<commit_message>
small edits to experimental design
</commit_message>
<xml_diff>
--- a/Manuscripts/Liver AMPK Ketogenic Diet Paper/Manuscript.docx
+++ b/Manuscripts/Liver AMPK Ketogenic Diet Paper/Manuscript.docx
@@ -39,87 +39,7 @@
           <w:sz w:val="24"/>
           <w:szCs w:val="24"/>
         </w:rPr>
-        <w:t xml:space="preserve">Katherine E. Kistler, Cody M. </w:t>
-      </w:r>
-      <w:proofErr w:type="spellStart"/>
-      <w:r>
-        <w:rPr>
-          <w:rFonts w:ascii="Arial" w:eastAsia="Times New Roman" w:hAnsi="Arial" w:cs="Arial"/>
-          <w:color w:val="000000"/>
-          <w:sz w:val="24"/>
-          <w:szCs w:val="24"/>
-        </w:rPr>
-        <w:t>Cousineau</w:t>
-      </w:r>
-      <w:proofErr w:type="spellEnd"/>
-      <w:r>
-        <w:rPr>
-          <w:rFonts w:ascii="Arial" w:eastAsia="Times New Roman" w:hAnsi="Arial" w:cs="Arial"/>
-          <w:color w:val="000000"/>
-          <w:sz w:val="24"/>
-          <w:szCs w:val="24"/>
-        </w:rPr>
-        <w:t xml:space="preserve">, </w:t>
-      </w:r>
-      <w:proofErr w:type="spellStart"/>
-      <w:r>
-        <w:rPr>
-          <w:rFonts w:ascii="Arial" w:eastAsia="Times New Roman" w:hAnsi="Arial" w:cs="Arial"/>
-          <w:color w:val="000000"/>
-          <w:sz w:val="24"/>
-          <w:szCs w:val="24"/>
-        </w:rPr>
-        <w:t>JeAnna</w:t>
-      </w:r>
-      <w:proofErr w:type="spellEnd"/>
-      <w:r>
-        <w:rPr>
-          <w:rFonts w:ascii="Arial" w:eastAsia="Times New Roman" w:hAnsi="Arial" w:cs="Arial"/>
-          <w:color w:val="000000"/>
-          <w:sz w:val="24"/>
-          <w:szCs w:val="24"/>
-        </w:rPr>
-        <w:t xml:space="preserve"> R. Redd, Claire D. Gleason, </w:t>
-      </w:r>
-      <w:proofErr w:type="spellStart"/>
-      <w:r>
-        <w:rPr>
-          <w:rFonts w:ascii="Arial" w:eastAsia="Times New Roman" w:hAnsi="Arial" w:cs="Arial"/>
-          <w:color w:val="000000"/>
-          <w:sz w:val="24"/>
-          <w:szCs w:val="24"/>
-        </w:rPr>
-        <w:t>Noura</w:t>
-      </w:r>
-      <w:proofErr w:type="spellEnd"/>
-      <w:r>
-        <w:rPr>
-          <w:rFonts w:ascii="Arial" w:eastAsia="Times New Roman" w:hAnsi="Arial" w:cs="Arial"/>
-          <w:color w:val="000000"/>
-          <w:sz w:val="24"/>
-          <w:szCs w:val="24"/>
-        </w:rPr>
-        <w:t xml:space="preserve"> El </w:t>
-      </w:r>
-      <w:proofErr w:type="spellStart"/>
-      <w:r>
-        <w:rPr>
-          <w:rFonts w:ascii="Arial" w:eastAsia="Times New Roman" w:hAnsi="Arial" w:cs="Arial"/>
-          <w:color w:val="000000"/>
-          <w:sz w:val="24"/>
-          <w:szCs w:val="24"/>
-        </w:rPr>
-        <w:t>Habbal</w:t>
-      </w:r>
-      <w:proofErr w:type="spellEnd"/>
-      <w:r>
-        <w:rPr>
-          <w:rFonts w:ascii="Arial" w:eastAsia="Times New Roman" w:hAnsi="Arial" w:cs="Arial"/>
-          <w:color w:val="000000"/>
-          <w:sz w:val="24"/>
-          <w:szCs w:val="24"/>
-        </w:rPr>
-        <w:t>, Molly</w:t>
+        <w:t>Katherine E. Kistler, Cody M. Cousineau, JeAnna R. Redd, Claire D. Gleason, Noura El Habbal, Molly</w:t>
       </w:r>
       <w:r>
         <w:rPr>
@@ -137,27 +57,7 @@
           <w:sz w:val="24"/>
           <w:szCs w:val="24"/>
         </w:rPr>
-        <w:t xml:space="preserve"> </w:t>
-      </w:r>
-      <w:proofErr w:type="spellStart"/>
-      <w:r>
-        <w:rPr>
-          <w:rFonts w:ascii="Arial" w:eastAsia="Times New Roman" w:hAnsi="Arial" w:cs="Arial"/>
-          <w:color w:val="000000"/>
-          <w:sz w:val="24"/>
-          <w:szCs w:val="24"/>
-        </w:rPr>
-        <w:t>Mulcahy</w:t>
-      </w:r>
-      <w:proofErr w:type="spellEnd"/>
-      <w:r>
-        <w:rPr>
-          <w:rFonts w:ascii="Arial" w:eastAsia="Times New Roman" w:hAnsi="Arial" w:cs="Arial"/>
-          <w:color w:val="000000"/>
-          <w:sz w:val="24"/>
-          <w:szCs w:val="24"/>
-        </w:rPr>
-        <w:t>, Detrick Snyder, Dave Bridges</w:t>
+        <w:t xml:space="preserve"> Mulcahy, Detrick Snyder, Dave Bridges</w:t>
       </w:r>
     </w:p>
     <w:p>
@@ -623,31 +523,7 @@
           <w:szCs w:val="24"/>
           <w:shd w:val="clear" w:color="auto" w:fill="FFFFFF"/>
         </w:rPr>
-        <w:t xml:space="preserve">that harbored homozygous, </w:t>
-      </w:r>
-      <w:proofErr w:type="spellStart"/>
-      <w:r>
-        <w:rPr>
-          <w:rFonts w:ascii="Arial" w:eastAsia="Times New Roman" w:hAnsi="Arial" w:cs="Arial"/>
-          <w:bCs/>
-          <w:color w:val="252525"/>
-          <w:sz w:val="24"/>
-          <w:szCs w:val="24"/>
-          <w:shd w:val="clear" w:color="auto" w:fill="FFFFFF"/>
-        </w:rPr>
-        <w:t>floxed</w:t>
-      </w:r>
-      <w:proofErr w:type="spellEnd"/>
-      <w:r>
-        <w:rPr>
-          <w:rFonts w:ascii="Arial" w:eastAsia="Times New Roman" w:hAnsi="Arial" w:cs="Arial"/>
-          <w:bCs/>
-          <w:color w:val="252525"/>
-          <w:sz w:val="24"/>
-          <w:szCs w:val="24"/>
-          <w:shd w:val="clear" w:color="auto" w:fill="FFFFFF"/>
-        </w:rPr>
-        <w:t xml:space="preserve"> alleles for both AMPK a1 and a2</w:t>
+        <w:t>that harbored homozygous, floxed alleles for both AMPK a1 and a2</w:t>
       </w:r>
       <w:r>
         <w:rPr>
@@ -867,29 +743,7 @@
           <w:szCs w:val="24"/>
           <w:shd w:val="clear" w:color="auto" w:fill="FFFFFF"/>
         </w:rPr>
-        <w:t xml:space="preserve">expressing either GFP (control) or </w:t>
-      </w:r>
-      <w:proofErr w:type="spellStart"/>
-      <w:r>
-        <w:rPr>
-          <w:rFonts w:ascii="Arial" w:eastAsia="Times New Roman" w:hAnsi="Arial" w:cs="Arial"/>
-          <w:color w:val="000000"/>
-          <w:sz w:val="24"/>
-          <w:szCs w:val="24"/>
-          <w:shd w:val="clear" w:color="auto" w:fill="FFFFFF"/>
-        </w:rPr>
-        <w:t>Cre</w:t>
-      </w:r>
-      <w:proofErr w:type="spellEnd"/>
-      <w:r>
-        <w:rPr>
-          <w:rFonts w:ascii="Arial" w:eastAsia="Times New Roman" w:hAnsi="Arial" w:cs="Arial"/>
-          <w:color w:val="000000"/>
-          <w:sz w:val="24"/>
-          <w:szCs w:val="24"/>
-          <w:shd w:val="clear" w:color="auto" w:fill="FFFFFF"/>
-        </w:rPr>
-        <w:t xml:space="preserve"> (treatment) recombinase</w:t>
+        <w:t>expressing either GFP (control) or Cre (treatment) recombinase</w:t>
       </w:r>
       <w:r>
         <w:rPr>
@@ -1111,7 +965,7 @@
           <w:szCs w:val="24"/>
           <w:shd w:val="clear" w:color="auto" w:fill="FFFFFF"/>
         </w:rPr>
-        <w:t xml:space="preserve"> (</w:t>
+        <w:t xml:space="preserve"> </w:t>
       </w:r>
       <w:r>
         <w:rPr>
@@ -1121,19 +975,52 @@
           <w:szCs w:val="24"/>
           <w:shd w:val="clear" w:color="auto" w:fill="FFFFFF"/>
         </w:rPr>
-        <w:t xml:space="preserve">site - </w:t>
+        <w:t>(</w:t>
+      </w:r>
+      <w:r>
+        <w:rPr>
+          <w:rFonts w:ascii="Times New Roman" w:hAnsi="Times New Roman" w:cs="Times New Roman"/>
+          <w:color w:val="FF0000"/>
+        </w:rPr>
+        <w:t>Andreelli</w:t>
+      </w:r>
+      <w:r>
+        <w:rPr>
+          <w:rFonts w:ascii="Times New Roman" w:hAnsi="Times New Roman" w:cs="Times New Roman"/>
+          <w:color w:val="FF0000"/>
+        </w:rPr>
+        <w:t xml:space="preserve"> et al. 2006 </w:t>
+      </w:r>
+      <w:r>
+        <w:rPr>
+          <w:rFonts w:ascii="Arial" w:eastAsia="Times New Roman" w:hAnsi="Arial" w:cs="Arial"/>
+          <w:color w:val="FF0000"/>
+          <w:sz w:val="24"/>
+          <w:szCs w:val="24"/>
+          <w:shd w:val="clear" w:color="auto" w:fill="FFFFFF"/>
+        </w:rPr>
+        <w:t xml:space="preserve">- </w:t>
+      </w:r>
+      <w:r>
+        <w:rPr>
+          <w:rFonts w:ascii="Arial" w:hAnsi="Arial" w:cs="Arial"/>
+          <w:color w:val="FF0000"/>
+          <w:sz w:val="24"/>
+          <w:szCs w:val="24"/>
+        </w:rPr>
+        <w:t>Liver Adenosine Monophosphate-Activated Kinase-_2</w:t>
+      </w:r>
+      <w:r>
+        <w:rPr>
+          <w:rFonts w:ascii="Arial" w:hAnsi="Arial" w:cs="Arial"/>
+          <w:color w:val="FF0000"/>
+          <w:sz w:val="24"/>
+          <w:szCs w:val="24"/>
+        </w:rPr>
+        <w:t>…</w:t>
       </w:r>
       <w:bookmarkStart w:id="0" w:name="_GoBack"/>
       <w:bookmarkEnd w:id="0"/>
-      <w:r>
-        <w:rPr>
-          <w:rFonts w:ascii="Arial" w:hAnsi="Arial" w:cs="Arial"/>
-          <w:color w:val="FF0000"/>
-          <w:sz w:val="24"/>
-          <w:szCs w:val="24"/>
-        </w:rPr>
-        <w:t>Liver Adenosine Monophosphate-Activated Kinase-_2</w:t>
-      </w:r>
       <w:r>
         <w:rPr>
           <w:rFonts w:ascii="Arial" w:hAnsi="Arial" w:cs="Arial"/>
@@ -2000,6 +1887,28 @@
           <w:shd w:val="clear" w:color="auto" w:fill="FFFFFF"/>
         </w:rPr>
         <w:t>Figure</w:t>
+      </w:r>
+      <w:r>
+        <w:rPr>
+          <w:rFonts w:ascii="Arial" w:eastAsia="Times New Roman" w:hAnsi="Arial" w:cs="Arial"/>
+          <w:bCs/>
+          <w:color w:val="252525"/>
+          <w:sz w:val="24"/>
+          <w:szCs w:val="24"/>
+          <w:shd w:val="clear" w:color="auto" w:fill="FFFFFF"/>
+        </w:rPr>
+        <w:t xml:space="preserve"> 1. Experimental Design. </w:t>
+      </w:r>
+      <w:r>
+        <w:rPr>
+          <w:rFonts w:ascii="Arial" w:eastAsia="Times New Roman" w:hAnsi="Arial" w:cs="Arial"/>
+          <w:bCs/>
+          <w:color w:val="FF0000"/>
+          <w:sz w:val="24"/>
+          <w:szCs w:val="24"/>
+          <w:shd w:val="clear" w:color="auto" w:fill="FFFFFF"/>
+        </w:rPr>
+        <w:t>Can I use the figure from my poster?</w:t>
       </w:r>
     </w:p>
     <w:p>
@@ -3778,7 +3687,7 @@
 </file>
 
 <file path=customXml/itemProps1.xml><?xml version="1.0" encoding="utf-8"?>
-<ds:datastoreItem xmlns:ds="http://schemas.openxmlformats.org/officeDocument/2006/customXml" ds:itemID="{5C44EC75-B56C-C148-A018-6B84006652A0}">
+<ds:datastoreItem xmlns:ds="http://schemas.openxmlformats.org/officeDocument/2006/customXml" ds:itemID="{952C9A66-8834-C749-8842-144FBD9A934B}">
   <ds:schemaRefs>
     <ds:schemaRef ds:uri="http://schemas.openxmlformats.org/officeDocument/2006/bibliography"/>
   </ds:schemaRefs>

</xml_diff>

<commit_message>
lysates and western blot
</commit_message>
<xml_diff>
--- a/Manuscripts/Liver AMPK Ketogenic Diet Paper/Manuscript.docx
+++ b/Manuscripts/Liver AMPK Ketogenic Diet Paper/Manuscript.docx
@@ -39,25 +39,7 @@
           <w:sz w:val="24"/>
           <w:szCs w:val="24"/>
         </w:rPr>
-        <w:t>Katherine E. Kistler, Cody M. Cousineau, JeAnna R. Redd, Claire D. Gleason, Noura El Habbal, Molly</w:t>
-      </w:r>
-      <w:r>
-        <w:rPr>
-          <w:rFonts w:ascii="Arial" w:eastAsia="Times New Roman" w:hAnsi="Arial" w:cs="Arial"/>
-          <w:color w:val="000000"/>
-          <w:sz w:val="24"/>
-          <w:szCs w:val="24"/>
-        </w:rPr>
-        <w:t xml:space="preserve"> ?</w:t>
-      </w:r>
-      <w:r>
-        <w:rPr>
-          <w:rFonts w:ascii="Arial" w:eastAsia="Times New Roman" w:hAnsi="Arial" w:cs="Arial"/>
-          <w:color w:val="000000"/>
-          <w:sz w:val="24"/>
-          <w:szCs w:val="24"/>
-        </w:rPr>
-        <w:t xml:space="preserve"> Mulcahy, Detrick Snyder, Dave Bridges</w:t>
+        <w:t>Katherine E. Kistler, Cody M. Cousineau, JeAnna R. Redd, Claire D. Gleason, Noura El Habbal, Molly ? Mulcahy, Detrick Snyder, Dave Bridges</w:t>
       </w:r>
     </w:p>
     <w:p>
@@ -793,27 +775,7 @@
           <w:szCs w:val="24"/>
           <w:shd w:val="clear" w:color="auto" w:fill="FFFFFF"/>
         </w:rPr>
-        <w:t xml:space="preserve">(AAV-TBG-GFP or </w:t>
-      </w:r>
-      <w:r>
-        <w:rPr>
-          <w:rFonts w:ascii="Arial" w:eastAsia="Times New Roman" w:hAnsi="Arial" w:cs="Arial"/>
-          <w:color w:val="000000"/>
-          <w:sz w:val="24"/>
-          <w:szCs w:val="24"/>
-          <w:shd w:val="clear" w:color="auto" w:fill="FFFFFF"/>
-        </w:rPr>
-        <w:t>AAV-TBG</w:t>
-      </w:r>
-      <w:r>
-        <w:rPr>
-          <w:rFonts w:ascii="Arial" w:eastAsia="Times New Roman" w:hAnsi="Arial" w:cs="Arial"/>
-          <w:color w:val="000000"/>
-          <w:sz w:val="24"/>
-          <w:szCs w:val="24"/>
-          <w:shd w:val="clear" w:color="auto" w:fill="FFFFFF"/>
-        </w:rPr>
-        <w:t>-CRE)</w:t>
+        <w:t>(AAV-TBG-GFP or AAV-TBG-CRE)</w:t>
       </w:r>
       <w:r>
         <w:rPr>
@@ -915,27 +877,7 @@
           <w:szCs w:val="24"/>
           <w:shd w:val="clear" w:color="auto" w:fill="FFFFFF"/>
         </w:rPr>
-        <w:t xml:space="preserve">with free access to water and normal chow diet </w:t>
-      </w:r>
-      <w:r>
-        <w:rPr>
-          <w:rFonts w:ascii="Arial" w:eastAsia="Times New Roman" w:hAnsi="Arial" w:cs="Arial"/>
-          <w:color w:val="000000"/>
-          <w:sz w:val="24"/>
-          <w:szCs w:val="24"/>
-          <w:shd w:val="clear" w:color="auto" w:fill="FFFFFF"/>
-        </w:rPr>
-        <w:t>(Lab Diet; 2.91 kcal/g; 5% fat, 24% protein, 2.7% sucrose, 32% starch)</w:t>
-      </w:r>
-      <w:r>
-        <w:rPr>
-          <w:rFonts w:ascii="Arial" w:eastAsia="Times New Roman" w:hAnsi="Arial" w:cs="Arial"/>
-          <w:color w:val="000000"/>
-          <w:sz w:val="24"/>
-          <w:szCs w:val="24"/>
-          <w:shd w:val="clear" w:color="auto" w:fill="FFFFFF"/>
-        </w:rPr>
-        <w:t xml:space="preserve">. </w:t>
+        <w:t xml:space="preserve">with free access to water and normal chow diet (Lab Diet; 2.91 kcal/g; 5% fat, 24% protein, 2.7% sucrose, 32% starch). </w:t>
       </w:r>
       <w:r>
         <w:rPr>
@@ -982,14 +924,7 @@
           <w:rFonts w:ascii="Times New Roman" w:hAnsi="Times New Roman" w:cs="Times New Roman"/>
           <w:color w:val="FF0000"/>
         </w:rPr>
-        <w:t>Andreelli</w:t>
-      </w:r>
-      <w:r>
-        <w:rPr>
-          <w:rFonts w:ascii="Times New Roman" w:hAnsi="Times New Roman" w:cs="Times New Roman"/>
-          <w:color w:val="FF0000"/>
-        </w:rPr>
-        <w:t xml:space="preserve"> et al. 2006 </w:t>
+        <w:t xml:space="preserve">Andreelli et al. 2006 </w:t>
       </w:r>
       <w:r>
         <w:rPr>
@@ -1019,8 +954,6 @@
         </w:rPr>
         <w:t>…</w:t>
       </w:r>
-      <w:bookmarkStart w:id="0" w:name="_GoBack"/>
-      <w:bookmarkEnd w:id="0"/>
       <w:r>
         <w:rPr>
           <w:rFonts w:ascii="Arial" w:hAnsi="Arial" w:cs="Arial"/>
@@ -1067,7 +1000,333 @@
           <w:szCs w:val="24"/>
           <w:shd w:val="clear" w:color="auto" w:fill="FFFFFF"/>
         </w:rPr>
-        <w:t>Confirming Knockout using Western blotting</w:t>
+        <w:t>Making Liver lysates</w:t>
+      </w:r>
+    </w:p>
+    <w:p>
+      <w:pPr>
+        <w:pStyle w:val="ListParagraph"/>
+        <w:numPr>
+          <w:ilvl w:val="1"/>
+          <w:numId w:val="2"/>
+        </w:numPr>
+        <w:jc w:val="left"/>
+        <w:rPr>
+          <w:rFonts w:ascii="Arial" w:eastAsia="Times New Roman" w:hAnsi="Arial" w:cs="Arial"/>
+          <w:color w:val="000000"/>
+          <w:sz w:val="24"/>
+          <w:szCs w:val="24"/>
+          <w:shd w:val="clear" w:color="auto" w:fill="FFFFFF"/>
+        </w:rPr>
+      </w:pPr>
+      <w:r>
+        <w:rPr>
+          <w:rFonts w:ascii="Arial" w:eastAsia="Times New Roman" w:hAnsi="Arial" w:cs="Arial"/>
+          <w:color w:val="000000"/>
+          <w:sz w:val="24"/>
+          <w:szCs w:val="24"/>
+          <w:shd w:val="clear" w:color="auto" w:fill="FFFFFF"/>
+        </w:rPr>
+        <w:t>After harvesting liver fr</w:t>
+      </w:r>
+      <w:r>
+        <w:rPr>
+          <w:rFonts w:ascii="Arial" w:eastAsia="Times New Roman" w:hAnsi="Arial" w:cs="Arial"/>
+          <w:color w:val="000000"/>
+          <w:sz w:val="24"/>
+          <w:szCs w:val="24"/>
+          <w:shd w:val="clear" w:color="auto" w:fill="FFFFFF"/>
+        </w:rPr>
+        <w:t>o</w:t>
+      </w:r>
+      <w:r>
+        <w:rPr>
+          <w:rFonts w:ascii="Arial" w:eastAsia="Times New Roman" w:hAnsi="Arial" w:cs="Arial"/>
+          <w:color w:val="000000"/>
+          <w:sz w:val="24"/>
+          <w:szCs w:val="24"/>
+          <w:shd w:val="clear" w:color="auto" w:fill="FFFFFF"/>
+        </w:rPr>
+        <w:t xml:space="preserve">m mice, livers were placed in an </w:t>
+      </w:r>
+      <w:r>
+        <w:rPr>
+          <w:rFonts w:ascii="Arial" w:eastAsia="Times New Roman" w:hAnsi="Arial" w:cs="Arial"/>
+          <w:color w:val="252525"/>
+          <w:sz w:val="21"/>
+          <w:szCs w:val="21"/>
+          <w:shd w:val="clear" w:color="auto" w:fill="FFFFFF"/>
+        </w:rPr>
+        <w:t>eppendorf tube</w:t>
+      </w:r>
+      <w:r>
+        <w:rPr>
+          <w:rFonts w:ascii="Arial" w:eastAsia="Times New Roman" w:hAnsi="Arial" w:cs="Arial"/>
+          <w:color w:val="252525"/>
+          <w:sz w:val="21"/>
+          <w:szCs w:val="21"/>
+          <w:shd w:val="clear" w:color="auto" w:fill="FFFFFF"/>
+        </w:rPr>
+        <w:t xml:space="preserve"> in liquid nitrogen to freeze. Frozen tissue samples were cut using dry ice to 20-50 mg of tissue per sample. </w:t>
+      </w:r>
+      <w:r>
+        <w:rPr>
+          <w:rFonts w:ascii="Arial" w:eastAsia="Times New Roman" w:hAnsi="Arial" w:cs="Arial"/>
+          <w:color w:val="252525"/>
+          <w:sz w:val="21"/>
+          <w:szCs w:val="21"/>
+          <w:shd w:val="clear" w:color="auto" w:fill="FFFFFF"/>
+        </w:rPr>
+        <w:t>20 uL/mg of RIPA</w:t>
+      </w:r>
+      <w:r>
+        <w:rPr>
+          <w:rFonts w:ascii="Arial" w:eastAsia="Times New Roman" w:hAnsi="Arial" w:cs="Arial"/>
+          <w:color w:val="252525"/>
+          <w:sz w:val="21"/>
+          <w:szCs w:val="21"/>
+          <w:shd w:val="clear" w:color="auto" w:fill="FFFFFF"/>
+        </w:rPr>
+        <w:t xml:space="preserve"> buffer was added to each sample and they were h</w:t>
+      </w:r>
+      <w:r>
+        <w:rPr>
+          <w:rFonts w:ascii="Arial" w:eastAsia="Times New Roman" w:hAnsi="Arial" w:cs="Arial"/>
+          <w:color w:val="252525"/>
+          <w:sz w:val="21"/>
+          <w:szCs w:val="21"/>
+          <w:shd w:val="clear" w:color="auto" w:fill="FFFFFF"/>
+        </w:rPr>
+        <w:t>omogenize</w:t>
+      </w:r>
+      <w:r>
+        <w:rPr>
+          <w:rFonts w:ascii="Arial" w:eastAsia="Times New Roman" w:hAnsi="Arial" w:cs="Arial"/>
+          <w:color w:val="252525"/>
+          <w:sz w:val="21"/>
+          <w:szCs w:val="21"/>
+          <w:shd w:val="clear" w:color="auto" w:fill="FFFFFF"/>
+        </w:rPr>
+        <w:t>d</w:t>
+      </w:r>
+      <w:r>
+        <w:rPr>
+          <w:rFonts w:ascii="Arial" w:eastAsia="Times New Roman" w:hAnsi="Arial" w:cs="Arial"/>
+          <w:color w:val="252525"/>
+          <w:sz w:val="21"/>
+          <w:szCs w:val="21"/>
+          <w:shd w:val="clear" w:color="auto" w:fill="FFFFFF"/>
+        </w:rPr>
+        <w:t xml:space="preserve"> using Qiagen Tissue Lyser (3 min at 25Hz</w:t>
+      </w:r>
+      <w:r>
+        <w:rPr>
+          <w:rFonts w:ascii="Arial" w:eastAsia="Times New Roman" w:hAnsi="Arial" w:cs="Arial"/>
+          <w:color w:val="252525"/>
+          <w:sz w:val="21"/>
+          <w:szCs w:val="21"/>
+          <w:shd w:val="clear" w:color="auto" w:fill="FFFFFF"/>
+        </w:rPr>
+        <w:t xml:space="preserve">). </w:t>
+      </w:r>
+      <w:r>
+        <w:rPr>
+          <w:rFonts w:ascii="Arial" w:eastAsia="Times New Roman" w:hAnsi="Arial" w:cs="Arial"/>
+          <w:color w:val="252525"/>
+          <w:sz w:val="21"/>
+          <w:szCs w:val="21"/>
+          <w:shd w:val="clear" w:color="auto" w:fill="FFFFFF"/>
+        </w:rPr>
+        <w:t xml:space="preserve">Samples were </w:t>
+      </w:r>
+      <w:r>
+        <w:rPr>
+          <w:rFonts w:ascii="Arial" w:eastAsia="Times New Roman" w:hAnsi="Arial" w:cs="Arial"/>
+          <w:color w:val="252525"/>
+          <w:sz w:val="21"/>
+          <w:szCs w:val="21"/>
+        </w:rPr>
+        <w:t>c</w:t>
+      </w:r>
+      <w:r>
+        <w:rPr>
+          <w:rFonts w:ascii="Arial" w:eastAsia="Times New Roman" w:hAnsi="Arial" w:cs="Arial"/>
+          <w:color w:val="252525"/>
+          <w:sz w:val="21"/>
+          <w:szCs w:val="21"/>
+        </w:rPr>
+        <w:t>entrifuge</w:t>
+      </w:r>
+      <w:r>
+        <w:rPr>
+          <w:rFonts w:ascii="Arial" w:eastAsia="Times New Roman" w:hAnsi="Arial" w:cs="Arial"/>
+          <w:color w:val="252525"/>
+          <w:sz w:val="21"/>
+          <w:szCs w:val="21"/>
+        </w:rPr>
+        <w:t>d</w:t>
+      </w:r>
+      <w:r>
+        <w:rPr>
+          <w:rFonts w:ascii="Arial" w:eastAsia="Times New Roman" w:hAnsi="Arial" w:cs="Arial"/>
+          <w:color w:val="252525"/>
+          <w:sz w:val="21"/>
+          <w:szCs w:val="21"/>
+        </w:rPr>
+        <w:t xml:space="preserve"> at 14 000 RPM at 4C for 10 min</w:t>
+      </w:r>
+      <w:r>
+        <w:rPr>
+          <w:rFonts w:ascii="Arial" w:eastAsia="Times New Roman" w:hAnsi="Arial" w:cs="Arial"/>
+          <w:color w:val="252525"/>
+          <w:sz w:val="21"/>
+          <w:szCs w:val="21"/>
+        </w:rPr>
+        <w:t xml:space="preserve">. </w:t>
+      </w:r>
+      <w:r>
+        <w:rPr>
+          <w:rFonts w:ascii="Arial" w:eastAsia="Times New Roman" w:hAnsi="Arial" w:cs="Arial"/>
+          <w:color w:val="252525"/>
+          <w:sz w:val="21"/>
+          <w:szCs w:val="21"/>
+        </w:rPr>
+        <w:t xml:space="preserve">160 uL of </w:t>
+      </w:r>
+      <w:r>
+        <w:rPr>
+          <w:rFonts w:ascii="Arial" w:eastAsia="Times New Roman" w:hAnsi="Arial" w:cs="Arial"/>
+          <w:color w:val="252525"/>
+          <w:sz w:val="21"/>
+          <w:szCs w:val="21"/>
+        </w:rPr>
+        <w:t>supernatant</w:t>
+      </w:r>
+      <w:r>
+        <w:rPr>
+          <w:rFonts w:ascii="Arial" w:eastAsia="Times New Roman" w:hAnsi="Arial" w:cs="Arial"/>
+          <w:color w:val="252525"/>
+          <w:sz w:val="21"/>
+          <w:szCs w:val="21"/>
+        </w:rPr>
+        <w:t xml:space="preserve"> was removed </w:t>
+      </w:r>
+      <w:r>
+        <w:rPr>
+          <w:rFonts w:ascii="Arial" w:eastAsia="Times New Roman" w:hAnsi="Arial" w:cs="Arial"/>
+          <w:color w:val="252525"/>
+          <w:sz w:val="21"/>
+          <w:szCs w:val="21"/>
+        </w:rPr>
+        <w:t xml:space="preserve">and 40 uL of reducing agent and 200 uL of sample buffer was added. </w:t>
+      </w:r>
+      <w:r>
+        <w:rPr>
+          <w:rFonts w:ascii="Arial" w:eastAsia="Times New Roman" w:hAnsi="Arial" w:cs="Arial"/>
+          <w:color w:val="252525"/>
+          <w:sz w:val="21"/>
+          <w:szCs w:val="21"/>
+        </w:rPr>
+        <w:t>Samples were h</w:t>
+      </w:r>
+      <w:r>
+        <w:rPr>
+          <w:rFonts w:ascii="Arial" w:eastAsia="Times New Roman" w:hAnsi="Arial" w:cs="Arial"/>
+          <w:color w:val="252525"/>
+          <w:sz w:val="21"/>
+          <w:szCs w:val="21"/>
+        </w:rPr>
+        <w:t>eat</w:t>
+      </w:r>
+      <w:r>
+        <w:rPr>
+          <w:rFonts w:ascii="Arial" w:eastAsia="Times New Roman" w:hAnsi="Arial" w:cs="Arial"/>
+          <w:color w:val="252525"/>
+          <w:sz w:val="21"/>
+          <w:szCs w:val="21"/>
+        </w:rPr>
+        <w:t>ed</w:t>
+      </w:r>
+      <w:r>
+        <w:rPr>
+          <w:rFonts w:ascii="Arial" w:eastAsia="Times New Roman" w:hAnsi="Arial" w:cs="Arial"/>
+          <w:color w:val="252525"/>
+          <w:sz w:val="21"/>
+          <w:szCs w:val="21"/>
+        </w:rPr>
+        <w:t xml:space="preserve"> with loading buffer at 85</w:t>
+      </w:r>
+      <w:r>
+        <w:rPr>
+          <w:rFonts w:ascii="Arial" w:eastAsia="Times New Roman" w:hAnsi="Arial" w:cs="Arial"/>
+          <w:color w:val="252525"/>
+          <w:sz w:val="21"/>
+          <w:szCs w:val="21"/>
+        </w:rPr>
+        <w:t>C</w:t>
+      </w:r>
+      <w:r>
+        <w:rPr>
+          <w:rFonts w:ascii="Arial" w:eastAsia="Times New Roman" w:hAnsi="Arial" w:cs="Arial"/>
+          <w:color w:val="252525"/>
+          <w:sz w:val="21"/>
+          <w:szCs w:val="21"/>
+        </w:rPr>
+        <w:t xml:space="preserve"> for 2 mins</w:t>
+      </w:r>
+      <w:r>
+        <w:rPr>
+          <w:rFonts w:ascii="Arial" w:eastAsia="Times New Roman" w:hAnsi="Arial" w:cs="Arial"/>
+          <w:color w:val="252525"/>
+          <w:sz w:val="21"/>
+          <w:szCs w:val="21"/>
+        </w:rPr>
+        <w:t xml:space="preserve"> and then snap frozen at -80</w:t>
+      </w:r>
+      <w:r>
+        <w:rPr>
+          <w:rFonts w:ascii="Arial" w:eastAsia="Times New Roman" w:hAnsi="Arial" w:cs="Arial"/>
+          <w:color w:val="252525"/>
+          <w:sz w:val="21"/>
+          <w:szCs w:val="21"/>
+        </w:rPr>
+        <w:t>˚ F.</w:t>
+      </w:r>
+      <w:r>
+        <w:rPr>
+          <w:rFonts w:ascii="Arial" w:eastAsia="Times New Roman" w:hAnsi="Arial" w:cs="Arial"/>
+          <w:color w:val="252525"/>
+          <w:sz w:val="21"/>
+          <w:szCs w:val="21"/>
+        </w:rPr>
+        <w:t xml:space="preserve"> </w:t>
+      </w:r>
+      <w:r>
+        <w:rPr>
+          <w:rFonts w:ascii="Arial" w:eastAsia="Times New Roman" w:hAnsi="Arial" w:cs="Arial"/>
+          <w:color w:val="FF0000"/>
+          <w:sz w:val="21"/>
+          <w:szCs w:val="21"/>
+        </w:rPr>
+        <w:t>Where was this kit from</w:t>
+      </w:r>
+      <w:r>
+        <w:rPr>
+          <w:rFonts w:ascii="Arial" w:eastAsia="Times New Roman" w:hAnsi="Arial" w:cs="Arial"/>
+          <w:color w:val="FF0000"/>
+          <w:sz w:val="21"/>
+          <w:szCs w:val="21"/>
+        </w:rPr>
+        <w:t xml:space="preserve"> with the RA and SB</w:t>
+      </w:r>
+      <w:r>
+        <w:rPr>
+          <w:rFonts w:ascii="Arial" w:eastAsia="Times New Roman" w:hAnsi="Arial" w:cs="Arial"/>
+          <w:color w:val="FF0000"/>
+          <w:sz w:val="21"/>
+          <w:szCs w:val="21"/>
+        </w:rPr>
+        <w:t>?</w:t>
       </w:r>
     </w:p>
     <w:p>
@@ -1077,23 +1336,168 @@
           <w:ilvl w:val="0"/>
           <w:numId w:val="2"/>
         </w:numPr>
-        <w:rPr>
-          <w:rFonts w:ascii="Arial" w:eastAsia="Times New Roman" w:hAnsi="Arial" w:cs="Arial"/>
-          <w:color w:val="000000"/>
-          <w:sz w:val="24"/>
-          <w:szCs w:val="24"/>
-          <w:shd w:val="clear" w:color="auto" w:fill="FFFFFF"/>
-        </w:rPr>
-      </w:pPr>
-      <w:r>
-        <w:rPr>
-          <w:rFonts w:ascii="Arial" w:eastAsia="Times New Roman" w:hAnsi="Arial" w:cs="Arial"/>
-          <w:color w:val="000000"/>
-          <w:sz w:val="24"/>
-          <w:szCs w:val="24"/>
-          <w:shd w:val="clear" w:color="auto" w:fill="FFFFFF"/>
-        </w:rPr>
-        <w:t>Body composition measurements using MRI</w:t>
+        <w:jc w:val="left"/>
+        <w:rPr>
+          <w:rFonts w:ascii="Arial" w:eastAsia="Times New Roman" w:hAnsi="Arial" w:cs="Arial"/>
+          <w:color w:val="000000"/>
+          <w:sz w:val="24"/>
+          <w:szCs w:val="24"/>
+          <w:shd w:val="clear" w:color="auto" w:fill="FFFFFF"/>
+        </w:rPr>
+      </w:pPr>
+      <w:r>
+        <w:rPr>
+          <w:rFonts w:ascii="Arial" w:eastAsia="Times New Roman" w:hAnsi="Arial" w:cs="Arial"/>
+          <w:color w:val="000000"/>
+          <w:sz w:val="24"/>
+          <w:szCs w:val="24"/>
+          <w:shd w:val="clear" w:color="auto" w:fill="FFFFFF"/>
+        </w:rPr>
+        <w:t>Western Blots</w:t>
+      </w:r>
+    </w:p>
+    <w:p>
+      <w:pPr>
+        <w:pStyle w:val="ListParagraph"/>
+        <w:numPr>
+          <w:ilvl w:val="1"/>
+          <w:numId w:val="2"/>
+        </w:numPr>
+        <w:jc w:val="left"/>
+        <w:rPr>
+          <w:rFonts w:ascii="Arial" w:eastAsia="Times New Roman" w:hAnsi="Arial" w:cs="Arial"/>
+          <w:color w:val="000000"/>
+          <w:sz w:val="24"/>
+          <w:szCs w:val="24"/>
+          <w:shd w:val="clear" w:color="auto" w:fill="FFFFFF"/>
+        </w:rPr>
+      </w:pPr>
+      <w:r>
+        <w:rPr>
+          <w:rFonts w:ascii="Arial" w:eastAsia="Times New Roman" w:hAnsi="Arial" w:cs="Arial"/>
+          <w:color w:val="000000"/>
+          <w:sz w:val="24"/>
+          <w:szCs w:val="24"/>
+          <w:shd w:val="clear" w:color="auto" w:fill="FFFFFF"/>
+        </w:rPr>
+        <w:t xml:space="preserve">Liver lysate samples were boiled for 3 minutes at 85˚C using a heating block. </w:t>
+      </w:r>
+      <w:r>
+        <w:rPr>
+          <w:rFonts w:ascii="Arial" w:eastAsia="Times New Roman" w:hAnsi="Arial" w:cs="Arial"/>
+          <w:color w:val="000000"/>
+          <w:sz w:val="24"/>
+          <w:szCs w:val="24"/>
+          <w:shd w:val="clear" w:color="auto" w:fill="FFFFFF"/>
+        </w:rPr>
+        <w:t>10 uL of s</w:t>
+      </w:r>
+      <w:r>
+        <w:rPr>
+          <w:rFonts w:ascii="Arial" w:eastAsia="Times New Roman" w:hAnsi="Arial" w:cs="Arial"/>
+          <w:color w:val="000000"/>
+          <w:sz w:val="24"/>
+          <w:szCs w:val="24"/>
+          <w:shd w:val="clear" w:color="auto" w:fill="FFFFFF"/>
+        </w:rPr>
+        <w:t xml:space="preserve">ample </w:t>
+      </w:r>
+      <w:r>
+        <w:rPr>
+          <w:rFonts w:ascii="Arial" w:eastAsia="Times New Roman" w:hAnsi="Arial" w:cs="Arial"/>
+          <w:color w:val="000000"/>
+          <w:sz w:val="24"/>
+          <w:szCs w:val="24"/>
+          <w:shd w:val="clear" w:color="auto" w:fill="FFFFFF"/>
+        </w:rPr>
+        <w:t>was</w:t>
+      </w:r>
+      <w:r>
+        <w:rPr>
+          <w:rFonts w:ascii="Arial" w:eastAsia="Times New Roman" w:hAnsi="Arial" w:cs="Arial"/>
+          <w:color w:val="000000"/>
+          <w:sz w:val="24"/>
+          <w:szCs w:val="24"/>
+          <w:shd w:val="clear" w:color="auto" w:fill="FFFFFF"/>
+        </w:rPr>
+        <w:t xml:space="preserve"> placed in </w:t>
+      </w:r>
+      <w:r>
+        <w:rPr>
+          <w:rFonts w:ascii="Arial" w:eastAsia="Times New Roman" w:hAnsi="Arial" w:cs="Arial"/>
+          <w:color w:val="000000"/>
+          <w:sz w:val="24"/>
+          <w:szCs w:val="24"/>
+          <w:shd w:val="clear" w:color="auto" w:fill="FFFFFF"/>
+        </w:rPr>
+        <w:t xml:space="preserve">a </w:t>
+      </w:r>
+      <w:r>
+        <w:rPr>
+          <w:rFonts w:ascii="Arial" w:eastAsia="Times New Roman" w:hAnsi="Arial" w:cs="Arial"/>
+          <w:color w:val="000000"/>
+          <w:sz w:val="24"/>
+          <w:szCs w:val="24"/>
+          <w:shd w:val="clear" w:color="auto" w:fill="FFFFFF"/>
+        </w:rPr>
+        <w:t>15 well, 4-12% Tris-glycine, 1.0 MM mini protein gel in 1x SDS running buffer</w:t>
+      </w:r>
+      <w:r>
+        <w:rPr>
+          <w:rFonts w:ascii="Arial" w:eastAsia="Times New Roman" w:hAnsi="Arial" w:cs="Arial"/>
+          <w:color w:val="252525"/>
+          <w:sz w:val="21"/>
+          <w:szCs w:val="21"/>
+          <w:shd w:val="clear" w:color="auto" w:fill="FFFFFF"/>
+        </w:rPr>
+        <w:t> at 125 Volts until samples and ladder reach the bottom of the gel</w:t>
+      </w:r>
+      <w:r>
+        <w:rPr>
+          <w:rFonts w:ascii="Arial" w:eastAsia="Times New Roman" w:hAnsi="Arial" w:cs="Arial"/>
+          <w:color w:val="252525"/>
+          <w:sz w:val="21"/>
+          <w:szCs w:val="21"/>
+          <w:shd w:val="clear" w:color="auto" w:fill="FFFFFF"/>
+        </w:rPr>
+        <w:t xml:space="preserve">. </w:t>
+      </w:r>
+      <w:bookmarkStart w:id="0" w:name="_GoBack"/>
+      <w:bookmarkEnd w:id="0"/>
+    </w:p>
+    <w:p>
+      <w:pPr>
+        <w:pStyle w:val="ListParagraph"/>
+        <w:numPr>
+          <w:ilvl w:val="1"/>
+          <w:numId w:val="2"/>
+        </w:numPr>
+        <w:jc w:val="left"/>
+        <w:rPr>
+          <w:rFonts w:ascii="Arial" w:eastAsia="Times New Roman" w:hAnsi="Arial" w:cs="Arial"/>
+          <w:color w:val="000000"/>
+          <w:sz w:val="24"/>
+          <w:szCs w:val="24"/>
+          <w:shd w:val="clear" w:color="auto" w:fill="FFFFFF"/>
+        </w:rPr>
+      </w:pPr>
+    </w:p>
+    <w:p>
+      <w:pPr>
+        <w:pStyle w:val="Heading1"/>
+        <w:textAlignment w:val="baseline"/>
+        <w:rPr>
+          <w:rFonts w:ascii="Helvetica" w:hAnsi="Helvetica"/>
+          <w:color w:val="2B2B2B"/>
+        </w:rPr>
+      </w:pPr>
+      <w:r>
+        <w:rPr>
+          <w:rFonts w:ascii="Helvetica" w:hAnsi="Helvetica"/>
+          <w:color w:val="2B2B2B"/>
+        </w:rPr>
+        <w:lastRenderedPageBreak/>
+        <w:t>Invitrogen™ Novex™ WedgeWell™ 4 to 12%, Tris-Glycine, 1.0 mm, Mini Protein Gel, 15-well</w:t>
       </w:r>
     </w:p>
     <w:p>
@@ -1103,24 +1507,82 @@
           <w:ilvl w:val="0"/>
           <w:numId w:val="2"/>
         </w:numPr>
-        <w:rPr>
-          <w:rFonts w:ascii="Arial" w:eastAsia="Times New Roman" w:hAnsi="Arial" w:cs="Arial"/>
-          <w:color w:val="000000"/>
-          <w:sz w:val="24"/>
-          <w:szCs w:val="24"/>
-          <w:shd w:val="clear" w:color="auto" w:fill="FFFFFF"/>
-        </w:rPr>
-      </w:pPr>
-      <w:r>
-        <w:rPr>
-          <w:rFonts w:ascii="Arial" w:eastAsia="Times New Roman" w:hAnsi="Arial" w:cs="Arial"/>
-          <w:color w:val="000000"/>
-          <w:sz w:val="24"/>
-          <w:szCs w:val="24"/>
-          <w:shd w:val="clear" w:color="auto" w:fill="FFFFFF"/>
-        </w:rPr>
-        <w:t>Retro-orbital bleeding</w:t>
-      </w:r>
+        <w:jc w:val="left"/>
+        <w:rPr>
+          <w:rFonts w:ascii="Arial" w:eastAsia="Times New Roman" w:hAnsi="Arial" w:cs="Arial"/>
+          <w:color w:val="000000"/>
+          <w:sz w:val="24"/>
+          <w:szCs w:val="24"/>
+          <w:shd w:val="clear" w:color="auto" w:fill="FFFFFF"/>
+        </w:rPr>
+      </w:pPr>
+    </w:p>
+    <w:p>
+      <w:pPr>
+        <w:pStyle w:val="ListParagraph"/>
+        <w:numPr>
+          <w:ilvl w:val="1"/>
+          <w:numId w:val="2"/>
+        </w:numPr>
+        <w:jc w:val="left"/>
+        <w:rPr>
+          <w:rFonts w:ascii="Arial" w:eastAsia="Times New Roman" w:hAnsi="Arial" w:cs="Arial"/>
+          <w:color w:val="000000"/>
+          <w:sz w:val="24"/>
+          <w:szCs w:val="24"/>
+          <w:shd w:val="clear" w:color="auto" w:fill="FFFFFF"/>
+        </w:rPr>
+      </w:pPr>
+    </w:p>
+    <w:p>
+      <w:pPr>
+        <w:pStyle w:val="ListParagraph"/>
+        <w:numPr>
+          <w:ilvl w:val="1"/>
+          <w:numId w:val="2"/>
+        </w:numPr>
+        <w:jc w:val="left"/>
+        <w:rPr>
+          <w:rFonts w:ascii="Arial" w:eastAsia="Times New Roman" w:hAnsi="Arial" w:cs="Arial"/>
+          <w:color w:val="000000"/>
+          <w:sz w:val="24"/>
+          <w:szCs w:val="24"/>
+          <w:shd w:val="clear" w:color="auto" w:fill="FFFFFF"/>
+        </w:rPr>
+      </w:pPr>
+    </w:p>
+    <w:p>
+      <w:pPr>
+        <w:pStyle w:val="ListParagraph"/>
+        <w:numPr>
+          <w:ilvl w:val="1"/>
+          <w:numId w:val="2"/>
+        </w:numPr>
+        <w:jc w:val="left"/>
+        <w:rPr>
+          <w:rFonts w:ascii="Arial" w:eastAsia="Times New Roman" w:hAnsi="Arial" w:cs="Arial"/>
+          <w:color w:val="000000"/>
+          <w:sz w:val="24"/>
+          <w:szCs w:val="24"/>
+          <w:shd w:val="clear" w:color="auto" w:fill="FFFFFF"/>
+        </w:rPr>
+      </w:pPr>
+    </w:p>
+    <w:p>
+      <w:pPr>
+        <w:pStyle w:val="ListParagraph"/>
+        <w:numPr>
+          <w:ilvl w:val="1"/>
+          <w:numId w:val="2"/>
+        </w:numPr>
+        <w:rPr>
+          <w:rFonts w:ascii="Arial" w:eastAsia="Times New Roman" w:hAnsi="Arial" w:cs="Arial"/>
+          <w:color w:val="000000"/>
+          <w:sz w:val="24"/>
+          <w:szCs w:val="24"/>
+          <w:shd w:val="clear" w:color="auto" w:fill="FFFFFF"/>
+        </w:rPr>
+      </w:pPr>
     </w:p>
     <w:p>
       <w:pPr>
@@ -1145,7 +1607,7 @@
           <w:szCs w:val="24"/>
           <w:shd w:val="clear" w:color="auto" w:fill="FFFFFF"/>
         </w:rPr>
-        <w:t>Ketone body analysis</w:t>
+        <w:t>Body composition measurements using MRI</w:t>
       </w:r>
     </w:p>
     <w:p>
@@ -1171,17 +1633,7 @@
           <w:szCs w:val="24"/>
           <w:shd w:val="clear" w:color="auto" w:fill="FFFFFF"/>
         </w:rPr>
-        <w:t>Insulin tolerance test</w:t>
-      </w:r>
-      <w:r>
-        <w:rPr>
-          <w:rFonts w:ascii="Arial" w:eastAsia="Times New Roman" w:hAnsi="Arial" w:cs="Arial"/>
-          <w:color w:val="000000"/>
-          <w:sz w:val="24"/>
-          <w:szCs w:val="24"/>
-          <w:shd w:val="clear" w:color="auto" w:fill="FFFFFF"/>
-        </w:rPr>
-        <w:t>s</w:t>
+        <w:t>Retro-orbital bleeding</w:t>
       </w:r>
     </w:p>
     <w:p>
@@ -1207,6 +1659,68 @@
           <w:szCs w:val="24"/>
           <w:shd w:val="clear" w:color="auto" w:fill="FFFFFF"/>
         </w:rPr>
+        <w:t>Ketone body analysis</w:t>
+      </w:r>
+    </w:p>
+    <w:p>
+      <w:pPr>
+        <w:pStyle w:val="ListParagraph"/>
+        <w:numPr>
+          <w:ilvl w:val="0"/>
+          <w:numId w:val="2"/>
+        </w:numPr>
+        <w:rPr>
+          <w:rFonts w:ascii="Arial" w:eastAsia="Times New Roman" w:hAnsi="Arial" w:cs="Arial"/>
+          <w:color w:val="000000"/>
+          <w:sz w:val="24"/>
+          <w:szCs w:val="24"/>
+          <w:shd w:val="clear" w:color="auto" w:fill="FFFFFF"/>
+        </w:rPr>
+      </w:pPr>
+      <w:r>
+        <w:rPr>
+          <w:rFonts w:ascii="Arial" w:eastAsia="Times New Roman" w:hAnsi="Arial" w:cs="Arial"/>
+          <w:color w:val="000000"/>
+          <w:sz w:val="24"/>
+          <w:szCs w:val="24"/>
+          <w:shd w:val="clear" w:color="auto" w:fill="FFFFFF"/>
+        </w:rPr>
+        <w:t>Insulin tolerance test</w:t>
+      </w:r>
+      <w:r>
+        <w:rPr>
+          <w:rFonts w:ascii="Arial" w:eastAsia="Times New Roman" w:hAnsi="Arial" w:cs="Arial"/>
+          <w:color w:val="000000"/>
+          <w:sz w:val="24"/>
+          <w:szCs w:val="24"/>
+          <w:shd w:val="clear" w:color="auto" w:fill="FFFFFF"/>
+        </w:rPr>
+        <w:t>s</w:t>
+      </w:r>
+    </w:p>
+    <w:p>
+      <w:pPr>
+        <w:pStyle w:val="ListParagraph"/>
+        <w:numPr>
+          <w:ilvl w:val="0"/>
+          <w:numId w:val="2"/>
+        </w:numPr>
+        <w:rPr>
+          <w:rFonts w:ascii="Arial" w:eastAsia="Times New Roman" w:hAnsi="Arial" w:cs="Arial"/>
+          <w:color w:val="000000"/>
+          <w:sz w:val="24"/>
+          <w:szCs w:val="24"/>
+          <w:shd w:val="clear" w:color="auto" w:fill="FFFFFF"/>
+        </w:rPr>
+      </w:pPr>
+      <w:r>
+        <w:rPr>
+          <w:rFonts w:ascii="Arial" w:eastAsia="Times New Roman" w:hAnsi="Arial" w:cs="Arial"/>
+          <w:color w:val="000000"/>
+          <w:sz w:val="24"/>
+          <w:szCs w:val="24"/>
+          <w:shd w:val="clear" w:color="auto" w:fill="FFFFFF"/>
+        </w:rPr>
         <w:t>Sacrifice mice</w:t>
       </w:r>
     </w:p>
@@ -1466,17 +1980,7 @@
           <w:szCs w:val="24"/>
           <w:shd w:val="clear" w:color="auto" w:fill="FFFFFF"/>
         </w:rPr>
-        <w:t xml:space="preserve"> to produce liver-specific knockouts and controls. </w:t>
-      </w:r>
-      <w:r>
-        <w:rPr>
-          <w:rFonts w:ascii="Arial" w:eastAsia="Times New Roman" w:hAnsi="Arial" w:cs="Arial"/>
-          <w:color w:val="000000"/>
-          <w:sz w:val="24"/>
-          <w:szCs w:val="24"/>
-          <w:shd w:val="clear" w:color="auto" w:fill="FFFFFF"/>
-        </w:rPr>
-        <w:t xml:space="preserve">The mice continued to </w:t>
+        <w:t xml:space="preserve"> to produce liver-specific knockouts and controls. The mice continued to </w:t>
       </w:r>
       <w:r>
         <w:rPr>
@@ -1582,98 +2086,480 @@
           <w:szCs w:val="24"/>
           <w:shd w:val="clear" w:color="auto" w:fill="FFFFFF"/>
         </w:rPr>
+        <w:t>One</w:t>
+      </w:r>
+      <w:r>
+        <w:rPr>
+          <w:rFonts w:ascii="Arial" w:eastAsia="Times New Roman" w:hAnsi="Arial" w:cs="Arial"/>
+          <w:bCs/>
+          <w:color w:val="252525"/>
+          <w:sz w:val="24"/>
+          <w:szCs w:val="24"/>
+          <w:shd w:val="clear" w:color="auto" w:fill="FFFFFF"/>
+        </w:rPr>
+        <w:t xml:space="preserve"> week </w:t>
+      </w:r>
+      <w:r>
+        <w:rPr>
+          <w:rFonts w:ascii="Arial" w:eastAsia="Times New Roman" w:hAnsi="Arial" w:cs="Arial"/>
+          <w:bCs/>
+          <w:color w:val="252525"/>
+          <w:sz w:val="24"/>
+          <w:szCs w:val="24"/>
+          <w:shd w:val="clear" w:color="auto" w:fill="FFFFFF"/>
+        </w:rPr>
+        <w:t>later</w:t>
+      </w:r>
+      <w:r>
+        <w:rPr>
+          <w:rFonts w:ascii="Arial" w:eastAsia="Times New Roman" w:hAnsi="Arial" w:cs="Arial"/>
+          <w:bCs/>
+          <w:color w:val="252525"/>
+          <w:sz w:val="24"/>
+          <w:szCs w:val="24"/>
+          <w:shd w:val="clear" w:color="auto" w:fill="FFFFFF"/>
+        </w:rPr>
+        <w:t xml:space="preserve">, </w:t>
+      </w:r>
+      <w:r>
+        <w:rPr>
+          <w:rFonts w:ascii="Arial" w:eastAsia="Times New Roman" w:hAnsi="Arial" w:cs="Arial"/>
+          <w:bCs/>
+          <w:color w:val="252525"/>
+          <w:sz w:val="24"/>
+          <w:szCs w:val="24"/>
+          <w:shd w:val="clear" w:color="auto" w:fill="FFFFFF"/>
+        </w:rPr>
+        <w:t>blood samples were taken</w:t>
+      </w:r>
+      <w:r>
+        <w:rPr>
+          <w:rFonts w:ascii="Arial" w:eastAsia="Times New Roman" w:hAnsi="Arial" w:cs="Arial"/>
+          <w:bCs/>
+          <w:color w:val="252525"/>
+          <w:sz w:val="24"/>
+          <w:szCs w:val="24"/>
+          <w:shd w:val="clear" w:color="auto" w:fill="FFFFFF"/>
+        </w:rPr>
+        <w:t xml:space="preserve"> using </w:t>
+      </w:r>
+      <w:r>
+        <w:rPr>
+          <w:rFonts w:ascii="Arial" w:eastAsia="Times New Roman" w:hAnsi="Arial" w:cs="Arial"/>
+          <w:bCs/>
+          <w:color w:val="252525"/>
+          <w:sz w:val="24"/>
+          <w:szCs w:val="24"/>
+          <w:shd w:val="clear" w:color="auto" w:fill="FFFFFF"/>
+        </w:rPr>
+        <w:t>retro-orbital bleeding</w:t>
+      </w:r>
+      <w:r>
+        <w:rPr>
+          <w:rFonts w:ascii="Arial" w:eastAsia="Times New Roman" w:hAnsi="Arial" w:cs="Arial"/>
+          <w:bCs/>
+          <w:color w:val="252525"/>
+          <w:sz w:val="24"/>
+          <w:szCs w:val="24"/>
+          <w:shd w:val="clear" w:color="auto" w:fill="FFFFFF"/>
+        </w:rPr>
+        <w:t xml:space="preserve"> and </w:t>
+      </w:r>
+      <w:r>
+        <w:rPr>
+          <w:rFonts w:ascii="Arial" w:eastAsia="Times New Roman" w:hAnsi="Arial" w:cs="Arial"/>
+          <w:bCs/>
+          <w:color w:val="FF0000"/>
+          <w:sz w:val="24"/>
+          <w:szCs w:val="24"/>
+          <w:u w:val="single"/>
+          <w:shd w:val="clear" w:color="auto" w:fill="FFFFFF"/>
+        </w:rPr>
+        <w:t>ketone bodies were analyzed (do I include that here?)</w:t>
+      </w:r>
+      <w:r>
+        <w:rPr>
+          <w:rFonts w:ascii="Arial" w:eastAsia="Times New Roman" w:hAnsi="Arial" w:cs="Arial"/>
+          <w:bCs/>
+          <w:color w:val="FF0000"/>
+          <w:sz w:val="24"/>
+          <w:szCs w:val="24"/>
+          <w:shd w:val="clear" w:color="auto" w:fill="FFFFFF"/>
+        </w:rPr>
+        <w:t>.</w:t>
+      </w:r>
+      <w:r>
+        <w:rPr>
+          <w:rFonts w:ascii="Arial" w:eastAsia="Times New Roman" w:hAnsi="Arial" w:cs="Arial"/>
+          <w:bCs/>
+          <w:color w:val="FF0000"/>
+          <w:sz w:val="24"/>
+          <w:szCs w:val="24"/>
+          <w:shd w:val="clear" w:color="auto" w:fill="FFFFFF"/>
+        </w:rPr>
+        <w:t xml:space="preserve"> </w:t>
+      </w:r>
+      <w:r>
+        <w:rPr>
+          <w:rFonts w:ascii="Arial" w:eastAsia="Times New Roman" w:hAnsi="Arial" w:cs="Arial"/>
+          <w:bCs/>
+          <w:sz w:val="24"/>
+          <w:szCs w:val="24"/>
+          <w:shd w:val="clear" w:color="auto" w:fill="FFFFFF"/>
+        </w:rPr>
+        <w:t>Another week later</w:t>
+      </w:r>
+      <w:r>
+        <w:rPr>
+          <w:rFonts w:ascii="Arial" w:eastAsia="Times New Roman" w:hAnsi="Arial" w:cs="Arial"/>
+          <w:bCs/>
+          <w:color w:val="252525"/>
+          <w:sz w:val="24"/>
+          <w:szCs w:val="24"/>
+          <w:shd w:val="clear" w:color="auto" w:fill="FFFFFF"/>
+        </w:rPr>
+        <w:t xml:space="preserve"> insulin tolerance tests was performed. </w:t>
+      </w:r>
+      <w:r>
+        <w:rPr>
+          <w:rFonts w:ascii="Arial" w:eastAsia="Times New Roman" w:hAnsi="Arial" w:cs="Arial"/>
+          <w:bCs/>
+          <w:color w:val="252525"/>
+          <w:sz w:val="24"/>
+          <w:szCs w:val="24"/>
+          <w:shd w:val="clear" w:color="auto" w:fill="FFFFFF"/>
+        </w:rPr>
+        <w:t>Two weeks later mice</w:t>
+      </w:r>
+      <w:r>
+        <w:rPr>
+          <w:rFonts w:ascii="Arial" w:eastAsia="Times New Roman" w:hAnsi="Arial" w:cs="Arial"/>
+          <w:bCs/>
+          <w:color w:val="252525"/>
+          <w:sz w:val="24"/>
+          <w:szCs w:val="24"/>
+          <w:shd w:val="clear" w:color="auto" w:fill="FFFFFF"/>
+        </w:rPr>
+        <w:t xml:space="preserve"> were sacrificed</w:t>
+      </w:r>
+      <w:r>
+        <w:rPr>
+          <w:rFonts w:ascii="Arial" w:eastAsia="Times New Roman" w:hAnsi="Arial" w:cs="Arial"/>
+          <w:bCs/>
+          <w:color w:val="252525"/>
+          <w:sz w:val="24"/>
+          <w:szCs w:val="24"/>
+          <w:shd w:val="clear" w:color="auto" w:fill="FFFFFF"/>
+        </w:rPr>
+        <w:t xml:space="preserve">, </w:t>
+      </w:r>
+      <w:r>
+        <w:rPr>
+          <w:rFonts w:ascii="Arial" w:eastAsia="Times New Roman" w:hAnsi="Arial" w:cs="Arial"/>
+          <w:bCs/>
+          <w:color w:val="252525"/>
+          <w:sz w:val="24"/>
+          <w:szCs w:val="24"/>
+          <w:shd w:val="clear" w:color="auto" w:fill="FFFFFF"/>
+        </w:rPr>
+        <w:t>tissues were collected</w:t>
+      </w:r>
+      <w:r>
+        <w:rPr>
+          <w:rFonts w:ascii="Arial" w:eastAsia="Times New Roman" w:hAnsi="Arial" w:cs="Arial"/>
+          <w:bCs/>
+          <w:color w:val="252525"/>
+          <w:sz w:val="24"/>
+          <w:szCs w:val="24"/>
+          <w:shd w:val="clear" w:color="auto" w:fill="FFFFFF"/>
+        </w:rPr>
+        <w:t xml:space="preserve"> and </w:t>
+      </w:r>
+      <w:r>
+        <w:rPr>
+          <w:rFonts w:ascii="Arial" w:eastAsia="Times New Roman" w:hAnsi="Arial" w:cs="Arial"/>
+          <w:bCs/>
+          <w:color w:val="FF0000"/>
+          <w:sz w:val="24"/>
+          <w:szCs w:val="24"/>
+          <w:shd w:val="clear" w:color="auto" w:fill="FFFFFF"/>
+        </w:rPr>
+        <w:t>ketone bodies were analyzed</w:t>
+      </w:r>
+      <w:r>
+        <w:rPr>
+          <w:rFonts w:ascii="Arial" w:eastAsia="Times New Roman" w:hAnsi="Arial" w:cs="Arial"/>
+          <w:bCs/>
+          <w:color w:val="252525"/>
+          <w:sz w:val="24"/>
+          <w:szCs w:val="24"/>
+          <w:shd w:val="clear" w:color="auto" w:fill="FFFFFF"/>
+        </w:rPr>
+        <w:t>.</w:t>
+      </w:r>
+      <w:r>
+        <w:rPr>
+          <w:rFonts w:ascii="Arial" w:eastAsia="Times New Roman" w:hAnsi="Arial" w:cs="Arial"/>
+          <w:bCs/>
+          <w:color w:val="252525"/>
+          <w:sz w:val="24"/>
+          <w:szCs w:val="24"/>
+          <w:shd w:val="clear" w:color="auto" w:fill="FFFFFF"/>
+        </w:rPr>
+        <w:t xml:space="preserve"> Body composition</w:t>
+      </w:r>
+      <w:r>
+        <w:rPr>
+          <w:rFonts w:ascii="Arial" w:eastAsia="Times New Roman" w:hAnsi="Arial" w:cs="Arial"/>
+          <w:bCs/>
+          <w:color w:val="252525"/>
+          <w:sz w:val="24"/>
+          <w:szCs w:val="24"/>
+          <w:shd w:val="clear" w:color="auto" w:fill="FFFFFF"/>
+        </w:rPr>
+        <w:t xml:space="preserve"> (weight, fat mass and lean mass)</w:t>
+      </w:r>
+      <w:r>
+        <w:rPr>
+          <w:rFonts w:ascii="Arial" w:eastAsia="Times New Roman" w:hAnsi="Arial" w:cs="Arial"/>
+          <w:bCs/>
+          <w:color w:val="252525"/>
+          <w:sz w:val="24"/>
+          <w:szCs w:val="24"/>
+          <w:shd w:val="clear" w:color="auto" w:fill="FFFFFF"/>
+        </w:rPr>
+        <w:t xml:space="preserve"> </w:t>
+      </w:r>
+      <w:r>
+        <w:rPr>
+          <w:rFonts w:ascii="Arial" w:eastAsia="Times New Roman" w:hAnsi="Arial" w:cs="Arial"/>
+          <w:bCs/>
+          <w:color w:val="252525"/>
+          <w:sz w:val="24"/>
+          <w:szCs w:val="24"/>
+          <w:shd w:val="clear" w:color="auto" w:fill="FFFFFF"/>
+        </w:rPr>
+        <w:t xml:space="preserve">and food intake </w:t>
+      </w:r>
+      <w:r>
+        <w:rPr>
+          <w:rFonts w:ascii="Arial" w:eastAsia="Times New Roman" w:hAnsi="Arial" w:cs="Arial"/>
+          <w:bCs/>
+          <w:color w:val="252525"/>
+          <w:sz w:val="24"/>
+          <w:szCs w:val="24"/>
+          <w:shd w:val="clear" w:color="auto" w:fill="FFFFFF"/>
+        </w:rPr>
+        <w:t xml:space="preserve">was measured weekly from the start </w:t>
+      </w:r>
+      <w:r>
+        <w:rPr>
+          <w:rFonts w:ascii="Arial" w:eastAsia="Times New Roman" w:hAnsi="Arial" w:cs="Arial"/>
+          <w:bCs/>
+          <w:color w:val="252525"/>
+          <w:sz w:val="24"/>
+          <w:szCs w:val="24"/>
+          <w:shd w:val="clear" w:color="auto" w:fill="FFFFFF"/>
+        </w:rPr>
+        <w:t>of injections until sacrifice.</w:t>
+      </w:r>
+    </w:p>
+    <w:p>
+      <w:pPr>
+        <w:pStyle w:val="ListParagraph"/>
+        <w:numPr>
+          <w:ilvl w:val="0"/>
+          <w:numId w:val="3"/>
+        </w:numPr>
+        <w:rPr>
+          <w:rFonts w:ascii="Arial" w:eastAsia="Times New Roman" w:hAnsi="Arial" w:cs="Arial"/>
+          <w:bCs/>
+          <w:sz w:val="24"/>
+          <w:szCs w:val="24"/>
+          <w:shd w:val="clear" w:color="auto" w:fill="FFFFFF"/>
+        </w:rPr>
+      </w:pPr>
+      <w:r>
+        <w:rPr>
+          <w:rFonts w:ascii="Arial" w:eastAsia="Times New Roman" w:hAnsi="Arial" w:cs="Arial"/>
+          <w:bCs/>
+          <w:sz w:val="24"/>
+          <w:szCs w:val="24"/>
+          <w:shd w:val="clear" w:color="auto" w:fill="FFFFFF"/>
+        </w:rPr>
+        <w:t>AMPK was effectively knocked out and confirmed using Western Blots</w:t>
+      </w:r>
+    </w:p>
+    <w:p>
+      <w:pPr>
+        <w:rPr>
+          <w:rFonts w:ascii="Arial" w:eastAsia="Times New Roman" w:hAnsi="Arial" w:cs="Arial"/>
+          <w:bCs/>
+          <w:sz w:val="24"/>
+          <w:szCs w:val="24"/>
+          <w:shd w:val="clear" w:color="auto" w:fill="FFFFFF"/>
+        </w:rPr>
+      </w:pPr>
+    </w:p>
+    <w:p>
+      <w:pPr>
+        <w:rPr>
+          <w:rFonts w:ascii="Arial" w:eastAsia="Times New Roman" w:hAnsi="Arial" w:cs="Arial"/>
+          <w:bCs/>
+          <w:color w:val="252525"/>
+          <w:sz w:val="24"/>
+          <w:szCs w:val="24"/>
+          <w:shd w:val="clear" w:color="auto" w:fill="FFFFFF"/>
+        </w:rPr>
+      </w:pPr>
+      <w:r>
+        <w:rPr>
+          <w:rFonts w:ascii="Arial" w:eastAsia="Times New Roman" w:hAnsi="Arial" w:cs="Arial"/>
+          <w:bCs/>
+          <w:color w:val="252525"/>
+          <w:sz w:val="24"/>
+          <w:szCs w:val="24"/>
+          <w:shd w:val="clear" w:color="auto" w:fill="FFFFFF"/>
+        </w:rPr>
+        <w:t>Discussion</w:t>
+      </w:r>
+    </w:p>
+    <w:p>
+      <w:pPr>
+        <w:rPr>
+          <w:rFonts w:ascii="Arial" w:eastAsia="Times New Roman" w:hAnsi="Arial" w:cs="Arial"/>
+          <w:bCs/>
+          <w:color w:val="252525"/>
+          <w:sz w:val="24"/>
+          <w:szCs w:val="24"/>
+          <w:shd w:val="clear" w:color="auto" w:fill="FFFFFF"/>
+        </w:rPr>
+      </w:pPr>
+      <w:r>
+        <w:rPr>
+          <w:rFonts w:ascii="Arial" w:eastAsia="Times New Roman" w:hAnsi="Arial" w:cs="Arial"/>
+          <w:bCs/>
+          <w:color w:val="252525"/>
+          <w:sz w:val="24"/>
+          <w:szCs w:val="24"/>
+          <w:shd w:val="clear" w:color="auto" w:fill="FFFFFF"/>
+        </w:rPr>
+        <w:t>Author Contributions</w:t>
+      </w:r>
+    </w:p>
+    <w:p>
+      <w:pPr>
+        <w:rPr>
+          <w:rFonts w:ascii="Arial" w:eastAsia="Times New Roman" w:hAnsi="Arial" w:cs="Arial"/>
+          <w:bCs/>
+          <w:color w:val="252525"/>
+          <w:sz w:val="24"/>
+          <w:szCs w:val="24"/>
+          <w:shd w:val="clear" w:color="auto" w:fill="FFFFFF"/>
+        </w:rPr>
+      </w:pPr>
+      <w:r>
+        <w:rPr>
+          <w:rFonts w:ascii="Arial" w:eastAsia="Times New Roman" w:hAnsi="Arial" w:cs="Arial"/>
+          <w:bCs/>
+          <w:color w:val="252525"/>
+          <w:sz w:val="24"/>
+          <w:szCs w:val="24"/>
+          <w:shd w:val="clear" w:color="auto" w:fill="FFFFFF"/>
+        </w:rPr>
+        <w:t>Acknowledgements</w:t>
+      </w:r>
+    </w:p>
+    <w:p>
+      <w:pPr>
+        <w:rPr>
+          <w:rFonts w:ascii="Arial" w:eastAsia="Times New Roman" w:hAnsi="Arial" w:cs="Arial"/>
+          <w:color w:val="252525"/>
+          <w:sz w:val="24"/>
+          <w:szCs w:val="24"/>
+          <w:shd w:val="clear" w:color="auto" w:fill="FFFFFF"/>
+        </w:rPr>
+      </w:pPr>
+      <w:r>
+        <w:rPr>
+          <w:rFonts w:ascii="Arial" w:eastAsia="Times New Roman" w:hAnsi="Arial" w:cs="Arial"/>
+          <w:bCs/>
+          <w:color w:val="252525"/>
+          <w:sz w:val="24"/>
+          <w:szCs w:val="24"/>
+          <w:shd w:val="clear" w:color="auto" w:fill="FFFFFF"/>
+        </w:rPr>
+        <w:t>References</w:t>
+      </w:r>
+    </w:p>
+    <w:p>
+      <w:pPr>
+        <w:rPr>
+          <w:rFonts w:ascii="Arial" w:eastAsia="Times New Roman" w:hAnsi="Arial" w:cs="Arial"/>
+          <w:bCs/>
+          <w:color w:val="252525"/>
+          <w:sz w:val="24"/>
+          <w:szCs w:val="24"/>
+          <w:shd w:val="clear" w:color="auto" w:fill="FFFFFF"/>
+        </w:rPr>
+      </w:pPr>
+      <w:r>
+        <w:rPr>
+          <w:rFonts w:ascii="Arial" w:eastAsia="Times New Roman" w:hAnsi="Arial" w:cs="Arial"/>
+          <w:bCs/>
+          <w:color w:val="252525"/>
+          <w:sz w:val="24"/>
+          <w:szCs w:val="24"/>
+          <w:shd w:val="clear" w:color="auto" w:fill="FFFFFF"/>
+        </w:rPr>
+        <w:t>Figure/Table Legends</w:t>
+      </w:r>
+    </w:p>
+    <w:p>
+      <w:pPr>
+        <w:pStyle w:val="ListParagraph"/>
+        <w:numPr>
+          <w:ilvl w:val="0"/>
+          <w:numId w:val="4"/>
+        </w:numPr>
+        <w:rPr>
+          <w:rFonts w:ascii="Arial" w:eastAsia="Times New Roman" w:hAnsi="Arial" w:cs="Arial"/>
+          <w:bCs/>
+          <w:color w:val="252525"/>
+          <w:sz w:val="24"/>
+          <w:szCs w:val="24"/>
+          <w:shd w:val="clear" w:color="auto" w:fill="FFFFFF"/>
+        </w:rPr>
+      </w:pPr>
+      <w:r>
+        <w:rPr>
+          <w:rFonts w:ascii="Arial" w:eastAsia="Times New Roman" w:hAnsi="Arial" w:cs="Arial"/>
+          <w:bCs/>
+          <w:color w:val="252525"/>
+          <w:sz w:val="24"/>
+          <w:szCs w:val="24"/>
+          <w:shd w:val="clear" w:color="auto" w:fill="FFFFFF"/>
+        </w:rPr>
         <w:lastRenderedPageBreak/>
-        <w:t>One</w:t>
-      </w:r>
-      <w:r>
-        <w:rPr>
-          <w:rFonts w:ascii="Arial" w:eastAsia="Times New Roman" w:hAnsi="Arial" w:cs="Arial"/>
-          <w:bCs/>
-          <w:color w:val="252525"/>
-          <w:sz w:val="24"/>
-          <w:szCs w:val="24"/>
-          <w:shd w:val="clear" w:color="auto" w:fill="FFFFFF"/>
-        </w:rPr>
-        <w:t xml:space="preserve"> week </w:t>
-      </w:r>
-      <w:r>
-        <w:rPr>
-          <w:rFonts w:ascii="Arial" w:eastAsia="Times New Roman" w:hAnsi="Arial" w:cs="Arial"/>
-          <w:bCs/>
-          <w:color w:val="252525"/>
-          <w:sz w:val="24"/>
-          <w:szCs w:val="24"/>
-          <w:shd w:val="clear" w:color="auto" w:fill="FFFFFF"/>
-        </w:rPr>
-        <w:t>later</w:t>
-      </w:r>
-      <w:r>
-        <w:rPr>
-          <w:rFonts w:ascii="Arial" w:eastAsia="Times New Roman" w:hAnsi="Arial" w:cs="Arial"/>
-          <w:bCs/>
-          <w:color w:val="252525"/>
-          <w:sz w:val="24"/>
-          <w:szCs w:val="24"/>
-          <w:shd w:val="clear" w:color="auto" w:fill="FFFFFF"/>
-        </w:rPr>
-        <w:t xml:space="preserve">, </w:t>
-      </w:r>
-      <w:r>
-        <w:rPr>
-          <w:rFonts w:ascii="Arial" w:eastAsia="Times New Roman" w:hAnsi="Arial" w:cs="Arial"/>
-          <w:bCs/>
-          <w:color w:val="252525"/>
-          <w:sz w:val="24"/>
-          <w:szCs w:val="24"/>
-          <w:shd w:val="clear" w:color="auto" w:fill="FFFFFF"/>
-        </w:rPr>
-        <w:t>blood samples were taken</w:t>
-      </w:r>
-      <w:r>
-        <w:rPr>
-          <w:rFonts w:ascii="Arial" w:eastAsia="Times New Roman" w:hAnsi="Arial" w:cs="Arial"/>
-          <w:bCs/>
-          <w:color w:val="252525"/>
-          <w:sz w:val="24"/>
-          <w:szCs w:val="24"/>
-          <w:shd w:val="clear" w:color="auto" w:fill="FFFFFF"/>
-        </w:rPr>
-        <w:t xml:space="preserve"> using </w:t>
-      </w:r>
-      <w:r>
-        <w:rPr>
-          <w:rFonts w:ascii="Arial" w:eastAsia="Times New Roman" w:hAnsi="Arial" w:cs="Arial"/>
-          <w:bCs/>
-          <w:color w:val="252525"/>
-          <w:sz w:val="24"/>
-          <w:szCs w:val="24"/>
-          <w:shd w:val="clear" w:color="auto" w:fill="FFFFFF"/>
-        </w:rPr>
-        <w:t>retro-orbital bleeding</w:t>
-      </w:r>
-      <w:r>
-        <w:rPr>
-          <w:rFonts w:ascii="Arial" w:eastAsia="Times New Roman" w:hAnsi="Arial" w:cs="Arial"/>
-          <w:bCs/>
-          <w:color w:val="252525"/>
-          <w:sz w:val="24"/>
-          <w:szCs w:val="24"/>
-          <w:shd w:val="clear" w:color="auto" w:fill="FFFFFF"/>
-        </w:rPr>
-        <w:t xml:space="preserve"> and </w:t>
-      </w:r>
-      <w:r>
+        <w:t xml:space="preserve">Figure 1. Experimental Design. </w:t>
+      </w:r>
+    </w:p>
+    <w:p>
+      <w:pPr>
+        <w:pStyle w:val="ListParagraph"/>
+        <w:numPr>
+          <w:ilvl w:val="2"/>
+          <w:numId w:val="4"/>
+        </w:numPr>
         <w:rPr>
           <w:rFonts w:ascii="Arial" w:eastAsia="Times New Roman" w:hAnsi="Arial" w:cs="Arial"/>
           <w:bCs/>
           <w:color w:val="FF0000"/>
           <w:sz w:val="24"/>
           <w:szCs w:val="24"/>
-          <w:u w:val="single"/>
-          <w:shd w:val="clear" w:color="auto" w:fill="FFFFFF"/>
-        </w:rPr>
-        <w:t>ketone bodies were analyzed (do I include that here?)</w:t>
-      </w:r>
+          <w:shd w:val="clear" w:color="auto" w:fill="FFFFFF"/>
+        </w:rPr>
+      </w:pPr>
       <w:r>
         <w:rPr>
           <w:rFonts w:ascii="Arial" w:eastAsia="Times New Roman" w:hAnsi="Arial" w:cs="Arial"/>
@@ -1683,182 +2569,35 @@
           <w:szCs w:val="24"/>
           <w:shd w:val="clear" w:color="auto" w:fill="FFFFFF"/>
         </w:rPr>
-        <w:t>.</w:t>
-      </w:r>
-      <w:r>
-        <w:rPr>
-          <w:rFonts w:ascii="Arial" w:eastAsia="Times New Roman" w:hAnsi="Arial" w:cs="Arial"/>
-          <w:bCs/>
-          <w:color w:val="FF0000"/>
-          <w:sz w:val="24"/>
-          <w:szCs w:val="24"/>
-          <w:shd w:val="clear" w:color="auto" w:fill="FFFFFF"/>
-        </w:rPr>
-        <w:t xml:space="preserve"> </w:t>
-      </w:r>
-      <w:r>
-        <w:rPr>
-          <w:rFonts w:ascii="Arial" w:eastAsia="Times New Roman" w:hAnsi="Arial" w:cs="Arial"/>
-          <w:bCs/>
-          <w:sz w:val="24"/>
-          <w:szCs w:val="24"/>
-          <w:shd w:val="clear" w:color="auto" w:fill="FFFFFF"/>
-        </w:rPr>
-        <w:t>Another week later</w:t>
-      </w:r>
-      <w:r>
-        <w:rPr>
-          <w:rFonts w:ascii="Arial" w:eastAsia="Times New Roman" w:hAnsi="Arial" w:cs="Arial"/>
-          <w:bCs/>
-          <w:color w:val="252525"/>
-          <w:sz w:val="24"/>
-          <w:szCs w:val="24"/>
-          <w:shd w:val="clear" w:color="auto" w:fill="FFFFFF"/>
-        </w:rPr>
-        <w:t xml:space="preserve"> insulin tolerance tests was performed. </w:t>
-      </w:r>
-      <w:r>
-        <w:rPr>
-          <w:rFonts w:ascii="Arial" w:eastAsia="Times New Roman" w:hAnsi="Arial" w:cs="Arial"/>
-          <w:bCs/>
-          <w:color w:val="252525"/>
-          <w:sz w:val="24"/>
-          <w:szCs w:val="24"/>
-          <w:shd w:val="clear" w:color="auto" w:fill="FFFFFF"/>
-        </w:rPr>
-        <w:t>Two weeks later mice</w:t>
-      </w:r>
-      <w:r>
-        <w:rPr>
-          <w:rFonts w:ascii="Arial" w:eastAsia="Times New Roman" w:hAnsi="Arial" w:cs="Arial"/>
-          <w:bCs/>
-          <w:color w:val="252525"/>
-          <w:sz w:val="24"/>
-          <w:szCs w:val="24"/>
-          <w:shd w:val="clear" w:color="auto" w:fill="FFFFFF"/>
-        </w:rPr>
-        <w:t xml:space="preserve"> were sacrificed</w:t>
-      </w:r>
-      <w:r>
-        <w:rPr>
-          <w:rFonts w:ascii="Arial" w:eastAsia="Times New Roman" w:hAnsi="Arial" w:cs="Arial"/>
-          <w:bCs/>
-          <w:color w:val="252525"/>
-          <w:sz w:val="24"/>
-          <w:szCs w:val="24"/>
-          <w:shd w:val="clear" w:color="auto" w:fill="FFFFFF"/>
-        </w:rPr>
-        <w:t xml:space="preserve">, </w:t>
-      </w:r>
-      <w:r>
-        <w:rPr>
-          <w:rFonts w:ascii="Arial" w:eastAsia="Times New Roman" w:hAnsi="Arial" w:cs="Arial"/>
-          <w:bCs/>
-          <w:color w:val="252525"/>
-          <w:sz w:val="24"/>
-          <w:szCs w:val="24"/>
-          <w:shd w:val="clear" w:color="auto" w:fill="FFFFFF"/>
-        </w:rPr>
-        <w:t>tissues were collected</w:t>
-      </w:r>
-      <w:r>
-        <w:rPr>
-          <w:rFonts w:ascii="Arial" w:eastAsia="Times New Roman" w:hAnsi="Arial" w:cs="Arial"/>
-          <w:bCs/>
-          <w:color w:val="252525"/>
-          <w:sz w:val="24"/>
-          <w:szCs w:val="24"/>
-          <w:shd w:val="clear" w:color="auto" w:fill="FFFFFF"/>
-        </w:rPr>
-        <w:t xml:space="preserve"> and </w:t>
-      </w:r>
-      <w:r>
-        <w:rPr>
-          <w:rFonts w:ascii="Arial" w:eastAsia="Times New Roman" w:hAnsi="Arial" w:cs="Arial"/>
-          <w:bCs/>
-          <w:color w:val="FF0000"/>
-          <w:sz w:val="24"/>
-          <w:szCs w:val="24"/>
-          <w:shd w:val="clear" w:color="auto" w:fill="FFFFFF"/>
-        </w:rPr>
-        <w:t>ketone bodies were analyzed</w:t>
-      </w:r>
-      <w:r>
-        <w:rPr>
-          <w:rFonts w:ascii="Arial" w:eastAsia="Times New Roman" w:hAnsi="Arial" w:cs="Arial"/>
-          <w:bCs/>
-          <w:color w:val="252525"/>
-          <w:sz w:val="24"/>
-          <w:szCs w:val="24"/>
-          <w:shd w:val="clear" w:color="auto" w:fill="FFFFFF"/>
-        </w:rPr>
-        <w:t>.</w:t>
-      </w:r>
-      <w:r>
-        <w:rPr>
-          <w:rFonts w:ascii="Arial" w:eastAsia="Times New Roman" w:hAnsi="Arial" w:cs="Arial"/>
-          <w:bCs/>
-          <w:color w:val="252525"/>
-          <w:sz w:val="24"/>
-          <w:szCs w:val="24"/>
-          <w:shd w:val="clear" w:color="auto" w:fill="FFFFFF"/>
-        </w:rPr>
-        <w:t xml:space="preserve"> Body composition</w:t>
-      </w:r>
-      <w:r>
-        <w:rPr>
-          <w:rFonts w:ascii="Arial" w:eastAsia="Times New Roman" w:hAnsi="Arial" w:cs="Arial"/>
-          <w:bCs/>
-          <w:color w:val="252525"/>
-          <w:sz w:val="24"/>
-          <w:szCs w:val="24"/>
-          <w:shd w:val="clear" w:color="auto" w:fill="FFFFFF"/>
-        </w:rPr>
-        <w:t xml:space="preserve"> (weight, fat mass and lean mass)</w:t>
-      </w:r>
-      <w:r>
-        <w:rPr>
-          <w:rFonts w:ascii="Arial" w:eastAsia="Times New Roman" w:hAnsi="Arial" w:cs="Arial"/>
-          <w:bCs/>
-          <w:color w:val="252525"/>
-          <w:sz w:val="24"/>
-          <w:szCs w:val="24"/>
-          <w:shd w:val="clear" w:color="auto" w:fill="FFFFFF"/>
-        </w:rPr>
-        <w:t xml:space="preserve"> </w:t>
-      </w:r>
-      <w:r>
-        <w:rPr>
-          <w:rFonts w:ascii="Arial" w:eastAsia="Times New Roman" w:hAnsi="Arial" w:cs="Arial"/>
-          <w:bCs/>
-          <w:color w:val="252525"/>
-          <w:sz w:val="24"/>
-          <w:szCs w:val="24"/>
-          <w:shd w:val="clear" w:color="auto" w:fill="FFFFFF"/>
-        </w:rPr>
-        <w:t xml:space="preserve">and food intake </w:t>
-      </w:r>
-      <w:r>
-        <w:rPr>
-          <w:rFonts w:ascii="Arial" w:eastAsia="Times New Roman" w:hAnsi="Arial" w:cs="Arial"/>
-          <w:bCs/>
-          <w:color w:val="252525"/>
-          <w:sz w:val="24"/>
-          <w:szCs w:val="24"/>
-          <w:shd w:val="clear" w:color="auto" w:fill="FFFFFF"/>
-        </w:rPr>
-        <w:t xml:space="preserve">was measured weekly from the start </w:t>
-      </w:r>
-      <w:r>
-        <w:rPr>
-          <w:rFonts w:ascii="Arial" w:eastAsia="Times New Roman" w:hAnsi="Arial" w:cs="Arial"/>
-          <w:bCs/>
-          <w:color w:val="252525"/>
-          <w:sz w:val="24"/>
-          <w:szCs w:val="24"/>
-          <w:shd w:val="clear" w:color="auto" w:fill="FFFFFF"/>
-        </w:rPr>
-        <w:t>of injections until sacrifice.</w:t>
+        <w:t>Insert Figure 1 from illustrator?</w:t>
+      </w:r>
+    </w:p>
+    <w:p>
+      <w:pPr>
+        <w:pStyle w:val="ListParagraph"/>
+        <w:numPr>
+          <w:ilvl w:val="0"/>
+          <w:numId w:val="4"/>
+        </w:numPr>
+        <w:rPr>
+          <w:rFonts w:ascii="Arial" w:eastAsia="Times New Roman" w:hAnsi="Arial" w:cs="Arial"/>
+          <w:bCs/>
+          <w:color w:val="252525"/>
+          <w:sz w:val="24"/>
+          <w:szCs w:val="24"/>
+          <w:shd w:val="clear" w:color="auto" w:fill="FFFFFF"/>
+        </w:rPr>
+      </w:pPr>
+      <w:r>
+        <w:rPr>
+          <w:rFonts w:ascii="Arial" w:eastAsia="Times New Roman" w:hAnsi="Arial" w:cs="Arial"/>
+          <w:bCs/>
+          <w:color w:val="252525"/>
+          <w:sz w:val="24"/>
+          <w:szCs w:val="24"/>
+          <w:shd w:val="clear" w:color="auto" w:fill="FFFFFF"/>
+        </w:rPr>
+        <w:t>Figure 2. Western Blots</w:t>
       </w:r>
     </w:p>
     <w:p>
@@ -1866,164 +2605,120 @@
         <w:pStyle w:val="ListParagraph"/>
         <w:numPr>
           <w:ilvl w:val="1"/>
-          <w:numId w:val="3"/>
+          <w:numId w:val="4"/>
         </w:numPr>
         <w:rPr>
           <w:rFonts w:ascii="Arial" w:eastAsia="Times New Roman" w:hAnsi="Arial" w:cs="Arial"/>
           <w:bCs/>
-          <w:color w:val="252525"/>
-          <w:sz w:val="24"/>
-          <w:szCs w:val="24"/>
-          <w:shd w:val="clear" w:color="auto" w:fill="FFFFFF"/>
-        </w:rPr>
-      </w:pPr>
-      <w:r>
-        <w:rPr>
-          <w:rFonts w:ascii="Arial" w:eastAsia="Times New Roman" w:hAnsi="Arial" w:cs="Arial"/>
-          <w:bCs/>
-          <w:color w:val="252525"/>
-          <w:sz w:val="24"/>
-          <w:szCs w:val="24"/>
-          <w:shd w:val="clear" w:color="auto" w:fill="FFFFFF"/>
-        </w:rPr>
-        <w:t>Figure</w:t>
-      </w:r>
-      <w:r>
-        <w:rPr>
-          <w:rFonts w:ascii="Arial" w:eastAsia="Times New Roman" w:hAnsi="Arial" w:cs="Arial"/>
-          <w:bCs/>
-          <w:color w:val="252525"/>
-          <w:sz w:val="24"/>
-          <w:szCs w:val="24"/>
-          <w:shd w:val="clear" w:color="auto" w:fill="FFFFFF"/>
-        </w:rPr>
-        <w:t xml:space="preserve"> 1. Experimental Design. </w:t>
-      </w:r>
-      <w:r>
-        <w:rPr>
-          <w:rFonts w:ascii="Arial" w:eastAsia="Times New Roman" w:hAnsi="Arial" w:cs="Arial"/>
-          <w:bCs/>
           <w:color w:val="FF0000"/>
           <w:sz w:val="24"/>
           <w:szCs w:val="24"/>
           <w:shd w:val="clear" w:color="auto" w:fill="FFFFFF"/>
         </w:rPr>
-        <w:t>Can I use the figure from my poster?</w:t>
-      </w:r>
-    </w:p>
-    <w:p>
-      <w:pPr>
-        <w:rPr>
-          <w:rFonts w:ascii="Arial" w:eastAsia="Times New Roman" w:hAnsi="Arial" w:cs="Arial"/>
-          <w:bCs/>
-          <w:color w:val="252525"/>
-          <w:sz w:val="24"/>
-          <w:szCs w:val="24"/>
-          <w:shd w:val="clear" w:color="auto" w:fill="FFFFFF"/>
-        </w:rPr>
-      </w:pPr>
-      <w:r>
-        <w:rPr>
-          <w:rFonts w:ascii="Arial" w:eastAsia="Times New Roman" w:hAnsi="Arial" w:cs="Arial"/>
-          <w:bCs/>
-          <w:color w:val="252525"/>
-          <w:sz w:val="24"/>
-          <w:szCs w:val="24"/>
-          <w:shd w:val="clear" w:color="auto" w:fill="FFFFFF"/>
-        </w:rPr>
-        <w:t>Discussion</w:t>
-      </w:r>
-    </w:p>
-    <w:p>
-      <w:pPr>
-        <w:rPr>
-          <w:rFonts w:ascii="Arial" w:eastAsia="Times New Roman" w:hAnsi="Arial" w:cs="Arial"/>
-          <w:bCs/>
-          <w:color w:val="252525"/>
-          <w:sz w:val="24"/>
-          <w:szCs w:val="24"/>
-          <w:shd w:val="clear" w:color="auto" w:fill="FFFFFF"/>
-        </w:rPr>
-      </w:pPr>
-      <w:r>
-        <w:rPr>
-          <w:rFonts w:ascii="Arial" w:eastAsia="Times New Roman" w:hAnsi="Arial" w:cs="Arial"/>
-          <w:bCs/>
-          <w:color w:val="252525"/>
-          <w:sz w:val="24"/>
-          <w:szCs w:val="24"/>
-          <w:shd w:val="clear" w:color="auto" w:fill="FFFFFF"/>
-        </w:rPr>
-        <w:t>Author Contributions</w:t>
-      </w:r>
-    </w:p>
-    <w:p>
-      <w:pPr>
-        <w:rPr>
-          <w:rFonts w:ascii="Arial" w:eastAsia="Times New Roman" w:hAnsi="Arial" w:cs="Arial"/>
-          <w:bCs/>
-          <w:color w:val="252525"/>
-          <w:sz w:val="24"/>
-          <w:szCs w:val="24"/>
-          <w:shd w:val="clear" w:color="auto" w:fill="FFFFFF"/>
-        </w:rPr>
-      </w:pPr>
-      <w:r>
-        <w:rPr>
-          <w:rFonts w:ascii="Arial" w:eastAsia="Times New Roman" w:hAnsi="Arial" w:cs="Arial"/>
-          <w:bCs/>
-          <w:color w:val="252525"/>
-          <w:sz w:val="24"/>
-          <w:szCs w:val="24"/>
-          <w:shd w:val="clear" w:color="auto" w:fill="FFFFFF"/>
-        </w:rPr>
-        <w:t>Acknowledgements</w:t>
-      </w:r>
-    </w:p>
-    <w:p>
-      <w:pPr>
-        <w:rPr>
-          <w:rFonts w:ascii="Arial" w:eastAsia="Times New Roman" w:hAnsi="Arial" w:cs="Arial"/>
-          <w:color w:val="252525"/>
-          <w:sz w:val="24"/>
-          <w:szCs w:val="24"/>
-          <w:shd w:val="clear" w:color="auto" w:fill="FFFFFF"/>
-        </w:rPr>
-      </w:pPr>
-      <w:r>
-        <w:rPr>
-          <w:rFonts w:ascii="Arial" w:eastAsia="Times New Roman" w:hAnsi="Arial" w:cs="Arial"/>
-          <w:bCs/>
-          <w:color w:val="252525"/>
-          <w:sz w:val="24"/>
-          <w:szCs w:val="24"/>
-          <w:shd w:val="clear" w:color="auto" w:fill="FFFFFF"/>
-        </w:rPr>
-        <w:t>References</w:t>
-      </w:r>
-    </w:p>
-    <w:p>
-      <w:pPr>
-        <w:rPr>
-          <w:rFonts w:ascii="Arial" w:eastAsia="Times New Roman" w:hAnsi="Arial" w:cs="Arial"/>
-          <w:bCs/>
-          <w:color w:val="252525"/>
-          <w:sz w:val="24"/>
-          <w:szCs w:val="24"/>
-          <w:shd w:val="clear" w:color="auto" w:fill="FFFFFF"/>
-        </w:rPr>
-      </w:pPr>
-      <w:r>
-        <w:rPr>
-          <w:rFonts w:ascii="Arial" w:eastAsia="Times New Roman" w:hAnsi="Arial" w:cs="Arial"/>
-          <w:bCs/>
-          <w:color w:val="252525"/>
-          <w:sz w:val="24"/>
-          <w:szCs w:val="24"/>
-          <w:shd w:val="clear" w:color="auto" w:fill="FFFFFF"/>
-        </w:rPr>
-        <w:t>Figure/Table Legends</w:t>
-      </w:r>
+      </w:pPr>
+      <w:r>
+        <w:rPr>
+          <w:rFonts w:ascii="Arial" w:eastAsia="Times New Roman" w:hAnsi="Arial" w:cs="Arial"/>
+          <w:bCs/>
+          <w:color w:val="FF0000"/>
+          <w:sz w:val="24"/>
+          <w:szCs w:val="24"/>
+          <w:shd w:val="clear" w:color="auto" w:fill="FFFFFF"/>
+        </w:rPr>
+        <w:t>***Figure not from illustrator**</w:t>
+      </w:r>
+    </w:p>
+    <w:p>
+      <w:pPr>
+        <w:pStyle w:val="ListParagraph"/>
+        <w:numPr>
+          <w:ilvl w:val="1"/>
+          <w:numId w:val="4"/>
+        </w:numPr>
+        <w:rPr>
+          <w:rFonts w:ascii="Arial" w:eastAsia="Times New Roman" w:hAnsi="Arial" w:cs="Arial"/>
+          <w:bCs/>
+          <w:sz w:val="24"/>
+          <w:szCs w:val="24"/>
+          <w:shd w:val="clear" w:color="auto" w:fill="FFFFFF"/>
+        </w:rPr>
+      </w:pPr>
+      <w:r>
+        <w:rPr>
+          <w:rFonts w:ascii="Arial" w:eastAsia="Times New Roman" w:hAnsi="Arial" w:cs="Arial"/>
+          <w:bCs/>
+          <w:noProof/>
+          <w:sz w:val="24"/>
+          <w:szCs w:val="24"/>
+          <w:shd w:val="clear" w:color="auto" w:fill="FFFFFF"/>
+        </w:rPr>
+        <w:drawing>
+          <wp:inline distT="0" distB="0" distL="0" distR="0" wp14:anchorId="6BAEDB6B" wp14:editId="2E247A54">
+            <wp:extent cx="3082247" cy="1553133"/>
+            <wp:effectExtent l="0" t="0" r="0" b="0"/>
+            <wp:docPr id="19" name="Picture 18">
+              <a:extLst xmlns:a="http://schemas.openxmlformats.org/drawingml/2006/main">
+                <a:ext uri="{FF2B5EF4-FFF2-40B4-BE49-F238E27FC236}">
+                  <a16:creationId xmlns:a16="http://schemas.microsoft.com/office/drawing/2014/main" id="{793B2182-9751-0A48-841B-12AA33B29C46}"/>
+                </a:ext>
+              </a:extLst>
+            </wp:docPr>
+            <wp:cNvGraphicFramePr>
+              <a:graphicFrameLocks xmlns:a="http://schemas.openxmlformats.org/drawingml/2006/main" noChangeAspect="1"/>
+            </wp:cNvGraphicFramePr>
+            <a:graphic xmlns:a="http://schemas.openxmlformats.org/drawingml/2006/main">
+              <a:graphicData uri="http://schemas.openxmlformats.org/drawingml/2006/picture">
+                <pic:pic xmlns:pic="http://schemas.openxmlformats.org/drawingml/2006/picture">
+                  <pic:nvPicPr>
+                    <pic:cNvPr id="19" name="Picture 18">
+                      <a:extLst>
+                        <a:ext uri="{FF2B5EF4-FFF2-40B4-BE49-F238E27FC236}">
+                          <a16:creationId xmlns:a16="http://schemas.microsoft.com/office/drawing/2014/main" id="{793B2182-9751-0A48-841B-12AA33B29C46}"/>
+                        </a:ext>
+                      </a:extLst>
+                    </pic:cNvPr>
+                    <pic:cNvPicPr>
+                      <a:picLocks noChangeAspect="1"/>
+                    </pic:cNvPicPr>
+                  </pic:nvPicPr>
+                  <pic:blipFill>
+                    <a:blip r:embed="rId6"/>
+                    <a:stretch>
+                      <a:fillRect/>
+                    </a:stretch>
+                  </pic:blipFill>
+                  <pic:spPr>
+                    <a:xfrm>
+                      <a:off x="0" y="0"/>
+                      <a:ext cx="3119095" cy="1571701"/>
+                    </a:xfrm>
+                    <a:prstGeom prst="rect">
+                      <a:avLst/>
+                    </a:prstGeom>
+                  </pic:spPr>
+                </pic:pic>
+              </a:graphicData>
+            </a:graphic>
+          </wp:inline>
+        </w:drawing>
+      </w:r>
+    </w:p>
+    <w:p>
+      <w:pPr>
+        <w:pStyle w:val="ListParagraph"/>
+        <w:numPr>
+          <w:ilvl w:val="1"/>
+          <w:numId w:val="4"/>
+        </w:numPr>
+        <w:rPr>
+          <w:rFonts w:ascii="Arial" w:eastAsia="Times New Roman" w:hAnsi="Arial" w:cs="Arial"/>
+          <w:bCs/>
+          <w:color w:val="252525"/>
+          <w:sz w:val="24"/>
+          <w:szCs w:val="24"/>
+          <w:shd w:val="clear" w:color="auto" w:fill="FFFFFF"/>
+        </w:rPr>
+      </w:pPr>
     </w:p>
     <w:p>
       <w:pPr>
@@ -2047,6 +2742,119 @@
 <file path=word/numbering.xml><?xml version="1.0" encoding="utf-8"?>
 <w:numbering xmlns:wpc="http://schemas.microsoft.com/office/word/2010/wordprocessingCanvas" xmlns:cx="http://schemas.microsoft.com/office/drawing/2014/chartex" xmlns:cx1="http://schemas.microsoft.com/office/drawing/2015/9/8/chartex" xmlns:cx2="http://schemas.microsoft.com/office/drawing/2015/10/21/chartex" xmlns:cx3="http://schemas.microsoft.com/office/drawing/2016/5/9/chartex" xmlns:cx4="http://schemas.microsoft.com/office/drawing/2016/5/10/chartex" xmlns:cx5="http://schemas.microsoft.com/office/drawing/2016/5/11/chartex" xmlns:cx6="http://schemas.microsoft.com/office/drawing/2016/5/12/chartex" xmlns:cx7="http://schemas.microsoft.com/office/drawing/2016/5/13/chartex" xmlns:cx8="http://schemas.microsoft.com/office/drawing/2016/5/14/chartex" xmlns:mc="http://schemas.openxmlformats.org/markup-compatibility/2006" xmlns:aink="http://schemas.microsoft.com/office/drawing/2016/ink" xmlns:am3d="http://schemas.microsoft.com/office/drawing/2017/model3d" xmlns:o="urn:schemas-microsoft-com:office:office" xmlns:r="http://schemas.openxmlformats.org/officeDocument/2006/relationships" xmlns:m="http://schemas.openxmlformats.org/officeDocument/2006/math" xmlns:v="urn:schemas-microsoft-com:vml" xmlns:wp14="http://schemas.microsoft.com/office/word/2010/wordprocessingDrawing" xmlns:wp="http://schemas.openxmlformats.org/drawingml/2006/wordprocessingDrawing" xmlns:w10="urn:schemas-microsoft-com:office:word" xmlns:w="http://schemas.openxmlformats.org/wordprocessingml/2006/main" xmlns:w14="http://schemas.microsoft.com/office/word/2010/wordml" xmlns:w15="http://schemas.microsoft.com/office/word/2012/wordml" xmlns:w16cid="http://schemas.microsoft.com/office/word/2016/wordml/cid" xmlns:w16se="http://schemas.microsoft.com/office/word/2015/wordml/symex" xmlns:wpg="http://schemas.microsoft.com/office/word/2010/wordprocessingGroup" xmlns:wpi="http://schemas.microsoft.com/office/word/2010/wordprocessingInk" xmlns:wne="http://schemas.microsoft.com/office/word/2006/wordml" xmlns:wps="http://schemas.microsoft.com/office/word/2010/wordprocessingShape" mc:Ignorable="w14 w15 w16se w16cid wp14">
   <w:abstractNum w:abstractNumId="0" w15:restartNumberingAfterBreak="0">
+    <w:nsid w:val="153123B5"/>
+    <w:multiLevelType w:val="multilevel"/>
+    <w:tmpl w:val="2F147FFE"/>
+    <w:lvl w:ilvl="0">
+      <w:start w:val="1"/>
+      <w:numFmt w:val="decimal"/>
+      <w:lvlText w:val="%1."/>
+      <w:lvlJc w:val="left"/>
+      <w:pPr>
+        <w:tabs>
+          <w:tab w:val="num" w:pos="720"/>
+        </w:tabs>
+        <w:ind w:left="720" w:hanging="360"/>
+      </w:pPr>
+    </w:lvl>
+    <w:lvl w:ilvl="1" w:tentative="1">
+      <w:start w:val="1"/>
+      <w:numFmt w:val="decimal"/>
+      <w:lvlText w:val="%2."/>
+      <w:lvlJc w:val="left"/>
+      <w:pPr>
+        <w:tabs>
+          <w:tab w:val="num" w:pos="1440"/>
+        </w:tabs>
+        <w:ind w:left="1440" w:hanging="360"/>
+      </w:pPr>
+    </w:lvl>
+    <w:lvl w:ilvl="2" w:tentative="1">
+      <w:start w:val="1"/>
+      <w:numFmt w:val="decimal"/>
+      <w:lvlText w:val="%3."/>
+      <w:lvlJc w:val="left"/>
+      <w:pPr>
+        <w:tabs>
+          <w:tab w:val="num" w:pos="2160"/>
+        </w:tabs>
+        <w:ind w:left="2160" w:hanging="360"/>
+      </w:pPr>
+    </w:lvl>
+    <w:lvl w:ilvl="3" w:tentative="1">
+      <w:start w:val="1"/>
+      <w:numFmt w:val="decimal"/>
+      <w:lvlText w:val="%4."/>
+      <w:lvlJc w:val="left"/>
+      <w:pPr>
+        <w:tabs>
+          <w:tab w:val="num" w:pos="2880"/>
+        </w:tabs>
+        <w:ind w:left="2880" w:hanging="360"/>
+      </w:pPr>
+    </w:lvl>
+    <w:lvl w:ilvl="4" w:tentative="1">
+      <w:start w:val="1"/>
+      <w:numFmt w:val="decimal"/>
+      <w:lvlText w:val="%5."/>
+      <w:lvlJc w:val="left"/>
+      <w:pPr>
+        <w:tabs>
+          <w:tab w:val="num" w:pos="3600"/>
+        </w:tabs>
+        <w:ind w:left="3600" w:hanging="360"/>
+      </w:pPr>
+    </w:lvl>
+    <w:lvl w:ilvl="5" w:tentative="1">
+      <w:start w:val="1"/>
+      <w:numFmt w:val="decimal"/>
+      <w:lvlText w:val="%6."/>
+      <w:lvlJc w:val="left"/>
+      <w:pPr>
+        <w:tabs>
+          <w:tab w:val="num" w:pos="4320"/>
+        </w:tabs>
+        <w:ind w:left="4320" w:hanging="360"/>
+      </w:pPr>
+    </w:lvl>
+    <w:lvl w:ilvl="6" w:tentative="1">
+      <w:start w:val="1"/>
+      <w:numFmt w:val="decimal"/>
+      <w:lvlText w:val="%7."/>
+      <w:lvlJc w:val="left"/>
+      <w:pPr>
+        <w:tabs>
+          <w:tab w:val="num" w:pos="5040"/>
+        </w:tabs>
+        <w:ind w:left="5040" w:hanging="360"/>
+      </w:pPr>
+    </w:lvl>
+    <w:lvl w:ilvl="7" w:tentative="1">
+      <w:start w:val="1"/>
+      <w:numFmt w:val="decimal"/>
+      <w:lvlText w:val="%8."/>
+      <w:lvlJc w:val="left"/>
+      <w:pPr>
+        <w:tabs>
+          <w:tab w:val="num" w:pos="5760"/>
+        </w:tabs>
+        <w:ind w:left="5760" w:hanging="360"/>
+      </w:pPr>
+    </w:lvl>
+    <w:lvl w:ilvl="8" w:tentative="1">
+      <w:start w:val="1"/>
+      <w:numFmt w:val="decimal"/>
+      <w:lvlText w:val="%9."/>
+      <w:lvlJc w:val="left"/>
+      <w:pPr>
+        <w:tabs>
+          <w:tab w:val="num" w:pos="6480"/>
+        </w:tabs>
+        <w:ind w:left="6480" w:hanging="360"/>
+      </w:pPr>
+    </w:lvl>
+  </w:abstractNum>
+  <w:abstractNum w:abstractNumId="1" w15:restartNumberingAfterBreak="0">
     <w:nsid w:val="58BE29E4"/>
     <w:multiLevelType w:val="hybridMultilevel"/>
     <w:tmpl w:val="87123EEA"/>
@@ -2159,7 +2967,7 @@
       </w:rPr>
     </w:lvl>
   </w:abstractNum>
-  <w:abstractNum w:abstractNumId="1" w15:restartNumberingAfterBreak="0">
+  <w:abstractNum w:abstractNumId="2" w15:restartNumberingAfterBreak="0">
     <w:nsid w:val="6171738C"/>
     <w:multiLevelType w:val="hybridMultilevel"/>
     <w:tmpl w:val="0BF64398"/>
@@ -2187,7 +2995,7 @@
         <w:rFonts w:ascii="Courier New" w:hAnsi="Courier New" w:cs="Courier New" w:hint="default"/>
       </w:rPr>
     </w:lvl>
-    <w:lvl w:ilvl="2" w:tplc="04090005" w:tentative="1">
+    <w:lvl w:ilvl="2" w:tplc="04090005">
       <w:start w:val="1"/>
       <w:numFmt w:val="bullet"/>
       <w:lvlText w:val=""/>
@@ -2272,7 +3080,233 @@
       </w:rPr>
     </w:lvl>
   </w:abstractNum>
-  <w:abstractNum w:abstractNumId="2" w15:restartNumberingAfterBreak="0">
+  <w:abstractNum w:abstractNumId="3" w15:restartNumberingAfterBreak="0">
+    <w:nsid w:val="6B296516"/>
+    <w:multiLevelType w:val="hybridMultilevel"/>
+    <w:tmpl w:val="850ECE8E"/>
+    <w:lvl w:ilvl="0" w:tplc="04090001">
+      <w:start w:val="1"/>
+      <w:numFmt w:val="bullet"/>
+      <w:lvlText w:val=""/>
+      <w:lvlJc w:val="left"/>
+      <w:pPr>
+        <w:ind w:left="720" w:hanging="360"/>
+      </w:pPr>
+      <w:rPr>
+        <w:rFonts w:ascii="Symbol" w:hAnsi="Symbol" w:hint="default"/>
+      </w:rPr>
+    </w:lvl>
+    <w:lvl w:ilvl="1" w:tplc="04090003">
+      <w:start w:val="1"/>
+      <w:numFmt w:val="bullet"/>
+      <w:lvlText w:val="o"/>
+      <w:lvlJc w:val="left"/>
+      <w:pPr>
+        <w:ind w:left="1440" w:hanging="360"/>
+      </w:pPr>
+      <w:rPr>
+        <w:rFonts w:ascii="Courier New" w:hAnsi="Courier New" w:cs="Courier New" w:hint="default"/>
+      </w:rPr>
+    </w:lvl>
+    <w:lvl w:ilvl="2" w:tplc="04090005">
+      <w:start w:val="1"/>
+      <w:numFmt w:val="bullet"/>
+      <w:lvlText w:val=""/>
+      <w:lvlJc w:val="left"/>
+      <w:pPr>
+        <w:ind w:left="2160" w:hanging="360"/>
+      </w:pPr>
+      <w:rPr>
+        <w:rFonts w:ascii="Wingdings" w:hAnsi="Wingdings" w:hint="default"/>
+      </w:rPr>
+    </w:lvl>
+    <w:lvl w:ilvl="3" w:tplc="04090001" w:tentative="1">
+      <w:start w:val="1"/>
+      <w:numFmt w:val="bullet"/>
+      <w:lvlText w:val=""/>
+      <w:lvlJc w:val="left"/>
+      <w:pPr>
+        <w:ind w:left="2880" w:hanging="360"/>
+      </w:pPr>
+      <w:rPr>
+        <w:rFonts w:ascii="Symbol" w:hAnsi="Symbol" w:hint="default"/>
+      </w:rPr>
+    </w:lvl>
+    <w:lvl w:ilvl="4" w:tplc="04090003" w:tentative="1">
+      <w:start w:val="1"/>
+      <w:numFmt w:val="bullet"/>
+      <w:lvlText w:val="o"/>
+      <w:lvlJc w:val="left"/>
+      <w:pPr>
+        <w:ind w:left="3600" w:hanging="360"/>
+      </w:pPr>
+      <w:rPr>
+        <w:rFonts w:ascii="Courier New" w:hAnsi="Courier New" w:cs="Courier New" w:hint="default"/>
+      </w:rPr>
+    </w:lvl>
+    <w:lvl w:ilvl="5" w:tplc="04090005" w:tentative="1">
+      <w:start w:val="1"/>
+      <w:numFmt w:val="bullet"/>
+      <w:lvlText w:val=""/>
+      <w:lvlJc w:val="left"/>
+      <w:pPr>
+        <w:ind w:left="4320" w:hanging="360"/>
+      </w:pPr>
+      <w:rPr>
+        <w:rFonts w:ascii="Wingdings" w:hAnsi="Wingdings" w:hint="default"/>
+      </w:rPr>
+    </w:lvl>
+    <w:lvl w:ilvl="6" w:tplc="04090001" w:tentative="1">
+      <w:start w:val="1"/>
+      <w:numFmt w:val="bullet"/>
+      <w:lvlText w:val=""/>
+      <w:lvlJc w:val="left"/>
+      <w:pPr>
+        <w:ind w:left="5040" w:hanging="360"/>
+      </w:pPr>
+      <w:rPr>
+        <w:rFonts w:ascii="Symbol" w:hAnsi="Symbol" w:hint="default"/>
+      </w:rPr>
+    </w:lvl>
+    <w:lvl w:ilvl="7" w:tplc="04090003" w:tentative="1">
+      <w:start w:val="1"/>
+      <w:numFmt w:val="bullet"/>
+      <w:lvlText w:val="o"/>
+      <w:lvlJc w:val="left"/>
+      <w:pPr>
+        <w:ind w:left="5760" w:hanging="360"/>
+      </w:pPr>
+      <w:rPr>
+        <w:rFonts w:ascii="Courier New" w:hAnsi="Courier New" w:cs="Courier New" w:hint="default"/>
+      </w:rPr>
+    </w:lvl>
+    <w:lvl w:ilvl="8" w:tplc="04090005" w:tentative="1">
+      <w:start w:val="1"/>
+      <w:numFmt w:val="bullet"/>
+      <w:lvlText w:val=""/>
+      <w:lvlJc w:val="left"/>
+      <w:pPr>
+        <w:ind w:left="6480" w:hanging="360"/>
+      </w:pPr>
+      <w:rPr>
+        <w:rFonts w:ascii="Wingdings" w:hAnsi="Wingdings" w:hint="default"/>
+      </w:rPr>
+    </w:lvl>
+  </w:abstractNum>
+  <w:abstractNum w:abstractNumId="4" w15:restartNumberingAfterBreak="0">
+    <w:nsid w:val="7BA113AA"/>
+    <w:multiLevelType w:val="multilevel"/>
+    <w:tmpl w:val="0F6C0272"/>
+    <w:lvl w:ilvl="0">
+      <w:start w:val="1"/>
+      <w:numFmt w:val="decimal"/>
+      <w:lvlText w:val="%1."/>
+      <w:lvlJc w:val="left"/>
+      <w:pPr>
+        <w:tabs>
+          <w:tab w:val="num" w:pos="720"/>
+        </w:tabs>
+        <w:ind w:left="720" w:hanging="360"/>
+      </w:pPr>
+    </w:lvl>
+    <w:lvl w:ilvl="1" w:tentative="1">
+      <w:start w:val="1"/>
+      <w:numFmt w:val="decimal"/>
+      <w:lvlText w:val="%2."/>
+      <w:lvlJc w:val="left"/>
+      <w:pPr>
+        <w:tabs>
+          <w:tab w:val="num" w:pos="1440"/>
+        </w:tabs>
+        <w:ind w:left="1440" w:hanging="360"/>
+      </w:pPr>
+    </w:lvl>
+    <w:lvl w:ilvl="2" w:tentative="1">
+      <w:start w:val="1"/>
+      <w:numFmt w:val="decimal"/>
+      <w:lvlText w:val="%3."/>
+      <w:lvlJc w:val="left"/>
+      <w:pPr>
+        <w:tabs>
+          <w:tab w:val="num" w:pos="2160"/>
+        </w:tabs>
+        <w:ind w:left="2160" w:hanging="360"/>
+      </w:pPr>
+    </w:lvl>
+    <w:lvl w:ilvl="3" w:tentative="1">
+      <w:start w:val="1"/>
+      <w:numFmt w:val="decimal"/>
+      <w:lvlText w:val="%4."/>
+      <w:lvlJc w:val="left"/>
+      <w:pPr>
+        <w:tabs>
+          <w:tab w:val="num" w:pos="2880"/>
+        </w:tabs>
+        <w:ind w:left="2880" w:hanging="360"/>
+      </w:pPr>
+    </w:lvl>
+    <w:lvl w:ilvl="4" w:tentative="1">
+      <w:start w:val="1"/>
+      <w:numFmt w:val="decimal"/>
+      <w:lvlText w:val="%5."/>
+      <w:lvlJc w:val="left"/>
+      <w:pPr>
+        <w:tabs>
+          <w:tab w:val="num" w:pos="3600"/>
+        </w:tabs>
+        <w:ind w:left="3600" w:hanging="360"/>
+      </w:pPr>
+    </w:lvl>
+    <w:lvl w:ilvl="5" w:tentative="1">
+      <w:start w:val="1"/>
+      <w:numFmt w:val="decimal"/>
+      <w:lvlText w:val="%6."/>
+      <w:lvlJc w:val="left"/>
+      <w:pPr>
+        <w:tabs>
+          <w:tab w:val="num" w:pos="4320"/>
+        </w:tabs>
+        <w:ind w:left="4320" w:hanging="360"/>
+      </w:pPr>
+    </w:lvl>
+    <w:lvl w:ilvl="6" w:tentative="1">
+      <w:start w:val="1"/>
+      <w:numFmt w:val="decimal"/>
+      <w:lvlText w:val="%7."/>
+      <w:lvlJc w:val="left"/>
+      <w:pPr>
+        <w:tabs>
+          <w:tab w:val="num" w:pos="5040"/>
+        </w:tabs>
+        <w:ind w:left="5040" w:hanging="360"/>
+      </w:pPr>
+    </w:lvl>
+    <w:lvl w:ilvl="7" w:tentative="1">
+      <w:start w:val="1"/>
+      <w:numFmt w:val="decimal"/>
+      <w:lvlText w:val="%8."/>
+      <w:lvlJc w:val="left"/>
+      <w:pPr>
+        <w:tabs>
+          <w:tab w:val="num" w:pos="5760"/>
+        </w:tabs>
+        <w:ind w:left="5760" w:hanging="360"/>
+      </w:pPr>
+    </w:lvl>
+    <w:lvl w:ilvl="8" w:tentative="1">
+      <w:start w:val="1"/>
+      <w:numFmt w:val="decimal"/>
+      <w:lvlText w:val="%9."/>
+      <w:lvlJc w:val="left"/>
+      <w:pPr>
+        <w:tabs>
+          <w:tab w:val="num" w:pos="6480"/>
+        </w:tabs>
+        <w:ind w:left="6480" w:hanging="360"/>
+      </w:pPr>
+    </w:lvl>
+  </w:abstractNum>
+  <w:abstractNum w:abstractNumId="5" w15:restartNumberingAfterBreak="0">
     <w:nsid w:val="7BF2489F"/>
     <w:multiLevelType w:val="hybridMultilevel"/>
     <w:tmpl w:val="76C263B8"/>
@@ -2386,13 +3420,22 @@
     </w:lvl>
   </w:abstractNum>
   <w:num w:numId="1">
+    <w:abstractNumId w:val="5"/>
+  </w:num>
+  <w:num w:numId="2">
+    <w:abstractNumId w:val="1"/>
+  </w:num>
+  <w:num w:numId="3">
     <w:abstractNumId w:val="2"/>
   </w:num>
-  <w:num w:numId="2">
+  <w:num w:numId="4">
+    <w:abstractNumId w:val="3"/>
+  </w:num>
+  <w:num w:numId="5">
+    <w:abstractNumId w:val="4"/>
+  </w:num>
+  <w:num w:numId="6">
     <w:abstractNumId w:val="0"/>
-  </w:num>
-  <w:num w:numId="3">
-    <w:abstractNumId w:val="1"/>
   </w:num>
 </w:numbering>
 </file>
@@ -2993,6 +4036,7 @@
   <w:style w:type="character" w:default="1" w:styleId="DefaultParagraphFont">
     <w:name w:val="Default Paragraph Font"/>
     <w:uiPriority w:val="1"/>
+    <w:semiHidden/>
     <w:unhideWhenUsed/>
   </w:style>
   <w:style w:type="table" w:default="1" w:styleId="TableNormal">
@@ -3687,7 +4731,7 @@
 </file>
 
 <file path=customXml/itemProps1.xml><?xml version="1.0" encoding="utf-8"?>
-<ds:datastoreItem xmlns:ds="http://schemas.openxmlformats.org/officeDocument/2006/customXml" ds:itemID="{952C9A66-8834-C749-8842-144FBD9A934B}">
+<ds:datastoreItem xmlns:ds="http://schemas.openxmlformats.org/officeDocument/2006/customXml" ds:itemID="{5C894E4C-864D-AE4A-B864-4B4DE4F6FCAC}">
   <ds:schemaRefs>
     <ds:schemaRef ds:uri="http://schemas.openxmlformats.org/officeDocument/2006/bibliography"/>
   </ds:schemaRefs>

</xml_diff>

<commit_message>
Results for western blots
</commit_message>
<xml_diff>
--- a/Manuscripts/Liver AMPK Ketogenic Diet Paper/Manuscript.docx
+++ b/Manuscripts/Liver AMPK Ketogenic Diet Paper/Manuscript.docx
@@ -2438,8 +2438,23 @@
         </w:rPr>
         <w:t xml:space="preserve">and normalized using total revert stain. </w:t>
       </w:r>
-      <w:bookmarkStart w:id="0" w:name="_GoBack"/>
-      <w:bookmarkEnd w:id="0"/>
+    </w:p>
+    <w:p>
+      <w:pPr>
+        <w:pStyle w:val="ListParagraph"/>
+        <w:numPr>
+          <w:ilvl w:val="0"/>
+          <w:numId w:val="2"/>
+        </w:numPr>
+        <w:jc w:val="left"/>
+        <w:rPr>
+          <w:rFonts w:ascii="Arial" w:eastAsia="Times New Roman" w:hAnsi="Arial" w:cs="Arial"/>
+          <w:color w:val="000000"/>
+          <w:sz w:val="24"/>
+          <w:szCs w:val="24"/>
+          <w:shd w:val="clear" w:color="auto" w:fill="FFFFFF"/>
+        </w:rPr>
+      </w:pPr>
     </w:p>
     <w:p>
       <w:pPr>
@@ -2460,6 +2475,55 @@
     </w:p>
     <w:p>
       <w:pPr>
+        <w:pStyle w:val="Heading1"/>
+        <w:textAlignment w:val="baseline"/>
+        <w:rPr>
+          <w:rFonts w:ascii="Helvetica" w:hAnsi="Helvetica"/>
+          <w:color w:val="2B2B2B"/>
+        </w:rPr>
+      </w:pPr>
+      <w:r>
+        <w:rPr>
+          <w:rFonts w:ascii="Helvetica" w:hAnsi="Helvetica"/>
+          <w:color w:val="2B2B2B"/>
+        </w:rPr>
+        <w:t>Invitrogen™ </w:t>
+      </w:r>
+      <w:proofErr w:type="spellStart"/>
+      <w:r>
+        <w:rPr>
+          <w:rFonts w:ascii="Helvetica" w:hAnsi="Helvetica"/>
+          <w:color w:val="2B2B2B"/>
+        </w:rPr>
+        <w:t>Novex</w:t>
+      </w:r>
+      <w:proofErr w:type="spellEnd"/>
+      <w:r>
+        <w:rPr>
+          <w:rFonts w:ascii="Helvetica" w:hAnsi="Helvetica"/>
+          <w:color w:val="2B2B2B"/>
+        </w:rPr>
+        <w:t xml:space="preserve">™ </w:t>
+      </w:r>
+      <w:proofErr w:type="spellStart"/>
+      <w:r>
+        <w:rPr>
+          <w:rFonts w:ascii="Helvetica" w:hAnsi="Helvetica"/>
+          <w:color w:val="2B2B2B"/>
+        </w:rPr>
+        <w:t>WedgeWell</w:t>
+      </w:r>
+      <w:proofErr w:type="spellEnd"/>
+      <w:r>
+        <w:rPr>
+          <w:rFonts w:ascii="Helvetica" w:hAnsi="Helvetica"/>
+          <w:color w:val="2B2B2B"/>
+        </w:rPr>
+        <w:t>™ 4 to 12%, Tris-Glycine, 1.0 mm, Mini Protein Gel, 15-well</w:t>
+      </w:r>
+    </w:p>
+    <w:p>
+      <w:pPr>
         <w:pStyle w:val="ListParagraph"/>
         <w:numPr>
           <w:ilvl w:val="0"/>
@@ -2494,72 +2558,6 @@
     </w:p>
     <w:p>
       <w:pPr>
-        <w:pStyle w:val="Heading1"/>
-        <w:textAlignment w:val="baseline"/>
-        <w:rPr>
-          <w:rFonts w:ascii="Helvetica" w:hAnsi="Helvetica"/>
-          <w:color w:val="2B2B2B"/>
-        </w:rPr>
-      </w:pPr>
-      <w:r>
-        <w:rPr>
-          <w:rFonts w:ascii="Helvetica" w:hAnsi="Helvetica"/>
-          <w:color w:val="2B2B2B"/>
-        </w:rPr>
-        <w:t>Invitrogen™ </w:t>
-      </w:r>
-      <w:proofErr w:type="spellStart"/>
-      <w:r>
-        <w:rPr>
-          <w:rFonts w:ascii="Helvetica" w:hAnsi="Helvetica"/>
-          <w:color w:val="2B2B2B"/>
-        </w:rPr>
-        <w:t>Novex</w:t>
-      </w:r>
-      <w:proofErr w:type="spellEnd"/>
-      <w:r>
-        <w:rPr>
-          <w:rFonts w:ascii="Helvetica" w:hAnsi="Helvetica"/>
-          <w:color w:val="2B2B2B"/>
-        </w:rPr>
-        <w:t xml:space="preserve">™ </w:t>
-      </w:r>
-      <w:proofErr w:type="spellStart"/>
-      <w:r>
-        <w:rPr>
-          <w:rFonts w:ascii="Helvetica" w:hAnsi="Helvetica"/>
-          <w:color w:val="2B2B2B"/>
-        </w:rPr>
-        <w:t>WedgeWell</w:t>
-      </w:r>
-      <w:proofErr w:type="spellEnd"/>
-      <w:r>
-        <w:rPr>
-          <w:rFonts w:ascii="Helvetica" w:hAnsi="Helvetica"/>
-          <w:color w:val="2B2B2B"/>
-        </w:rPr>
-        <w:t>™ 4 to 12%, Tris-Glycine, 1.0 mm, Mini Protein Gel, 15-well</w:t>
-      </w:r>
-    </w:p>
-    <w:p>
-      <w:pPr>
-        <w:pStyle w:val="ListParagraph"/>
-        <w:numPr>
-          <w:ilvl w:val="0"/>
-          <w:numId w:val="2"/>
-        </w:numPr>
-        <w:jc w:val="left"/>
-        <w:rPr>
-          <w:rFonts w:ascii="Arial" w:eastAsia="Times New Roman" w:hAnsi="Arial" w:cs="Arial"/>
-          <w:color w:val="000000"/>
-          <w:sz w:val="24"/>
-          <w:szCs w:val="24"/>
-          <w:shd w:val="clear" w:color="auto" w:fill="FFFFFF"/>
-        </w:rPr>
-      </w:pPr>
-    </w:p>
-    <w:p>
-      <w:pPr>
         <w:pStyle w:val="ListParagraph"/>
         <w:numPr>
           <w:ilvl w:val="1"/>
@@ -2599,23 +2597,6 @@
           <w:ilvl w:val="1"/>
           <w:numId w:val="2"/>
         </w:numPr>
-        <w:jc w:val="left"/>
-        <w:rPr>
-          <w:rFonts w:ascii="Arial" w:eastAsia="Times New Roman" w:hAnsi="Arial" w:cs="Arial"/>
-          <w:color w:val="000000"/>
-          <w:sz w:val="24"/>
-          <w:szCs w:val="24"/>
-          <w:shd w:val="clear" w:color="auto" w:fill="FFFFFF"/>
-        </w:rPr>
-      </w:pPr>
-    </w:p>
-    <w:p>
-      <w:pPr>
-        <w:pStyle w:val="ListParagraph"/>
-        <w:numPr>
-          <w:ilvl w:val="1"/>
-          <w:numId w:val="2"/>
-        </w:numPr>
         <w:rPr>
           <w:rFonts w:ascii="Arial" w:eastAsia="Times New Roman" w:hAnsi="Arial" w:cs="Arial"/>
           <w:color w:val="000000"/>
@@ -3347,19 +3328,7 @@
           <w:szCs w:val="24"/>
           <w:shd w:val="clear" w:color="auto" w:fill="FFFFFF"/>
         </w:rPr>
-        <w:t xml:space="preserve"> Body </w:t>
-      </w:r>
-      <w:r>
-        <w:rPr>
-          <w:rFonts w:ascii="Arial" w:eastAsia="Times New Roman" w:hAnsi="Arial" w:cs="Arial"/>
-          <w:bCs/>
-          <w:color w:val="252525"/>
-          <w:sz w:val="24"/>
-          <w:szCs w:val="24"/>
-          <w:shd w:val="clear" w:color="auto" w:fill="FFFFFF"/>
-        </w:rPr>
-        <w:lastRenderedPageBreak/>
-        <w:t>composition</w:t>
+        <w:t xml:space="preserve"> Body composition</w:t>
       </w:r>
       <w:r>
         <w:rPr>
@@ -3440,7 +3409,281 @@
           <w:szCs w:val="24"/>
           <w:shd w:val="clear" w:color="auto" w:fill="FFFFFF"/>
         </w:rPr>
+        <w:lastRenderedPageBreak/>
         <w:t>AMPK was effectively knocked out and confirmed using Western Blots</w:t>
+      </w:r>
+    </w:p>
+    <w:p>
+      <w:pPr>
+        <w:pStyle w:val="ListParagraph"/>
+        <w:numPr>
+          <w:ilvl w:val="1"/>
+          <w:numId w:val="3"/>
+        </w:numPr>
+        <w:jc w:val="left"/>
+        <w:rPr>
+          <w:rFonts w:ascii="Arial" w:eastAsia="Times New Roman" w:hAnsi="Arial" w:cs="Arial"/>
+          <w:bCs/>
+          <w:sz w:val="24"/>
+          <w:szCs w:val="24"/>
+          <w:shd w:val="clear" w:color="auto" w:fill="FFFFFF"/>
+        </w:rPr>
+      </w:pPr>
+      <w:r>
+        <w:rPr>
+          <w:rFonts w:ascii="Arial" w:eastAsia="Times New Roman" w:hAnsi="Arial" w:cs="Arial"/>
+          <w:bCs/>
+          <w:sz w:val="24"/>
+          <w:szCs w:val="24"/>
+          <w:shd w:val="clear" w:color="auto" w:fill="FFFFFF"/>
+        </w:rPr>
+        <w:t xml:space="preserve">Western Blots of liver lysates shows that males that received </w:t>
+      </w:r>
+      <w:r>
+        <w:rPr>
+          <w:rFonts w:ascii="Arial" w:eastAsia="Times New Roman" w:hAnsi="Arial" w:cs="Arial"/>
+          <w:bCs/>
+          <w:sz w:val="24"/>
+          <w:szCs w:val="24"/>
+          <w:shd w:val="clear" w:color="auto" w:fill="FFFFFF"/>
+        </w:rPr>
+        <w:t>AAV-TBG-CRE injections on either diet had AMPK effectively knocked out in both diet groups</w:t>
+      </w:r>
+      <w:r>
+        <w:rPr>
+          <w:rFonts w:ascii="Arial" w:eastAsia="Times New Roman" w:hAnsi="Arial" w:cs="Arial"/>
+          <w:bCs/>
+          <w:sz w:val="24"/>
+          <w:szCs w:val="24"/>
+          <w:shd w:val="clear" w:color="auto" w:fill="FFFFFF"/>
+        </w:rPr>
+        <w:t>.</w:t>
+      </w:r>
+      <w:r>
+        <w:rPr>
+          <w:rFonts w:ascii="Arial" w:eastAsia="Times New Roman" w:hAnsi="Arial" w:cs="Arial"/>
+          <w:bCs/>
+          <w:sz w:val="24"/>
+          <w:szCs w:val="24"/>
+          <w:shd w:val="clear" w:color="auto" w:fill="FFFFFF"/>
+        </w:rPr>
+        <w:t xml:space="preserve"> </w:t>
+      </w:r>
+      <w:proofErr w:type="spellStart"/>
+      <w:r>
+        <w:rPr>
+          <w:rFonts w:ascii="Arial" w:eastAsia="Times New Roman" w:hAnsi="Arial" w:cs="Arial"/>
+          <w:bCs/>
+          <w:sz w:val="24"/>
+          <w:szCs w:val="24"/>
+          <w:shd w:val="clear" w:color="auto" w:fill="FFFFFF"/>
+        </w:rPr>
+        <w:t>pACC</w:t>
+      </w:r>
+      <w:proofErr w:type="spellEnd"/>
+      <w:r>
+        <w:rPr>
+          <w:rFonts w:ascii="Arial" w:eastAsia="Times New Roman" w:hAnsi="Arial" w:cs="Arial"/>
+          <w:bCs/>
+          <w:sz w:val="24"/>
+          <w:szCs w:val="24"/>
+          <w:shd w:val="clear" w:color="auto" w:fill="FFFFFF"/>
+        </w:rPr>
+        <w:t>, a downstream target of A</w:t>
+      </w:r>
+      <w:bookmarkStart w:id="0" w:name="_GoBack"/>
+      <w:bookmarkEnd w:id="0"/>
+      <w:r>
+        <w:rPr>
+          <w:rFonts w:ascii="Arial" w:eastAsia="Times New Roman" w:hAnsi="Arial" w:cs="Arial"/>
+          <w:bCs/>
+          <w:sz w:val="24"/>
+          <w:szCs w:val="24"/>
+          <w:shd w:val="clear" w:color="auto" w:fill="FFFFFF"/>
+        </w:rPr>
+        <w:t>MPK</w:t>
+      </w:r>
+      <w:r>
+        <w:rPr>
+          <w:rFonts w:ascii="Arial" w:eastAsia="Times New Roman" w:hAnsi="Arial" w:cs="Arial"/>
+          <w:bCs/>
+          <w:sz w:val="24"/>
+          <w:szCs w:val="24"/>
+          <w:shd w:val="clear" w:color="auto" w:fill="FFFFFF"/>
+        </w:rPr>
+        <w:t>,</w:t>
+      </w:r>
+      <w:r>
+        <w:rPr>
+          <w:rFonts w:ascii="Arial" w:eastAsia="Times New Roman" w:hAnsi="Arial" w:cs="Arial"/>
+          <w:bCs/>
+          <w:sz w:val="24"/>
+          <w:szCs w:val="24"/>
+          <w:shd w:val="clear" w:color="auto" w:fill="FFFFFF"/>
+        </w:rPr>
+        <w:t xml:space="preserve"> was </w:t>
+      </w:r>
+      <w:r>
+        <w:rPr>
+          <w:rFonts w:ascii="Arial" w:eastAsia="Times New Roman" w:hAnsi="Arial" w:cs="Arial"/>
+          <w:bCs/>
+          <w:sz w:val="24"/>
+          <w:szCs w:val="24"/>
+          <w:shd w:val="clear" w:color="auto" w:fill="FFFFFF"/>
+        </w:rPr>
+        <w:t xml:space="preserve">also reduced in males that received </w:t>
+      </w:r>
+      <w:r>
+        <w:rPr>
+          <w:rFonts w:ascii="Arial" w:eastAsia="Times New Roman" w:hAnsi="Arial" w:cs="Arial"/>
+          <w:bCs/>
+          <w:sz w:val="24"/>
+          <w:szCs w:val="24"/>
+          <w:shd w:val="clear" w:color="auto" w:fill="FFFFFF"/>
+        </w:rPr>
+        <w:t>AAV-TBG-CRE injections</w:t>
+      </w:r>
+      <w:r>
+        <w:rPr>
+          <w:rFonts w:ascii="Arial" w:eastAsia="Times New Roman" w:hAnsi="Arial" w:cs="Arial"/>
+          <w:bCs/>
+          <w:sz w:val="24"/>
+          <w:szCs w:val="24"/>
+          <w:shd w:val="clear" w:color="auto" w:fill="FFFFFF"/>
+        </w:rPr>
+        <w:t xml:space="preserve">. Surprisingly, </w:t>
+      </w:r>
+      <w:r>
+        <w:rPr>
+          <w:rFonts w:ascii="Arial" w:eastAsia="Times New Roman" w:hAnsi="Arial" w:cs="Arial"/>
+          <w:bCs/>
+          <w:sz w:val="24"/>
+          <w:szCs w:val="24"/>
+          <w:shd w:val="clear" w:color="auto" w:fill="FFFFFF"/>
+        </w:rPr>
+        <w:t>females</w:t>
+      </w:r>
+      <w:r>
+        <w:rPr>
+          <w:rFonts w:ascii="Arial" w:eastAsia="Times New Roman" w:hAnsi="Arial" w:cs="Arial"/>
+          <w:bCs/>
+          <w:sz w:val="24"/>
+          <w:szCs w:val="24"/>
+          <w:shd w:val="clear" w:color="auto" w:fill="FFFFFF"/>
+        </w:rPr>
+        <w:t xml:space="preserve"> that received the </w:t>
+      </w:r>
+      <w:r>
+        <w:rPr>
+          <w:rFonts w:ascii="Arial" w:eastAsia="Times New Roman" w:hAnsi="Arial" w:cs="Arial"/>
+          <w:bCs/>
+          <w:sz w:val="24"/>
+          <w:szCs w:val="24"/>
+          <w:shd w:val="clear" w:color="auto" w:fill="FFFFFF"/>
+        </w:rPr>
+        <w:t xml:space="preserve">received </w:t>
+      </w:r>
+      <w:r>
+        <w:rPr>
+          <w:rFonts w:ascii="Arial" w:eastAsia="Times New Roman" w:hAnsi="Arial" w:cs="Arial"/>
+          <w:bCs/>
+          <w:sz w:val="24"/>
+          <w:szCs w:val="24"/>
+          <w:shd w:val="clear" w:color="auto" w:fill="FFFFFF"/>
+        </w:rPr>
+        <w:t>AAV-TBG-CRE</w:t>
+      </w:r>
+      <w:r>
+        <w:rPr>
+          <w:rFonts w:ascii="Arial" w:eastAsia="Times New Roman" w:hAnsi="Arial" w:cs="Arial"/>
+          <w:bCs/>
+          <w:sz w:val="24"/>
+          <w:szCs w:val="24"/>
+          <w:shd w:val="clear" w:color="auto" w:fill="FFFFFF"/>
+        </w:rPr>
+        <w:t xml:space="preserve"> injections did not show </w:t>
+      </w:r>
+      <w:r>
+        <w:rPr>
+          <w:rFonts w:ascii="Arial" w:eastAsia="Times New Roman" w:hAnsi="Arial" w:cs="Arial"/>
+          <w:bCs/>
+          <w:sz w:val="24"/>
+          <w:szCs w:val="24"/>
+          <w:shd w:val="clear" w:color="auto" w:fill="FFFFFF"/>
+        </w:rPr>
+        <w:t>an efficient knockout of AMPK.</w:t>
+      </w:r>
+      <w:r>
+        <w:rPr>
+          <w:rFonts w:ascii="Arial" w:eastAsia="Times New Roman" w:hAnsi="Arial" w:cs="Arial"/>
+          <w:bCs/>
+          <w:sz w:val="24"/>
+          <w:szCs w:val="24"/>
+          <w:shd w:val="clear" w:color="auto" w:fill="FFFFFF"/>
+        </w:rPr>
+        <w:t xml:space="preserve"> </w:t>
+      </w:r>
+      <w:r>
+        <w:rPr>
+          <w:rFonts w:ascii="Arial" w:eastAsia="Times New Roman" w:hAnsi="Arial" w:cs="Arial"/>
+          <w:bCs/>
+          <w:sz w:val="24"/>
+          <w:szCs w:val="24"/>
+          <w:shd w:val="clear" w:color="auto" w:fill="FFFFFF"/>
+        </w:rPr>
+        <w:t xml:space="preserve">Similarly, </w:t>
+      </w:r>
+      <w:proofErr w:type="spellStart"/>
+      <w:r>
+        <w:rPr>
+          <w:rFonts w:ascii="Arial" w:eastAsia="Times New Roman" w:hAnsi="Arial" w:cs="Arial"/>
+          <w:bCs/>
+          <w:sz w:val="24"/>
+          <w:szCs w:val="24"/>
+          <w:shd w:val="clear" w:color="auto" w:fill="FFFFFF"/>
+        </w:rPr>
+        <w:t>pACC</w:t>
+      </w:r>
+      <w:proofErr w:type="spellEnd"/>
+      <w:r>
+        <w:rPr>
+          <w:rFonts w:ascii="Arial" w:eastAsia="Times New Roman" w:hAnsi="Arial" w:cs="Arial"/>
+          <w:bCs/>
+          <w:sz w:val="24"/>
+          <w:szCs w:val="24"/>
+          <w:shd w:val="clear" w:color="auto" w:fill="FFFFFF"/>
+        </w:rPr>
+        <w:t xml:space="preserve"> was </w:t>
+      </w:r>
+      <w:r>
+        <w:rPr>
+          <w:rFonts w:ascii="Arial" w:eastAsia="Times New Roman" w:hAnsi="Arial" w:cs="Arial"/>
+          <w:bCs/>
+          <w:sz w:val="24"/>
+          <w:szCs w:val="24"/>
+          <w:shd w:val="clear" w:color="auto" w:fill="FFFFFF"/>
+        </w:rPr>
+        <w:t xml:space="preserve">not </w:t>
+      </w:r>
+      <w:r>
+        <w:rPr>
+          <w:rFonts w:ascii="Arial" w:eastAsia="Times New Roman" w:hAnsi="Arial" w:cs="Arial"/>
+          <w:bCs/>
+          <w:sz w:val="24"/>
+          <w:szCs w:val="24"/>
+          <w:shd w:val="clear" w:color="auto" w:fill="FFFFFF"/>
+        </w:rPr>
+        <w:t xml:space="preserve">down regulated in the </w:t>
+      </w:r>
+      <w:r>
+        <w:rPr>
+          <w:rFonts w:ascii="Arial" w:eastAsia="Times New Roman" w:hAnsi="Arial" w:cs="Arial"/>
+          <w:bCs/>
+          <w:sz w:val="24"/>
+          <w:szCs w:val="24"/>
+          <w:shd w:val="clear" w:color="auto" w:fill="FFFFFF"/>
+        </w:rPr>
+        <w:t xml:space="preserve">females that received the CRE injections. </w:t>
       </w:r>
     </w:p>
     <w:p>
@@ -5204,7 +5447,6 @@
   <w:style w:type="character" w:default="1" w:styleId="DefaultParagraphFont">
     <w:name w:val="Default Paragraph Font"/>
     <w:uiPriority w:val="1"/>
-    <w:semiHidden/>
     <w:unhideWhenUsed/>
   </w:style>
   <w:style w:type="table" w:default="1" w:styleId="TableNormal">
@@ -5899,7 +6141,7 @@
 </file>
 
 <file path=customXml/itemProps1.xml><?xml version="1.0" encoding="utf-8"?>
-<ds:datastoreItem xmlns:ds="http://schemas.openxmlformats.org/officeDocument/2006/customXml" ds:itemID="{F0CC9164-6C2A-5643-B929-3B400C186CF5}">
+<ds:datastoreItem xmlns:ds="http://schemas.openxmlformats.org/officeDocument/2006/customXml" ds:itemID="{8D66C38F-A93C-4945-9D8B-34E5CE165955}">
   <ds:schemaRefs>
     <ds:schemaRef ds:uri="http://schemas.openxmlformats.org/officeDocument/2006/bibliography"/>
   </ds:schemaRefs>

</xml_diff>

<commit_message>
Combined animal and KO generating section
</commit_message>
<xml_diff>
--- a/Manuscripts/Liver AMPK Ketogenic Diet Paper/Manuscript.docx
+++ b/Manuscripts/Liver AMPK Ketogenic Diet Paper/Manuscript.docx
@@ -650,7 +650,25 @@
           <w:sz w:val="24"/>
           <w:szCs w:val="24"/>
         </w:rPr>
-        <w:t xml:space="preserve">Animal use was in compliance with the Institute of Laboratory Animal Research </w:t>
+        <w:t xml:space="preserve">Animal use was </w:t>
+      </w:r>
+      <w:r>
+        <w:rPr>
+          <w:rFonts w:ascii="Arial" w:eastAsia="Times New Roman" w:hAnsi="Arial" w:cs="Arial"/>
+          <w:color w:val="FF0000"/>
+          <w:sz w:val="24"/>
+          <w:szCs w:val="24"/>
+        </w:rPr>
+        <w:t xml:space="preserve">performed in accordance </w:t>
+      </w:r>
+      <w:r>
+        <w:rPr>
+          <w:rFonts w:ascii="Arial" w:eastAsia="Times New Roman" w:hAnsi="Arial" w:cs="Arial"/>
+          <w:color w:val="FF0000"/>
+          <w:sz w:val="24"/>
+          <w:szCs w:val="24"/>
+        </w:rPr>
+        <w:t xml:space="preserve">with the Institute of Laboratory Animal Research </w:t>
       </w:r>
       <w:r>
         <w:rPr>
@@ -781,18 +799,7 @@
           <w:szCs w:val="24"/>
           <w:shd w:val="clear" w:color="auto" w:fill="FFFFFF"/>
         </w:rPr>
-        <w:t xml:space="preserve"> alleles for both AMPK a1 and a2</w:t>
-      </w:r>
-      <w:r>
-        <w:rPr>
-          <w:rFonts w:ascii="Arial" w:eastAsia="Times New Roman" w:hAnsi="Arial" w:cs="Arial"/>
-          <w:bCs/>
-          <w:color w:val="252525"/>
-          <w:sz w:val="24"/>
-          <w:szCs w:val="24"/>
-          <w:shd w:val="clear" w:color="auto" w:fill="FFFFFF"/>
-        </w:rPr>
-        <w:t xml:space="preserve"> were</w:t>
+        <w:t xml:space="preserve"> alleles for both AMPK a1 and a2 were</w:t>
       </w:r>
       <w:r>
         <w:rPr>
@@ -807,324 +814,1001 @@
       </w:r>
       <w:r>
         <w:rPr>
-          <w:color w:val="000000"/>
+          <w:rFonts w:ascii="Arial" w:hAnsi="Arial" w:cs="Arial"/>
+          <w:color w:val="000000"/>
+          <w:sz w:val="24"/>
+          <w:szCs w:val="24"/>
           <w:shd w:val="clear" w:color="auto" w:fill="FFFFFF"/>
         </w:rPr>
         <w:t>(UT Southwestern Medical Center</w:t>
       </w:r>
       <w:r>
         <w:rPr>
-          <w:color w:val="000000"/>
-          <w:shd w:val="clear" w:color="auto" w:fill="FFFFFF"/>
-        </w:rPr>
-        <w:t>) as described (</w:t>
-      </w:r>
+          <w:rFonts w:ascii="Arial" w:hAnsi="Arial" w:cs="Arial"/>
+          <w:color w:val="000000"/>
+          <w:sz w:val="24"/>
+          <w:szCs w:val="24"/>
+          <w:shd w:val="clear" w:color="auto" w:fill="FFFFFF"/>
+        </w:rPr>
+        <w:t xml:space="preserve">) as described </w:t>
+      </w:r>
+      <w:r>
+        <w:rPr>
+          <w:rFonts w:ascii="Arial" w:hAnsi="Arial" w:cs="Arial"/>
+          <w:color w:val="000000"/>
+          <w:sz w:val="24"/>
+          <w:szCs w:val="24"/>
+          <w:shd w:val="clear" w:color="auto" w:fill="FFFFFF"/>
+        </w:rPr>
+        <w:fldChar w:fldCharType="begin" w:fldLock="1"/>
+      </w:r>
+      <w:r>
+        <w:rPr>
+          <w:rFonts w:ascii="Arial" w:hAnsi="Arial" w:cs="Arial"/>
+          <w:color w:val="000000"/>
+          <w:sz w:val="24"/>
+          <w:szCs w:val="24"/>
+          <w:shd w:val="clear" w:color="auto" w:fill="FFFFFF"/>
+        </w:rPr>
+        <w:instrText>ADDIN CSL_CITATION {"citationItems":[{"id":"ITEM-1","itemData":{"DOI":"10.1038/nature09571","ISSN":"00280836","PMID":"21124450","abstract":"Little is known about metabolic regulation in stem cells and how this modulates tissue regeneration or tumour suppression. We studied the Lkb1 tumour suppressor and its substrate AMP-activated protein kinase (AMPK), kinases that coordinate metabolism with cell growth. Deletion of the Lkb1 (also called Stk11) gene in mice caused increased haematopoietic stem cell (HSC) division, rapid HSC depletion and pancytopenia. HSCs depended more acutely on Lkb1 for cell-cycle regulation and survival than many other haematopoietic cells. HSC depletion did not depend on mTOR activation or oxidative stress. Lkb1-deficient HSCs, but not myeloid progenitors, had reduced mitochondrial membrane potential and ATP levels. HSCs deficient for two catalytic α-subunits of AMPK (AMPK-deficient HSCs) showed similar changes in mitochondrial function but remained able to reconstitute irradiated mice. Lkb1-deficient HSCs, but not AMPK-deficient HSCs, exhibited defects in centrosomes and mitotic spindles in culture, and became aneuploid. Lkb1 is therefore required for HSC maintenance through AMPK-dependent and AMPK-independent mechanisms, revealing differences in metabolic and cell-cycle regulation between HSCs and some other haematopoietic progenitors. © 2010 Macmillan Publishers Limited. All rights reserved.","author":[{"dropping-particle":"","family":"Nakada","given":"Daisuke","non-dropping-particle":"","parse-names":false,"suffix":""},{"dropping-particle":"","family":"Saunders","given":"Thomas L.","non-dropping-particle":"","parse-names":false,"suffix":""},{"dropping-particle":"","family":"Morrison","given":"Sean J.","non-dropping-particle":"","parse-names":false,"suffix":""}],"container-title":"Nature","id":"ITEM-1","issue":"7324","issued":{"date-parts":[["2010","12","2"]]},"page":"653-658","publisher":"Howard Hughes Medical Institute","title":"Lkb1 regulates cell cycle and energy metabolism in haematopoietic stem cells","type":"article-journal","volume":"468"},"uris":["http://www.mendeley.com/documents/?uuid=105a4265-1569-35c0-859a-75724cb54f9c"]}],"mendeley":{"formattedCitation":"&lt;sup&gt;1&lt;/sup&gt;","plainTextFormattedCitation":"1","previouslyFormattedCitation":"&lt;sup&gt;1&lt;/sup&gt;"},"properties":{"noteIndex":0},"schema":"https://github.com/citation-style-language/schema/raw/master/csl-citation.json"}</w:instrText>
+      </w:r>
+      <w:r>
+        <w:rPr>
+          <w:rFonts w:ascii="Arial" w:hAnsi="Arial" w:cs="Arial"/>
+          <w:color w:val="000000"/>
+          <w:sz w:val="24"/>
+          <w:szCs w:val="24"/>
+          <w:shd w:val="clear" w:color="auto" w:fill="FFFFFF"/>
+        </w:rPr>
+        <w:fldChar w:fldCharType="separate"/>
+      </w:r>
+      <w:r>
+        <w:rPr>
+          <w:rFonts w:ascii="Arial" w:hAnsi="Arial" w:cs="Arial"/>
+          <w:noProof/>
+          <w:color w:val="000000"/>
+          <w:sz w:val="24"/>
+          <w:szCs w:val="24"/>
+          <w:shd w:val="clear" w:color="auto" w:fill="FFFFFF"/>
+          <w:vertAlign w:val="superscript"/>
+        </w:rPr>
+        <w:t>1</w:t>
+      </w:r>
+      <w:r>
+        <w:rPr>
+          <w:rFonts w:ascii="Arial" w:hAnsi="Arial" w:cs="Arial"/>
+          <w:color w:val="000000"/>
+          <w:sz w:val="24"/>
+          <w:szCs w:val="24"/>
+          <w:shd w:val="clear" w:color="auto" w:fill="FFFFFF"/>
+        </w:rPr>
+        <w:fldChar w:fldCharType="end"/>
+      </w:r>
+      <w:r>
+        <w:rPr>
+          <w:rFonts w:ascii="Arial" w:hAnsi="Arial" w:cs="Arial"/>
+          <w:color w:val="000000"/>
+          <w:sz w:val="24"/>
+          <w:szCs w:val="24"/>
+          <w:shd w:val="clear" w:color="auto" w:fill="FFFFFF"/>
+        </w:rPr>
+        <w:t xml:space="preserve"> </w:t>
+      </w:r>
+      <w:r>
+        <w:rPr>
+          <w:rFonts w:ascii="Arial" w:hAnsi="Arial" w:cs="Arial"/>
+          <w:color w:val="000000"/>
+          <w:sz w:val="24"/>
+          <w:szCs w:val="24"/>
+          <w:shd w:val="clear" w:color="auto" w:fill="FFFFFF"/>
+        </w:rPr>
+        <w:t>and shared by K. Inoki (University of Michigan Medical School)</w:t>
+      </w:r>
+      <w:r>
+        <w:rPr>
+          <w:rFonts w:ascii="Arial" w:hAnsi="Arial" w:cs="Arial"/>
+          <w:color w:val="000000"/>
+          <w:sz w:val="24"/>
+          <w:szCs w:val="24"/>
+          <w:shd w:val="clear" w:color="auto" w:fill="FFFFFF"/>
+        </w:rPr>
+        <w:fldChar w:fldCharType="begin" w:fldLock="1"/>
+      </w:r>
+      <w:r>
+        <w:rPr>
+          <w:rFonts w:ascii="Arial" w:hAnsi="Arial" w:cs="Arial"/>
+          <w:color w:val="000000"/>
+          <w:sz w:val="24"/>
+          <w:szCs w:val="24"/>
+          <w:shd w:val="clear" w:color="auto" w:fill="FFFFFF"/>
+        </w:rPr>
+        <w:instrText>ADDIN CSL_CITATION {"citationItems":[{"id":"ITEM-1","itemData":{"DOI":"10.1126/scisignal.aav3249","ISSN":"19379145","PMID":"31186373","abstract":"AMP-activated protein kinase (AMPK) senses energetic stress and, in turn, promotes catabolic and suppresses anabolic metabolism coordinately to restore energy balance. We found that a diverse array of AMPK activators increased mTOR complex 2 (mTORC2) signaling in an AMPK-dependent manner in cultured cells. Activation of AMPK with the type 2 diabetes drug metformin (GlucoPhage) also increased mTORC2 signaling in liver in vivo and in primary hepatocytes in an AMPK-dependent manner. AMPK-mediated activation of mTORC2 did not result from AMPK-mediated suppression of mTORC1 and thus reduced negative feedback on PI3K flux. Rather, AMPK associated with and directly phosphorylated mTORC2 (mTOR in complex with rictor). As determined by two-stage in vitro kinase assay, phosphorylation of mTORC2 by recombinant AMPK was sufficient to increase mTORC2 catalytic activity toward Akt. Hence, AMPK phosphorylated mTORC2 components directly to increase mTORC2 activity and downstream signaling. Functionally, inactivation of AMPK, mTORC2, and Akt increased apoptosis during acute energetic stress. By showing that AMPK activates mTORC2 to increase cell survival, these data provide a potential mechanism for how AMPK paradoxically promotes tumorigenesis in certain contexts despite its tumor-suppressive function through inhibition of growth-promoting mTORC1. Collectively, these data unveil mTORC2 as a target of AMPK and the AMPK-mTORC2 axis as a promoter of cell survival during energetic stress.","author":[{"dropping-particle":"","family":"Kazyken","given":"Dubek","non-dropping-particle":"","parse-names":false,"suffix":""},{"dropping-particle":"","family":"Magnuson","given":"Brian","non-dropping-particle":"","parse-names":false,"suffix":""},{"dropping-particle":"","family":"Bodur","given":"Cagri","non-dropping-particle":"","parse-names":false,"suffix":""},{"dropping-particle":"","family":"Acosta-Jaquez","given":"Hugo A.","non-dropping-particle":"","parse-names":false,"suffix":""},{"dropping-particle":"","family":"Zhang","given":"Deqiang","non-dropping-particle":"","parse-names":false,"suffix":""},{"dropping-particle":"","family":"Tong","given":"Xin","non-dropping-particle":"","parse-names":false,"suffix":""},{"dropping-particle":"","family":"Barnes","given":"Tammy M.","non-dropping-particle":"","parse-names":false,"suffix":""},{"dropping-particle":"","family":"Steinl","given":"Gabrielle K.","non-dropping-particle":"","parse-names":false,"suffix":""},{"dropping-particle":"","family":"Patterson","given":"Nicole E.","non-dropping-particle":"","parse-names":false,"suffix":""},{"dropping-particle":"","family":"Altheim","given":"Christopher H.","non-dropping-particle":"","parse-names":false,"suffix":""},{"dropping-particle":"","family":"Sharma","given":"Naveen","non-dropping-particle":"","parse-names":false,"suffix":""},{"dropping-particle":"","family":"Inoki","given":"Ken","non-dropping-particle":"","parse-names":false,"suffix":""},{"dropping-particle":"","family":"Cartee","given":"Gregory D.","non-dropping-particle":"","parse-names":false,"suffix":""},{"dropping-particle":"","family":"Bridges","given":"Dave","non-dropping-particle":"","parse-names":false,"suffix":""},{"dropping-particle":"","family":"Yin","given":"Lei","non-dropping-particle":"","parse-names":false,"suffix":""},{"dropping-particle":"","family":"Riddle","given":"Steven M.","non-dropping-particle":"","parse-names":false,"suffix":""},{"dropping-particle":"","family":"Fingar","given":"Diane C.","non-dropping-particle":"","parse-names":false,"suffix":""}],"container-title":"Science Signaling","id":"ITEM-1","issue":"585","issued":{"date-parts":[["2019","6","11"]]},"publisher":"American Association for the Advancement of Science","title":"AMPK directly activates mTORC2 to promote cell survival during acute energetic stress","type":"article-journal","volume":"12"},"uris":["http://www.mendeley.com/documents/?uuid=cc88e8ba-2c80-374a-ac2c-1a4693936d3e"]}],"mendeley":{"formattedCitation":"&lt;sup&gt;2&lt;/sup&gt;","plainTextFormattedCitation":"2"},"properties":{"noteIndex":0},"schema":"https://github.com/citation-style-language/schema/raw/master/csl-citation.json"}</w:instrText>
+      </w:r>
+      <w:r>
+        <w:rPr>
+          <w:rFonts w:ascii="Arial" w:hAnsi="Arial" w:cs="Arial"/>
+          <w:color w:val="000000"/>
+          <w:sz w:val="24"/>
+          <w:szCs w:val="24"/>
+          <w:shd w:val="clear" w:color="auto" w:fill="FFFFFF"/>
+        </w:rPr>
+        <w:fldChar w:fldCharType="separate"/>
+      </w:r>
+      <w:r>
+        <w:rPr>
+          <w:rFonts w:ascii="Arial" w:hAnsi="Arial" w:cs="Arial"/>
+          <w:noProof/>
+          <w:color w:val="000000"/>
+          <w:sz w:val="24"/>
+          <w:szCs w:val="24"/>
+          <w:shd w:val="clear" w:color="auto" w:fill="FFFFFF"/>
+          <w:vertAlign w:val="superscript"/>
+        </w:rPr>
+        <w:t>2</w:t>
+      </w:r>
+      <w:r>
+        <w:rPr>
+          <w:rFonts w:ascii="Arial" w:hAnsi="Arial" w:cs="Arial"/>
+          <w:color w:val="000000"/>
+          <w:sz w:val="24"/>
+          <w:szCs w:val="24"/>
+          <w:shd w:val="clear" w:color="auto" w:fill="FFFFFF"/>
+        </w:rPr>
+        <w:fldChar w:fldCharType="end"/>
+      </w:r>
+      <w:r>
+        <w:rPr>
+          <w:rFonts w:ascii="Arial" w:hAnsi="Arial" w:cs="Arial"/>
+          <w:color w:val="000000"/>
+          <w:sz w:val="24"/>
+          <w:szCs w:val="24"/>
+          <w:shd w:val="clear" w:color="auto" w:fill="FFFFFF"/>
+        </w:rPr>
+        <w:t xml:space="preserve">. </w:t>
+      </w:r>
+      <w:r>
+        <w:rPr>
+          <w:rFonts w:ascii="Arial" w:eastAsia="Times New Roman" w:hAnsi="Arial" w:cs="Arial"/>
+          <w:color w:val="2E2E2E"/>
+          <w:sz w:val="24"/>
+          <w:szCs w:val="24"/>
+        </w:rPr>
+        <w:t xml:space="preserve">To produce liver-specific </w:t>
+      </w:r>
+      <w:r>
+        <w:rPr>
+          <w:rFonts w:ascii="Arial" w:eastAsia="Times New Roman" w:hAnsi="Arial" w:cs="Arial"/>
+          <w:bCs/>
+          <w:color w:val="252525"/>
+          <w:sz w:val="24"/>
+          <w:szCs w:val="24"/>
+          <w:shd w:val="clear" w:color="auto" w:fill="FFFFFF"/>
+        </w:rPr>
+        <w:t>AMPK</w:t>
+      </w:r>
+      <w:r>
+        <w:rPr>
+          <w:rFonts w:ascii="Arial" w:eastAsia="Times New Roman" w:hAnsi="Arial" w:cs="Arial"/>
+          <w:bCs/>
+          <w:color w:val="252525"/>
+          <w:sz w:val="24"/>
+          <w:szCs w:val="24"/>
+          <w:shd w:val="clear" w:color="auto" w:fill="FFFFFF"/>
+        </w:rPr>
+        <w:t>a</w:t>
+      </w:r>
+      <w:r>
+        <w:rPr>
+          <w:rFonts w:ascii="Arial" w:eastAsia="Times New Roman" w:hAnsi="Arial" w:cs="Arial"/>
+          <w:bCs/>
+          <w:color w:val="252525"/>
+          <w:sz w:val="24"/>
+          <w:szCs w:val="24"/>
+          <w:shd w:val="clear" w:color="auto" w:fill="FFFFFF"/>
+        </w:rPr>
+        <w:t>1/2 knockout mice</w:t>
+      </w:r>
+      <w:r>
+        <w:rPr>
+          <w:rFonts w:ascii="Arial" w:eastAsia="Times New Roman" w:hAnsi="Arial" w:cs="Arial"/>
+          <w:color w:val="2E2E2E"/>
+          <w:sz w:val="24"/>
+          <w:szCs w:val="24"/>
+        </w:rPr>
+        <w:t>,</w:t>
+      </w:r>
+      <w:r>
+        <w:rPr>
+          <w:rFonts w:ascii="Arial" w:eastAsia="Times New Roman" w:hAnsi="Arial" w:cs="Arial"/>
+          <w:color w:val="2E2E2E"/>
+          <w:sz w:val="24"/>
+          <w:szCs w:val="24"/>
+        </w:rPr>
+        <w:t xml:space="preserve"> at 70 days old</w:t>
+      </w:r>
+      <w:r>
+        <w:rPr>
+          <w:rFonts w:ascii="Arial" w:eastAsia="Times New Roman" w:hAnsi="Arial" w:cs="Arial"/>
+          <w:color w:val="2E2E2E"/>
+          <w:sz w:val="24"/>
+          <w:szCs w:val="24"/>
+        </w:rPr>
+        <w:t xml:space="preserve"> </w:t>
+      </w:r>
+      <w:r>
+        <w:rPr>
+          <w:rFonts w:ascii="Arial" w:eastAsia="Times New Roman" w:hAnsi="Arial" w:cs="Arial"/>
+          <w:bCs/>
+          <w:color w:val="252525"/>
+          <w:sz w:val="24"/>
+          <w:szCs w:val="24"/>
+          <w:shd w:val="clear" w:color="auto" w:fill="FFFFFF"/>
+        </w:rPr>
+        <w:t>these mice were</w:t>
+      </w:r>
+      <w:r>
+        <w:rPr>
+          <w:rFonts w:ascii="Arial" w:eastAsia="Times New Roman" w:hAnsi="Arial" w:cs="Arial"/>
+          <w:bCs/>
+          <w:color w:val="252525"/>
+          <w:sz w:val="24"/>
+          <w:szCs w:val="24"/>
+          <w:shd w:val="clear" w:color="auto" w:fill="FFFFFF"/>
+        </w:rPr>
+        <w:t xml:space="preserve"> </w:t>
+      </w:r>
+      <w:r>
+        <w:rPr>
+          <w:rFonts w:ascii="Arial" w:eastAsia="Times New Roman" w:hAnsi="Arial" w:cs="Arial"/>
+          <w:bCs/>
+          <w:color w:val="252525"/>
+          <w:sz w:val="24"/>
+          <w:szCs w:val="24"/>
+          <w:shd w:val="clear" w:color="auto" w:fill="FFFFFF"/>
+        </w:rPr>
+        <w:t>i</w:t>
+      </w:r>
+      <w:r>
+        <w:rPr>
+          <w:rFonts w:ascii="Arial" w:eastAsia="Times New Roman" w:hAnsi="Arial" w:cs="Arial"/>
+          <w:bCs/>
+          <w:color w:val="252525"/>
+          <w:sz w:val="24"/>
+          <w:szCs w:val="24"/>
+          <w:shd w:val="clear" w:color="auto" w:fill="FFFFFF"/>
+        </w:rPr>
+        <w:t>n</w:t>
+      </w:r>
+      <w:r>
+        <w:rPr>
+          <w:rFonts w:ascii="Arial" w:eastAsia="Times New Roman" w:hAnsi="Arial" w:cs="Arial"/>
+          <w:bCs/>
+          <w:color w:val="252525"/>
+          <w:sz w:val="24"/>
+          <w:szCs w:val="24"/>
+          <w:shd w:val="clear" w:color="auto" w:fill="FFFFFF"/>
+        </w:rPr>
+        <w:t>jected through the tail vein</w:t>
+      </w:r>
+      <w:r>
+        <w:rPr>
+          <w:rFonts w:ascii="Arial" w:eastAsia="Times New Roman" w:hAnsi="Arial" w:cs="Arial"/>
+          <w:bCs/>
+          <w:color w:val="252525"/>
+          <w:sz w:val="24"/>
+          <w:szCs w:val="24"/>
+          <w:shd w:val="clear" w:color="auto" w:fill="FFFFFF"/>
+        </w:rPr>
+        <w:t xml:space="preserve"> </w:t>
+      </w:r>
+      <w:r>
+        <w:rPr>
+          <w:rFonts w:ascii="Arial" w:eastAsia="Times New Roman" w:hAnsi="Arial" w:cs="Arial"/>
+          <w:color w:val="000000"/>
+          <w:sz w:val="24"/>
+          <w:szCs w:val="24"/>
+          <w:shd w:val="clear" w:color="auto" w:fill="FFFFFF"/>
+        </w:rPr>
+        <w:t>with adeno-associated virus expressing either GFP (</w:t>
+      </w:r>
+      <w:r>
+        <w:rPr>
+          <w:rFonts w:ascii="Arial" w:hAnsi="Arial" w:cs="Arial"/>
+          <w:color w:val="000000"/>
+          <w:sz w:val="24"/>
+          <w:szCs w:val="24"/>
+          <w:shd w:val="clear" w:color="auto" w:fill="FFFFFF"/>
+        </w:rPr>
+        <w:t xml:space="preserve">AAV8-TBG.PI.eGFP.WPRE. </w:t>
+      </w:r>
+      <w:proofErr w:type="spellStart"/>
+      <w:r>
+        <w:rPr>
+          <w:rFonts w:ascii="Arial" w:hAnsi="Arial" w:cs="Arial"/>
+          <w:color w:val="000000"/>
+          <w:sz w:val="24"/>
+          <w:szCs w:val="24"/>
+          <w:shd w:val="clear" w:color="auto" w:fill="FFFFFF"/>
+        </w:rPr>
+        <w:t>bGH</w:t>
+      </w:r>
+      <w:proofErr w:type="spellEnd"/>
+      <w:r>
+        <w:rPr>
+          <w:rFonts w:ascii="Arial" w:eastAsia="Times New Roman" w:hAnsi="Arial" w:cs="Arial"/>
+          <w:color w:val="000000"/>
+          <w:sz w:val="24"/>
+          <w:szCs w:val="24"/>
+          <w:shd w:val="clear" w:color="auto" w:fill="FFFFFF"/>
+        </w:rPr>
+        <w:t xml:space="preserve">) or </w:t>
+      </w:r>
+      <w:proofErr w:type="spellStart"/>
+      <w:r>
+        <w:rPr>
+          <w:rFonts w:ascii="Arial" w:eastAsia="Times New Roman" w:hAnsi="Arial" w:cs="Arial"/>
+          <w:color w:val="000000"/>
+          <w:sz w:val="24"/>
+          <w:szCs w:val="24"/>
+          <w:shd w:val="clear" w:color="auto" w:fill="FFFFFF"/>
+        </w:rPr>
+        <w:t>C</w:t>
+      </w:r>
+      <w:r>
+        <w:rPr>
+          <w:rFonts w:ascii="Arial" w:eastAsia="Times New Roman" w:hAnsi="Arial" w:cs="Arial"/>
+          <w:color w:val="000000"/>
+          <w:sz w:val="24"/>
+          <w:szCs w:val="24"/>
+          <w:shd w:val="clear" w:color="auto" w:fill="FFFFFF"/>
+        </w:rPr>
+        <w:t>re</w:t>
+      </w:r>
+      <w:proofErr w:type="spellEnd"/>
+      <w:r>
+        <w:rPr>
+          <w:rFonts w:ascii="Arial" w:eastAsia="Times New Roman" w:hAnsi="Arial" w:cs="Arial"/>
+          <w:color w:val="000000"/>
+          <w:sz w:val="24"/>
+          <w:szCs w:val="24"/>
+          <w:shd w:val="clear" w:color="auto" w:fill="FFFFFF"/>
+        </w:rPr>
+        <w:t xml:space="preserve"> recombinase</w:t>
+      </w:r>
+      <w:r>
+        <w:rPr>
+          <w:rFonts w:ascii="Arial" w:eastAsia="Times New Roman" w:hAnsi="Arial" w:cs="Arial"/>
+          <w:color w:val="000000"/>
+          <w:sz w:val="24"/>
+          <w:szCs w:val="24"/>
+          <w:shd w:val="clear" w:color="auto" w:fill="FFFFFF"/>
+        </w:rPr>
+        <w:t xml:space="preserve"> </w:t>
+      </w:r>
+      <w:r>
+        <w:rPr>
+          <w:rFonts w:ascii="Arial" w:eastAsia="Times New Roman" w:hAnsi="Arial" w:cs="Arial"/>
+          <w:color w:val="000000"/>
+          <w:sz w:val="24"/>
+          <w:szCs w:val="24"/>
+          <w:shd w:val="clear" w:color="auto" w:fill="FFFFFF"/>
+        </w:rPr>
+        <w:t>(</w:t>
+      </w:r>
+      <w:r>
+        <w:rPr>
+          <w:rFonts w:ascii="Arial" w:hAnsi="Arial" w:cs="Arial"/>
+          <w:color w:val="000000"/>
+          <w:sz w:val="24"/>
+          <w:szCs w:val="24"/>
+          <w:shd w:val="clear" w:color="auto" w:fill="FFFFFF"/>
+        </w:rPr>
+        <w:t>AAV8.TBG.PPI.Cre.rBG</w:t>
+      </w:r>
+      <w:r>
+        <w:rPr>
+          <w:rFonts w:ascii="Arial" w:eastAsia="Times New Roman" w:hAnsi="Arial" w:cs="Arial"/>
+          <w:color w:val="000000"/>
+          <w:sz w:val="24"/>
+          <w:szCs w:val="24"/>
+          <w:shd w:val="clear" w:color="auto" w:fill="FFFFFF"/>
+        </w:rPr>
+        <w:t>)</w:t>
+      </w:r>
+      <w:r>
+        <w:rPr>
+          <w:rFonts w:ascii="Arial" w:eastAsia="Times New Roman" w:hAnsi="Arial" w:cs="Arial"/>
+          <w:color w:val="000000"/>
+          <w:sz w:val="24"/>
+          <w:szCs w:val="24"/>
+          <w:shd w:val="clear" w:color="auto" w:fill="FFFFFF"/>
+        </w:rPr>
+        <w:t xml:space="preserve"> </w:t>
+      </w:r>
+      <w:r>
+        <w:rPr>
+          <w:rFonts w:ascii="Arial" w:eastAsia="Times New Roman" w:hAnsi="Arial" w:cs="Arial"/>
+          <w:color w:val="000000"/>
+          <w:sz w:val="24"/>
+          <w:szCs w:val="24"/>
+          <w:shd w:val="clear" w:color="auto" w:fill="FFFFFF"/>
+        </w:rPr>
+        <w:t>from a liver-</w:t>
+      </w:r>
+      <w:r>
+        <w:rPr>
+          <w:rFonts w:ascii="Arial" w:eastAsia="Times New Roman" w:hAnsi="Arial" w:cs="Arial"/>
+          <w:color w:val="000000"/>
+          <w:sz w:val="24"/>
+          <w:szCs w:val="24"/>
+          <w:shd w:val="clear" w:color="auto" w:fill="FFFFFF"/>
+        </w:rPr>
+        <w:t>specific</w:t>
+      </w:r>
+      <w:r>
+        <w:rPr>
+          <w:rFonts w:ascii="Arial" w:eastAsia="Times New Roman" w:hAnsi="Arial" w:cs="Arial"/>
+          <w:color w:val="000000"/>
+          <w:sz w:val="24"/>
+          <w:szCs w:val="24"/>
+          <w:shd w:val="clear" w:color="auto" w:fill="FFFFFF"/>
+        </w:rPr>
+        <w:t xml:space="preserve"> TBG promoter </w:t>
+      </w:r>
+      <w:r>
+        <w:rPr>
+          <w:rFonts w:ascii="Arial" w:eastAsia="Times New Roman" w:hAnsi="Arial" w:cs="Arial"/>
+          <w:color w:val="000000"/>
+          <w:sz w:val="24"/>
+          <w:szCs w:val="24"/>
+          <w:shd w:val="clear" w:color="auto" w:fill="FFFFFF"/>
+        </w:rPr>
+        <w:t>(</w:t>
+      </w:r>
+      <w:r>
+        <w:rPr>
+          <w:rFonts w:ascii="Arial" w:hAnsi="Arial" w:cs="Arial"/>
+          <w:color w:val="000000"/>
+          <w:sz w:val="24"/>
+          <w:szCs w:val="24"/>
+          <w:shd w:val="clear" w:color="auto" w:fill="FFFFFF"/>
+        </w:rPr>
+        <w:t>1.5 × 10 to 10 plaque-forming units per mouse</w:t>
+      </w:r>
+      <w:r>
+        <w:rPr>
+          <w:rFonts w:ascii="Arial" w:hAnsi="Arial" w:cs="Arial"/>
+          <w:color w:val="000000"/>
+          <w:sz w:val="24"/>
+          <w:szCs w:val="24"/>
+          <w:shd w:val="clear" w:color="auto" w:fill="FFFFFF"/>
+        </w:rPr>
+        <w:t>)</w:t>
+      </w:r>
+      <w:r>
+        <w:rPr>
+          <w:rFonts w:ascii="Arial" w:hAnsi="Arial" w:cs="Arial"/>
+          <w:color w:val="000000"/>
+          <w:sz w:val="24"/>
+          <w:szCs w:val="24"/>
+          <w:shd w:val="clear" w:color="auto" w:fill="FFFFFF"/>
+        </w:rPr>
+        <w:t>.</w:t>
+      </w:r>
+      <w:r>
+        <w:rPr>
+          <w:rFonts w:ascii="Arial" w:eastAsia="Times New Roman" w:hAnsi="Arial" w:cs="Arial"/>
+          <w:color w:val="000000"/>
+          <w:sz w:val="24"/>
+          <w:szCs w:val="24"/>
+          <w:shd w:val="clear" w:color="auto" w:fill="FFFFFF"/>
+        </w:rPr>
+        <w:t xml:space="preserve"> </w:t>
+      </w:r>
+    </w:p>
+    <w:p>
+      <w:pPr>
+        <w:pStyle w:val="ListParagraph"/>
+        <w:numPr>
+          <w:ilvl w:val="0"/>
+          <w:numId w:val="2"/>
+        </w:numPr>
+        <w:rPr>
+          <w:rFonts w:ascii="Arial" w:eastAsia="Times New Roman" w:hAnsi="Arial" w:cs="Arial"/>
+          <w:color w:val="000000"/>
+          <w:sz w:val="24"/>
+          <w:szCs w:val="24"/>
+          <w:shd w:val="clear" w:color="auto" w:fill="FFFFFF"/>
+        </w:rPr>
+      </w:pPr>
       <w:bookmarkStart w:id="0" w:name="_GoBack"/>
       <w:bookmarkEnd w:id="0"/>
       <w:r>
         <w:rPr>
-          <w:color w:val="000000"/>
-          <w:shd w:val="clear" w:color="auto" w:fill="FFFFFF"/>
-        </w:rPr>
-        <w:t xml:space="preserve">) </w:t>
-      </w:r>
-      <w:r>
-        <w:rPr>
-          <w:color w:val="000000"/>
-          <w:shd w:val="clear" w:color="auto" w:fill="FFFFFF"/>
-        </w:rPr>
-        <w:t xml:space="preserve">and shared by K. Inoki (University of Michigan Medical School). </w:t>
-      </w:r>
-      <w:r>
-        <w:rPr>
-          <w:rFonts w:ascii="Arial" w:eastAsia="Times New Roman" w:hAnsi="Arial" w:cs="Arial"/>
-          <w:color w:val="2E2E2E"/>
-          <w:sz w:val="24"/>
-          <w:szCs w:val="24"/>
-        </w:rPr>
-        <w:t xml:space="preserve">To produce liver-specific </w:t>
-      </w:r>
-      <w:r>
-        <w:rPr>
-          <w:rFonts w:ascii="Arial" w:eastAsia="Times New Roman" w:hAnsi="Arial" w:cs="Arial"/>
-          <w:bCs/>
-          <w:color w:val="252525"/>
-          <w:sz w:val="24"/>
-          <w:szCs w:val="24"/>
-          <w:shd w:val="clear" w:color="auto" w:fill="FFFFFF"/>
-        </w:rPr>
-        <w:t>AMPK</w:t>
-      </w:r>
-      <w:r>
-        <w:rPr>
-          <w:rFonts w:ascii="Arial" w:eastAsia="Times New Roman" w:hAnsi="Arial" w:cs="Arial"/>
-          <w:bCs/>
-          <w:color w:val="252525"/>
-          <w:sz w:val="24"/>
-          <w:szCs w:val="24"/>
-          <w:shd w:val="clear" w:color="auto" w:fill="FFFFFF"/>
-        </w:rPr>
-        <w:t>a</w:t>
-      </w:r>
-      <w:r>
-        <w:rPr>
-          <w:rFonts w:ascii="Arial" w:eastAsia="Times New Roman" w:hAnsi="Arial" w:cs="Arial"/>
-          <w:bCs/>
-          <w:color w:val="252525"/>
-          <w:sz w:val="24"/>
-          <w:szCs w:val="24"/>
-          <w:shd w:val="clear" w:color="auto" w:fill="FFFFFF"/>
-        </w:rPr>
-        <w:t>1/2 knockout mice</w:t>
-      </w:r>
-      <w:r>
-        <w:rPr>
-          <w:rFonts w:ascii="Arial" w:eastAsia="Times New Roman" w:hAnsi="Arial" w:cs="Arial"/>
-          <w:color w:val="2E2E2E"/>
-          <w:sz w:val="24"/>
-          <w:szCs w:val="24"/>
-        </w:rPr>
-        <w:t>,</w:t>
-      </w:r>
-      <w:r>
-        <w:rPr>
-          <w:rFonts w:ascii="Arial" w:eastAsia="Times New Roman" w:hAnsi="Arial" w:cs="Arial"/>
-          <w:color w:val="2E2E2E"/>
-          <w:sz w:val="24"/>
-          <w:szCs w:val="24"/>
-        </w:rPr>
-        <w:t xml:space="preserve"> at 70 days old</w:t>
-      </w:r>
-      <w:r>
-        <w:rPr>
-          <w:rFonts w:ascii="Arial" w:eastAsia="Times New Roman" w:hAnsi="Arial" w:cs="Arial"/>
-          <w:color w:val="2E2E2E"/>
+          <w:rFonts w:ascii="Arial" w:eastAsia="Times New Roman" w:hAnsi="Arial" w:cs="Arial"/>
+          <w:color w:val="000000"/>
+          <w:sz w:val="24"/>
+          <w:szCs w:val="24"/>
+          <w:shd w:val="clear" w:color="auto" w:fill="FFFFFF"/>
+        </w:rPr>
+        <w:t>Making Liver lysates</w:t>
+      </w:r>
+    </w:p>
+    <w:p>
+      <w:pPr>
+        <w:pStyle w:val="ListParagraph"/>
+        <w:numPr>
+          <w:ilvl w:val="1"/>
+          <w:numId w:val="2"/>
+        </w:numPr>
+        <w:jc w:val="left"/>
+        <w:rPr>
+          <w:rFonts w:ascii="Arial" w:eastAsia="Times New Roman" w:hAnsi="Arial" w:cs="Arial"/>
+          <w:color w:val="000000"/>
+          <w:sz w:val="24"/>
+          <w:szCs w:val="24"/>
+          <w:shd w:val="clear" w:color="auto" w:fill="FFFFFF"/>
+        </w:rPr>
+      </w:pPr>
+      <w:r>
+        <w:rPr>
+          <w:rFonts w:ascii="Arial" w:eastAsia="Times New Roman" w:hAnsi="Arial" w:cs="Arial"/>
+          <w:color w:val="000000"/>
+          <w:sz w:val="24"/>
+          <w:szCs w:val="24"/>
+          <w:shd w:val="clear" w:color="auto" w:fill="FFFFFF"/>
+        </w:rPr>
+        <w:t>After harvesting liver fr</w:t>
+      </w:r>
+      <w:r>
+        <w:rPr>
+          <w:rFonts w:ascii="Arial" w:eastAsia="Times New Roman" w:hAnsi="Arial" w:cs="Arial"/>
+          <w:color w:val="000000"/>
+          <w:sz w:val="24"/>
+          <w:szCs w:val="24"/>
+          <w:shd w:val="clear" w:color="auto" w:fill="FFFFFF"/>
+        </w:rPr>
+        <w:t>o</w:t>
+      </w:r>
+      <w:r>
+        <w:rPr>
+          <w:rFonts w:ascii="Arial" w:eastAsia="Times New Roman" w:hAnsi="Arial" w:cs="Arial"/>
+          <w:color w:val="000000"/>
+          <w:sz w:val="24"/>
+          <w:szCs w:val="24"/>
+          <w:shd w:val="clear" w:color="auto" w:fill="FFFFFF"/>
+        </w:rPr>
+        <w:t xml:space="preserve">m mice, livers were placed in an </w:t>
+      </w:r>
+      <w:proofErr w:type="spellStart"/>
+      <w:r>
+        <w:rPr>
+          <w:rFonts w:ascii="Arial" w:eastAsia="Times New Roman" w:hAnsi="Arial" w:cs="Arial"/>
+          <w:color w:val="252525"/>
+          <w:sz w:val="24"/>
+          <w:szCs w:val="24"/>
+          <w:shd w:val="clear" w:color="auto" w:fill="FFFFFF"/>
+        </w:rPr>
+        <w:t>eppendorf</w:t>
+      </w:r>
+      <w:proofErr w:type="spellEnd"/>
+      <w:r>
+        <w:rPr>
+          <w:rFonts w:ascii="Arial" w:eastAsia="Times New Roman" w:hAnsi="Arial" w:cs="Arial"/>
+          <w:color w:val="252525"/>
+          <w:sz w:val="24"/>
+          <w:szCs w:val="24"/>
+          <w:shd w:val="clear" w:color="auto" w:fill="FFFFFF"/>
+        </w:rPr>
+        <w:t xml:space="preserve"> tube in liquid nitrogen to freeze. Frozen tissue samples were cut using dry ice to 20-50 mg of tissue per sample. 20 </w:t>
+      </w:r>
+      <w:proofErr w:type="spellStart"/>
+      <w:r>
+        <w:rPr>
+          <w:rFonts w:ascii="Arial" w:eastAsia="Times New Roman" w:hAnsi="Arial" w:cs="Arial"/>
+          <w:color w:val="252525"/>
+          <w:sz w:val="24"/>
+          <w:szCs w:val="24"/>
+          <w:shd w:val="clear" w:color="auto" w:fill="FFFFFF"/>
+        </w:rPr>
+        <w:t>uL</w:t>
+      </w:r>
+      <w:proofErr w:type="spellEnd"/>
+      <w:r>
+        <w:rPr>
+          <w:rFonts w:ascii="Arial" w:eastAsia="Times New Roman" w:hAnsi="Arial" w:cs="Arial"/>
+          <w:color w:val="252525"/>
+          <w:sz w:val="24"/>
+          <w:szCs w:val="24"/>
+          <w:shd w:val="clear" w:color="auto" w:fill="FFFFFF"/>
+        </w:rPr>
+        <w:t xml:space="preserve">/mg of RIPA buffer </w:t>
+      </w:r>
+      <w:r>
+        <w:rPr>
+          <w:rFonts w:ascii="Arial" w:eastAsia="Times New Roman" w:hAnsi="Arial" w:cs="Arial"/>
+          <w:color w:val="FF0000"/>
+          <w:sz w:val="24"/>
+          <w:szCs w:val="24"/>
+          <w:shd w:val="clear" w:color="auto" w:fill="FFFFFF"/>
+        </w:rPr>
+        <w:t xml:space="preserve">(from where?) </w:t>
+      </w:r>
+      <w:r>
+        <w:rPr>
+          <w:rFonts w:ascii="Arial" w:eastAsia="Times New Roman" w:hAnsi="Arial" w:cs="Arial"/>
+          <w:color w:val="252525"/>
+          <w:sz w:val="24"/>
+          <w:szCs w:val="24"/>
+          <w:shd w:val="clear" w:color="auto" w:fill="FFFFFF"/>
+        </w:rPr>
+        <w:t xml:space="preserve">was added to each sample and they were homogenized using Qiagen Tissue </w:t>
+      </w:r>
+      <w:proofErr w:type="spellStart"/>
+      <w:r>
+        <w:rPr>
+          <w:rFonts w:ascii="Arial" w:eastAsia="Times New Roman" w:hAnsi="Arial" w:cs="Arial"/>
+          <w:color w:val="252525"/>
+          <w:sz w:val="24"/>
+          <w:szCs w:val="24"/>
+          <w:shd w:val="clear" w:color="auto" w:fill="FFFFFF"/>
+        </w:rPr>
+        <w:t>Lyser</w:t>
+      </w:r>
+      <w:proofErr w:type="spellEnd"/>
+      <w:r>
+        <w:rPr>
+          <w:rFonts w:ascii="Arial" w:eastAsia="Times New Roman" w:hAnsi="Arial" w:cs="Arial"/>
+          <w:color w:val="252525"/>
+          <w:sz w:val="24"/>
+          <w:szCs w:val="24"/>
+          <w:shd w:val="clear" w:color="auto" w:fill="FFFFFF"/>
+        </w:rPr>
+        <w:t xml:space="preserve"> (3 min at 25Hz). </w:t>
+      </w:r>
+      <w:r>
+        <w:rPr>
+          <w:rFonts w:ascii="Arial" w:eastAsia="Times New Roman" w:hAnsi="Arial" w:cs="Arial"/>
+          <w:color w:val="252525"/>
+          <w:sz w:val="24"/>
+          <w:szCs w:val="24"/>
+          <w:shd w:val="clear" w:color="auto" w:fill="FFFFFF"/>
+        </w:rPr>
+        <w:t xml:space="preserve">Samples were </w:t>
+      </w:r>
+      <w:r>
+        <w:rPr>
+          <w:rFonts w:ascii="Arial" w:eastAsia="Times New Roman" w:hAnsi="Arial" w:cs="Arial"/>
+          <w:color w:val="252525"/>
+          <w:sz w:val="24"/>
+          <w:szCs w:val="24"/>
+        </w:rPr>
+        <w:t>centrifuged at 1</w:t>
+      </w:r>
+      <w:r>
+        <w:rPr>
+          <w:rFonts w:ascii="Arial" w:eastAsia="Times New Roman" w:hAnsi="Arial" w:cs="Arial"/>
+          <w:color w:val="252525"/>
+          <w:sz w:val="24"/>
+          <w:szCs w:val="24"/>
+        </w:rPr>
+        <w:t>4,</w:t>
+      </w:r>
+      <w:r>
+        <w:rPr>
+          <w:rFonts w:ascii="Arial" w:eastAsia="Times New Roman" w:hAnsi="Arial" w:cs="Arial"/>
+          <w:color w:val="252525"/>
+          <w:sz w:val="24"/>
+          <w:szCs w:val="24"/>
+        </w:rPr>
+        <w:t>000 RPM at 4C for 10 min</w:t>
+      </w:r>
+      <w:r>
+        <w:rPr>
+          <w:rFonts w:ascii="Arial" w:eastAsia="Times New Roman" w:hAnsi="Arial" w:cs="Arial"/>
+          <w:color w:val="252525"/>
+          <w:sz w:val="24"/>
+          <w:szCs w:val="24"/>
+        </w:rPr>
+        <w:t xml:space="preserve">. </w:t>
+      </w:r>
+      <w:r>
+        <w:rPr>
+          <w:rFonts w:ascii="Arial" w:eastAsia="Times New Roman" w:hAnsi="Arial" w:cs="Arial"/>
+          <w:color w:val="252525"/>
+          <w:sz w:val="24"/>
+          <w:szCs w:val="24"/>
+        </w:rPr>
+        <w:t xml:space="preserve">160 </w:t>
+      </w:r>
+      <w:proofErr w:type="spellStart"/>
+      <w:r>
+        <w:rPr>
+          <w:rFonts w:ascii="Arial" w:eastAsia="Times New Roman" w:hAnsi="Arial" w:cs="Arial"/>
+          <w:color w:val="252525"/>
+          <w:sz w:val="24"/>
+          <w:szCs w:val="24"/>
+        </w:rPr>
+        <w:t>uL</w:t>
+      </w:r>
+      <w:proofErr w:type="spellEnd"/>
+      <w:r>
+        <w:rPr>
+          <w:rFonts w:ascii="Arial" w:eastAsia="Times New Roman" w:hAnsi="Arial" w:cs="Arial"/>
+          <w:color w:val="252525"/>
+          <w:sz w:val="24"/>
+          <w:szCs w:val="24"/>
+        </w:rPr>
+        <w:t xml:space="preserve"> of </w:t>
+      </w:r>
+      <w:r>
+        <w:rPr>
+          <w:rFonts w:ascii="Arial" w:eastAsia="Times New Roman" w:hAnsi="Arial" w:cs="Arial"/>
+          <w:color w:val="252525"/>
+          <w:sz w:val="24"/>
+          <w:szCs w:val="24"/>
+        </w:rPr>
+        <w:t>supernatant</w:t>
+      </w:r>
+      <w:r>
+        <w:rPr>
+          <w:rFonts w:ascii="Arial" w:eastAsia="Times New Roman" w:hAnsi="Arial" w:cs="Arial"/>
+          <w:color w:val="252525"/>
+          <w:sz w:val="24"/>
+          <w:szCs w:val="24"/>
+        </w:rPr>
+        <w:t xml:space="preserve"> was removed </w:t>
+      </w:r>
+      <w:r>
+        <w:rPr>
+          <w:rFonts w:ascii="Arial" w:eastAsia="Times New Roman" w:hAnsi="Arial" w:cs="Arial"/>
+          <w:color w:val="252525"/>
+          <w:sz w:val="24"/>
+          <w:szCs w:val="24"/>
+        </w:rPr>
+        <w:t xml:space="preserve">and 40 </w:t>
+      </w:r>
+      <w:proofErr w:type="spellStart"/>
+      <w:r>
+        <w:rPr>
+          <w:rFonts w:ascii="Arial" w:eastAsia="Times New Roman" w:hAnsi="Arial" w:cs="Arial"/>
+          <w:color w:val="252525"/>
+          <w:sz w:val="24"/>
+          <w:szCs w:val="24"/>
+        </w:rPr>
+        <w:t>uL</w:t>
+      </w:r>
+      <w:proofErr w:type="spellEnd"/>
+      <w:r>
+        <w:rPr>
+          <w:rFonts w:ascii="Arial" w:eastAsia="Times New Roman" w:hAnsi="Arial" w:cs="Arial"/>
+          <w:color w:val="252525"/>
+          <w:sz w:val="24"/>
+          <w:szCs w:val="24"/>
+        </w:rPr>
+        <w:t xml:space="preserve"> of </w:t>
+      </w:r>
+      <w:proofErr w:type="spellStart"/>
+      <w:r>
+        <w:rPr>
+          <w:rFonts w:ascii="Arial" w:eastAsia="Times New Roman" w:hAnsi="Arial" w:cs="Arial"/>
+          <w:color w:val="252525"/>
+          <w:sz w:val="24"/>
+          <w:szCs w:val="24"/>
+        </w:rPr>
+        <w:t>ThermoFisher</w:t>
+      </w:r>
+      <w:proofErr w:type="spellEnd"/>
+      <w:r>
+        <w:rPr>
+          <w:rFonts w:ascii="Arial" w:eastAsia="Times New Roman" w:hAnsi="Arial" w:cs="Arial"/>
+          <w:color w:val="252525"/>
+          <w:sz w:val="24"/>
+          <w:szCs w:val="24"/>
+        </w:rPr>
+        <w:t xml:space="preserve"> Scientific </w:t>
+      </w:r>
+      <w:proofErr w:type="spellStart"/>
+      <w:r>
+        <w:rPr>
+          <w:rFonts w:ascii="Arial" w:eastAsia="Times New Roman" w:hAnsi="Arial" w:cs="Arial"/>
+          <w:color w:val="252525"/>
+          <w:sz w:val="24"/>
+          <w:szCs w:val="24"/>
+        </w:rPr>
+        <w:t>NuPAGE</w:t>
+      </w:r>
+      <w:proofErr w:type="spellEnd"/>
+      <w:r>
+        <w:rPr>
+          <w:rFonts w:ascii="Arial" w:eastAsia="Times New Roman" w:hAnsi="Arial" w:cs="Arial"/>
+          <w:color w:val="252525"/>
+          <w:sz w:val="24"/>
+          <w:szCs w:val="24"/>
+        </w:rPr>
+        <w:t xml:space="preserve"> sample </w:t>
+      </w:r>
+      <w:r>
+        <w:rPr>
+          <w:rFonts w:ascii="Arial" w:eastAsia="Times New Roman" w:hAnsi="Arial" w:cs="Arial"/>
+          <w:color w:val="252525"/>
+          <w:sz w:val="24"/>
+          <w:szCs w:val="24"/>
+        </w:rPr>
+        <w:t>reducing agent</w:t>
+      </w:r>
+      <w:r>
+        <w:rPr>
+          <w:rFonts w:ascii="Arial" w:eastAsia="Times New Roman" w:hAnsi="Arial" w:cs="Arial"/>
+          <w:color w:val="252525"/>
+          <w:sz w:val="24"/>
+          <w:szCs w:val="24"/>
+        </w:rPr>
+        <w:t xml:space="preserve"> (10x) </w:t>
+      </w:r>
+      <w:r>
+        <w:rPr>
+          <w:rFonts w:ascii="Arial" w:eastAsia="Times New Roman" w:hAnsi="Arial" w:cs="Arial"/>
+          <w:color w:val="252525"/>
+          <w:sz w:val="24"/>
+          <w:szCs w:val="24"/>
+        </w:rPr>
+        <w:t xml:space="preserve">and 200 </w:t>
+      </w:r>
+      <w:proofErr w:type="spellStart"/>
+      <w:r>
+        <w:rPr>
+          <w:rFonts w:ascii="Arial" w:eastAsia="Times New Roman" w:hAnsi="Arial" w:cs="Arial"/>
+          <w:color w:val="252525"/>
+          <w:sz w:val="24"/>
+          <w:szCs w:val="24"/>
+        </w:rPr>
+        <w:t>uL</w:t>
+      </w:r>
+      <w:proofErr w:type="spellEnd"/>
+      <w:r>
+        <w:rPr>
+          <w:rFonts w:ascii="Arial" w:eastAsia="Times New Roman" w:hAnsi="Arial" w:cs="Arial"/>
+          <w:color w:val="252525"/>
+          <w:sz w:val="24"/>
+          <w:szCs w:val="24"/>
+        </w:rPr>
+        <w:t xml:space="preserve"> of </w:t>
+      </w:r>
+      <w:r>
+        <w:rPr>
+          <w:rFonts w:ascii="Arial" w:eastAsia="Times New Roman" w:hAnsi="Arial" w:cs="Arial"/>
+          <w:color w:val="252525"/>
+          <w:sz w:val="24"/>
+          <w:szCs w:val="24"/>
+        </w:rPr>
+        <w:t xml:space="preserve">Fisher Scientific </w:t>
+      </w:r>
+      <w:r>
+        <w:rPr>
+          <w:rFonts w:ascii="Arial" w:eastAsia="Times New Roman" w:hAnsi="Arial" w:cs="Arial"/>
+          <w:color w:val="252525"/>
+          <w:sz w:val="24"/>
+          <w:szCs w:val="24"/>
+        </w:rPr>
+        <w:t xml:space="preserve">Tris-Glycine SDS </w:t>
+      </w:r>
+      <w:r>
+        <w:rPr>
+          <w:rFonts w:ascii="Arial" w:eastAsia="Times New Roman" w:hAnsi="Arial" w:cs="Arial"/>
+          <w:color w:val="252525"/>
+          <w:sz w:val="24"/>
+          <w:szCs w:val="24"/>
+        </w:rPr>
+        <w:t xml:space="preserve">sample buffer </w:t>
+      </w:r>
+      <w:r>
+        <w:rPr>
+          <w:rFonts w:ascii="Arial" w:eastAsia="Times New Roman" w:hAnsi="Arial" w:cs="Arial"/>
+          <w:color w:val="252525"/>
+          <w:sz w:val="24"/>
+          <w:szCs w:val="24"/>
+        </w:rPr>
+        <w:t xml:space="preserve">(2X) </w:t>
+      </w:r>
+      <w:r>
+        <w:rPr>
+          <w:rFonts w:ascii="Arial" w:eastAsia="Times New Roman" w:hAnsi="Arial" w:cs="Arial"/>
+          <w:color w:val="252525"/>
+          <w:sz w:val="24"/>
+          <w:szCs w:val="24"/>
+        </w:rPr>
+        <w:t>w</w:t>
+      </w:r>
+      <w:r>
+        <w:rPr>
+          <w:rFonts w:ascii="Arial" w:eastAsia="Times New Roman" w:hAnsi="Arial" w:cs="Arial"/>
+          <w:color w:val="252525"/>
+          <w:sz w:val="24"/>
+          <w:szCs w:val="24"/>
+        </w:rPr>
+        <w:t>ere</w:t>
+      </w:r>
+      <w:r>
+        <w:rPr>
+          <w:rFonts w:ascii="Arial" w:eastAsia="Times New Roman" w:hAnsi="Arial" w:cs="Arial"/>
+          <w:color w:val="252525"/>
+          <w:sz w:val="24"/>
+          <w:szCs w:val="24"/>
+        </w:rPr>
+        <w:t xml:space="preserve"> added. </w:t>
+      </w:r>
+      <w:r>
+        <w:rPr>
+          <w:rFonts w:ascii="Arial" w:eastAsia="Times New Roman" w:hAnsi="Arial" w:cs="Arial"/>
+          <w:color w:val="252525"/>
+          <w:sz w:val="24"/>
+          <w:szCs w:val="24"/>
+        </w:rPr>
+        <w:t>Samples were heated with loading buffer at 85</w:t>
+      </w:r>
+      <w:r>
+        <w:rPr>
+          <w:rFonts w:ascii="Arial" w:eastAsia="Times New Roman" w:hAnsi="Arial" w:cs="Arial"/>
+          <w:color w:val="252525"/>
+          <w:sz w:val="24"/>
+          <w:szCs w:val="24"/>
+        </w:rPr>
+        <w:t>C</w:t>
+      </w:r>
+      <w:r>
+        <w:rPr>
+          <w:rFonts w:ascii="Arial" w:eastAsia="Times New Roman" w:hAnsi="Arial" w:cs="Arial"/>
+          <w:color w:val="252525"/>
+          <w:sz w:val="24"/>
+          <w:szCs w:val="24"/>
+        </w:rPr>
+        <w:t xml:space="preserve"> for 2 mins</w:t>
+      </w:r>
+      <w:r>
+        <w:rPr>
+          <w:rFonts w:ascii="Arial" w:eastAsia="Times New Roman" w:hAnsi="Arial" w:cs="Arial"/>
+          <w:color w:val="252525"/>
+          <w:sz w:val="24"/>
+          <w:szCs w:val="24"/>
+        </w:rPr>
+        <w:t xml:space="preserve"> and then snap frozen </w:t>
+      </w:r>
+      <w:r>
+        <w:rPr>
+          <w:rFonts w:ascii="Arial" w:eastAsia="Times New Roman" w:hAnsi="Arial" w:cs="Arial"/>
+          <w:color w:val="252525"/>
+          <w:sz w:val="24"/>
+          <w:szCs w:val="24"/>
+        </w:rPr>
+        <w:t>to</w:t>
+      </w:r>
+      <w:r>
+        <w:rPr>
+          <w:rFonts w:ascii="Arial" w:eastAsia="Times New Roman" w:hAnsi="Arial" w:cs="Arial"/>
+          <w:color w:val="252525"/>
+          <w:sz w:val="24"/>
+          <w:szCs w:val="24"/>
+        </w:rPr>
+        <w:t xml:space="preserve"> -80</w:t>
+      </w:r>
+      <w:r>
+        <w:rPr>
+          <w:rFonts w:ascii="Arial" w:eastAsia="Times New Roman" w:hAnsi="Arial" w:cs="Arial"/>
+          <w:color w:val="252525"/>
+          <w:sz w:val="24"/>
+          <w:szCs w:val="24"/>
+        </w:rPr>
+        <w:t>˚ F.</w:t>
+      </w:r>
+      <w:r>
+        <w:rPr>
+          <w:rFonts w:ascii="Arial" w:eastAsia="Times New Roman" w:hAnsi="Arial" w:cs="Arial"/>
+          <w:color w:val="252525"/>
           <w:sz w:val="24"/>
           <w:szCs w:val="24"/>
         </w:rPr>
         <w:t xml:space="preserve"> </w:t>
-      </w:r>
-      <w:r>
-        <w:rPr>
-          <w:rFonts w:ascii="Arial" w:eastAsia="Times New Roman" w:hAnsi="Arial" w:cs="Arial"/>
-          <w:bCs/>
-          <w:color w:val="252525"/>
-          <w:sz w:val="24"/>
-          <w:szCs w:val="24"/>
-          <w:shd w:val="clear" w:color="auto" w:fill="FFFFFF"/>
-        </w:rPr>
-        <w:t>these mice were</w:t>
-      </w:r>
-      <w:r>
-        <w:rPr>
-          <w:rFonts w:ascii="Arial" w:eastAsia="Times New Roman" w:hAnsi="Arial" w:cs="Arial"/>
-          <w:bCs/>
-          <w:color w:val="252525"/>
-          <w:sz w:val="24"/>
-          <w:szCs w:val="24"/>
-          <w:shd w:val="clear" w:color="auto" w:fill="FFFFFF"/>
-        </w:rPr>
-        <w:t xml:space="preserve"> </w:t>
-      </w:r>
-      <w:r>
-        <w:rPr>
-          <w:rFonts w:ascii="Arial" w:eastAsia="Times New Roman" w:hAnsi="Arial" w:cs="Arial"/>
-          <w:bCs/>
-          <w:color w:val="252525"/>
-          <w:sz w:val="24"/>
-          <w:szCs w:val="24"/>
-          <w:shd w:val="clear" w:color="auto" w:fill="FFFFFF"/>
-        </w:rPr>
-        <w:t>i</w:t>
-      </w:r>
-      <w:r>
-        <w:rPr>
-          <w:rFonts w:ascii="Arial" w:eastAsia="Times New Roman" w:hAnsi="Arial" w:cs="Arial"/>
-          <w:bCs/>
-          <w:color w:val="252525"/>
-          <w:sz w:val="24"/>
-          <w:szCs w:val="24"/>
-          <w:shd w:val="clear" w:color="auto" w:fill="FFFFFF"/>
-        </w:rPr>
-        <w:t>n</w:t>
-      </w:r>
-      <w:r>
-        <w:rPr>
-          <w:rFonts w:ascii="Arial" w:eastAsia="Times New Roman" w:hAnsi="Arial" w:cs="Arial"/>
-          <w:bCs/>
-          <w:color w:val="252525"/>
-          <w:sz w:val="24"/>
-          <w:szCs w:val="24"/>
-          <w:shd w:val="clear" w:color="auto" w:fill="FFFFFF"/>
-        </w:rPr>
-        <w:t>jected through the tail vein</w:t>
-      </w:r>
-      <w:r>
-        <w:rPr>
-          <w:rFonts w:ascii="Arial" w:eastAsia="Times New Roman" w:hAnsi="Arial" w:cs="Arial"/>
-          <w:bCs/>
-          <w:color w:val="252525"/>
-          <w:sz w:val="24"/>
-          <w:szCs w:val="24"/>
-          <w:shd w:val="clear" w:color="auto" w:fill="FFFFFF"/>
-        </w:rPr>
-        <w:t xml:space="preserve"> </w:t>
-      </w:r>
-      <w:r>
-        <w:rPr>
-          <w:rFonts w:ascii="Arial" w:eastAsia="Times New Roman" w:hAnsi="Arial" w:cs="Arial"/>
-          <w:color w:val="000000"/>
-          <w:sz w:val="24"/>
-          <w:szCs w:val="24"/>
-          <w:shd w:val="clear" w:color="auto" w:fill="FFFFFF"/>
-        </w:rPr>
-        <w:t>with adeno-associated virus expressing either GFP (</w:t>
-      </w:r>
-      <w:r>
-        <w:rPr>
-          <w:color w:val="000000"/>
-          <w:shd w:val="clear" w:color="auto" w:fill="FFFFFF"/>
-        </w:rPr>
-        <w:t xml:space="preserve">AAV8-TBG.PI.eGFP.WPRE. </w:t>
-      </w:r>
-      <w:proofErr w:type="spellStart"/>
-      <w:r>
-        <w:rPr>
-          <w:color w:val="000000"/>
-          <w:shd w:val="clear" w:color="auto" w:fill="FFFFFF"/>
-        </w:rPr>
-        <w:t>bGH</w:t>
-      </w:r>
-      <w:proofErr w:type="spellEnd"/>
-      <w:r>
-        <w:rPr>
-          <w:rFonts w:ascii="Arial" w:eastAsia="Times New Roman" w:hAnsi="Arial" w:cs="Arial"/>
-          <w:color w:val="000000"/>
-          <w:sz w:val="24"/>
-          <w:szCs w:val="24"/>
-          <w:shd w:val="clear" w:color="auto" w:fill="FFFFFF"/>
-        </w:rPr>
-        <w:t xml:space="preserve">) or </w:t>
-      </w:r>
-      <w:proofErr w:type="spellStart"/>
-      <w:r>
-        <w:rPr>
-          <w:rFonts w:ascii="Arial" w:eastAsia="Times New Roman" w:hAnsi="Arial" w:cs="Arial"/>
-          <w:color w:val="000000"/>
-          <w:sz w:val="24"/>
-          <w:szCs w:val="24"/>
-          <w:shd w:val="clear" w:color="auto" w:fill="FFFFFF"/>
-        </w:rPr>
-        <w:t>C</w:t>
-      </w:r>
-      <w:r>
-        <w:rPr>
-          <w:rFonts w:ascii="Arial" w:eastAsia="Times New Roman" w:hAnsi="Arial" w:cs="Arial"/>
-          <w:color w:val="000000"/>
-          <w:sz w:val="24"/>
-          <w:szCs w:val="24"/>
-          <w:shd w:val="clear" w:color="auto" w:fill="FFFFFF"/>
-        </w:rPr>
-        <w:t>re</w:t>
-      </w:r>
-      <w:proofErr w:type="spellEnd"/>
-      <w:r>
-        <w:rPr>
-          <w:rFonts w:ascii="Arial" w:eastAsia="Times New Roman" w:hAnsi="Arial" w:cs="Arial"/>
-          <w:color w:val="000000"/>
-          <w:sz w:val="24"/>
-          <w:szCs w:val="24"/>
-          <w:shd w:val="clear" w:color="auto" w:fill="FFFFFF"/>
-        </w:rPr>
-        <w:t xml:space="preserve"> (</w:t>
-      </w:r>
-      <w:r>
-        <w:rPr>
-          <w:color w:val="000000"/>
-          <w:shd w:val="clear" w:color="auto" w:fill="FFFFFF"/>
-        </w:rPr>
-        <w:t>AAV8.TBG.PPI.Cre.rBG</w:t>
-      </w:r>
-      <w:r>
-        <w:rPr>
-          <w:rFonts w:ascii="Arial" w:eastAsia="Times New Roman" w:hAnsi="Arial" w:cs="Arial"/>
-          <w:color w:val="000000"/>
-          <w:sz w:val="24"/>
-          <w:szCs w:val="24"/>
-          <w:shd w:val="clear" w:color="auto" w:fill="FFFFFF"/>
-        </w:rPr>
-        <w:t>) recombinase</w:t>
-      </w:r>
-      <w:r>
-        <w:rPr>
-          <w:rFonts w:ascii="Arial" w:eastAsia="Times New Roman" w:hAnsi="Arial" w:cs="Arial"/>
-          <w:color w:val="000000"/>
-          <w:sz w:val="24"/>
-          <w:szCs w:val="24"/>
-          <w:shd w:val="clear" w:color="auto" w:fill="FFFFFF"/>
-        </w:rPr>
-        <w:t xml:space="preserve"> </w:t>
-      </w:r>
-      <w:r>
-        <w:rPr>
-          <w:rFonts w:ascii="Arial" w:eastAsia="Times New Roman" w:hAnsi="Arial" w:cs="Arial"/>
-          <w:color w:val="000000"/>
-          <w:sz w:val="24"/>
-          <w:szCs w:val="24"/>
-          <w:shd w:val="clear" w:color="auto" w:fill="FFFFFF"/>
-        </w:rPr>
-        <w:t>from a liver-</w:t>
-      </w:r>
-      <w:r>
-        <w:rPr>
-          <w:rFonts w:ascii="Arial" w:eastAsia="Times New Roman" w:hAnsi="Arial" w:cs="Arial"/>
-          <w:color w:val="000000"/>
-          <w:sz w:val="24"/>
-          <w:szCs w:val="24"/>
-          <w:shd w:val="clear" w:color="auto" w:fill="FFFFFF"/>
-        </w:rPr>
-        <w:t>specific</w:t>
-      </w:r>
-      <w:r>
-        <w:rPr>
-          <w:rFonts w:ascii="Arial" w:eastAsia="Times New Roman" w:hAnsi="Arial" w:cs="Arial"/>
-          <w:color w:val="000000"/>
-          <w:sz w:val="24"/>
-          <w:szCs w:val="24"/>
-          <w:shd w:val="clear" w:color="auto" w:fill="FFFFFF"/>
-        </w:rPr>
-        <w:t xml:space="preserve"> TBG promoter </w:t>
-      </w:r>
-      <w:r>
-        <w:rPr>
-          <w:rFonts w:ascii="Arial" w:eastAsia="Times New Roman" w:hAnsi="Arial" w:cs="Arial"/>
-          <w:color w:val="000000"/>
-          <w:sz w:val="24"/>
-          <w:szCs w:val="24"/>
-          <w:shd w:val="clear" w:color="auto" w:fill="FFFFFF"/>
-        </w:rPr>
-        <w:t>(</w:t>
-      </w:r>
-      <w:r>
-        <w:rPr>
-          <w:color w:val="000000"/>
-          <w:shd w:val="clear" w:color="auto" w:fill="FFFFFF"/>
-        </w:rPr>
-        <w:t>1.5 × 10 to 10 plaque-forming units per mouse</w:t>
-      </w:r>
-      <w:r>
-        <w:rPr>
-          <w:color w:val="000000"/>
-          <w:shd w:val="clear" w:color="auto" w:fill="FFFFFF"/>
-        </w:rPr>
-        <w:t>)</w:t>
-      </w:r>
-      <w:r>
-        <w:rPr>
-          <w:color w:val="000000"/>
-          <w:shd w:val="clear" w:color="auto" w:fill="FFFFFF"/>
-        </w:rPr>
-        <w:t xml:space="preserve">. </w:t>
       </w:r>
     </w:p>
     <w:p>
@@ -1145,457 +1829,13 @@
       </w:pPr>
       <w:r>
         <w:rPr>
-          <w:color w:val="000000"/>
-          <w:shd w:val="clear" w:color="auto" w:fill="FFFFFF"/>
-        </w:rPr>
-        <w:t xml:space="preserve">AAV-GFP (AAV8-TBG.PI.eGFP.WPRE. </w:t>
-      </w:r>
-      <w:proofErr w:type="spellStart"/>
-      <w:r>
-        <w:rPr>
-          <w:color w:val="000000"/>
-          <w:shd w:val="clear" w:color="auto" w:fill="FFFFFF"/>
-        </w:rPr>
-        <w:t>bGH</w:t>
-      </w:r>
-      <w:proofErr w:type="spellEnd"/>
-      <w:r>
-        <w:rPr>
-          <w:color w:val="000000"/>
-          <w:shd w:val="clear" w:color="auto" w:fill="FFFFFF"/>
-        </w:rPr>
-        <w:t>) or AAV-</w:t>
-      </w:r>
-      <w:proofErr w:type="spellStart"/>
-      <w:r>
-        <w:rPr>
-          <w:color w:val="000000"/>
-          <w:shd w:val="clear" w:color="auto" w:fill="FFFFFF"/>
-        </w:rPr>
-        <w:t>Cre</w:t>
-      </w:r>
-      <w:proofErr w:type="spellEnd"/>
-      <w:r>
-        <w:rPr>
-          <w:color w:val="000000"/>
-          <w:shd w:val="clear" w:color="auto" w:fill="FFFFFF"/>
-        </w:rPr>
-        <w:t xml:space="preserve"> (AAV8.TBG.PPI.Cre.rBG) (1.5 × 10 to 10 plaque-forming units per mouse) (Penn Vector Core).</w:t>
-      </w:r>
-      <w:r>
-        <w:rPr>
-          <w:rStyle w:val="apple-converted-space"/>
-          <w:color w:val="000000"/>
-          <w:shd w:val="clear" w:color="auto" w:fill="FFFFFF"/>
-        </w:rPr>
-        <w:t> </w:t>
-      </w:r>
-    </w:p>
-    <w:p>
-      <w:pPr>
-        <w:pStyle w:val="ListParagraph"/>
-        <w:numPr>
-          <w:ilvl w:val="0"/>
-          <w:numId w:val="2"/>
-        </w:numPr>
-      </w:pPr>
-      <w:r>
-        <w:rPr>
-          <w:color w:val="000000"/>
-          <w:shd w:val="clear" w:color="auto" w:fill="FFFFFF"/>
-        </w:rPr>
-        <w:t>“</w:t>
-      </w:r>
-      <w:r>
-        <w:rPr>
-          <w:color w:val="000000"/>
-          <w:shd w:val="clear" w:color="auto" w:fill="FFFFFF"/>
-        </w:rPr>
-        <w:t>Mice (C57BL6) were housed in a specific pathogen-free facility with a 12-hour light/12-hour dark cycle and given free access to food and water. All animal use was in compliance with the Institute of Laboratory Animal Research</w:t>
-      </w:r>
-      <w:r>
-        <w:rPr>
-          <w:rStyle w:val="apple-converted-space"/>
-          <w:color w:val="000000"/>
-          <w:shd w:val="clear" w:color="auto" w:fill="FFFFFF"/>
-        </w:rPr>
-        <w:t> </w:t>
-      </w:r>
-      <w:r>
-        <w:rPr>
-          <w:rStyle w:val="Emphasis"/>
-          <w:color w:val="000000"/>
-        </w:rPr>
-        <w:t>Guide for the Care and Use of Laboratory Animals</w:t>
-      </w:r>
-      <w:r>
-        <w:rPr>
-          <w:rStyle w:val="apple-converted-space"/>
-          <w:color w:val="000000"/>
-          <w:shd w:val="clear" w:color="auto" w:fill="FFFFFF"/>
-        </w:rPr>
-        <w:t> </w:t>
-      </w:r>
-      <w:r>
-        <w:rPr>
-          <w:color w:val="000000"/>
-          <w:shd w:val="clear" w:color="auto" w:fill="FFFFFF"/>
-        </w:rPr>
-        <w:t xml:space="preserve">and approved by the University Committee on Use and Care of Animals at the University of Michigan. Mice bearing </w:t>
-      </w:r>
-      <w:proofErr w:type="spellStart"/>
-      <w:r>
-        <w:rPr>
-          <w:color w:val="000000"/>
-          <w:shd w:val="clear" w:color="auto" w:fill="FFFFFF"/>
-        </w:rPr>
-        <w:t>floxed</w:t>
-      </w:r>
-      <w:proofErr w:type="spellEnd"/>
-      <w:r>
-        <w:rPr>
-          <w:color w:val="000000"/>
-          <w:shd w:val="clear" w:color="auto" w:fill="FFFFFF"/>
-        </w:rPr>
-        <w:t xml:space="preserve"> AMPKα1 and AMPKα2 (</w:t>
-      </w:r>
-      <w:r>
-        <w:rPr>
-          <w:rStyle w:val="Emphasis"/>
-          <w:color w:val="000000"/>
-        </w:rPr>
-        <w:t>AMPK</w:t>
-      </w:r>
-      <w:r>
-        <w:rPr>
-          <w:color w:val="000000"/>
-          <w:shd w:val="clear" w:color="auto" w:fill="FFFFFF"/>
-        </w:rPr>
-        <w:t>α</w:t>
-      </w:r>
-      <w:r>
-        <w:rPr>
-          <w:rStyle w:val="apple-converted-space"/>
-          <w:color w:val="000000"/>
-          <w:shd w:val="clear" w:color="auto" w:fill="FFFFFF"/>
-        </w:rPr>
-        <w:t> </w:t>
-      </w:r>
-      <w:r>
-        <w:rPr>
-          <w:rStyle w:val="Emphasis"/>
-          <w:color w:val="000000"/>
-        </w:rPr>
-        <w:t>f/f</w:t>
-      </w:r>
-      <w:r>
-        <w:rPr>
-          <w:color w:val="000000"/>
-          <w:shd w:val="clear" w:color="auto" w:fill="FFFFFF"/>
-        </w:rPr>
-        <w:t>), generated by S. Morrison (UT Southwestern Medical Center) as described (</w:t>
-      </w:r>
-      <w:hyperlink r:id="rId6" w:anchor="R56" w:history="1">
-        <w:r>
-          <w:rPr>
-            <w:rStyle w:val="Hyperlink"/>
-            <w:color w:val="642A8F"/>
-          </w:rPr>
-          <w:t>56</w:t>
-        </w:r>
-      </w:hyperlink>
-      <w:r>
-        <w:rPr>
-          <w:color w:val="000000"/>
-          <w:shd w:val="clear" w:color="auto" w:fill="FFFFFF"/>
-        </w:rPr>
-        <w:t xml:space="preserve">) and shared by K. Inoki (University of Michigan Medical School), were injected through the tail vein with AAV-GFP (AAV8-TBG.PI.eGFP.WPRE. </w:t>
-      </w:r>
-      <w:proofErr w:type="spellStart"/>
-      <w:r>
-        <w:rPr>
-          <w:color w:val="000000"/>
-          <w:shd w:val="clear" w:color="auto" w:fill="FFFFFF"/>
-        </w:rPr>
-        <w:t>bGH</w:t>
-      </w:r>
-      <w:proofErr w:type="spellEnd"/>
-      <w:r>
-        <w:rPr>
-          <w:color w:val="000000"/>
-          <w:shd w:val="clear" w:color="auto" w:fill="FFFFFF"/>
-        </w:rPr>
-        <w:t>) or AAV-</w:t>
-      </w:r>
-      <w:proofErr w:type="spellStart"/>
-      <w:r>
-        <w:rPr>
-          <w:color w:val="000000"/>
-          <w:shd w:val="clear" w:color="auto" w:fill="FFFFFF"/>
-        </w:rPr>
-        <w:t>Cre</w:t>
-      </w:r>
-      <w:proofErr w:type="spellEnd"/>
-      <w:r>
-        <w:rPr>
-          <w:color w:val="000000"/>
-          <w:shd w:val="clear" w:color="auto" w:fill="FFFFFF"/>
-        </w:rPr>
-        <w:t xml:space="preserve"> (AAV8.TBG.PPI.Cre.rBG) (1.5 × 10 to 10 plaque-forming units per mouse) (Penn Vector Core).</w:t>
-      </w:r>
-      <w:r>
-        <w:rPr>
-          <w:rStyle w:val="apple-converted-space"/>
-          <w:color w:val="000000"/>
-          <w:shd w:val="clear" w:color="auto" w:fill="FFFFFF"/>
-        </w:rPr>
-        <w:t> </w:t>
-      </w:r>
-      <w:r>
-        <w:rPr>
-          <w:rStyle w:val="apple-converted-space"/>
-          <w:color w:val="000000"/>
-          <w:shd w:val="clear" w:color="auto" w:fill="FFFFFF"/>
-        </w:rPr>
-        <w:t>“</w:t>
-      </w:r>
-    </w:p>
-    <w:p>
-      <w:pPr>
-        <w:pStyle w:val="ListParagraph"/>
-        <w:numPr>
-          <w:ilvl w:val="1"/>
-          <w:numId w:val="2"/>
-        </w:numPr>
-        <w:rPr>
-          <w:rFonts w:ascii="Arial" w:eastAsia="Times New Roman" w:hAnsi="Arial" w:cs="Arial"/>
-          <w:color w:val="000000"/>
-          <w:sz w:val="24"/>
-          <w:szCs w:val="24"/>
-          <w:shd w:val="clear" w:color="auto" w:fill="FFFFFF"/>
-        </w:rPr>
-      </w:pPr>
-    </w:p>
-    <w:p>
-      <w:pPr>
-        <w:pStyle w:val="ListParagraph"/>
-        <w:numPr>
-          <w:ilvl w:val="0"/>
-          <w:numId w:val="2"/>
-        </w:numPr>
-        <w:rPr>
-          <w:rFonts w:ascii="Arial" w:eastAsia="Times New Roman" w:hAnsi="Arial" w:cs="Arial"/>
-          <w:color w:val="000000"/>
-          <w:sz w:val="24"/>
-          <w:szCs w:val="24"/>
-          <w:shd w:val="clear" w:color="auto" w:fill="FFFFFF"/>
-        </w:rPr>
-      </w:pPr>
-      <w:r>
-        <w:rPr>
-          <w:rFonts w:ascii="Arial" w:eastAsia="Times New Roman" w:hAnsi="Arial" w:cs="Arial"/>
-          <w:color w:val="000000"/>
-          <w:sz w:val="24"/>
-          <w:szCs w:val="24"/>
-          <w:shd w:val="clear" w:color="auto" w:fill="FFFFFF"/>
-        </w:rPr>
-        <w:t>Animals</w:t>
-      </w:r>
-    </w:p>
-    <w:p>
-      <w:pPr>
-        <w:pStyle w:val="ListParagraph"/>
-        <w:numPr>
-          <w:ilvl w:val="1"/>
-          <w:numId w:val="2"/>
-        </w:numPr>
-        <w:rPr>
-          <w:rFonts w:ascii="Arial" w:eastAsia="Times New Roman" w:hAnsi="Arial" w:cs="Arial"/>
-          <w:color w:val="FF0000"/>
-          <w:sz w:val="24"/>
-          <w:szCs w:val="24"/>
-          <w:shd w:val="clear" w:color="auto" w:fill="FFFFFF"/>
-        </w:rPr>
-      </w:pPr>
-      <w:r>
-        <w:rPr>
-          <w:rFonts w:ascii="Arial" w:eastAsia="Times New Roman" w:hAnsi="Arial" w:cs="Arial"/>
-          <w:color w:val="000000"/>
-          <w:sz w:val="24"/>
-          <w:szCs w:val="24"/>
-          <w:shd w:val="clear" w:color="auto" w:fill="FFFFFF"/>
-        </w:rPr>
-        <w:t xml:space="preserve">Control and KO mice were born in the animal facility and studied at 70 days of age. Animals were housed under control temperature </w:t>
-      </w:r>
-      <w:r>
-        <w:rPr>
-          <w:rFonts w:ascii="Arial" w:eastAsia="Times New Roman" w:hAnsi="Arial" w:cs="Arial"/>
-          <w:color w:val="FF0000"/>
-          <w:sz w:val="24"/>
-          <w:szCs w:val="24"/>
-          <w:shd w:val="clear" w:color="auto" w:fill="FFFFFF"/>
-        </w:rPr>
-        <w:t xml:space="preserve">(21C) </w:t>
-      </w:r>
-      <w:r>
-        <w:rPr>
-          <w:rFonts w:ascii="Arial" w:eastAsia="Times New Roman" w:hAnsi="Arial" w:cs="Arial"/>
-          <w:color w:val="000000"/>
-          <w:sz w:val="24"/>
-          <w:szCs w:val="24"/>
-          <w:shd w:val="clear" w:color="auto" w:fill="FFFFFF"/>
-        </w:rPr>
-        <w:t xml:space="preserve">and lighting </w:t>
-      </w:r>
-      <w:r>
-        <w:rPr>
-          <w:rFonts w:ascii="Arial" w:eastAsia="Times New Roman" w:hAnsi="Arial" w:cs="Arial"/>
-          <w:color w:val="FF0000"/>
-          <w:sz w:val="24"/>
-          <w:szCs w:val="24"/>
-          <w:shd w:val="clear" w:color="auto" w:fill="FFFFFF"/>
-        </w:rPr>
-        <w:t xml:space="preserve">[12-h light (0700-1900 h), 12 h dark (1900h to 077 h] </w:t>
-      </w:r>
-      <w:r>
-        <w:rPr>
-          <w:rFonts w:ascii="Arial" w:eastAsia="Times New Roman" w:hAnsi="Arial" w:cs="Arial"/>
-          <w:color w:val="000000"/>
-          <w:sz w:val="24"/>
-          <w:szCs w:val="24"/>
-          <w:shd w:val="clear" w:color="auto" w:fill="FFFFFF"/>
-        </w:rPr>
-        <w:t xml:space="preserve">with free access to water and normal chow diet (Lab Diet; 2.91 kcal/g; 5% fat, 24% protein, 2.7% sucrose, 32% starch). </w:t>
-      </w:r>
-      <w:r>
-        <w:rPr>
-          <w:rFonts w:ascii="Arial" w:eastAsia="Times New Roman" w:hAnsi="Arial" w:cs="Arial"/>
-          <w:color w:val="000000"/>
-          <w:sz w:val="24"/>
-          <w:szCs w:val="24"/>
-          <w:shd w:val="clear" w:color="auto" w:fill="FFFFFF"/>
-        </w:rPr>
-        <w:t xml:space="preserve">All procedures were performed in accordance </w:t>
-      </w:r>
-      <w:r>
-        <w:rPr>
-          <w:rFonts w:ascii="Arial" w:eastAsia="Times New Roman" w:hAnsi="Arial" w:cs="Arial"/>
-          <w:color w:val="000000"/>
-          <w:sz w:val="24"/>
-          <w:szCs w:val="24"/>
-          <w:shd w:val="clear" w:color="auto" w:fill="FFFFFF"/>
-        </w:rPr>
-        <w:lastRenderedPageBreak/>
-        <w:t xml:space="preserve">with the principles and guidelines established by the </w:t>
-      </w:r>
-      <w:r>
-        <w:rPr>
-          <w:rFonts w:ascii="Arial" w:eastAsia="Times New Roman" w:hAnsi="Arial" w:cs="Arial"/>
-          <w:color w:val="FF0000"/>
-          <w:sz w:val="24"/>
-          <w:szCs w:val="24"/>
-          <w:shd w:val="clear" w:color="auto" w:fill="FFFFFF"/>
-        </w:rPr>
-        <w:t>_________?</w:t>
-      </w:r>
-      <w:r>
-        <w:rPr>
-          <w:rFonts w:ascii="Arial" w:eastAsia="Times New Roman" w:hAnsi="Arial" w:cs="Arial"/>
-          <w:color w:val="FF0000"/>
-          <w:sz w:val="24"/>
-          <w:szCs w:val="24"/>
-          <w:shd w:val="clear" w:color="auto" w:fill="FFFFFF"/>
-        </w:rPr>
-        <w:t xml:space="preserve"> </w:t>
-      </w:r>
-      <w:r>
-        <w:rPr>
-          <w:rFonts w:ascii="Arial" w:eastAsia="Times New Roman" w:hAnsi="Arial" w:cs="Arial"/>
-          <w:color w:val="FF0000"/>
-          <w:sz w:val="24"/>
-          <w:szCs w:val="24"/>
-          <w:shd w:val="clear" w:color="auto" w:fill="FFFFFF"/>
-        </w:rPr>
-        <w:t>(</w:t>
-      </w:r>
-      <w:proofErr w:type="spellStart"/>
-      <w:r>
-        <w:rPr>
-          <w:rFonts w:ascii="Times New Roman" w:hAnsi="Times New Roman" w:cs="Times New Roman"/>
-          <w:color w:val="FF0000"/>
-        </w:rPr>
-        <w:t>Andreelli</w:t>
-      </w:r>
-      <w:proofErr w:type="spellEnd"/>
-      <w:r>
-        <w:rPr>
-          <w:rFonts w:ascii="Times New Roman" w:hAnsi="Times New Roman" w:cs="Times New Roman"/>
-          <w:color w:val="FF0000"/>
-        </w:rPr>
-        <w:t xml:space="preserve"> et al. 2006 </w:t>
-      </w:r>
-      <w:r>
-        <w:rPr>
-          <w:rFonts w:ascii="Arial" w:eastAsia="Times New Roman" w:hAnsi="Arial" w:cs="Arial"/>
-          <w:color w:val="FF0000"/>
-          <w:sz w:val="24"/>
-          <w:szCs w:val="24"/>
-          <w:shd w:val="clear" w:color="auto" w:fill="FFFFFF"/>
-        </w:rPr>
-        <w:t xml:space="preserve">- </w:t>
-      </w:r>
-      <w:r>
-        <w:rPr>
-          <w:rFonts w:ascii="Arial" w:hAnsi="Arial" w:cs="Arial"/>
-          <w:color w:val="FF0000"/>
-          <w:sz w:val="24"/>
-          <w:szCs w:val="24"/>
-        </w:rPr>
-        <w:t>Liver Adenosine Monophosphate-Activated Kinase-_2</w:t>
-      </w:r>
-      <w:r>
-        <w:rPr>
-          <w:rFonts w:ascii="Arial" w:hAnsi="Arial" w:cs="Arial"/>
-          <w:color w:val="FF0000"/>
-          <w:sz w:val="24"/>
-          <w:szCs w:val="24"/>
-        </w:rPr>
-        <w:t>…</w:t>
-      </w:r>
-      <w:r>
-        <w:rPr>
-          <w:rFonts w:ascii="Arial" w:hAnsi="Arial" w:cs="Arial"/>
-          <w:color w:val="FF0000"/>
-          <w:sz w:val="24"/>
-          <w:szCs w:val="24"/>
-        </w:rPr>
-        <w:t>)</w:t>
-      </w:r>
-    </w:p>
-    <w:p>
-      <w:pPr>
-        <w:pStyle w:val="ListParagraph"/>
-        <w:numPr>
-          <w:ilvl w:val="0"/>
-          <w:numId w:val="2"/>
-        </w:numPr>
-        <w:rPr>
-          <w:rFonts w:ascii="Arial" w:eastAsia="Times New Roman" w:hAnsi="Arial" w:cs="Arial"/>
-          <w:color w:val="000000"/>
-          <w:sz w:val="24"/>
-          <w:szCs w:val="24"/>
-          <w:shd w:val="clear" w:color="auto" w:fill="FFFFFF"/>
-        </w:rPr>
-      </w:pPr>
-      <w:r>
-        <w:rPr>
-          <w:rFonts w:ascii="Arial" w:eastAsia="Times New Roman" w:hAnsi="Arial" w:cs="Arial"/>
-          <w:color w:val="000000"/>
-          <w:sz w:val="24"/>
-          <w:szCs w:val="24"/>
-          <w:shd w:val="clear" w:color="auto" w:fill="FFFFFF"/>
-        </w:rPr>
-        <w:t>Making Liver lysates</w:t>
+          <w:rFonts w:ascii="Arial" w:eastAsia="Times New Roman" w:hAnsi="Arial" w:cs="Arial"/>
+          <w:color w:val="000000"/>
+          <w:sz w:val="24"/>
+          <w:szCs w:val="24"/>
+          <w:shd w:val="clear" w:color="auto" w:fill="FFFFFF"/>
+        </w:rPr>
+        <w:t>Western Blots</w:t>
       </w:r>
     </w:p>
     <w:p>
@@ -1622,581 +1862,513 @@
           <w:szCs w:val="24"/>
           <w:shd w:val="clear" w:color="auto" w:fill="FFFFFF"/>
         </w:rPr>
-        <w:t>After harvesting liver fr</w:t>
-      </w:r>
-      <w:r>
-        <w:rPr>
-          <w:rFonts w:ascii="Arial" w:eastAsia="Times New Roman" w:hAnsi="Arial" w:cs="Arial"/>
-          <w:color w:val="000000"/>
-          <w:sz w:val="24"/>
-          <w:szCs w:val="24"/>
-          <w:shd w:val="clear" w:color="auto" w:fill="FFFFFF"/>
-        </w:rPr>
-        <w:t>o</w:t>
-      </w:r>
-      <w:r>
-        <w:rPr>
-          <w:rFonts w:ascii="Arial" w:eastAsia="Times New Roman" w:hAnsi="Arial" w:cs="Arial"/>
-          <w:color w:val="000000"/>
-          <w:sz w:val="24"/>
-          <w:szCs w:val="24"/>
-          <w:shd w:val="clear" w:color="auto" w:fill="FFFFFF"/>
-        </w:rPr>
-        <w:t xml:space="preserve">m mice, livers were placed in an </w:t>
+        <w:t xml:space="preserve">Liver lysate samples were boiled for 3 minutes at 85˚C using a heating block. </w:t>
+      </w:r>
+      <w:r>
+        <w:rPr>
+          <w:rFonts w:ascii="Arial" w:eastAsia="Times New Roman" w:hAnsi="Arial" w:cs="Arial"/>
+          <w:color w:val="000000"/>
+          <w:sz w:val="24"/>
+          <w:szCs w:val="24"/>
+          <w:shd w:val="clear" w:color="auto" w:fill="FFFFFF"/>
+        </w:rPr>
+        <w:t xml:space="preserve">10 </w:t>
       </w:r>
       <w:proofErr w:type="spellStart"/>
       <w:r>
         <w:rPr>
           <w:rFonts w:ascii="Arial" w:eastAsia="Times New Roman" w:hAnsi="Arial" w:cs="Arial"/>
-          <w:color w:val="252525"/>
-          <w:sz w:val="21"/>
-          <w:szCs w:val="21"/>
-          <w:shd w:val="clear" w:color="auto" w:fill="FFFFFF"/>
-        </w:rPr>
-        <w:t>eppendorf</w:t>
+          <w:color w:val="000000"/>
+          <w:sz w:val="24"/>
+          <w:szCs w:val="24"/>
+          <w:shd w:val="clear" w:color="auto" w:fill="FFFFFF"/>
+        </w:rPr>
+        <w:t>uL</w:t>
       </w:r>
       <w:proofErr w:type="spellEnd"/>
       <w:r>
         <w:rPr>
           <w:rFonts w:ascii="Arial" w:eastAsia="Times New Roman" w:hAnsi="Arial" w:cs="Arial"/>
-          <w:color w:val="252525"/>
-          <w:sz w:val="21"/>
-          <w:szCs w:val="21"/>
-          <w:shd w:val="clear" w:color="auto" w:fill="FFFFFF"/>
-        </w:rPr>
-        <w:t xml:space="preserve"> tube</w:t>
-      </w:r>
-      <w:r>
-        <w:rPr>
-          <w:rFonts w:ascii="Arial" w:eastAsia="Times New Roman" w:hAnsi="Arial" w:cs="Arial"/>
-          <w:color w:val="252525"/>
-          <w:sz w:val="21"/>
-          <w:szCs w:val="21"/>
-          <w:shd w:val="clear" w:color="auto" w:fill="FFFFFF"/>
-        </w:rPr>
-        <w:t xml:space="preserve"> in liquid nitrogen to freeze. Frozen tissue samples were cut using dry ice to 20-50 mg of tissue per sample. </w:t>
-      </w:r>
-      <w:r>
-        <w:rPr>
-          <w:rFonts w:ascii="Arial" w:eastAsia="Times New Roman" w:hAnsi="Arial" w:cs="Arial"/>
-          <w:color w:val="252525"/>
-          <w:sz w:val="21"/>
-          <w:szCs w:val="21"/>
-          <w:shd w:val="clear" w:color="auto" w:fill="FFFFFF"/>
-        </w:rPr>
-        <w:t xml:space="preserve">20 </w:t>
+          <w:color w:val="000000"/>
+          <w:sz w:val="24"/>
+          <w:szCs w:val="24"/>
+          <w:shd w:val="clear" w:color="auto" w:fill="FFFFFF"/>
+        </w:rPr>
+        <w:t xml:space="preserve"> of s</w:t>
+      </w:r>
+      <w:r>
+        <w:rPr>
+          <w:rFonts w:ascii="Arial" w:eastAsia="Times New Roman" w:hAnsi="Arial" w:cs="Arial"/>
+          <w:color w:val="000000"/>
+          <w:sz w:val="24"/>
+          <w:szCs w:val="24"/>
+          <w:shd w:val="clear" w:color="auto" w:fill="FFFFFF"/>
+        </w:rPr>
+        <w:t>ampl</w:t>
+      </w:r>
+      <w:r>
+        <w:rPr>
+          <w:rFonts w:ascii="Arial" w:eastAsia="Times New Roman" w:hAnsi="Arial" w:cs="Arial"/>
+          <w:color w:val="000000"/>
+          <w:sz w:val="24"/>
+          <w:szCs w:val="24"/>
+          <w:shd w:val="clear" w:color="auto" w:fill="FFFFFF"/>
+        </w:rPr>
+        <w:t>es were</w:t>
+      </w:r>
+      <w:r>
+        <w:rPr>
+          <w:rFonts w:ascii="Arial" w:eastAsia="Times New Roman" w:hAnsi="Arial" w:cs="Arial"/>
+          <w:color w:val="000000"/>
+          <w:sz w:val="24"/>
+          <w:szCs w:val="24"/>
+          <w:shd w:val="clear" w:color="auto" w:fill="FFFFFF"/>
+        </w:rPr>
+        <w:t xml:space="preserve"> placed in </w:t>
+      </w:r>
+      <w:r>
+        <w:rPr>
+          <w:rFonts w:ascii="Arial" w:eastAsia="Times New Roman" w:hAnsi="Arial" w:cs="Arial"/>
+          <w:color w:val="000000"/>
+          <w:sz w:val="24"/>
+          <w:szCs w:val="24"/>
+          <w:shd w:val="clear" w:color="auto" w:fill="FFFFFF"/>
+        </w:rPr>
+        <w:t xml:space="preserve">a </w:t>
+      </w:r>
+      <w:r>
+        <w:rPr>
+          <w:rFonts w:ascii="Arial" w:eastAsia="Times New Roman" w:hAnsi="Arial" w:cs="Arial"/>
+          <w:color w:val="000000"/>
+          <w:sz w:val="24"/>
+          <w:szCs w:val="24"/>
+          <w:shd w:val="clear" w:color="auto" w:fill="FFFFFF"/>
+        </w:rPr>
+        <w:t xml:space="preserve">Fisher Scientific </w:t>
+      </w:r>
+      <w:r>
+        <w:rPr>
+          <w:rFonts w:ascii="Arial" w:eastAsia="Times New Roman" w:hAnsi="Arial" w:cs="Arial"/>
+          <w:color w:val="000000"/>
+          <w:sz w:val="24"/>
+          <w:szCs w:val="24"/>
+          <w:shd w:val="clear" w:color="auto" w:fill="FFFFFF"/>
+        </w:rPr>
+        <w:t>15 well, 4-12% Tris-glycine, 1.0 MM mini protein gel in 1x SDS running buffer</w:t>
+      </w:r>
+      <w:r>
+        <w:rPr>
+          <w:rFonts w:ascii="Arial" w:eastAsia="Times New Roman" w:hAnsi="Arial" w:cs="Arial"/>
+          <w:color w:val="252525"/>
+          <w:sz w:val="24"/>
+          <w:szCs w:val="24"/>
+          <w:shd w:val="clear" w:color="auto" w:fill="FFFFFF"/>
+        </w:rPr>
+        <w:t xml:space="preserve"> at 125 Volts until samples and ladder reach the bottom of the gel. </w:t>
+      </w:r>
+      <w:r>
+        <w:rPr>
+          <w:rFonts w:ascii="Arial" w:eastAsia="Times New Roman" w:hAnsi="Arial" w:cs="Arial"/>
+          <w:color w:val="252525"/>
+          <w:sz w:val="24"/>
+          <w:szCs w:val="24"/>
+          <w:shd w:val="clear" w:color="auto" w:fill="FFFFFF"/>
+        </w:rPr>
+        <w:t xml:space="preserve">Protein was </w:t>
+      </w:r>
+      <w:r>
+        <w:rPr>
+          <w:rFonts w:ascii="Arial" w:eastAsia="Times New Roman" w:hAnsi="Arial" w:cs="Arial"/>
+          <w:color w:val="252525"/>
+          <w:sz w:val="24"/>
+          <w:szCs w:val="24"/>
+          <w:shd w:val="clear" w:color="auto" w:fill="FFFFFF"/>
+        </w:rPr>
+        <w:lastRenderedPageBreak/>
+        <w:t>transferred to nitrocellulose paper from the gel u</w:t>
+      </w:r>
+      <w:r>
+        <w:rPr>
+          <w:rFonts w:ascii="Arial" w:eastAsia="Times New Roman" w:hAnsi="Arial" w:cs="Arial"/>
+          <w:color w:val="252525"/>
+          <w:sz w:val="24"/>
+          <w:szCs w:val="24"/>
+          <w:shd w:val="clear" w:color="auto" w:fill="FFFFFF"/>
+        </w:rPr>
+        <w:t xml:space="preserve">sing a Bio-Rad Transfer Apparatus in 1X transfer buffer diluted with 10X with water and 20% methanol. </w:t>
+      </w:r>
+      <w:r>
+        <w:rPr>
+          <w:rFonts w:ascii="Arial" w:eastAsia="Times New Roman" w:hAnsi="Arial" w:cs="Arial"/>
+          <w:color w:val="252525"/>
+          <w:sz w:val="24"/>
+          <w:szCs w:val="24"/>
+          <w:shd w:val="clear" w:color="auto" w:fill="FFFFFF"/>
+        </w:rPr>
+        <w:t xml:space="preserve">Transfer occurred overnight at 35V. Nitrocellulose paper was stained for total protein using </w:t>
+      </w:r>
+      <w:r>
+        <w:rPr>
+          <w:rFonts w:ascii="Arial" w:eastAsia="Times New Roman" w:hAnsi="Arial" w:cs="Arial"/>
+          <w:color w:val="252525"/>
+          <w:sz w:val="24"/>
+          <w:szCs w:val="24"/>
+          <w:shd w:val="clear" w:color="auto" w:fill="FFFFFF"/>
+        </w:rPr>
+        <w:t>LI-COR</w:t>
+      </w:r>
+      <w:r>
+        <w:rPr>
+          <w:rFonts w:ascii="Arial" w:eastAsia="Times New Roman" w:hAnsi="Arial" w:cs="Arial"/>
+          <w:color w:val="252525"/>
+          <w:sz w:val="24"/>
+          <w:szCs w:val="24"/>
+          <w:shd w:val="clear" w:color="auto" w:fill="FFFFFF"/>
+        </w:rPr>
+        <w:t xml:space="preserve"> </w:t>
+      </w:r>
+      <w:r>
+        <w:rPr>
+          <w:rFonts w:ascii="Arial" w:eastAsia="Times New Roman" w:hAnsi="Arial" w:cs="Arial"/>
+          <w:color w:val="252525"/>
+          <w:sz w:val="24"/>
+          <w:szCs w:val="24"/>
+          <w:shd w:val="clear" w:color="auto" w:fill="FFFFFF"/>
+        </w:rPr>
+        <w:t>Revert</w:t>
+      </w:r>
+      <w:r>
+        <w:rPr>
+          <w:rFonts w:ascii="Arial" w:eastAsia="Times New Roman" w:hAnsi="Arial" w:cs="Arial"/>
+          <w:color w:val="252525"/>
+          <w:sz w:val="24"/>
+          <w:szCs w:val="24"/>
+          <w:shd w:val="clear" w:color="auto" w:fill="FFFFFF"/>
+        </w:rPr>
+        <w:t xml:space="preserve"> Total Protein Stain for 5 minutes</w:t>
+      </w:r>
+      <w:r>
+        <w:rPr>
+          <w:rFonts w:ascii="Arial" w:eastAsia="Times New Roman" w:hAnsi="Arial" w:cs="Arial"/>
+          <w:color w:val="252525"/>
+          <w:sz w:val="24"/>
+          <w:szCs w:val="24"/>
+          <w:shd w:val="clear" w:color="auto" w:fill="FFFFFF"/>
+        </w:rPr>
+        <w:t xml:space="preserve"> and rinsed twice </w:t>
+      </w:r>
+      <w:r>
+        <w:rPr>
+          <w:rFonts w:ascii="Arial" w:eastAsia="Times New Roman" w:hAnsi="Arial" w:cs="Arial"/>
+          <w:color w:val="252525"/>
+          <w:sz w:val="24"/>
+          <w:szCs w:val="24"/>
+          <w:shd w:val="clear" w:color="auto" w:fill="FFFFFF"/>
+        </w:rPr>
+        <w:t xml:space="preserve">in </w:t>
+      </w:r>
+      <w:r>
+        <w:rPr>
+          <w:rFonts w:ascii="Arial" w:eastAsia="Times New Roman" w:hAnsi="Arial" w:cs="Arial"/>
+          <w:color w:val="252525"/>
+          <w:sz w:val="24"/>
+          <w:szCs w:val="24"/>
+          <w:shd w:val="clear" w:color="auto" w:fill="FFFFFF"/>
+        </w:rPr>
+        <w:t xml:space="preserve">LI-COR </w:t>
+      </w:r>
+      <w:r>
+        <w:rPr>
+          <w:rFonts w:ascii="Arial" w:eastAsia="Times New Roman" w:hAnsi="Arial" w:cs="Arial"/>
+          <w:color w:val="252525"/>
+          <w:sz w:val="24"/>
+          <w:szCs w:val="24"/>
+        </w:rPr>
+        <w:t>revert wash solution</w:t>
+      </w:r>
+      <w:r>
+        <w:rPr>
+          <w:rFonts w:ascii="Arial" w:eastAsia="Times New Roman" w:hAnsi="Arial" w:cs="Arial"/>
+          <w:color w:val="252525"/>
+          <w:sz w:val="24"/>
+          <w:szCs w:val="24"/>
+        </w:rPr>
+        <w:t xml:space="preserve">. </w:t>
+      </w:r>
+      <w:r>
+        <w:rPr>
+          <w:rFonts w:ascii="Arial" w:eastAsia="Times New Roman" w:hAnsi="Arial" w:cs="Arial"/>
+          <w:color w:val="252525"/>
+          <w:sz w:val="24"/>
+          <w:szCs w:val="24"/>
+        </w:rPr>
+        <w:t>The blot was scanned for total protein using the L</w:t>
+      </w:r>
+      <w:r>
+        <w:rPr>
+          <w:rFonts w:ascii="Arial" w:eastAsia="Times New Roman" w:hAnsi="Arial" w:cs="Arial"/>
+          <w:color w:val="252525"/>
+          <w:sz w:val="24"/>
+          <w:szCs w:val="24"/>
+        </w:rPr>
+        <w:t>I</w:t>
+      </w:r>
+      <w:r>
+        <w:rPr>
+          <w:rFonts w:ascii="Arial" w:eastAsia="Times New Roman" w:hAnsi="Arial" w:cs="Arial"/>
+          <w:color w:val="252525"/>
+          <w:sz w:val="24"/>
+          <w:szCs w:val="24"/>
+        </w:rPr>
+        <w:t>-C</w:t>
+      </w:r>
+      <w:r>
+        <w:rPr>
+          <w:rFonts w:ascii="Arial" w:eastAsia="Times New Roman" w:hAnsi="Arial" w:cs="Arial"/>
+          <w:color w:val="252525"/>
+          <w:sz w:val="24"/>
+          <w:szCs w:val="24"/>
+        </w:rPr>
+        <w:t>OR</w:t>
+      </w:r>
+      <w:r>
+        <w:rPr>
+          <w:rFonts w:ascii="Arial" w:eastAsia="Times New Roman" w:hAnsi="Arial" w:cs="Arial"/>
+          <w:color w:val="252525"/>
+          <w:sz w:val="24"/>
+          <w:szCs w:val="24"/>
+        </w:rPr>
+        <w:t xml:space="preserve"> </w:t>
+      </w:r>
+      <w:r>
+        <w:rPr>
+          <w:rFonts w:ascii="Arial" w:eastAsia="Times New Roman" w:hAnsi="Arial" w:cs="Arial"/>
+          <w:color w:val="FF0000"/>
+          <w:sz w:val="24"/>
+          <w:szCs w:val="24"/>
+        </w:rPr>
+        <w:t>(model?)</w:t>
+      </w:r>
+      <w:r>
+        <w:rPr>
+          <w:rFonts w:ascii="Arial" w:eastAsia="Times New Roman" w:hAnsi="Arial" w:cs="Arial"/>
+          <w:sz w:val="24"/>
+          <w:szCs w:val="24"/>
+        </w:rPr>
+        <w:t xml:space="preserve">. </w:t>
+      </w:r>
+      <w:r>
+        <w:rPr>
+          <w:rFonts w:ascii="Arial" w:eastAsia="Times New Roman" w:hAnsi="Arial" w:cs="Arial"/>
+          <w:color w:val="252525"/>
+          <w:sz w:val="24"/>
+          <w:szCs w:val="24"/>
+          <w:shd w:val="clear" w:color="auto" w:fill="FFFFFF"/>
+        </w:rPr>
+        <w:t xml:space="preserve">Nitrocellulose was then rinsed in </w:t>
+      </w:r>
+      <w:r>
+        <w:rPr>
+          <w:rFonts w:ascii="Arial" w:eastAsia="Times New Roman" w:hAnsi="Arial" w:cs="Arial"/>
+          <w:color w:val="252525"/>
+          <w:sz w:val="24"/>
+          <w:szCs w:val="24"/>
+          <w:shd w:val="clear" w:color="auto" w:fill="FFFFFF"/>
+        </w:rPr>
+        <w:t xml:space="preserve">LI-COR </w:t>
+      </w:r>
+      <w:r>
+        <w:rPr>
+          <w:rFonts w:ascii="Arial" w:eastAsia="Times New Roman" w:hAnsi="Arial" w:cs="Arial"/>
+          <w:color w:val="252525"/>
+          <w:sz w:val="24"/>
+          <w:szCs w:val="24"/>
+          <w:shd w:val="clear" w:color="auto" w:fill="FFFFFF"/>
+        </w:rPr>
+        <w:t>revert reversal solution for 5 minutes</w:t>
+      </w:r>
+      <w:r>
+        <w:rPr>
+          <w:rFonts w:ascii="Arial" w:eastAsia="Times New Roman" w:hAnsi="Arial" w:cs="Arial"/>
+          <w:color w:val="252525"/>
+          <w:sz w:val="24"/>
+          <w:szCs w:val="24"/>
+          <w:shd w:val="clear" w:color="auto" w:fill="FFFFFF"/>
+        </w:rPr>
+        <w:t xml:space="preserve"> and then rinsed in 2% BSA (2g BSA in 100ml TBST)</w:t>
+      </w:r>
+      <w:r>
+        <w:rPr>
+          <w:rFonts w:ascii="Arial" w:eastAsia="Times New Roman" w:hAnsi="Arial" w:cs="Arial"/>
+          <w:color w:val="252525"/>
+          <w:sz w:val="24"/>
+          <w:szCs w:val="24"/>
+          <w:shd w:val="clear" w:color="auto" w:fill="FFFFFF"/>
+        </w:rPr>
+        <w:t xml:space="preserve"> for 1 hour</w:t>
+      </w:r>
+      <w:r>
+        <w:rPr>
+          <w:rFonts w:ascii="Arial" w:eastAsia="Times New Roman" w:hAnsi="Arial" w:cs="Arial"/>
+          <w:color w:val="252525"/>
+          <w:sz w:val="24"/>
+          <w:szCs w:val="24"/>
+          <w:shd w:val="clear" w:color="auto" w:fill="FFFFFF"/>
+        </w:rPr>
+        <w:t xml:space="preserve">. </w:t>
+      </w:r>
+      <w:r>
+        <w:rPr>
+          <w:rFonts w:ascii="Arial" w:eastAsia="Times New Roman" w:hAnsi="Arial" w:cs="Arial"/>
+          <w:color w:val="252525"/>
+          <w:sz w:val="24"/>
+          <w:szCs w:val="24"/>
+          <w:shd w:val="clear" w:color="auto" w:fill="FFFFFF"/>
+        </w:rPr>
+        <w:t xml:space="preserve">The blots were incubated in primary antibody </w:t>
+      </w:r>
+      <w:r>
+        <w:rPr>
+          <w:rFonts w:ascii="Arial" w:eastAsia="Times New Roman" w:hAnsi="Arial" w:cs="Arial"/>
+          <w:color w:val="FF0000"/>
+          <w:sz w:val="24"/>
+          <w:szCs w:val="24"/>
+          <w:shd w:val="clear" w:color="auto" w:fill="FFFFFF"/>
+        </w:rPr>
+        <w:t xml:space="preserve">(list of </w:t>
       </w:r>
       <w:proofErr w:type="spellStart"/>
       <w:r>
         <w:rPr>
           <w:rFonts w:ascii="Arial" w:eastAsia="Times New Roman" w:hAnsi="Arial" w:cs="Arial"/>
-          <w:color w:val="252525"/>
-          <w:sz w:val="21"/>
-          <w:szCs w:val="21"/>
-          <w:shd w:val="clear" w:color="auto" w:fill="FFFFFF"/>
-        </w:rPr>
-        <w:t>uL</w:t>
+          <w:color w:val="FF0000"/>
+          <w:sz w:val="24"/>
+          <w:szCs w:val="24"/>
+          <w:shd w:val="clear" w:color="auto" w:fill="FFFFFF"/>
+        </w:rPr>
+        <w:t>anibodies</w:t>
       </w:r>
       <w:proofErr w:type="spellEnd"/>
       <w:r>
         <w:rPr>
           <w:rFonts w:ascii="Arial" w:eastAsia="Times New Roman" w:hAnsi="Arial" w:cs="Arial"/>
-          <w:color w:val="252525"/>
-          <w:sz w:val="21"/>
-          <w:szCs w:val="21"/>
-          <w:shd w:val="clear" w:color="auto" w:fill="FFFFFF"/>
-        </w:rPr>
-        <w:t>/mg of RIPA</w:t>
-      </w:r>
-      <w:r>
-        <w:rPr>
-          <w:rFonts w:ascii="Arial" w:eastAsia="Times New Roman" w:hAnsi="Arial" w:cs="Arial"/>
-          <w:color w:val="252525"/>
-          <w:sz w:val="21"/>
-          <w:szCs w:val="21"/>
-          <w:shd w:val="clear" w:color="auto" w:fill="FFFFFF"/>
-        </w:rPr>
-        <w:t xml:space="preserve"> buffer </w:t>
-      </w:r>
-      <w:r>
-        <w:rPr>
-          <w:rFonts w:ascii="Arial" w:eastAsia="Times New Roman" w:hAnsi="Arial" w:cs="Arial"/>
           <w:color w:val="FF0000"/>
-          <w:sz w:val="21"/>
-          <w:szCs w:val="21"/>
-          <w:shd w:val="clear" w:color="auto" w:fill="FFFFFF"/>
-        </w:rPr>
-        <w:t xml:space="preserve">(from where?) </w:t>
-      </w:r>
-      <w:r>
-        <w:rPr>
-          <w:rFonts w:ascii="Arial" w:eastAsia="Times New Roman" w:hAnsi="Arial" w:cs="Arial"/>
-          <w:color w:val="252525"/>
-          <w:sz w:val="21"/>
-          <w:szCs w:val="21"/>
-          <w:shd w:val="clear" w:color="auto" w:fill="FFFFFF"/>
-        </w:rPr>
-        <w:t>was added to each sample and they were h</w:t>
-      </w:r>
-      <w:r>
-        <w:rPr>
-          <w:rFonts w:ascii="Arial" w:eastAsia="Times New Roman" w:hAnsi="Arial" w:cs="Arial"/>
-          <w:color w:val="252525"/>
-          <w:sz w:val="21"/>
-          <w:szCs w:val="21"/>
-          <w:shd w:val="clear" w:color="auto" w:fill="FFFFFF"/>
-        </w:rPr>
-        <w:t>omogenize</w:t>
-      </w:r>
-      <w:r>
-        <w:rPr>
-          <w:rFonts w:ascii="Arial" w:eastAsia="Times New Roman" w:hAnsi="Arial" w:cs="Arial"/>
-          <w:color w:val="252525"/>
-          <w:sz w:val="21"/>
-          <w:szCs w:val="21"/>
-          <w:shd w:val="clear" w:color="auto" w:fill="FFFFFF"/>
-        </w:rPr>
-        <w:t>d</w:t>
-      </w:r>
-      <w:r>
-        <w:rPr>
-          <w:rFonts w:ascii="Arial" w:eastAsia="Times New Roman" w:hAnsi="Arial" w:cs="Arial"/>
-          <w:color w:val="252525"/>
-          <w:sz w:val="21"/>
-          <w:szCs w:val="21"/>
-          <w:shd w:val="clear" w:color="auto" w:fill="FFFFFF"/>
-        </w:rPr>
-        <w:t xml:space="preserve"> using Qiagen Tissue </w:t>
-      </w:r>
-      <w:proofErr w:type="spellStart"/>
-      <w:r>
-        <w:rPr>
-          <w:rFonts w:ascii="Arial" w:eastAsia="Times New Roman" w:hAnsi="Arial" w:cs="Arial"/>
-          <w:color w:val="252525"/>
-          <w:sz w:val="21"/>
-          <w:szCs w:val="21"/>
-          <w:shd w:val="clear" w:color="auto" w:fill="FFFFFF"/>
-        </w:rPr>
-        <w:t>Lyser</w:t>
-      </w:r>
-      <w:proofErr w:type="spellEnd"/>
-      <w:r>
-        <w:rPr>
-          <w:rFonts w:ascii="Arial" w:eastAsia="Times New Roman" w:hAnsi="Arial" w:cs="Arial"/>
-          <w:color w:val="252525"/>
-          <w:sz w:val="21"/>
-          <w:szCs w:val="21"/>
-          <w:shd w:val="clear" w:color="auto" w:fill="FFFFFF"/>
-        </w:rPr>
-        <w:t xml:space="preserve"> (3 min at 25Hz</w:t>
-      </w:r>
-      <w:r>
-        <w:rPr>
-          <w:rFonts w:ascii="Arial" w:eastAsia="Times New Roman" w:hAnsi="Arial" w:cs="Arial"/>
-          <w:color w:val="252525"/>
-          <w:sz w:val="21"/>
-          <w:szCs w:val="21"/>
-          <w:shd w:val="clear" w:color="auto" w:fill="FFFFFF"/>
-        </w:rPr>
-        <w:t xml:space="preserve">). </w:t>
-      </w:r>
-      <w:r>
-        <w:rPr>
-          <w:rFonts w:ascii="Arial" w:eastAsia="Times New Roman" w:hAnsi="Arial" w:cs="Arial"/>
-          <w:color w:val="252525"/>
-          <w:sz w:val="21"/>
-          <w:szCs w:val="21"/>
-          <w:shd w:val="clear" w:color="auto" w:fill="FFFFFF"/>
-        </w:rPr>
-        <w:t xml:space="preserve">Samples were </w:t>
-      </w:r>
-      <w:r>
-        <w:rPr>
-          <w:rFonts w:ascii="Arial" w:eastAsia="Times New Roman" w:hAnsi="Arial" w:cs="Arial"/>
-          <w:color w:val="252525"/>
-          <w:sz w:val="21"/>
-          <w:szCs w:val="21"/>
-        </w:rPr>
-        <w:t>c</w:t>
-      </w:r>
-      <w:r>
-        <w:rPr>
-          <w:rFonts w:ascii="Arial" w:eastAsia="Times New Roman" w:hAnsi="Arial" w:cs="Arial"/>
-          <w:color w:val="252525"/>
-          <w:sz w:val="21"/>
-          <w:szCs w:val="21"/>
-        </w:rPr>
-        <w:t>entrifuge</w:t>
-      </w:r>
-      <w:r>
-        <w:rPr>
-          <w:rFonts w:ascii="Arial" w:eastAsia="Times New Roman" w:hAnsi="Arial" w:cs="Arial"/>
-          <w:color w:val="252525"/>
-          <w:sz w:val="21"/>
-          <w:szCs w:val="21"/>
-        </w:rPr>
-        <w:t>d</w:t>
-      </w:r>
-      <w:r>
-        <w:rPr>
-          <w:rFonts w:ascii="Arial" w:eastAsia="Times New Roman" w:hAnsi="Arial" w:cs="Arial"/>
-          <w:color w:val="252525"/>
-          <w:sz w:val="21"/>
-          <w:szCs w:val="21"/>
-        </w:rPr>
-        <w:t xml:space="preserve"> at 1</w:t>
-      </w:r>
-      <w:r>
-        <w:rPr>
-          <w:rFonts w:ascii="Arial" w:eastAsia="Times New Roman" w:hAnsi="Arial" w:cs="Arial"/>
-          <w:color w:val="252525"/>
-          <w:sz w:val="21"/>
-          <w:szCs w:val="21"/>
-        </w:rPr>
-        <w:t>4,</w:t>
-      </w:r>
-      <w:r>
-        <w:rPr>
-          <w:rFonts w:ascii="Arial" w:eastAsia="Times New Roman" w:hAnsi="Arial" w:cs="Arial"/>
-          <w:color w:val="252525"/>
-          <w:sz w:val="21"/>
-          <w:szCs w:val="21"/>
-        </w:rPr>
-        <w:t>000 RPM at 4C for 10 min</w:t>
-      </w:r>
-      <w:r>
-        <w:rPr>
-          <w:rFonts w:ascii="Arial" w:eastAsia="Times New Roman" w:hAnsi="Arial" w:cs="Arial"/>
-          <w:color w:val="252525"/>
-          <w:sz w:val="21"/>
-          <w:szCs w:val="21"/>
-        </w:rPr>
-        <w:t xml:space="preserve">. </w:t>
-      </w:r>
-      <w:r>
-        <w:rPr>
-          <w:rFonts w:ascii="Arial" w:eastAsia="Times New Roman" w:hAnsi="Arial" w:cs="Arial"/>
-          <w:color w:val="252525"/>
-          <w:sz w:val="21"/>
-          <w:szCs w:val="21"/>
-        </w:rPr>
-        <w:t xml:space="preserve">160 </w:t>
-      </w:r>
-      <w:proofErr w:type="spellStart"/>
-      <w:r>
-        <w:rPr>
-          <w:rFonts w:ascii="Arial" w:eastAsia="Times New Roman" w:hAnsi="Arial" w:cs="Arial"/>
-          <w:color w:val="252525"/>
-          <w:sz w:val="21"/>
-          <w:szCs w:val="21"/>
-        </w:rPr>
-        <w:t>uL</w:t>
-      </w:r>
-      <w:proofErr w:type="spellEnd"/>
-      <w:r>
-        <w:rPr>
-          <w:rFonts w:ascii="Arial" w:eastAsia="Times New Roman" w:hAnsi="Arial" w:cs="Arial"/>
-          <w:color w:val="252525"/>
-          <w:sz w:val="21"/>
-          <w:szCs w:val="21"/>
-        </w:rPr>
-        <w:t xml:space="preserve"> of </w:t>
-      </w:r>
-      <w:r>
-        <w:rPr>
-          <w:rFonts w:ascii="Arial" w:eastAsia="Times New Roman" w:hAnsi="Arial" w:cs="Arial"/>
-          <w:color w:val="252525"/>
-          <w:sz w:val="21"/>
-          <w:szCs w:val="21"/>
-        </w:rPr>
-        <w:t>supernatant</w:t>
-      </w:r>
-      <w:r>
-        <w:rPr>
-          <w:rFonts w:ascii="Arial" w:eastAsia="Times New Roman" w:hAnsi="Arial" w:cs="Arial"/>
-          <w:color w:val="252525"/>
-          <w:sz w:val="21"/>
-          <w:szCs w:val="21"/>
-        </w:rPr>
-        <w:t xml:space="preserve"> was removed </w:t>
-      </w:r>
-      <w:r>
-        <w:rPr>
-          <w:rFonts w:ascii="Arial" w:eastAsia="Times New Roman" w:hAnsi="Arial" w:cs="Arial"/>
-          <w:color w:val="252525"/>
-          <w:sz w:val="21"/>
-          <w:szCs w:val="21"/>
-        </w:rPr>
-        <w:t xml:space="preserve">and 40 </w:t>
-      </w:r>
-      <w:proofErr w:type="spellStart"/>
-      <w:r>
-        <w:rPr>
-          <w:rFonts w:ascii="Arial" w:eastAsia="Times New Roman" w:hAnsi="Arial" w:cs="Arial"/>
-          <w:color w:val="252525"/>
-          <w:sz w:val="21"/>
-          <w:szCs w:val="21"/>
-        </w:rPr>
-        <w:t>uL</w:t>
-      </w:r>
-      <w:proofErr w:type="spellEnd"/>
-      <w:r>
-        <w:rPr>
-          <w:rFonts w:ascii="Arial" w:eastAsia="Times New Roman" w:hAnsi="Arial" w:cs="Arial"/>
-          <w:color w:val="252525"/>
-          <w:sz w:val="21"/>
-          <w:szCs w:val="21"/>
-        </w:rPr>
-        <w:t xml:space="preserve"> of </w:t>
-      </w:r>
-      <w:proofErr w:type="spellStart"/>
-      <w:r>
-        <w:rPr>
-          <w:rFonts w:ascii="Arial" w:eastAsia="Times New Roman" w:hAnsi="Arial" w:cs="Arial"/>
-          <w:color w:val="252525"/>
-          <w:sz w:val="21"/>
-          <w:szCs w:val="21"/>
-        </w:rPr>
-        <w:t>ThermoFisher</w:t>
-      </w:r>
-      <w:proofErr w:type="spellEnd"/>
-      <w:r>
-        <w:rPr>
-          <w:rFonts w:ascii="Arial" w:eastAsia="Times New Roman" w:hAnsi="Arial" w:cs="Arial"/>
-          <w:color w:val="252525"/>
-          <w:sz w:val="21"/>
-          <w:szCs w:val="21"/>
-        </w:rPr>
-        <w:t xml:space="preserve"> Scientific </w:t>
-      </w:r>
-      <w:proofErr w:type="spellStart"/>
-      <w:r>
-        <w:rPr>
-          <w:rFonts w:ascii="Arial" w:eastAsia="Times New Roman" w:hAnsi="Arial" w:cs="Arial"/>
-          <w:color w:val="252525"/>
-          <w:sz w:val="21"/>
-          <w:szCs w:val="21"/>
-        </w:rPr>
-        <w:t>NuPAGE</w:t>
-      </w:r>
-      <w:proofErr w:type="spellEnd"/>
-      <w:r>
-        <w:rPr>
-          <w:rFonts w:ascii="Arial" w:eastAsia="Times New Roman" w:hAnsi="Arial" w:cs="Arial"/>
-          <w:color w:val="252525"/>
-          <w:sz w:val="21"/>
-          <w:szCs w:val="21"/>
-        </w:rPr>
-        <w:t xml:space="preserve"> sample </w:t>
-      </w:r>
-      <w:r>
-        <w:rPr>
-          <w:rFonts w:ascii="Arial" w:eastAsia="Times New Roman" w:hAnsi="Arial" w:cs="Arial"/>
-          <w:color w:val="252525"/>
-          <w:sz w:val="21"/>
-          <w:szCs w:val="21"/>
-        </w:rPr>
-        <w:t>reducing agent</w:t>
-      </w:r>
-      <w:r>
-        <w:rPr>
-          <w:rFonts w:ascii="Arial" w:eastAsia="Times New Roman" w:hAnsi="Arial" w:cs="Arial"/>
-          <w:color w:val="252525"/>
-          <w:sz w:val="21"/>
-          <w:szCs w:val="21"/>
-        </w:rPr>
-        <w:t xml:space="preserve"> (10x) </w:t>
-      </w:r>
-      <w:r>
-        <w:rPr>
-          <w:rFonts w:ascii="Arial" w:eastAsia="Times New Roman" w:hAnsi="Arial" w:cs="Arial"/>
-          <w:color w:val="252525"/>
-          <w:sz w:val="21"/>
-          <w:szCs w:val="21"/>
-        </w:rPr>
-        <w:t xml:space="preserve">and 200 </w:t>
-      </w:r>
-      <w:proofErr w:type="spellStart"/>
-      <w:r>
-        <w:rPr>
-          <w:rFonts w:ascii="Arial" w:eastAsia="Times New Roman" w:hAnsi="Arial" w:cs="Arial"/>
-          <w:color w:val="252525"/>
-          <w:sz w:val="21"/>
-          <w:szCs w:val="21"/>
-        </w:rPr>
-        <w:t>uL</w:t>
-      </w:r>
-      <w:proofErr w:type="spellEnd"/>
-      <w:r>
-        <w:rPr>
-          <w:rFonts w:ascii="Arial" w:eastAsia="Times New Roman" w:hAnsi="Arial" w:cs="Arial"/>
-          <w:color w:val="252525"/>
-          <w:sz w:val="21"/>
-          <w:szCs w:val="21"/>
-        </w:rPr>
-        <w:t xml:space="preserve"> of </w:t>
-      </w:r>
-      <w:r>
-        <w:rPr>
-          <w:rFonts w:ascii="Arial" w:eastAsia="Times New Roman" w:hAnsi="Arial" w:cs="Arial"/>
-          <w:color w:val="252525"/>
-          <w:sz w:val="21"/>
-          <w:szCs w:val="21"/>
-        </w:rPr>
-        <w:t xml:space="preserve">Fisher Scientific </w:t>
-      </w:r>
-      <w:r>
-        <w:rPr>
-          <w:rFonts w:ascii="Arial" w:eastAsia="Times New Roman" w:hAnsi="Arial" w:cs="Arial"/>
-          <w:color w:val="252525"/>
-          <w:sz w:val="21"/>
-          <w:szCs w:val="21"/>
-        </w:rPr>
-        <w:t xml:space="preserve">Tris-Glycine SDS </w:t>
-      </w:r>
-      <w:r>
-        <w:rPr>
-          <w:rFonts w:ascii="Arial" w:eastAsia="Times New Roman" w:hAnsi="Arial" w:cs="Arial"/>
-          <w:color w:val="252525"/>
-          <w:sz w:val="21"/>
-          <w:szCs w:val="21"/>
-        </w:rPr>
-        <w:t xml:space="preserve">sample buffer </w:t>
-      </w:r>
-      <w:r>
-        <w:rPr>
-          <w:rFonts w:ascii="Arial" w:eastAsia="Times New Roman" w:hAnsi="Arial" w:cs="Arial"/>
-          <w:color w:val="252525"/>
-          <w:sz w:val="21"/>
-          <w:szCs w:val="21"/>
-        </w:rPr>
-        <w:t xml:space="preserve">(2X) </w:t>
-      </w:r>
-      <w:r>
-        <w:rPr>
-          <w:rFonts w:ascii="Arial" w:eastAsia="Times New Roman" w:hAnsi="Arial" w:cs="Arial"/>
-          <w:color w:val="252525"/>
-          <w:sz w:val="21"/>
-          <w:szCs w:val="21"/>
-        </w:rPr>
-        <w:t>w</w:t>
-      </w:r>
-      <w:r>
-        <w:rPr>
-          <w:rFonts w:ascii="Arial" w:eastAsia="Times New Roman" w:hAnsi="Arial" w:cs="Arial"/>
-          <w:color w:val="252525"/>
-          <w:sz w:val="21"/>
-          <w:szCs w:val="21"/>
-        </w:rPr>
-        <w:t>ere</w:t>
-      </w:r>
-      <w:r>
-        <w:rPr>
-          <w:rFonts w:ascii="Arial" w:eastAsia="Times New Roman" w:hAnsi="Arial" w:cs="Arial"/>
-          <w:color w:val="252525"/>
-          <w:sz w:val="21"/>
-          <w:szCs w:val="21"/>
-        </w:rPr>
-        <w:t xml:space="preserve"> added. </w:t>
-      </w:r>
-      <w:r>
-        <w:rPr>
-          <w:rFonts w:ascii="Arial" w:eastAsia="Times New Roman" w:hAnsi="Arial" w:cs="Arial"/>
-          <w:color w:val="252525"/>
-          <w:sz w:val="21"/>
-          <w:szCs w:val="21"/>
-        </w:rPr>
-        <w:t>Samples were h</w:t>
-      </w:r>
-      <w:r>
-        <w:rPr>
-          <w:rFonts w:ascii="Arial" w:eastAsia="Times New Roman" w:hAnsi="Arial" w:cs="Arial"/>
-          <w:color w:val="252525"/>
-          <w:sz w:val="21"/>
-          <w:szCs w:val="21"/>
-        </w:rPr>
-        <w:t>eat</w:t>
-      </w:r>
-      <w:r>
-        <w:rPr>
-          <w:rFonts w:ascii="Arial" w:eastAsia="Times New Roman" w:hAnsi="Arial" w:cs="Arial"/>
-          <w:color w:val="252525"/>
-          <w:sz w:val="21"/>
-          <w:szCs w:val="21"/>
-        </w:rPr>
-        <w:t>ed</w:t>
-      </w:r>
-      <w:r>
-        <w:rPr>
-          <w:rFonts w:ascii="Arial" w:eastAsia="Times New Roman" w:hAnsi="Arial" w:cs="Arial"/>
-          <w:color w:val="252525"/>
-          <w:sz w:val="21"/>
-          <w:szCs w:val="21"/>
-        </w:rPr>
-        <w:t xml:space="preserve"> with loading buffer at 85</w:t>
-      </w:r>
-      <w:r>
-        <w:rPr>
-          <w:rFonts w:ascii="Arial" w:eastAsia="Times New Roman" w:hAnsi="Arial" w:cs="Arial"/>
-          <w:color w:val="252525"/>
-          <w:sz w:val="21"/>
-          <w:szCs w:val="21"/>
-        </w:rPr>
-        <w:t>C</w:t>
-      </w:r>
-      <w:r>
-        <w:rPr>
-          <w:rFonts w:ascii="Arial" w:eastAsia="Times New Roman" w:hAnsi="Arial" w:cs="Arial"/>
-          <w:color w:val="252525"/>
-          <w:sz w:val="21"/>
-          <w:szCs w:val="21"/>
-        </w:rPr>
-        <w:t xml:space="preserve"> for 2 mins</w:t>
-      </w:r>
-      <w:r>
-        <w:rPr>
-          <w:rFonts w:ascii="Arial" w:eastAsia="Times New Roman" w:hAnsi="Arial" w:cs="Arial"/>
-          <w:color w:val="252525"/>
-          <w:sz w:val="21"/>
-          <w:szCs w:val="21"/>
-        </w:rPr>
-        <w:t xml:space="preserve"> and then snap frozen </w:t>
-      </w:r>
-      <w:r>
-        <w:rPr>
-          <w:rFonts w:ascii="Arial" w:eastAsia="Times New Roman" w:hAnsi="Arial" w:cs="Arial"/>
-          <w:color w:val="252525"/>
-          <w:sz w:val="21"/>
-          <w:szCs w:val="21"/>
-        </w:rPr>
-        <w:t>to</w:t>
-      </w:r>
-      <w:r>
-        <w:rPr>
-          <w:rFonts w:ascii="Arial" w:eastAsia="Times New Roman" w:hAnsi="Arial" w:cs="Arial"/>
-          <w:color w:val="252525"/>
-          <w:sz w:val="21"/>
-          <w:szCs w:val="21"/>
-        </w:rPr>
-        <w:t xml:space="preserve"> -80</w:t>
-      </w:r>
-      <w:r>
-        <w:rPr>
-          <w:rFonts w:ascii="Arial" w:eastAsia="Times New Roman" w:hAnsi="Arial" w:cs="Arial"/>
-          <w:color w:val="252525"/>
-          <w:sz w:val="21"/>
-          <w:szCs w:val="21"/>
-        </w:rPr>
-        <w:t>˚ F.</w:t>
-      </w:r>
-      <w:r>
-        <w:rPr>
-          <w:rFonts w:ascii="Arial" w:eastAsia="Times New Roman" w:hAnsi="Arial" w:cs="Arial"/>
-          <w:color w:val="252525"/>
-          <w:sz w:val="21"/>
-          <w:szCs w:val="21"/>
-        </w:rPr>
-        <w:t xml:space="preserve"> </w:t>
+          <w:sz w:val="24"/>
+          <w:szCs w:val="24"/>
+          <w:shd w:val="clear" w:color="auto" w:fill="FFFFFF"/>
+        </w:rPr>
+        <w:t xml:space="preserve"> and dilutions</w:t>
+      </w:r>
+      <w:r>
+        <w:rPr>
+          <w:rFonts w:ascii="Arial" w:eastAsia="Times New Roman" w:hAnsi="Arial" w:cs="Arial"/>
+          <w:color w:val="FF0000"/>
+          <w:sz w:val="24"/>
+          <w:szCs w:val="24"/>
+          <w:shd w:val="clear" w:color="auto" w:fill="FFFFFF"/>
+        </w:rPr>
+        <w:t xml:space="preserve">?) </w:t>
+      </w:r>
+      <w:r>
+        <w:rPr>
+          <w:rFonts w:ascii="Arial" w:eastAsia="Times New Roman" w:hAnsi="Arial" w:cs="Arial"/>
+          <w:sz w:val="24"/>
+          <w:szCs w:val="24"/>
+          <w:shd w:val="clear" w:color="auto" w:fill="FFFFFF"/>
+        </w:rPr>
+        <w:t xml:space="preserve">for greater than 1 hour and washed every 5 minutes for 15 minutes using TBST. </w:t>
+      </w:r>
+      <w:r>
+        <w:rPr>
+          <w:rFonts w:ascii="Arial" w:eastAsia="Times New Roman" w:hAnsi="Arial" w:cs="Arial"/>
+          <w:sz w:val="24"/>
+          <w:szCs w:val="24"/>
+          <w:shd w:val="clear" w:color="auto" w:fill="FFFFFF"/>
+        </w:rPr>
+        <w:t xml:space="preserve">Blots were incubated with </w:t>
+      </w:r>
+      <w:r>
+        <w:rPr>
+          <w:rFonts w:ascii="Arial" w:eastAsia="Times New Roman" w:hAnsi="Arial" w:cs="Arial"/>
+          <w:sz w:val="24"/>
+          <w:szCs w:val="24"/>
+          <w:shd w:val="clear" w:color="auto" w:fill="FFFFFF"/>
+        </w:rPr>
+        <w:t xml:space="preserve">10,000x </w:t>
+      </w:r>
+      <w:r>
+        <w:rPr>
+          <w:rFonts w:ascii="Arial" w:eastAsia="Times New Roman" w:hAnsi="Arial" w:cs="Arial"/>
+          <w:sz w:val="24"/>
+          <w:szCs w:val="24"/>
+          <w:shd w:val="clear" w:color="auto" w:fill="FFFFFF"/>
+        </w:rPr>
+        <w:t xml:space="preserve">secondary antibody </w:t>
+      </w:r>
+      <w:r>
+        <w:rPr>
+          <w:rFonts w:ascii="Arial" w:eastAsia="Times New Roman" w:hAnsi="Arial" w:cs="Arial"/>
+          <w:color w:val="FF0000"/>
+          <w:sz w:val="24"/>
+          <w:szCs w:val="24"/>
+          <w:shd w:val="clear" w:color="auto" w:fill="FFFFFF"/>
+        </w:rPr>
+        <w:t>(list both of them)</w:t>
+      </w:r>
+      <w:r>
+        <w:rPr>
+          <w:rFonts w:ascii="Arial" w:eastAsia="Times New Roman" w:hAnsi="Arial" w:cs="Arial"/>
+          <w:sz w:val="24"/>
+          <w:szCs w:val="24"/>
+          <w:shd w:val="clear" w:color="auto" w:fill="FFFFFF"/>
+        </w:rPr>
+        <w:t xml:space="preserve"> for 45 minutes</w:t>
+      </w:r>
+      <w:r>
+        <w:rPr>
+          <w:rFonts w:ascii="Arial" w:eastAsia="Times New Roman" w:hAnsi="Arial" w:cs="Arial"/>
+          <w:sz w:val="24"/>
+          <w:szCs w:val="24"/>
+          <w:shd w:val="clear" w:color="auto" w:fill="FFFFFF"/>
+        </w:rPr>
+        <w:t xml:space="preserve"> and washed every 5 minutes for 15 minutes with TBST </w:t>
+      </w:r>
+      <w:r>
+        <w:rPr>
+          <w:rFonts w:ascii="Arial" w:eastAsia="Times New Roman" w:hAnsi="Arial" w:cs="Arial"/>
+          <w:sz w:val="24"/>
+          <w:szCs w:val="24"/>
+          <w:shd w:val="clear" w:color="auto" w:fill="FFFFFF"/>
+        </w:rPr>
+        <w:t xml:space="preserve">and rinsed with double distilled water. </w:t>
+      </w:r>
+      <w:r>
+        <w:rPr>
+          <w:rFonts w:ascii="Arial" w:eastAsia="Times New Roman" w:hAnsi="Arial" w:cs="Arial"/>
+          <w:sz w:val="24"/>
+          <w:szCs w:val="24"/>
+          <w:shd w:val="clear" w:color="auto" w:fill="FFFFFF"/>
+        </w:rPr>
+        <w:t xml:space="preserve">Blots were scanned using LI-COR </w:t>
+      </w:r>
+      <w:r>
+        <w:rPr>
+          <w:rFonts w:ascii="Arial" w:eastAsia="Times New Roman" w:hAnsi="Arial" w:cs="Arial"/>
+          <w:color w:val="FF0000"/>
+          <w:sz w:val="24"/>
+          <w:szCs w:val="24"/>
+          <w:shd w:val="clear" w:color="auto" w:fill="FFFFFF"/>
+        </w:rPr>
+        <w:t xml:space="preserve">(model) </w:t>
+      </w:r>
+      <w:r>
+        <w:rPr>
+          <w:rFonts w:ascii="Arial" w:eastAsia="Times New Roman" w:hAnsi="Arial" w:cs="Arial"/>
+          <w:sz w:val="24"/>
+          <w:szCs w:val="24"/>
+          <w:shd w:val="clear" w:color="auto" w:fill="FFFFFF"/>
+        </w:rPr>
+        <w:t xml:space="preserve">and normalized using total revert stain. </w:t>
       </w:r>
     </w:p>
     <w:p>
@@ -2215,16 +2387,6 @@
           <w:shd w:val="clear" w:color="auto" w:fill="FFFFFF"/>
         </w:rPr>
       </w:pPr>
-      <w:r>
-        <w:rPr>
-          <w:rFonts w:ascii="Arial" w:eastAsia="Times New Roman" w:hAnsi="Arial" w:cs="Arial"/>
-          <w:color w:val="000000"/>
-          <w:sz w:val="24"/>
-          <w:szCs w:val="24"/>
-          <w:shd w:val="clear" w:color="auto" w:fill="FFFFFF"/>
-        </w:rPr>
-        <w:t>Western Blots</w:t>
-      </w:r>
     </w:p>
     <w:p>
       <w:pPr>
@@ -2242,630 +2404,66 @@
           <w:shd w:val="clear" w:color="auto" w:fill="FFFFFF"/>
         </w:rPr>
       </w:pPr>
-      <w:r>
-        <w:rPr>
-          <w:rFonts w:ascii="Arial" w:eastAsia="Times New Roman" w:hAnsi="Arial" w:cs="Arial"/>
-          <w:color w:val="000000"/>
-          <w:sz w:val="24"/>
-          <w:szCs w:val="24"/>
-          <w:shd w:val="clear" w:color="auto" w:fill="FFFFFF"/>
-        </w:rPr>
-        <w:t xml:space="preserve">Liver lysate samples were boiled for 3 minutes at 85˚C using a heating block. </w:t>
-      </w:r>
-      <w:r>
-        <w:rPr>
-          <w:rFonts w:ascii="Arial" w:eastAsia="Times New Roman" w:hAnsi="Arial" w:cs="Arial"/>
-          <w:color w:val="000000"/>
-          <w:sz w:val="24"/>
-          <w:szCs w:val="24"/>
-          <w:shd w:val="clear" w:color="auto" w:fill="FFFFFF"/>
-        </w:rPr>
-        <w:t xml:space="preserve">10 </w:t>
+    </w:p>
+    <w:p>
+      <w:pPr>
+        <w:pStyle w:val="Heading1"/>
+        <w:textAlignment w:val="baseline"/>
+        <w:rPr>
+          <w:rFonts w:ascii="Arial" w:hAnsi="Arial" w:cs="Arial"/>
+          <w:color w:val="2B2B2B"/>
+          <w:sz w:val="24"/>
+          <w:szCs w:val="24"/>
+        </w:rPr>
+      </w:pPr>
+      <w:r>
+        <w:rPr>
+          <w:rFonts w:ascii="Arial" w:hAnsi="Arial" w:cs="Arial"/>
+          <w:color w:val="2B2B2B"/>
+          <w:sz w:val="24"/>
+          <w:szCs w:val="24"/>
+        </w:rPr>
+        <w:t>Invitrogen™ </w:t>
       </w:r>
       <w:proofErr w:type="spellStart"/>
       <w:r>
         <w:rPr>
-          <w:rFonts w:ascii="Arial" w:eastAsia="Times New Roman" w:hAnsi="Arial" w:cs="Arial"/>
-          <w:color w:val="000000"/>
-          <w:sz w:val="24"/>
-          <w:szCs w:val="24"/>
-          <w:shd w:val="clear" w:color="auto" w:fill="FFFFFF"/>
-        </w:rPr>
-        <w:t>uL</w:t>
+          <w:rFonts w:ascii="Arial" w:hAnsi="Arial" w:cs="Arial"/>
+          <w:color w:val="2B2B2B"/>
+          <w:sz w:val="24"/>
+          <w:szCs w:val="24"/>
+        </w:rPr>
+        <w:t>Novex</w:t>
       </w:r>
       <w:proofErr w:type="spellEnd"/>
       <w:r>
         <w:rPr>
-          <w:rFonts w:ascii="Arial" w:eastAsia="Times New Roman" w:hAnsi="Arial" w:cs="Arial"/>
-          <w:color w:val="000000"/>
-          <w:sz w:val="24"/>
-          <w:szCs w:val="24"/>
-          <w:shd w:val="clear" w:color="auto" w:fill="FFFFFF"/>
-        </w:rPr>
-        <w:t xml:space="preserve"> of s</w:t>
-      </w:r>
-      <w:r>
-        <w:rPr>
-          <w:rFonts w:ascii="Arial" w:eastAsia="Times New Roman" w:hAnsi="Arial" w:cs="Arial"/>
-          <w:color w:val="000000"/>
-          <w:sz w:val="24"/>
-          <w:szCs w:val="24"/>
-          <w:shd w:val="clear" w:color="auto" w:fill="FFFFFF"/>
-        </w:rPr>
-        <w:t>ampl</w:t>
-      </w:r>
-      <w:r>
-        <w:rPr>
-          <w:rFonts w:ascii="Arial" w:eastAsia="Times New Roman" w:hAnsi="Arial" w:cs="Arial"/>
-          <w:color w:val="000000"/>
-          <w:sz w:val="24"/>
-          <w:szCs w:val="24"/>
-          <w:shd w:val="clear" w:color="auto" w:fill="FFFFFF"/>
-        </w:rPr>
-        <w:t>es were</w:t>
-      </w:r>
-      <w:r>
-        <w:rPr>
-          <w:rFonts w:ascii="Arial" w:eastAsia="Times New Roman" w:hAnsi="Arial" w:cs="Arial"/>
-          <w:color w:val="000000"/>
-          <w:sz w:val="24"/>
-          <w:szCs w:val="24"/>
-          <w:shd w:val="clear" w:color="auto" w:fill="FFFFFF"/>
-        </w:rPr>
-        <w:t xml:space="preserve"> placed in </w:t>
-      </w:r>
-      <w:r>
-        <w:rPr>
-          <w:rFonts w:ascii="Arial" w:eastAsia="Times New Roman" w:hAnsi="Arial" w:cs="Arial"/>
-          <w:color w:val="000000"/>
-          <w:sz w:val="24"/>
-          <w:szCs w:val="24"/>
-          <w:shd w:val="clear" w:color="auto" w:fill="FFFFFF"/>
-        </w:rPr>
-        <w:t xml:space="preserve">a </w:t>
-      </w:r>
-      <w:r>
-        <w:rPr>
-          <w:rFonts w:ascii="Arial" w:eastAsia="Times New Roman" w:hAnsi="Arial" w:cs="Arial"/>
-          <w:color w:val="000000"/>
-          <w:sz w:val="24"/>
-          <w:szCs w:val="24"/>
-          <w:shd w:val="clear" w:color="auto" w:fill="FFFFFF"/>
-        </w:rPr>
-        <w:t xml:space="preserve">Fisher Scientific </w:t>
-      </w:r>
-      <w:r>
-        <w:rPr>
-          <w:rFonts w:ascii="Arial" w:eastAsia="Times New Roman" w:hAnsi="Arial" w:cs="Arial"/>
-          <w:color w:val="000000"/>
-          <w:sz w:val="24"/>
-          <w:szCs w:val="24"/>
-          <w:shd w:val="clear" w:color="auto" w:fill="FFFFFF"/>
-        </w:rPr>
-        <w:t>15 well, 4-12% Tris-glycine, 1.0 MM mini protein gel in 1x SDS running buffer</w:t>
-      </w:r>
-      <w:r>
-        <w:rPr>
-          <w:rFonts w:ascii="Arial" w:eastAsia="Times New Roman" w:hAnsi="Arial" w:cs="Arial"/>
-          <w:color w:val="252525"/>
-          <w:sz w:val="21"/>
-          <w:szCs w:val="21"/>
-          <w:shd w:val="clear" w:color="auto" w:fill="FFFFFF"/>
-        </w:rPr>
-        <w:t> at 125 Volts until samples and ladder reach the bottom of the gel</w:t>
-      </w:r>
-      <w:r>
-        <w:rPr>
-          <w:rFonts w:ascii="Arial" w:eastAsia="Times New Roman" w:hAnsi="Arial" w:cs="Arial"/>
-          <w:color w:val="252525"/>
-          <w:sz w:val="21"/>
-          <w:szCs w:val="21"/>
-          <w:shd w:val="clear" w:color="auto" w:fill="FFFFFF"/>
-        </w:rPr>
-        <w:t xml:space="preserve">. </w:t>
-      </w:r>
-      <w:r>
-        <w:rPr>
-          <w:rFonts w:ascii="Arial" w:eastAsia="Times New Roman" w:hAnsi="Arial" w:cs="Arial"/>
-          <w:color w:val="252525"/>
-          <w:sz w:val="21"/>
-          <w:szCs w:val="21"/>
-          <w:shd w:val="clear" w:color="auto" w:fill="FFFFFF"/>
-        </w:rPr>
-        <w:t>Protein was transferred to nitrocellulose paper from the gel u</w:t>
-      </w:r>
-      <w:r>
-        <w:rPr>
-          <w:rFonts w:ascii="Arial" w:eastAsia="Times New Roman" w:hAnsi="Arial" w:cs="Arial"/>
-          <w:color w:val="252525"/>
-          <w:sz w:val="21"/>
-          <w:szCs w:val="21"/>
-          <w:shd w:val="clear" w:color="auto" w:fill="FFFFFF"/>
-        </w:rPr>
-        <w:t xml:space="preserve">sing a Bio-Rad Transfer Apparatus in 1X transfer buffer diluted with </w:t>
-      </w:r>
-      <w:r>
-        <w:rPr>
-          <w:rFonts w:ascii="Arial" w:eastAsia="Times New Roman" w:hAnsi="Arial" w:cs="Arial"/>
-          <w:color w:val="252525"/>
-          <w:sz w:val="21"/>
-          <w:szCs w:val="21"/>
-          <w:shd w:val="clear" w:color="auto" w:fill="FFFFFF"/>
-        </w:rPr>
-        <w:t>10X with water</w:t>
-      </w:r>
-      <w:r>
-        <w:rPr>
-          <w:rFonts w:ascii="Arial" w:eastAsia="Times New Roman" w:hAnsi="Arial" w:cs="Arial"/>
-          <w:color w:val="252525"/>
-          <w:sz w:val="21"/>
-          <w:szCs w:val="21"/>
-          <w:shd w:val="clear" w:color="auto" w:fill="FFFFFF"/>
-        </w:rPr>
-        <w:t xml:space="preserve"> and </w:t>
-      </w:r>
-      <w:r>
-        <w:rPr>
-          <w:rFonts w:ascii="Arial" w:eastAsia="Times New Roman" w:hAnsi="Arial" w:cs="Arial"/>
-          <w:color w:val="252525"/>
-          <w:sz w:val="21"/>
-          <w:szCs w:val="21"/>
-          <w:shd w:val="clear" w:color="auto" w:fill="FFFFFF"/>
-        </w:rPr>
-        <w:t>20% methanol</w:t>
-      </w:r>
-      <w:r>
-        <w:rPr>
-          <w:rFonts w:ascii="Arial" w:eastAsia="Times New Roman" w:hAnsi="Arial" w:cs="Arial"/>
-          <w:color w:val="252525"/>
-          <w:sz w:val="21"/>
-          <w:szCs w:val="21"/>
-          <w:shd w:val="clear" w:color="auto" w:fill="FFFFFF"/>
-        </w:rPr>
-        <w:t xml:space="preserve">. </w:t>
-      </w:r>
-      <w:r>
-        <w:rPr>
-          <w:rFonts w:ascii="Arial" w:eastAsia="Times New Roman" w:hAnsi="Arial" w:cs="Arial"/>
-          <w:color w:val="252525"/>
-          <w:sz w:val="21"/>
-          <w:szCs w:val="21"/>
-          <w:shd w:val="clear" w:color="auto" w:fill="FFFFFF"/>
-        </w:rPr>
-        <w:t xml:space="preserve">Transfer occurred overnight at 35V. Nitrocellulose paper was stained for total protein using </w:t>
-      </w:r>
-      <w:r>
-        <w:rPr>
-          <w:rFonts w:ascii="Arial" w:eastAsia="Times New Roman" w:hAnsi="Arial" w:cs="Arial"/>
-          <w:color w:val="252525"/>
-          <w:sz w:val="21"/>
-          <w:szCs w:val="21"/>
-          <w:shd w:val="clear" w:color="auto" w:fill="FFFFFF"/>
-        </w:rPr>
-        <w:t>LI-COR</w:t>
-      </w:r>
-      <w:r>
-        <w:rPr>
-          <w:rFonts w:ascii="Arial" w:eastAsia="Times New Roman" w:hAnsi="Arial" w:cs="Arial"/>
-          <w:color w:val="252525"/>
-          <w:sz w:val="21"/>
-          <w:szCs w:val="21"/>
-          <w:shd w:val="clear" w:color="auto" w:fill="FFFFFF"/>
-        </w:rPr>
-        <w:t xml:space="preserve"> </w:t>
-      </w:r>
-      <w:r>
-        <w:rPr>
-          <w:rFonts w:ascii="Arial" w:eastAsia="Times New Roman" w:hAnsi="Arial" w:cs="Arial"/>
-          <w:color w:val="252525"/>
-          <w:sz w:val="21"/>
-          <w:szCs w:val="21"/>
-          <w:shd w:val="clear" w:color="auto" w:fill="FFFFFF"/>
-        </w:rPr>
-        <w:t>Revert</w:t>
-      </w:r>
-      <w:r>
-        <w:rPr>
-          <w:rFonts w:ascii="Arial" w:eastAsia="Times New Roman" w:hAnsi="Arial" w:cs="Arial"/>
-          <w:color w:val="252525"/>
-          <w:sz w:val="21"/>
-          <w:szCs w:val="21"/>
-          <w:shd w:val="clear" w:color="auto" w:fill="FFFFFF"/>
-        </w:rPr>
-        <w:t xml:space="preserve"> Total Protein Stain for 5 minutes</w:t>
-      </w:r>
-      <w:r>
-        <w:rPr>
-          <w:rFonts w:ascii="Arial" w:eastAsia="Times New Roman" w:hAnsi="Arial" w:cs="Arial"/>
-          <w:color w:val="252525"/>
-          <w:sz w:val="21"/>
-          <w:szCs w:val="21"/>
-          <w:shd w:val="clear" w:color="auto" w:fill="FFFFFF"/>
-        </w:rPr>
-        <w:t xml:space="preserve"> and rinsed twice </w:t>
-      </w:r>
-      <w:r>
-        <w:rPr>
-          <w:rFonts w:ascii="Arial" w:eastAsia="Times New Roman" w:hAnsi="Arial" w:cs="Arial"/>
-          <w:color w:val="252525"/>
-          <w:sz w:val="21"/>
-          <w:szCs w:val="21"/>
-          <w:shd w:val="clear" w:color="auto" w:fill="FFFFFF"/>
-        </w:rPr>
-        <w:t xml:space="preserve">in </w:t>
-      </w:r>
-      <w:r>
-        <w:rPr>
-          <w:rFonts w:ascii="Arial" w:eastAsia="Times New Roman" w:hAnsi="Arial" w:cs="Arial"/>
-          <w:color w:val="252525"/>
-          <w:sz w:val="21"/>
-          <w:szCs w:val="21"/>
-          <w:shd w:val="clear" w:color="auto" w:fill="FFFFFF"/>
-        </w:rPr>
-        <w:t xml:space="preserve">LI-COR </w:t>
-      </w:r>
-      <w:r>
-        <w:rPr>
-          <w:rFonts w:ascii="Arial" w:eastAsia="Times New Roman" w:hAnsi="Arial" w:cs="Arial"/>
-          <w:color w:val="252525"/>
-          <w:sz w:val="21"/>
-          <w:szCs w:val="21"/>
-        </w:rPr>
-        <w:t>revert wash solution</w:t>
-      </w:r>
-      <w:r>
-        <w:rPr>
-          <w:rFonts w:ascii="Arial" w:eastAsia="Times New Roman" w:hAnsi="Arial" w:cs="Arial"/>
-          <w:color w:val="252525"/>
-          <w:sz w:val="21"/>
-          <w:szCs w:val="21"/>
-        </w:rPr>
-        <w:t xml:space="preserve">. </w:t>
-      </w:r>
-      <w:r>
-        <w:rPr>
-          <w:rFonts w:ascii="Arial" w:eastAsia="Times New Roman" w:hAnsi="Arial" w:cs="Arial"/>
-          <w:color w:val="252525"/>
-          <w:sz w:val="21"/>
-          <w:szCs w:val="21"/>
-        </w:rPr>
-        <w:t>The blot was scanned for total protein using the L</w:t>
-      </w:r>
-      <w:r>
-        <w:rPr>
-          <w:rFonts w:ascii="Arial" w:eastAsia="Times New Roman" w:hAnsi="Arial" w:cs="Arial"/>
-          <w:color w:val="252525"/>
-          <w:sz w:val="21"/>
-          <w:szCs w:val="21"/>
-        </w:rPr>
-        <w:t>I</w:t>
-      </w:r>
-      <w:r>
-        <w:rPr>
-          <w:rFonts w:ascii="Arial" w:eastAsia="Times New Roman" w:hAnsi="Arial" w:cs="Arial"/>
-          <w:color w:val="252525"/>
-          <w:sz w:val="21"/>
-          <w:szCs w:val="21"/>
-        </w:rPr>
-        <w:t>-C</w:t>
-      </w:r>
-      <w:r>
-        <w:rPr>
-          <w:rFonts w:ascii="Arial" w:eastAsia="Times New Roman" w:hAnsi="Arial" w:cs="Arial"/>
-          <w:color w:val="252525"/>
-          <w:sz w:val="21"/>
-          <w:szCs w:val="21"/>
-        </w:rPr>
-        <w:t>OR</w:t>
-      </w:r>
-      <w:r>
-        <w:rPr>
-          <w:rFonts w:ascii="Arial" w:eastAsia="Times New Roman" w:hAnsi="Arial" w:cs="Arial"/>
-          <w:color w:val="252525"/>
-          <w:sz w:val="21"/>
-          <w:szCs w:val="21"/>
-        </w:rPr>
-        <w:t xml:space="preserve"> </w:t>
-      </w:r>
-      <w:r>
-        <w:rPr>
-          <w:rFonts w:ascii="Arial" w:eastAsia="Times New Roman" w:hAnsi="Arial" w:cs="Arial"/>
-          <w:color w:val="FF0000"/>
-          <w:sz w:val="21"/>
-          <w:szCs w:val="21"/>
-        </w:rPr>
-        <w:t>(model?)</w:t>
-      </w:r>
-      <w:r>
-        <w:rPr>
-          <w:rFonts w:ascii="Arial" w:eastAsia="Times New Roman" w:hAnsi="Arial" w:cs="Arial"/>
-          <w:sz w:val="21"/>
-          <w:szCs w:val="21"/>
-        </w:rPr>
-        <w:t xml:space="preserve">. </w:t>
-      </w:r>
-      <w:r>
-        <w:rPr>
-          <w:rFonts w:ascii="Arial" w:eastAsia="Times New Roman" w:hAnsi="Arial" w:cs="Arial"/>
-          <w:color w:val="252525"/>
-          <w:sz w:val="21"/>
-          <w:szCs w:val="21"/>
-          <w:shd w:val="clear" w:color="auto" w:fill="FFFFFF"/>
-        </w:rPr>
-        <w:t>N</w:t>
-      </w:r>
-      <w:r>
-        <w:rPr>
-          <w:rFonts w:ascii="Arial" w:eastAsia="Times New Roman" w:hAnsi="Arial" w:cs="Arial"/>
-          <w:color w:val="252525"/>
-          <w:sz w:val="21"/>
-          <w:szCs w:val="21"/>
-          <w:shd w:val="clear" w:color="auto" w:fill="FFFFFF"/>
-        </w:rPr>
-        <w:t xml:space="preserve">itrocellulose </w:t>
-      </w:r>
-      <w:r>
-        <w:rPr>
-          <w:rFonts w:ascii="Arial" w:eastAsia="Times New Roman" w:hAnsi="Arial" w:cs="Arial"/>
-          <w:color w:val="252525"/>
-          <w:sz w:val="21"/>
-          <w:szCs w:val="21"/>
-          <w:shd w:val="clear" w:color="auto" w:fill="FFFFFF"/>
-        </w:rPr>
-        <w:t xml:space="preserve">was then rinsed </w:t>
-      </w:r>
-      <w:r>
-        <w:rPr>
-          <w:rFonts w:ascii="Arial" w:eastAsia="Times New Roman" w:hAnsi="Arial" w:cs="Arial"/>
-          <w:color w:val="252525"/>
-          <w:sz w:val="21"/>
-          <w:szCs w:val="21"/>
-          <w:shd w:val="clear" w:color="auto" w:fill="FFFFFF"/>
-        </w:rPr>
-        <w:t xml:space="preserve">in </w:t>
-      </w:r>
-      <w:r>
-        <w:rPr>
-          <w:rFonts w:ascii="Arial" w:eastAsia="Times New Roman" w:hAnsi="Arial" w:cs="Arial"/>
-          <w:color w:val="252525"/>
-          <w:sz w:val="21"/>
-          <w:szCs w:val="21"/>
-          <w:shd w:val="clear" w:color="auto" w:fill="FFFFFF"/>
-        </w:rPr>
-        <w:t xml:space="preserve">LI-COR </w:t>
-      </w:r>
-      <w:r>
-        <w:rPr>
-          <w:rFonts w:ascii="Arial" w:eastAsia="Times New Roman" w:hAnsi="Arial" w:cs="Arial"/>
-          <w:color w:val="252525"/>
-          <w:sz w:val="21"/>
-          <w:szCs w:val="21"/>
-          <w:shd w:val="clear" w:color="auto" w:fill="FFFFFF"/>
-        </w:rPr>
-        <w:t>revert reversal solution for</w:t>
-      </w:r>
-      <w:r>
-        <w:rPr>
-          <w:rFonts w:ascii="Arial" w:eastAsia="Times New Roman" w:hAnsi="Arial" w:cs="Arial"/>
-          <w:color w:val="252525"/>
-          <w:sz w:val="21"/>
-          <w:szCs w:val="21"/>
-          <w:shd w:val="clear" w:color="auto" w:fill="FFFFFF"/>
-        </w:rPr>
-        <w:t xml:space="preserve"> 5 minutes</w:t>
-      </w:r>
-      <w:r>
-        <w:rPr>
-          <w:rFonts w:ascii="Arial" w:eastAsia="Times New Roman" w:hAnsi="Arial" w:cs="Arial"/>
-          <w:color w:val="252525"/>
-          <w:sz w:val="21"/>
-          <w:szCs w:val="21"/>
-          <w:shd w:val="clear" w:color="auto" w:fill="FFFFFF"/>
-        </w:rPr>
-        <w:t xml:space="preserve"> and then rinsed </w:t>
-      </w:r>
-      <w:r>
-        <w:rPr>
-          <w:rFonts w:ascii="Arial" w:eastAsia="Times New Roman" w:hAnsi="Arial" w:cs="Arial"/>
-          <w:color w:val="252525"/>
-          <w:sz w:val="21"/>
-          <w:szCs w:val="21"/>
-          <w:shd w:val="clear" w:color="auto" w:fill="FFFFFF"/>
-        </w:rPr>
-        <w:t>in 2% BSA (2g BSA in 100ml TBST</w:t>
-      </w:r>
-      <w:r>
-        <w:rPr>
-          <w:rFonts w:ascii="Arial" w:eastAsia="Times New Roman" w:hAnsi="Arial" w:cs="Arial"/>
-          <w:color w:val="252525"/>
-          <w:sz w:val="21"/>
-          <w:szCs w:val="21"/>
-          <w:shd w:val="clear" w:color="auto" w:fill="FFFFFF"/>
-        </w:rPr>
-        <w:t>)</w:t>
-      </w:r>
-      <w:r>
-        <w:rPr>
-          <w:rFonts w:ascii="Arial" w:eastAsia="Times New Roman" w:hAnsi="Arial" w:cs="Arial"/>
-          <w:color w:val="252525"/>
-          <w:sz w:val="21"/>
-          <w:szCs w:val="21"/>
-          <w:shd w:val="clear" w:color="auto" w:fill="FFFFFF"/>
-        </w:rPr>
-        <w:t xml:space="preserve"> for 1 hour</w:t>
-      </w:r>
-      <w:r>
-        <w:rPr>
-          <w:rFonts w:ascii="Arial" w:eastAsia="Times New Roman" w:hAnsi="Arial" w:cs="Arial"/>
-          <w:color w:val="252525"/>
-          <w:sz w:val="21"/>
-          <w:szCs w:val="21"/>
-          <w:shd w:val="clear" w:color="auto" w:fill="FFFFFF"/>
-        </w:rPr>
-        <w:t xml:space="preserve">. </w:t>
-      </w:r>
-      <w:r>
-        <w:rPr>
-          <w:rFonts w:ascii="Arial" w:eastAsia="Times New Roman" w:hAnsi="Arial" w:cs="Arial"/>
-          <w:color w:val="252525"/>
-          <w:sz w:val="21"/>
-          <w:szCs w:val="21"/>
-          <w:shd w:val="clear" w:color="auto" w:fill="FFFFFF"/>
-        </w:rPr>
-        <w:t xml:space="preserve">The blots were incubated in primary antibody </w:t>
-      </w:r>
-      <w:r>
-        <w:rPr>
-          <w:rFonts w:ascii="Arial" w:eastAsia="Times New Roman" w:hAnsi="Arial" w:cs="Arial"/>
-          <w:color w:val="FF0000"/>
-          <w:sz w:val="21"/>
-          <w:szCs w:val="21"/>
-          <w:shd w:val="clear" w:color="auto" w:fill="FFFFFF"/>
-        </w:rPr>
-        <w:t xml:space="preserve">(list of </w:t>
+          <w:rFonts w:ascii="Arial" w:hAnsi="Arial" w:cs="Arial"/>
+          <w:color w:val="2B2B2B"/>
+          <w:sz w:val="24"/>
+          <w:szCs w:val="24"/>
+        </w:rPr>
+        <w:t xml:space="preserve">™ </w:t>
       </w:r>
       <w:proofErr w:type="spellStart"/>
       <w:r>
         <w:rPr>
-          <w:rFonts w:ascii="Arial" w:eastAsia="Times New Roman" w:hAnsi="Arial" w:cs="Arial"/>
-          <w:color w:val="FF0000"/>
-          <w:sz w:val="21"/>
-          <w:szCs w:val="21"/>
-          <w:shd w:val="clear" w:color="auto" w:fill="FFFFFF"/>
-        </w:rPr>
-        <w:t>anibodies</w:t>
+          <w:rFonts w:ascii="Arial" w:hAnsi="Arial" w:cs="Arial"/>
+          <w:color w:val="2B2B2B"/>
+          <w:sz w:val="24"/>
+          <w:szCs w:val="24"/>
+        </w:rPr>
+        <w:t>WedgeWell</w:t>
       </w:r>
       <w:proofErr w:type="spellEnd"/>
       <w:r>
         <w:rPr>
-          <w:rFonts w:ascii="Arial" w:eastAsia="Times New Roman" w:hAnsi="Arial" w:cs="Arial"/>
-          <w:color w:val="FF0000"/>
-          <w:sz w:val="21"/>
-          <w:szCs w:val="21"/>
-          <w:shd w:val="clear" w:color="auto" w:fill="FFFFFF"/>
-        </w:rPr>
-        <w:t xml:space="preserve"> and dilutions</w:t>
-      </w:r>
-      <w:r>
-        <w:rPr>
-          <w:rFonts w:ascii="Arial" w:eastAsia="Times New Roman" w:hAnsi="Arial" w:cs="Arial"/>
-          <w:color w:val="FF0000"/>
-          <w:sz w:val="21"/>
-          <w:szCs w:val="21"/>
-          <w:shd w:val="clear" w:color="auto" w:fill="FFFFFF"/>
-        </w:rPr>
-        <w:t>?)</w:t>
-      </w:r>
-      <w:r>
-        <w:rPr>
-          <w:rFonts w:ascii="Arial" w:eastAsia="Times New Roman" w:hAnsi="Arial" w:cs="Arial"/>
-          <w:color w:val="FF0000"/>
-          <w:sz w:val="21"/>
-          <w:szCs w:val="21"/>
-          <w:shd w:val="clear" w:color="auto" w:fill="FFFFFF"/>
-        </w:rPr>
-        <w:t xml:space="preserve"> </w:t>
-      </w:r>
-      <w:r>
-        <w:rPr>
-          <w:rFonts w:ascii="Arial" w:eastAsia="Times New Roman" w:hAnsi="Arial" w:cs="Arial"/>
-          <w:sz w:val="21"/>
-          <w:szCs w:val="21"/>
-          <w:shd w:val="clear" w:color="auto" w:fill="FFFFFF"/>
-        </w:rPr>
-        <w:t xml:space="preserve">for greater than 1 hour and washed every 5 minutes for 15 minutes using TBST. </w:t>
-      </w:r>
-      <w:r>
-        <w:rPr>
-          <w:rFonts w:ascii="Arial" w:eastAsia="Times New Roman" w:hAnsi="Arial" w:cs="Arial"/>
-          <w:sz w:val="21"/>
-          <w:szCs w:val="21"/>
-          <w:shd w:val="clear" w:color="auto" w:fill="FFFFFF"/>
-        </w:rPr>
-        <w:t xml:space="preserve">Blots were incubated with </w:t>
-      </w:r>
-      <w:r>
-        <w:rPr>
-          <w:rFonts w:ascii="Arial" w:eastAsia="Times New Roman" w:hAnsi="Arial" w:cs="Arial"/>
-          <w:sz w:val="21"/>
-          <w:szCs w:val="21"/>
-          <w:shd w:val="clear" w:color="auto" w:fill="FFFFFF"/>
-        </w:rPr>
-        <w:t xml:space="preserve">10,000x </w:t>
-      </w:r>
-      <w:r>
-        <w:rPr>
-          <w:rFonts w:ascii="Arial" w:eastAsia="Times New Roman" w:hAnsi="Arial" w:cs="Arial"/>
-          <w:sz w:val="21"/>
-          <w:szCs w:val="21"/>
-          <w:shd w:val="clear" w:color="auto" w:fill="FFFFFF"/>
-        </w:rPr>
-        <w:t xml:space="preserve">secondary antibody </w:t>
-      </w:r>
-      <w:r>
-        <w:rPr>
-          <w:rFonts w:ascii="Arial" w:eastAsia="Times New Roman" w:hAnsi="Arial" w:cs="Arial"/>
-          <w:color w:val="FF0000"/>
-          <w:sz w:val="21"/>
-          <w:szCs w:val="21"/>
-          <w:shd w:val="clear" w:color="auto" w:fill="FFFFFF"/>
-        </w:rPr>
-        <w:t>(list both of them)</w:t>
-      </w:r>
-      <w:r>
-        <w:rPr>
-          <w:rFonts w:ascii="Arial" w:eastAsia="Times New Roman" w:hAnsi="Arial" w:cs="Arial"/>
-          <w:sz w:val="21"/>
-          <w:szCs w:val="21"/>
-          <w:shd w:val="clear" w:color="auto" w:fill="FFFFFF"/>
-        </w:rPr>
-        <w:t xml:space="preserve"> for 45 minutes</w:t>
-      </w:r>
-      <w:r>
-        <w:rPr>
-          <w:rFonts w:ascii="Arial" w:eastAsia="Times New Roman" w:hAnsi="Arial" w:cs="Arial"/>
-          <w:sz w:val="21"/>
-          <w:szCs w:val="21"/>
-          <w:shd w:val="clear" w:color="auto" w:fill="FFFFFF"/>
-        </w:rPr>
-        <w:t xml:space="preserve"> and washed every 5 minutes for 15 minutes with TBST </w:t>
-      </w:r>
-      <w:r>
-        <w:rPr>
-          <w:rFonts w:ascii="Arial" w:eastAsia="Times New Roman" w:hAnsi="Arial" w:cs="Arial"/>
-          <w:sz w:val="21"/>
-          <w:szCs w:val="21"/>
-          <w:shd w:val="clear" w:color="auto" w:fill="FFFFFF"/>
-        </w:rPr>
-        <w:t xml:space="preserve">and rinsed with double distilled water. </w:t>
-      </w:r>
-      <w:r>
-        <w:rPr>
-          <w:rFonts w:ascii="Arial" w:eastAsia="Times New Roman" w:hAnsi="Arial" w:cs="Arial"/>
-          <w:sz w:val="21"/>
-          <w:szCs w:val="21"/>
-          <w:shd w:val="clear" w:color="auto" w:fill="FFFFFF"/>
-        </w:rPr>
-        <w:t xml:space="preserve">Blots were scanned using LI-COR </w:t>
-      </w:r>
-      <w:r>
-        <w:rPr>
-          <w:rFonts w:ascii="Arial" w:eastAsia="Times New Roman" w:hAnsi="Arial" w:cs="Arial"/>
-          <w:color w:val="FF0000"/>
-          <w:sz w:val="21"/>
-          <w:szCs w:val="21"/>
-          <w:shd w:val="clear" w:color="auto" w:fill="FFFFFF"/>
-        </w:rPr>
-        <w:t xml:space="preserve">(model) </w:t>
-      </w:r>
-      <w:r>
-        <w:rPr>
-          <w:rFonts w:ascii="Arial" w:eastAsia="Times New Roman" w:hAnsi="Arial" w:cs="Arial"/>
-          <w:sz w:val="21"/>
-          <w:szCs w:val="21"/>
-          <w:shd w:val="clear" w:color="auto" w:fill="FFFFFF"/>
-        </w:rPr>
-        <w:t xml:space="preserve">and normalized using total revert stain. </w:t>
+          <w:rFonts w:ascii="Arial" w:hAnsi="Arial" w:cs="Arial"/>
+          <w:color w:val="2B2B2B"/>
+          <w:sz w:val="24"/>
+          <w:szCs w:val="24"/>
+        </w:rPr>
+        <w:t>™ 4 to 12%, Tris-Glycine, 1.0 mm, Mini Protein Gel, 15-well</w:t>
       </w:r>
     </w:p>
     <w:p>
@@ -2904,72 +2502,6 @@
     </w:p>
     <w:p>
       <w:pPr>
-        <w:pStyle w:val="Heading1"/>
-        <w:textAlignment w:val="baseline"/>
-        <w:rPr>
-          <w:rFonts w:ascii="Helvetica" w:hAnsi="Helvetica"/>
-          <w:color w:val="2B2B2B"/>
-        </w:rPr>
-      </w:pPr>
-      <w:r>
-        <w:rPr>
-          <w:rFonts w:ascii="Helvetica" w:hAnsi="Helvetica"/>
-          <w:color w:val="2B2B2B"/>
-        </w:rPr>
-        <w:t>Invitrogen™ </w:t>
-      </w:r>
-      <w:proofErr w:type="spellStart"/>
-      <w:r>
-        <w:rPr>
-          <w:rFonts w:ascii="Helvetica" w:hAnsi="Helvetica"/>
-          <w:color w:val="2B2B2B"/>
-        </w:rPr>
-        <w:t>Novex</w:t>
-      </w:r>
-      <w:proofErr w:type="spellEnd"/>
-      <w:r>
-        <w:rPr>
-          <w:rFonts w:ascii="Helvetica" w:hAnsi="Helvetica"/>
-          <w:color w:val="2B2B2B"/>
-        </w:rPr>
-        <w:t xml:space="preserve">™ </w:t>
-      </w:r>
-      <w:proofErr w:type="spellStart"/>
-      <w:r>
-        <w:rPr>
-          <w:rFonts w:ascii="Helvetica" w:hAnsi="Helvetica"/>
-          <w:color w:val="2B2B2B"/>
-        </w:rPr>
-        <w:t>WedgeWell</w:t>
-      </w:r>
-      <w:proofErr w:type="spellEnd"/>
-      <w:r>
-        <w:rPr>
-          <w:rFonts w:ascii="Helvetica" w:hAnsi="Helvetica"/>
-          <w:color w:val="2B2B2B"/>
-        </w:rPr>
-        <w:t>™ 4 to 12%, Tris-Glycine, 1.0 mm, Mini Protein Gel, 15-well</w:t>
-      </w:r>
-    </w:p>
-    <w:p>
-      <w:pPr>
-        <w:pStyle w:val="ListParagraph"/>
-        <w:numPr>
-          <w:ilvl w:val="0"/>
-          <w:numId w:val="2"/>
-        </w:numPr>
-        <w:jc w:val="left"/>
-        <w:rPr>
-          <w:rFonts w:ascii="Arial" w:eastAsia="Times New Roman" w:hAnsi="Arial" w:cs="Arial"/>
-          <w:color w:val="000000"/>
-          <w:sz w:val="24"/>
-          <w:szCs w:val="24"/>
-          <w:shd w:val="clear" w:color="auto" w:fill="FFFFFF"/>
-        </w:rPr>
-      </w:pPr>
-    </w:p>
-    <w:p>
-      <w:pPr>
         <w:pStyle w:val="ListParagraph"/>
         <w:numPr>
           <w:ilvl w:val="1"/>
@@ -3009,23 +2541,6 @@
           <w:ilvl w:val="1"/>
           <w:numId w:val="2"/>
         </w:numPr>
-        <w:jc w:val="left"/>
-        <w:rPr>
-          <w:rFonts w:ascii="Arial" w:eastAsia="Times New Roman" w:hAnsi="Arial" w:cs="Arial"/>
-          <w:color w:val="000000"/>
-          <w:sz w:val="24"/>
-          <w:szCs w:val="24"/>
-          <w:shd w:val="clear" w:color="auto" w:fill="FFFFFF"/>
-        </w:rPr>
-      </w:pPr>
-    </w:p>
-    <w:p>
-      <w:pPr>
-        <w:pStyle w:val="ListParagraph"/>
-        <w:numPr>
-          <w:ilvl w:val="1"/>
-          <w:numId w:val="2"/>
-        </w:numPr>
         <w:rPr>
           <w:rFonts w:ascii="Arial" w:eastAsia="Times New Roman" w:hAnsi="Arial" w:cs="Arial"/>
           <w:color w:val="000000"/>
@@ -3136,7 +2651,6 @@
           <w:szCs w:val="24"/>
           <w:shd w:val="clear" w:color="auto" w:fill="FFFFFF"/>
         </w:rPr>
-        <w:lastRenderedPageBreak/>
         <w:t>Insulin tolerance test</w:t>
       </w:r>
       <w:r>
@@ -3422,17 +2936,7 @@
           <w:szCs w:val="24"/>
           <w:shd w:val="clear" w:color="auto" w:fill="FFFFFF"/>
         </w:rPr>
-        <w:t>AAV-TBG-GFP or AAV-TBG-CRE</w:t>
-      </w:r>
-      <w:r>
-        <w:rPr>
-          <w:rFonts w:ascii="Arial" w:eastAsia="Times New Roman" w:hAnsi="Arial" w:cs="Arial"/>
-          <w:color w:val="000000"/>
-          <w:sz w:val="24"/>
-          <w:szCs w:val="24"/>
-          <w:shd w:val="clear" w:color="auto" w:fill="FFFFFF"/>
-        </w:rPr>
-        <w:t xml:space="preserve"> to produce liver-specific knockouts and controls. The mice continued to </w:t>
+        <w:t xml:space="preserve">AAV-TBG-GFP or AAV-TBG-CRE to produce liver-specific knockouts and controls. The mice continued to </w:t>
       </w:r>
       <w:r>
         <w:rPr>
@@ -3627,6 +3131,7 @@
           <w:u w:val="single"/>
           <w:shd w:val="clear" w:color="auto" w:fill="FFFFFF"/>
         </w:rPr>
+        <w:lastRenderedPageBreak/>
         <w:t>ketone bodies were analyzed (do I include that here?)</w:t>
       </w:r>
       <w:r>
@@ -3866,17 +3371,7 @@
           <w:szCs w:val="24"/>
           <w:shd w:val="clear" w:color="auto" w:fill="FFFFFF"/>
         </w:rPr>
-        <w:t xml:space="preserve">Western Blots of liver lysates shows that males that received </w:t>
-      </w:r>
-      <w:r>
-        <w:rPr>
-          <w:rFonts w:ascii="Arial" w:eastAsia="Times New Roman" w:hAnsi="Arial" w:cs="Arial"/>
-          <w:bCs/>
-          <w:sz w:val="24"/>
-          <w:szCs w:val="24"/>
-          <w:shd w:val="clear" w:color="auto" w:fill="FFFFFF"/>
-        </w:rPr>
-        <w:t>AAV-TBG-CRE injections on either diet had AMPK effectively knocked out in both diet groups</w:t>
+        <w:t>Western Blots of liver lysates shows that males that received AAV-TBG-CRE injections on either diet had AMPK effectively knocked out in both diet groups</w:t>
       </w:r>
       <w:r>
         <w:rPr>
@@ -4018,17 +3513,7 @@
           <w:szCs w:val="24"/>
           <w:shd w:val="clear" w:color="auto" w:fill="FFFFFF"/>
         </w:rPr>
-        <w:t xml:space="preserve">received </w:t>
-      </w:r>
-      <w:r>
-        <w:rPr>
-          <w:rFonts w:ascii="Arial" w:eastAsia="Times New Roman" w:hAnsi="Arial" w:cs="Arial"/>
-          <w:bCs/>
-          <w:sz w:val="24"/>
-          <w:szCs w:val="24"/>
-          <w:shd w:val="clear" w:color="auto" w:fill="FFFFFF"/>
-        </w:rPr>
-        <w:t>AAV-TBG-CRE</w:t>
+        <w:t>received AAV-TBG-CRE</w:t>
       </w:r>
       <w:r>
         <w:rPr>
@@ -4285,6 +3770,7 @@
       <w:pPr>
         <w:rPr>
           <w:rFonts w:ascii="Arial" w:eastAsia="Times New Roman" w:hAnsi="Arial" w:cs="Arial"/>
+          <w:bCs/>
           <w:color w:val="252525"/>
           <w:sz w:val="24"/>
           <w:szCs w:val="24"/>
@@ -4301,6 +3787,173 @@
           <w:shd w:val="clear" w:color="auto" w:fill="FFFFFF"/>
         </w:rPr>
         <w:t>References</w:t>
+      </w:r>
+    </w:p>
+    <w:p>
+      <w:pPr>
+        <w:widowControl w:val="0"/>
+        <w:autoSpaceDE w:val="0"/>
+        <w:autoSpaceDN w:val="0"/>
+        <w:adjustRightInd w:val="0"/>
+        <w:spacing w:line="240" w:lineRule="auto"/>
+        <w:ind w:left="640" w:hanging="640"/>
+        <w:rPr>
+          <w:rFonts w:ascii="Arial" w:hAnsi="Arial" w:cs="Arial"/>
+          <w:noProof/>
+          <w:sz w:val="24"/>
+          <w:szCs w:val="24"/>
+        </w:rPr>
+      </w:pPr>
+      <w:r>
+        <w:rPr>
+          <w:rFonts w:ascii="Arial" w:eastAsia="Times New Roman" w:hAnsi="Arial" w:cs="Arial"/>
+          <w:color w:val="252525"/>
+          <w:sz w:val="24"/>
+          <w:szCs w:val="24"/>
+          <w:shd w:val="clear" w:color="auto" w:fill="FFFFFF"/>
+        </w:rPr>
+        <w:fldChar w:fldCharType="begin" w:fldLock="1"/>
+      </w:r>
+      <w:r>
+        <w:rPr>
+          <w:rFonts w:ascii="Arial" w:eastAsia="Times New Roman" w:hAnsi="Arial" w:cs="Arial"/>
+          <w:color w:val="252525"/>
+          <w:sz w:val="24"/>
+          <w:szCs w:val="24"/>
+          <w:shd w:val="clear" w:color="auto" w:fill="FFFFFF"/>
+        </w:rPr>
+        <w:instrText xml:space="preserve">ADDIN Mendeley Bibliography CSL_BIBLIOGRAPHY </w:instrText>
+      </w:r>
+      <w:r>
+        <w:rPr>
+          <w:rFonts w:ascii="Arial" w:eastAsia="Times New Roman" w:hAnsi="Arial" w:cs="Arial"/>
+          <w:color w:val="252525"/>
+          <w:sz w:val="24"/>
+          <w:szCs w:val="24"/>
+          <w:shd w:val="clear" w:color="auto" w:fill="FFFFFF"/>
+        </w:rPr>
+        <w:fldChar w:fldCharType="separate"/>
+      </w:r>
+      <w:r>
+        <w:rPr>
+          <w:rFonts w:ascii="Arial" w:hAnsi="Arial" w:cs="Arial"/>
+          <w:noProof/>
+          <w:sz w:val="24"/>
+          <w:szCs w:val="24"/>
+        </w:rPr>
+        <w:t xml:space="preserve">1. </w:t>
+      </w:r>
+      <w:r>
+        <w:rPr>
+          <w:rFonts w:ascii="Arial" w:hAnsi="Arial" w:cs="Arial"/>
+          <w:noProof/>
+          <w:sz w:val="24"/>
+          <w:szCs w:val="24"/>
+        </w:rPr>
+        <w:tab/>
+        <w:t xml:space="preserve">Nakada D, Saunders TL, Morrison SJ. Lkb1 regulates cell cycle and energy metabolism in haematopoietic stem cells. </w:t>
+      </w:r>
+      <w:r>
+        <w:rPr>
+          <w:rFonts w:ascii="Arial" w:hAnsi="Arial" w:cs="Arial"/>
+          <w:i/>
+          <w:iCs/>
+          <w:noProof/>
+          <w:sz w:val="24"/>
+          <w:szCs w:val="24"/>
+        </w:rPr>
+        <w:t>Nature</w:t>
+      </w:r>
+      <w:r>
+        <w:rPr>
+          <w:rFonts w:ascii="Arial" w:hAnsi="Arial" w:cs="Arial"/>
+          <w:noProof/>
+          <w:sz w:val="24"/>
+          <w:szCs w:val="24"/>
+        </w:rPr>
+        <w:t>. 2010;468(7324):653-658. doi:10.1038/nature09571</w:t>
+      </w:r>
+    </w:p>
+    <w:p>
+      <w:pPr>
+        <w:widowControl w:val="0"/>
+        <w:autoSpaceDE w:val="0"/>
+        <w:autoSpaceDN w:val="0"/>
+        <w:adjustRightInd w:val="0"/>
+        <w:spacing w:line="240" w:lineRule="auto"/>
+        <w:ind w:left="640" w:hanging="640"/>
+        <w:rPr>
+          <w:rFonts w:ascii="Arial" w:hAnsi="Arial" w:cs="Arial"/>
+          <w:noProof/>
+          <w:sz w:val="24"/>
+          <w:szCs w:val="24"/>
+        </w:rPr>
+      </w:pPr>
+      <w:r>
+        <w:rPr>
+          <w:rFonts w:ascii="Arial" w:hAnsi="Arial" w:cs="Arial"/>
+          <w:noProof/>
+          <w:sz w:val="24"/>
+          <w:szCs w:val="24"/>
+        </w:rPr>
+        <w:t xml:space="preserve">2. </w:t>
+      </w:r>
+      <w:r>
+        <w:rPr>
+          <w:rFonts w:ascii="Arial" w:hAnsi="Arial" w:cs="Arial"/>
+          <w:noProof/>
+          <w:sz w:val="24"/>
+          <w:szCs w:val="24"/>
+        </w:rPr>
+        <w:tab/>
+        <w:t xml:space="preserve">Kazyken D, Magnuson B, Bodur C, et al. AMPK directly activates mTORC2 to promote cell survival during acute energetic stress. </w:t>
+      </w:r>
+      <w:r>
+        <w:rPr>
+          <w:rFonts w:ascii="Arial" w:hAnsi="Arial" w:cs="Arial"/>
+          <w:i/>
+          <w:iCs/>
+          <w:noProof/>
+          <w:sz w:val="24"/>
+          <w:szCs w:val="24"/>
+        </w:rPr>
+        <w:t>Sci Signal</w:t>
+      </w:r>
+      <w:r>
+        <w:rPr>
+          <w:rFonts w:ascii="Arial" w:hAnsi="Arial" w:cs="Arial"/>
+          <w:noProof/>
+          <w:sz w:val="24"/>
+          <w:szCs w:val="24"/>
+        </w:rPr>
+        <w:t>. 2019;12(585). doi:10.1126/scisignal.aav3249</w:t>
+      </w:r>
+    </w:p>
+    <w:p>
+      <w:pPr>
+        <w:widowControl w:val="0"/>
+        <w:autoSpaceDE w:val="0"/>
+        <w:autoSpaceDN w:val="0"/>
+        <w:adjustRightInd w:val="0"/>
+        <w:spacing w:line="240" w:lineRule="auto"/>
+        <w:ind w:left="640" w:hanging="640"/>
+        <w:rPr>
+          <w:rFonts w:ascii="Arial" w:eastAsia="Times New Roman" w:hAnsi="Arial" w:cs="Arial"/>
+          <w:color w:val="252525"/>
+          <w:sz w:val="24"/>
+          <w:szCs w:val="24"/>
+          <w:shd w:val="clear" w:color="auto" w:fill="FFFFFF"/>
+        </w:rPr>
+      </w:pPr>
+      <w:r>
+        <w:rPr>
+          <w:rFonts w:ascii="Arial" w:eastAsia="Times New Roman" w:hAnsi="Arial" w:cs="Arial"/>
+          <w:color w:val="252525"/>
+          <w:sz w:val="24"/>
+          <w:szCs w:val="24"/>
+          <w:shd w:val="clear" w:color="auto" w:fill="FFFFFF"/>
+        </w:rPr>
+        <w:fldChar w:fldCharType="end"/>
       </w:r>
     </w:p>
     <w:p>
@@ -4351,7 +4004,6 @@
           <w:szCs w:val="24"/>
           <w:shd w:val="clear" w:color="auto" w:fill="FFFFFF"/>
         </w:rPr>
-        <w:lastRenderedPageBreak/>
         <w:t xml:space="preserve">Figure 1. Experimental Design. </w:t>
       </w:r>
     </w:p>
@@ -4463,6 +4115,7 @@
           <w:szCs w:val="24"/>
           <w:shd w:val="clear" w:color="auto" w:fill="FFFFFF"/>
         </w:rPr>
+        <w:lastRenderedPageBreak/>
         <w:drawing>
           <wp:inline distT="0" distB="0" distL="0" distR="0" wp14:anchorId="6BAEDB6B" wp14:editId="2E247A54">
             <wp:extent cx="3082247" cy="1553133"/>
@@ -4493,7 +4146,7 @@
                     </pic:cNvPicPr>
                   </pic:nvPicPr>
                   <pic:blipFill>
-                    <a:blip r:embed="rId7"/>
+                    <a:blip r:embed="rId6"/>
                     <a:stretch>
                       <a:fillRect/>
                     </a:stretch>
@@ -6657,7 +6310,7 @@
 </file>
 
 <file path=customXml/itemProps1.xml><?xml version="1.0" encoding="utf-8"?>
-<ds:datastoreItem xmlns:ds="http://schemas.openxmlformats.org/officeDocument/2006/customXml" ds:itemID="{4DDEDE18-144E-2744-AC45-6834772C06F5}">
+<ds:datastoreItem xmlns:ds="http://schemas.openxmlformats.org/officeDocument/2006/customXml" ds:itemID="{AB7FA43D-D1C0-D44C-BA7E-5CF714C9D090}">
   <ds:schemaRefs>
     <ds:schemaRef ds:uri="http://schemas.openxmlformats.org/officeDocument/2006/bibliography"/>
   </ds:schemaRefs>

</xml_diff>

<commit_message>
Generate Ketone Body section
</commit_message>
<xml_diff>
--- a/Manuscripts/Liver AMPK Ketogenic Diet Paper/Manuscript.docx
+++ b/Manuscripts/Liver AMPK Ketogenic Diet Paper/Manuscript.docx
@@ -715,9 +715,8 @@
           <w:sz w:val="24"/>
           <w:szCs w:val="24"/>
         </w:rPr>
-        <w:t xml:space="preserve">Care of Animals </w:t>
-      </w:r>
-      <w:proofErr w:type="spellStart"/>
+        <w:t>Care of Animals a</w:t>
+      </w:r>
       <w:r>
         <w:rPr>
           <w:rFonts w:ascii="Arial" w:eastAsia="Times New Roman" w:hAnsi="Arial" w:cs="Arial"/>
@@ -725,9 +724,8 @@
           <w:sz w:val="24"/>
           <w:szCs w:val="24"/>
         </w:rPr>
-        <w:t>a</w:t>
-      </w:r>
-      <w:proofErr w:type="spellEnd"/>
+        <w:t>t</w:t>
+      </w:r>
       <w:r>
         <w:rPr>
           <w:rFonts w:ascii="Arial" w:eastAsia="Times New Roman" w:hAnsi="Arial" w:cs="Arial"/>
@@ -737,7 +735,6 @@
         </w:rPr>
         <w:t xml:space="preserve"> the </w:t>
       </w:r>
-      <w:proofErr w:type="spellStart"/>
       <w:r>
         <w:rPr>
           <w:rFonts w:ascii="Arial" w:eastAsia="Times New Roman" w:hAnsi="Arial" w:cs="Arial"/>
@@ -745,9 +742,8 @@
           <w:sz w:val="24"/>
           <w:szCs w:val="24"/>
         </w:rPr>
-        <w:t>Unveristy</w:t>
-      </w:r>
-      <w:proofErr w:type="spellEnd"/>
+        <w:t>University</w:t>
+      </w:r>
       <w:r>
         <w:rPr>
           <w:rFonts w:ascii="Arial" w:eastAsia="Times New Roman" w:hAnsi="Arial" w:cs="Arial"/>
@@ -1321,8 +1317,6 @@
           <w:shd w:val="clear" w:color="auto" w:fill="FFFFFF"/>
         </w:rPr>
       </w:pPr>
-      <w:bookmarkStart w:id="0" w:name="_GoBack"/>
-      <w:bookmarkEnd w:id="0"/>
       <w:r>
         <w:rPr>
           <w:rFonts w:ascii="Arial" w:eastAsia="Times New Roman" w:hAnsi="Arial" w:cs="Arial"/>
@@ -2378,92 +2372,23 @@
           <w:ilvl w:val="0"/>
           <w:numId w:val="2"/>
         </w:numPr>
-        <w:jc w:val="left"/>
-        <w:rPr>
-          <w:rFonts w:ascii="Arial" w:eastAsia="Times New Roman" w:hAnsi="Arial" w:cs="Arial"/>
-          <w:color w:val="000000"/>
-          <w:sz w:val="24"/>
-          <w:szCs w:val="24"/>
-          <w:shd w:val="clear" w:color="auto" w:fill="FFFFFF"/>
-        </w:rPr>
-      </w:pPr>
-    </w:p>
-    <w:p>
-      <w:pPr>
-        <w:pStyle w:val="ListParagraph"/>
-        <w:numPr>
-          <w:ilvl w:val="1"/>
-          <w:numId w:val="2"/>
-        </w:numPr>
-        <w:jc w:val="left"/>
-        <w:rPr>
-          <w:rFonts w:ascii="Arial" w:eastAsia="Times New Roman" w:hAnsi="Arial" w:cs="Arial"/>
-          <w:color w:val="000000"/>
-          <w:sz w:val="24"/>
-          <w:szCs w:val="24"/>
-          <w:shd w:val="clear" w:color="auto" w:fill="FFFFFF"/>
-        </w:rPr>
-      </w:pPr>
-    </w:p>
-    <w:p>
-      <w:pPr>
-        <w:pStyle w:val="Heading1"/>
-        <w:textAlignment w:val="baseline"/>
-        <w:rPr>
-          <w:rFonts w:ascii="Arial" w:hAnsi="Arial" w:cs="Arial"/>
-          <w:color w:val="2B2B2B"/>
-          <w:sz w:val="24"/>
-          <w:szCs w:val="24"/>
-        </w:rPr>
-      </w:pPr>
-      <w:r>
-        <w:rPr>
-          <w:rFonts w:ascii="Arial" w:hAnsi="Arial" w:cs="Arial"/>
-          <w:color w:val="2B2B2B"/>
-          <w:sz w:val="24"/>
-          <w:szCs w:val="24"/>
-        </w:rPr>
-        <w:t>Invitrogen™ </w:t>
-      </w:r>
-      <w:proofErr w:type="spellStart"/>
-      <w:r>
-        <w:rPr>
-          <w:rFonts w:ascii="Arial" w:hAnsi="Arial" w:cs="Arial"/>
-          <w:color w:val="2B2B2B"/>
-          <w:sz w:val="24"/>
-          <w:szCs w:val="24"/>
-        </w:rPr>
-        <w:t>Novex</w:t>
-      </w:r>
-      <w:proofErr w:type="spellEnd"/>
-      <w:r>
-        <w:rPr>
-          <w:rFonts w:ascii="Arial" w:hAnsi="Arial" w:cs="Arial"/>
-          <w:color w:val="2B2B2B"/>
-          <w:sz w:val="24"/>
-          <w:szCs w:val="24"/>
-        </w:rPr>
-        <w:t xml:space="preserve">™ </w:t>
-      </w:r>
-      <w:proofErr w:type="spellStart"/>
-      <w:r>
-        <w:rPr>
-          <w:rFonts w:ascii="Arial" w:hAnsi="Arial" w:cs="Arial"/>
-          <w:color w:val="2B2B2B"/>
-          <w:sz w:val="24"/>
-          <w:szCs w:val="24"/>
-        </w:rPr>
-        <w:t>WedgeWell</w:t>
-      </w:r>
-      <w:proofErr w:type="spellEnd"/>
-      <w:r>
-        <w:rPr>
-          <w:rFonts w:ascii="Arial" w:hAnsi="Arial" w:cs="Arial"/>
-          <w:color w:val="2B2B2B"/>
-          <w:sz w:val="24"/>
-          <w:szCs w:val="24"/>
-        </w:rPr>
-        <w:t>™ 4 to 12%, Tris-Glycine, 1.0 mm, Mini Protein Gel, 15-well</w:t>
+        <w:rPr>
+          <w:rFonts w:ascii="Arial" w:eastAsia="Times New Roman" w:hAnsi="Arial" w:cs="Arial"/>
+          <w:color w:val="000000"/>
+          <w:sz w:val="24"/>
+          <w:szCs w:val="24"/>
+          <w:shd w:val="clear" w:color="auto" w:fill="FFFFFF"/>
+        </w:rPr>
+      </w:pPr>
+      <w:r>
+        <w:rPr>
+          <w:rFonts w:ascii="Arial" w:eastAsia="Times New Roman" w:hAnsi="Arial" w:cs="Arial"/>
+          <w:color w:val="000000"/>
+          <w:sz w:val="24"/>
+          <w:szCs w:val="24"/>
+          <w:shd w:val="clear" w:color="auto" w:fill="FFFFFF"/>
+        </w:rPr>
+        <w:t>Ketone body analysis</w:t>
       </w:r>
     </w:p>
     <w:p>
@@ -2473,82 +2398,24 @@
           <w:ilvl w:val="0"/>
           <w:numId w:val="2"/>
         </w:numPr>
-        <w:jc w:val="left"/>
-        <w:rPr>
-          <w:rFonts w:ascii="Arial" w:eastAsia="Times New Roman" w:hAnsi="Arial" w:cs="Arial"/>
-          <w:color w:val="000000"/>
-          <w:sz w:val="24"/>
-          <w:szCs w:val="24"/>
-          <w:shd w:val="clear" w:color="auto" w:fill="FFFFFF"/>
-        </w:rPr>
-      </w:pPr>
-    </w:p>
-    <w:p>
-      <w:pPr>
-        <w:pStyle w:val="ListParagraph"/>
-        <w:numPr>
-          <w:ilvl w:val="1"/>
-          <w:numId w:val="2"/>
-        </w:numPr>
-        <w:jc w:val="left"/>
-        <w:rPr>
-          <w:rFonts w:ascii="Arial" w:eastAsia="Times New Roman" w:hAnsi="Arial" w:cs="Arial"/>
-          <w:color w:val="000000"/>
-          <w:sz w:val="24"/>
-          <w:szCs w:val="24"/>
-          <w:shd w:val="clear" w:color="auto" w:fill="FFFFFF"/>
-        </w:rPr>
-      </w:pPr>
-    </w:p>
-    <w:p>
-      <w:pPr>
-        <w:pStyle w:val="ListParagraph"/>
-        <w:numPr>
-          <w:ilvl w:val="1"/>
-          <w:numId w:val="2"/>
-        </w:numPr>
-        <w:jc w:val="left"/>
-        <w:rPr>
-          <w:rFonts w:ascii="Arial" w:eastAsia="Times New Roman" w:hAnsi="Arial" w:cs="Arial"/>
-          <w:color w:val="000000"/>
-          <w:sz w:val="24"/>
-          <w:szCs w:val="24"/>
-          <w:shd w:val="clear" w:color="auto" w:fill="FFFFFF"/>
-        </w:rPr>
-      </w:pPr>
-    </w:p>
-    <w:p>
-      <w:pPr>
-        <w:pStyle w:val="ListParagraph"/>
-        <w:numPr>
-          <w:ilvl w:val="1"/>
-          <w:numId w:val="2"/>
-        </w:numPr>
-        <w:jc w:val="left"/>
-        <w:rPr>
-          <w:rFonts w:ascii="Arial" w:eastAsia="Times New Roman" w:hAnsi="Arial" w:cs="Arial"/>
-          <w:color w:val="000000"/>
-          <w:sz w:val="24"/>
-          <w:szCs w:val="24"/>
-          <w:shd w:val="clear" w:color="auto" w:fill="FFFFFF"/>
-        </w:rPr>
-      </w:pPr>
-    </w:p>
-    <w:p>
-      <w:pPr>
-        <w:pStyle w:val="ListParagraph"/>
-        <w:numPr>
-          <w:ilvl w:val="1"/>
-          <w:numId w:val="2"/>
-        </w:numPr>
-        <w:rPr>
-          <w:rFonts w:ascii="Arial" w:eastAsia="Times New Roman" w:hAnsi="Arial" w:cs="Arial"/>
-          <w:color w:val="000000"/>
-          <w:sz w:val="24"/>
-          <w:szCs w:val="24"/>
-          <w:shd w:val="clear" w:color="auto" w:fill="FFFFFF"/>
-        </w:rPr>
-      </w:pPr>
+        <w:rPr>
+          <w:rFonts w:ascii="Arial" w:eastAsia="Times New Roman" w:hAnsi="Arial" w:cs="Arial"/>
+          <w:color w:val="000000"/>
+          <w:sz w:val="24"/>
+          <w:szCs w:val="24"/>
+          <w:shd w:val="clear" w:color="auto" w:fill="FFFFFF"/>
+        </w:rPr>
+      </w:pPr>
+      <w:r>
+        <w:rPr>
+          <w:rFonts w:ascii="Arial" w:eastAsia="Times New Roman" w:hAnsi="Arial" w:cs="Arial"/>
+          <w:color w:val="000000"/>
+          <w:sz w:val="24"/>
+          <w:szCs w:val="24"/>
+          <w:shd w:val="clear" w:color="auto" w:fill="FFFFFF"/>
+        </w:rPr>
+        <w:t>Body composition measurements using MRI</w:t>
+      </w:r>
     </w:p>
     <w:p>
       <w:pPr>
@@ -2573,7 +2440,7 @@
           <w:szCs w:val="24"/>
           <w:shd w:val="clear" w:color="auto" w:fill="FFFFFF"/>
         </w:rPr>
-        <w:t>Body composition measurements using MRI</w:t>
+        <w:t>Retro-orbital bleeding</w:t>
       </w:r>
     </w:p>
     <w:p>
@@ -2599,7 +2466,17 @@
           <w:szCs w:val="24"/>
           <w:shd w:val="clear" w:color="auto" w:fill="FFFFFF"/>
         </w:rPr>
-        <w:t>Retro-orbital bleeding</w:t>
+        <w:t>Insulin tolerance test</w:t>
+      </w:r>
+      <w:r>
+        <w:rPr>
+          <w:rFonts w:ascii="Arial" w:eastAsia="Times New Roman" w:hAnsi="Arial" w:cs="Arial"/>
+          <w:color w:val="000000"/>
+          <w:sz w:val="24"/>
+          <w:szCs w:val="24"/>
+          <w:shd w:val="clear" w:color="auto" w:fill="FFFFFF"/>
+        </w:rPr>
+        <w:t>s</w:t>
       </w:r>
     </w:p>
     <w:p>
@@ -2625,68 +2502,6 @@
           <w:szCs w:val="24"/>
           <w:shd w:val="clear" w:color="auto" w:fill="FFFFFF"/>
         </w:rPr>
-        <w:t>Ketone body analysis</w:t>
-      </w:r>
-    </w:p>
-    <w:p>
-      <w:pPr>
-        <w:pStyle w:val="ListParagraph"/>
-        <w:numPr>
-          <w:ilvl w:val="0"/>
-          <w:numId w:val="2"/>
-        </w:numPr>
-        <w:rPr>
-          <w:rFonts w:ascii="Arial" w:eastAsia="Times New Roman" w:hAnsi="Arial" w:cs="Arial"/>
-          <w:color w:val="000000"/>
-          <w:sz w:val="24"/>
-          <w:szCs w:val="24"/>
-          <w:shd w:val="clear" w:color="auto" w:fill="FFFFFF"/>
-        </w:rPr>
-      </w:pPr>
-      <w:r>
-        <w:rPr>
-          <w:rFonts w:ascii="Arial" w:eastAsia="Times New Roman" w:hAnsi="Arial" w:cs="Arial"/>
-          <w:color w:val="000000"/>
-          <w:sz w:val="24"/>
-          <w:szCs w:val="24"/>
-          <w:shd w:val="clear" w:color="auto" w:fill="FFFFFF"/>
-        </w:rPr>
-        <w:t>Insulin tolerance test</w:t>
-      </w:r>
-      <w:r>
-        <w:rPr>
-          <w:rFonts w:ascii="Arial" w:eastAsia="Times New Roman" w:hAnsi="Arial" w:cs="Arial"/>
-          <w:color w:val="000000"/>
-          <w:sz w:val="24"/>
-          <w:szCs w:val="24"/>
-          <w:shd w:val="clear" w:color="auto" w:fill="FFFFFF"/>
-        </w:rPr>
-        <w:t>s</w:t>
-      </w:r>
-    </w:p>
-    <w:p>
-      <w:pPr>
-        <w:pStyle w:val="ListParagraph"/>
-        <w:numPr>
-          <w:ilvl w:val="0"/>
-          <w:numId w:val="2"/>
-        </w:numPr>
-        <w:rPr>
-          <w:rFonts w:ascii="Arial" w:eastAsia="Times New Roman" w:hAnsi="Arial" w:cs="Arial"/>
-          <w:color w:val="000000"/>
-          <w:sz w:val="24"/>
-          <w:szCs w:val="24"/>
-          <w:shd w:val="clear" w:color="auto" w:fill="FFFFFF"/>
-        </w:rPr>
-      </w:pPr>
-      <w:r>
-        <w:rPr>
-          <w:rFonts w:ascii="Arial" w:eastAsia="Times New Roman" w:hAnsi="Arial" w:cs="Arial"/>
-          <w:color w:val="000000"/>
-          <w:sz w:val="24"/>
-          <w:szCs w:val="24"/>
-          <w:shd w:val="clear" w:color="auto" w:fill="FFFFFF"/>
-        </w:rPr>
         <w:t>Sacrifice mice</w:t>
       </w:r>
     </w:p>
@@ -3131,7 +2946,6 @@
           <w:u w:val="single"/>
           <w:shd w:val="clear" w:color="auto" w:fill="FFFFFF"/>
         </w:rPr>
-        <w:lastRenderedPageBreak/>
         <w:t>ketone bodies were analyzed (do I include that here?)</w:t>
       </w:r>
       <w:r>
@@ -3483,7 +3297,18 @@
           <w:szCs w:val="24"/>
           <w:shd w:val="clear" w:color="auto" w:fill="FFFFFF"/>
         </w:rPr>
-        <w:t xml:space="preserve">. Surprisingly, </w:t>
+        <w:t xml:space="preserve">. </w:t>
+      </w:r>
+      <w:r>
+        <w:rPr>
+          <w:rFonts w:ascii="Arial" w:eastAsia="Times New Roman" w:hAnsi="Arial" w:cs="Arial"/>
+          <w:bCs/>
+          <w:sz w:val="24"/>
+          <w:szCs w:val="24"/>
+          <w:shd w:val="clear" w:color="auto" w:fill="FFFFFF"/>
+        </w:rPr>
+        <w:lastRenderedPageBreak/>
+        <w:t xml:space="preserve">Surprisingly, </w:t>
       </w:r>
       <w:r>
         <w:rPr>
@@ -3683,19 +3508,94 @@
           <w:szCs w:val="24"/>
           <w:shd w:val="clear" w:color="auto" w:fill="FFFFFF"/>
         </w:rPr>
-        <w:t>Other targets</w:t>
+        <w:t xml:space="preserve">Results for S6, S6K, Raptor?, </w:t>
+      </w:r>
+      <w:r>
+        <w:rPr>
+          <w:rFonts w:ascii="Arial" w:eastAsia="Times New Roman" w:hAnsi="Arial" w:cs="Arial"/>
+          <w:bCs/>
+          <w:sz w:val="24"/>
+          <w:szCs w:val="24"/>
+          <w:shd w:val="clear" w:color="auto" w:fill="FFFFFF"/>
+        </w:rPr>
+        <w:t>other western blots</w:t>
+      </w:r>
+      <w:r>
+        <w:rPr>
+          <w:rFonts w:ascii="Arial" w:eastAsia="Times New Roman" w:hAnsi="Arial" w:cs="Arial"/>
+          <w:bCs/>
+          <w:sz w:val="24"/>
+          <w:szCs w:val="24"/>
+          <w:shd w:val="clear" w:color="auto" w:fill="FFFFFF"/>
+        </w:rPr>
+        <w:t>?</w:t>
       </w:r>
     </w:p>
     <w:p>
       <w:pPr>
-        <w:rPr>
-          <w:rFonts w:ascii="Arial" w:eastAsia="Times New Roman" w:hAnsi="Arial" w:cs="Arial"/>
-          <w:bCs/>
-          <w:sz w:val="24"/>
-          <w:szCs w:val="24"/>
-          <w:shd w:val="clear" w:color="auto" w:fill="FFFFFF"/>
-        </w:rPr>
-      </w:pPr>
+        <w:pStyle w:val="ListParagraph"/>
+        <w:numPr>
+          <w:ilvl w:val="0"/>
+          <w:numId w:val="3"/>
+        </w:numPr>
+        <w:jc w:val="left"/>
+        <w:rPr>
+          <w:rFonts w:ascii="Arial" w:eastAsia="Times New Roman" w:hAnsi="Arial" w:cs="Arial"/>
+          <w:bCs/>
+          <w:sz w:val="24"/>
+          <w:szCs w:val="24"/>
+          <w:shd w:val="clear" w:color="auto" w:fill="FFFFFF"/>
+        </w:rPr>
+      </w:pPr>
+      <w:r>
+        <w:rPr>
+          <w:rFonts w:ascii="Arial" w:eastAsia="Times New Roman" w:hAnsi="Arial" w:cs="Arial"/>
+          <w:bCs/>
+          <w:sz w:val="24"/>
+          <w:szCs w:val="24"/>
+          <w:shd w:val="clear" w:color="auto" w:fill="FFFFFF"/>
+        </w:rPr>
+        <w:t>Ketone production is similar between KO and Control mice</w:t>
+      </w:r>
+    </w:p>
+    <w:p>
+      <w:pPr>
+        <w:pStyle w:val="ListParagraph"/>
+        <w:numPr>
+          <w:ilvl w:val="1"/>
+          <w:numId w:val="3"/>
+        </w:numPr>
+        <w:jc w:val="left"/>
+        <w:rPr>
+          <w:rFonts w:ascii="Arial" w:eastAsia="Times New Roman" w:hAnsi="Arial" w:cs="Arial"/>
+          <w:bCs/>
+          <w:sz w:val="24"/>
+          <w:szCs w:val="24"/>
+          <w:shd w:val="clear" w:color="auto" w:fill="FFFFFF"/>
+        </w:rPr>
+      </w:pPr>
+      <w:r>
+        <w:rPr>
+          <w:rFonts w:ascii="Arial" w:eastAsia="Times New Roman" w:hAnsi="Arial" w:cs="Arial"/>
+          <w:bCs/>
+          <w:sz w:val="24"/>
+          <w:szCs w:val="24"/>
+          <w:shd w:val="clear" w:color="auto" w:fill="FFFFFF"/>
+        </w:rPr>
+        <w:t xml:space="preserve"> </w:t>
+      </w:r>
+      <w:r>
+        <w:rPr>
+          <w:rFonts w:ascii="Arial" w:eastAsia="Times New Roman" w:hAnsi="Arial" w:cs="Arial"/>
+          <w:bCs/>
+          <w:sz w:val="24"/>
+          <w:szCs w:val="24"/>
+          <w:shd w:val="clear" w:color="auto" w:fill="FFFFFF"/>
+        </w:rPr>
+        <w:t xml:space="preserve">Ketone body levels increase in both KO and WT males fed a ketogenic diet with no difference between treatment groups. Both KO and WT males fed a control diet do not increase ketone body production.   </w:t>
+      </w:r>
+      <w:bookmarkStart w:id="0" w:name="_GoBack"/>
+      <w:bookmarkEnd w:id="0"/>
     </w:p>
     <w:p>
       <w:pPr>
@@ -4115,7 +4015,6 @@
           <w:szCs w:val="24"/>
           <w:shd w:val="clear" w:color="auto" w:fill="FFFFFF"/>
         </w:rPr>
-        <w:lastRenderedPageBreak/>
         <w:drawing>
           <wp:inline distT="0" distB="0" distL="0" distR="0" wp14:anchorId="6BAEDB6B" wp14:editId="2E247A54">
             <wp:extent cx="3082247" cy="1553133"/>
@@ -6310,7 +6209,7 @@
 </file>
 
 <file path=customXml/itemProps1.xml><?xml version="1.0" encoding="utf-8"?>
-<ds:datastoreItem xmlns:ds="http://schemas.openxmlformats.org/officeDocument/2006/customXml" ds:itemID="{AB7FA43D-D1C0-D44C-BA7E-5CF714C9D090}">
+<ds:datastoreItem xmlns:ds="http://schemas.openxmlformats.org/officeDocument/2006/customXml" ds:itemID="{13D52F1B-CF49-BE4B-9DD8-AF707B2ACF76}">
   <ds:schemaRefs>
     <ds:schemaRef ds:uri="http://schemas.openxmlformats.org/officeDocument/2006/bibliography"/>
   </ds:schemaRefs>

</xml_diff>

<commit_message>
Insulin Tolerance Test method
</commit_message>
<xml_diff>
--- a/Manuscripts/Liver AMPK Ketogenic Diet Paper/Manuscript.docx
+++ b/Manuscripts/Liver AMPK Ketogenic Diet Paper/Manuscript.docx
@@ -39,7 +39,107 @@
           <w:sz w:val="24"/>
           <w:szCs w:val="24"/>
         </w:rPr>
-        <w:t xml:space="preserve">Katherine E. Kistler, Cody M. Cousineau, JeAnna R. Redd, Claire D. Gleason, Noura El Habbal, Molly ? Mulcahy, Detrick Snyder, </w:t>
+        <w:t xml:space="preserve">Katherine E. Kistler, Cody M. </w:t>
+      </w:r>
+      <w:proofErr w:type="spellStart"/>
+      <w:r>
+        <w:rPr>
+          <w:rFonts w:ascii="Arial" w:eastAsia="Times New Roman" w:hAnsi="Arial" w:cs="Arial"/>
+          <w:color w:val="000000"/>
+          <w:sz w:val="24"/>
+          <w:szCs w:val="24"/>
+        </w:rPr>
+        <w:t>Cousineau</w:t>
+      </w:r>
+      <w:proofErr w:type="spellEnd"/>
+      <w:r>
+        <w:rPr>
+          <w:rFonts w:ascii="Arial" w:eastAsia="Times New Roman" w:hAnsi="Arial" w:cs="Arial"/>
+          <w:color w:val="000000"/>
+          <w:sz w:val="24"/>
+          <w:szCs w:val="24"/>
+        </w:rPr>
+        <w:t xml:space="preserve">, </w:t>
+      </w:r>
+      <w:proofErr w:type="spellStart"/>
+      <w:r>
+        <w:rPr>
+          <w:rFonts w:ascii="Arial" w:eastAsia="Times New Roman" w:hAnsi="Arial" w:cs="Arial"/>
+          <w:color w:val="000000"/>
+          <w:sz w:val="24"/>
+          <w:szCs w:val="24"/>
+        </w:rPr>
+        <w:t>JeAnna</w:t>
+      </w:r>
+      <w:proofErr w:type="spellEnd"/>
+      <w:r>
+        <w:rPr>
+          <w:rFonts w:ascii="Arial" w:eastAsia="Times New Roman" w:hAnsi="Arial" w:cs="Arial"/>
+          <w:color w:val="000000"/>
+          <w:sz w:val="24"/>
+          <w:szCs w:val="24"/>
+        </w:rPr>
+        <w:t xml:space="preserve"> R. Redd, Claire D. Gleason, </w:t>
+      </w:r>
+      <w:proofErr w:type="spellStart"/>
+      <w:r>
+        <w:rPr>
+          <w:rFonts w:ascii="Arial" w:eastAsia="Times New Roman" w:hAnsi="Arial" w:cs="Arial"/>
+          <w:color w:val="000000"/>
+          <w:sz w:val="24"/>
+          <w:szCs w:val="24"/>
+        </w:rPr>
+        <w:t>Noura</w:t>
+      </w:r>
+      <w:proofErr w:type="spellEnd"/>
+      <w:r>
+        <w:rPr>
+          <w:rFonts w:ascii="Arial" w:eastAsia="Times New Roman" w:hAnsi="Arial" w:cs="Arial"/>
+          <w:color w:val="000000"/>
+          <w:sz w:val="24"/>
+          <w:szCs w:val="24"/>
+        </w:rPr>
+        <w:t xml:space="preserve"> El </w:t>
+      </w:r>
+      <w:proofErr w:type="spellStart"/>
+      <w:r>
+        <w:rPr>
+          <w:rFonts w:ascii="Arial" w:eastAsia="Times New Roman" w:hAnsi="Arial" w:cs="Arial"/>
+          <w:color w:val="000000"/>
+          <w:sz w:val="24"/>
+          <w:szCs w:val="24"/>
+        </w:rPr>
+        <w:t>Habbal</w:t>
+      </w:r>
+      <w:proofErr w:type="spellEnd"/>
+      <w:r>
+        <w:rPr>
+          <w:rFonts w:ascii="Arial" w:eastAsia="Times New Roman" w:hAnsi="Arial" w:cs="Arial"/>
+          <w:color w:val="000000"/>
+          <w:sz w:val="24"/>
+          <w:szCs w:val="24"/>
+        </w:rPr>
+        <w:t xml:space="preserve">, Molly ? </w:t>
+      </w:r>
+      <w:proofErr w:type="spellStart"/>
+      <w:r>
+        <w:rPr>
+          <w:rFonts w:ascii="Arial" w:eastAsia="Times New Roman" w:hAnsi="Arial" w:cs="Arial"/>
+          <w:color w:val="000000"/>
+          <w:sz w:val="24"/>
+          <w:szCs w:val="24"/>
+        </w:rPr>
+        <w:t>Mulcahy</w:t>
+      </w:r>
+      <w:proofErr w:type="spellEnd"/>
+      <w:r>
+        <w:rPr>
+          <w:rFonts w:ascii="Arial" w:eastAsia="Times New Roman" w:hAnsi="Arial" w:cs="Arial"/>
+          <w:color w:val="000000"/>
+          <w:sz w:val="24"/>
+          <w:szCs w:val="24"/>
+        </w:rPr>
+        <w:t xml:space="preserve">, Detrick Snyder, </w:t>
       </w:r>
       <w:r>
         <w:rPr>
@@ -647,7 +747,31 @@
           <w:szCs w:val="24"/>
           <w:shd w:val="clear" w:color="auto" w:fill="FFFFFF"/>
         </w:rPr>
-        <w:t xml:space="preserve"> harbored homozygous, floxed alleles for both AMPK a1 and a2 were</w:t>
+        <w:t xml:space="preserve"> harbored homozygous, </w:t>
+      </w:r>
+      <w:proofErr w:type="spellStart"/>
+      <w:r>
+        <w:rPr>
+          <w:rFonts w:ascii="Arial" w:eastAsia="Times New Roman" w:hAnsi="Arial" w:cs="Arial"/>
+          <w:bCs/>
+          <w:color w:val="252525"/>
+          <w:sz w:val="24"/>
+          <w:szCs w:val="24"/>
+          <w:shd w:val="clear" w:color="auto" w:fill="FFFFFF"/>
+        </w:rPr>
+        <w:t>floxed</w:t>
+      </w:r>
+      <w:proofErr w:type="spellEnd"/>
+      <w:r>
+        <w:rPr>
+          <w:rFonts w:ascii="Arial" w:eastAsia="Times New Roman" w:hAnsi="Arial" w:cs="Arial"/>
+          <w:bCs/>
+          <w:color w:val="252525"/>
+          <w:sz w:val="24"/>
+          <w:szCs w:val="24"/>
+          <w:shd w:val="clear" w:color="auto" w:fill="FFFFFF"/>
+        </w:rPr>
+        <w:t xml:space="preserve"> alleles for both AMPK a1 and a2 were</w:t>
       </w:r>
       <w:r>
         <w:rPr>
@@ -957,17 +1081,40 @@
           <w:szCs w:val="24"/>
           <w:shd w:val="clear" w:color="auto" w:fill="FFFFFF"/>
         </w:rPr>
-        <w:t>AAV8-TBG.PI.eGFP.WPRE. bGH</w:t>
-      </w:r>
-      <w:r>
-        <w:rPr>
-          <w:rFonts w:ascii="Arial" w:eastAsia="Times New Roman" w:hAnsi="Arial" w:cs="Arial"/>
-          <w:color w:val="000000"/>
-          <w:sz w:val="24"/>
-          <w:szCs w:val="24"/>
-          <w:shd w:val="clear" w:color="auto" w:fill="FFFFFF"/>
-        </w:rPr>
-        <w:t>) or C</w:t>
+        <w:t xml:space="preserve">AAV8-TBG.PI.eGFP.WPRE. </w:t>
+      </w:r>
+      <w:proofErr w:type="spellStart"/>
+      <w:r>
+        <w:rPr>
+          <w:rFonts w:ascii="Arial" w:hAnsi="Arial" w:cs="Arial"/>
+          <w:color w:val="000000"/>
+          <w:sz w:val="24"/>
+          <w:szCs w:val="24"/>
+          <w:shd w:val="clear" w:color="auto" w:fill="FFFFFF"/>
+        </w:rPr>
+        <w:t>bGH</w:t>
+      </w:r>
+      <w:proofErr w:type="spellEnd"/>
+      <w:r>
+        <w:rPr>
+          <w:rFonts w:ascii="Arial" w:eastAsia="Times New Roman" w:hAnsi="Arial" w:cs="Arial"/>
+          <w:color w:val="000000"/>
+          <w:sz w:val="24"/>
+          <w:szCs w:val="24"/>
+          <w:shd w:val="clear" w:color="auto" w:fill="FFFFFF"/>
+        </w:rPr>
+        <w:t xml:space="preserve">) or </w:t>
+      </w:r>
+      <w:proofErr w:type="spellStart"/>
+      <w:r>
+        <w:rPr>
+          <w:rFonts w:ascii="Arial" w:eastAsia="Times New Roman" w:hAnsi="Arial" w:cs="Arial"/>
+          <w:color w:val="000000"/>
+          <w:sz w:val="24"/>
+          <w:szCs w:val="24"/>
+          <w:shd w:val="clear" w:color="auto" w:fill="FFFFFF"/>
+        </w:rPr>
+        <w:t>C</w:t>
       </w:r>
       <w:r>
         <w:rPr>
@@ -979,6 +1126,7 @@
         </w:rPr>
         <w:t>re</w:t>
       </w:r>
+      <w:proofErr w:type="spellEnd"/>
       <w:r>
         <w:rPr>
           <w:rFonts w:ascii="Arial" w:eastAsia="Times New Roman" w:hAnsi="Arial" w:cs="Arial"/>
@@ -1182,15 +1330,49 @@
         </w:rPr>
         <w:t xml:space="preserve">m mice, livers were placed in an </w:t>
       </w:r>
-      <w:r>
-        <w:rPr>
-          <w:rFonts w:ascii="Arial" w:eastAsia="Times New Roman" w:hAnsi="Arial" w:cs="Arial"/>
-          <w:color w:val="252525"/>
-          <w:sz w:val="24"/>
-          <w:szCs w:val="24"/>
-          <w:shd w:val="clear" w:color="auto" w:fill="FFFFFF"/>
-        </w:rPr>
-        <w:t xml:space="preserve">eppendorf tube in liquid nitrogen to freeze. Frozen tissue samples were cut using dry ice to 20-50 mg of tissue per sample. 20 uL/mg of RIPA buffer </w:t>
+      <w:proofErr w:type="spellStart"/>
+      <w:r>
+        <w:rPr>
+          <w:rFonts w:ascii="Arial" w:eastAsia="Times New Roman" w:hAnsi="Arial" w:cs="Arial"/>
+          <w:color w:val="252525"/>
+          <w:sz w:val="24"/>
+          <w:szCs w:val="24"/>
+          <w:shd w:val="clear" w:color="auto" w:fill="FFFFFF"/>
+        </w:rPr>
+        <w:t>eppendorf</w:t>
+      </w:r>
+      <w:proofErr w:type="spellEnd"/>
+      <w:r>
+        <w:rPr>
+          <w:rFonts w:ascii="Arial" w:eastAsia="Times New Roman" w:hAnsi="Arial" w:cs="Arial"/>
+          <w:color w:val="252525"/>
+          <w:sz w:val="24"/>
+          <w:szCs w:val="24"/>
+          <w:shd w:val="clear" w:color="auto" w:fill="FFFFFF"/>
+        </w:rPr>
+        <w:t xml:space="preserve"> tube in liquid nitrogen to freeze. Frozen tissue samples were cut using dry ice to 20-50 mg of tissue per sample. 20 </w:t>
+      </w:r>
+      <w:proofErr w:type="spellStart"/>
+      <w:r>
+        <w:rPr>
+          <w:rFonts w:ascii="Arial" w:eastAsia="Times New Roman" w:hAnsi="Arial" w:cs="Arial"/>
+          <w:color w:val="252525"/>
+          <w:sz w:val="24"/>
+          <w:szCs w:val="24"/>
+          <w:shd w:val="clear" w:color="auto" w:fill="FFFFFF"/>
+        </w:rPr>
+        <w:t>uL</w:t>
+      </w:r>
+      <w:proofErr w:type="spellEnd"/>
+      <w:r>
+        <w:rPr>
+          <w:rFonts w:ascii="Arial" w:eastAsia="Times New Roman" w:hAnsi="Arial" w:cs="Arial"/>
+          <w:color w:val="252525"/>
+          <w:sz w:val="24"/>
+          <w:szCs w:val="24"/>
+          <w:shd w:val="clear" w:color="auto" w:fill="FFFFFF"/>
+        </w:rPr>
+        <w:t xml:space="preserve">/mg of RIPA buffer </w:t>
       </w:r>
       <w:r>
         <w:rPr>
@@ -1210,7 +1392,29 @@
           <w:szCs w:val="24"/>
           <w:shd w:val="clear" w:color="auto" w:fill="FFFFFF"/>
         </w:rPr>
-        <w:t xml:space="preserve">was added to each sample and they were homogenized using Qiagen Tissue Lyser (3 min at 25Hz). </w:t>
+        <w:t xml:space="preserve">was added to each sample and they were homogenized using Qiagen Tissue </w:t>
+      </w:r>
+      <w:proofErr w:type="spellStart"/>
+      <w:r>
+        <w:rPr>
+          <w:rFonts w:ascii="Arial" w:eastAsia="Times New Roman" w:hAnsi="Arial" w:cs="Arial"/>
+          <w:color w:val="252525"/>
+          <w:sz w:val="24"/>
+          <w:szCs w:val="24"/>
+          <w:shd w:val="clear" w:color="auto" w:fill="FFFFFF"/>
+        </w:rPr>
+        <w:t>Lyser</w:t>
+      </w:r>
+      <w:proofErr w:type="spellEnd"/>
+      <w:r>
+        <w:rPr>
+          <w:rFonts w:ascii="Arial" w:eastAsia="Times New Roman" w:hAnsi="Arial" w:cs="Arial"/>
+          <w:color w:val="252525"/>
+          <w:sz w:val="24"/>
+          <w:szCs w:val="24"/>
+          <w:shd w:val="clear" w:color="auto" w:fill="FFFFFF"/>
+        </w:rPr>
+        <w:t xml:space="preserve"> (3 min at 25Hz). </w:t>
       </w:r>
       <w:r>
         <w:rPr>
@@ -1265,7 +1469,27 @@
           <w:sz w:val="24"/>
           <w:szCs w:val="24"/>
         </w:rPr>
-        <w:t xml:space="preserve">160 uL of </w:t>
+        <w:t xml:space="preserve">160 </w:t>
+      </w:r>
+      <w:proofErr w:type="spellStart"/>
+      <w:r>
+        <w:rPr>
+          <w:rFonts w:ascii="Arial" w:eastAsia="Times New Roman" w:hAnsi="Arial" w:cs="Arial"/>
+          <w:color w:val="252525"/>
+          <w:sz w:val="24"/>
+          <w:szCs w:val="24"/>
+        </w:rPr>
+        <w:t>uL</w:t>
+      </w:r>
+      <w:proofErr w:type="spellEnd"/>
+      <w:r>
+        <w:rPr>
+          <w:rFonts w:ascii="Arial" w:eastAsia="Times New Roman" w:hAnsi="Arial" w:cs="Arial"/>
+          <w:color w:val="252525"/>
+          <w:sz w:val="24"/>
+          <w:szCs w:val="24"/>
+        </w:rPr>
+        <w:t xml:space="preserve"> of </w:t>
       </w:r>
       <w:r>
         <w:rPr>
@@ -1292,25 +1516,67 @@
           <w:sz w:val="24"/>
           <w:szCs w:val="24"/>
         </w:rPr>
-        <w:t xml:space="preserve">and 40 uL of </w:t>
-      </w:r>
-      <w:r>
-        <w:rPr>
-          <w:rFonts w:ascii="Arial" w:eastAsia="Times New Roman" w:hAnsi="Arial" w:cs="Arial"/>
-          <w:color w:val="252525"/>
-          <w:sz w:val="24"/>
-          <w:szCs w:val="24"/>
-        </w:rPr>
-        <w:t xml:space="preserve">ThermoFisher Scientific </w:t>
-      </w:r>
-      <w:r>
-        <w:rPr>
-          <w:rFonts w:ascii="Arial" w:eastAsia="Times New Roman" w:hAnsi="Arial" w:cs="Arial"/>
-          <w:color w:val="252525"/>
-          <w:sz w:val="24"/>
-          <w:szCs w:val="24"/>
-        </w:rPr>
-        <w:t xml:space="preserve">NuPAGE sample </w:t>
+        <w:t xml:space="preserve">and 40 </w:t>
+      </w:r>
+      <w:proofErr w:type="spellStart"/>
+      <w:r>
+        <w:rPr>
+          <w:rFonts w:ascii="Arial" w:eastAsia="Times New Roman" w:hAnsi="Arial" w:cs="Arial"/>
+          <w:color w:val="252525"/>
+          <w:sz w:val="24"/>
+          <w:szCs w:val="24"/>
+        </w:rPr>
+        <w:t>uL</w:t>
+      </w:r>
+      <w:proofErr w:type="spellEnd"/>
+      <w:r>
+        <w:rPr>
+          <w:rFonts w:ascii="Arial" w:eastAsia="Times New Roman" w:hAnsi="Arial" w:cs="Arial"/>
+          <w:color w:val="252525"/>
+          <w:sz w:val="24"/>
+          <w:szCs w:val="24"/>
+        </w:rPr>
+        <w:t xml:space="preserve"> of </w:t>
+      </w:r>
+      <w:proofErr w:type="spellStart"/>
+      <w:r>
+        <w:rPr>
+          <w:rFonts w:ascii="Arial" w:eastAsia="Times New Roman" w:hAnsi="Arial" w:cs="Arial"/>
+          <w:color w:val="252525"/>
+          <w:sz w:val="24"/>
+          <w:szCs w:val="24"/>
+        </w:rPr>
+        <w:t>ThermoFisher</w:t>
+      </w:r>
+      <w:proofErr w:type="spellEnd"/>
+      <w:r>
+        <w:rPr>
+          <w:rFonts w:ascii="Arial" w:eastAsia="Times New Roman" w:hAnsi="Arial" w:cs="Arial"/>
+          <w:color w:val="252525"/>
+          <w:sz w:val="24"/>
+          <w:szCs w:val="24"/>
+        </w:rPr>
+        <w:t xml:space="preserve"> Scientific </w:t>
+      </w:r>
+      <w:proofErr w:type="spellStart"/>
+      <w:r>
+        <w:rPr>
+          <w:rFonts w:ascii="Arial" w:eastAsia="Times New Roman" w:hAnsi="Arial" w:cs="Arial"/>
+          <w:color w:val="252525"/>
+          <w:sz w:val="24"/>
+          <w:szCs w:val="24"/>
+        </w:rPr>
+        <w:t>NuPAGE</w:t>
+      </w:r>
+      <w:proofErr w:type="spellEnd"/>
+      <w:r>
+        <w:rPr>
+          <w:rFonts w:ascii="Arial" w:eastAsia="Times New Roman" w:hAnsi="Arial" w:cs="Arial"/>
+          <w:color w:val="252525"/>
+          <w:sz w:val="24"/>
+          <w:szCs w:val="24"/>
+        </w:rPr>
+        <w:t xml:space="preserve"> sample </w:t>
       </w:r>
       <w:r>
         <w:rPr>
@@ -1337,7 +1603,27 @@
           <w:sz w:val="24"/>
           <w:szCs w:val="24"/>
         </w:rPr>
-        <w:t xml:space="preserve">and 200 uL of </w:t>
+        <w:t xml:space="preserve">and 200 </w:t>
+      </w:r>
+      <w:proofErr w:type="spellStart"/>
+      <w:r>
+        <w:rPr>
+          <w:rFonts w:ascii="Arial" w:eastAsia="Times New Roman" w:hAnsi="Arial" w:cs="Arial"/>
+          <w:color w:val="252525"/>
+          <w:sz w:val="24"/>
+          <w:szCs w:val="24"/>
+        </w:rPr>
+        <w:t>uL</w:t>
+      </w:r>
+      <w:proofErr w:type="spellEnd"/>
+      <w:r>
+        <w:rPr>
+          <w:rFonts w:ascii="Arial" w:eastAsia="Times New Roman" w:hAnsi="Arial" w:cs="Arial"/>
+          <w:color w:val="252525"/>
+          <w:sz w:val="24"/>
+          <w:szCs w:val="24"/>
+        </w:rPr>
+        <w:t xml:space="preserve"> of </w:t>
       </w:r>
       <w:r>
         <w:rPr>
@@ -1536,7 +1822,29 @@
           <w:szCs w:val="24"/>
           <w:shd w:val="clear" w:color="auto" w:fill="FFFFFF"/>
         </w:rPr>
-        <w:t>10 uL of s</w:t>
+        <w:t xml:space="preserve">10 </w:t>
+      </w:r>
+      <w:proofErr w:type="spellStart"/>
+      <w:r>
+        <w:rPr>
+          <w:rFonts w:ascii="Arial" w:eastAsia="Times New Roman" w:hAnsi="Arial" w:cs="Arial"/>
+          <w:color w:val="000000"/>
+          <w:sz w:val="24"/>
+          <w:szCs w:val="24"/>
+          <w:shd w:val="clear" w:color="auto" w:fill="FFFFFF"/>
+        </w:rPr>
+        <w:t>uL</w:t>
+      </w:r>
+      <w:proofErr w:type="spellEnd"/>
+      <w:r>
+        <w:rPr>
+          <w:rFonts w:ascii="Arial" w:eastAsia="Times New Roman" w:hAnsi="Arial" w:cs="Arial"/>
+          <w:color w:val="000000"/>
+          <w:sz w:val="24"/>
+          <w:szCs w:val="24"/>
+          <w:shd w:val="clear" w:color="auto" w:fill="FFFFFF"/>
+        </w:rPr>
+        <w:t xml:space="preserve"> of s</w:t>
       </w:r>
       <w:r>
         <w:rPr>
@@ -1877,8 +2185,20 @@
           <w:szCs w:val="24"/>
           <w:shd w:val="clear" w:color="auto" w:fill="FFFFFF"/>
         </w:rPr>
-        <w:t>(list of anibodies</w:t>
-      </w:r>
+        <w:t xml:space="preserve">(list of </w:t>
+      </w:r>
+      <w:proofErr w:type="spellStart"/>
+      <w:r>
+        <w:rPr>
+          <w:rFonts w:ascii="Arial" w:eastAsia="Times New Roman" w:hAnsi="Arial" w:cs="Arial"/>
+          <w:color w:val="FF0000"/>
+          <w:sz w:val="24"/>
+          <w:szCs w:val="24"/>
+          <w:shd w:val="clear" w:color="auto" w:fill="FFFFFF"/>
+        </w:rPr>
+        <w:t>anibodies</w:t>
+      </w:r>
+      <w:proofErr w:type="spellEnd"/>
       <w:r>
         <w:rPr>
           <w:rFonts w:ascii="Arial" w:eastAsia="Times New Roman" w:hAnsi="Arial" w:cs="Arial"/>
@@ -2080,17 +2400,105 @@
           <w:szCs w:val="24"/>
           <w:shd w:val="clear" w:color="auto" w:fill="FFFFFF"/>
         </w:rPr>
-        <w:t>4 uL of each control sample and 1 uL of each ketogenic diet sample were pipet into a 96 well plate.</w:t>
-      </w:r>
-      <w:r>
-        <w:rPr>
-          <w:rFonts w:ascii="Arial" w:eastAsia="Times New Roman" w:hAnsi="Arial" w:cs="Arial"/>
-          <w:color w:val="252525"/>
-          <w:sz w:val="24"/>
-          <w:szCs w:val="24"/>
-          <w:shd w:val="clear" w:color="auto" w:fill="FFFFFF"/>
-        </w:rPr>
-        <w:t xml:space="preserve"> 270 uL of R1 was added to each well and incubated for 5 minutes at 37˚C. Next, 90 uL of R2 were added to each well and then placed in the plate reader at 37˚C. </w:t>
+        <w:t xml:space="preserve">4 </w:t>
+      </w:r>
+      <w:proofErr w:type="spellStart"/>
+      <w:r>
+        <w:rPr>
+          <w:rFonts w:ascii="Arial" w:eastAsia="Times New Roman" w:hAnsi="Arial" w:cs="Arial"/>
+          <w:color w:val="000000"/>
+          <w:sz w:val="24"/>
+          <w:szCs w:val="24"/>
+          <w:shd w:val="clear" w:color="auto" w:fill="FFFFFF"/>
+        </w:rPr>
+        <w:t>uL</w:t>
+      </w:r>
+      <w:proofErr w:type="spellEnd"/>
+      <w:r>
+        <w:rPr>
+          <w:rFonts w:ascii="Arial" w:eastAsia="Times New Roman" w:hAnsi="Arial" w:cs="Arial"/>
+          <w:color w:val="000000"/>
+          <w:sz w:val="24"/>
+          <w:szCs w:val="24"/>
+          <w:shd w:val="clear" w:color="auto" w:fill="FFFFFF"/>
+        </w:rPr>
+        <w:t xml:space="preserve"> of each control sample and 1 </w:t>
+      </w:r>
+      <w:proofErr w:type="spellStart"/>
+      <w:r>
+        <w:rPr>
+          <w:rFonts w:ascii="Arial" w:eastAsia="Times New Roman" w:hAnsi="Arial" w:cs="Arial"/>
+          <w:color w:val="000000"/>
+          <w:sz w:val="24"/>
+          <w:szCs w:val="24"/>
+          <w:shd w:val="clear" w:color="auto" w:fill="FFFFFF"/>
+        </w:rPr>
+        <w:t>uL</w:t>
+      </w:r>
+      <w:proofErr w:type="spellEnd"/>
+      <w:r>
+        <w:rPr>
+          <w:rFonts w:ascii="Arial" w:eastAsia="Times New Roman" w:hAnsi="Arial" w:cs="Arial"/>
+          <w:color w:val="000000"/>
+          <w:sz w:val="24"/>
+          <w:szCs w:val="24"/>
+          <w:shd w:val="clear" w:color="auto" w:fill="FFFFFF"/>
+        </w:rPr>
+        <w:t xml:space="preserve"> of each ketogenic diet sample were pipet into a 96 well plate.</w:t>
+      </w:r>
+      <w:r>
+        <w:rPr>
+          <w:rFonts w:ascii="Arial" w:eastAsia="Times New Roman" w:hAnsi="Arial" w:cs="Arial"/>
+          <w:color w:val="252525"/>
+          <w:sz w:val="24"/>
+          <w:szCs w:val="24"/>
+          <w:shd w:val="clear" w:color="auto" w:fill="FFFFFF"/>
+        </w:rPr>
+        <w:t xml:space="preserve"> 270 </w:t>
+      </w:r>
+      <w:proofErr w:type="spellStart"/>
+      <w:r>
+        <w:rPr>
+          <w:rFonts w:ascii="Arial" w:eastAsia="Times New Roman" w:hAnsi="Arial" w:cs="Arial"/>
+          <w:color w:val="252525"/>
+          <w:sz w:val="24"/>
+          <w:szCs w:val="24"/>
+          <w:shd w:val="clear" w:color="auto" w:fill="FFFFFF"/>
+        </w:rPr>
+        <w:t>uL</w:t>
+      </w:r>
+      <w:proofErr w:type="spellEnd"/>
+      <w:r>
+        <w:rPr>
+          <w:rFonts w:ascii="Arial" w:eastAsia="Times New Roman" w:hAnsi="Arial" w:cs="Arial"/>
+          <w:color w:val="252525"/>
+          <w:sz w:val="24"/>
+          <w:szCs w:val="24"/>
+          <w:shd w:val="clear" w:color="auto" w:fill="FFFFFF"/>
+        </w:rPr>
+        <w:t xml:space="preserve"> of R1 was added to each well and incubated for 5 minutes at 37˚C. Next, 90 </w:t>
+      </w:r>
+      <w:proofErr w:type="spellStart"/>
+      <w:r>
+        <w:rPr>
+          <w:rFonts w:ascii="Arial" w:eastAsia="Times New Roman" w:hAnsi="Arial" w:cs="Arial"/>
+          <w:color w:val="252525"/>
+          <w:sz w:val="24"/>
+          <w:szCs w:val="24"/>
+          <w:shd w:val="clear" w:color="auto" w:fill="FFFFFF"/>
+        </w:rPr>
+        <w:t>uL</w:t>
+      </w:r>
+      <w:proofErr w:type="spellEnd"/>
+      <w:r>
+        <w:rPr>
+          <w:rFonts w:ascii="Arial" w:eastAsia="Times New Roman" w:hAnsi="Arial" w:cs="Arial"/>
+          <w:color w:val="252525"/>
+          <w:sz w:val="24"/>
+          <w:szCs w:val="24"/>
+          <w:shd w:val="clear" w:color="auto" w:fill="FFFFFF"/>
+        </w:rPr>
+        <w:t xml:space="preserve"> of R2 were added to each well and then placed in the plate reader at 37˚C. </w:t>
       </w:r>
     </w:p>
     <w:p>
@@ -2383,8 +2791,6 @@
         </w:rPr>
         <w:t xml:space="preserve">he top layer (serum) was transferred to another tube and frozen at -80 ˚C. </w:t>
       </w:r>
-      <w:bookmarkStart w:id="0" w:name="_GoBack"/>
-      <w:bookmarkEnd w:id="0"/>
     </w:p>
     <w:p>
       <w:pPr>
@@ -2426,6 +2832,279 @@
       <w:pPr>
         <w:pStyle w:val="ListParagraph"/>
         <w:numPr>
+          <w:ilvl w:val="1"/>
+          <w:numId w:val="2"/>
+        </w:numPr>
+        <w:rPr>
+          <w:rFonts w:ascii="Arial" w:eastAsia="Times New Roman" w:hAnsi="Arial" w:cs="Arial"/>
+          <w:color w:val="000000"/>
+          <w:sz w:val="24"/>
+          <w:szCs w:val="24"/>
+          <w:shd w:val="clear" w:color="auto" w:fill="FFFFFF"/>
+        </w:rPr>
+      </w:pPr>
+      <w:r>
+        <w:rPr>
+          <w:rFonts w:ascii="Arial" w:eastAsia="Times New Roman" w:hAnsi="Arial" w:cs="Arial"/>
+          <w:color w:val="000000"/>
+          <w:sz w:val="24"/>
+          <w:szCs w:val="24"/>
+          <w:shd w:val="clear" w:color="auto" w:fill="FFFFFF"/>
+        </w:rPr>
+        <w:t xml:space="preserve">Mice were fasted for 6 </w:t>
+      </w:r>
+      <w:r>
+        <w:rPr>
+          <w:rFonts w:ascii="Arial" w:eastAsia="Times New Roman" w:hAnsi="Arial" w:cs="Arial"/>
+          <w:color w:val="000000"/>
+          <w:sz w:val="24"/>
+          <w:szCs w:val="24"/>
+          <w:shd w:val="clear" w:color="auto" w:fill="FFFFFF"/>
+        </w:rPr>
+        <w:t xml:space="preserve">hours </w:t>
+      </w:r>
+      <w:r>
+        <w:rPr>
+          <w:rFonts w:ascii="Arial" w:eastAsia="Times New Roman" w:hAnsi="Arial" w:cs="Arial"/>
+          <w:color w:val="000000"/>
+          <w:sz w:val="24"/>
+          <w:szCs w:val="24"/>
+          <w:shd w:val="clear" w:color="auto" w:fill="FFFFFF"/>
+        </w:rPr>
+        <w:t xml:space="preserve">and then injected with </w:t>
+      </w:r>
+      <w:r>
+        <w:rPr>
+          <w:rFonts w:ascii="Arial" w:eastAsia="Times New Roman" w:hAnsi="Arial" w:cs="Arial"/>
+          <w:color w:val="FF0000"/>
+          <w:sz w:val="24"/>
+          <w:szCs w:val="24"/>
+          <w:shd w:val="clear" w:color="auto" w:fill="FFFFFF"/>
+        </w:rPr>
+        <w:t xml:space="preserve">0.75 </w:t>
+      </w:r>
+      <w:r>
+        <w:rPr>
+          <w:rFonts w:ascii="Arial" w:eastAsia="Times New Roman" w:hAnsi="Arial" w:cs="Arial"/>
+          <w:color w:val="FF0000"/>
+          <w:sz w:val="24"/>
+          <w:szCs w:val="24"/>
+          <w:shd w:val="clear" w:color="auto" w:fill="FFFFFF"/>
+        </w:rPr>
+        <w:t>U/kg of lean body mass</w:t>
+      </w:r>
+      <w:r>
+        <w:rPr>
+          <w:rFonts w:ascii="Arial" w:eastAsia="Times New Roman" w:hAnsi="Arial" w:cs="Arial"/>
+          <w:color w:val="FF0000"/>
+          <w:sz w:val="24"/>
+          <w:szCs w:val="24"/>
+          <w:shd w:val="clear" w:color="auto" w:fill="FFFFFF"/>
+        </w:rPr>
+        <w:t xml:space="preserve"> </w:t>
+      </w:r>
+      <w:r>
+        <w:rPr>
+          <w:rFonts w:ascii="Arial" w:eastAsia="Times New Roman" w:hAnsi="Arial" w:cs="Arial"/>
+          <w:color w:val="FF0000"/>
+          <w:sz w:val="24"/>
+          <w:szCs w:val="24"/>
+          <w:shd w:val="clear" w:color="auto" w:fill="FFFFFF"/>
+        </w:rPr>
+        <w:t xml:space="preserve">of </w:t>
+      </w:r>
+      <w:r>
+        <w:rPr>
+          <w:rFonts w:ascii="Arial" w:eastAsia="Times New Roman" w:hAnsi="Arial" w:cs="Arial"/>
+          <w:sz w:val="24"/>
+          <w:szCs w:val="24"/>
+          <w:shd w:val="clear" w:color="auto" w:fill="FFFFFF"/>
+        </w:rPr>
+        <w:t>i</w:t>
+      </w:r>
+      <w:r>
+        <w:rPr>
+          <w:rFonts w:ascii="Arial" w:eastAsia="Times New Roman" w:hAnsi="Arial" w:cs="Arial"/>
+          <w:sz w:val="24"/>
+          <w:szCs w:val="24"/>
+          <w:shd w:val="clear" w:color="auto" w:fill="FFFFFF"/>
+        </w:rPr>
+        <w:t>nsulin</w:t>
+      </w:r>
+      <w:r>
+        <w:rPr>
+          <w:rFonts w:ascii="Arial" w:eastAsia="Times New Roman" w:hAnsi="Arial" w:cs="Arial"/>
+          <w:sz w:val="24"/>
+          <w:szCs w:val="24"/>
+          <w:shd w:val="clear" w:color="auto" w:fill="FFFFFF"/>
+        </w:rPr>
+        <w:t xml:space="preserve"> into the </w:t>
+      </w:r>
+      <w:proofErr w:type="spellStart"/>
+      <w:r>
+        <w:rPr>
+          <w:rFonts w:ascii="Arial" w:eastAsia="Times New Roman" w:hAnsi="Arial" w:cs="Arial"/>
+          <w:color w:val="252525"/>
+          <w:sz w:val="24"/>
+          <w:szCs w:val="24"/>
+          <w:shd w:val="clear" w:color="auto" w:fill="FFFFFF"/>
+        </w:rPr>
+        <w:t>interperitoneal</w:t>
+      </w:r>
+      <w:proofErr w:type="spellEnd"/>
+      <w:r>
+        <w:rPr>
+          <w:rFonts w:ascii="Arial" w:eastAsia="Times New Roman" w:hAnsi="Arial" w:cs="Arial"/>
+          <w:color w:val="252525"/>
+          <w:sz w:val="24"/>
+          <w:szCs w:val="24"/>
+          <w:shd w:val="clear" w:color="auto" w:fill="FFFFFF"/>
+        </w:rPr>
+        <w:t xml:space="preserve"> cavity. </w:t>
+      </w:r>
+      <w:r>
+        <w:rPr>
+          <w:rFonts w:ascii="Arial" w:eastAsia="Times New Roman" w:hAnsi="Arial" w:cs="Arial"/>
+          <w:color w:val="252525"/>
+          <w:sz w:val="24"/>
+          <w:szCs w:val="24"/>
+          <w:shd w:val="clear" w:color="auto" w:fill="FFFFFF"/>
+        </w:rPr>
+        <w:t xml:space="preserve">Blood </w:t>
+      </w:r>
+      <w:r>
+        <w:rPr>
+          <w:rFonts w:ascii="Arial" w:eastAsia="Times New Roman" w:hAnsi="Arial" w:cs="Arial"/>
+          <w:color w:val="252525"/>
+          <w:sz w:val="24"/>
+          <w:szCs w:val="24"/>
+          <w:shd w:val="clear" w:color="auto" w:fill="FFFFFF"/>
+        </w:rPr>
+        <w:t>glucose was</w:t>
+      </w:r>
+      <w:r>
+        <w:rPr>
+          <w:rFonts w:ascii="Arial" w:eastAsia="Times New Roman" w:hAnsi="Arial" w:cs="Arial"/>
+          <w:color w:val="252525"/>
+          <w:sz w:val="24"/>
+          <w:szCs w:val="24"/>
+          <w:shd w:val="clear" w:color="auto" w:fill="FFFFFF"/>
+        </w:rPr>
+        <w:t xml:space="preserve"> measured</w:t>
+      </w:r>
+      <w:r>
+        <w:rPr>
+          <w:rFonts w:ascii="Arial" w:eastAsia="Times New Roman" w:hAnsi="Arial" w:cs="Arial"/>
+          <w:color w:val="252525"/>
+          <w:sz w:val="24"/>
+          <w:szCs w:val="24"/>
+          <w:shd w:val="clear" w:color="auto" w:fill="FFFFFF"/>
+        </w:rPr>
+        <w:t xml:space="preserve"> </w:t>
+      </w:r>
+      <w:r>
+        <w:rPr>
+          <w:rFonts w:ascii="Arial" w:eastAsia="Times New Roman" w:hAnsi="Arial" w:cs="Arial"/>
+          <w:color w:val="252525"/>
+          <w:sz w:val="24"/>
+          <w:szCs w:val="24"/>
+          <w:shd w:val="clear" w:color="auto" w:fill="FFFFFF"/>
+        </w:rPr>
+        <w:t xml:space="preserve">using </w:t>
+      </w:r>
+      <w:r>
+        <w:rPr>
+          <w:rFonts w:ascii="Arial" w:eastAsia="Times New Roman" w:hAnsi="Arial" w:cs="Arial"/>
+          <w:color w:val="252525"/>
+          <w:sz w:val="24"/>
+          <w:szCs w:val="24"/>
+          <w:shd w:val="clear" w:color="auto" w:fill="FFFFFF"/>
+        </w:rPr>
+        <w:t>the</w:t>
+      </w:r>
+      <w:r>
+        <w:rPr>
+          <w:rFonts w:ascii="Arial" w:eastAsia="Times New Roman" w:hAnsi="Arial" w:cs="Arial"/>
+          <w:color w:val="252525"/>
+          <w:sz w:val="24"/>
+          <w:szCs w:val="24"/>
+          <w:shd w:val="clear" w:color="auto" w:fill="FFFFFF"/>
+        </w:rPr>
+        <w:t xml:space="preserve"> tail vein at time 0, 15, 30, 45, 60, 75, 90, 105 and 120 m</w:t>
+      </w:r>
+      <w:bookmarkStart w:id="0" w:name="_GoBack"/>
+      <w:bookmarkEnd w:id="0"/>
+      <w:r>
+        <w:rPr>
+          <w:rFonts w:ascii="Arial" w:eastAsia="Times New Roman" w:hAnsi="Arial" w:cs="Arial"/>
+          <w:color w:val="252525"/>
+          <w:sz w:val="24"/>
+          <w:szCs w:val="24"/>
+          <w:shd w:val="clear" w:color="auto" w:fill="FFFFFF"/>
+        </w:rPr>
+        <w:t xml:space="preserve">inutes after injection. </w:t>
+      </w:r>
+      <w:r>
+        <w:rPr>
+          <w:rFonts w:ascii="Arial" w:eastAsia="Times New Roman" w:hAnsi="Arial" w:cs="Arial"/>
+          <w:color w:val="FF0000"/>
+          <w:sz w:val="24"/>
+          <w:szCs w:val="24"/>
+          <w:shd w:val="clear" w:color="auto" w:fill="FFFFFF"/>
+        </w:rPr>
+        <w:t>We use a</w:t>
+      </w:r>
+      <w:r>
+        <w:rPr>
+          <w:rFonts w:ascii="Arial" w:eastAsia="Times New Roman" w:hAnsi="Arial" w:cs="Arial"/>
+          <w:color w:val="FF0000"/>
+          <w:sz w:val="24"/>
+          <w:szCs w:val="24"/>
+          <w:shd w:val="clear" w:color="auto" w:fill="FFFFFF"/>
+        </w:rPr>
+        <w:t xml:space="preserve"> mixed linear model </w:t>
+      </w:r>
+      <w:r>
+        <w:rPr>
+          <w:rFonts w:ascii="Arial" w:eastAsia="Times New Roman" w:hAnsi="Arial" w:cs="Arial"/>
+          <w:color w:val="FF0000"/>
+          <w:sz w:val="24"/>
+          <w:szCs w:val="24"/>
+          <w:shd w:val="clear" w:color="auto" w:fill="FFFFFF"/>
+        </w:rPr>
+        <w:t>using the time points as ordinate values to test for an interaction of the treatment/genotype.</w:t>
+      </w:r>
+      <w:r>
+        <w:rPr>
+          <w:rFonts w:ascii="Arial" w:eastAsia="Times New Roman" w:hAnsi="Arial" w:cs="Arial"/>
+          <w:color w:val="FF0000"/>
+          <w:sz w:val="21"/>
+          <w:szCs w:val="21"/>
+          <w:shd w:val="clear" w:color="auto" w:fill="FFFFFF"/>
+        </w:rPr>
+        <w:t xml:space="preserve"> </w:t>
+      </w:r>
+    </w:p>
+    <w:p>
+      <w:pPr>
+        <w:pStyle w:val="ListParagraph"/>
+        <w:numPr>
+          <w:ilvl w:val="1"/>
+          <w:numId w:val="2"/>
+        </w:numPr>
+        <w:rPr>
+          <w:rFonts w:ascii="Arial" w:eastAsia="Times New Roman" w:hAnsi="Arial" w:cs="Arial"/>
+          <w:color w:val="000000"/>
+          <w:sz w:val="24"/>
+          <w:szCs w:val="24"/>
+          <w:shd w:val="clear" w:color="auto" w:fill="FFFFFF"/>
+        </w:rPr>
+      </w:pPr>
+    </w:p>
+    <w:p>
+      <w:pPr>
+        <w:pStyle w:val="ListParagraph"/>
+        <w:numPr>
           <w:ilvl w:val="0"/>
           <w:numId w:val="2"/>
         </w:numPr>
@@ -2684,7 +3363,19 @@
           <w:szCs w:val="24"/>
           <w:shd w:val="clear" w:color="auto" w:fill="FFFFFF"/>
         </w:rPr>
-        <w:t xml:space="preserve">mice were injected with either </w:t>
+        <w:t xml:space="preserve">mice were injected with </w:t>
+      </w:r>
+      <w:r>
+        <w:rPr>
+          <w:rFonts w:ascii="Arial" w:eastAsia="Times New Roman" w:hAnsi="Arial" w:cs="Arial"/>
+          <w:bCs/>
+          <w:color w:val="252525"/>
+          <w:sz w:val="24"/>
+          <w:szCs w:val="24"/>
+          <w:shd w:val="clear" w:color="auto" w:fill="FFFFFF"/>
+        </w:rPr>
+        <w:lastRenderedPageBreak/>
+        <w:t xml:space="preserve">either </w:t>
       </w:r>
       <w:r>
         <w:rPr>
@@ -2889,7 +3580,6 @@
           <w:u w:val="single"/>
           <w:shd w:val="clear" w:color="auto" w:fill="FFFFFF"/>
         </w:rPr>
-        <w:lastRenderedPageBreak/>
         <w:t>ketone bodies were analyzed (do I include that here?)</w:t>
       </w:r>
       <w:r>
@@ -3179,7 +3869,29 @@
           <w:szCs w:val="24"/>
           <w:shd w:val="clear" w:color="auto" w:fill="FFFFFF"/>
         </w:rPr>
-        <w:t xml:space="preserve"> pACC, a downstream target of AMPK</w:t>
+        <w:t xml:space="preserve"> </w:t>
+      </w:r>
+      <w:proofErr w:type="spellStart"/>
+      <w:r>
+        <w:rPr>
+          <w:rFonts w:ascii="Arial" w:eastAsia="Times New Roman" w:hAnsi="Arial" w:cs="Arial"/>
+          <w:bCs/>
+          <w:sz w:val="24"/>
+          <w:szCs w:val="24"/>
+          <w:shd w:val="clear" w:color="auto" w:fill="FFFFFF"/>
+        </w:rPr>
+        <w:t>pACC</w:t>
+      </w:r>
+      <w:proofErr w:type="spellEnd"/>
+      <w:r>
+        <w:rPr>
+          <w:rFonts w:ascii="Arial" w:eastAsia="Times New Roman" w:hAnsi="Arial" w:cs="Arial"/>
+          <w:bCs/>
+          <w:sz w:val="24"/>
+          <w:szCs w:val="24"/>
+          <w:shd w:val="clear" w:color="auto" w:fill="FFFFFF"/>
+        </w:rPr>
+        <w:t>, a downstream target of AMPK</w:t>
       </w:r>
       <w:r>
         <w:rPr>
@@ -3339,7 +4051,29 @@
           <w:szCs w:val="24"/>
           <w:shd w:val="clear" w:color="auto" w:fill="FFFFFF"/>
         </w:rPr>
-        <w:t xml:space="preserve">Similarly, pACC was </w:t>
+        <w:t xml:space="preserve">Similarly, </w:t>
+      </w:r>
+      <w:proofErr w:type="spellStart"/>
+      <w:r>
+        <w:rPr>
+          <w:rFonts w:ascii="Arial" w:eastAsia="Times New Roman" w:hAnsi="Arial" w:cs="Arial"/>
+          <w:bCs/>
+          <w:sz w:val="24"/>
+          <w:szCs w:val="24"/>
+          <w:shd w:val="clear" w:color="auto" w:fill="FFFFFF"/>
+        </w:rPr>
+        <w:t>pACC</w:t>
+      </w:r>
+      <w:proofErr w:type="spellEnd"/>
+      <w:r>
+        <w:rPr>
+          <w:rFonts w:ascii="Arial" w:eastAsia="Times New Roman" w:hAnsi="Arial" w:cs="Arial"/>
+          <w:bCs/>
+          <w:sz w:val="24"/>
+          <w:szCs w:val="24"/>
+          <w:shd w:val="clear" w:color="auto" w:fill="FFFFFF"/>
+        </w:rPr>
+        <w:t xml:space="preserve"> was </w:t>
       </w:r>
       <w:r>
         <w:rPr>
@@ -3800,6 +4534,7 @@
           <w:szCs w:val="24"/>
           <w:shd w:val="clear" w:color="auto" w:fill="FFFFFF"/>
         </w:rPr>
+        <w:lastRenderedPageBreak/>
         <w:fldChar w:fldCharType="end"/>
       </w:r>
     </w:p>
@@ -3935,7 +4670,6 @@
           <w:szCs w:val="24"/>
           <w:shd w:val="clear" w:color="auto" w:fill="FFFFFF"/>
         </w:rPr>
-        <w:lastRenderedPageBreak/>
         <w:t>***Figure</w:t>
       </w:r>
       <w:r>
@@ -6278,7 +7012,7 @@
 </file>
 
 <file path=customXml/itemProps1.xml><?xml version="1.0" encoding="utf-8"?>
-<ds:datastoreItem xmlns:ds="http://schemas.openxmlformats.org/officeDocument/2006/customXml" ds:itemID="{95E743C8-4AF4-B846-9B32-BCACABF9B002}">
+<ds:datastoreItem xmlns:ds="http://schemas.openxmlformats.org/officeDocument/2006/customXml" ds:itemID="{214B5F3C-990A-9742-BE48-4492F691F2A4}">
   <ds:schemaRefs>
     <ds:schemaRef ds:uri="http://schemas.openxmlformats.org/officeDocument/2006/bibliography"/>
   </ds:schemaRefs>

</xml_diff>

<commit_message>
body composition figure additions
</commit_message>
<xml_diff>
--- a/Manuscripts/Liver AMPK Ketogenic Diet Paper/Manuscript.docx
+++ b/Manuscripts/Liver AMPK Ketogenic Diet Paper/Manuscript.docx
@@ -39,7 +39,107 @@
           <w:sz w:val="24"/>
           <w:szCs w:val="24"/>
         </w:rPr>
-        <w:t xml:space="preserve">Katherine E. Kistler, Cody M. Cousineau, JeAnna R. Redd, Claire D. Gleason, Noura El Habbal, Molly ? Mulcahy, Detrick Snyder, </w:t>
+        <w:t xml:space="preserve">Katherine E. Kistler, Cody M. </w:t>
+      </w:r>
+      <w:proofErr w:type="spellStart"/>
+      <w:r>
+        <w:rPr>
+          <w:rFonts w:ascii="Arial" w:eastAsia="Times New Roman" w:hAnsi="Arial" w:cs="Arial"/>
+          <w:color w:val="000000"/>
+          <w:sz w:val="24"/>
+          <w:szCs w:val="24"/>
+        </w:rPr>
+        <w:t>Cousineau</w:t>
+      </w:r>
+      <w:proofErr w:type="spellEnd"/>
+      <w:r>
+        <w:rPr>
+          <w:rFonts w:ascii="Arial" w:eastAsia="Times New Roman" w:hAnsi="Arial" w:cs="Arial"/>
+          <w:color w:val="000000"/>
+          <w:sz w:val="24"/>
+          <w:szCs w:val="24"/>
+        </w:rPr>
+        <w:t xml:space="preserve">, </w:t>
+      </w:r>
+      <w:proofErr w:type="spellStart"/>
+      <w:r>
+        <w:rPr>
+          <w:rFonts w:ascii="Arial" w:eastAsia="Times New Roman" w:hAnsi="Arial" w:cs="Arial"/>
+          <w:color w:val="000000"/>
+          <w:sz w:val="24"/>
+          <w:szCs w:val="24"/>
+        </w:rPr>
+        <w:t>JeAnna</w:t>
+      </w:r>
+      <w:proofErr w:type="spellEnd"/>
+      <w:r>
+        <w:rPr>
+          <w:rFonts w:ascii="Arial" w:eastAsia="Times New Roman" w:hAnsi="Arial" w:cs="Arial"/>
+          <w:color w:val="000000"/>
+          <w:sz w:val="24"/>
+          <w:szCs w:val="24"/>
+        </w:rPr>
+        <w:t xml:space="preserve"> R. Redd, Claire D. Gleason, </w:t>
+      </w:r>
+      <w:proofErr w:type="spellStart"/>
+      <w:r>
+        <w:rPr>
+          <w:rFonts w:ascii="Arial" w:eastAsia="Times New Roman" w:hAnsi="Arial" w:cs="Arial"/>
+          <w:color w:val="000000"/>
+          <w:sz w:val="24"/>
+          <w:szCs w:val="24"/>
+        </w:rPr>
+        <w:t>Noura</w:t>
+      </w:r>
+      <w:proofErr w:type="spellEnd"/>
+      <w:r>
+        <w:rPr>
+          <w:rFonts w:ascii="Arial" w:eastAsia="Times New Roman" w:hAnsi="Arial" w:cs="Arial"/>
+          <w:color w:val="000000"/>
+          <w:sz w:val="24"/>
+          <w:szCs w:val="24"/>
+        </w:rPr>
+        <w:t xml:space="preserve"> El </w:t>
+      </w:r>
+      <w:proofErr w:type="spellStart"/>
+      <w:r>
+        <w:rPr>
+          <w:rFonts w:ascii="Arial" w:eastAsia="Times New Roman" w:hAnsi="Arial" w:cs="Arial"/>
+          <w:color w:val="000000"/>
+          <w:sz w:val="24"/>
+          <w:szCs w:val="24"/>
+        </w:rPr>
+        <w:t>Habbal</w:t>
+      </w:r>
+      <w:proofErr w:type="spellEnd"/>
+      <w:r>
+        <w:rPr>
+          <w:rFonts w:ascii="Arial" w:eastAsia="Times New Roman" w:hAnsi="Arial" w:cs="Arial"/>
+          <w:color w:val="000000"/>
+          <w:sz w:val="24"/>
+          <w:szCs w:val="24"/>
+        </w:rPr>
+        <w:t xml:space="preserve">, Molly ? </w:t>
+      </w:r>
+      <w:proofErr w:type="spellStart"/>
+      <w:r>
+        <w:rPr>
+          <w:rFonts w:ascii="Arial" w:eastAsia="Times New Roman" w:hAnsi="Arial" w:cs="Arial"/>
+          <w:color w:val="000000"/>
+          <w:sz w:val="24"/>
+          <w:szCs w:val="24"/>
+        </w:rPr>
+        <w:t>Mulcahy</w:t>
+      </w:r>
+      <w:proofErr w:type="spellEnd"/>
+      <w:r>
+        <w:rPr>
+          <w:rFonts w:ascii="Arial" w:eastAsia="Times New Roman" w:hAnsi="Arial" w:cs="Arial"/>
+          <w:color w:val="000000"/>
+          <w:sz w:val="24"/>
+          <w:szCs w:val="24"/>
+        </w:rPr>
+        <w:t xml:space="preserve">, Detrick Snyder, </w:t>
       </w:r>
       <w:r>
         <w:rPr>
@@ -647,7 +747,31 @@
           <w:szCs w:val="24"/>
           <w:shd w:val="clear" w:color="auto" w:fill="FFFFFF"/>
         </w:rPr>
-        <w:t xml:space="preserve"> harbored homozygous, floxed alleles for both AMPK a1 and a2 were</w:t>
+        <w:t xml:space="preserve"> harbored homozygous, </w:t>
+      </w:r>
+      <w:proofErr w:type="spellStart"/>
+      <w:r>
+        <w:rPr>
+          <w:rFonts w:ascii="Arial" w:eastAsia="Times New Roman" w:hAnsi="Arial" w:cs="Arial"/>
+          <w:bCs/>
+          <w:color w:val="252525"/>
+          <w:sz w:val="24"/>
+          <w:szCs w:val="24"/>
+          <w:shd w:val="clear" w:color="auto" w:fill="FFFFFF"/>
+        </w:rPr>
+        <w:t>floxed</w:t>
+      </w:r>
+      <w:proofErr w:type="spellEnd"/>
+      <w:r>
+        <w:rPr>
+          <w:rFonts w:ascii="Arial" w:eastAsia="Times New Roman" w:hAnsi="Arial" w:cs="Arial"/>
+          <w:bCs/>
+          <w:color w:val="252525"/>
+          <w:sz w:val="24"/>
+          <w:szCs w:val="24"/>
+          <w:shd w:val="clear" w:color="auto" w:fill="FFFFFF"/>
+        </w:rPr>
+        <w:t xml:space="preserve"> alleles for both AMPK a1 and a2 were</w:t>
       </w:r>
       <w:r>
         <w:rPr>
@@ -957,17 +1081,40 @@
           <w:szCs w:val="24"/>
           <w:shd w:val="clear" w:color="auto" w:fill="FFFFFF"/>
         </w:rPr>
-        <w:t>AAV8-TBG.PI.eGFP.WPRE. bGH</w:t>
-      </w:r>
-      <w:r>
-        <w:rPr>
-          <w:rFonts w:ascii="Arial" w:eastAsia="Times New Roman" w:hAnsi="Arial" w:cs="Arial"/>
-          <w:color w:val="000000"/>
-          <w:sz w:val="24"/>
-          <w:szCs w:val="24"/>
-          <w:shd w:val="clear" w:color="auto" w:fill="FFFFFF"/>
-        </w:rPr>
-        <w:t>) or C</w:t>
+        <w:t xml:space="preserve">AAV8-TBG.PI.eGFP.WPRE. </w:t>
+      </w:r>
+      <w:proofErr w:type="spellStart"/>
+      <w:r>
+        <w:rPr>
+          <w:rFonts w:ascii="Arial" w:hAnsi="Arial" w:cs="Arial"/>
+          <w:color w:val="000000"/>
+          <w:sz w:val="24"/>
+          <w:szCs w:val="24"/>
+          <w:shd w:val="clear" w:color="auto" w:fill="FFFFFF"/>
+        </w:rPr>
+        <w:t>bGH</w:t>
+      </w:r>
+      <w:proofErr w:type="spellEnd"/>
+      <w:r>
+        <w:rPr>
+          <w:rFonts w:ascii="Arial" w:eastAsia="Times New Roman" w:hAnsi="Arial" w:cs="Arial"/>
+          <w:color w:val="000000"/>
+          <w:sz w:val="24"/>
+          <w:szCs w:val="24"/>
+          <w:shd w:val="clear" w:color="auto" w:fill="FFFFFF"/>
+        </w:rPr>
+        <w:t xml:space="preserve">) or </w:t>
+      </w:r>
+      <w:proofErr w:type="spellStart"/>
+      <w:r>
+        <w:rPr>
+          <w:rFonts w:ascii="Arial" w:eastAsia="Times New Roman" w:hAnsi="Arial" w:cs="Arial"/>
+          <w:color w:val="000000"/>
+          <w:sz w:val="24"/>
+          <w:szCs w:val="24"/>
+          <w:shd w:val="clear" w:color="auto" w:fill="FFFFFF"/>
+        </w:rPr>
+        <w:t>C</w:t>
       </w:r>
       <w:r>
         <w:rPr>
@@ -979,6 +1126,7 @@
         </w:rPr>
         <w:t>re</w:t>
       </w:r>
+      <w:proofErr w:type="spellEnd"/>
       <w:r>
         <w:rPr>
           <w:rFonts w:ascii="Arial" w:eastAsia="Times New Roman" w:hAnsi="Arial" w:cs="Arial"/>
@@ -1182,15 +1330,49 @@
         </w:rPr>
         <w:t xml:space="preserve">m mice, livers were placed in an </w:t>
       </w:r>
-      <w:r>
-        <w:rPr>
-          <w:rFonts w:ascii="Arial" w:eastAsia="Times New Roman" w:hAnsi="Arial" w:cs="Arial"/>
-          <w:color w:val="252525"/>
-          <w:sz w:val="24"/>
-          <w:szCs w:val="24"/>
-          <w:shd w:val="clear" w:color="auto" w:fill="FFFFFF"/>
-        </w:rPr>
-        <w:t xml:space="preserve">eppendorf tube in liquid nitrogen to freeze. Frozen tissue samples were cut using dry ice to 20-50 mg of tissue per sample. 20 uL/mg of RIPA buffer </w:t>
+      <w:proofErr w:type="spellStart"/>
+      <w:r>
+        <w:rPr>
+          <w:rFonts w:ascii="Arial" w:eastAsia="Times New Roman" w:hAnsi="Arial" w:cs="Arial"/>
+          <w:color w:val="252525"/>
+          <w:sz w:val="24"/>
+          <w:szCs w:val="24"/>
+          <w:shd w:val="clear" w:color="auto" w:fill="FFFFFF"/>
+        </w:rPr>
+        <w:t>eppendorf</w:t>
+      </w:r>
+      <w:proofErr w:type="spellEnd"/>
+      <w:r>
+        <w:rPr>
+          <w:rFonts w:ascii="Arial" w:eastAsia="Times New Roman" w:hAnsi="Arial" w:cs="Arial"/>
+          <w:color w:val="252525"/>
+          <w:sz w:val="24"/>
+          <w:szCs w:val="24"/>
+          <w:shd w:val="clear" w:color="auto" w:fill="FFFFFF"/>
+        </w:rPr>
+        <w:t xml:space="preserve"> tube in liquid nitrogen to freeze. Frozen tissue samples were cut using dry ice to 20-50 mg of tissue per sample. 20 </w:t>
+      </w:r>
+      <w:proofErr w:type="spellStart"/>
+      <w:r>
+        <w:rPr>
+          <w:rFonts w:ascii="Arial" w:eastAsia="Times New Roman" w:hAnsi="Arial" w:cs="Arial"/>
+          <w:color w:val="252525"/>
+          <w:sz w:val="24"/>
+          <w:szCs w:val="24"/>
+          <w:shd w:val="clear" w:color="auto" w:fill="FFFFFF"/>
+        </w:rPr>
+        <w:t>uL</w:t>
+      </w:r>
+      <w:proofErr w:type="spellEnd"/>
+      <w:r>
+        <w:rPr>
+          <w:rFonts w:ascii="Arial" w:eastAsia="Times New Roman" w:hAnsi="Arial" w:cs="Arial"/>
+          <w:color w:val="252525"/>
+          <w:sz w:val="24"/>
+          <w:szCs w:val="24"/>
+          <w:shd w:val="clear" w:color="auto" w:fill="FFFFFF"/>
+        </w:rPr>
+        <w:t xml:space="preserve">/mg of RIPA buffer </w:t>
       </w:r>
       <w:r>
         <w:rPr>
@@ -1210,7 +1392,29 @@
           <w:szCs w:val="24"/>
           <w:shd w:val="clear" w:color="auto" w:fill="FFFFFF"/>
         </w:rPr>
-        <w:t xml:space="preserve">was added to each sample and they were homogenized using Qiagen Tissue Lyser (3 min at 25Hz). </w:t>
+        <w:t xml:space="preserve">was added to each sample and they were homogenized using Qiagen Tissue </w:t>
+      </w:r>
+      <w:proofErr w:type="spellStart"/>
+      <w:r>
+        <w:rPr>
+          <w:rFonts w:ascii="Arial" w:eastAsia="Times New Roman" w:hAnsi="Arial" w:cs="Arial"/>
+          <w:color w:val="252525"/>
+          <w:sz w:val="24"/>
+          <w:szCs w:val="24"/>
+          <w:shd w:val="clear" w:color="auto" w:fill="FFFFFF"/>
+        </w:rPr>
+        <w:t>Lyser</w:t>
+      </w:r>
+      <w:proofErr w:type="spellEnd"/>
+      <w:r>
+        <w:rPr>
+          <w:rFonts w:ascii="Arial" w:eastAsia="Times New Roman" w:hAnsi="Arial" w:cs="Arial"/>
+          <w:color w:val="252525"/>
+          <w:sz w:val="24"/>
+          <w:szCs w:val="24"/>
+          <w:shd w:val="clear" w:color="auto" w:fill="FFFFFF"/>
+        </w:rPr>
+        <w:t xml:space="preserve"> (3 min at 25Hz). </w:t>
       </w:r>
       <w:r>
         <w:rPr>
@@ -1265,7 +1469,27 @@
           <w:sz w:val="24"/>
           <w:szCs w:val="24"/>
         </w:rPr>
-        <w:t xml:space="preserve">160 uL of </w:t>
+        <w:t xml:space="preserve">160 </w:t>
+      </w:r>
+      <w:proofErr w:type="spellStart"/>
+      <w:r>
+        <w:rPr>
+          <w:rFonts w:ascii="Arial" w:eastAsia="Times New Roman" w:hAnsi="Arial" w:cs="Arial"/>
+          <w:color w:val="252525"/>
+          <w:sz w:val="24"/>
+          <w:szCs w:val="24"/>
+        </w:rPr>
+        <w:t>uL</w:t>
+      </w:r>
+      <w:proofErr w:type="spellEnd"/>
+      <w:r>
+        <w:rPr>
+          <w:rFonts w:ascii="Arial" w:eastAsia="Times New Roman" w:hAnsi="Arial" w:cs="Arial"/>
+          <w:color w:val="252525"/>
+          <w:sz w:val="24"/>
+          <w:szCs w:val="24"/>
+        </w:rPr>
+        <w:t xml:space="preserve"> of </w:t>
       </w:r>
       <w:r>
         <w:rPr>
@@ -1292,25 +1516,67 @@
           <w:sz w:val="24"/>
           <w:szCs w:val="24"/>
         </w:rPr>
-        <w:t xml:space="preserve">and 40 uL of </w:t>
-      </w:r>
-      <w:r>
-        <w:rPr>
-          <w:rFonts w:ascii="Arial" w:eastAsia="Times New Roman" w:hAnsi="Arial" w:cs="Arial"/>
-          <w:color w:val="252525"/>
-          <w:sz w:val="24"/>
-          <w:szCs w:val="24"/>
-        </w:rPr>
-        <w:t xml:space="preserve">ThermoFisher Scientific </w:t>
-      </w:r>
-      <w:r>
-        <w:rPr>
-          <w:rFonts w:ascii="Arial" w:eastAsia="Times New Roman" w:hAnsi="Arial" w:cs="Arial"/>
-          <w:color w:val="252525"/>
-          <w:sz w:val="24"/>
-          <w:szCs w:val="24"/>
-        </w:rPr>
-        <w:t xml:space="preserve">NuPAGE sample </w:t>
+        <w:t xml:space="preserve">and 40 </w:t>
+      </w:r>
+      <w:proofErr w:type="spellStart"/>
+      <w:r>
+        <w:rPr>
+          <w:rFonts w:ascii="Arial" w:eastAsia="Times New Roman" w:hAnsi="Arial" w:cs="Arial"/>
+          <w:color w:val="252525"/>
+          <w:sz w:val="24"/>
+          <w:szCs w:val="24"/>
+        </w:rPr>
+        <w:t>uL</w:t>
+      </w:r>
+      <w:proofErr w:type="spellEnd"/>
+      <w:r>
+        <w:rPr>
+          <w:rFonts w:ascii="Arial" w:eastAsia="Times New Roman" w:hAnsi="Arial" w:cs="Arial"/>
+          <w:color w:val="252525"/>
+          <w:sz w:val="24"/>
+          <w:szCs w:val="24"/>
+        </w:rPr>
+        <w:t xml:space="preserve"> of </w:t>
+      </w:r>
+      <w:proofErr w:type="spellStart"/>
+      <w:r>
+        <w:rPr>
+          <w:rFonts w:ascii="Arial" w:eastAsia="Times New Roman" w:hAnsi="Arial" w:cs="Arial"/>
+          <w:color w:val="252525"/>
+          <w:sz w:val="24"/>
+          <w:szCs w:val="24"/>
+        </w:rPr>
+        <w:t>ThermoFisher</w:t>
+      </w:r>
+      <w:proofErr w:type="spellEnd"/>
+      <w:r>
+        <w:rPr>
+          <w:rFonts w:ascii="Arial" w:eastAsia="Times New Roman" w:hAnsi="Arial" w:cs="Arial"/>
+          <w:color w:val="252525"/>
+          <w:sz w:val="24"/>
+          <w:szCs w:val="24"/>
+        </w:rPr>
+        <w:t xml:space="preserve"> Scientific </w:t>
+      </w:r>
+      <w:proofErr w:type="spellStart"/>
+      <w:r>
+        <w:rPr>
+          <w:rFonts w:ascii="Arial" w:eastAsia="Times New Roman" w:hAnsi="Arial" w:cs="Arial"/>
+          <w:color w:val="252525"/>
+          <w:sz w:val="24"/>
+          <w:szCs w:val="24"/>
+        </w:rPr>
+        <w:t>NuPAGE</w:t>
+      </w:r>
+      <w:proofErr w:type="spellEnd"/>
+      <w:r>
+        <w:rPr>
+          <w:rFonts w:ascii="Arial" w:eastAsia="Times New Roman" w:hAnsi="Arial" w:cs="Arial"/>
+          <w:color w:val="252525"/>
+          <w:sz w:val="24"/>
+          <w:szCs w:val="24"/>
+        </w:rPr>
+        <w:t xml:space="preserve"> sample </w:t>
       </w:r>
       <w:r>
         <w:rPr>
@@ -1337,7 +1603,27 @@
           <w:sz w:val="24"/>
           <w:szCs w:val="24"/>
         </w:rPr>
-        <w:t xml:space="preserve">and 200 uL of </w:t>
+        <w:t xml:space="preserve">and 200 </w:t>
+      </w:r>
+      <w:proofErr w:type="spellStart"/>
+      <w:r>
+        <w:rPr>
+          <w:rFonts w:ascii="Arial" w:eastAsia="Times New Roman" w:hAnsi="Arial" w:cs="Arial"/>
+          <w:color w:val="252525"/>
+          <w:sz w:val="24"/>
+          <w:szCs w:val="24"/>
+        </w:rPr>
+        <w:t>uL</w:t>
+      </w:r>
+      <w:proofErr w:type="spellEnd"/>
+      <w:r>
+        <w:rPr>
+          <w:rFonts w:ascii="Arial" w:eastAsia="Times New Roman" w:hAnsi="Arial" w:cs="Arial"/>
+          <w:color w:val="252525"/>
+          <w:sz w:val="24"/>
+          <w:szCs w:val="24"/>
+        </w:rPr>
+        <w:t xml:space="preserve"> of </w:t>
       </w:r>
       <w:r>
         <w:rPr>
@@ -1536,7 +1822,29 @@
           <w:szCs w:val="24"/>
           <w:shd w:val="clear" w:color="auto" w:fill="FFFFFF"/>
         </w:rPr>
-        <w:t>10 uL of s</w:t>
+        <w:t xml:space="preserve">10 </w:t>
+      </w:r>
+      <w:proofErr w:type="spellStart"/>
+      <w:r>
+        <w:rPr>
+          <w:rFonts w:ascii="Arial" w:eastAsia="Times New Roman" w:hAnsi="Arial" w:cs="Arial"/>
+          <w:color w:val="000000"/>
+          <w:sz w:val="24"/>
+          <w:szCs w:val="24"/>
+          <w:shd w:val="clear" w:color="auto" w:fill="FFFFFF"/>
+        </w:rPr>
+        <w:t>uL</w:t>
+      </w:r>
+      <w:proofErr w:type="spellEnd"/>
+      <w:r>
+        <w:rPr>
+          <w:rFonts w:ascii="Arial" w:eastAsia="Times New Roman" w:hAnsi="Arial" w:cs="Arial"/>
+          <w:color w:val="000000"/>
+          <w:sz w:val="24"/>
+          <w:szCs w:val="24"/>
+          <w:shd w:val="clear" w:color="auto" w:fill="FFFFFF"/>
+        </w:rPr>
+        <w:t xml:space="preserve"> of s</w:t>
       </w:r>
       <w:r>
         <w:rPr>
@@ -1877,8 +2185,20 @@
           <w:szCs w:val="24"/>
           <w:shd w:val="clear" w:color="auto" w:fill="FFFFFF"/>
         </w:rPr>
-        <w:t>(list of anibodies</w:t>
-      </w:r>
+        <w:t xml:space="preserve">(list of </w:t>
+      </w:r>
+      <w:proofErr w:type="spellStart"/>
+      <w:r>
+        <w:rPr>
+          <w:rFonts w:ascii="Arial" w:eastAsia="Times New Roman" w:hAnsi="Arial" w:cs="Arial"/>
+          <w:color w:val="FF0000"/>
+          <w:sz w:val="24"/>
+          <w:szCs w:val="24"/>
+          <w:shd w:val="clear" w:color="auto" w:fill="FFFFFF"/>
+        </w:rPr>
+        <w:t>anibodies</w:t>
+      </w:r>
+      <w:proofErr w:type="spellEnd"/>
       <w:r>
         <w:rPr>
           <w:rFonts w:ascii="Arial" w:eastAsia="Times New Roman" w:hAnsi="Arial" w:cs="Arial"/>
@@ -2080,17 +2400,105 @@
           <w:szCs w:val="24"/>
           <w:shd w:val="clear" w:color="auto" w:fill="FFFFFF"/>
         </w:rPr>
-        <w:t>4 uL of each control sample and 1 uL of each ketogenic diet sample were pipet into a 96 well plate.</w:t>
-      </w:r>
-      <w:r>
-        <w:rPr>
-          <w:rFonts w:ascii="Arial" w:eastAsia="Times New Roman" w:hAnsi="Arial" w:cs="Arial"/>
-          <w:color w:val="252525"/>
-          <w:sz w:val="24"/>
-          <w:szCs w:val="24"/>
-          <w:shd w:val="clear" w:color="auto" w:fill="FFFFFF"/>
-        </w:rPr>
-        <w:t xml:space="preserve"> 270 uL of R1 was added to each well and incubated for 5 minutes at 37˚C. Next, 90 uL of R2 were added to each well and then placed in the plate reader at 37˚C. </w:t>
+        <w:t xml:space="preserve">4 </w:t>
+      </w:r>
+      <w:proofErr w:type="spellStart"/>
+      <w:r>
+        <w:rPr>
+          <w:rFonts w:ascii="Arial" w:eastAsia="Times New Roman" w:hAnsi="Arial" w:cs="Arial"/>
+          <w:color w:val="000000"/>
+          <w:sz w:val="24"/>
+          <w:szCs w:val="24"/>
+          <w:shd w:val="clear" w:color="auto" w:fill="FFFFFF"/>
+        </w:rPr>
+        <w:t>uL</w:t>
+      </w:r>
+      <w:proofErr w:type="spellEnd"/>
+      <w:r>
+        <w:rPr>
+          <w:rFonts w:ascii="Arial" w:eastAsia="Times New Roman" w:hAnsi="Arial" w:cs="Arial"/>
+          <w:color w:val="000000"/>
+          <w:sz w:val="24"/>
+          <w:szCs w:val="24"/>
+          <w:shd w:val="clear" w:color="auto" w:fill="FFFFFF"/>
+        </w:rPr>
+        <w:t xml:space="preserve"> of each control sample and 1 </w:t>
+      </w:r>
+      <w:proofErr w:type="spellStart"/>
+      <w:r>
+        <w:rPr>
+          <w:rFonts w:ascii="Arial" w:eastAsia="Times New Roman" w:hAnsi="Arial" w:cs="Arial"/>
+          <w:color w:val="000000"/>
+          <w:sz w:val="24"/>
+          <w:szCs w:val="24"/>
+          <w:shd w:val="clear" w:color="auto" w:fill="FFFFFF"/>
+        </w:rPr>
+        <w:t>uL</w:t>
+      </w:r>
+      <w:proofErr w:type="spellEnd"/>
+      <w:r>
+        <w:rPr>
+          <w:rFonts w:ascii="Arial" w:eastAsia="Times New Roman" w:hAnsi="Arial" w:cs="Arial"/>
+          <w:color w:val="000000"/>
+          <w:sz w:val="24"/>
+          <w:szCs w:val="24"/>
+          <w:shd w:val="clear" w:color="auto" w:fill="FFFFFF"/>
+        </w:rPr>
+        <w:t xml:space="preserve"> of each ketogenic diet sample were pipet into a 96 well plate.</w:t>
+      </w:r>
+      <w:r>
+        <w:rPr>
+          <w:rFonts w:ascii="Arial" w:eastAsia="Times New Roman" w:hAnsi="Arial" w:cs="Arial"/>
+          <w:color w:val="252525"/>
+          <w:sz w:val="24"/>
+          <w:szCs w:val="24"/>
+          <w:shd w:val="clear" w:color="auto" w:fill="FFFFFF"/>
+        </w:rPr>
+        <w:t xml:space="preserve"> 270 </w:t>
+      </w:r>
+      <w:proofErr w:type="spellStart"/>
+      <w:r>
+        <w:rPr>
+          <w:rFonts w:ascii="Arial" w:eastAsia="Times New Roman" w:hAnsi="Arial" w:cs="Arial"/>
+          <w:color w:val="252525"/>
+          <w:sz w:val="24"/>
+          <w:szCs w:val="24"/>
+          <w:shd w:val="clear" w:color="auto" w:fill="FFFFFF"/>
+        </w:rPr>
+        <w:t>uL</w:t>
+      </w:r>
+      <w:proofErr w:type="spellEnd"/>
+      <w:r>
+        <w:rPr>
+          <w:rFonts w:ascii="Arial" w:eastAsia="Times New Roman" w:hAnsi="Arial" w:cs="Arial"/>
+          <w:color w:val="252525"/>
+          <w:sz w:val="24"/>
+          <w:szCs w:val="24"/>
+          <w:shd w:val="clear" w:color="auto" w:fill="FFFFFF"/>
+        </w:rPr>
+        <w:t xml:space="preserve"> of R1 was added to each well and incubated for 5 minutes at 37˚C. Next, 90 </w:t>
+      </w:r>
+      <w:proofErr w:type="spellStart"/>
+      <w:r>
+        <w:rPr>
+          <w:rFonts w:ascii="Arial" w:eastAsia="Times New Roman" w:hAnsi="Arial" w:cs="Arial"/>
+          <w:color w:val="252525"/>
+          <w:sz w:val="24"/>
+          <w:szCs w:val="24"/>
+          <w:shd w:val="clear" w:color="auto" w:fill="FFFFFF"/>
+        </w:rPr>
+        <w:t>uL</w:t>
+      </w:r>
+      <w:proofErr w:type="spellEnd"/>
+      <w:r>
+        <w:rPr>
+          <w:rFonts w:ascii="Arial" w:eastAsia="Times New Roman" w:hAnsi="Arial" w:cs="Arial"/>
+          <w:color w:val="252525"/>
+          <w:sz w:val="24"/>
+          <w:szCs w:val="24"/>
+          <w:shd w:val="clear" w:color="auto" w:fill="FFFFFF"/>
+        </w:rPr>
+        <w:t xml:space="preserve"> of R2 were added to each well and then placed in the plate reader at 37˚C. </w:t>
       </w:r>
     </w:p>
     <w:p>
@@ -2522,15 +2930,27 @@
         </w:rPr>
         <w:t xml:space="preserve"> into the </w:t>
       </w:r>
-      <w:r>
-        <w:rPr>
-          <w:rFonts w:ascii="Arial" w:eastAsia="Times New Roman" w:hAnsi="Arial" w:cs="Arial"/>
-          <w:color w:val="252525"/>
-          <w:sz w:val="24"/>
-          <w:szCs w:val="24"/>
-          <w:shd w:val="clear" w:color="auto" w:fill="FFFFFF"/>
-        </w:rPr>
-        <w:t xml:space="preserve">interperitoneal cavity. </w:t>
+      <w:proofErr w:type="spellStart"/>
+      <w:r>
+        <w:rPr>
+          <w:rFonts w:ascii="Arial" w:eastAsia="Times New Roman" w:hAnsi="Arial" w:cs="Arial"/>
+          <w:color w:val="252525"/>
+          <w:sz w:val="24"/>
+          <w:szCs w:val="24"/>
+          <w:shd w:val="clear" w:color="auto" w:fill="FFFFFF"/>
+        </w:rPr>
+        <w:t>interperitoneal</w:t>
+      </w:r>
+      <w:proofErr w:type="spellEnd"/>
+      <w:r>
+        <w:rPr>
+          <w:rFonts w:ascii="Arial" w:eastAsia="Times New Roman" w:hAnsi="Arial" w:cs="Arial"/>
+          <w:color w:val="252525"/>
+          <w:sz w:val="24"/>
+          <w:szCs w:val="24"/>
+          <w:shd w:val="clear" w:color="auto" w:fill="FFFFFF"/>
+        </w:rPr>
+        <w:t xml:space="preserve"> cavity. </w:t>
       </w:r>
       <w:r>
         <w:rPr>
@@ -2580,8 +3000,20 @@
           <w:szCs w:val="24"/>
           <w:shd w:val="clear" w:color="auto" w:fill="FFFFFF"/>
         </w:rPr>
-        <w:t>from the</w:t>
-      </w:r>
+        <w:t xml:space="preserve">from </w:t>
+      </w:r>
+      <w:proofErr w:type="spellStart"/>
+      <w:r>
+        <w:rPr>
+          <w:rFonts w:ascii="Arial" w:eastAsia="Times New Roman" w:hAnsi="Arial" w:cs="Arial"/>
+          <w:color w:val="252525"/>
+          <w:sz w:val="24"/>
+          <w:szCs w:val="24"/>
+          <w:shd w:val="clear" w:color="auto" w:fill="FFFFFF"/>
+        </w:rPr>
+        <w:t>the</w:t>
+      </w:r>
+      <w:proofErr w:type="spellEnd"/>
       <w:r>
         <w:rPr>
           <w:rFonts w:ascii="Arial" w:eastAsia="Times New Roman" w:hAnsi="Arial" w:cs="Arial"/>
@@ -3359,6 +3791,7 @@
           <w:ilvl w:val="0"/>
           <w:numId w:val="3"/>
         </w:numPr>
+        <w:jc w:val="left"/>
         <w:rPr>
           <w:rFonts w:ascii="Arial" w:eastAsia="Times New Roman" w:hAnsi="Arial" w:cs="Arial"/>
           <w:bCs/>
@@ -3376,6 +3809,36 @@
           <w:shd w:val="clear" w:color="auto" w:fill="FFFFFF"/>
         </w:rPr>
         <w:t>AMPK effectively knocked out and confirmed using Western Blots</w:t>
+      </w:r>
+      <w:r>
+        <w:rPr>
+          <w:rFonts w:ascii="Arial" w:eastAsia="Times New Roman" w:hAnsi="Arial" w:cs="Arial"/>
+          <w:bCs/>
+          <w:sz w:val="24"/>
+          <w:szCs w:val="24"/>
+          <w:shd w:val="clear" w:color="auto" w:fill="FFFFFF"/>
+        </w:rPr>
+        <w:t xml:space="preserve"> (</w:t>
+      </w:r>
+      <w:r>
+        <w:rPr>
+          <w:rFonts w:ascii="Arial" w:eastAsia="Times New Roman" w:hAnsi="Arial" w:cs="Arial"/>
+          <w:bCs/>
+          <w:sz w:val="24"/>
+          <w:szCs w:val="24"/>
+          <w:shd w:val="clear" w:color="auto" w:fill="FFFFFF"/>
+        </w:rPr>
+        <w:t>AMPK alpha1/2 liver KO has no effect on mTOR pathway?</w:t>
+      </w:r>
+      <w:r>
+        <w:rPr>
+          <w:rFonts w:ascii="Arial" w:eastAsia="Times New Roman" w:hAnsi="Arial" w:cs="Arial"/>
+          <w:bCs/>
+          <w:sz w:val="24"/>
+          <w:szCs w:val="24"/>
+          <w:shd w:val="clear" w:color="auto" w:fill="FFFFFF"/>
+        </w:rPr>
+        <w:t>)</w:t>
       </w:r>
     </w:p>
     <w:p>
@@ -3452,7 +3915,29 @@
           <w:szCs w:val="24"/>
           <w:shd w:val="clear" w:color="auto" w:fill="FFFFFF"/>
         </w:rPr>
-        <w:t xml:space="preserve"> pACC, a downstream target of AMPK</w:t>
+        <w:t xml:space="preserve"> </w:t>
+      </w:r>
+      <w:proofErr w:type="spellStart"/>
+      <w:r>
+        <w:rPr>
+          <w:rFonts w:ascii="Arial" w:eastAsia="Times New Roman" w:hAnsi="Arial" w:cs="Arial"/>
+          <w:bCs/>
+          <w:sz w:val="24"/>
+          <w:szCs w:val="24"/>
+          <w:shd w:val="clear" w:color="auto" w:fill="FFFFFF"/>
+        </w:rPr>
+        <w:t>pACC</w:t>
+      </w:r>
+      <w:proofErr w:type="spellEnd"/>
+      <w:r>
+        <w:rPr>
+          <w:rFonts w:ascii="Arial" w:eastAsia="Times New Roman" w:hAnsi="Arial" w:cs="Arial"/>
+          <w:bCs/>
+          <w:sz w:val="24"/>
+          <w:szCs w:val="24"/>
+          <w:shd w:val="clear" w:color="auto" w:fill="FFFFFF"/>
+        </w:rPr>
+        <w:t>, a downstream target of AMPK</w:t>
       </w:r>
       <w:r>
         <w:rPr>
@@ -3612,7 +4097,29 @@
           <w:szCs w:val="24"/>
           <w:shd w:val="clear" w:color="auto" w:fill="FFFFFF"/>
         </w:rPr>
-        <w:t xml:space="preserve">Similarly, pACC was </w:t>
+        <w:t xml:space="preserve">Similarly, </w:t>
+      </w:r>
+      <w:proofErr w:type="spellStart"/>
+      <w:r>
+        <w:rPr>
+          <w:rFonts w:ascii="Arial" w:eastAsia="Times New Roman" w:hAnsi="Arial" w:cs="Arial"/>
+          <w:bCs/>
+          <w:sz w:val="24"/>
+          <w:szCs w:val="24"/>
+          <w:shd w:val="clear" w:color="auto" w:fill="FFFFFF"/>
+        </w:rPr>
+        <w:t>pACC</w:t>
+      </w:r>
+      <w:proofErr w:type="spellEnd"/>
+      <w:r>
+        <w:rPr>
+          <w:rFonts w:ascii="Arial" w:eastAsia="Times New Roman" w:hAnsi="Arial" w:cs="Arial"/>
+          <w:bCs/>
+          <w:sz w:val="24"/>
+          <w:szCs w:val="24"/>
+          <w:shd w:val="clear" w:color="auto" w:fill="FFFFFF"/>
+        </w:rPr>
+        <w:t xml:space="preserve"> was </w:t>
       </w:r>
       <w:r>
         <w:rPr>
@@ -3787,7 +4294,7 @@
           <w:szCs w:val="24"/>
           <w:shd w:val="clear" w:color="auto" w:fill="FFFFFF"/>
         </w:rPr>
-        <w:t>Ketone production is similar between KO and Control mice</w:t>
+        <w:t>Ketone Levels Increase on Ketogenic Diet and AMPK had No Effect on Ketone Production</w:t>
       </w:r>
     </w:p>
     <w:p>
@@ -3846,8 +4353,6 @@
         </w:rPr>
         <w:t xml:space="preserve"> (Figure 3)</w:t>
       </w:r>
-      <w:bookmarkStart w:id="0" w:name="_GoBack"/>
-      <w:bookmarkEnd w:id="0"/>
       <w:r>
         <w:rPr>
           <w:rFonts w:ascii="Arial" w:eastAsia="Times New Roman" w:hAnsi="Arial" w:cs="Arial"/>
@@ -3875,6 +4380,33 @@
           <w:shd w:val="clear" w:color="auto" w:fill="FFFFFF"/>
         </w:rPr>
       </w:pPr>
+      <w:r>
+        <w:rPr>
+          <w:rFonts w:ascii="Arial" w:eastAsia="Times New Roman" w:hAnsi="Arial" w:cs="Arial"/>
+          <w:bCs/>
+          <w:sz w:val="24"/>
+          <w:szCs w:val="24"/>
+          <w:shd w:val="clear" w:color="auto" w:fill="FFFFFF"/>
+        </w:rPr>
+        <w:t>AMPK alpha1/2 KO has no effect on body composition</w:t>
+      </w:r>
+    </w:p>
+    <w:p>
+      <w:pPr>
+        <w:pStyle w:val="ListParagraph"/>
+        <w:numPr>
+          <w:ilvl w:val="1"/>
+          <w:numId w:val="3"/>
+        </w:numPr>
+        <w:jc w:val="left"/>
+        <w:rPr>
+          <w:rFonts w:ascii="Arial" w:eastAsia="Times New Roman" w:hAnsi="Arial" w:cs="Arial"/>
+          <w:bCs/>
+          <w:sz w:val="24"/>
+          <w:szCs w:val="24"/>
+          <w:shd w:val="clear" w:color="auto" w:fill="FFFFFF"/>
+        </w:rPr>
+      </w:pPr>
     </w:p>
     <w:p>
       <w:pPr>
@@ -3991,6 +4523,7 @@
           <w:szCs w:val="24"/>
           <w:shd w:val="clear" w:color="auto" w:fill="FFFFFF"/>
         </w:rPr>
+        <w:lastRenderedPageBreak/>
         <w:fldChar w:fldCharType="begin" w:fldLock="1"/>
       </w:r>
       <w:r>
@@ -4050,17 +4583,7 @@
           <w:sz w:val="24"/>
           <w:szCs w:val="24"/>
         </w:rPr>
-        <w:t xml:space="preserve">. 2010;468(7324):653-658. </w:t>
-      </w:r>
-      <w:r>
-        <w:rPr>
-          <w:rFonts w:ascii="Arial" w:hAnsi="Arial" w:cs="Arial"/>
-          <w:noProof/>
-          <w:sz w:val="24"/>
-          <w:szCs w:val="24"/>
-        </w:rPr>
-        <w:lastRenderedPageBreak/>
-        <w:t>doi:10.1038/nature09571</w:t>
+        <w:t>. 2010;468(7324):653-658. doi:10.1038/nature09571</w:t>
       </w:r>
     </w:p>
     <w:p>
@@ -4530,6 +5053,19 @@
         </w:rPr>
         <w:t xml:space="preserve">Figure 4. </w:t>
       </w:r>
+      <w:r>
+        <w:rPr>
+          <w:rFonts w:ascii="Arial" w:eastAsia="Times New Roman" w:hAnsi="Arial" w:cs="Arial"/>
+          <w:bCs/>
+          <w:color w:val="252525"/>
+          <w:sz w:val="24"/>
+          <w:szCs w:val="24"/>
+          <w:shd w:val="clear" w:color="auto" w:fill="FFFFFF"/>
+        </w:rPr>
+        <w:t>Body Composition</w:t>
+      </w:r>
+      <w:bookmarkStart w:id="0" w:name="_GoBack"/>
+      <w:bookmarkEnd w:id="0"/>
     </w:p>
     <w:p>
       <w:pPr>
@@ -5963,7 +6499,6 @@
   <w:style w:type="character" w:default="1" w:styleId="DefaultParagraphFont">
     <w:name w:val="Default Paragraph Font"/>
     <w:uiPriority w:val="1"/>
-    <w:semiHidden/>
     <w:unhideWhenUsed/>
   </w:style>
   <w:style w:type="table" w:default="1" w:styleId="TableNormal">
@@ -6658,7 +7193,7 @@
 </file>
 
 <file path=customXml/itemProps1.xml><?xml version="1.0" encoding="utf-8"?>
-<ds:datastoreItem xmlns:ds="http://schemas.openxmlformats.org/officeDocument/2006/customXml" ds:itemID="{1446813E-BCE5-714D-ACD8-7E8DAFCDE2B3}">
+<ds:datastoreItem xmlns:ds="http://schemas.openxmlformats.org/officeDocument/2006/customXml" ds:itemID="{B49CC04A-47F5-6A4C-8B21-7A6543F08E9F}">
   <ds:schemaRefs>
     <ds:schemaRef ds:uri="http://schemas.openxmlformats.org/officeDocument/2006/bibliography"/>
   </ds:schemaRefs>

</xml_diff>

<commit_message>
Adding in previous findings into results
</commit_message>
<xml_diff>
--- a/Manuscripts/Liver AMPK Ketogenic Diet Paper/Manuscript.docx
+++ b/Manuscripts/Liver AMPK Ketogenic Diet Paper/Manuscript.docx
@@ -39,107 +39,7 @@
           <w:sz w:val="24"/>
           <w:szCs w:val="24"/>
         </w:rPr>
-        <w:t xml:space="preserve">Katherine E. Kistler, Cody M. </w:t>
-      </w:r>
-      <w:proofErr w:type="spellStart"/>
-      <w:r>
-        <w:rPr>
-          <w:rFonts w:ascii="Arial" w:eastAsia="Times New Roman" w:hAnsi="Arial" w:cs="Arial"/>
-          <w:color w:val="000000"/>
-          <w:sz w:val="24"/>
-          <w:szCs w:val="24"/>
-        </w:rPr>
-        <w:t>Cousineau</w:t>
-      </w:r>
-      <w:proofErr w:type="spellEnd"/>
-      <w:r>
-        <w:rPr>
-          <w:rFonts w:ascii="Arial" w:eastAsia="Times New Roman" w:hAnsi="Arial" w:cs="Arial"/>
-          <w:color w:val="000000"/>
-          <w:sz w:val="24"/>
-          <w:szCs w:val="24"/>
-        </w:rPr>
-        <w:t xml:space="preserve">, </w:t>
-      </w:r>
-      <w:proofErr w:type="spellStart"/>
-      <w:r>
-        <w:rPr>
-          <w:rFonts w:ascii="Arial" w:eastAsia="Times New Roman" w:hAnsi="Arial" w:cs="Arial"/>
-          <w:color w:val="000000"/>
-          <w:sz w:val="24"/>
-          <w:szCs w:val="24"/>
-        </w:rPr>
-        <w:t>JeAnna</w:t>
-      </w:r>
-      <w:proofErr w:type="spellEnd"/>
-      <w:r>
-        <w:rPr>
-          <w:rFonts w:ascii="Arial" w:eastAsia="Times New Roman" w:hAnsi="Arial" w:cs="Arial"/>
-          <w:color w:val="000000"/>
-          <w:sz w:val="24"/>
-          <w:szCs w:val="24"/>
-        </w:rPr>
-        <w:t xml:space="preserve"> R. Redd, Claire D. Gleason, </w:t>
-      </w:r>
-      <w:proofErr w:type="spellStart"/>
-      <w:r>
-        <w:rPr>
-          <w:rFonts w:ascii="Arial" w:eastAsia="Times New Roman" w:hAnsi="Arial" w:cs="Arial"/>
-          <w:color w:val="000000"/>
-          <w:sz w:val="24"/>
-          <w:szCs w:val="24"/>
-        </w:rPr>
-        <w:t>Noura</w:t>
-      </w:r>
-      <w:proofErr w:type="spellEnd"/>
-      <w:r>
-        <w:rPr>
-          <w:rFonts w:ascii="Arial" w:eastAsia="Times New Roman" w:hAnsi="Arial" w:cs="Arial"/>
-          <w:color w:val="000000"/>
-          <w:sz w:val="24"/>
-          <w:szCs w:val="24"/>
-        </w:rPr>
-        <w:t xml:space="preserve"> El </w:t>
-      </w:r>
-      <w:proofErr w:type="spellStart"/>
-      <w:r>
-        <w:rPr>
-          <w:rFonts w:ascii="Arial" w:eastAsia="Times New Roman" w:hAnsi="Arial" w:cs="Arial"/>
-          <w:color w:val="000000"/>
-          <w:sz w:val="24"/>
-          <w:szCs w:val="24"/>
-        </w:rPr>
-        <w:t>Habbal</w:t>
-      </w:r>
-      <w:proofErr w:type="spellEnd"/>
-      <w:r>
-        <w:rPr>
-          <w:rFonts w:ascii="Arial" w:eastAsia="Times New Roman" w:hAnsi="Arial" w:cs="Arial"/>
-          <w:color w:val="000000"/>
-          <w:sz w:val="24"/>
-          <w:szCs w:val="24"/>
-        </w:rPr>
-        <w:t xml:space="preserve">, Molly ? </w:t>
-      </w:r>
-      <w:proofErr w:type="spellStart"/>
-      <w:r>
-        <w:rPr>
-          <w:rFonts w:ascii="Arial" w:eastAsia="Times New Roman" w:hAnsi="Arial" w:cs="Arial"/>
-          <w:color w:val="000000"/>
-          <w:sz w:val="24"/>
-          <w:szCs w:val="24"/>
-        </w:rPr>
-        <w:t>Mulcahy</w:t>
-      </w:r>
-      <w:proofErr w:type="spellEnd"/>
-      <w:r>
-        <w:rPr>
-          <w:rFonts w:ascii="Arial" w:eastAsia="Times New Roman" w:hAnsi="Arial" w:cs="Arial"/>
-          <w:color w:val="000000"/>
-          <w:sz w:val="24"/>
-          <w:szCs w:val="24"/>
-        </w:rPr>
-        <w:t xml:space="preserve">, Detrick Snyder, </w:t>
+        <w:t xml:space="preserve">Katherine E. Kistler, Cody M. Cousineau, JeAnna R. Redd, Claire D. Gleason, Noura El Habbal, Molly ? Mulcahy, Detrick Snyder, </w:t>
       </w:r>
       <w:r>
         <w:rPr>
@@ -747,31 +647,7 @@
           <w:szCs w:val="24"/>
           <w:shd w:val="clear" w:color="auto" w:fill="FFFFFF"/>
         </w:rPr>
-        <w:t xml:space="preserve"> harbored homozygous, </w:t>
-      </w:r>
-      <w:proofErr w:type="spellStart"/>
-      <w:r>
-        <w:rPr>
-          <w:rFonts w:ascii="Arial" w:eastAsia="Times New Roman" w:hAnsi="Arial" w:cs="Arial"/>
-          <w:bCs/>
-          <w:color w:val="252525"/>
-          <w:sz w:val="24"/>
-          <w:szCs w:val="24"/>
-          <w:shd w:val="clear" w:color="auto" w:fill="FFFFFF"/>
-        </w:rPr>
-        <w:t>floxed</w:t>
-      </w:r>
-      <w:proofErr w:type="spellEnd"/>
-      <w:r>
-        <w:rPr>
-          <w:rFonts w:ascii="Arial" w:eastAsia="Times New Roman" w:hAnsi="Arial" w:cs="Arial"/>
-          <w:bCs/>
-          <w:color w:val="252525"/>
-          <w:sz w:val="24"/>
-          <w:szCs w:val="24"/>
-          <w:shd w:val="clear" w:color="auto" w:fill="FFFFFF"/>
-        </w:rPr>
-        <w:t xml:space="preserve"> alleles for both AMPK a1 and a2 were</w:t>
+        <w:t xml:space="preserve"> harbored homozygous, floxed alleles for both AMPK a1 and a2 were</w:t>
       </w:r>
       <w:r>
         <w:rPr>
@@ -884,7 +760,7 @@
           <w:szCs w:val="24"/>
           <w:shd w:val="clear" w:color="auto" w:fill="FFFFFF"/>
         </w:rPr>
-        <w:instrText>ADDIN CSL_CITATION {"citationItems":[{"id":"ITEM-1","itemData":{"DOI":"10.1126/scisignal.aav3249","ISSN":"19379145","PMID":"31186373","abstract":"AMP-activated protein kinase (AMPK) senses energetic stress and, in turn, promotes catabolic and suppresses anabolic metabolism coordinately to restore energy balance. We found that a diverse array of AMPK activators increased mTOR complex 2 (mTORC2) signaling in an AMPK-dependent manner in cultured cells. Activation of AMPK with the type 2 diabetes drug metformin (GlucoPhage) also increased mTORC2 signaling in liver in vivo and in primary hepatocytes in an AMPK-dependent manner. AMPK-mediated activation of mTORC2 did not result from AMPK-mediated suppression of mTORC1 and thus reduced negative feedback on PI3K flux. Rather, AMPK associated with and directly phosphorylated mTORC2 (mTOR in complex with rictor). As determined by two-stage in vitro kinase assay, phosphorylation of mTORC2 by recombinant AMPK was sufficient to increase mTORC2 catalytic activity toward Akt. Hence, AMPK phosphorylated mTORC2 components directly to increase mTORC2 activity and downstream signaling. Functionally, inactivation of AMPK, mTORC2, and Akt increased apoptosis during acute energetic stress. By showing that AMPK activates mTORC2 to increase cell survival, these data provide a potential mechanism for how AMPK paradoxically promotes tumorigenesis in certain contexts despite its tumor-suppressive function through inhibition of growth-promoting mTORC1. Collectively, these data unveil mTORC2 as a target of AMPK and the AMPK-mTORC2 axis as a promoter of cell survival during energetic stress.","author":[{"dropping-particle":"","family":"Kazyken","given":"Dubek","non-dropping-particle":"","parse-names":false,"suffix":""},{"dropping-particle":"","family":"Magnuson","given":"Brian","non-dropping-particle":"","parse-names":false,"suffix":""},{"dropping-particle":"","family":"Bodur","given":"Cagri","non-dropping-particle":"","parse-names":false,"suffix":""},{"dropping-particle":"","family":"Acosta-Jaquez","given":"Hugo A.","non-dropping-particle":"","parse-names":false,"suffix":""},{"dropping-particle":"","family":"Zhang","given":"Deqiang","non-dropping-particle":"","parse-names":false,"suffix":""},{"dropping-particle":"","family":"Tong","given":"Xin","non-dropping-particle":"","parse-names":false,"suffix":""},{"dropping-particle":"","family":"Barnes","given":"Tammy M.","non-dropping-particle":"","parse-names":false,"suffix":""},{"dropping-particle":"","family":"Steinl","given":"Gabrielle K.","non-dropping-particle":"","parse-names":false,"suffix":""},{"dropping-particle":"","family":"Patterson","given":"Nicole E.","non-dropping-particle":"","parse-names":false,"suffix":""},{"dropping-particle":"","family":"Altheim","given":"Christopher H.","non-dropping-particle":"","parse-names":false,"suffix":""},{"dropping-particle":"","family":"Sharma","given":"Naveen","non-dropping-particle":"","parse-names":false,"suffix":""},{"dropping-particle":"","family":"Inoki","given":"Ken","non-dropping-particle":"","parse-names":false,"suffix":""},{"dropping-particle":"","family":"Cartee","given":"Gregory D.","non-dropping-particle":"","parse-names":false,"suffix":""},{"dropping-particle":"","family":"Bridges","given":"Dave","non-dropping-particle":"","parse-names":false,"suffix":""},{"dropping-particle":"","family":"Yin","given":"Lei","non-dropping-particle":"","parse-names":false,"suffix":""},{"dropping-particle":"","family":"Riddle","given":"Steven M.","non-dropping-particle":"","parse-names":false,"suffix":""},{"dropping-particle":"","family":"Fingar","given":"Diane C.","non-dropping-particle":"","parse-names":false,"suffix":""}],"container-title":"Science Signaling","id":"ITEM-1","issue":"585","issued":{"date-parts":[["2019","6","11"]]},"publisher":"American Association for the Advancement of Science","title":"AMPK directly activates mTORC2 to promote cell survival during acute energetic stress","type":"article-journal","volume":"12"},"uris":["http://www.mendeley.com/documents/?uuid=cc88e8ba-2c80-374a-ac2c-1a4693936d3e"]}],"mendeley":{"formattedCitation":"&lt;sup&gt;2&lt;/sup&gt;","plainTextFormattedCitation":"2"},"properties":{"noteIndex":0},"schema":"https://github.com/citation-style-language/schema/raw/master/csl-citation.json"}</w:instrText>
+        <w:instrText>ADDIN CSL_CITATION {"citationItems":[{"id":"ITEM-1","itemData":{"DOI":"10.1126/scisignal.aav3249","ISSN":"19379145","PMID":"31186373","abstract":"AMP-activated protein kinase (AMPK) senses energetic stress and, in turn, promotes catabolic and suppresses anabolic metabolism coordinately to restore energy balance. We found that a diverse array of AMPK activators increased mTOR complex 2 (mTORC2) signaling in an AMPK-dependent manner in cultured cells. Activation of AMPK with the type 2 diabetes drug metformin (GlucoPhage) also increased mTORC2 signaling in liver in vivo and in primary hepatocytes in an AMPK-dependent manner. AMPK-mediated activation of mTORC2 did not result from AMPK-mediated suppression of mTORC1 and thus reduced negative feedback on PI3K flux. Rather, AMPK associated with and directly phosphorylated mTORC2 (mTOR in complex with rictor). As determined by two-stage in vitro kinase assay, phosphorylation of mTORC2 by recombinant AMPK was sufficient to increase mTORC2 catalytic activity toward Akt. Hence, AMPK phosphorylated mTORC2 components directly to increase mTORC2 activity and downstream signaling. Functionally, inactivation of AMPK, mTORC2, and Akt increased apoptosis during acute energetic stress. By showing that AMPK activates mTORC2 to increase cell survival, these data provide a potential mechanism for how AMPK paradoxically promotes tumorigenesis in certain contexts despite its tumor-suppressive function through inhibition of growth-promoting mTORC1. Collectively, these data unveil mTORC2 as a target of AMPK and the AMPK-mTORC2 axis as a promoter of cell survival during energetic stress.","author":[{"dropping-particle":"","family":"Kazyken","given":"Dubek","non-dropping-particle":"","parse-names":false,"suffix":""},{"dropping-particle":"","family":"Magnuson","given":"Brian","non-dropping-particle":"","parse-names":false,"suffix":""},{"dropping-particle":"","family":"Bodur","given":"Cagri","non-dropping-particle":"","parse-names":false,"suffix":""},{"dropping-particle":"","family":"Acosta-Jaquez","given":"Hugo A.","non-dropping-particle":"","parse-names":false,"suffix":""},{"dropping-particle":"","family":"Zhang","given":"Deqiang","non-dropping-particle":"","parse-names":false,"suffix":""},{"dropping-particle":"","family":"Tong","given":"Xin","non-dropping-particle":"","parse-names":false,"suffix":""},{"dropping-particle":"","family":"Barnes","given":"Tammy M.","non-dropping-particle":"","parse-names":false,"suffix":""},{"dropping-particle":"","family":"Steinl","given":"Gabrielle K.","non-dropping-particle":"","parse-names":false,"suffix":""},{"dropping-particle":"","family":"Patterson","given":"Nicole E.","non-dropping-particle":"","parse-names":false,"suffix":""},{"dropping-particle":"","family":"Altheim","given":"Christopher H.","non-dropping-particle":"","parse-names":false,"suffix":""},{"dropping-particle":"","family":"Sharma","given":"Naveen","non-dropping-particle":"","parse-names":false,"suffix":""},{"dropping-particle":"","family":"Inoki","given":"Ken","non-dropping-particle":"","parse-names":false,"suffix":""},{"dropping-particle":"","family":"Cartee","given":"Gregory D.","non-dropping-particle":"","parse-names":false,"suffix":""},{"dropping-particle":"","family":"Bridges","given":"Dave","non-dropping-particle":"","parse-names":false,"suffix":""},{"dropping-particle":"","family":"Yin","given":"Lei","non-dropping-particle":"","parse-names":false,"suffix":""},{"dropping-particle":"","family":"Riddle","given":"Steven M.","non-dropping-particle":"","parse-names":false,"suffix":""},{"dropping-particle":"","family":"Fingar","given":"Diane C.","non-dropping-particle":"","parse-names":false,"suffix":""}],"container-title":"Science Signaling","id":"ITEM-1","issue":"585","issued":{"date-parts":[["2019","6","11"]]},"publisher":"American Association for the Advancement of Science","title":"AMPK directly activates mTORC2 to promote cell survival during acute energetic stress","type":"article-journal","volume":"12"},"uris":["http://www.mendeley.com/documents/?uuid=cc88e8ba-2c80-374a-ac2c-1a4693936d3e"]}],"mendeley":{"formattedCitation":"&lt;sup&gt;2&lt;/sup&gt;","plainTextFormattedCitation":"2","previouslyFormattedCitation":"&lt;sup&gt;2&lt;/sup&gt;"},"properties":{"noteIndex":0},"schema":"https://github.com/citation-style-language/schema/raw/master/csl-citation.json"}</w:instrText>
       </w:r>
       <w:r>
         <w:rPr>
@@ -1081,40 +957,17 @@
           <w:szCs w:val="24"/>
           <w:shd w:val="clear" w:color="auto" w:fill="FFFFFF"/>
         </w:rPr>
-        <w:t xml:space="preserve">AAV8-TBG.PI.eGFP.WPRE. </w:t>
-      </w:r>
-      <w:proofErr w:type="spellStart"/>
-      <w:r>
-        <w:rPr>
-          <w:rFonts w:ascii="Arial" w:hAnsi="Arial" w:cs="Arial"/>
-          <w:color w:val="000000"/>
-          <w:sz w:val="24"/>
-          <w:szCs w:val="24"/>
-          <w:shd w:val="clear" w:color="auto" w:fill="FFFFFF"/>
-        </w:rPr>
-        <w:t>bGH</w:t>
-      </w:r>
-      <w:proofErr w:type="spellEnd"/>
-      <w:r>
-        <w:rPr>
-          <w:rFonts w:ascii="Arial" w:eastAsia="Times New Roman" w:hAnsi="Arial" w:cs="Arial"/>
-          <w:color w:val="000000"/>
-          <w:sz w:val="24"/>
-          <w:szCs w:val="24"/>
-          <w:shd w:val="clear" w:color="auto" w:fill="FFFFFF"/>
-        </w:rPr>
-        <w:t xml:space="preserve">) or </w:t>
-      </w:r>
-      <w:proofErr w:type="spellStart"/>
-      <w:r>
-        <w:rPr>
-          <w:rFonts w:ascii="Arial" w:eastAsia="Times New Roman" w:hAnsi="Arial" w:cs="Arial"/>
-          <w:color w:val="000000"/>
-          <w:sz w:val="24"/>
-          <w:szCs w:val="24"/>
-          <w:shd w:val="clear" w:color="auto" w:fill="FFFFFF"/>
-        </w:rPr>
-        <w:t>C</w:t>
+        <w:t>AAV8-TBG.PI.eGFP.WPRE. bGH</w:t>
+      </w:r>
+      <w:r>
+        <w:rPr>
+          <w:rFonts w:ascii="Arial" w:eastAsia="Times New Roman" w:hAnsi="Arial" w:cs="Arial"/>
+          <w:color w:val="000000"/>
+          <w:sz w:val="24"/>
+          <w:szCs w:val="24"/>
+          <w:shd w:val="clear" w:color="auto" w:fill="FFFFFF"/>
+        </w:rPr>
+        <w:t>) or C</w:t>
       </w:r>
       <w:r>
         <w:rPr>
@@ -1126,7 +979,6 @@
         </w:rPr>
         <w:t>re</w:t>
       </w:r>
-      <w:proofErr w:type="spellEnd"/>
       <w:r>
         <w:rPr>
           <w:rFonts w:ascii="Arial" w:eastAsia="Times New Roman" w:hAnsi="Arial" w:cs="Arial"/>
@@ -1330,49 +1182,15 @@
         </w:rPr>
         <w:t xml:space="preserve">m mice, livers were placed in an </w:t>
       </w:r>
-      <w:proofErr w:type="spellStart"/>
-      <w:r>
-        <w:rPr>
-          <w:rFonts w:ascii="Arial" w:eastAsia="Times New Roman" w:hAnsi="Arial" w:cs="Arial"/>
-          <w:color w:val="252525"/>
-          <w:sz w:val="24"/>
-          <w:szCs w:val="24"/>
-          <w:shd w:val="clear" w:color="auto" w:fill="FFFFFF"/>
-        </w:rPr>
-        <w:t>eppendorf</w:t>
-      </w:r>
-      <w:proofErr w:type="spellEnd"/>
-      <w:r>
-        <w:rPr>
-          <w:rFonts w:ascii="Arial" w:eastAsia="Times New Roman" w:hAnsi="Arial" w:cs="Arial"/>
-          <w:color w:val="252525"/>
-          <w:sz w:val="24"/>
-          <w:szCs w:val="24"/>
-          <w:shd w:val="clear" w:color="auto" w:fill="FFFFFF"/>
-        </w:rPr>
-        <w:t xml:space="preserve"> tube in liquid nitrogen to freeze. Frozen tissue samples were cut using dry ice to 20-50 mg of tissue per sample. 20 </w:t>
-      </w:r>
-      <w:proofErr w:type="spellStart"/>
-      <w:r>
-        <w:rPr>
-          <w:rFonts w:ascii="Arial" w:eastAsia="Times New Roman" w:hAnsi="Arial" w:cs="Arial"/>
-          <w:color w:val="252525"/>
-          <w:sz w:val="24"/>
-          <w:szCs w:val="24"/>
-          <w:shd w:val="clear" w:color="auto" w:fill="FFFFFF"/>
-        </w:rPr>
-        <w:t>uL</w:t>
-      </w:r>
-      <w:proofErr w:type="spellEnd"/>
-      <w:r>
-        <w:rPr>
-          <w:rFonts w:ascii="Arial" w:eastAsia="Times New Roman" w:hAnsi="Arial" w:cs="Arial"/>
-          <w:color w:val="252525"/>
-          <w:sz w:val="24"/>
-          <w:szCs w:val="24"/>
-          <w:shd w:val="clear" w:color="auto" w:fill="FFFFFF"/>
-        </w:rPr>
-        <w:t xml:space="preserve">/mg of RIPA buffer </w:t>
+      <w:r>
+        <w:rPr>
+          <w:rFonts w:ascii="Arial" w:eastAsia="Times New Roman" w:hAnsi="Arial" w:cs="Arial"/>
+          <w:color w:val="252525"/>
+          <w:sz w:val="24"/>
+          <w:szCs w:val="24"/>
+          <w:shd w:val="clear" w:color="auto" w:fill="FFFFFF"/>
+        </w:rPr>
+        <w:t xml:space="preserve">eppendorf tube in liquid nitrogen to freeze. Frozen tissue samples were cut using dry ice to 20-50 mg of tissue per sample. 20 uL/mg of RIPA buffer </w:t>
       </w:r>
       <w:r>
         <w:rPr>
@@ -1392,29 +1210,7 @@
           <w:szCs w:val="24"/>
           <w:shd w:val="clear" w:color="auto" w:fill="FFFFFF"/>
         </w:rPr>
-        <w:t xml:space="preserve">was added to each sample and they were homogenized using Qiagen Tissue </w:t>
-      </w:r>
-      <w:proofErr w:type="spellStart"/>
-      <w:r>
-        <w:rPr>
-          <w:rFonts w:ascii="Arial" w:eastAsia="Times New Roman" w:hAnsi="Arial" w:cs="Arial"/>
-          <w:color w:val="252525"/>
-          <w:sz w:val="24"/>
-          <w:szCs w:val="24"/>
-          <w:shd w:val="clear" w:color="auto" w:fill="FFFFFF"/>
-        </w:rPr>
-        <w:t>Lyser</w:t>
-      </w:r>
-      <w:proofErr w:type="spellEnd"/>
-      <w:r>
-        <w:rPr>
-          <w:rFonts w:ascii="Arial" w:eastAsia="Times New Roman" w:hAnsi="Arial" w:cs="Arial"/>
-          <w:color w:val="252525"/>
-          <w:sz w:val="24"/>
-          <w:szCs w:val="24"/>
-          <w:shd w:val="clear" w:color="auto" w:fill="FFFFFF"/>
-        </w:rPr>
-        <w:t xml:space="preserve"> (3 min at 25Hz). </w:t>
+        <w:t xml:space="preserve">was added to each sample and they were homogenized using Qiagen Tissue Lyser (3 min at 25Hz). </w:t>
       </w:r>
       <w:r>
         <w:rPr>
@@ -1469,27 +1265,7 @@
           <w:sz w:val="24"/>
           <w:szCs w:val="24"/>
         </w:rPr>
-        <w:t xml:space="preserve">160 </w:t>
-      </w:r>
-      <w:proofErr w:type="spellStart"/>
-      <w:r>
-        <w:rPr>
-          <w:rFonts w:ascii="Arial" w:eastAsia="Times New Roman" w:hAnsi="Arial" w:cs="Arial"/>
-          <w:color w:val="252525"/>
-          <w:sz w:val="24"/>
-          <w:szCs w:val="24"/>
-        </w:rPr>
-        <w:t>uL</w:t>
-      </w:r>
-      <w:proofErr w:type="spellEnd"/>
-      <w:r>
-        <w:rPr>
-          <w:rFonts w:ascii="Arial" w:eastAsia="Times New Roman" w:hAnsi="Arial" w:cs="Arial"/>
-          <w:color w:val="252525"/>
-          <w:sz w:val="24"/>
-          <w:szCs w:val="24"/>
-        </w:rPr>
-        <w:t xml:space="preserve"> of </w:t>
+        <w:t xml:space="preserve">160 uL of </w:t>
       </w:r>
       <w:r>
         <w:rPr>
@@ -1516,67 +1292,25 @@
           <w:sz w:val="24"/>
           <w:szCs w:val="24"/>
         </w:rPr>
-        <w:t xml:space="preserve">and 40 </w:t>
-      </w:r>
-      <w:proofErr w:type="spellStart"/>
-      <w:r>
-        <w:rPr>
-          <w:rFonts w:ascii="Arial" w:eastAsia="Times New Roman" w:hAnsi="Arial" w:cs="Arial"/>
-          <w:color w:val="252525"/>
-          <w:sz w:val="24"/>
-          <w:szCs w:val="24"/>
-        </w:rPr>
-        <w:t>uL</w:t>
-      </w:r>
-      <w:proofErr w:type="spellEnd"/>
-      <w:r>
-        <w:rPr>
-          <w:rFonts w:ascii="Arial" w:eastAsia="Times New Roman" w:hAnsi="Arial" w:cs="Arial"/>
-          <w:color w:val="252525"/>
-          <w:sz w:val="24"/>
-          <w:szCs w:val="24"/>
-        </w:rPr>
-        <w:t xml:space="preserve"> of </w:t>
-      </w:r>
-      <w:proofErr w:type="spellStart"/>
-      <w:r>
-        <w:rPr>
-          <w:rFonts w:ascii="Arial" w:eastAsia="Times New Roman" w:hAnsi="Arial" w:cs="Arial"/>
-          <w:color w:val="252525"/>
-          <w:sz w:val="24"/>
-          <w:szCs w:val="24"/>
-        </w:rPr>
-        <w:t>ThermoFisher</w:t>
-      </w:r>
-      <w:proofErr w:type="spellEnd"/>
-      <w:r>
-        <w:rPr>
-          <w:rFonts w:ascii="Arial" w:eastAsia="Times New Roman" w:hAnsi="Arial" w:cs="Arial"/>
-          <w:color w:val="252525"/>
-          <w:sz w:val="24"/>
-          <w:szCs w:val="24"/>
-        </w:rPr>
-        <w:t xml:space="preserve"> Scientific </w:t>
-      </w:r>
-      <w:proofErr w:type="spellStart"/>
-      <w:r>
-        <w:rPr>
-          <w:rFonts w:ascii="Arial" w:eastAsia="Times New Roman" w:hAnsi="Arial" w:cs="Arial"/>
-          <w:color w:val="252525"/>
-          <w:sz w:val="24"/>
-          <w:szCs w:val="24"/>
-        </w:rPr>
-        <w:t>NuPAGE</w:t>
-      </w:r>
-      <w:proofErr w:type="spellEnd"/>
-      <w:r>
-        <w:rPr>
-          <w:rFonts w:ascii="Arial" w:eastAsia="Times New Roman" w:hAnsi="Arial" w:cs="Arial"/>
-          <w:color w:val="252525"/>
-          <w:sz w:val="24"/>
-          <w:szCs w:val="24"/>
-        </w:rPr>
-        <w:t xml:space="preserve"> sample </w:t>
+        <w:t xml:space="preserve">and 40 uL of </w:t>
+      </w:r>
+      <w:r>
+        <w:rPr>
+          <w:rFonts w:ascii="Arial" w:eastAsia="Times New Roman" w:hAnsi="Arial" w:cs="Arial"/>
+          <w:color w:val="252525"/>
+          <w:sz w:val="24"/>
+          <w:szCs w:val="24"/>
+        </w:rPr>
+        <w:t xml:space="preserve">ThermoFisher Scientific </w:t>
+      </w:r>
+      <w:r>
+        <w:rPr>
+          <w:rFonts w:ascii="Arial" w:eastAsia="Times New Roman" w:hAnsi="Arial" w:cs="Arial"/>
+          <w:color w:val="252525"/>
+          <w:sz w:val="24"/>
+          <w:szCs w:val="24"/>
+        </w:rPr>
+        <w:t xml:space="preserve">NuPAGE sample </w:t>
       </w:r>
       <w:r>
         <w:rPr>
@@ -1603,27 +1337,7 @@
           <w:sz w:val="24"/>
           <w:szCs w:val="24"/>
         </w:rPr>
-        <w:t xml:space="preserve">and 200 </w:t>
-      </w:r>
-      <w:proofErr w:type="spellStart"/>
-      <w:r>
-        <w:rPr>
-          <w:rFonts w:ascii="Arial" w:eastAsia="Times New Roman" w:hAnsi="Arial" w:cs="Arial"/>
-          <w:color w:val="252525"/>
-          <w:sz w:val="24"/>
-          <w:szCs w:val="24"/>
-        </w:rPr>
-        <w:t>uL</w:t>
-      </w:r>
-      <w:proofErr w:type="spellEnd"/>
-      <w:r>
-        <w:rPr>
-          <w:rFonts w:ascii="Arial" w:eastAsia="Times New Roman" w:hAnsi="Arial" w:cs="Arial"/>
-          <w:color w:val="252525"/>
-          <w:sz w:val="24"/>
-          <w:szCs w:val="24"/>
-        </w:rPr>
-        <w:t xml:space="preserve"> of </w:t>
+        <w:t xml:space="preserve">and 200 uL of </w:t>
       </w:r>
       <w:r>
         <w:rPr>
@@ -1822,29 +1536,7 @@
           <w:szCs w:val="24"/>
           <w:shd w:val="clear" w:color="auto" w:fill="FFFFFF"/>
         </w:rPr>
-        <w:t xml:space="preserve">10 </w:t>
-      </w:r>
-      <w:proofErr w:type="spellStart"/>
-      <w:r>
-        <w:rPr>
-          <w:rFonts w:ascii="Arial" w:eastAsia="Times New Roman" w:hAnsi="Arial" w:cs="Arial"/>
-          <w:color w:val="000000"/>
-          <w:sz w:val="24"/>
-          <w:szCs w:val="24"/>
-          <w:shd w:val="clear" w:color="auto" w:fill="FFFFFF"/>
-        </w:rPr>
-        <w:t>uL</w:t>
-      </w:r>
-      <w:proofErr w:type="spellEnd"/>
-      <w:r>
-        <w:rPr>
-          <w:rFonts w:ascii="Arial" w:eastAsia="Times New Roman" w:hAnsi="Arial" w:cs="Arial"/>
-          <w:color w:val="000000"/>
-          <w:sz w:val="24"/>
-          <w:szCs w:val="24"/>
-          <w:shd w:val="clear" w:color="auto" w:fill="FFFFFF"/>
-        </w:rPr>
-        <w:t xml:space="preserve"> of s</w:t>
+        <w:t>10 uL of s</w:t>
       </w:r>
       <w:r>
         <w:rPr>
@@ -2254,51 +1946,7 @@
           <w:szCs w:val="24"/>
           <w:shd w:val="clear" w:color="auto" w:fill="FFFFFF"/>
         </w:rPr>
-        <w:t xml:space="preserve">were: total </w:t>
-      </w:r>
-      <w:proofErr w:type="spellStart"/>
-      <w:r>
-        <w:rPr>
-          <w:rFonts w:ascii="Arial" w:eastAsia="Times New Roman" w:hAnsi="Arial" w:cs="Arial"/>
-          <w:color w:val="FF0000"/>
-          <w:sz w:val="24"/>
-          <w:szCs w:val="24"/>
-          <w:shd w:val="clear" w:color="auto" w:fill="FFFFFF"/>
-        </w:rPr>
-        <w:t>AMPKalpha</w:t>
-      </w:r>
-      <w:proofErr w:type="spellEnd"/>
-      <w:r>
-        <w:rPr>
-          <w:rFonts w:ascii="Arial" w:eastAsia="Times New Roman" w:hAnsi="Arial" w:cs="Arial"/>
-          <w:color w:val="FF0000"/>
-          <w:sz w:val="24"/>
-          <w:szCs w:val="24"/>
-          <w:shd w:val="clear" w:color="auto" w:fill="FFFFFF"/>
-        </w:rPr>
-        <w:t xml:space="preserve">, </w:t>
-      </w:r>
-      <w:proofErr w:type="spellStart"/>
-      <w:r>
-        <w:rPr>
-          <w:rFonts w:ascii="Arial" w:eastAsia="Times New Roman" w:hAnsi="Arial" w:cs="Arial"/>
-          <w:color w:val="FF0000"/>
-          <w:sz w:val="24"/>
-          <w:szCs w:val="24"/>
-          <w:shd w:val="clear" w:color="auto" w:fill="FFFFFF"/>
-        </w:rPr>
-        <w:t>AMPKalpha</w:t>
-      </w:r>
-      <w:proofErr w:type="spellEnd"/>
-      <w:r>
-        <w:rPr>
-          <w:rFonts w:ascii="Arial" w:eastAsia="Times New Roman" w:hAnsi="Arial" w:cs="Arial"/>
-          <w:color w:val="FF0000"/>
-          <w:sz w:val="24"/>
-          <w:szCs w:val="24"/>
-          <w:shd w:val="clear" w:color="auto" w:fill="FFFFFF"/>
-        </w:rPr>
-        <w:t xml:space="preserve"> phosphorylated at Thr172, total ACC, ACC phosphorylated at Ser79, total FAS, total S6, S6 phosphorylated at ____, total S6K, S6K phosphorylated at ___, other antibodies?</w:t>
+        <w:t>were: total AMPKalpha, AMPKalpha phosphorylated at Thr172, total ACC, ACC phosphorylated at Ser79, total FAS, total S6, S6 phosphorylated at ____, total S6K, S6K phosphorylated at ___, other antibodies?</w:t>
       </w:r>
       <w:r>
         <w:rPr>
@@ -2482,105 +2130,17 @@
           <w:szCs w:val="24"/>
           <w:shd w:val="clear" w:color="auto" w:fill="FFFFFF"/>
         </w:rPr>
-        <w:t xml:space="preserve">4 </w:t>
-      </w:r>
-      <w:proofErr w:type="spellStart"/>
-      <w:r>
-        <w:rPr>
-          <w:rFonts w:ascii="Arial" w:eastAsia="Times New Roman" w:hAnsi="Arial" w:cs="Arial"/>
-          <w:color w:val="000000"/>
-          <w:sz w:val="24"/>
-          <w:szCs w:val="24"/>
-          <w:shd w:val="clear" w:color="auto" w:fill="FFFFFF"/>
-        </w:rPr>
-        <w:t>uL</w:t>
-      </w:r>
-      <w:proofErr w:type="spellEnd"/>
-      <w:r>
-        <w:rPr>
-          <w:rFonts w:ascii="Arial" w:eastAsia="Times New Roman" w:hAnsi="Arial" w:cs="Arial"/>
-          <w:color w:val="000000"/>
-          <w:sz w:val="24"/>
-          <w:szCs w:val="24"/>
-          <w:shd w:val="clear" w:color="auto" w:fill="FFFFFF"/>
-        </w:rPr>
-        <w:t xml:space="preserve"> of each control sample and 1 </w:t>
-      </w:r>
-      <w:proofErr w:type="spellStart"/>
-      <w:r>
-        <w:rPr>
-          <w:rFonts w:ascii="Arial" w:eastAsia="Times New Roman" w:hAnsi="Arial" w:cs="Arial"/>
-          <w:color w:val="000000"/>
-          <w:sz w:val="24"/>
-          <w:szCs w:val="24"/>
-          <w:shd w:val="clear" w:color="auto" w:fill="FFFFFF"/>
-        </w:rPr>
-        <w:t>uL</w:t>
-      </w:r>
-      <w:proofErr w:type="spellEnd"/>
-      <w:r>
-        <w:rPr>
-          <w:rFonts w:ascii="Arial" w:eastAsia="Times New Roman" w:hAnsi="Arial" w:cs="Arial"/>
-          <w:color w:val="000000"/>
-          <w:sz w:val="24"/>
-          <w:szCs w:val="24"/>
-          <w:shd w:val="clear" w:color="auto" w:fill="FFFFFF"/>
-        </w:rPr>
-        <w:t xml:space="preserve"> of each ketogenic diet sample were pipet into a 96 well plate.</w:t>
-      </w:r>
-      <w:r>
-        <w:rPr>
-          <w:rFonts w:ascii="Arial" w:eastAsia="Times New Roman" w:hAnsi="Arial" w:cs="Arial"/>
-          <w:color w:val="252525"/>
-          <w:sz w:val="24"/>
-          <w:szCs w:val="24"/>
-          <w:shd w:val="clear" w:color="auto" w:fill="FFFFFF"/>
-        </w:rPr>
-        <w:t xml:space="preserve"> 270 </w:t>
-      </w:r>
-      <w:proofErr w:type="spellStart"/>
-      <w:r>
-        <w:rPr>
-          <w:rFonts w:ascii="Arial" w:eastAsia="Times New Roman" w:hAnsi="Arial" w:cs="Arial"/>
-          <w:color w:val="252525"/>
-          <w:sz w:val="24"/>
-          <w:szCs w:val="24"/>
-          <w:shd w:val="clear" w:color="auto" w:fill="FFFFFF"/>
-        </w:rPr>
-        <w:t>uL</w:t>
-      </w:r>
-      <w:proofErr w:type="spellEnd"/>
-      <w:r>
-        <w:rPr>
-          <w:rFonts w:ascii="Arial" w:eastAsia="Times New Roman" w:hAnsi="Arial" w:cs="Arial"/>
-          <w:color w:val="252525"/>
-          <w:sz w:val="24"/>
-          <w:szCs w:val="24"/>
-          <w:shd w:val="clear" w:color="auto" w:fill="FFFFFF"/>
-        </w:rPr>
-        <w:t xml:space="preserve"> of R1 was added to each well and incubated for 5 minutes at 37˚C. Next, 90 </w:t>
-      </w:r>
-      <w:proofErr w:type="spellStart"/>
-      <w:r>
-        <w:rPr>
-          <w:rFonts w:ascii="Arial" w:eastAsia="Times New Roman" w:hAnsi="Arial" w:cs="Arial"/>
-          <w:color w:val="252525"/>
-          <w:sz w:val="24"/>
-          <w:szCs w:val="24"/>
-          <w:shd w:val="clear" w:color="auto" w:fill="FFFFFF"/>
-        </w:rPr>
-        <w:t>uL</w:t>
-      </w:r>
-      <w:proofErr w:type="spellEnd"/>
-      <w:r>
-        <w:rPr>
-          <w:rFonts w:ascii="Arial" w:eastAsia="Times New Roman" w:hAnsi="Arial" w:cs="Arial"/>
-          <w:color w:val="252525"/>
-          <w:sz w:val="24"/>
-          <w:szCs w:val="24"/>
-          <w:shd w:val="clear" w:color="auto" w:fill="FFFFFF"/>
-        </w:rPr>
-        <w:t xml:space="preserve"> of R2 were added to each well and then placed in the plate reader at 37˚C. </w:t>
+        <w:t>4 uL of each control sample and 1 uL of each ketogenic diet sample were pipet into a 96 well plate.</w:t>
+      </w:r>
+      <w:r>
+        <w:rPr>
+          <w:rFonts w:ascii="Arial" w:eastAsia="Times New Roman" w:hAnsi="Arial" w:cs="Arial"/>
+          <w:color w:val="252525"/>
+          <w:sz w:val="24"/>
+          <w:szCs w:val="24"/>
+          <w:shd w:val="clear" w:color="auto" w:fill="FFFFFF"/>
+        </w:rPr>
+        <w:t xml:space="preserve"> 270 uL of R1 was added to each well and incubated for 5 minutes at 37˚C. Next, 90 uL of R2 were added to each well and then placed in the plate reader at 37˚C. </w:t>
       </w:r>
     </w:p>
     <w:p>
@@ -2644,6 +2204,16 @@
         </w:rPr>
         <w:t xml:space="preserve">. Measurements were taken at approximately the same time daily to account for fluctuations in body weight throughout the day. </w:t>
       </w:r>
+      <w:r>
+        <w:rPr>
+          <w:rFonts w:ascii="Arial" w:eastAsia="Times New Roman" w:hAnsi="Arial" w:cs="Arial"/>
+          <w:color w:val="000000"/>
+          <w:sz w:val="24"/>
+          <w:szCs w:val="24"/>
+          <w:shd w:val="clear" w:color="auto" w:fill="FFFFFF"/>
+        </w:rPr>
+        <w:t>Echo MRI 1100.</w:t>
+      </w:r>
     </w:p>
     <w:p>
       <w:pPr>
@@ -2992,27 +2562,15 @@
         </w:rPr>
         <w:t xml:space="preserve"> into the </w:t>
       </w:r>
-      <w:proofErr w:type="spellStart"/>
-      <w:r>
-        <w:rPr>
-          <w:rFonts w:ascii="Arial" w:eastAsia="Times New Roman" w:hAnsi="Arial" w:cs="Arial"/>
-          <w:color w:val="252525"/>
-          <w:sz w:val="24"/>
-          <w:szCs w:val="24"/>
-          <w:shd w:val="clear" w:color="auto" w:fill="FFFFFF"/>
-        </w:rPr>
-        <w:t>interperitoneal</w:t>
-      </w:r>
-      <w:proofErr w:type="spellEnd"/>
-      <w:r>
-        <w:rPr>
-          <w:rFonts w:ascii="Arial" w:eastAsia="Times New Roman" w:hAnsi="Arial" w:cs="Arial"/>
-          <w:color w:val="252525"/>
-          <w:sz w:val="24"/>
-          <w:szCs w:val="24"/>
-          <w:shd w:val="clear" w:color="auto" w:fill="FFFFFF"/>
-        </w:rPr>
-        <w:t xml:space="preserve"> cavity. </w:t>
+      <w:r>
+        <w:rPr>
+          <w:rFonts w:ascii="Arial" w:eastAsia="Times New Roman" w:hAnsi="Arial" w:cs="Arial"/>
+          <w:color w:val="252525"/>
+          <w:sz w:val="24"/>
+          <w:szCs w:val="24"/>
+          <w:shd w:val="clear" w:color="auto" w:fill="FFFFFF"/>
+        </w:rPr>
+        <w:t xml:space="preserve">interperitoneal cavity. </w:t>
       </w:r>
       <w:r>
         <w:rPr>
@@ -3355,7 +2913,7 @@
           <w:szCs w:val="24"/>
           <w:shd w:val="clear" w:color="auto" w:fill="FFFFFF"/>
         </w:rPr>
-        <w:t>M</w:t>
+        <w:t>At the start of the experiment, m</w:t>
       </w:r>
       <w:r>
         <w:rPr>
@@ -3764,7 +3322,29 @@
           <w:szCs w:val="24"/>
           <w:shd w:val="clear" w:color="auto" w:fill="FFFFFF"/>
         </w:rPr>
-        <w:t xml:space="preserve"> insulin tolerance tests was performed. </w:t>
+        <w:t xml:space="preserve"> insulin tolerance tests w</w:t>
+      </w:r>
+      <w:r>
+        <w:rPr>
+          <w:rFonts w:ascii="Arial" w:eastAsia="Times New Roman" w:hAnsi="Arial" w:cs="Arial"/>
+          <w:bCs/>
+          <w:color w:val="252525"/>
+          <w:sz w:val="24"/>
+          <w:szCs w:val="24"/>
+          <w:shd w:val="clear" w:color="auto" w:fill="FFFFFF"/>
+        </w:rPr>
+        <w:t>ere</w:t>
+      </w:r>
+      <w:r>
+        <w:rPr>
+          <w:rFonts w:ascii="Arial" w:eastAsia="Times New Roman" w:hAnsi="Arial" w:cs="Arial"/>
+          <w:bCs/>
+          <w:color w:val="252525"/>
+          <w:sz w:val="24"/>
+          <w:szCs w:val="24"/>
+          <w:shd w:val="clear" w:color="auto" w:fill="FFFFFF"/>
+        </w:rPr>
+        <w:t xml:space="preserve"> performed. </w:t>
       </w:r>
       <w:r>
         <w:rPr>
@@ -3831,6 +3411,17 @@
           <w:shd w:val="clear" w:color="auto" w:fill="FFFFFF"/>
         </w:rPr>
         <w:t>ketone bodies were analyzed</w:t>
+      </w:r>
+      <w:r>
+        <w:rPr>
+          <w:rFonts w:ascii="Arial" w:eastAsia="Times New Roman" w:hAnsi="Arial" w:cs="Arial"/>
+          <w:bCs/>
+          <w:color w:val="FF0000"/>
+          <w:sz w:val="24"/>
+          <w:szCs w:val="24"/>
+          <w:shd w:val="clear" w:color="auto" w:fill="FFFFFF"/>
+        </w:rPr>
+        <w:t xml:space="preserve"> again</w:t>
       </w:r>
       <w:r>
         <w:rPr>
@@ -3970,17 +3561,137 @@
           <w:szCs w:val="24"/>
           <w:shd w:val="clear" w:color="auto" w:fill="FFFFFF"/>
         </w:rPr>
-        <w:t>Western Blots of liver lysates shows that males that received AAV-TBG-CRE injections had AMPK effectively knocked out in both diet groups</w:t>
-      </w:r>
-      <w:r>
-        <w:rPr>
-          <w:rFonts w:ascii="Arial" w:eastAsia="Times New Roman" w:hAnsi="Arial" w:cs="Arial"/>
-          <w:bCs/>
-          <w:sz w:val="24"/>
-          <w:szCs w:val="24"/>
-          <w:shd w:val="clear" w:color="auto" w:fill="FFFFFF"/>
-        </w:rPr>
-        <w:t xml:space="preserve"> (Figure 2</w:t>
+        <w:t>We used western blots to ensure that AMPKalpha1/2 subunits were knocked out in the liver and to observe any changes in lipo</w:t>
+      </w:r>
+      <w:r>
+        <w:rPr>
+          <w:rFonts w:ascii="Arial" w:eastAsia="Times New Roman" w:hAnsi="Arial" w:cs="Arial"/>
+          <w:bCs/>
+          <w:sz w:val="24"/>
+          <w:szCs w:val="24"/>
+          <w:shd w:val="clear" w:color="auto" w:fill="FFFFFF"/>
+        </w:rPr>
+        <w:t>genic</w:t>
+      </w:r>
+      <w:r>
+        <w:rPr>
+          <w:rFonts w:ascii="Arial" w:eastAsia="Times New Roman" w:hAnsi="Arial" w:cs="Arial"/>
+          <w:bCs/>
+          <w:sz w:val="24"/>
+          <w:szCs w:val="24"/>
+          <w:shd w:val="clear" w:color="auto" w:fill="FFFFFF"/>
+        </w:rPr>
+        <w:t xml:space="preserve"> and beta-oxidation genes. </w:t>
+      </w:r>
+      <w:r>
+        <w:rPr>
+          <w:rFonts w:ascii="Arial" w:eastAsia="Times New Roman" w:hAnsi="Arial" w:cs="Arial"/>
+          <w:bCs/>
+          <w:sz w:val="24"/>
+          <w:szCs w:val="24"/>
+          <w:shd w:val="clear" w:color="auto" w:fill="FFFFFF"/>
+        </w:rPr>
+        <w:t>Western Blots of liver lysates show</w:t>
+      </w:r>
+      <w:r>
+        <w:rPr>
+          <w:rFonts w:ascii="Arial" w:eastAsia="Times New Roman" w:hAnsi="Arial" w:cs="Arial"/>
+          <w:bCs/>
+          <w:sz w:val="24"/>
+          <w:szCs w:val="24"/>
+          <w:shd w:val="clear" w:color="auto" w:fill="FFFFFF"/>
+        </w:rPr>
+        <w:t>ed</w:t>
+      </w:r>
+      <w:r>
+        <w:rPr>
+          <w:rFonts w:ascii="Arial" w:eastAsia="Times New Roman" w:hAnsi="Arial" w:cs="Arial"/>
+          <w:bCs/>
+          <w:sz w:val="24"/>
+          <w:szCs w:val="24"/>
+          <w:shd w:val="clear" w:color="auto" w:fill="FFFFFF"/>
+        </w:rPr>
+        <w:t xml:space="preserve"> </w:t>
+      </w:r>
+      <w:r>
+        <w:rPr>
+          <w:rFonts w:ascii="Arial" w:eastAsia="Times New Roman" w:hAnsi="Arial" w:cs="Arial"/>
+          <w:bCs/>
+          <w:sz w:val="24"/>
+          <w:szCs w:val="24"/>
+          <w:shd w:val="clear" w:color="auto" w:fill="FFFFFF"/>
+        </w:rPr>
+        <w:t xml:space="preserve">approximately </w:t>
+      </w:r>
+      <w:r>
+        <w:rPr>
+          <w:rFonts w:ascii="Arial" w:eastAsia="Times New Roman" w:hAnsi="Arial" w:cs="Arial"/>
+          <w:bCs/>
+          <w:sz w:val="24"/>
+          <w:szCs w:val="24"/>
+          <w:shd w:val="clear" w:color="auto" w:fill="FFFFFF"/>
+        </w:rPr>
+        <w:t>__</w:t>
+      </w:r>
+      <w:r>
+        <w:rPr>
+          <w:rFonts w:ascii="Arial" w:eastAsia="Times New Roman" w:hAnsi="Arial" w:cs="Arial"/>
+          <w:bCs/>
+          <w:sz w:val="24"/>
+          <w:szCs w:val="24"/>
+          <w:shd w:val="clear" w:color="auto" w:fill="FFFFFF"/>
+        </w:rPr>
+        <w:t xml:space="preserve">% of </w:t>
+      </w:r>
+      <w:r>
+        <w:rPr>
+          <w:rFonts w:ascii="Arial" w:eastAsia="Times New Roman" w:hAnsi="Arial" w:cs="Arial"/>
+          <w:bCs/>
+          <w:sz w:val="24"/>
+          <w:szCs w:val="24"/>
+          <w:shd w:val="clear" w:color="auto" w:fill="FFFFFF"/>
+        </w:rPr>
+        <w:t>males that received AAV-TBG-CRE injections had AMPK effectively knocked out</w:t>
+      </w:r>
+      <w:r>
+        <w:rPr>
+          <w:rFonts w:ascii="Arial" w:eastAsia="Times New Roman" w:hAnsi="Arial" w:cs="Arial"/>
+          <w:bCs/>
+          <w:sz w:val="24"/>
+          <w:szCs w:val="24"/>
+          <w:shd w:val="clear" w:color="auto" w:fill="FFFFFF"/>
+        </w:rPr>
+        <w:t xml:space="preserve">. We included only the males that </w:t>
+      </w:r>
+      <w:r>
+        <w:rPr>
+          <w:rFonts w:ascii="Arial" w:eastAsia="Times New Roman" w:hAnsi="Arial" w:cs="Arial"/>
+          <w:bCs/>
+          <w:sz w:val="24"/>
+          <w:szCs w:val="24"/>
+          <w:shd w:val="clear" w:color="auto" w:fill="FFFFFF"/>
+        </w:rPr>
+        <w:t>had</w:t>
+      </w:r>
+      <w:r>
+        <w:rPr>
+          <w:rFonts w:ascii="Arial" w:eastAsia="Times New Roman" w:hAnsi="Arial" w:cs="Arial"/>
+          <w:bCs/>
+          <w:sz w:val="24"/>
+          <w:szCs w:val="24"/>
+          <w:shd w:val="clear" w:color="auto" w:fill="FFFFFF"/>
+        </w:rPr>
+        <w:t xml:space="preserve"> AMPK knocked out for the remainder of the study </w:t>
+      </w:r>
+      <w:r>
+        <w:rPr>
+          <w:rFonts w:ascii="Arial" w:eastAsia="Times New Roman" w:hAnsi="Arial" w:cs="Arial"/>
+          <w:bCs/>
+          <w:sz w:val="24"/>
+          <w:szCs w:val="24"/>
+          <w:shd w:val="clear" w:color="auto" w:fill="FFFFFF"/>
+        </w:rPr>
+        <w:t>(Figure 2</w:t>
       </w:r>
       <w:r>
         <w:rPr>
@@ -4022,27 +3733,95 @@
         </w:rPr>
         <w:t xml:space="preserve"> </w:t>
       </w:r>
-      <w:proofErr w:type="spellStart"/>
-      <w:r>
-        <w:rPr>
-          <w:rFonts w:ascii="Arial" w:eastAsia="Times New Roman" w:hAnsi="Arial" w:cs="Arial"/>
-          <w:bCs/>
-          <w:sz w:val="24"/>
-          <w:szCs w:val="24"/>
-          <w:shd w:val="clear" w:color="auto" w:fill="FFFFFF"/>
-        </w:rPr>
-        <w:t>pACC</w:t>
-      </w:r>
-      <w:proofErr w:type="spellEnd"/>
-      <w:r>
-        <w:rPr>
-          <w:rFonts w:ascii="Arial" w:eastAsia="Times New Roman" w:hAnsi="Arial" w:cs="Arial"/>
-          <w:bCs/>
-          <w:sz w:val="24"/>
-          <w:szCs w:val="24"/>
-          <w:shd w:val="clear" w:color="auto" w:fill="FFFFFF"/>
-        </w:rPr>
-        <w:t>, a downstream target of AMPK</w:t>
+      <w:r>
+        <w:rPr>
+          <w:rFonts w:ascii="Arial" w:eastAsia="Times New Roman" w:hAnsi="Arial" w:cs="Arial"/>
+          <w:bCs/>
+          <w:color w:val="FF0000"/>
+          <w:sz w:val="24"/>
+          <w:szCs w:val="24"/>
+          <w:shd w:val="clear" w:color="auto" w:fill="FFFFFF"/>
+        </w:rPr>
+        <w:t xml:space="preserve">Surprisingly, females that received the received AAV-TBG-CRE injections did not show an efficient knockout of AMPKa1/2 (Figure 2A). </w:t>
+      </w:r>
+      <w:r>
+        <w:rPr>
+          <w:rFonts w:ascii="Arial" w:eastAsia="Times New Roman" w:hAnsi="Arial" w:cs="Arial"/>
+          <w:bCs/>
+          <w:color w:val="FF0000"/>
+          <w:sz w:val="24"/>
+          <w:szCs w:val="24"/>
+          <w:shd w:val="clear" w:color="auto" w:fill="FFFFFF"/>
+        </w:rPr>
+        <w:t>Similarly, pACC was not down regulated in the females that received the CRE injections (Figure 2A).</w:t>
+      </w:r>
+      <w:r>
+        <w:rPr>
+          <w:rFonts w:ascii="Arial" w:eastAsia="Times New Roman" w:hAnsi="Arial" w:cs="Arial"/>
+          <w:bCs/>
+          <w:sz w:val="24"/>
+          <w:szCs w:val="24"/>
+          <w:shd w:val="clear" w:color="auto" w:fill="FFFFFF"/>
+        </w:rPr>
+        <w:t xml:space="preserve"> </w:t>
+      </w:r>
+      <w:r>
+        <w:rPr>
+          <w:rFonts w:ascii="Arial" w:eastAsia="Times New Roman" w:hAnsi="Arial" w:cs="Arial"/>
+          <w:bCs/>
+          <w:color w:val="FF0000"/>
+          <w:sz w:val="24"/>
+          <w:szCs w:val="24"/>
+          <w:shd w:val="clear" w:color="auto" w:fill="FFFFFF"/>
+        </w:rPr>
+        <w:t>For this reason, we investigated the males for the remainder of the experiments.</w:t>
+      </w:r>
+    </w:p>
+    <w:p>
+      <w:pPr>
+        <w:pStyle w:val="ListParagraph"/>
+        <w:numPr>
+          <w:ilvl w:val="1"/>
+          <w:numId w:val="3"/>
+        </w:numPr>
+        <w:rPr>
+          <w:rFonts w:ascii="Arial" w:eastAsia="Times New Roman" w:hAnsi="Arial" w:cs="Arial"/>
+          <w:bCs/>
+          <w:sz w:val="24"/>
+          <w:szCs w:val="24"/>
+          <w:shd w:val="clear" w:color="auto" w:fill="FFFFFF"/>
+        </w:rPr>
+      </w:pPr>
+      <w:r>
+        <w:rPr>
+          <w:rFonts w:ascii="Arial" w:eastAsia="Times New Roman" w:hAnsi="Arial" w:cs="Arial"/>
+          <w:bCs/>
+          <w:color w:val="FF0000"/>
+          <w:sz w:val="24"/>
+          <w:szCs w:val="24"/>
+          <w:shd w:val="clear" w:color="auto" w:fill="FFFFFF"/>
+        </w:rPr>
+        <w:t xml:space="preserve"> </w:t>
+      </w:r>
+      <w:r>
+        <w:rPr>
+          <w:rFonts w:ascii="Arial" w:eastAsia="Times New Roman" w:hAnsi="Arial" w:cs="Arial"/>
+          <w:bCs/>
+          <w:sz w:val="24"/>
+          <w:szCs w:val="24"/>
+          <w:shd w:val="clear" w:color="auto" w:fill="FFFFFF"/>
+        </w:rPr>
+        <w:t>pACC, a downstream target of AMPK</w:t>
+      </w:r>
+      <w:r>
+        <w:rPr>
+          <w:rFonts w:ascii="Arial" w:eastAsia="Times New Roman" w:hAnsi="Arial" w:cs="Arial"/>
+          <w:bCs/>
+          <w:sz w:val="24"/>
+          <w:szCs w:val="24"/>
+          <w:shd w:val="clear" w:color="auto" w:fill="FFFFFF"/>
+        </w:rPr>
+        <w:t xml:space="preserve"> and lipogenic gene</w:t>
       </w:r>
       <w:r>
         <w:rPr>
@@ -4062,27 +3841,47 @@
           <w:szCs w:val="24"/>
           <w:shd w:val="clear" w:color="auto" w:fill="FFFFFF"/>
         </w:rPr>
-        <w:t xml:space="preserve"> was </w:t>
-      </w:r>
-      <w:r>
-        <w:rPr>
-          <w:rFonts w:ascii="Arial" w:eastAsia="Times New Roman" w:hAnsi="Arial" w:cs="Arial"/>
-          <w:bCs/>
-          <w:sz w:val="24"/>
-          <w:szCs w:val="24"/>
-          <w:shd w:val="clear" w:color="auto" w:fill="FFFFFF"/>
-        </w:rPr>
-        <w:t>also reduced in males that received AAV-TBG-CRE injections</w:t>
-      </w:r>
-      <w:r>
-        <w:rPr>
-          <w:rFonts w:ascii="Arial" w:eastAsia="Times New Roman" w:hAnsi="Arial" w:cs="Arial"/>
-          <w:bCs/>
-          <w:sz w:val="24"/>
-          <w:szCs w:val="24"/>
-          <w:shd w:val="clear" w:color="auto" w:fill="FFFFFF"/>
-        </w:rPr>
-        <w:t xml:space="preserve"> (Figure 2</w:t>
+        <w:t xml:space="preserve"> was</w:t>
+      </w:r>
+      <w:r>
+        <w:rPr>
+          <w:rFonts w:ascii="Arial" w:eastAsia="Times New Roman" w:hAnsi="Arial" w:cs="Arial"/>
+          <w:bCs/>
+          <w:sz w:val="24"/>
+          <w:szCs w:val="24"/>
+          <w:shd w:val="clear" w:color="auto" w:fill="FFFFFF"/>
+        </w:rPr>
+        <w:t xml:space="preserve"> reduced in males that received AAV-TBG-CRE injections</w:t>
+      </w:r>
+      <w:r>
+        <w:rPr>
+          <w:rFonts w:ascii="Arial" w:eastAsia="Times New Roman" w:hAnsi="Arial" w:cs="Arial"/>
+          <w:bCs/>
+          <w:sz w:val="24"/>
+          <w:szCs w:val="24"/>
+          <w:shd w:val="clear" w:color="auto" w:fill="FFFFFF"/>
+        </w:rPr>
+        <w:t xml:space="preserve"> </w:t>
+      </w:r>
+      <w:r>
+        <w:rPr>
+          <w:rFonts w:ascii="Arial" w:eastAsia="Times New Roman" w:hAnsi="Arial" w:cs="Arial"/>
+          <w:bCs/>
+          <w:sz w:val="24"/>
+          <w:szCs w:val="24"/>
+          <w:shd w:val="clear" w:color="auto" w:fill="FFFFFF"/>
+        </w:rPr>
+        <w:t xml:space="preserve">which confirmed the knockout </w:t>
+      </w:r>
+      <w:r>
+        <w:rPr>
+          <w:rFonts w:ascii="Arial" w:eastAsia="Times New Roman" w:hAnsi="Arial" w:cs="Arial"/>
+          <w:bCs/>
+          <w:sz w:val="24"/>
+          <w:szCs w:val="24"/>
+          <w:shd w:val="clear" w:color="auto" w:fill="FFFFFF"/>
+        </w:rPr>
+        <w:t>(Figure 2</w:t>
       </w:r>
       <w:r>
         <w:rPr>
@@ -4112,57 +3911,187 @@
           <w:szCs w:val="24"/>
           <w:shd w:val="clear" w:color="auto" w:fill="FFFFFF"/>
         </w:rPr>
-        <w:t xml:space="preserve">. Surprisingly, </w:t>
-      </w:r>
-      <w:r>
-        <w:rPr>
-          <w:rFonts w:ascii="Arial" w:eastAsia="Times New Roman" w:hAnsi="Arial" w:cs="Arial"/>
-          <w:bCs/>
-          <w:sz w:val="24"/>
-          <w:szCs w:val="24"/>
-          <w:shd w:val="clear" w:color="auto" w:fill="FFFFFF"/>
-        </w:rPr>
-        <w:t>females</w:t>
-      </w:r>
-      <w:r>
-        <w:rPr>
-          <w:rFonts w:ascii="Arial" w:eastAsia="Times New Roman" w:hAnsi="Arial" w:cs="Arial"/>
-          <w:bCs/>
-          <w:sz w:val="24"/>
-          <w:szCs w:val="24"/>
-          <w:shd w:val="clear" w:color="auto" w:fill="FFFFFF"/>
-        </w:rPr>
-        <w:t xml:space="preserve"> that received the received AAV-TBG-CRE injections did not show </w:t>
-      </w:r>
-      <w:r>
-        <w:rPr>
-          <w:rFonts w:ascii="Arial" w:eastAsia="Times New Roman" w:hAnsi="Arial" w:cs="Arial"/>
-          <w:bCs/>
-          <w:sz w:val="24"/>
-          <w:szCs w:val="24"/>
-          <w:shd w:val="clear" w:color="auto" w:fill="FFFFFF"/>
-        </w:rPr>
-        <w:t>an efficient knockout of AMPK</w:t>
-      </w:r>
-      <w:r>
-        <w:rPr>
-          <w:rFonts w:ascii="Arial" w:eastAsia="Times New Roman" w:hAnsi="Arial" w:cs="Arial"/>
-          <w:bCs/>
-          <w:sz w:val="24"/>
-          <w:szCs w:val="24"/>
-          <w:shd w:val="clear" w:color="auto" w:fill="FFFFFF"/>
-        </w:rPr>
-        <w:t xml:space="preserve"> (Figure 2</w:t>
-      </w:r>
-      <w:r>
-        <w:rPr>
-          <w:rFonts w:ascii="Arial" w:eastAsia="Times New Roman" w:hAnsi="Arial" w:cs="Arial"/>
-          <w:bCs/>
-          <w:sz w:val="24"/>
-          <w:szCs w:val="24"/>
-          <w:shd w:val="clear" w:color="auto" w:fill="FFFFFF"/>
-        </w:rPr>
-        <w:t>A</w:t>
+        <w:t xml:space="preserve">. </w:t>
+      </w:r>
+      <w:r>
+        <w:rPr>
+          <w:rFonts w:ascii="Arial" w:eastAsia="Times New Roman" w:hAnsi="Arial" w:cs="Arial"/>
+          <w:bCs/>
+          <w:sz w:val="24"/>
+          <w:szCs w:val="24"/>
+          <w:shd w:val="clear" w:color="auto" w:fill="FFFFFF"/>
+        </w:rPr>
+        <w:t>pACC was also reduced on a ketogenic diet relative to the control diet</w:t>
+      </w:r>
+      <w:r>
+        <w:rPr>
+          <w:rFonts w:ascii="Arial" w:eastAsia="Times New Roman" w:hAnsi="Arial" w:cs="Arial"/>
+          <w:bCs/>
+          <w:sz w:val="24"/>
+          <w:szCs w:val="24"/>
+          <w:shd w:val="clear" w:color="auto" w:fill="FFFFFF"/>
+        </w:rPr>
+        <w:t xml:space="preserve"> for both treatment groups (Figure 2A). </w:t>
+      </w:r>
+      <w:r>
+        <w:rPr>
+          <w:rFonts w:ascii="Arial" w:eastAsia="Times New Roman" w:hAnsi="Arial" w:cs="Arial"/>
+          <w:bCs/>
+          <w:sz w:val="24"/>
+          <w:szCs w:val="24"/>
+          <w:shd w:val="clear" w:color="auto" w:fill="FFFFFF"/>
+        </w:rPr>
+        <w:t>Another lipogenic gene, FAS, was found to decrease on a ketogenic diet but was not different between treatment groups (Figure 2B). This suggested that FAS was not driving any observed changes in the KO mice</w:t>
+      </w:r>
+      <w:r>
+        <w:rPr>
+          <w:rFonts w:ascii="Arial" w:eastAsia="Times New Roman" w:hAnsi="Arial" w:cs="Arial"/>
+          <w:bCs/>
+          <w:sz w:val="24"/>
+          <w:szCs w:val="24"/>
+          <w:shd w:val="clear" w:color="auto" w:fill="FFFFFF"/>
+        </w:rPr>
+        <w:t xml:space="preserve">. </w:t>
+      </w:r>
+      <w:r>
+        <w:rPr>
+          <w:rFonts w:ascii="Arial" w:eastAsia="Times New Roman" w:hAnsi="Arial" w:cs="Arial"/>
+          <w:bCs/>
+          <w:color w:val="FF0000"/>
+          <w:sz w:val="24"/>
+          <w:szCs w:val="24"/>
+          <w:shd w:val="clear" w:color="auto" w:fill="FFFFFF"/>
+        </w:rPr>
+        <w:t xml:space="preserve">ACLY, another lipogenic gene, </w:t>
+      </w:r>
+      <w:r>
+        <w:rPr>
+          <w:rFonts w:ascii="Arial" w:eastAsia="Times New Roman" w:hAnsi="Arial" w:cs="Arial"/>
+          <w:bCs/>
+          <w:color w:val="FF0000"/>
+          <w:sz w:val="24"/>
+          <w:szCs w:val="24"/>
+          <w:shd w:val="clear" w:color="auto" w:fill="FFFFFF"/>
+        </w:rPr>
+        <w:t xml:space="preserve">was found to _______. </w:t>
+      </w:r>
+    </w:p>
+    <w:p>
+      <w:pPr>
+        <w:pStyle w:val="ListParagraph"/>
+        <w:numPr>
+          <w:ilvl w:val="1"/>
+          <w:numId w:val="3"/>
+        </w:numPr>
+        <w:rPr>
+          <w:rFonts w:ascii="Arial" w:eastAsia="Times New Roman" w:hAnsi="Arial" w:cs="Arial"/>
+          <w:bCs/>
+          <w:sz w:val="24"/>
+          <w:szCs w:val="24"/>
+          <w:shd w:val="clear" w:color="auto" w:fill="FFFFFF"/>
+        </w:rPr>
+      </w:pPr>
+      <w:r>
+        <w:rPr>
+          <w:rFonts w:ascii="Arial" w:eastAsia="Times New Roman" w:hAnsi="Arial" w:cs="Arial"/>
+          <w:bCs/>
+          <w:sz w:val="24"/>
+          <w:szCs w:val="24"/>
+          <w:shd w:val="clear" w:color="auto" w:fill="FFFFFF"/>
+        </w:rPr>
+        <w:lastRenderedPageBreak/>
+        <w:t xml:space="preserve">Because of the known role of AMPK in regulating </w:t>
+      </w:r>
+      <w:r>
+        <w:rPr>
+          <w:rFonts w:ascii="Arial" w:eastAsia="Times New Roman" w:hAnsi="Arial" w:cs="Arial"/>
+          <w:bCs/>
+          <w:sz w:val="24"/>
+          <w:szCs w:val="24"/>
+          <w:shd w:val="clear" w:color="auto" w:fill="FFFFFF"/>
+        </w:rPr>
+        <w:t>m</w:t>
+      </w:r>
+      <w:r>
+        <w:rPr>
+          <w:rFonts w:ascii="Arial" w:eastAsia="Times New Roman" w:hAnsi="Arial" w:cs="Arial"/>
+          <w:bCs/>
+          <w:sz w:val="24"/>
+          <w:szCs w:val="24"/>
+          <w:shd w:val="clear" w:color="auto" w:fill="FFFFFF"/>
+        </w:rPr>
+        <w:t xml:space="preserve">TOR signaling </w:t>
+      </w:r>
+      <w:r>
+        <w:rPr>
+          <w:rFonts w:ascii="Arial" w:eastAsia="Times New Roman" w:hAnsi="Arial" w:cs="Arial"/>
+          <w:bCs/>
+          <w:sz w:val="24"/>
+          <w:szCs w:val="24"/>
+          <w:shd w:val="clear" w:color="auto" w:fill="FFFFFF"/>
+        </w:rPr>
+        <w:t xml:space="preserve">and lipogenesis </w:t>
+      </w:r>
+      <w:r>
+        <w:rPr>
+          <w:rFonts w:ascii="Arial" w:eastAsia="Times New Roman" w:hAnsi="Arial" w:cs="Arial"/>
+          <w:bCs/>
+          <w:color w:val="FF0000"/>
+          <w:sz w:val="24"/>
+          <w:szCs w:val="24"/>
+          <w:shd w:val="clear" w:color="auto" w:fill="FFFFFF"/>
+        </w:rPr>
+        <w:t xml:space="preserve">(citation) </w:t>
+      </w:r>
+      <w:r>
+        <w:rPr>
+          <w:rFonts w:ascii="Arial" w:eastAsia="Times New Roman" w:hAnsi="Arial" w:cs="Arial"/>
+          <w:bCs/>
+          <w:sz w:val="24"/>
+          <w:szCs w:val="24"/>
+          <w:shd w:val="clear" w:color="auto" w:fill="FFFFFF"/>
+        </w:rPr>
+        <w:t xml:space="preserve">we also observed downstream targets of </w:t>
+      </w:r>
+      <w:r>
+        <w:rPr>
+          <w:rFonts w:ascii="Arial" w:eastAsia="Times New Roman" w:hAnsi="Arial" w:cs="Arial"/>
+          <w:bCs/>
+          <w:sz w:val="24"/>
+          <w:szCs w:val="24"/>
+          <w:shd w:val="clear" w:color="auto" w:fill="FFFFFF"/>
+        </w:rPr>
+        <w:t>m</w:t>
+      </w:r>
+      <w:r>
+        <w:rPr>
+          <w:rFonts w:ascii="Arial" w:eastAsia="Times New Roman" w:hAnsi="Arial" w:cs="Arial"/>
+          <w:bCs/>
+          <w:sz w:val="24"/>
+          <w:szCs w:val="24"/>
+          <w:shd w:val="clear" w:color="auto" w:fill="FFFFFF"/>
+        </w:rPr>
+        <w:t xml:space="preserve">TOR such as total S6, pS6, total S6K and pS6K. </w:t>
+      </w:r>
+      <w:r>
+        <w:rPr>
+          <w:rFonts w:ascii="Arial" w:eastAsia="Times New Roman" w:hAnsi="Arial" w:cs="Arial"/>
+          <w:bCs/>
+          <w:sz w:val="24"/>
+          <w:szCs w:val="24"/>
+          <w:shd w:val="clear" w:color="auto" w:fill="FFFFFF"/>
+        </w:rPr>
+        <w:t>We found that mTOR signaling was not different between diet or treatment groups (Figure</w:t>
+      </w:r>
+      <w:r>
+        <w:rPr>
+          <w:rFonts w:ascii="Arial" w:eastAsia="Times New Roman" w:hAnsi="Arial" w:cs="Arial"/>
+          <w:bCs/>
+          <w:sz w:val="24"/>
+          <w:szCs w:val="24"/>
+          <w:shd w:val="clear" w:color="auto" w:fill="FFFFFF"/>
+        </w:rPr>
+        <w:t xml:space="preserve"> 2B</w:t>
       </w:r>
       <w:r>
         <w:rPr>
@@ -4182,16 +4111,6 @@
           <w:szCs w:val="24"/>
           <w:shd w:val="clear" w:color="auto" w:fill="FFFFFF"/>
         </w:rPr>
-        <w:t>.</w:t>
-      </w:r>
-      <w:r>
-        <w:rPr>
-          <w:rFonts w:ascii="Arial" w:eastAsia="Times New Roman" w:hAnsi="Arial" w:cs="Arial"/>
-          <w:bCs/>
-          <w:sz w:val="24"/>
-          <w:szCs w:val="24"/>
-          <w:shd w:val="clear" w:color="auto" w:fill="FFFFFF"/>
-        </w:rPr>
         <w:t xml:space="preserve"> </w:t>
       </w:r>
       <w:r>
@@ -4202,110 +4121,47 @@
           <w:szCs w:val="24"/>
           <w:shd w:val="clear" w:color="auto" w:fill="FFFFFF"/>
         </w:rPr>
-        <w:t xml:space="preserve">Similarly, </w:t>
-      </w:r>
-      <w:proofErr w:type="spellStart"/>
-      <w:r>
-        <w:rPr>
-          <w:rFonts w:ascii="Arial" w:eastAsia="Times New Roman" w:hAnsi="Arial" w:cs="Arial"/>
-          <w:bCs/>
-          <w:sz w:val="24"/>
-          <w:szCs w:val="24"/>
-          <w:shd w:val="clear" w:color="auto" w:fill="FFFFFF"/>
-        </w:rPr>
-        <w:t>pACC</w:t>
-      </w:r>
-      <w:proofErr w:type="spellEnd"/>
-      <w:r>
-        <w:rPr>
-          <w:rFonts w:ascii="Arial" w:eastAsia="Times New Roman" w:hAnsi="Arial" w:cs="Arial"/>
-          <w:bCs/>
-          <w:sz w:val="24"/>
-          <w:szCs w:val="24"/>
-          <w:shd w:val="clear" w:color="auto" w:fill="FFFFFF"/>
-        </w:rPr>
-        <w:t xml:space="preserve"> was </w:t>
-      </w:r>
-      <w:r>
-        <w:rPr>
-          <w:rFonts w:ascii="Arial" w:eastAsia="Times New Roman" w:hAnsi="Arial" w:cs="Arial"/>
-          <w:bCs/>
-          <w:sz w:val="24"/>
-          <w:szCs w:val="24"/>
-          <w:shd w:val="clear" w:color="auto" w:fill="FFFFFF"/>
-        </w:rPr>
-        <w:t xml:space="preserve">not </w:t>
-      </w:r>
-      <w:r>
-        <w:rPr>
-          <w:rFonts w:ascii="Arial" w:eastAsia="Times New Roman" w:hAnsi="Arial" w:cs="Arial"/>
-          <w:bCs/>
-          <w:sz w:val="24"/>
-          <w:szCs w:val="24"/>
-          <w:shd w:val="clear" w:color="auto" w:fill="FFFFFF"/>
-        </w:rPr>
-        <w:t xml:space="preserve">down regulated in the </w:t>
-      </w:r>
-      <w:r>
-        <w:rPr>
-          <w:rFonts w:ascii="Arial" w:eastAsia="Times New Roman" w:hAnsi="Arial" w:cs="Arial"/>
-          <w:bCs/>
-          <w:sz w:val="24"/>
-          <w:szCs w:val="24"/>
-          <w:shd w:val="clear" w:color="auto" w:fill="FFFFFF"/>
-        </w:rPr>
-        <w:t>females that received the CRE injections</w:t>
-      </w:r>
-      <w:r>
-        <w:rPr>
-          <w:rFonts w:ascii="Arial" w:eastAsia="Times New Roman" w:hAnsi="Arial" w:cs="Arial"/>
-          <w:bCs/>
-          <w:sz w:val="24"/>
-          <w:szCs w:val="24"/>
-          <w:shd w:val="clear" w:color="auto" w:fill="FFFFFF"/>
-        </w:rPr>
-        <w:t xml:space="preserve"> (Figure 2</w:t>
-      </w:r>
-      <w:r>
-        <w:rPr>
-          <w:rFonts w:ascii="Arial" w:eastAsia="Times New Roman" w:hAnsi="Arial" w:cs="Arial"/>
-          <w:bCs/>
-          <w:sz w:val="24"/>
-          <w:szCs w:val="24"/>
-          <w:shd w:val="clear" w:color="auto" w:fill="FFFFFF"/>
-        </w:rPr>
-        <w:t>A</w:t>
-      </w:r>
-      <w:r>
-        <w:rPr>
-          <w:rFonts w:ascii="Arial" w:eastAsia="Times New Roman" w:hAnsi="Arial" w:cs="Arial"/>
-          <w:bCs/>
-          <w:sz w:val="24"/>
-          <w:szCs w:val="24"/>
-          <w:shd w:val="clear" w:color="auto" w:fill="FFFFFF"/>
-        </w:rPr>
-        <w:t>)</w:t>
-      </w:r>
-      <w:r>
-        <w:rPr>
-          <w:rFonts w:ascii="Arial" w:eastAsia="Times New Roman" w:hAnsi="Arial" w:cs="Arial"/>
-          <w:bCs/>
-          <w:sz w:val="24"/>
-          <w:szCs w:val="24"/>
-          <w:shd w:val="clear" w:color="auto" w:fill="FFFFFF"/>
-        </w:rPr>
-        <w:t xml:space="preserve">. </w:t>
-      </w:r>
-      <w:r>
-        <w:rPr>
-          <w:rFonts w:ascii="Arial" w:eastAsia="Times New Roman" w:hAnsi="Arial" w:cs="Arial"/>
-          <w:bCs/>
-          <w:color w:val="FF0000"/>
-          <w:sz w:val="24"/>
-          <w:szCs w:val="24"/>
-          <w:shd w:val="clear" w:color="auto" w:fill="FFFFFF"/>
-        </w:rPr>
-        <w:t xml:space="preserve">For this reason, we investigated the males for the remainder of the experiments. </w:t>
+        <w:t>so we</w:t>
+      </w:r>
+      <w:r>
+        <w:rPr>
+          <w:rFonts w:ascii="Arial" w:eastAsia="Times New Roman" w:hAnsi="Arial" w:cs="Arial"/>
+          <w:bCs/>
+          <w:sz w:val="24"/>
+          <w:szCs w:val="24"/>
+          <w:shd w:val="clear" w:color="auto" w:fill="FFFFFF"/>
+        </w:rPr>
+        <w:t xml:space="preserve"> next</w:t>
+      </w:r>
+      <w:r>
+        <w:rPr>
+          <w:rFonts w:ascii="Arial" w:eastAsia="Times New Roman" w:hAnsi="Arial" w:cs="Arial"/>
+          <w:bCs/>
+          <w:sz w:val="24"/>
+          <w:szCs w:val="24"/>
+          <w:shd w:val="clear" w:color="auto" w:fill="FFFFFF"/>
+        </w:rPr>
+        <w:t xml:space="preserve"> investigated</w:t>
+      </w:r>
+      <w:r>
+        <w:rPr>
+          <w:rFonts w:ascii="Arial" w:eastAsia="Times New Roman" w:hAnsi="Arial" w:cs="Arial"/>
+          <w:bCs/>
+          <w:sz w:val="24"/>
+          <w:szCs w:val="24"/>
+          <w:shd w:val="clear" w:color="auto" w:fill="FFFFFF"/>
+        </w:rPr>
+        <w:t xml:space="preserve"> changes in</w:t>
+      </w:r>
+      <w:r>
+        <w:rPr>
+          <w:rFonts w:ascii="Arial" w:eastAsia="Times New Roman" w:hAnsi="Arial" w:cs="Arial"/>
+          <w:bCs/>
+          <w:sz w:val="24"/>
+          <w:szCs w:val="24"/>
+          <w:shd w:val="clear" w:color="auto" w:fill="FFFFFF"/>
+        </w:rPr>
+        <w:t xml:space="preserve"> beta-oxidation genes.  </w:t>
       </w:r>
     </w:p>
     <w:p>
@@ -4328,81 +4184,62 @@
         <w:rPr>
           <w:rFonts w:ascii="Arial" w:eastAsia="Times New Roman" w:hAnsi="Arial" w:cs="Arial"/>
           <w:bCs/>
-          <w:sz w:val="24"/>
-          <w:szCs w:val="24"/>
-          <w:shd w:val="clear" w:color="auto" w:fill="FFFFFF"/>
-        </w:rPr>
-        <w:t xml:space="preserve">As expected FAS expression was decreased on a ketogenic diet (Figure 2B). However, </w:t>
-      </w:r>
-      <w:r>
-        <w:rPr>
-          <w:rFonts w:ascii="Arial" w:eastAsia="Times New Roman" w:hAnsi="Arial" w:cs="Arial"/>
-          <w:bCs/>
-          <w:sz w:val="24"/>
-          <w:szCs w:val="24"/>
-          <w:shd w:val="clear" w:color="auto" w:fill="FFFFFF"/>
-        </w:rPr>
-        <w:t xml:space="preserve">FAS, pS6 and pS6K were </w:t>
-      </w:r>
-      <w:r>
-        <w:rPr>
-          <w:rFonts w:ascii="Arial" w:eastAsia="Times New Roman" w:hAnsi="Arial" w:cs="Arial"/>
-          <w:bCs/>
-          <w:sz w:val="24"/>
-          <w:szCs w:val="24"/>
-          <w:shd w:val="clear" w:color="auto" w:fill="FFFFFF"/>
-        </w:rPr>
-        <w:t xml:space="preserve">all </w:t>
-      </w:r>
-      <w:r>
-        <w:rPr>
-          <w:rFonts w:ascii="Arial" w:eastAsia="Times New Roman" w:hAnsi="Arial" w:cs="Arial"/>
-          <w:bCs/>
-          <w:sz w:val="24"/>
-          <w:szCs w:val="24"/>
-          <w:shd w:val="clear" w:color="auto" w:fill="FFFFFF"/>
-        </w:rPr>
-        <w:t xml:space="preserve">unchanged </w:t>
-      </w:r>
-      <w:r>
-        <w:rPr>
-          <w:rFonts w:ascii="Arial" w:eastAsia="Times New Roman" w:hAnsi="Arial" w:cs="Arial"/>
-          <w:bCs/>
-          <w:sz w:val="24"/>
-          <w:szCs w:val="24"/>
-          <w:shd w:val="clear" w:color="auto" w:fill="FFFFFF"/>
-        </w:rPr>
-        <w:t>in the knocked out mice on</w:t>
-      </w:r>
-      <w:r>
-        <w:rPr>
-          <w:rFonts w:ascii="Arial" w:eastAsia="Times New Roman" w:hAnsi="Arial" w:cs="Arial"/>
-          <w:bCs/>
-          <w:sz w:val="24"/>
-          <w:szCs w:val="24"/>
-          <w:shd w:val="clear" w:color="auto" w:fill="FFFFFF"/>
-        </w:rPr>
-        <w:t xml:space="preserve"> either</w:t>
-      </w:r>
-      <w:r>
-        <w:rPr>
-          <w:rFonts w:ascii="Arial" w:eastAsia="Times New Roman" w:hAnsi="Arial" w:cs="Arial"/>
-          <w:bCs/>
-          <w:sz w:val="24"/>
-          <w:szCs w:val="24"/>
-          <w:shd w:val="clear" w:color="auto" w:fill="FFFFFF"/>
-        </w:rPr>
-        <w:t xml:space="preserve"> diet (Figure 2B)</w:t>
-      </w:r>
-      <w:r>
-        <w:rPr>
-          <w:rFonts w:ascii="Arial" w:eastAsia="Times New Roman" w:hAnsi="Arial" w:cs="Arial"/>
-          <w:bCs/>
-          <w:sz w:val="24"/>
-          <w:szCs w:val="24"/>
-          <w:shd w:val="clear" w:color="auto" w:fill="FFFFFF"/>
-        </w:rPr>
-        <w:t>.</w:t>
+          <w:color w:val="FF0000"/>
+          <w:sz w:val="24"/>
+          <w:szCs w:val="24"/>
+          <w:shd w:val="clear" w:color="auto" w:fill="FFFFFF"/>
+        </w:rPr>
+        <w:t xml:space="preserve"> (Need to look at these) </w:t>
+      </w:r>
+      <w:r>
+        <w:rPr>
+          <w:rFonts w:ascii="Arial" w:eastAsia="Times New Roman" w:hAnsi="Arial" w:cs="Arial"/>
+          <w:bCs/>
+          <w:sz w:val="24"/>
+          <w:szCs w:val="24"/>
+          <w:shd w:val="clear" w:color="auto" w:fill="FFFFFF"/>
+        </w:rPr>
+        <w:t xml:space="preserve">The </w:t>
+      </w:r>
+      <w:r>
+        <w:rPr>
+          <w:rFonts w:ascii="Arial" w:eastAsia="Times New Roman" w:hAnsi="Arial" w:cs="Arial"/>
+          <w:bCs/>
+          <w:sz w:val="24"/>
+          <w:szCs w:val="24"/>
+          <w:shd w:val="clear" w:color="auto" w:fill="FFFFFF"/>
+        </w:rPr>
+        <w:t>beta</w:t>
+      </w:r>
+      <w:r>
+        <w:rPr>
+          <w:rFonts w:ascii="Arial" w:eastAsia="Times New Roman" w:hAnsi="Arial" w:cs="Arial"/>
+          <w:bCs/>
+          <w:sz w:val="24"/>
+          <w:szCs w:val="24"/>
+          <w:shd w:val="clear" w:color="auto" w:fill="FFFFFF"/>
+        </w:rPr>
+        <w:t>-oxidation</w:t>
+      </w:r>
+      <w:r>
+        <w:rPr>
+          <w:rFonts w:ascii="Arial" w:eastAsia="Times New Roman" w:hAnsi="Arial" w:cs="Arial"/>
+          <w:bCs/>
+          <w:sz w:val="24"/>
+          <w:szCs w:val="24"/>
+          <w:shd w:val="clear" w:color="auto" w:fill="FFFFFF"/>
+        </w:rPr>
+        <w:t xml:space="preserve"> genes</w:t>
+      </w:r>
+      <w:r>
+        <w:rPr>
+          <w:rFonts w:ascii="Arial" w:eastAsia="Times New Roman" w:hAnsi="Arial" w:cs="Arial"/>
+          <w:bCs/>
+          <w:sz w:val="24"/>
+          <w:szCs w:val="24"/>
+          <w:shd w:val="clear" w:color="auto" w:fill="FFFFFF"/>
+        </w:rPr>
+        <w:t>,</w:t>
       </w:r>
       <w:r>
         <w:rPr>
@@ -4418,34 +4255,169 @@
         <w:rPr>
           <w:rFonts w:ascii="Arial" w:eastAsia="Times New Roman" w:hAnsi="Arial" w:cs="Arial"/>
           <w:bCs/>
+          <w:sz w:val="24"/>
+          <w:szCs w:val="24"/>
+          <w:shd w:val="clear" w:color="auto" w:fill="FFFFFF"/>
+        </w:rPr>
+        <w:t>CPT1, MCAD and ACA</w:t>
+      </w:r>
+      <w:r>
+        <w:rPr>
+          <w:rFonts w:ascii="Arial" w:eastAsia="Times New Roman" w:hAnsi="Arial" w:cs="Arial"/>
+          <w:bCs/>
+          <w:sz w:val="24"/>
+          <w:szCs w:val="24"/>
+          <w:shd w:val="clear" w:color="auto" w:fill="FFFFFF"/>
+        </w:rPr>
+        <w:t xml:space="preserve">D were found to _______. </w:t>
+      </w:r>
+    </w:p>
+    <w:p>
+      <w:pPr>
+        <w:pStyle w:val="ListParagraph"/>
+        <w:numPr>
+          <w:ilvl w:val="1"/>
+          <w:numId w:val="3"/>
+        </w:numPr>
+        <w:jc w:val="left"/>
+        <w:rPr>
+          <w:rFonts w:ascii="Arial" w:eastAsia="Times New Roman" w:hAnsi="Arial" w:cs="Arial"/>
+          <w:bCs/>
+          <w:sz w:val="24"/>
+          <w:szCs w:val="24"/>
+          <w:shd w:val="clear" w:color="auto" w:fill="FFFFFF"/>
+        </w:rPr>
+      </w:pPr>
+      <w:r>
+        <w:rPr>
+          <w:rFonts w:ascii="Arial" w:eastAsia="Times New Roman" w:hAnsi="Arial" w:cs="Arial"/>
+          <w:bCs/>
           <w:color w:val="FF0000"/>
           <w:sz w:val="24"/>
           <w:szCs w:val="24"/>
           <w:shd w:val="clear" w:color="auto" w:fill="FFFFFF"/>
         </w:rPr>
-        <w:t xml:space="preserve">Would you expect </w:t>
-      </w:r>
-      <w:r>
-        <w:rPr>
-          <w:rFonts w:ascii="Arial" w:eastAsia="Times New Roman" w:hAnsi="Arial" w:cs="Arial"/>
-          <w:bCs/>
-          <w:color w:val="FF0000"/>
-          <w:sz w:val="24"/>
-          <w:szCs w:val="24"/>
-          <w:shd w:val="clear" w:color="auto" w:fill="FFFFFF"/>
-        </w:rPr>
-        <w:t>mTOR to be changed on a ketogenic diet compared to control?</w:t>
-      </w:r>
-      <w:r>
-        <w:rPr>
-          <w:rFonts w:ascii="Arial" w:eastAsia="Times New Roman" w:hAnsi="Arial" w:cs="Arial"/>
-          <w:bCs/>
-          <w:color w:val="FF0000"/>
-          <w:sz w:val="24"/>
-          <w:szCs w:val="24"/>
-          <w:shd w:val="clear" w:color="auto" w:fill="FFFFFF"/>
-        </w:rPr>
-        <w:t xml:space="preserve"> AMPK is known to regulate mTOR so would you expect it to be decreased in the knockout?</w:t>
+        <w:t xml:space="preserve">(Need to look at this) </w:t>
+      </w:r>
+      <w:r>
+        <w:rPr>
+          <w:rFonts w:ascii="Arial" w:eastAsia="Times New Roman" w:hAnsi="Arial" w:cs="Arial"/>
+          <w:bCs/>
+          <w:sz w:val="24"/>
+          <w:szCs w:val="24"/>
+          <w:shd w:val="clear" w:color="auto" w:fill="FFFFFF"/>
+        </w:rPr>
+        <w:t xml:space="preserve">Others have shown </w:t>
+      </w:r>
+      <w:r>
+        <w:rPr>
+          <w:rFonts w:ascii="Arial" w:eastAsia="Times New Roman" w:hAnsi="Arial" w:cs="Arial"/>
+          <w:bCs/>
+          <w:sz w:val="24"/>
+          <w:szCs w:val="24"/>
+          <w:shd w:val="clear" w:color="auto" w:fill="FFFFFF"/>
+        </w:rPr>
+        <w:t xml:space="preserve">that </w:t>
+      </w:r>
+      <w:r>
+        <w:rPr>
+          <w:rFonts w:ascii="Arial" w:eastAsia="Times New Roman" w:hAnsi="Arial" w:cs="Arial"/>
+          <w:bCs/>
+          <w:sz w:val="24"/>
+          <w:szCs w:val="24"/>
+          <w:shd w:val="clear" w:color="auto" w:fill="FFFFFF"/>
+        </w:rPr>
+        <w:t>sip7a</w:t>
+      </w:r>
+      <w:r>
+        <w:rPr>
+          <w:rFonts w:ascii="Arial" w:eastAsia="Times New Roman" w:hAnsi="Arial" w:cs="Arial"/>
+          <w:bCs/>
+          <w:sz w:val="24"/>
+          <w:szCs w:val="24"/>
+          <w:shd w:val="clear" w:color="auto" w:fill="FFFFFF"/>
+        </w:rPr>
+        <w:t>1, a regulator of bile acid reuptake,</w:t>
+      </w:r>
+      <w:r>
+        <w:rPr>
+          <w:rFonts w:ascii="Arial" w:eastAsia="Times New Roman" w:hAnsi="Arial" w:cs="Arial"/>
+          <w:bCs/>
+          <w:sz w:val="24"/>
+          <w:szCs w:val="24"/>
+          <w:shd w:val="clear" w:color="auto" w:fill="FFFFFF"/>
+        </w:rPr>
+        <w:t xml:space="preserve"> decrease</w:t>
+      </w:r>
+      <w:r>
+        <w:rPr>
+          <w:rFonts w:ascii="Arial" w:eastAsia="Times New Roman" w:hAnsi="Arial" w:cs="Arial"/>
+          <w:bCs/>
+          <w:sz w:val="24"/>
+          <w:szCs w:val="24"/>
+          <w:shd w:val="clear" w:color="auto" w:fill="FFFFFF"/>
+        </w:rPr>
+        <w:t>s</w:t>
+      </w:r>
+      <w:r>
+        <w:rPr>
+          <w:rFonts w:ascii="Arial" w:eastAsia="Times New Roman" w:hAnsi="Arial" w:cs="Arial"/>
+          <w:bCs/>
+          <w:sz w:val="24"/>
+          <w:szCs w:val="24"/>
+          <w:shd w:val="clear" w:color="auto" w:fill="FFFFFF"/>
+        </w:rPr>
+        <w:t xml:space="preserve"> </w:t>
+      </w:r>
+      <w:r>
+        <w:rPr>
+          <w:rFonts w:ascii="Arial" w:eastAsia="Times New Roman" w:hAnsi="Arial" w:cs="Arial"/>
+          <w:bCs/>
+          <w:sz w:val="24"/>
+          <w:szCs w:val="24"/>
+          <w:shd w:val="clear" w:color="auto" w:fill="FFFFFF"/>
+        </w:rPr>
+        <w:t xml:space="preserve">on a </w:t>
+      </w:r>
+      <w:r>
+        <w:rPr>
+          <w:rFonts w:ascii="Arial" w:eastAsia="Times New Roman" w:hAnsi="Arial" w:cs="Arial"/>
+          <w:bCs/>
+          <w:sz w:val="24"/>
+          <w:szCs w:val="24"/>
+          <w:shd w:val="clear" w:color="auto" w:fill="FFFFFF"/>
+        </w:rPr>
+        <w:t>ketogenic diet</w:t>
+      </w:r>
+      <w:r>
+        <w:rPr>
+          <w:rFonts w:ascii="Arial" w:eastAsia="Times New Roman" w:hAnsi="Arial" w:cs="Arial"/>
+          <w:bCs/>
+          <w:sz w:val="24"/>
+          <w:szCs w:val="24"/>
+          <w:shd w:val="clear" w:color="auto" w:fill="FFFFFF"/>
+        </w:rPr>
+        <w:t>. W</w:t>
+      </w:r>
+      <w:r>
+        <w:rPr>
+          <w:rFonts w:ascii="Arial" w:eastAsia="Times New Roman" w:hAnsi="Arial" w:cs="Arial"/>
+          <w:bCs/>
+          <w:sz w:val="24"/>
+          <w:szCs w:val="24"/>
+          <w:shd w:val="clear" w:color="auto" w:fill="FFFFFF"/>
+        </w:rPr>
+        <w:t xml:space="preserve">e </w:t>
+      </w:r>
+      <w:r>
+        <w:rPr>
+          <w:rFonts w:ascii="Arial" w:eastAsia="Times New Roman" w:hAnsi="Arial" w:cs="Arial"/>
+          <w:bCs/>
+          <w:sz w:val="24"/>
+          <w:szCs w:val="24"/>
+          <w:shd w:val="clear" w:color="auto" w:fill="FFFFFF"/>
+        </w:rPr>
+        <w:t xml:space="preserve">found that sip7a1 _________. </w:t>
       </w:r>
     </w:p>
     <w:p>
@@ -4499,47 +4471,314 @@
           <w:szCs w:val="24"/>
           <w:shd w:val="clear" w:color="auto" w:fill="FFFFFF"/>
         </w:rPr>
-        <w:t>Ketone body levels increase in both KO and WT males fed a ketogenic diet with no difference between treatment groups</w:t>
-      </w:r>
-      <w:r>
-        <w:rPr>
-          <w:rFonts w:ascii="Arial" w:eastAsia="Times New Roman" w:hAnsi="Arial" w:cs="Arial"/>
-          <w:bCs/>
-          <w:sz w:val="24"/>
-          <w:szCs w:val="24"/>
-          <w:shd w:val="clear" w:color="auto" w:fill="FFFFFF"/>
-        </w:rPr>
-        <w:t xml:space="preserve"> (Figure 3)</w:t>
-      </w:r>
-      <w:r>
-        <w:rPr>
-          <w:rFonts w:ascii="Arial" w:eastAsia="Times New Roman" w:hAnsi="Arial" w:cs="Arial"/>
-          <w:bCs/>
-          <w:sz w:val="24"/>
-          <w:szCs w:val="24"/>
-          <w:shd w:val="clear" w:color="auto" w:fill="FFFFFF"/>
-        </w:rPr>
-        <w:t>. Both KO and WT males fed a control diet do not increase ketone body production</w:t>
-      </w:r>
-      <w:r>
-        <w:rPr>
-          <w:rFonts w:ascii="Arial" w:eastAsia="Times New Roman" w:hAnsi="Arial" w:cs="Arial"/>
-          <w:bCs/>
-          <w:sz w:val="24"/>
-          <w:szCs w:val="24"/>
-          <w:shd w:val="clear" w:color="auto" w:fill="FFFFFF"/>
-        </w:rPr>
-        <w:t xml:space="preserve"> (Figure 3)</w:t>
-      </w:r>
-      <w:r>
-        <w:rPr>
-          <w:rFonts w:ascii="Arial" w:eastAsia="Times New Roman" w:hAnsi="Arial" w:cs="Arial"/>
-          <w:bCs/>
-          <w:sz w:val="24"/>
-          <w:szCs w:val="24"/>
-          <w:shd w:val="clear" w:color="auto" w:fill="FFFFFF"/>
-        </w:rPr>
-        <w:t xml:space="preserve">.   </w:t>
+        <w:t xml:space="preserve">Some have suggested the ketone production may be the key driver </w:t>
+      </w:r>
+      <w:r>
+        <w:rPr>
+          <w:rFonts w:ascii="Arial" w:eastAsia="Times New Roman" w:hAnsi="Arial" w:cs="Arial"/>
+          <w:bCs/>
+          <w:sz w:val="24"/>
+          <w:szCs w:val="24"/>
+          <w:shd w:val="clear" w:color="auto" w:fill="FFFFFF"/>
+        </w:rPr>
+        <w:t>of</w:t>
+      </w:r>
+      <w:r>
+        <w:rPr>
+          <w:rFonts w:ascii="Arial" w:eastAsia="Times New Roman" w:hAnsi="Arial" w:cs="Arial"/>
+          <w:bCs/>
+          <w:sz w:val="24"/>
+          <w:szCs w:val="24"/>
+          <w:shd w:val="clear" w:color="auto" w:fill="FFFFFF"/>
+        </w:rPr>
+        <w:t xml:space="preserve"> physiological changes</w:t>
+      </w:r>
+      <w:r>
+        <w:rPr>
+          <w:rFonts w:ascii="Arial" w:eastAsia="Times New Roman" w:hAnsi="Arial" w:cs="Arial"/>
+          <w:bCs/>
+          <w:sz w:val="24"/>
+          <w:szCs w:val="24"/>
+          <w:shd w:val="clear" w:color="auto" w:fill="FFFFFF"/>
+        </w:rPr>
+        <w:t xml:space="preserve"> </w:t>
+      </w:r>
+      <w:r>
+        <w:rPr>
+          <w:rFonts w:ascii="Arial" w:eastAsia="Times New Roman" w:hAnsi="Arial" w:cs="Arial"/>
+          <w:bCs/>
+          <w:sz w:val="24"/>
+          <w:szCs w:val="24"/>
+          <w:shd w:val="clear" w:color="auto" w:fill="FFFFFF"/>
+        </w:rPr>
+        <w:t xml:space="preserve">on a ketogenic diet </w:t>
+      </w:r>
+      <w:r>
+        <w:rPr>
+          <w:rFonts w:ascii="Arial" w:eastAsia="Times New Roman" w:hAnsi="Arial" w:cs="Arial"/>
+          <w:bCs/>
+          <w:sz w:val="24"/>
+          <w:szCs w:val="24"/>
+          <w:shd w:val="clear" w:color="auto" w:fill="FFFFFF"/>
+        </w:rPr>
+        <w:t xml:space="preserve">(citation). We showed that </w:t>
+      </w:r>
+      <w:r>
+        <w:rPr>
+          <w:rFonts w:ascii="Arial" w:eastAsia="Times New Roman" w:hAnsi="Arial" w:cs="Arial"/>
+          <w:bCs/>
+          <w:sz w:val="24"/>
+          <w:szCs w:val="24"/>
+          <w:shd w:val="clear" w:color="auto" w:fill="FFFFFF"/>
+        </w:rPr>
+        <w:t xml:space="preserve">serum </w:t>
+      </w:r>
+      <w:r>
+        <w:rPr>
+          <w:rFonts w:ascii="Arial" w:eastAsia="Times New Roman" w:hAnsi="Arial" w:cs="Arial"/>
+          <w:bCs/>
+          <w:sz w:val="24"/>
+          <w:szCs w:val="24"/>
+          <w:shd w:val="clear" w:color="auto" w:fill="FFFFFF"/>
+        </w:rPr>
+        <w:t>k</w:t>
+      </w:r>
+      <w:r>
+        <w:rPr>
+          <w:rFonts w:ascii="Arial" w:eastAsia="Times New Roman" w:hAnsi="Arial" w:cs="Arial"/>
+          <w:bCs/>
+          <w:sz w:val="24"/>
+          <w:szCs w:val="24"/>
+          <w:shd w:val="clear" w:color="auto" w:fill="FFFFFF"/>
+        </w:rPr>
+        <w:t xml:space="preserve">etone body levels </w:t>
+      </w:r>
+      <w:r>
+        <w:rPr>
+          <w:rFonts w:ascii="Arial" w:eastAsia="Times New Roman" w:hAnsi="Arial" w:cs="Arial"/>
+          <w:bCs/>
+          <w:sz w:val="24"/>
+          <w:szCs w:val="24"/>
+          <w:shd w:val="clear" w:color="auto" w:fill="FFFFFF"/>
+        </w:rPr>
+        <w:t xml:space="preserve">increased </w:t>
+      </w:r>
+      <w:r>
+        <w:rPr>
+          <w:rFonts w:ascii="Arial" w:eastAsia="Times New Roman" w:hAnsi="Arial" w:cs="Arial"/>
+          <w:bCs/>
+          <w:sz w:val="24"/>
+          <w:szCs w:val="24"/>
+          <w:shd w:val="clear" w:color="auto" w:fill="FFFFFF"/>
+        </w:rPr>
+        <w:t>i</w:t>
+      </w:r>
+      <w:r>
+        <w:rPr>
+          <w:rFonts w:ascii="Arial" w:eastAsia="Times New Roman" w:hAnsi="Arial" w:cs="Arial"/>
+          <w:bCs/>
+          <w:sz w:val="24"/>
+          <w:szCs w:val="24"/>
+          <w:shd w:val="clear" w:color="auto" w:fill="FFFFFF"/>
+        </w:rPr>
+        <w:t xml:space="preserve">n </w:t>
+      </w:r>
+      <w:r>
+        <w:rPr>
+          <w:rFonts w:ascii="Arial" w:eastAsia="Times New Roman" w:hAnsi="Arial" w:cs="Arial"/>
+          <w:bCs/>
+          <w:sz w:val="24"/>
+          <w:szCs w:val="24"/>
+          <w:shd w:val="clear" w:color="auto" w:fill="FFFFFF"/>
+        </w:rPr>
+        <w:t xml:space="preserve">mice on </w:t>
+      </w:r>
+      <w:r>
+        <w:rPr>
+          <w:rFonts w:ascii="Arial" w:eastAsia="Times New Roman" w:hAnsi="Arial" w:cs="Arial"/>
+          <w:bCs/>
+          <w:sz w:val="24"/>
+          <w:szCs w:val="24"/>
+          <w:shd w:val="clear" w:color="auto" w:fill="FFFFFF"/>
+        </w:rPr>
+        <w:t>a ketogenic diet but were not different between KO and WT mice</w:t>
+      </w:r>
+      <w:r>
+        <w:rPr>
+          <w:rFonts w:ascii="Arial" w:eastAsia="Times New Roman" w:hAnsi="Arial" w:cs="Arial"/>
+          <w:bCs/>
+          <w:sz w:val="24"/>
+          <w:szCs w:val="24"/>
+          <w:shd w:val="clear" w:color="auto" w:fill="FFFFFF"/>
+        </w:rPr>
+        <w:t xml:space="preserve"> (Figure 3</w:t>
+      </w:r>
+      <w:r>
+        <w:rPr>
+          <w:rFonts w:ascii="Arial" w:eastAsia="Times New Roman" w:hAnsi="Arial" w:cs="Arial"/>
+          <w:bCs/>
+          <w:sz w:val="24"/>
+          <w:szCs w:val="24"/>
+          <w:shd w:val="clear" w:color="auto" w:fill="FFFFFF"/>
+        </w:rPr>
+        <w:t>A</w:t>
+      </w:r>
+      <w:r>
+        <w:rPr>
+          <w:rFonts w:ascii="Arial" w:eastAsia="Times New Roman" w:hAnsi="Arial" w:cs="Arial"/>
+          <w:bCs/>
+          <w:sz w:val="24"/>
+          <w:szCs w:val="24"/>
+          <w:shd w:val="clear" w:color="auto" w:fill="FFFFFF"/>
+        </w:rPr>
+        <w:t>)</w:t>
+      </w:r>
+      <w:r>
+        <w:rPr>
+          <w:rFonts w:ascii="Arial" w:eastAsia="Times New Roman" w:hAnsi="Arial" w:cs="Arial"/>
+          <w:bCs/>
+          <w:sz w:val="24"/>
+          <w:szCs w:val="24"/>
+          <w:shd w:val="clear" w:color="auto" w:fill="FFFFFF"/>
+        </w:rPr>
+        <w:t xml:space="preserve">. </w:t>
+      </w:r>
+      <w:r>
+        <w:rPr>
+          <w:rFonts w:ascii="Arial" w:eastAsia="Times New Roman" w:hAnsi="Arial" w:cs="Arial"/>
+          <w:bCs/>
+          <w:sz w:val="24"/>
+          <w:szCs w:val="24"/>
+          <w:shd w:val="clear" w:color="auto" w:fill="FFFFFF"/>
+        </w:rPr>
+        <w:t>This confirms</w:t>
+      </w:r>
+      <w:r>
+        <w:rPr>
+          <w:rFonts w:ascii="Arial" w:eastAsia="Times New Roman" w:hAnsi="Arial" w:cs="Arial"/>
+          <w:bCs/>
+          <w:sz w:val="24"/>
+          <w:szCs w:val="24"/>
+          <w:shd w:val="clear" w:color="auto" w:fill="FFFFFF"/>
+        </w:rPr>
+        <w:t xml:space="preserve"> any</w:t>
+      </w:r>
+      <w:r>
+        <w:rPr>
+          <w:rFonts w:ascii="Arial" w:eastAsia="Times New Roman" w:hAnsi="Arial" w:cs="Arial"/>
+          <w:bCs/>
+          <w:sz w:val="24"/>
+          <w:szCs w:val="24"/>
+          <w:shd w:val="clear" w:color="auto" w:fill="FFFFFF"/>
+        </w:rPr>
+        <w:t xml:space="preserve"> observed changes </w:t>
+      </w:r>
+      <w:r>
+        <w:rPr>
+          <w:rFonts w:ascii="Arial" w:eastAsia="Times New Roman" w:hAnsi="Arial" w:cs="Arial"/>
+          <w:bCs/>
+          <w:sz w:val="24"/>
+          <w:szCs w:val="24"/>
+          <w:shd w:val="clear" w:color="auto" w:fill="FFFFFF"/>
+        </w:rPr>
+        <w:t xml:space="preserve">between treatment groups were not due to differences in ketone production. </w:t>
+      </w:r>
+      <w:r>
+        <w:rPr>
+          <w:rFonts w:ascii="Arial" w:eastAsia="Times New Roman" w:hAnsi="Arial" w:cs="Arial"/>
+          <w:bCs/>
+          <w:sz w:val="24"/>
+          <w:szCs w:val="24"/>
+          <w:shd w:val="clear" w:color="auto" w:fill="FFFFFF"/>
+        </w:rPr>
+        <w:t>Both KO and WT males fed a control diet d</w:t>
+      </w:r>
+      <w:r>
+        <w:rPr>
+          <w:rFonts w:ascii="Arial" w:eastAsia="Times New Roman" w:hAnsi="Arial" w:cs="Arial"/>
+          <w:bCs/>
+          <w:sz w:val="24"/>
+          <w:szCs w:val="24"/>
+          <w:shd w:val="clear" w:color="auto" w:fill="FFFFFF"/>
+        </w:rPr>
+        <w:t>id</w:t>
+      </w:r>
+      <w:r>
+        <w:rPr>
+          <w:rFonts w:ascii="Arial" w:eastAsia="Times New Roman" w:hAnsi="Arial" w:cs="Arial"/>
+          <w:bCs/>
+          <w:sz w:val="24"/>
+          <w:szCs w:val="24"/>
+          <w:shd w:val="clear" w:color="auto" w:fill="FFFFFF"/>
+        </w:rPr>
+        <w:t xml:space="preserve"> not increase ketone body production</w:t>
+      </w:r>
+      <w:r>
+        <w:rPr>
+          <w:rFonts w:ascii="Arial" w:eastAsia="Times New Roman" w:hAnsi="Arial" w:cs="Arial"/>
+          <w:bCs/>
+          <w:sz w:val="24"/>
+          <w:szCs w:val="24"/>
+          <w:shd w:val="clear" w:color="auto" w:fill="FFFFFF"/>
+        </w:rPr>
+        <w:t xml:space="preserve"> (Figure 3</w:t>
+      </w:r>
+      <w:r>
+        <w:rPr>
+          <w:rFonts w:ascii="Arial" w:eastAsia="Times New Roman" w:hAnsi="Arial" w:cs="Arial"/>
+          <w:bCs/>
+          <w:sz w:val="24"/>
+          <w:szCs w:val="24"/>
+          <w:shd w:val="clear" w:color="auto" w:fill="FFFFFF"/>
+        </w:rPr>
+        <w:t>A</w:t>
+      </w:r>
+      <w:r>
+        <w:rPr>
+          <w:rFonts w:ascii="Arial" w:eastAsia="Times New Roman" w:hAnsi="Arial" w:cs="Arial"/>
+          <w:bCs/>
+          <w:sz w:val="24"/>
+          <w:szCs w:val="24"/>
+          <w:shd w:val="clear" w:color="auto" w:fill="FFFFFF"/>
+        </w:rPr>
+        <w:t>)</w:t>
+      </w:r>
+      <w:r>
+        <w:rPr>
+          <w:rFonts w:ascii="Arial" w:eastAsia="Times New Roman" w:hAnsi="Arial" w:cs="Arial"/>
+          <w:bCs/>
+          <w:sz w:val="24"/>
+          <w:szCs w:val="24"/>
+          <w:shd w:val="clear" w:color="auto" w:fill="FFFFFF"/>
+        </w:rPr>
+        <w:t>.</w:t>
+      </w:r>
+    </w:p>
+    <w:p>
+      <w:pPr>
+        <w:pStyle w:val="ListParagraph"/>
+        <w:numPr>
+          <w:ilvl w:val="1"/>
+          <w:numId w:val="3"/>
+        </w:numPr>
+        <w:jc w:val="left"/>
+        <w:rPr>
+          <w:rFonts w:ascii="Arial" w:eastAsia="Times New Roman" w:hAnsi="Arial" w:cs="Arial"/>
+          <w:bCs/>
+          <w:sz w:val="24"/>
+          <w:szCs w:val="24"/>
+          <w:shd w:val="clear" w:color="auto" w:fill="FFFFFF"/>
+        </w:rPr>
+      </w:pPr>
+      <w:r>
+        <w:rPr>
+          <w:rFonts w:ascii="Arial" w:eastAsia="Times New Roman" w:hAnsi="Arial" w:cs="Arial"/>
+          <w:bCs/>
+          <w:sz w:val="24"/>
+          <w:szCs w:val="24"/>
+          <w:shd w:val="clear" w:color="auto" w:fill="FFFFFF"/>
+        </w:rPr>
+        <w:t xml:space="preserve">We looked at food intake to confirm any observed changes between KO and WT were not due to differences in caloric intake. We found ______ (Figure 3B). </w:t>
       </w:r>
     </w:p>
     <w:p>
@@ -4566,28 +4805,7 @@
           <w:szCs w:val="24"/>
           <w:shd w:val="clear" w:color="auto" w:fill="FFFFFF"/>
         </w:rPr>
-        <w:lastRenderedPageBreak/>
-        <w:t xml:space="preserve">AMPK alpha1/2 KO </w:t>
-      </w:r>
-      <w:r>
-        <w:rPr>
-          <w:rFonts w:ascii="Arial" w:eastAsia="Times New Roman" w:hAnsi="Arial" w:cs="Arial"/>
-          <w:bCs/>
-          <w:sz w:val="24"/>
-          <w:szCs w:val="24"/>
-          <w:shd w:val="clear" w:color="auto" w:fill="FFFFFF"/>
-        </w:rPr>
-        <w:t xml:space="preserve">lost less </w:t>
-      </w:r>
-      <w:r>
-        <w:rPr>
-          <w:rFonts w:ascii="Arial" w:eastAsia="Times New Roman" w:hAnsi="Arial" w:cs="Arial"/>
-          <w:bCs/>
-          <w:sz w:val="24"/>
-          <w:szCs w:val="24"/>
-          <w:shd w:val="clear" w:color="auto" w:fill="FFFFFF"/>
-        </w:rPr>
-        <w:t>lean mass than WT on a ketogenic diet</w:t>
+        <w:t>Body Composition</w:t>
       </w:r>
     </w:p>
     <w:p>
@@ -4614,7 +4832,219 @@
           <w:szCs w:val="24"/>
           <w:shd w:val="clear" w:color="auto" w:fill="FFFFFF"/>
         </w:rPr>
-        <w:t xml:space="preserve">There was no difference in change in body weight between treatment groups on either diet (Figure 4A). </w:t>
+        <w:t>In agreement with previous findings</w:t>
+      </w:r>
+      <w:r>
+        <w:rPr>
+          <w:rFonts w:ascii="Arial" w:eastAsia="Times New Roman" w:hAnsi="Arial" w:cs="Arial"/>
+          <w:bCs/>
+          <w:sz w:val="24"/>
+          <w:szCs w:val="24"/>
+          <w:shd w:val="clear" w:color="auto" w:fill="FFFFFF"/>
+        </w:rPr>
+        <w:fldChar w:fldCharType="begin" w:fldLock="1"/>
+      </w:r>
+      <w:r>
+        <w:rPr>
+          <w:rFonts w:ascii="Arial" w:eastAsia="Times New Roman" w:hAnsi="Arial" w:cs="Arial"/>
+          <w:bCs/>
+          <w:sz w:val="24"/>
+          <w:szCs w:val="24"/>
+          <w:shd w:val="clear" w:color="auto" w:fill="FFFFFF"/>
+        </w:rPr>
+        <w:instrText xml:space="preserve">ADDIN CSL_CITATION {"citationItems":[{"id":"ITEM-1","itemData":{"DOI":"10.1074/jbc.M113.528232","ISSN":"00219258","abstract":"Metabolic stress, as well as several antidiabetic agents, increases hepatic nucleotide monophosphate (NMP) levels, activates AMP-activated protein kinase (AMPK), and suppresses glucose production. We tested the necessity of hepatic AMPK for the in vivo effects of an acute elevation in NMP on metabolism. 5-Aminoimidazole-4-carboxamide 1-β-D-ribofuranoside (AICAR; 8 mg·kg-1·min-1)-euglycemic clamps were performed to elicit an increase inNMPin wild type (α1α2 lox/lox) and liver-specific AMPK knock-out mice (α1α 2lox/lox + Albcre) in the presence of fixed glucose. Glucose kinetics were equivalent in 5-h fasted α1α2lox/lox and α1α2lox/lox + Albcre mice. AMPK was not required for AICAR-mediated suppression of glucose production and increased glucose disappearance. These results demonstrate that AMPK is unnecessary for normal 5-h fasting glucose kinetics and AICAR-mediated inhibition of glucose production. Moreover, plasma fatty acids and triglycerides also decreased independently of hepatic AMPK during AICAR administration. Although the glucoregulatory effects of AICAR were shown to be independent of AMPK, these studies provide in vivo support for the AMPK energy sensor paradigm. AICAR reduced hepatic energy charge by </w:instrText>
+      </w:r>
+      <w:r>
+        <w:rPr>
+          <w:rFonts w:ascii="Cambria Math" w:eastAsia="Times New Roman" w:hAnsi="Cambria Math" w:cs="Cambria Math"/>
+          <w:bCs/>
+          <w:sz w:val="24"/>
+          <w:szCs w:val="24"/>
+          <w:shd w:val="clear" w:color="auto" w:fill="FFFFFF"/>
+        </w:rPr>
+        <w:instrText>∼</w:instrText>
+      </w:r>
+      <w:r>
+        <w:rPr>
+          <w:rFonts w:ascii="Arial" w:eastAsia="Times New Roman" w:hAnsi="Arial" w:cs="Arial"/>
+          <w:bCs/>
+          <w:sz w:val="24"/>
+          <w:szCs w:val="24"/>
+          <w:shd w:val="clear" w:color="auto" w:fill="FFFFFF"/>
+        </w:rPr>
+        <w:instrText xml:space="preserve">20% in α1α2lox/lox, which was exacerbated by </w:instrText>
+      </w:r>
+      <w:r>
+        <w:rPr>
+          <w:rFonts w:ascii="Cambria Math" w:eastAsia="Times New Roman" w:hAnsi="Cambria Math" w:cs="Cambria Math"/>
+          <w:bCs/>
+          <w:sz w:val="24"/>
+          <w:szCs w:val="24"/>
+          <w:shd w:val="clear" w:color="auto" w:fill="FFFFFF"/>
+        </w:rPr>
+        <w:instrText>∼</w:instrText>
+      </w:r>
+      <w:r>
+        <w:rPr>
+          <w:rFonts w:ascii="Arial" w:eastAsia="Times New Roman" w:hAnsi="Arial" w:cs="Arial"/>
+          <w:bCs/>
+          <w:sz w:val="24"/>
+          <w:szCs w:val="24"/>
+          <w:shd w:val="clear" w:color="auto" w:fill="FFFFFF"/>
+        </w:rPr>
+        <w:instrText xml:space="preserve">2-fold in α1α2lox/lox + Albcre. This corresponded to a </w:instrText>
+      </w:r>
+      <w:r>
+        <w:rPr>
+          <w:rFonts w:ascii="Cambria Math" w:eastAsia="Times New Roman" w:hAnsi="Cambria Math" w:cs="Cambria Math"/>
+          <w:bCs/>
+          <w:sz w:val="24"/>
+          <w:szCs w:val="24"/>
+          <w:shd w:val="clear" w:color="auto" w:fill="FFFFFF"/>
+        </w:rPr>
+        <w:instrText>∼</w:instrText>
+      </w:r>
+      <w:r>
+        <w:rPr>
+          <w:rFonts w:ascii="Arial" w:eastAsia="Times New Roman" w:hAnsi="Arial" w:cs="Arial"/>
+          <w:bCs/>
+          <w:sz w:val="24"/>
+          <w:szCs w:val="24"/>
+          <w:shd w:val="clear" w:color="auto" w:fill="FFFFFF"/>
+        </w:rPr>
+        <w:instrText xml:space="preserve">6-fold rise in AMP/ATP in α1α2lox/lox + Albcre. Consistent with the effects on adenine nucleotides, maximal mitochondrial respiration was </w:instrText>
+      </w:r>
+      <w:r>
+        <w:rPr>
+          <w:rFonts w:ascii="Cambria Math" w:eastAsia="Times New Roman" w:hAnsi="Cambria Math" w:cs="Cambria Math"/>
+          <w:bCs/>
+          <w:sz w:val="24"/>
+          <w:szCs w:val="24"/>
+          <w:shd w:val="clear" w:color="auto" w:fill="FFFFFF"/>
+        </w:rPr>
+        <w:instrText>∼</w:instrText>
+      </w:r>
+      <w:r>
+        <w:rPr>
+          <w:rFonts w:ascii="Arial" w:eastAsia="Times New Roman" w:hAnsi="Arial" w:cs="Arial"/>
+          <w:bCs/>
+          <w:sz w:val="24"/>
+          <w:szCs w:val="24"/>
+          <w:shd w:val="clear" w:color="auto" w:fill="FFFFFF"/>
+        </w:rPr>
+        <w:instrText>30% lower in α1α2lox/lox + Albcre than α1α2lox/lox livers. Mitochondrial oxidative phosphorylation efficiency was reduced by 25%. In summary, these results demonstrate that the NMP capacity to inhibit glucose production in vivo is independent of liver AMPK. In contrast, AMPK promotes mitochondrial function and protects against a more precipitous fall in ATP during AICAR administration. © 2014 by The American Society for Biochemistry and Molecular Biology, Inc.","author":[{"dropping-particle":"","family":"Hasenour","given":"Clinton M.","non-dropping-particle":"","parse-names":false,"suffix":""},{"dropping-particle":"","family":"Ridley","given":"D. Emerson","non-dropping-particle":"","parse-names":false,"suffix":""},{"dropping-particle":"","family":"Hughey","given":"Curtis C.","non-dropping-particle":"","parse-names":false,"suffix":""},{"dropping-particle":"","family":"James","given":"Freyja D.","non-dropping-particle":"","parse-names":false,"suffix":""},{"dropping-particle":"","family":"Donahue","given":"E. Patrick","non-dropping-particle":"","parse-names":false,"suffix":""},{"dropping-particle":"","family":"Shearer","given":"Jane","non-dropping-particle":"","parse-names":false,"suffix":""},{"dropping-particle":"","family":"Viollet","given":"Benoit","non-dropping-particle":"","parse-names":false,"suffix":""},{"dropping-particle":"","family":"Foretz","given":"Marc","non-dropping-particle":"","parse-names":false,"suffix":""},{"dropping-particle":"","family":"Wasserman","given":"David H.","non-dropping-particle":"","parse-names":false,"suffix":""}],"container-title":"Journal of Biological Chemistry","id":"ITEM-1","issue":"9","issued":{"date-parts":[["2014","2","28"]]},"page":"5950-5959","publisher":"J Biol Chem","title":"5-Aminoimidazole-4-carboxamide-1-β-D-ribofuranoside (AICAR) effect on glucose production, but not energy metabolism, is independent of hepatic AMPK in vivo","type":"article-journal","volume":"289"},"uris":["http://www.mendeley.com/documents/?uuid=7cd98180-58d8-3da2-9156-92217d8cce5e"]}],"mendeley":{"formattedCitation":"&lt;sup&gt;3&lt;/sup&gt;","plainTextFormattedCitation":"3","previouslyFormattedCitation":"&lt;sup&gt;3&lt;/sup&gt;"},"properties":{"noteIndex":0},"schema":"https://github.com/citation-style-language/schema/raw/master/csl-citation.json"}</w:instrText>
+      </w:r>
+      <w:r>
+        <w:rPr>
+          <w:rFonts w:ascii="Arial" w:eastAsia="Times New Roman" w:hAnsi="Arial" w:cs="Arial"/>
+          <w:bCs/>
+          <w:sz w:val="24"/>
+          <w:szCs w:val="24"/>
+          <w:shd w:val="clear" w:color="auto" w:fill="FFFFFF"/>
+        </w:rPr>
+        <w:fldChar w:fldCharType="separate"/>
+      </w:r>
+      <w:r>
+        <w:rPr>
+          <w:rFonts w:ascii="Arial" w:eastAsia="Times New Roman" w:hAnsi="Arial" w:cs="Arial"/>
+          <w:bCs/>
+          <w:noProof/>
+          <w:sz w:val="24"/>
+          <w:szCs w:val="24"/>
+          <w:shd w:val="clear" w:color="auto" w:fill="FFFFFF"/>
+          <w:vertAlign w:val="superscript"/>
+        </w:rPr>
+        <w:t>3</w:t>
+      </w:r>
+      <w:r>
+        <w:rPr>
+          <w:rFonts w:ascii="Arial" w:eastAsia="Times New Roman" w:hAnsi="Arial" w:cs="Arial"/>
+          <w:bCs/>
+          <w:sz w:val="24"/>
+          <w:szCs w:val="24"/>
+          <w:shd w:val="clear" w:color="auto" w:fill="FFFFFF"/>
+        </w:rPr>
+        <w:fldChar w:fldCharType="end"/>
+      </w:r>
+      <w:r>
+        <w:rPr>
+          <w:rFonts w:ascii="Arial" w:eastAsia="Times New Roman" w:hAnsi="Arial" w:cs="Arial"/>
+          <w:bCs/>
+          <w:sz w:val="24"/>
+          <w:szCs w:val="24"/>
+          <w:shd w:val="clear" w:color="auto" w:fill="FFFFFF"/>
+        </w:rPr>
+        <w:t>, t</w:t>
+      </w:r>
+      <w:r>
+        <w:rPr>
+          <w:rFonts w:ascii="Arial" w:eastAsia="Times New Roman" w:hAnsi="Arial" w:cs="Arial"/>
+          <w:bCs/>
+          <w:sz w:val="24"/>
+          <w:szCs w:val="24"/>
+          <w:shd w:val="clear" w:color="auto" w:fill="FFFFFF"/>
+        </w:rPr>
+        <w:t xml:space="preserve">here was no difference </w:t>
+      </w:r>
+      <w:r>
+        <w:rPr>
+          <w:rFonts w:ascii="Arial" w:eastAsia="Times New Roman" w:hAnsi="Arial" w:cs="Arial"/>
+          <w:bCs/>
+          <w:sz w:val="24"/>
+          <w:szCs w:val="24"/>
+          <w:shd w:val="clear" w:color="auto" w:fill="FFFFFF"/>
+        </w:rPr>
+        <w:t>in body weight, fat mass or lean mass</w:t>
+      </w:r>
+      <w:r>
+        <w:rPr>
+          <w:rFonts w:ascii="Arial" w:eastAsia="Times New Roman" w:hAnsi="Arial" w:cs="Arial"/>
+          <w:bCs/>
+          <w:sz w:val="24"/>
+          <w:szCs w:val="24"/>
+          <w:shd w:val="clear" w:color="auto" w:fill="FFFFFF"/>
+        </w:rPr>
+        <w:t xml:space="preserve"> </w:t>
+      </w:r>
+      <w:r>
+        <w:rPr>
+          <w:rFonts w:ascii="Arial" w:eastAsia="Times New Roman" w:hAnsi="Arial" w:cs="Arial"/>
+          <w:bCs/>
+          <w:sz w:val="24"/>
+          <w:szCs w:val="24"/>
+          <w:shd w:val="clear" w:color="auto" w:fill="FFFFFF"/>
+        </w:rPr>
+        <w:t>between treatment groups on either diet (Figure 4</w:t>
+      </w:r>
+      <w:r>
+        <w:rPr>
+          <w:rFonts w:ascii="Arial" w:eastAsia="Times New Roman" w:hAnsi="Arial" w:cs="Arial"/>
+          <w:bCs/>
+          <w:sz w:val="24"/>
+          <w:szCs w:val="24"/>
+          <w:shd w:val="clear" w:color="auto" w:fill="FFFFFF"/>
+        </w:rPr>
+        <w:t xml:space="preserve"> A, B and C</w:t>
+      </w:r>
+      <w:r>
+        <w:rPr>
+          <w:rFonts w:ascii="Arial" w:eastAsia="Times New Roman" w:hAnsi="Arial" w:cs="Arial"/>
+          <w:bCs/>
+          <w:sz w:val="24"/>
+          <w:szCs w:val="24"/>
+          <w:shd w:val="clear" w:color="auto" w:fill="FFFFFF"/>
+        </w:rPr>
+        <w:t>).</w:t>
+      </w:r>
+      <w:r>
+        <w:rPr>
+          <w:rFonts w:ascii="Arial" w:eastAsia="Times New Roman" w:hAnsi="Arial" w:cs="Arial"/>
+          <w:bCs/>
+          <w:sz w:val="24"/>
+          <w:szCs w:val="24"/>
+          <w:shd w:val="clear" w:color="auto" w:fill="FFFFFF"/>
+        </w:rPr>
+        <w:t xml:space="preserve"> </w:t>
       </w:r>
       <w:r>
         <w:rPr>
@@ -4791,15 +5221,1548 @@
           <w:ilvl w:val="1"/>
           <w:numId w:val="3"/>
         </w:numPr>
+        <w:spacing w:after="0" w:line="240" w:lineRule="auto"/>
         <w:jc w:val="left"/>
         <w:rPr>
-          <w:rFonts w:ascii="Arial" w:eastAsia="Times New Roman" w:hAnsi="Arial" w:cs="Arial"/>
-          <w:bCs/>
-          <w:sz w:val="24"/>
-          <w:szCs w:val="24"/>
-          <w:shd w:val="clear" w:color="auto" w:fill="FFFFFF"/>
-        </w:rPr>
-      </w:pPr>
+          <w:rFonts w:ascii="Times New Roman" w:eastAsia="Times New Roman" w:hAnsi="Times New Roman" w:cs="Times New Roman"/>
+          <w:sz w:val="16"/>
+          <w:szCs w:val="16"/>
+        </w:rPr>
+      </w:pPr>
+      <w:r>
+        <w:rPr>
+          <w:rFonts w:ascii="Times New Roman" w:eastAsia="Times New Roman" w:hAnsi="Times New Roman" w:cs="Times New Roman"/>
+          <w:sz w:val="16"/>
+          <w:szCs w:val="16"/>
+        </w:rPr>
+        <w:t>“</w:t>
+      </w:r>
+      <w:r>
+        <w:rPr>
+          <w:rFonts w:ascii="Times New Roman" w:eastAsia="Times New Roman" w:hAnsi="Times New Roman" w:cs="Times New Roman"/>
+          <w:sz w:val="16"/>
+          <w:szCs w:val="16"/>
+        </w:rPr>
+        <w:t xml:space="preserve">Previously found, </w:t>
+      </w:r>
+      <w:r>
+        <w:rPr>
+          <w:rFonts w:ascii="Times New Roman" w:eastAsia="Times New Roman" w:hAnsi="Times New Roman" w:cs="Times New Roman"/>
+          <w:sz w:val="16"/>
+          <w:szCs w:val="16"/>
+        </w:rPr>
+        <w:t>genetic deletion of</w:t>
+      </w:r>
+      <w:r>
+        <w:rPr>
+          <w:rFonts w:ascii="Times New Roman" w:eastAsia="Times New Roman" w:hAnsi="Times New Roman" w:cs="Times New Roman"/>
+          <w:sz w:val="16"/>
+          <w:szCs w:val="16"/>
+        </w:rPr>
+        <w:t xml:space="preserve"> </w:t>
+      </w:r>
+      <w:r>
+        <w:rPr>
+          <w:rFonts w:ascii="Times New Roman" w:eastAsia="Times New Roman" w:hAnsi="Times New Roman" w:cs="Times New Roman"/>
+          <w:sz w:val="16"/>
+          <w:szCs w:val="16"/>
+        </w:rPr>
+        <w:t xml:space="preserve">alpha a1, </w:t>
+      </w:r>
+      <w:r>
+        <w:rPr>
+          <w:rFonts w:ascii="Times New Roman" w:eastAsia="Times New Roman" w:hAnsi="Times New Roman" w:cs="Times New Roman"/>
+          <w:sz w:val="16"/>
+          <w:szCs w:val="16"/>
+        </w:rPr>
+        <w:t>a2, or b2 isoforms in mice has little effect on liver AMPK activity</w:t>
+      </w:r>
+      <w:r>
+        <w:rPr>
+          <w:rFonts w:ascii="Times New Roman" w:eastAsia="Times New Roman" w:hAnsi="Times New Roman" w:cs="Times New Roman"/>
+          <w:sz w:val="16"/>
+          <w:szCs w:val="16"/>
+        </w:rPr>
+        <w:t xml:space="preserve"> </w:t>
+      </w:r>
+      <w:r>
+        <w:rPr>
+          <w:rFonts w:ascii="Times New Roman" w:eastAsia="Times New Roman" w:hAnsi="Times New Roman" w:cs="Times New Roman"/>
+          <w:sz w:val="16"/>
+          <w:szCs w:val="16"/>
+        </w:rPr>
+        <w:fldChar w:fldCharType="begin" w:fldLock="1"/>
+      </w:r>
+      <w:r>
+        <w:rPr>
+          <w:rFonts w:ascii="Times New Roman" w:eastAsia="Times New Roman" w:hAnsi="Times New Roman" w:cs="Times New Roman"/>
+          <w:sz w:val="16"/>
+          <w:szCs w:val="16"/>
+        </w:rPr>
+        <w:instrText>ADDIN CSL_CITATION {"citationItems":[{"id":"ITEM-1","itemData":{"DOI":"10.1172/JCI16567","ISSN":"00219738","abstract":"AMP-activated protein kinase (AMPK) is viewed as a fuel sensor for glucose and lipid metabolism. To better understand the physiological role of AMPK, we generated a knockout mouse model in which the AMPKα2 catalytic subunit gene was inactivated. AMPKα2-/- mice presented high glucose levels in the fed period and during an oral glucose challenge associated with low insulin plasma levels. However, in isolated AMPKα2-/- pancreatic islets, glucose- and L-arginine-stimulated insulin secretion were not affected. AMPKα2-/- mice have reduced insulin-stimulated whole-body glucose utilization and muscle glycogen synthesis rates assessed in vivo by the hyperinsulinemic euglycemic clamp technique. Surprisingly, both parameters were not altered in mice expressing a dominant-negative mutant of AMPK in skeletal muscle. Furthermore, glucose transport was normal in incubated isolated AMPKα2-/- muscles. These data indicate that AMPKα2 in tissues other than skeletal muscles regulates insulin action. Concordantly, we found an increased daily urinary catecholamine excretion in AMPKα2-/- mice, suggesting altered function of the autonomic nervous system that could explain both the impaired insulin secretion and insulin sensitivity observed in vivo. Therefore, extramuscular AMPKα2 catalytic subunit is important for whole-body insulin action in vivo, probably through modulation of sympathetic nervous activity.","author":[{"dropping-particle":"","family":"Viollet","given":"Benoit","non-dropping-particle":"","parse-names":false,"suffix":""},{"dropping-particle":"","family":"Andreelli","given":"Fabrizio","non-dropping-particle":"","parse-names":false,"suffix":""},{"dropping-particle":"","family":"Jørgensen","given":"Sebastian B.","non-dropping-particle":"","parse-names":false,"suffix":""},{"dropping-particle":"","family":"Perrin","given":"Christophe","non-dropping-particle":"","parse-names":false,"suffix":""},{"dropping-particle":"","family":"Geloen","given":"Alain","non-dropping-particle":"","parse-names":false,"suffix":""},{"dropping-particle":"","family":"Flamez","given":"Daisy","non-dropping-particle":"","parse-names":false,"suffix":""},{"dropping-particle":"","family":"Mu","given":"James","non-dropping-particle":"","parse-names":false,"suffix":""},{"dropping-particle":"","family":"Lenzner","given":"Claudia","non-dropping-particle":"","parse-names":false,"suffix":""},{"dropping-particle":"","family":"Baud","given":"Olivier","non-dropping-particle":"","parse-names":false,"suffix":""},{"dropping-particle":"","family":"Bennoun","given":"Myriam","non-dropping-particle":"","parse-names":false,"suffix":""},{"dropping-particle":"","family":"Gomas","given":"Emmanuel","non-dropping-particle":"","parse-names":false,"suffix":""},{"dropping-particle":"","family":"Nicolas","given":"Gaël","non-dropping-particle":"","parse-names":false,"suffix":""},{"dropping-particle":"","family":"Wojtaszewski","given":"Jørgen F.P.","non-dropping-particle":"","parse-names":false,"suffix":""},{"dropping-particle":"","family":"Kahn","given":"Axel","non-dropping-particle":"","parse-names":false,"suffix":""},{"dropping-particle":"","family":"Carling","given":"David","non-dropping-particle":"","parse-names":false,"suffix":""},{"dropping-particle":"","family":"Schuit","given":"Frans C.","non-dropping-particle":"","parse-names":false,"suffix":""},{"dropping-particle":"","family":"Birnbaum","given":"Morris J.","non-dropping-particle":"","parse-names":false,"suffix":""},{"dropping-particle":"","family":"Richter","given":"Erik A.","non-dropping-particle":"","parse-names":false,"suffix":""},{"dropping-particle":"","family":"Burcelin","given":"Rémy","non-dropping-particle":"","parse-names":false,"suffix":""},{"dropping-particle":"","family":"Vaulont","given":"Sophie","non-dropping-particle":"","parse-names":false,"suffix":""}],"container-title":"Journal of Clinical Investigation","id":"ITEM-1","issue":"1","issued":{"date-parts":[["2003"]]},"page":"91-98","publisher":"The American Society for Clinical Investigation","title":"The AMP-activated protein kinase α2 catalytic subunit controls whole-body insulin sensitivity","type":"article-journal","volume":"111"},"uris":["http://www.mendeley.com/documents/?uuid=b5cc1ce4-878a-3d24-bd27-dd13d39efea9"]}],"mendeley":{"formattedCitation":"&lt;sup&gt;4&lt;/sup&gt;","plainTextFormattedCitation":"4","previouslyFormattedCitation":"&lt;sup&gt;4&lt;/sup&gt;"},"properties":{"noteIndex":0},"schema":"https://github.com/citation-style-language/schema/raw/master/csl-citation.json"}</w:instrText>
+      </w:r>
+      <w:r>
+        <w:rPr>
+          <w:rFonts w:ascii="Times New Roman" w:eastAsia="Times New Roman" w:hAnsi="Times New Roman" w:cs="Times New Roman"/>
+          <w:sz w:val="16"/>
+          <w:szCs w:val="16"/>
+        </w:rPr>
+        <w:fldChar w:fldCharType="separate"/>
+      </w:r>
+      <w:r>
+        <w:rPr>
+          <w:rFonts w:ascii="Times New Roman" w:eastAsia="Times New Roman" w:hAnsi="Times New Roman" w:cs="Times New Roman"/>
+          <w:noProof/>
+          <w:sz w:val="16"/>
+          <w:szCs w:val="16"/>
+          <w:vertAlign w:val="superscript"/>
+        </w:rPr>
+        <w:t>4</w:t>
+      </w:r>
+      <w:r>
+        <w:rPr>
+          <w:rFonts w:ascii="Times New Roman" w:eastAsia="Times New Roman" w:hAnsi="Times New Roman" w:cs="Times New Roman"/>
+          <w:sz w:val="16"/>
+          <w:szCs w:val="16"/>
+        </w:rPr>
+        <w:fldChar w:fldCharType="end"/>
+      </w:r>
+      <w:r>
+        <w:rPr>
+          <w:rFonts w:ascii="Times New Roman" w:eastAsia="Times New Roman" w:hAnsi="Times New Roman" w:cs="Times New Roman"/>
+          <w:sz w:val="16"/>
+          <w:szCs w:val="16"/>
+        </w:rPr>
+        <w:t>,</w:t>
+      </w:r>
+      <w:r>
+        <w:rPr>
+          <w:rFonts w:ascii="Times New Roman" w:eastAsia="Times New Roman" w:hAnsi="Times New Roman" w:cs="Times New Roman"/>
+          <w:sz w:val="16"/>
+          <w:szCs w:val="16"/>
+        </w:rPr>
+        <w:fldChar w:fldCharType="begin" w:fldLock="1"/>
+      </w:r>
+      <w:r>
+        <w:rPr>
+          <w:rFonts w:ascii="Times New Roman" w:eastAsia="Times New Roman" w:hAnsi="Times New Roman" w:cs="Times New Roman"/>
+          <w:sz w:val="16"/>
+          <w:szCs w:val="16"/>
+        </w:rPr>
+        <w:instrText>ADDIN CSL_CITATION {"citationItems":[{"id":"ITEM-1","itemData":{"DOI":"10.1074/jbc.M306205200","ISSN":"00219258","abstract":"We investigated the importance of the two catalytic α-isoforms of the 5′-AMP-activated protein kinase (AMPK) in 5-aminoimidazole-4-carboxamide-1-β-4-ribofuranoside (AICAR) and contraction-induced glucose uptake in skeletal muscle. Incubated soleus and EDL muscle from whole-body α2 or α1-AMPK knockout (KO) and wild type (WT) mice were incubated with 2.0 mM AICAR or electrically stimulated to contraction. Both AICAR and contraction increased 2DG uptake in WT muscles. KO of α2 but not α1, abolished AICAR-induced glucose uptake, whereas neither KO affected contraction-induced glucose uptake. AICAR and contraction increased α2- and α1-AMPK activity in wild type (WT) muscles. During AICAR stimulation, the remaining AMPK activity in KO muscles increased to the same level as in WT. During contraction, the remaining AMPK activity in α 2-KO muscles was elevated by 100% probably explained by a 2-3-fold increase in α1-protein. In α1-KO muscles, α2-AMPK activity increased to similar levels as in WT. Both interventions increased total AMPK activity, as expressed by AMPK-P and ACCβ, in WT muscles. During AICAR stimulation, this was dramatically reduced in α2-KO but not in α1-KO, whereas during contraction, both measurements were essentially similar to WT in both KO-muscles. The results show that α2-AMPK is the main donor of basal and AICAR-stimulated AMPK activity and is responsible for AICAR-induced glucose uptake. In contrast, during contraction, the two α-isoforms seem to substitute for each other in terms of activity, which may explain the normal glucose uptake despite the lack of either α2 or α 1-AMPK. Alternatively, neither α-isoform of AMPK is involved in contraction-induced muscle glucose uptake.","author":[{"dropping-particle":"","family":"Jørgensen","given":"Sebastian B.","non-dropping-particle":"","parse-names":false,"suffix":""},{"dropping-particle":"","family":"Viollet","given":"Benoit","non-dropping-particle":"","parse-names":false,"suffix":""},{"dropping-particle":"","family":"Andreelli","given":"Fabrizio","non-dropping-particle":"","parse-names":false,"suffix":""},{"dropping-particle":"","family":"Frøsig","given":"Christian","non-dropping-particle":"","parse-names":false,"suffix":""},{"dropping-particle":"","family":"Birk","given":"Jesper B.","non-dropping-particle":"","parse-names":false,"suffix":""},{"dropping-particle":"","family":"Schjerling","given":"Peter","non-dropping-particle":"","parse-names":false,"suffix":""},{"dropping-particle":"","family":"Vaulont","given":"Sophie","non-dropping-particle":"","parse-names":false,"suffix":""},{"dropping-particle":"","family":"Richter","given":"Erik A.","non-dropping-particle":"","parse-names":false,"suffix":""},{"dropping-particle":"","family":"Wojtaszewski","given":"Jørgen F.P.","non-dropping-particle":"","parse-names":false,"suffix":""}],"container-title":"Journal of Biological Chemistry","id":"ITEM-1","issue":"2","issued":{"date-parts":[["2004","1","9"]]},"page":"1070-1079","publisher":"J Biol Chem","title":"Knockout of the α2 but Not α1, 5′-AMP-activated Protein Kinase Isoform Abolishes 5-Aminoimidazole-4-carboxamide-1-β-4-ribofuranoside- but Not Contraction-induced Glucose Uptake in Skeletal Muscle","type":"article-journal","volume":"279"},"uris":["http://www.mendeley.com/documents/?uuid=215cef34-746c-3a9f-85a1-0be2343b15d3"]}],"mendeley":{"formattedCitation":"&lt;sup&gt;5&lt;/sup&gt;","plainTextFormattedCitation":"5","previouslyFormattedCitation":"&lt;sup&gt;5&lt;/sup&gt;"},"properties":{"noteIndex":0},"schema":"https://github.com/citation-style-language/schema/raw/master/csl-citation.json"}</w:instrText>
+      </w:r>
+      <w:r>
+        <w:rPr>
+          <w:rFonts w:ascii="Times New Roman" w:eastAsia="Times New Roman" w:hAnsi="Times New Roman" w:cs="Times New Roman"/>
+          <w:sz w:val="16"/>
+          <w:szCs w:val="16"/>
+        </w:rPr>
+        <w:fldChar w:fldCharType="separate"/>
+      </w:r>
+      <w:r>
+        <w:rPr>
+          <w:rFonts w:ascii="Times New Roman" w:eastAsia="Times New Roman" w:hAnsi="Times New Roman" w:cs="Times New Roman"/>
+          <w:noProof/>
+          <w:sz w:val="16"/>
+          <w:szCs w:val="16"/>
+          <w:vertAlign w:val="superscript"/>
+        </w:rPr>
+        <w:t>5</w:t>
+      </w:r>
+      <w:r>
+        <w:rPr>
+          <w:rFonts w:ascii="Times New Roman" w:eastAsia="Times New Roman" w:hAnsi="Times New Roman" w:cs="Times New Roman"/>
+          <w:sz w:val="16"/>
+          <w:szCs w:val="16"/>
+        </w:rPr>
+        <w:fldChar w:fldCharType="end"/>
+      </w:r>
+      <w:r>
+        <w:rPr>
+          <w:rFonts w:ascii="Times New Roman" w:eastAsia="Times New Roman" w:hAnsi="Times New Roman" w:cs="Times New Roman"/>
+          <w:sz w:val="16"/>
+          <w:szCs w:val="16"/>
+        </w:rPr>
+        <w:t>,</w:t>
+      </w:r>
+      <w:r>
+        <w:rPr>
+          <w:rFonts w:ascii="Times New Roman" w:eastAsia="Times New Roman" w:hAnsi="Times New Roman" w:cs="Times New Roman"/>
+          <w:sz w:val="16"/>
+          <w:szCs w:val="16"/>
+        </w:rPr>
+        <w:fldChar w:fldCharType="begin" w:fldLock="1"/>
+      </w:r>
+      <w:r>
+        <w:rPr>
+          <w:rFonts w:ascii="Times New Roman" w:eastAsia="Times New Roman" w:hAnsi="Times New Roman" w:cs="Times New Roman"/>
+          <w:sz w:val="16"/>
+          <w:szCs w:val="16"/>
+        </w:rPr>
+        <w:instrText>ADDIN CSL_CITATION {"citationItems":[{"id":"ITEM-1","itemData":{"DOI":"10.1074/jbc.M110.102434","ISSN":"00219258","abstract":"AMP-activated protein kinase (AMPK) β subunits (β1 and β2) provide scaffolds for binding α and γ subunits and contain a carbohydrate-binding module important for regulating enzyme activity. We generated C57Bl/6 mice with germline deletion of AMPK β2 (β2 KO) and examined AMPK expression and activity, exercise capacity, metabolic control during muscle contractions, aminoimidazole carboxamide ribonucleotide (AICAR) sensitivity, and susceptibility to obesity-induced insulin resistance. We find that β2 KO mice are viable and breed normally. β2 KO mice had a reduction in skeletal muscle AMPK α1 and α2 expression despite up-regulation of the β1 isoform. Heart AMPK α2 expression was also reduced but this did not affect resting AMPK α1 or α2 activities. AMPK α1 and α2 activities were not changed in liver, fat, or hypothalamus. AICAR-stimulated glucose uptake but not fatty acid oxidation was impaired in β2 KO mice. During treadmill running β2 KO mice had reduced maximal and endurance exercise capacity, which was associated with lower muscle and heart AMPK activity and reduced levels of muscle and liver glycogen. Reductions in exercise capacity of β2 KO mice were not due to lower muscle mitochondrial content or defects in contraction-stimulated glucose uptake or fatty acid oxidation. When challenged with a high-fat diet β2 KO mice gained more weight and were more susceptible to the development of hyperinsulinemia and glucose intolerance. In summary these data show that deletion of AMPK β2 reduces AMPK activity in skeletal muscle resulting in impaired exercise capacity and the worsening of diet-induced obesity and glucose intolerance. © 2010 by The American Society for Biochemistry and Molecular Biology, Inc.","author":[{"dropping-particle":"","family":"Steinberg","given":"Gregory R.","non-dropping-particle":"","parse-names":false,"suffix":""},{"dropping-particle":"","family":"O'Neill","given":"Hayley M.","non-dropping-particle":"","parse-names":false,"suffix":""},{"dropping-particle":"","family":"Dzamko","given":"Nicolas L.","non-dropping-particle":"","parse-names":false,"suffix":""},{"dropping-particle":"","family":"Galic","given":"Sandra","non-dropping-particle":"","parse-names":false,"suffix":""},{"dropping-particle":"","family":"Naim","given":"Tim","non-dropping-particle":"","parse-names":false,"suffix":""},{"dropping-particle":"","family":"Koopman","given":"René","non-dropping-particle":"","parse-names":false,"suffix":""},{"dropping-particle":"","family":"Jørgensen","given":"Sebastian B.","non-dropping-particle":"","parse-names":false,"suffix":""},{"dropping-particle":"","family":"Honeyman","given":"Jane","non-dropping-particle":"","parse-names":false,"suffix":""},{"dropping-particle":"","family":"Hewitt","given":"Kimberly","non-dropping-particle":"","parse-names":false,"suffix":""},{"dropping-particle":"","family":"Chen","given":"Zhi Ping","non-dropping-particle":"","parse-names":false,"suffix":""},{"dropping-particle":"","family":"Schertzer","given":"Jonathan D.","non-dropping-particle":"","parse-names":false,"suffix":""},{"dropping-particle":"","family":"Scott","given":"John W.","non-dropping-particle":"","parse-names":false,"suffix":""},{"dropping-particle":"","family":"Koentgen","given":"Frank","non-dropping-particle":"","parse-names":false,"suffix":""},{"dropping-particle":"","family":"Lynch","given":"Gordon S.","non-dropping-particle":"","parse-names":false,"suffix":""},{"dropping-particle":"","family":"Watt","given":"Matthew J.","non-dropping-particle":"","parse-names":false,"suffix":""},{"dropping-particle":"","family":"Denderen","given":"Bryce J.W.","non-dropping-particle":"Van","parse-names":false,"suffix":""},{"dropping-particle":"","family":"Campbell","given":"Duncan J.","non-dropping-particle":"","parse-names":false,"suffix":""},{"dropping-particle":"","family":"Kemp","given":"Bruce E.","non-dropping-particle":"","parse-names":false,"suffix":""}],"container-title":"Journal of Biological Chemistry","id":"ITEM-1","issue":"48","issued":{"date-parts":[["2010","11","26"]]},"page":"37198-37209","publisher":"J Biol Chem","title":"Whole body deletion of AMP-activated protein kinase β2 reduces muscle AMPK activity and exercise capacity","type":"article-journal","volume":"285"},"uris":["http://www.mendeley.com/documents/?uuid=429286e3-8ee9-3021-af9a-9ddd01e7b529"]}],"mendeley":{"formattedCitation":"&lt;sup&gt;6&lt;/sup&gt;","plainTextFormattedCitation":"6","previouslyFormattedCitation":"&lt;sup&gt;6&lt;/sup&gt;"},"properties":{"noteIndex":0},"schema":"https://github.com/citation-style-language/schema/raw/master/csl-citation.json"}</w:instrText>
+      </w:r>
+      <w:r>
+        <w:rPr>
+          <w:rFonts w:ascii="Times New Roman" w:eastAsia="Times New Roman" w:hAnsi="Times New Roman" w:cs="Times New Roman"/>
+          <w:sz w:val="16"/>
+          <w:szCs w:val="16"/>
+        </w:rPr>
+        <w:fldChar w:fldCharType="separate"/>
+      </w:r>
+      <w:r>
+        <w:rPr>
+          <w:rFonts w:ascii="Times New Roman" w:eastAsia="Times New Roman" w:hAnsi="Times New Roman" w:cs="Times New Roman"/>
+          <w:noProof/>
+          <w:sz w:val="16"/>
+          <w:szCs w:val="16"/>
+          <w:vertAlign w:val="superscript"/>
+        </w:rPr>
+        <w:t>6</w:t>
+      </w:r>
+      <w:r>
+        <w:rPr>
+          <w:rFonts w:ascii="Times New Roman" w:eastAsia="Times New Roman" w:hAnsi="Times New Roman" w:cs="Times New Roman"/>
+          <w:sz w:val="16"/>
+          <w:szCs w:val="16"/>
+        </w:rPr>
+        <w:fldChar w:fldCharType="end"/>
+      </w:r>
+      <w:r>
+        <w:rPr>
+          <w:rFonts w:ascii="Times New Roman" w:eastAsia="Times New Roman" w:hAnsi="Times New Roman" w:cs="Times New Roman"/>
+          <w:sz w:val="16"/>
+          <w:szCs w:val="16"/>
+        </w:rPr>
+        <w:t xml:space="preserve">. </w:t>
+      </w:r>
+      <w:r>
+        <w:rPr>
+          <w:sz w:val="16"/>
+          <w:szCs w:val="16"/>
+        </w:rPr>
+        <w:t xml:space="preserve">By contrast, germline deletion of AMPK </w:t>
+      </w:r>
+      <w:r>
+        <w:rPr>
+          <w:rFonts w:ascii="Adv P 7 DA" w:hAnsi="Adv P 7 DA" w:cs="Adv P 7 DA"/>
+          <w:sz w:val="16"/>
+          <w:szCs w:val="16"/>
+        </w:rPr>
+        <w:t>b</w:t>
+      </w:r>
+      <w:r>
+        <w:rPr>
+          <w:sz w:val="16"/>
+          <w:szCs w:val="16"/>
+        </w:rPr>
+        <w:t>1 [65] leads to a large reduction in liver AMPK activity (</w:t>
+      </w:r>
+      <w:r>
+        <w:rPr>
+          <w:rFonts w:ascii="Adv P 4 C 4 E" w:hAnsi="Adv P 4 C 4 E" w:cs="Adv P 4 C 4 E"/>
+          <w:sz w:val="16"/>
+          <w:szCs w:val="16"/>
+        </w:rPr>
+        <w:t>_</w:t>
+      </w:r>
+      <w:r>
+        <w:rPr>
+          <w:sz w:val="16"/>
+          <w:szCs w:val="16"/>
+        </w:rPr>
+        <w:t xml:space="preserve">95%), indicating that the </w:t>
+      </w:r>
+      <w:r>
+        <w:rPr>
+          <w:rFonts w:ascii="Adv P 7 DA" w:hAnsi="Adv P 7 DA" w:cs="Adv P 7 DA"/>
+          <w:sz w:val="16"/>
+          <w:szCs w:val="16"/>
+        </w:rPr>
+        <w:t>b</w:t>
+      </w:r>
+      <w:r>
+        <w:rPr>
+          <w:sz w:val="16"/>
+          <w:szCs w:val="16"/>
+        </w:rPr>
+        <w:t>1 subunit is essential for maintaining the AMPK heterotrimer in the liver.</w:t>
+      </w:r>
+      <w:r>
+        <w:rPr>
+          <w:sz w:val="16"/>
+          <w:szCs w:val="16"/>
+        </w:rPr>
+        <w:t xml:space="preserve"> </w:t>
+      </w:r>
+      <w:r>
+        <w:rPr>
+          <w:sz w:val="16"/>
+          <w:szCs w:val="16"/>
+        </w:rPr>
+        <w:t>mice with a liver-speci</w:t>
+      </w:r>
+      <w:r>
+        <w:rPr>
+          <w:rFonts w:ascii="Adv OT 6e 5d 2ec 0+fb" w:hAnsi="Adv OT 6e 5d 2ec 0+fb" w:cs="Adv OT 6e 5d 2ec 0+fb"/>
+          <w:sz w:val="16"/>
+          <w:szCs w:val="16"/>
+        </w:rPr>
+        <w:t>fi</w:t>
+      </w:r>
+      <w:r>
+        <w:rPr>
+          <w:sz w:val="16"/>
+          <w:szCs w:val="16"/>
+        </w:rPr>
+        <w:t xml:space="preserve">c knockout of AMPK </w:t>
+      </w:r>
+      <w:r>
+        <w:rPr>
+          <w:rFonts w:ascii="Adv P 7 DA" w:hAnsi="Adv P 7 DA" w:cs="Adv P 7 DA"/>
+          <w:sz w:val="16"/>
+          <w:szCs w:val="16"/>
+        </w:rPr>
+        <w:t>a</w:t>
+      </w:r>
+      <w:r>
+        <w:rPr>
+          <w:sz w:val="16"/>
+          <w:szCs w:val="16"/>
+        </w:rPr>
+        <w:t>2 were hyperglycemic and had elevated HGP relative to controls</w:t>
+      </w:r>
+      <w:r>
+        <w:rPr>
+          <w:sz w:val="16"/>
+          <w:szCs w:val="16"/>
+        </w:rPr>
+        <w:t xml:space="preserve"> </w:t>
+      </w:r>
+      <w:r>
+        <w:rPr>
+          <w:sz w:val="16"/>
+          <w:szCs w:val="16"/>
+        </w:rPr>
+        <w:fldChar w:fldCharType="begin" w:fldLock="1"/>
+      </w:r>
+      <w:r>
+        <w:rPr>
+          <w:sz w:val="16"/>
+          <w:szCs w:val="16"/>
+        </w:rPr>
+        <w:instrText>ADDIN CSL_CITATION {"citationItems":[{"id":"ITEM-1","itemData":{"DOI":"10.1210/en.2005-0898","ISSN":"00137227","abstract":"The AMP-activated kinase (AMPK) is a serine threonine kinase that functions as a fuel sensor to regulate energy balance at both cellular and whole-body levels. Here we studied how hepatic AMPKα2 isoform affects hepatic glucose production and peripheral glucose uptake in vivo. We generated mice deleted for the AMPKα2 gene specifically in the liver (liverα2KO). Liverα2KO mice were glucose intolerant and hyperglycemic in the fasted state. Hyperglycemia was associated with a 50% higher endogenous glucose production than in controls as assessed in vivo. We then investigated whether this increased glucose production was sensitive to insulin. Insulin, when infused at a rate inducing physiological hyperinsulinemia, totally inhibited endogenous glucose production in liverα2KO mice, showing that they had normal insulin sensitivity. This was confirmed in vivo by normal insulin-induced phosphorylation of Akt and transcriptional regulation of the phosphoenolpyruvate carboxykinase, glucose-6 phosphatase, and pyruvate kinase in liver during the fasted/fed transition. Leptin and adiponectin regulate hepatic glucose production, so we then infused these adipokines into liverα2KO mice. Neither of these adipokines regulated hepatic glucose production in mice lacking hepatic AMPKα2, whereas both did so in control mice. In conclusion, we show that the hepatic AMPKα2 isoform is essential for suppressing hepatic glucose production and maintaining fasting blood glucose levels in the physiological range. We also demonstrate that regulation of hepatic glucose production by leptin and adiponectin, but not insulin, requires hepatic AMPKα2 activity. Copyright © 2006 by The Endocrine Society.","author":[{"dropping-particle":"","family":"Andreelli","given":"Fabrizio","non-dropping-particle":"","parse-names":false,"suffix":""},{"dropping-particle":"","family":"Foretz","given":"Marc","non-dropping-particle":"","parse-names":false,"suffix":""},{"dropping-particle":"","family":"Knauf","given":"Claude","non-dropping-particle":"","parse-names":false,"suffix":""},{"dropping-particle":"","family":"Cani","given":"Patrice D.","non-dropping-particle":"","parse-names":false,"suffix":""},{"dropping-particle":"","family":"Perrin","given":"Christophe","non-dropping-particle":"","parse-names":false,"suffix":""},{"dropping-particle":"","family":"Iglesias","given":"Miguel A.","non-dropping-particle":"","parse-names":false,"suffix":""},{"dropping-particle":"","family":"Pillot","given":"Bruno","non-dropping-particle":"","parse-names":false,"suffix":""},{"dropping-particle":"","family":"Bado","given":"André","non-dropping-particle":"","parse-names":false,"suffix":""},{"dropping-particle":"","family":"Tronche","given":"François","non-dropping-particle":"","parse-names":false,"suffix":""},{"dropping-particle":"","family":"Mithieux","given":"Gilles","non-dropping-particle":"","parse-names":false,"suffix":""},{"dropping-particle":"","family":"Vaulont","given":"Sophie","non-dropping-particle":"","parse-names":false,"suffix":""},{"dropping-particle":"","family":"Burcelin","given":"Rémy","non-dropping-particle":"","parse-names":false,"suffix":""},{"dropping-particle":"","family":"Viollet","given":"Benoit","non-dropping-particle":"","parse-names":false,"suffix":""}],"container-title":"Endocrinology","id":"ITEM-1","issue":"5","issued":{"date-parts":[["2006","5"]]},"page":"2432-2441","publisher":"Endocrinology","title":"Liver adenosine monophosphate-activated kinase-α2 catalytic subunit is a key target for the control of hepatic glucose production by adiponectin and leptin but not insulin","type":"article-journal","volume":"147"},"uris":["http://www.mendeley.com/documents/?uuid=d70a5e8e-2d91-314e-9e47-55d6889c6d43"]}],"mendeley":{"formattedCitation":"&lt;sup&gt;7&lt;/sup&gt;","plainTextFormattedCitation":"7","previouslyFormattedCitation":"&lt;sup&gt;7&lt;/sup&gt;"},"properties":{"noteIndex":0},"schema":"https://github.com/citation-style-language/schema/raw/master/csl-citation.json"}</w:instrText>
+      </w:r>
+      <w:r>
+        <w:rPr>
+          <w:sz w:val="16"/>
+          <w:szCs w:val="16"/>
+        </w:rPr>
+        <w:fldChar w:fldCharType="separate"/>
+      </w:r>
+      <w:r>
+        <w:rPr>
+          <w:noProof/>
+          <w:sz w:val="16"/>
+          <w:szCs w:val="16"/>
+          <w:vertAlign w:val="superscript"/>
+        </w:rPr>
+        <w:t>7</w:t>
+      </w:r>
+      <w:r>
+        <w:rPr>
+          <w:sz w:val="16"/>
+          <w:szCs w:val="16"/>
+        </w:rPr>
+        <w:fldChar w:fldCharType="end"/>
+      </w:r>
+      <w:r>
+        <w:rPr>
+          <w:sz w:val="16"/>
+          <w:szCs w:val="16"/>
+        </w:rPr>
+        <w:t xml:space="preserve">. </w:t>
+      </w:r>
+      <w:r>
+        <w:rPr>
+          <w:sz w:val="16"/>
+          <w:szCs w:val="16"/>
+        </w:rPr>
+        <w:t xml:space="preserve">However, mice lacking both AMPK </w:t>
+      </w:r>
+      <w:r>
+        <w:rPr>
+          <w:rFonts w:ascii="Adv P 7 DA" w:hAnsi="Adv P 7 DA" w:cs="Adv P 7 DA"/>
+          <w:sz w:val="16"/>
+          <w:szCs w:val="16"/>
+        </w:rPr>
+        <w:t>a</w:t>
+      </w:r>
+      <w:r>
+        <w:rPr>
+          <w:sz w:val="16"/>
+          <w:szCs w:val="16"/>
+        </w:rPr>
+        <w:t xml:space="preserve">1 and </w:t>
+      </w:r>
+      <w:r>
+        <w:rPr>
+          <w:rFonts w:ascii="Adv P 7 DA" w:hAnsi="Adv P 7 DA" w:cs="Adv P 7 DA"/>
+          <w:sz w:val="16"/>
+          <w:szCs w:val="16"/>
+        </w:rPr>
+        <w:t>a</w:t>
+      </w:r>
+      <w:r>
+        <w:rPr>
+          <w:sz w:val="16"/>
+          <w:szCs w:val="16"/>
+        </w:rPr>
+        <w:t>2 subunits in the liver (which led to no detectable liver AMPK activity) did not result in hyperglycemia or increases in HGP. In addition, AICAR continued to suppress HGP in liver-speci</w:t>
+      </w:r>
+      <w:r>
+        <w:rPr>
+          <w:rFonts w:ascii="Adv OT 6e 5d 2ec 0+fb" w:hAnsi="Adv OT 6e 5d 2ec 0+fb" w:cs="Adv OT 6e 5d 2ec 0+fb"/>
+          <w:sz w:val="16"/>
+          <w:szCs w:val="16"/>
+        </w:rPr>
+        <w:t>fi</w:t>
+      </w:r>
+      <w:r>
+        <w:rPr>
+          <w:sz w:val="16"/>
+          <w:szCs w:val="16"/>
+        </w:rPr>
+        <w:t>c AMPK</w:t>
+      </w:r>
+      <w:r>
+        <w:rPr>
+          <w:rFonts w:ascii="Adv P 7 DA" w:hAnsi="Adv P 7 DA" w:cs="Adv P 7 DA"/>
+          <w:sz w:val="16"/>
+          <w:szCs w:val="16"/>
+        </w:rPr>
+        <w:t>a</w:t>
+      </w:r>
+      <w:r>
+        <w:rPr>
+          <w:sz w:val="16"/>
+          <w:szCs w:val="16"/>
+        </w:rPr>
+        <w:t>1</w:t>
+      </w:r>
+      <w:r>
+        <w:rPr>
+          <w:rFonts w:ascii="Adv P 7 DA" w:hAnsi="Adv P 7 DA" w:cs="Adv P 7 DA"/>
+          <w:sz w:val="16"/>
+          <w:szCs w:val="16"/>
+        </w:rPr>
+        <w:t>a</w:t>
+      </w:r>
+      <w:r>
+        <w:rPr>
+          <w:sz w:val="16"/>
+          <w:szCs w:val="16"/>
+        </w:rPr>
+        <w:t xml:space="preserve">2 KO mice suggesting that the glucose lowering-effects of AICAR are independent of AMPK </w:t>
+      </w:r>
+      <w:r>
+        <w:rPr>
+          <w:sz w:val="16"/>
+          <w:szCs w:val="16"/>
+        </w:rPr>
+        <w:fldChar w:fldCharType="begin" w:fldLock="1"/>
+      </w:r>
+      <w:r>
+        <w:rPr>
+          <w:sz w:val="16"/>
+          <w:szCs w:val="16"/>
+        </w:rPr>
+        <w:instrText>ADDIN CSL_CITATION {"citationItems":[{"id":"ITEM-1","itemData":{"DOI":"10.1172/JCI40671","ISSN":"00219738","PMID":"20577053","abstract":"Metformin is widely used to treat hyperglycemia in individuals with type 2 diabetes. Recently the LKB1/AMPactivated protein kinase (LKB1/AMPK) pathway was proposed to mediate the action of metformin on hepatic gluconeogenesis. However, the molecular mechanism by which this pathway operates had remained elusive. Surprisingly, here we have found that in mice lacking AMPK in the liver, blood glucose levels were comparable to those in wild-type mice, and the hypoglycemic effect of metformin was maintained. Hepatocytes lacking AMPK displayed normal glucose production and gluconeogenic gene expression compared with wild-type hepatocytes. In contrast, gluconeogenesis was upregulated in LKB1-deficient hepatocytes. Metformin decreased expression of the gene encoding the catalytic subunit of glucose-6-phosphatase (G6Pase), while cytosolic phosphoenolpyruvate carboxykinase (Pepck) gene expression was unaffected in wild-type, AMPK-deficient, and LKB1-deficient hepatocytes. Surprisingly, metformin-induced inhibition of glucose production was amplified in both AMPK- and LKB1-deficient compared with wild-type hepatocytes. This inhibition correlated in a dose-dependent manner with a reduction in intracellular ATP content, which is crucial for glucose production. Moreover, metformin-induced inhibition of glucose production was preserved under forced expression of gluconeogenic genes through PPARγ coactivator 1α (PGC-1α) overexpression, indicating that metformin suppresses gluconeogenesis via a transcription- independent process. In conclusion, we demonstrate that metformin inhibits hepatic gluconeogenesis in an LKB1- and AMPK-independent manner via a decrease in hepatic energy state.","author":[{"dropping-particle":"","family":"Foretz","given":"Marc","non-dropping-particle":"","parse-names":false,"suffix":""},{"dropping-particle":"","family":"Hébrard","given":"Sophie","non-dropping-particle":"","parse-names":false,"suffix":""},{"dropping-particle":"","family":"Leclerc","given":"Jocelyne","non-dropping-particle":"","parse-names":false,"suffix":""},{"dropping-particle":"","family":"Zarrinpashneh","given":"Elham","non-dropping-particle":"","parse-names":false,"suffix":""},{"dropping-particle":"","family":"Soty","given":"Maud","non-dropping-particle":"","parse-names":false,"suffix":""},{"dropping-particle":"","family":"Mithieux","given":"Gilles","non-dropping-particle":"","parse-names":false,"suffix":""},{"dropping-particle":"","family":"Sakamoto","given":"Kei","non-dropping-particle":"","parse-names":false,"suffix":""},{"dropping-particle":"","family":"Andreelli","given":"Fabrizio","non-dropping-particle":"","parse-names":false,"suffix":""},{"dropping-particle":"","family":"Viollet","given":"Benoit","non-dropping-particle":"","parse-names":false,"suffix":""}],"container-title":"Journal of Clinical Investigation","id":"ITEM-1","issue":"7","issued":{"date-parts":[["2010","7","1"]]},"page":"2355-2369","publisher":"J Clin Invest","title":"Metformin inhibits hepatic gluconeogenesis in mice independently of the LKB1/AMPK pathway via a decrease in hepatic energy state","type":"article-journal","volume":"120"},"uris":["http://www.mendeley.com/documents/?uuid=4987f306-5bc0-3803-88f8-69b5b9aed687"]}],"mendeley":{"formattedCitation":"&lt;sup&gt;8&lt;/sup&gt;","plainTextFormattedCitation":"8","previouslyFormattedCitation":"&lt;sup&gt;8&lt;/sup&gt;"},"properties":{"noteIndex":0},"schema":"https://github.com/citation-style-language/schema/raw/master/csl-citation.json"}</w:instrText>
+      </w:r>
+      <w:r>
+        <w:rPr>
+          <w:sz w:val="16"/>
+          <w:szCs w:val="16"/>
+        </w:rPr>
+        <w:fldChar w:fldCharType="separate"/>
+      </w:r>
+      <w:r>
+        <w:rPr>
+          <w:noProof/>
+          <w:sz w:val="16"/>
+          <w:szCs w:val="16"/>
+          <w:vertAlign w:val="superscript"/>
+        </w:rPr>
+        <w:t>8</w:t>
+      </w:r>
+      <w:r>
+        <w:rPr>
+          <w:sz w:val="16"/>
+          <w:szCs w:val="16"/>
+        </w:rPr>
+        <w:fldChar w:fldCharType="end"/>
+      </w:r>
+      <w:r>
+        <w:rPr>
+          <w:sz w:val="16"/>
+          <w:szCs w:val="16"/>
+        </w:rPr>
+        <w:t>,</w:t>
+      </w:r>
+      <w:r>
+        <w:rPr>
+          <w:sz w:val="16"/>
+          <w:szCs w:val="16"/>
+        </w:rPr>
+        <w:fldChar w:fldCharType="begin" w:fldLock="1"/>
+      </w:r>
+      <w:r>
+        <w:rPr>
+          <w:sz w:val="16"/>
+          <w:szCs w:val="16"/>
+        </w:rPr>
+        <w:instrText>ADDIN CSL_CITATION {"citationItems":[{"id":"ITEM-1","itemData":{"DOI":"10.1038/nature11808","ISSN":"00280836","abstract":"Glucose production by the liver is essential for providing a substrate for the brain during fasting. The inability of insulin to suppress hepatic glucose output is a major aetiological factor in the hyperglycaemia of type-2 diabetes mellitus and other diseases of insulin resistance. For fifty years, one of the few classes of therapeutics effective in reducing glucose production has been the biguanides, which include phenformin and metformin, the latter the most frequently prescribed drug for type-2 diabetes. Nonetheless, the mechanism of action of biguanides remains imperfectly understood. The suggestion a decade ago that metformin reduces glucose synthesis through activation of the enzyme AMP-activated protein kinase (AMPK) has recently been challenged by genetic loss-of-function experiments. Here we provide a novel mechanism by which metformin antagonizes the action of glucagon, thus reducing fasting glucose levels. In mouse hepatocytes, metformin leads to the accumulation of AMP and related nucleotides, which inhibit adenylate cyclase, reduce levels of cyclic AMP and protein kinase A (PKA) activity, abrogate phosphorylation of critical protein targets of PKA, and block glucagon-dependent glucose output from hepatocytes. These data support a mechanism of action for metformin involving antagonism of glucagon, and suggest an approach for the development of antidiabetic drugs. © 2013 Macmillan Publishers Limited. All rights reserved.","author":[{"dropping-particle":"","family":"Miller","given":"Russell A.","non-dropping-particle":"","parse-names":false,"suffix":""},{"dropping-particle":"","family":"Chu","given":"Qingwei","non-dropping-particle":"","parse-names":false,"suffix":""},{"dropping-particle":"","family":"Xie","given":"Jianxin","non-dropping-particle":"","parse-names":false,"suffix":""},{"dropping-particle":"","family":"Foretz","given":"Marc","non-dropping-particle":"","parse-names":false,"suffix":""},{"dropping-particle":"","family":"Viollet","given":"Benoit","non-dropping-particle":"","parse-names":false,"suffix":""},{"dropping-particle":"","family":"Birnbaum","given":"Morris J.","non-dropping-particle":"","parse-names":false,"suffix":""}],"container-title":"Nature","id":"ITEM-1","issue":"7436","issued":{"date-parts":[["2013","2","14"]]},"page":"256-260","publisher":"Nature","title":"Biguanides suppress hepatic glucagon signalling by decreasing production of cyclic AMP","type":"article-journal","volume":"494"},"uris":["http://www.mendeley.com/documents/?uuid=7bbb2170-73f2-3814-9fbf-c3a51b1eeb40"]}],"mendeley":{"formattedCitation":"&lt;sup&gt;9&lt;/sup&gt;","plainTextFormattedCitation":"9","previouslyFormattedCitation":"&lt;sup&gt;9&lt;/sup&gt;"},"properties":{"noteIndex":0},"schema":"https://github.com/citation-style-language/schema/raw/master/csl-citation.json"}</w:instrText>
+      </w:r>
+      <w:r>
+        <w:rPr>
+          <w:sz w:val="16"/>
+          <w:szCs w:val="16"/>
+        </w:rPr>
+        <w:fldChar w:fldCharType="separate"/>
+      </w:r>
+      <w:r>
+        <w:rPr>
+          <w:noProof/>
+          <w:sz w:val="16"/>
+          <w:szCs w:val="16"/>
+          <w:vertAlign w:val="superscript"/>
+        </w:rPr>
+        <w:t>9</w:t>
+      </w:r>
+      <w:r>
+        <w:rPr>
+          <w:sz w:val="16"/>
+          <w:szCs w:val="16"/>
+        </w:rPr>
+        <w:fldChar w:fldCharType="end"/>
+      </w:r>
+      <w:r>
+        <w:rPr>
+          <w:sz w:val="16"/>
+          <w:szCs w:val="16"/>
+        </w:rPr>
+        <w:t>,</w:t>
+      </w:r>
+      <w:r>
+        <w:rPr>
+          <w:sz w:val="16"/>
+          <w:szCs w:val="16"/>
+        </w:rPr>
+        <w:fldChar w:fldCharType="begin" w:fldLock="1"/>
+      </w:r>
+      <w:r>
+        <w:rPr>
+          <w:sz w:val="16"/>
+          <w:szCs w:val="16"/>
+        </w:rPr>
+        <w:instrText xml:space="preserve">ADDIN CSL_CITATION {"citationItems":[{"id":"ITEM-1","itemData":{"DOI":"10.1074/jbc.M113.528232","ISSN":"00219258","abstract":"Metabolic stress, as well as several antidiabetic agents, increases hepatic nucleotide monophosphate (NMP) levels, activates AMP-activated protein kinase (AMPK), and suppresses glucose production. We tested the necessity of hepatic AMPK for the in vivo effects of an acute elevation in NMP on metabolism. 5-Aminoimidazole-4-carboxamide 1-β-D-ribofuranoside (AICAR; 8 mg·kg-1·min-1)-euglycemic clamps were performed to elicit an increase inNMPin wild type (α1α2 lox/lox) and liver-specific AMPK knock-out mice (α1α 2lox/lox + Albcre) in the presence of fixed glucose. Glucose kinetics were equivalent in 5-h fasted α1α2lox/lox and α1α2lox/lox + Albcre mice. AMPK was not required for AICAR-mediated suppression of glucose production and increased glucose disappearance. These results demonstrate that AMPK is unnecessary for normal 5-h fasting glucose kinetics and AICAR-mediated inhibition of glucose production. Moreover, plasma fatty acids and triglycerides also decreased independently of hepatic AMPK during AICAR administration. Although the glucoregulatory effects of AICAR were shown to be independent of AMPK, these studies provide in vivo support for the AMPK energy sensor paradigm. AICAR reduced hepatic energy charge by </w:instrText>
+      </w:r>
+      <w:r>
+        <w:rPr>
+          <w:rFonts w:ascii="Cambria Math" w:hAnsi="Cambria Math" w:cs="Cambria Math"/>
+          <w:sz w:val="16"/>
+          <w:szCs w:val="16"/>
+        </w:rPr>
+        <w:instrText>∼</w:instrText>
+      </w:r>
+      <w:r>
+        <w:rPr>
+          <w:sz w:val="16"/>
+          <w:szCs w:val="16"/>
+        </w:rPr>
+        <w:instrText xml:space="preserve">20% in α1α2lox/lox, which was exacerbated by </w:instrText>
+      </w:r>
+      <w:r>
+        <w:rPr>
+          <w:rFonts w:ascii="Cambria Math" w:hAnsi="Cambria Math" w:cs="Cambria Math"/>
+          <w:sz w:val="16"/>
+          <w:szCs w:val="16"/>
+        </w:rPr>
+        <w:instrText>∼</w:instrText>
+      </w:r>
+      <w:r>
+        <w:rPr>
+          <w:sz w:val="16"/>
+          <w:szCs w:val="16"/>
+        </w:rPr>
+        <w:instrText xml:space="preserve">2-fold in α1α2lox/lox + Albcre. This corresponded to a </w:instrText>
+      </w:r>
+      <w:r>
+        <w:rPr>
+          <w:rFonts w:ascii="Cambria Math" w:hAnsi="Cambria Math" w:cs="Cambria Math"/>
+          <w:sz w:val="16"/>
+          <w:szCs w:val="16"/>
+        </w:rPr>
+        <w:instrText>∼</w:instrText>
+      </w:r>
+      <w:r>
+        <w:rPr>
+          <w:sz w:val="16"/>
+          <w:szCs w:val="16"/>
+        </w:rPr>
+        <w:instrText xml:space="preserve">6-fold rise in AMP/ATP in α1α2lox/lox + Albcre. Consistent with the effects on adenine nucleotides, maximal mitochondrial respiration was </w:instrText>
+      </w:r>
+      <w:r>
+        <w:rPr>
+          <w:rFonts w:ascii="Cambria Math" w:hAnsi="Cambria Math" w:cs="Cambria Math"/>
+          <w:sz w:val="16"/>
+          <w:szCs w:val="16"/>
+        </w:rPr>
+        <w:instrText>∼</w:instrText>
+      </w:r>
+      <w:r>
+        <w:rPr>
+          <w:sz w:val="16"/>
+          <w:szCs w:val="16"/>
+        </w:rPr>
+        <w:instrText>30% lower in α1α2lox/lox + Albcre than α1α2lox/lox livers. Mitochondrial oxidative phosphorylation efficiency was reduced by 25%. In summary, these results demonstrate that the NMP capacity to inhibit glucose production in vivo is independent of liver AMPK. In contrast, AMPK promotes mitochondrial function and protects against a more precipitous fall in ATP during AICAR administration. © 2014 by The American Society for Biochemistry and Molecular Biology, Inc.","author":[{"dropping-particle":"","family":"Hasenour","given":"Clinton M.","non-dropping-particle":"","parse-names":false,"suffix":""},{"dropping-particle":"","family":"Ridley","given":"D. Emerson","non-dropping-particle":"","parse-names":false,"suffix":""},{"dropping-particle":"","family":"Hughey","given":"Curtis C.","non-dropping-particle":"","parse-names":false,"suffix":""},{"dropping-particle":"","family":"James","given":"Freyja D.","non-dropping-particle":"","parse-names":false,"suffix":""},{"dropping-particle":"","family":"Donahue","given":"E. Patrick","non-dropping-particle":"","parse-names":false,"suffix":""},{"dropping-particle":"","family":"Shearer","given":"Jane","non-dropping-particle":"","parse-names":false,"suffix":""},{"dropping-particle":"","family":"Viollet","given":"Benoit","non-dropping-particle":"","parse-names":false,"suffix":""},{"dropping-particle":"","family":"Foretz","given":"Marc","non-dropping-particle":"","parse-names":false,"suffix":""},{"dropping-particle":"","family":"Wasserman","given":"David H.","non-dropping-particle":"","parse-names":false,"suffix":""}],"container-title":"Journal of Biological Chemistry","id":"ITEM-1","issue":"9","issued":{"date-parts":[["2014","2","28"]]},"page":"5950-5959","publisher":"J Biol Chem","title":"5-Aminoimidazole-4-carboxamide-1-β-D-ribofuranoside (AICAR) effect on glucose production, but not energy metabolism, is independent of hepatic AMPK in vivo","type":"article-journal","volume":"289"},"uris":["http://www.mendeley.com/documents/?uuid=7cd98180-58d8-3da2-9156-92217d8cce5e"]}],"mendeley":{"formattedCitation":"&lt;sup&gt;3&lt;/sup&gt;","plainTextFormattedCitation":"3","previouslyFormattedCitation":"&lt;sup&gt;3&lt;/sup&gt;"},"properties":{"noteIndex":0},"schema":"https://github.com/citation-style-language/schema/raw/master/csl-citation.json"}</w:instrText>
+      </w:r>
+      <w:r>
+        <w:rPr>
+          <w:sz w:val="16"/>
+          <w:szCs w:val="16"/>
+        </w:rPr>
+        <w:fldChar w:fldCharType="separate"/>
+      </w:r>
+      <w:r>
+        <w:rPr>
+          <w:noProof/>
+          <w:sz w:val="16"/>
+          <w:szCs w:val="16"/>
+          <w:vertAlign w:val="superscript"/>
+        </w:rPr>
+        <w:t>3</w:t>
+      </w:r>
+      <w:r>
+        <w:rPr>
+          <w:sz w:val="16"/>
+          <w:szCs w:val="16"/>
+        </w:rPr>
+        <w:fldChar w:fldCharType="end"/>
+      </w:r>
+      <w:r>
+        <w:rPr>
+          <w:sz w:val="16"/>
+          <w:szCs w:val="16"/>
+        </w:rPr>
+        <w:t>,</w:t>
+      </w:r>
+      <w:r>
+        <w:rPr>
+          <w:sz w:val="16"/>
+          <w:szCs w:val="16"/>
+        </w:rPr>
+        <w:fldChar w:fldCharType="begin" w:fldLock="1"/>
+      </w:r>
+      <w:r>
+        <w:rPr>
+          <w:sz w:val="16"/>
+          <w:szCs w:val="16"/>
+        </w:rPr>
+        <w:instrText>ADDIN CSL_CITATION {"citationItems":[{"id":"ITEM-1","itemData":{"DOI":"10.1371/journal.pone.0170382","ISSN":"19326203","abstract":"AMPK is an energy sensor that protects cellular energy state by attenuating anabolic and promoting catabolic processes. AMPK signaling is purported to regulate hepatic gluconeogenesis and substrate oxidation; coordination of these processes is vital during nutrient deprivation or pathogenic during overnutrition. Here we directly test hepatic AMPK function in regulating metabolic fluxes that converge to produce glucose and energy in vivo. Flux analysis was applied in mice with a liver-specific deletion of AMPK (L-KO) or floxed control litter-mates to assess rates of hepatic glucose producing and citric acid cycle (CAC) fluxes. Fluxes were assessed in short and long term fasted mice; the latter condition is a nutrient stressor that increases liver AMP/ATP. The flux circuit connecting anaplerosis with gluconeogenesis from the CAC was unaffected by hepatic AMPK deletion in short and long term fasting. Nevertheless, depletion of hepatic ATP was exacerbated in L-KO mice, corresponding to a relative elevation in citrate synthase flux and accumulation of branched-chain amino acid-related metabolites. L-KO mice also had a physiological reduction in flux from glycogen to G6P. These results demonstrate AMPK is unnecessary for maintaining gluconeogenic flux from the CAC yet is critical for stabilizing liver energy state during nutrient deprivation.","author":[{"dropping-particle":"","family":"Hasenour","given":"Clinton M.","non-dropping-particle":"","parse-names":false,"suffix":""},{"dropping-particle":"","family":"Ridley","given":"D. Emerson","non-dropping-particle":"","parse-names":false,"suffix":""},{"dropping-particle":"","family":"James","given":"Freyja D.","non-dropping-particle":"","parse-names":false,"suffix":""},{"dropping-particle":"","family":"Hughey","given":"Curtis C.","non-dropping-particle":"","parse-names":false,"suffix":""},{"dropping-particle":"","family":"Donahue","given":"E. Patrick","non-dropping-particle":"","parse-names":false,"suffix":""},{"dropping-particle":"","family":"Viollet","given":"Benoit","non-dropping-particle":"","parse-names":false,"suffix":""},{"dropping-particle":"","family":"Foretz","given":"Marc","non-dropping-particle":"","parse-names":false,"suffix":""},{"dropping-particle":"","family":"Young","given":"Jamey D.","non-dropping-particle":"","parse-names":false,"suffix":""},{"dropping-particle":"","family":"Wasserman","given":"David H.","non-dropping-particle":"","parse-names":false,"suffix":""}],"container-title":"PLoS ONE","id":"ITEM-1","issue":"1","issued":{"date-parts":[["2017","1","1"]]},"publisher":"Public Library of Science","title":"Liver AMP-activated protein kinase is unnecessary for gluconeogenesis but protects energy state during nutrient deprivation","type":"article-journal","volume":"12"},"uris":["http://www.mendeley.com/documents/?uuid=f1824938-ff34-32ff-a842-381cafe23c08"]}],"mendeley":{"formattedCitation":"&lt;sup&gt;10&lt;/sup&gt;","plainTextFormattedCitation":"10","previouslyFormattedCitation":"&lt;sup&gt;10&lt;/sup&gt;"},"properties":{"noteIndex":0},"schema":"https://github.com/citation-style-language/schema/raw/master/csl-citation.json"}</w:instrText>
+      </w:r>
+      <w:r>
+        <w:rPr>
+          <w:sz w:val="16"/>
+          <w:szCs w:val="16"/>
+        </w:rPr>
+        <w:fldChar w:fldCharType="separate"/>
+      </w:r>
+      <w:r>
+        <w:rPr>
+          <w:noProof/>
+          <w:sz w:val="16"/>
+          <w:szCs w:val="16"/>
+          <w:vertAlign w:val="superscript"/>
+        </w:rPr>
+        <w:t>10</w:t>
+      </w:r>
+      <w:r>
+        <w:rPr>
+          <w:sz w:val="16"/>
+          <w:szCs w:val="16"/>
+        </w:rPr>
+        <w:fldChar w:fldCharType="end"/>
+      </w:r>
+      <w:r>
+        <w:rPr>
+          <w:sz w:val="16"/>
+          <w:szCs w:val="16"/>
+        </w:rPr>
+        <w:t>.</w:t>
+      </w:r>
+      <w:r>
+        <w:rPr>
+          <w:sz w:val="16"/>
+          <w:szCs w:val="16"/>
+        </w:rPr>
+        <w:t xml:space="preserve"> </w:t>
+      </w:r>
+      <w:r>
+        <w:rPr>
+          <w:sz w:val="16"/>
+          <w:szCs w:val="16"/>
+        </w:rPr>
+        <w:t>liver-speci</w:t>
+      </w:r>
+      <w:r>
+        <w:rPr>
+          <w:rFonts w:ascii="Adv OT 6e 5d 2ec 0+fb" w:hAnsi="Adv OT 6e 5d 2ec 0+fb" w:cs="Adv OT 6e 5d 2ec 0+fb"/>
+          <w:sz w:val="16"/>
+          <w:szCs w:val="16"/>
+        </w:rPr>
+        <w:t>fi</w:t>
+      </w:r>
+      <w:r>
+        <w:rPr>
+          <w:sz w:val="16"/>
+          <w:szCs w:val="16"/>
+        </w:rPr>
+        <w:t xml:space="preserve">c AMPK </w:t>
+      </w:r>
+      <w:r>
+        <w:rPr>
+          <w:rFonts w:ascii="Adv P 7 DA" w:hAnsi="Adv P 7 DA" w:cs="Adv P 7 DA"/>
+          <w:sz w:val="16"/>
+          <w:szCs w:val="16"/>
+        </w:rPr>
+        <w:t>a</w:t>
+      </w:r>
+      <w:r>
+        <w:rPr>
+          <w:sz w:val="16"/>
+          <w:szCs w:val="16"/>
+        </w:rPr>
+        <w:t>1</w:t>
+      </w:r>
+      <w:r>
+        <w:rPr>
+          <w:rFonts w:ascii="Adv P 7 DA" w:hAnsi="Adv P 7 DA" w:cs="Adv P 7 DA"/>
+          <w:sz w:val="16"/>
+          <w:szCs w:val="16"/>
+        </w:rPr>
+        <w:t>a</w:t>
+      </w:r>
+      <w:r>
+        <w:rPr>
+          <w:sz w:val="16"/>
+          <w:szCs w:val="16"/>
+        </w:rPr>
+        <w:t xml:space="preserve">2 null mice have reduced mitochondrial content, mitochondrial respiration, and oxidative capacity, demonstrating that AMPK is required for maintenance of hepatic of mitochondrial function </w:t>
+      </w:r>
+      <w:r>
+        <w:rPr>
+          <w:sz w:val="16"/>
+          <w:szCs w:val="16"/>
+        </w:rPr>
+        <w:fldChar w:fldCharType="begin" w:fldLock="1"/>
+      </w:r>
+      <w:r>
+        <w:rPr>
+          <w:sz w:val="16"/>
+          <w:szCs w:val="16"/>
+        </w:rPr>
+        <w:instrText xml:space="preserve">ADDIN CSL_CITATION {"citationItems":[{"id":"ITEM-1","itemData":{"DOI":"10.1074/jbc.M113.528232","ISSN":"00219258","abstract":"Metabolic stress, as well as several antidiabetic agents, increases hepatic nucleotide monophosphate (NMP) levels, activates AMP-activated protein kinase (AMPK), and suppresses glucose production. We tested the necessity of hepatic AMPK for the in vivo effects of an acute elevation in NMP on metabolism. 5-Aminoimidazole-4-carboxamide 1-β-D-ribofuranoside (AICAR; 8 mg·kg-1·min-1)-euglycemic clamps were performed to elicit an increase inNMPin wild type (α1α2 lox/lox) and liver-specific AMPK knock-out mice (α1α 2lox/lox + Albcre) in the presence of fixed glucose. Glucose kinetics were equivalent in 5-h fasted α1α2lox/lox and α1α2lox/lox + Albcre mice. AMPK was not required for AICAR-mediated suppression of glucose production and increased glucose disappearance. These results demonstrate that AMPK is unnecessary for normal 5-h fasting glucose kinetics and AICAR-mediated inhibition of glucose production. Moreover, plasma fatty acids and triglycerides also decreased independently of hepatic AMPK during AICAR administration. Although the glucoregulatory effects of AICAR were shown to be independent of AMPK, these studies provide in vivo support for the AMPK energy sensor paradigm. AICAR reduced hepatic energy charge by </w:instrText>
+      </w:r>
+      <w:r>
+        <w:rPr>
+          <w:rFonts w:ascii="Cambria Math" w:hAnsi="Cambria Math" w:cs="Cambria Math"/>
+          <w:sz w:val="16"/>
+          <w:szCs w:val="16"/>
+        </w:rPr>
+        <w:instrText>∼</w:instrText>
+      </w:r>
+      <w:r>
+        <w:rPr>
+          <w:sz w:val="16"/>
+          <w:szCs w:val="16"/>
+        </w:rPr>
+        <w:instrText xml:space="preserve">20% in α1α2lox/lox, which was exacerbated by </w:instrText>
+      </w:r>
+      <w:r>
+        <w:rPr>
+          <w:rFonts w:ascii="Cambria Math" w:hAnsi="Cambria Math" w:cs="Cambria Math"/>
+          <w:sz w:val="16"/>
+          <w:szCs w:val="16"/>
+        </w:rPr>
+        <w:instrText>∼</w:instrText>
+      </w:r>
+      <w:r>
+        <w:rPr>
+          <w:sz w:val="16"/>
+          <w:szCs w:val="16"/>
+        </w:rPr>
+        <w:instrText xml:space="preserve">2-fold in α1α2lox/lox + Albcre. This corresponded to a </w:instrText>
+      </w:r>
+      <w:r>
+        <w:rPr>
+          <w:rFonts w:ascii="Cambria Math" w:hAnsi="Cambria Math" w:cs="Cambria Math"/>
+          <w:sz w:val="16"/>
+          <w:szCs w:val="16"/>
+        </w:rPr>
+        <w:instrText>∼</w:instrText>
+      </w:r>
+      <w:r>
+        <w:rPr>
+          <w:sz w:val="16"/>
+          <w:szCs w:val="16"/>
+        </w:rPr>
+        <w:instrText xml:space="preserve">6-fold rise in AMP/ATP in α1α2lox/lox + Albcre. Consistent with the effects on adenine nucleotides, maximal mitochondrial respiration was </w:instrText>
+      </w:r>
+      <w:r>
+        <w:rPr>
+          <w:rFonts w:ascii="Cambria Math" w:hAnsi="Cambria Math" w:cs="Cambria Math"/>
+          <w:sz w:val="16"/>
+          <w:szCs w:val="16"/>
+        </w:rPr>
+        <w:instrText>∼</w:instrText>
+      </w:r>
+      <w:r>
+        <w:rPr>
+          <w:sz w:val="16"/>
+          <w:szCs w:val="16"/>
+        </w:rPr>
+        <w:instrText>30% lower in α1α2lox/lox + Albcre than α1α2lox/lox livers. Mitochondrial oxidative phosphorylation efficiency was reduced by 25%. In summary, these results demonstrate that the NMP capacity to inhibit glucose production in vivo is independent of liver AMPK. In contrast, AMPK promotes mitochondrial function and protects against a more precipitous fall in ATP during AICAR administration. © 2014 by The American Society for Biochemistry and Molecular Biology, Inc.","author":[{"dropping-particle":"","family":"Hasenour","given":"Clinton M.","non-dropping-particle":"","parse-names":false,"suffix":""},{"dropping-particle":"","family":"Ridley","given":"D. Emerson","non-dropping-particle":"","parse-names":false,"suffix":""},{"dropping-particle":"","family":"Hughey","given":"Curtis C.","non-dropping-particle":"","parse-names":false,"suffix":""},{"dropping-particle":"","family":"James","given":"Freyja D.","non-dropping-particle":"","parse-names":false,"suffix":""},{"dropping-particle":"","family":"Donahue","given":"E. Patrick","non-dropping-particle":"","parse-names":false,"suffix":""},{"dropping-particle":"","family":"Shearer","given":"Jane","non-dropping-particle":"","parse-names":false,"suffix":""},{"dropping-particle":"","family":"Viollet","given":"Benoit","non-dropping-particle":"","parse-names":false,"suffix":""},{"dropping-particle":"","family":"Foretz","given":"Marc","non-dropping-particle":"","parse-names":false,"suffix":""},{"dropping-particle":"","family":"Wasserman","given":"David H.","non-dropping-particle":"","parse-names":false,"suffix":""}],"container-title":"Journal of Biological Chemistry","id":"ITEM-1","issue":"9","issued":{"date-parts":[["2014","2","28"]]},"page":"5950-5959","publisher":"J Biol Chem","title":"5-Aminoimidazole-4-carboxamide-1-β-D-ribofuranoside (AICAR) effect on glucose production, but not energy metabolism, is independent of hepatic AMPK in vivo","type":"article-journal","volume":"289"},"uris":["http://www.mendeley.com/documents/?uuid=7cd98180-58d8-3da2-9156-92217d8cce5e"]}],"mendeley":{"formattedCitation":"&lt;sup&gt;3&lt;/sup&gt;","plainTextFormattedCitation":"3","previouslyFormattedCitation":"&lt;sup&gt;3&lt;/sup&gt;"},"properties":{"noteIndex":0},"schema":"https://github.com/citation-style-language/schema/raw/master/csl-citation.json"}</w:instrText>
+      </w:r>
+      <w:r>
+        <w:rPr>
+          <w:sz w:val="16"/>
+          <w:szCs w:val="16"/>
+        </w:rPr>
+        <w:fldChar w:fldCharType="separate"/>
+      </w:r>
+      <w:r>
+        <w:rPr>
+          <w:noProof/>
+          <w:sz w:val="16"/>
+          <w:szCs w:val="16"/>
+          <w:vertAlign w:val="superscript"/>
+        </w:rPr>
+        <w:t>3</w:t>
+      </w:r>
+      <w:r>
+        <w:rPr>
+          <w:sz w:val="16"/>
+          <w:szCs w:val="16"/>
+        </w:rPr>
+        <w:fldChar w:fldCharType="end"/>
+      </w:r>
+      <w:r>
+        <w:rPr>
+          <w:sz w:val="16"/>
+          <w:szCs w:val="16"/>
+        </w:rPr>
+        <w:t>. Importantly, this appears to have functional consequences because, during fasting, a time of heavy ATP demand because of gluconeogenesis, there are large reductions in ATP levels in liver-speci</w:t>
+      </w:r>
+      <w:r>
+        <w:rPr>
+          <w:rFonts w:ascii="Adv OT 6e 5d 2ec 0+fb" w:hAnsi="Adv OT 6e 5d 2ec 0+fb" w:cs="Adv OT 6e 5d 2ec 0+fb"/>
+          <w:sz w:val="16"/>
+          <w:szCs w:val="16"/>
+        </w:rPr>
+        <w:t>fi</w:t>
+      </w:r>
+      <w:r>
+        <w:rPr>
+          <w:sz w:val="16"/>
+          <w:szCs w:val="16"/>
+        </w:rPr>
+        <w:t xml:space="preserve">c AMPK </w:t>
+      </w:r>
+      <w:r>
+        <w:rPr>
+          <w:rFonts w:ascii="Adv P 7 DA" w:hAnsi="Adv P 7 DA" w:cs="Adv P 7 DA"/>
+          <w:sz w:val="16"/>
+          <w:szCs w:val="16"/>
+        </w:rPr>
+        <w:t>a</w:t>
+      </w:r>
+      <w:r>
+        <w:rPr>
+          <w:sz w:val="16"/>
+          <w:szCs w:val="16"/>
+        </w:rPr>
+        <w:t>1</w:t>
+      </w:r>
+      <w:r>
+        <w:rPr>
+          <w:rFonts w:ascii="Adv P 7 DA" w:hAnsi="Adv P 7 DA" w:cs="Adv P 7 DA"/>
+          <w:sz w:val="16"/>
+          <w:szCs w:val="16"/>
+        </w:rPr>
+        <w:t>a</w:t>
+      </w:r>
+      <w:r>
+        <w:rPr>
+          <w:sz w:val="16"/>
+          <w:szCs w:val="16"/>
+        </w:rPr>
+        <w:t xml:space="preserve">2 null mice </w:t>
+      </w:r>
+      <w:r>
+        <w:rPr>
+          <w:sz w:val="16"/>
+          <w:szCs w:val="16"/>
+        </w:rPr>
+        <w:fldChar w:fldCharType="begin" w:fldLock="1"/>
+      </w:r>
+      <w:r>
+        <w:rPr>
+          <w:sz w:val="16"/>
+          <w:szCs w:val="16"/>
+        </w:rPr>
+        <w:instrText>ADDIN CSL_CITATION {"citationItems":[{"id":"ITEM-1","itemData":{"DOI":"10.1371/journal.pone.0170382","ISSN":"19326203","abstract":"AMPK is an energy sensor that protects cellular energy state by attenuating anabolic and promoting catabolic processes. AMPK signaling is purported to regulate hepatic gluconeogenesis and substrate oxidation; coordination of these processes is vital during nutrient deprivation or pathogenic during overnutrition. Here we directly test hepatic AMPK function in regulating metabolic fluxes that converge to produce glucose and energy in vivo. Flux analysis was applied in mice with a liver-specific deletion of AMPK (L-KO) or floxed control litter-mates to assess rates of hepatic glucose producing and citric acid cycle (CAC) fluxes. Fluxes were assessed in short and long term fasted mice; the latter condition is a nutrient stressor that increases liver AMP/ATP. The flux circuit connecting anaplerosis with gluconeogenesis from the CAC was unaffected by hepatic AMPK deletion in short and long term fasting. Nevertheless, depletion of hepatic ATP was exacerbated in L-KO mice, corresponding to a relative elevation in citrate synthase flux and accumulation of branched-chain amino acid-related metabolites. L-KO mice also had a physiological reduction in flux from glycogen to G6P. These results demonstrate AMPK is unnecessary for maintaining gluconeogenic flux from the CAC yet is critical for stabilizing liver energy state during nutrient deprivation.","author":[{"dropping-particle":"","family":"Hasenour","given":"Clinton M.","non-dropping-particle":"","parse-names":false,"suffix":""},{"dropping-particle":"","family":"Ridley","given":"D. Emerson","non-dropping-particle":"","parse-names":false,"suffix":""},{"dropping-particle":"","family":"James","given":"Freyja D.","non-dropping-particle":"","parse-names":false,"suffix":""},{"dropping-particle":"","family":"Hughey","given":"Curtis C.","non-dropping-particle":"","parse-names":false,"suffix":""},{"dropping-particle":"","family":"Donahue","given":"E. Patrick","non-dropping-particle":"","parse-names":false,"suffix":""},{"dropping-particle":"","family":"Viollet","given":"Benoit","non-dropping-particle":"","parse-names":false,"suffix":""},{"dropping-particle":"","family":"Foretz","given":"Marc","non-dropping-particle":"","parse-names":false,"suffix":""},{"dropping-particle":"","family":"Young","given":"Jamey D.","non-dropping-particle":"","parse-names":false,"suffix":""},{"dropping-particle":"","family":"Wasserman","given":"David H.","non-dropping-particle":"","parse-names":false,"suffix":""}],"container-title":"PLoS ONE","id":"ITEM-1","issue":"1","issued":{"date-parts":[["2017","1","1"]]},"publisher":"Public Library of Science","title":"Liver AMP-activated protein kinase is unnecessary for gluconeogenesis but protects energy state during nutrient deprivation","type":"article-journal","volume":"12"},"uris":["http://www.mendeley.com/documents/?uuid=f1824938-ff34-32ff-a842-381cafe23c08"]}],"mendeley":{"formattedCitation":"&lt;sup&gt;10&lt;/sup&gt;","plainTextFormattedCitation":"10","previouslyFormattedCitation":"&lt;sup&gt;10&lt;/sup&gt;"},"properties":{"noteIndex":0},"schema":"https://github.com/citation-style-language/schema/raw/master/csl-citation.json"}</w:instrText>
+      </w:r>
+      <w:r>
+        <w:rPr>
+          <w:sz w:val="16"/>
+          <w:szCs w:val="16"/>
+        </w:rPr>
+        <w:fldChar w:fldCharType="separate"/>
+      </w:r>
+      <w:r>
+        <w:rPr>
+          <w:noProof/>
+          <w:sz w:val="16"/>
+          <w:szCs w:val="16"/>
+          <w:vertAlign w:val="superscript"/>
+        </w:rPr>
+        <w:t>10</w:t>
+      </w:r>
+      <w:r>
+        <w:rPr>
+          <w:sz w:val="16"/>
+          <w:szCs w:val="16"/>
+        </w:rPr>
+        <w:fldChar w:fldCharType="end"/>
+      </w:r>
+      <w:r>
+        <w:rPr>
+          <w:sz w:val="16"/>
+          <w:szCs w:val="16"/>
+        </w:rPr>
+        <w:t xml:space="preserve">. In addition to reductions in mitochondrial content, this impairment in mitochondrial function may also be attributed to defects in mitophagy and mitochondrial </w:t>
+      </w:r>
+      <w:r>
+        <w:rPr>
+          <w:rFonts w:ascii="Adv OT 6e 5d 2ec 0+fb" w:hAnsi="Adv OT 6e 5d 2ec 0+fb" w:cs="Adv OT 6e 5d 2ec 0+fb"/>
+          <w:sz w:val="16"/>
+          <w:szCs w:val="16"/>
+        </w:rPr>
+        <w:t>fi</w:t>
+      </w:r>
+      <w:r>
+        <w:rPr>
+          <w:sz w:val="16"/>
+          <w:szCs w:val="16"/>
+        </w:rPr>
+        <w:t>ssion</w:t>
+      </w:r>
+      <w:r>
+        <w:rPr>
+          <w:sz w:val="16"/>
+          <w:szCs w:val="16"/>
+        </w:rPr>
+        <w:t xml:space="preserve">. </w:t>
+      </w:r>
+      <w:r>
+        <w:rPr>
+          <w:sz w:val="16"/>
+          <w:szCs w:val="16"/>
+        </w:rPr>
+        <w:t xml:space="preserve">Reductions in liver AMPK activity in AMPK </w:t>
+      </w:r>
+      <w:r>
+        <w:rPr>
+          <w:rFonts w:ascii="Adv P 7 DA" w:hAnsi="Adv P 7 DA" w:cs="Adv P 7 DA"/>
+          <w:sz w:val="16"/>
+          <w:szCs w:val="16"/>
+        </w:rPr>
+        <w:t>b</w:t>
+      </w:r>
+      <w:r>
+        <w:rPr>
+          <w:sz w:val="16"/>
+          <w:szCs w:val="16"/>
+        </w:rPr>
+        <w:t xml:space="preserve">1-knockout </w:t>
+      </w:r>
+      <w:r>
+        <w:rPr>
+          <w:sz w:val="16"/>
+          <w:szCs w:val="16"/>
+        </w:rPr>
+        <w:lastRenderedPageBreak/>
+        <w:t>hepatocytes reduces the phosphorylation of ACC and leads to reductions in FAO and increases in lipogenesis</w:t>
+      </w:r>
+      <w:r>
+        <w:rPr>
+          <w:sz w:val="16"/>
+          <w:szCs w:val="16"/>
+        </w:rPr>
+        <w:t xml:space="preserve"> </w:t>
+      </w:r>
+      <w:r>
+        <w:rPr>
+          <w:sz w:val="16"/>
+          <w:szCs w:val="16"/>
+        </w:rPr>
+        <w:fldChar w:fldCharType="begin" w:fldLock="1"/>
+      </w:r>
+      <w:r>
+        <w:rPr>
+          <w:sz w:val="16"/>
+          <w:szCs w:val="16"/>
+        </w:rPr>
+        <w:instrText>ADDIN CSL_CITATION {"citationItems":[{"id":"ITEM-1","itemData":{"DOI":"10.1074/jbc.M109.056762","ISSN":"00219258","abstract":"The AMP-activated protein kinase (AMPK) is αβγ heterotrimer that regulates appetite and fuel metabolism. We have generated AMPK β1-/- mice on a C57Bl/6 background that are viable, fertile, survived greater than 2 years, and display no visible brain developmental defects. These mice have a 90% reduction in hepatic AMPK activity due to loss of the catalytic α subunits, with modest reductions of activity detected in the hypothalamus and white adipose tissue and no change in skeletal muscle or heart. On a low fat or an obesity-inducing high fat diet, β1-/- mice had reduced food intake, reduced adiposity, and reduced total body mass. Metabolic rate, physical activity, adipose tissue lipolysis, and lipogenesis were similar to wild type littermates. The reduced appetite and body mass of β1-/- mice were associated with protection from high fat diet-induced hyperinsulinemia, hepatic steatosis, and insulin resistance. We demonstrate that the loss of β1 reduces food intake and protects against the deleterious effects of an obesity-inducing diet. © 2010 by The American Society for Biochemistry and Molecular Biology, Inc.","author":[{"dropping-particle":"","family":"Dzamko","given":"Nicolas","non-dropping-particle":"","parse-names":false,"suffix":""},{"dropping-particle":"","family":"Denderen","given":"Bryce J.W.","non-dropping-particle":"van","parse-names":false,"suffix":""},{"dropping-particle":"","family":"Hevener","given":"Andrea L.","non-dropping-particle":"","parse-names":false,"suffix":""},{"dropping-particle":"","family":"Jørgensen","given":"Sebastian Beck","non-dropping-particle":"","parse-names":false,"suffix":""},{"dropping-particle":"","family":"Honeyman","given":"Jane","non-dropping-particle":"","parse-names":false,"suffix":""},{"dropping-particle":"","family":"Galic","given":"Sandra","non-dropping-particle":"","parse-names":false,"suffix":""},{"dropping-particle":"","family":"Chen","given":"Zhi Ping","non-dropping-particle":"","parse-names":false,"suffix":""},{"dropping-particle":"","family":"Watt","given":"Matthew J.","non-dropping-particle":"","parse-names":false,"suffix":""},{"dropping-particle":"","family":"Campbell","given":"Duncan J.","non-dropping-particle":"","parse-names":false,"suffix":""},{"dropping-particle":"","family":"Steinberg","given":"Gregory R.","non-dropping-particle":"","parse-names":false,"suffix":""},{"dropping-particle":"","family":"Kemp","given":"Bruce E.","non-dropping-particle":"","parse-names":false,"suffix":""}],"container-title":"Journal of Biological Chemistry","id":"ITEM-1","issue":"1","issued":{"date-parts":[["2010","1","1"]]},"page":"115-122","publisher":"J Biol Chem","title":"AMPK β1 deletion reduces appetite, preventing obesity and hepatic insulin resistance","type":"article-journal","volume":"285"},"uris":["http://www.mendeley.com/documents/?uuid=659cd38c-f7c6-3db9-b34a-ccafef56d819"]}],"mendeley":{"formattedCitation":"&lt;sup&gt;11&lt;/sup&gt;","plainTextFormattedCitation":"11","previouslyFormattedCitation":"&lt;sup&gt;11&lt;/sup&gt;"},"properties":{"noteIndex":0},"schema":"https://github.com/citation-style-language/schema/raw/master/csl-citation.json"}</w:instrText>
+      </w:r>
+      <w:r>
+        <w:rPr>
+          <w:sz w:val="16"/>
+          <w:szCs w:val="16"/>
+        </w:rPr>
+        <w:fldChar w:fldCharType="separate"/>
+      </w:r>
+      <w:r>
+        <w:rPr>
+          <w:noProof/>
+          <w:sz w:val="16"/>
+          <w:szCs w:val="16"/>
+          <w:vertAlign w:val="superscript"/>
+        </w:rPr>
+        <w:t>11</w:t>
+      </w:r>
+      <w:r>
+        <w:rPr>
+          <w:sz w:val="16"/>
+          <w:szCs w:val="16"/>
+        </w:rPr>
+        <w:fldChar w:fldCharType="end"/>
+      </w:r>
+      <w:r>
+        <w:rPr>
+          <w:sz w:val="16"/>
+          <w:szCs w:val="16"/>
+        </w:rPr>
+        <w:t xml:space="preserve">. Overexpression of AMPK </w:t>
+      </w:r>
+      <w:r>
+        <w:rPr>
+          <w:rFonts w:ascii="Adv P 7 DA" w:hAnsi="Adv P 7 DA" w:cs="Adv P 7 DA"/>
+          <w:sz w:val="16"/>
+          <w:szCs w:val="16"/>
+        </w:rPr>
+        <w:t>a</w:t>
+      </w:r>
+      <w:r>
+        <w:rPr>
+          <w:sz w:val="16"/>
+          <w:szCs w:val="16"/>
+        </w:rPr>
+        <w:t xml:space="preserve">1 in the liver reduces lipogenic gene expression, liver triglyceride content, and hepatic steatosis in hyperlipidemic, type 2 diabetic rats </w:t>
+      </w:r>
+      <w:r>
+        <w:rPr>
+          <w:rFonts w:ascii="Adv OT 1deab 44 4 I" w:hAnsi="Adv OT 1deab 44 4 I" w:cs="Adv OT 1deab 44 4 I"/>
+          <w:sz w:val="16"/>
+          <w:szCs w:val="16"/>
+        </w:rPr>
+        <w:t xml:space="preserve">in vivo </w:t>
+      </w:r>
+      <w:r>
+        <w:rPr>
+          <w:rFonts w:ascii="Adv OT 1deab 44 4 I" w:hAnsi="Adv OT 1deab 44 4 I" w:cs="Adv OT 1deab 44 4 I"/>
+          <w:sz w:val="16"/>
+          <w:szCs w:val="16"/>
+        </w:rPr>
+        <w:fldChar w:fldCharType="begin" w:fldLock="1"/>
+      </w:r>
+      <w:r>
+        <w:rPr>
+          <w:rFonts w:ascii="Adv OT 1deab 44 4 I" w:hAnsi="Adv OT 1deab 44 4 I" w:cs="Adv OT 1deab 44 4 I"/>
+          <w:sz w:val="16"/>
+          <w:szCs w:val="16"/>
+        </w:rPr>
+        <w:instrText>ADDIN CSL_CITATION {"citationItems":[{"id":"ITEM-1","itemData":{"DOI":"10.4196/kjpp.2009.13.6.449","ISSN":"12264512","abstract":"5′-AMP-activated protein kinase (AMPK) is a heterotrimeric complex consisting of a catalytic (α) and two regulatory (β and γ) subunits. Two isoforms are known for catalytic subunit (α1, α2) and are encoded by different genes. To assess the metabolic effects of AMPKα1, we examined the effects of overexpression of adenoviral-mediated AMPKα1 in hyperlipidemic type 2 diabetic rats. The Otsuka Long-Evans Tokushima Fatty (OLETF) rat is an established animal model of type 2 diabetes that exhibits chronic and slowly progressive hyperglycemia and hyperlipidemia. Thirty five-week-old overt type 2 diabetic rats (n=10) were administered intravenously with Ad.AMPKα1. AMPK activity was measured by phosphorylation of acetyl CoA carboxlyase (ACC). To investigate the changes of gene expression related glucose and lipid metabolism, quantitative real-time PCR was performed with liver tissues. Overexpression of AMPKα1 showed that blood glucose concentration was decreased but that glucose tolerance was not completely recovered on 7th day after treatment. Plasma triglyceride concentration was decreased slightly, and hepatic triglyceride content was markedly reduced by decreasing expression of hepatic lipogenic genes. Overexpression of AMPKα 1 markedly improved hepatic steatosis and it may have effective role for improving hepatic lipid metabolism in hyperlipidemic state.","author":[{"dropping-particle":"","family":"Seo","given":"Eunhui","non-dropping-particle":"","parse-names":false,"suffix":""},{"dropping-particle":"","family":"Park","given":"Eun Jin","non-dropping-particle":"","parse-names":false,"suffix":""},{"dropping-particle":"","family":"Joe","given":"Yeonsoo","non-dropping-particle":"","parse-names":false,"suffix":""},{"dropping-particle":"","family":"Kang","given":"Soojeong","non-dropping-particle":"","parse-names":false,"suffix":""},{"dropping-particle":"","family":"Kim","given":"Mi Sun","non-dropping-particle":"","parse-names":false,"suffix":""},{"dropping-particle":"","family":"Hong","given":"Sook Hee","non-dropping-particle":"","parse-names":false,"suffix":""},{"dropping-particle":"","family":"Park","given":"Mi Kyoung","non-dropping-particle":"","parse-names":false,"suffix":""},{"dropping-particle":"","family":"Kim","given":"Duk Kyu","non-dropping-particle":"","parse-names":false,"suffix":""},{"dropping-particle":"","family":"Koh","given":"Hyongjong","non-dropping-particle":"","parse-names":false,"suffix":""},{"dropping-particle":"","family":"Lee","given":"Hye Jeong","non-dropping-particle":"","parse-names":false,"suffix":""}],"container-title":"Korean Journal of Physiology and Pharmacology","id":"ITEM-1","issue":"6","issued":{"date-parts":[["2009","12"]]},"page":"449-454","publisher":"Korean Physiological Society and Korean Society of Pharmacology","title":"Overexpression of AMPKα1 ameliorates fatty liver in hyperlipidemic diabetic rats","type":"article-journal","volume":"13"},"uris":["http://www.mendeley.com/documents/?uuid=27557ef3-659b-3905-b31c-89c513ce4df0"]}],"mendeley":{"formattedCitation":"&lt;sup&gt;12&lt;/sup&gt;","plainTextFormattedCitation":"12","previouslyFormattedCitation":"&lt;sup&gt;12&lt;/sup&gt;"},"properties":{"noteIndex":0},"schema":"https://github.com/citation-style-language/schema/raw/master/csl-citation.json"}</w:instrText>
+      </w:r>
+      <w:r>
+        <w:rPr>
+          <w:rFonts w:ascii="Adv OT 1deab 44 4 I" w:hAnsi="Adv OT 1deab 44 4 I" w:cs="Adv OT 1deab 44 4 I"/>
+          <w:sz w:val="16"/>
+          <w:szCs w:val="16"/>
+        </w:rPr>
+        <w:fldChar w:fldCharType="separate"/>
+      </w:r>
+      <w:r>
+        <w:rPr>
+          <w:rFonts w:ascii="Adv OT 1deab 44 4 I" w:hAnsi="Adv OT 1deab 44 4 I" w:cs="Adv OT 1deab 44 4 I"/>
+          <w:noProof/>
+          <w:sz w:val="16"/>
+          <w:szCs w:val="16"/>
+          <w:vertAlign w:val="superscript"/>
+        </w:rPr>
+        <w:t>12</w:t>
+      </w:r>
+      <w:r>
+        <w:rPr>
+          <w:rFonts w:ascii="Adv OT 1deab 44 4 I" w:hAnsi="Adv OT 1deab 44 4 I" w:cs="Adv OT 1deab 44 4 I"/>
+          <w:sz w:val="16"/>
+          <w:szCs w:val="16"/>
+        </w:rPr>
+        <w:fldChar w:fldCharType="end"/>
+      </w:r>
+      <w:r>
+        <w:rPr>
+          <w:sz w:val="16"/>
+          <w:szCs w:val="16"/>
+        </w:rPr>
+        <w:t xml:space="preserve">, and reduces triglyceride and intracellular lipid accumulation while increasing CPT1 expression (increasing fatty acid clear-ance via mitochondrial FAO) when overexpressed in hepatocytes </w:t>
+      </w:r>
+      <w:r>
+        <w:rPr>
+          <w:rFonts w:ascii="Adv OT 1deab 44 4 I" w:hAnsi="Adv OT 1deab 44 4 I" w:cs="Adv OT 1deab 44 4 I"/>
+          <w:sz w:val="16"/>
+          <w:szCs w:val="16"/>
+        </w:rPr>
+        <w:t>in vitro</w:t>
+      </w:r>
+      <w:r>
+        <w:rPr>
+          <w:rFonts w:ascii="Adv OT 1deab 44 4 I" w:hAnsi="Adv OT 1deab 44 4 I" w:cs="Adv OT 1deab 44 4 I"/>
+          <w:sz w:val="16"/>
+          <w:szCs w:val="16"/>
+        </w:rPr>
+        <w:t xml:space="preserve"> </w:t>
+      </w:r>
+      <w:r>
+        <w:rPr>
+          <w:rFonts w:ascii="Adv OT 1deab 44 4 I" w:hAnsi="Adv OT 1deab 44 4 I" w:cs="Adv OT 1deab 44 4 I"/>
+          <w:sz w:val="16"/>
+          <w:szCs w:val="16"/>
+        </w:rPr>
+        <w:fldChar w:fldCharType="begin" w:fldLock="1"/>
+      </w:r>
+      <w:r>
+        <w:rPr>
+          <w:rFonts w:ascii="Adv OT 1deab 44 4 I" w:hAnsi="Adv OT 1deab 44 4 I" w:cs="Adv OT 1deab 44 4 I"/>
+          <w:sz w:val="16"/>
+          <w:szCs w:val="16"/>
+        </w:rPr>
+        <w:instrText>ADDIN CSL_CITATION {"citationItems":[{"id":"ITEM-1","itemData":{"DOI":"10.1016/j.bbrc.2016.04.111","ISSN":"10902104","abstract":"Nonalcoholic fatty liver disease (NAFLD) has a wide spectrum of liver damage with a worldwide prevalence of almost 20%. AMP-activated protein kinase α1 (AMPKα1) is an energy sensor that plays a key role in regulating lipid metabolism of the liver. This study explores the role of AMPKα1 overexpression in a steatotic hepatocyte model. The results displayed that the AMPKα1 overexpression suppressed lipid accumulation in the cytoplasm, decreased triglyceride levels, maintained the survival of steatotic hepatocyte model with decreased cell apoptosis and increased survival rate. Besides, AMPKα1 overexpression promoted the expression of lipid catabolism-related genes, reduced the level of anabolism-related genes, alleviated the inflammatory response by reducing pro-inflammatory cytokines and increasing anti-inflammatory cytokines. Moreover, AMPKα1 overexpression could inhibit the activation of p38 mitogen-activated protein kinase (p38MAPK). Finally, Anisomycin, a frequently-used activator of p38MAPK, reversed the inhibitory effect of pc-AMPKα1 on the expression of p-p38MAPK, suggesting that AMPKα1 overexpression alleviates inflammatory response through the inactivation of p38MAPK. These results indicated that AMPKα1 may serve as a novel target for treatment of NAFLD.","author":[{"dropping-particle":"","family":"Zhang","given":"Hong Ai","non-dropping-particle":"","parse-names":false,"suffix":""},{"dropping-particle":"","family":"Yang","given":"Xiao Yan","non-dropping-particle":"","parse-names":false,"suffix":""},{"dropping-particle":"","family":"Xiao","given":"Yan Feng","non-dropping-particle":"","parse-names":false,"suffix":""}],"container-title":"Biochemical and Biophysical Research Communications","id":"ITEM-1","issue":"2","issued":{"date-parts":[["2016","5","27"]]},"page":"364-370","publisher":"Elsevier B.V.","title":"AMPKα1 overexpression alleviates the hepatocyte model of nonalcoholic fatty liver disease via inactivating p38MAPK pathway","type":"article-journal","volume":"474"},"uris":["http://www.mendeley.com/documents/?uuid=b87ec29d-ac70-39d4-bbc4-b3d72250cddc"]}],"mendeley":{"formattedCitation":"&lt;sup&gt;13&lt;/sup&gt;","plainTextFormattedCitation":"13","previouslyFormattedCitation":"&lt;sup&gt;13&lt;/sup&gt;"},"properties":{"noteIndex":0},"schema":"https://github.com/citation-style-language/schema/raw/master/csl-citation.json"}</w:instrText>
+      </w:r>
+      <w:r>
+        <w:rPr>
+          <w:rFonts w:ascii="Adv OT 1deab 44 4 I" w:hAnsi="Adv OT 1deab 44 4 I" w:cs="Adv OT 1deab 44 4 I"/>
+          <w:sz w:val="16"/>
+          <w:szCs w:val="16"/>
+        </w:rPr>
+        <w:fldChar w:fldCharType="separate"/>
+      </w:r>
+      <w:r>
+        <w:rPr>
+          <w:rFonts w:ascii="Adv OT 1deab 44 4 I" w:hAnsi="Adv OT 1deab 44 4 I" w:cs="Adv OT 1deab 44 4 I"/>
+          <w:noProof/>
+          <w:sz w:val="16"/>
+          <w:szCs w:val="16"/>
+          <w:vertAlign w:val="superscript"/>
+        </w:rPr>
+        <w:t>13</w:t>
+      </w:r>
+      <w:r>
+        <w:rPr>
+          <w:rFonts w:ascii="Adv OT 1deab 44 4 I" w:hAnsi="Adv OT 1deab 44 4 I" w:cs="Adv OT 1deab 44 4 I"/>
+          <w:sz w:val="16"/>
+          <w:szCs w:val="16"/>
+        </w:rPr>
+        <w:fldChar w:fldCharType="end"/>
+      </w:r>
+      <w:r>
+        <w:rPr>
+          <w:rFonts w:ascii="Adv OT 1deab 44 4 I" w:hAnsi="Adv OT 1deab 44 4 I" w:cs="Adv OT 1deab 44 4 I"/>
+          <w:sz w:val="16"/>
+          <w:szCs w:val="16"/>
+        </w:rPr>
+        <w:t xml:space="preserve"> “ </w:t>
+      </w:r>
+      <w:r>
+        <w:rPr>
+          <w:rFonts w:ascii="Adv OT 1deab 44 4 I" w:hAnsi="Adv OT 1deab 44 4 I" w:cs="Adv OT 1deab 44 4 I"/>
+          <w:sz w:val="16"/>
+          <w:szCs w:val="16"/>
+        </w:rPr>
+        <w:fldChar w:fldCharType="begin" w:fldLock="1"/>
+      </w:r>
+      <w:r>
+        <w:rPr>
+          <w:rFonts w:ascii="Adv OT 1deab 44 4 I" w:hAnsi="Adv OT 1deab 44 4 I" w:cs="Adv OT 1deab 44 4 I"/>
+          <w:sz w:val="16"/>
+          <w:szCs w:val="16"/>
+        </w:rPr>
+        <w:instrText>ADDIN CSL_CITATION {"citationItems":[{"id":"ITEM-1","itemData":{"DOI":"10.1016/j.tem.2017.05.004","abstract":"The AMP-activated protein kinase (AMPK) is a central regulator of multiple metabolic pathways and may have therapeutic importance for treating obesity, insulin resistance, type 2 diabetes (T2D), non-alcoholic fatty liver disease (NAFLD), and cardiovascular disease (CVD). Given the ubiquitous expression of AMPK, it has been a challenge to evaluate which tissue types may be most beneficially poised for mediating the positive metabolic effects of AMPK-centered treatments. In this review we evaluate the metabolic phenotypes of transgenic mouse models in which AMPK expression and function have been manipulated, and the impact this has on controlling lipid metabolism, glucose homeostasis, and inflammation. This information may be useful for guiding the development of AMPK-targeted therapeutics to treat chronic metabolic diseases. The Structure and Function of AMPK AMPK is a ubiquitously expressed serine/threonine protein kinase that is activated by low cellular energy status. Once activated, AMPK triggers catalytic processes to generate ATP while inhibiting anabolic processes that consume ATP in an attempt to restore cellular energy homeostasis [1-3]. The processes regulating the activation of AMPK are dictated by its heterotrimeric structure, which consists of an a (a1, a2) catalytic subunit, a regulatory and structurally crucial b (b1, b2) subunit, and a regulatory g (g1, g2, g3) subunit. These isoforms are encoded for by distinct genes that are differentially expressed and have unique tissue-specific expression profiles, creating the potential to generate 12 distinct heterotrimer combinations. The structure, function, and regulation of these different isoforms have been reviewed in detail previously [1-3], and it is not within the scope of the current review to rigorously outline these further. However, for the purposes of the discussion below, it is important to note that activation of AMPK leads to the phosphorylation of key metabolic substrates and transcriptional regulators that are linked to nearly all branches of cellular metabolism. In relation to metabolic diseases, the activation of AMPK has been shown to play a vital role in increasing glucose uptake, fatty acid oxidation (FAO), mitochondrial biogenesis, and autophagy, while suppressing the synthesis of fatty acids, cholesterol, and protein [1-3]. In the subsequent sections of this review, we discuss studies that have taken genetic modification approaches to uncover the role of AMPK in regulating…","author":[{"dropping-particle":"","family":"Day","given":"Emily A","non-dropping-particle":"","parse-names":false,"suffix":""},{"dropping-particle":"","family":"Ford","given":"Rebecca J","non-dropping-particle":"","parse-names":false,"suffix":""},{"dropping-particle":"","family":"Steinberg","given":"Gregory R","non-dropping-particle":"","parse-names":false,"suffix":""}],"id":"ITEM-1","issued":{"date-parts":[["2017"]]},"title":"Feature Review AMPK as a Therapeutic Target for Treating Metabolic Diseases The Role of AMPK in Immune Cells","type":"article-journal"},"uris":["http://www.mendeley.com/documents/?uuid=ac4eb41a-9496-3b22-8d3b-c280f554808a"]}],"mendeley":{"formattedCitation":"&lt;sup&gt;14&lt;/sup&gt;","plainTextFormattedCitation":"14","previouslyFormattedCitation":"&lt;sup&gt;14&lt;/sup&gt;"},"properties":{"noteIndex":0},"schema":"https://github.com/citation-style-language/schema/raw/master/csl-citation.json"}</w:instrText>
+      </w:r>
+      <w:r>
+        <w:rPr>
+          <w:rFonts w:ascii="Adv OT 1deab 44 4 I" w:hAnsi="Adv OT 1deab 44 4 I" w:cs="Adv OT 1deab 44 4 I"/>
+          <w:sz w:val="16"/>
+          <w:szCs w:val="16"/>
+        </w:rPr>
+        <w:fldChar w:fldCharType="separate"/>
+      </w:r>
+      <w:r>
+        <w:rPr>
+          <w:rFonts w:ascii="Adv OT 1deab 44 4 I" w:hAnsi="Adv OT 1deab 44 4 I" w:cs="Adv OT 1deab 44 4 I"/>
+          <w:noProof/>
+          <w:sz w:val="16"/>
+          <w:szCs w:val="16"/>
+          <w:vertAlign w:val="superscript"/>
+        </w:rPr>
+        <w:t>14</w:t>
+      </w:r>
+      <w:r>
+        <w:rPr>
+          <w:rFonts w:ascii="Adv OT 1deab 44 4 I" w:hAnsi="Adv OT 1deab 44 4 I" w:cs="Adv OT 1deab 44 4 I"/>
+          <w:sz w:val="16"/>
+          <w:szCs w:val="16"/>
+        </w:rPr>
+        <w:fldChar w:fldCharType="end"/>
+      </w:r>
+    </w:p>
+    <w:p>
+      <w:pPr>
+        <w:pStyle w:val="ListParagraph"/>
+        <w:numPr>
+          <w:ilvl w:val="1"/>
+          <w:numId w:val="3"/>
+        </w:numPr>
+        <w:jc w:val="left"/>
+        <w:rPr>
+          <w:rFonts w:ascii="Arial" w:eastAsia="Times New Roman" w:hAnsi="Arial" w:cs="Arial"/>
+          <w:bCs/>
+          <w:sz w:val="24"/>
+          <w:szCs w:val="24"/>
+          <w:shd w:val="clear" w:color="auto" w:fill="FFFFFF"/>
+        </w:rPr>
+      </w:pPr>
+      <w:r>
+        <w:rPr>
+          <w:rFonts w:ascii="Arial" w:eastAsia="Times New Roman" w:hAnsi="Arial" w:cs="Arial"/>
+          <w:bCs/>
+          <w:sz w:val="24"/>
+          <w:szCs w:val="24"/>
+          <w:shd w:val="clear" w:color="auto" w:fill="FFFFFF"/>
+        </w:rPr>
+        <w:t>In agreement with previous findings</w:t>
+      </w:r>
+      <w:r>
+        <w:rPr>
+          <w:rFonts w:ascii="Arial" w:eastAsia="Times New Roman" w:hAnsi="Arial" w:cs="Arial"/>
+          <w:bCs/>
+          <w:sz w:val="24"/>
+          <w:szCs w:val="24"/>
+          <w:shd w:val="clear" w:color="auto" w:fill="FFFFFF"/>
+        </w:rPr>
+        <w:fldChar w:fldCharType="begin" w:fldLock="1"/>
+      </w:r>
+      <w:r>
+        <w:rPr>
+          <w:rFonts w:ascii="Arial" w:eastAsia="Times New Roman" w:hAnsi="Arial" w:cs="Arial"/>
+          <w:bCs/>
+          <w:sz w:val="24"/>
+          <w:szCs w:val="24"/>
+          <w:shd w:val="clear" w:color="auto" w:fill="FFFFFF"/>
+        </w:rPr>
+        <w:instrText xml:space="preserve">ADDIN CSL_CITATION {"citationItems":[{"id":"ITEM-1","itemData":{"DOI":"10.1074/jbc.M113.528232","ISSN":"00219258","abstract":"Metabolic stress, as well as several antidiabetic agents, increases hepatic nucleotide monophosphate (NMP) levels, activates AMP-activated protein kinase (AMPK), and suppresses glucose production. We tested the necessity of hepatic AMPK for the in vivo effects of an acute elevation in NMP on metabolism. 5-Aminoimidazole-4-carboxamide 1-β-D-ribofuranoside (AICAR; 8 mg·kg-1·min-1)-euglycemic clamps were performed to elicit an increase inNMPin wild type (α1α2 lox/lox) and liver-specific AMPK knock-out mice (α1α 2lox/lox + Albcre) in the presence of fixed glucose. Glucose kinetics were equivalent in 5-h fasted α1α2lox/lox and α1α2lox/lox + Albcre mice. AMPK was not required for AICAR-mediated suppression of glucose production and increased glucose disappearance. These results demonstrate that AMPK is unnecessary for normal 5-h fasting glucose kinetics and AICAR-mediated inhibition of glucose production. Moreover, plasma fatty acids and triglycerides also decreased independently of hepatic AMPK during AICAR administration. Although the glucoregulatory effects of AICAR were shown to be independent of AMPK, these studies provide in vivo support for the AMPK energy sensor paradigm. AICAR reduced hepatic energy charge by </w:instrText>
+      </w:r>
+      <w:r>
+        <w:rPr>
+          <w:rFonts w:ascii="Cambria Math" w:eastAsia="Times New Roman" w:hAnsi="Cambria Math" w:cs="Cambria Math"/>
+          <w:bCs/>
+          <w:sz w:val="24"/>
+          <w:szCs w:val="24"/>
+          <w:shd w:val="clear" w:color="auto" w:fill="FFFFFF"/>
+        </w:rPr>
+        <w:instrText>∼</w:instrText>
+      </w:r>
+      <w:r>
+        <w:rPr>
+          <w:rFonts w:ascii="Arial" w:eastAsia="Times New Roman" w:hAnsi="Arial" w:cs="Arial"/>
+          <w:bCs/>
+          <w:sz w:val="24"/>
+          <w:szCs w:val="24"/>
+          <w:shd w:val="clear" w:color="auto" w:fill="FFFFFF"/>
+        </w:rPr>
+        <w:instrText xml:space="preserve">20% in α1α2lox/lox, which was exacerbated by </w:instrText>
+      </w:r>
+      <w:r>
+        <w:rPr>
+          <w:rFonts w:ascii="Cambria Math" w:eastAsia="Times New Roman" w:hAnsi="Cambria Math" w:cs="Cambria Math"/>
+          <w:bCs/>
+          <w:sz w:val="24"/>
+          <w:szCs w:val="24"/>
+          <w:shd w:val="clear" w:color="auto" w:fill="FFFFFF"/>
+        </w:rPr>
+        <w:instrText>∼</w:instrText>
+      </w:r>
+      <w:r>
+        <w:rPr>
+          <w:rFonts w:ascii="Arial" w:eastAsia="Times New Roman" w:hAnsi="Arial" w:cs="Arial"/>
+          <w:bCs/>
+          <w:sz w:val="24"/>
+          <w:szCs w:val="24"/>
+          <w:shd w:val="clear" w:color="auto" w:fill="FFFFFF"/>
+        </w:rPr>
+        <w:instrText xml:space="preserve">2-fold in α1α2lox/lox + Albcre. This corresponded to a </w:instrText>
+      </w:r>
+      <w:r>
+        <w:rPr>
+          <w:rFonts w:ascii="Cambria Math" w:eastAsia="Times New Roman" w:hAnsi="Cambria Math" w:cs="Cambria Math"/>
+          <w:bCs/>
+          <w:sz w:val="24"/>
+          <w:szCs w:val="24"/>
+          <w:shd w:val="clear" w:color="auto" w:fill="FFFFFF"/>
+        </w:rPr>
+        <w:instrText>∼</w:instrText>
+      </w:r>
+      <w:r>
+        <w:rPr>
+          <w:rFonts w:ascii="Arial" w:eastAsia="Times New Roman" w:hAnsi="Arial" w:cs="Arial"/>
+          <w:bCs/>
+          <w:sz w:val="24"/>
+          <w:szCs w:val="24"/>
+          <w:shd w:val="clear" w:color="auto" w:fill="FFFFFF"/>
+        </w:rPr>
+        <w:instrText xml:space="preserve">6-fold rise in AMP/ATP in α1α2lox/lox + Albcre. Consistent with the effects on adenine nucleotides, maximal mitochondrial respiration was </w:instrText>
+      </w:r>
+      <w:r>
+        <w:rPr>
+          <w:rFonts w:ascii="Cambria Math" w:eastAsia="Times New Roman" w:hAnsi="Cambria Math" w:cs="Cambria Math"/>
+          <w:bCs/>
+          <w:sz w:val="24"/>
+          <w:szCs w:val="24"/>
+          <w:shd w:val="clear" w:color="auto" w:fill="FFFFFF"/>
+        </w:rPr>
+        <w:instrText>∼</w:instrText>
+      </w:r>
+      <w:r>
+        <w:rPr>
+          <w:rFonts w:ascii="Arial" w:eastAsia="Times New Roman" w:hAnsi="Arial" w:cs="Arial"/>
+          <w:bCs/>
+          <w:sz w:val="24"/>
+          <w:szCs w:val="24"/>
+          <w:shd w:val="clear" w:color="auto" w:fill="FFFFFF"/>
+        </w:rPr>
+        <w:instrText>30% lower in α1α2lox/lox + Albcre than α1α2lox/lox livers. Mitochondrial oxidative phosphorylation efficiency was reduced by 25%. In summary, these results demonstrate that the NMP capacity to inhibit glucose production in vivo is independent of liver AMPK. In contrast, AMPK promotes mitochondrial function and protects against a more precipitous fall in ATP during AICAR administration. © 2014 by The American Society for Biochemistry and Molecular Biology, Inc.","author":[{"dropping-particle":"","family":"Hasenour","given":"Clinton M.","non-dropping-particle":"","parse-names":false,"suffix":""},{"dropping-particle":"","family":"Ridley","given":"D. Emerson","non-dropping-particle":"","parse-names":false,"suffix":""},{"dropping-particle":"","family":"Hughey","given":"Curtis C.","non-dropping-particle":"","parse-names":false,"suffix":""},{"dropping-particle":"","family":"James","given":"Freyja D.","non-dropping-particle":"","parse-names":false,"suffix":""},{"dropping-particle":"","family":"Donahue","given":"E. Patrick","non-dropping-particle":"","parse-names":false,"suffix":""},{"dropping-particle":"","family":"Shearer","given":"Jane","non-dropping-particle":"","parse-names":false,"suffix":""},{"dropping-particle":"","family":"Viollet","given":"Benoit","non-dropping-particle":"","parse-names":false,"suffix":""},{"dropping-particle":"","family":"Foretz","given":"Marc","non-dropping-particle":"","parse-names":false,"suffix":""},{"dropping-particle":"","family":"Wasserman","given":"David H.","non-dropping-particle":"","parse-names":false,"suffix":""}],"container-title":"Journal of Biological Chemistry","id":"ITEM-1","issue":"9","issued":{"date-parts":[["2014","2","28"]]},"page":"5950-5959","publisher":"J Biol Chem","title":"5-Aminoimidazole-4-carboxamide-1-β-D-ribofuranoside (AICAR) effect on glucose production, but not energy metabolism, is independent of hepatic AMPK in vivo","type":"article-journal","volume":"289"},"uris":["http://www.mendeley.com/documents/?uuid=7cd98180-58d8-3da2-9156-92217d8cce5e"]}],"mendeley":{"formattedCitation":"&lt;sup&gt;3&lt;/sup&gt;","plainTextFormattedCitation":"3","previouslyFormattedCitation":"&lt;sup&gt;3&lt;/sup&gt;"},"properties":{"noteIndex":0},"schema":"https://github.com/citation-style-language/schema/raw/master/csl-citation.json"}</w:instrText>
+      </w:r>
+      <w:r>
+        <w:rPr>
+          <w:rFonts w:ascii="Arial" w:eastAsia="Times New Roman" w:hAnsi="Arial" w:cs="Arial"/>
+          <w:bCs/>
+          <w:sz w:val="24"/>
+          <w:szCs w:val="24"/>
+          <w:shd w:val="clear" w:color="auto" w:fill="FFFFFF"/>
+        </w:rPr>
+        <w:fldChar w:fldCharType="separate"/>
+      </w:r>
+      <w:r>
+        <w:rPr>
+          <w:rFonts w:ascii="Arial" w:eastAsia="Times New Roman" w:hAnsi="Arial" w:cs="Arial"/>
+          <w:bCs/>
+          <w:noProof/>
+          <w:sz w:val="24"/>
+          <w:szCs w:val="24"/>
+          <w:shd w:val="clear" w:color="auto" w:fill="FFFFFF"/>
+          <w:vertAlign w:val="superscript"/>
+        </w:rPr>
+        <w:t>3</w:t>
+      </w:r>
+      <w:r>
+        <w:rPr>
+          <w:rFonts w:ascii="Arial" w:eastAsia="Times New Roman" w:hAnsi="Arial" w:cs="Arial"/>
+          <w:bCs/>
+          <w:sz w:val="24"/>
+          <w:szCs w:val="24"/>
+          <w:shd w:val="clear" w:color="auto" w:fill="FFFFFF"/>
+        </w:rPr>
+        <w:fldChar w:fldCharType="end"/>
+      </w:r>
+      <w:r>
+        <w:rPr>
+          <w:rFonts w:ascii="Arial" w:eastAsia="Times New Roman" w:hAnsi="Arial" w:cs="Arial"/>
+          <w:bCs/>
+          <w:sz w:val="24"/>
+          <w:szCs w:val="24"/>
+          <w:shd w:val="clear" w:color="auto" w:fill="FFFFFF"/>
+        </w:rPr>
+        <w:t xml:space="preserve">, there was no difference in fasting blood glucose between KO and WT </w:t>
+      </w:r>
+      <w:r>
+        <w:rPr>
+          <w:rFonts w:ascii="Arial" w:eastAsia="Times New Roman" w:hAnsi="Arial" w:cs="Arial"/>
+          <w:bCs/>
+          <w:sz w:val="24"/>
+          <w:szCs w:val="24"/>
+          <w:shd w:val="clear" w:color="auto" w:fill="FFFFFF"/>
+        </w:rPr>
+        <w:t xml:space="preserve">mice </w:t>
+      </w:r>
+      <w:r>
+        <w:rPr>
+          <w:rFonts w:ascii="Arial" w:eastAsia="Times New Roman" w:hAnsi="Arial" w:cs="Arial"/>
+          <w:bCs/>
+          <w:sz w:val="24"/>
+          <w:szCs w:val="24"/>
+          <w:shd w:val="clear" w:color="auto" w:fill="FFFFFF"/>
+        </w:rPr>
+        <w:t xml:space="preserve">(Figure ___). </w:t>
+      </w:r>
+    </w:p>
+    <w:p>
+      <w:pPr>
+        <w:pStyle w:val="ListParagraph"/>
+        <w:numPr>
+          <w:ilvl w:val="1"/>
+          <w:numId w:val="3"/>
+        </w:numPr>
+        <w:jc w:val="left"/>
+        <w:rPr>
+          <w:rFonts w:ascii="Arial" w:eastAsia="Times New Roman" w:hAnsi="Arial" w:cs="Arial"/>
+          <w:bCs/>
+          <w:sz w:val="24"/>
+          <w:szCs w:val="24"/>
+          <w:shd w:val="clear" w:color="auto" w:fill="FFFFFF"/>
+        </w:rPr>
+      </w:pPr>
+      <w:r>
+        <w:rPr>
+          <w:rFonts w:ascii="Arial" w:eastAsia="Times New Roman" w:hAnsi="Arial" w:cs="Arial"/>
+          <w:bCs/>
+          <w:sz w:val="24"/>
+          <w:szCs w:val="24"/>
+          <w:shd w:val="clear" w:color="auto" w:fill="FFFFFF"/>
+        </w:rPr>
+        <w:t>Our results were in agreement with the previous finding that</w:t>
+      </w:r>
+      <w:r>
+        <w:rPr>
+          <w:rFonts w:ascii="Arial" w:eastAsia="Times New Roman" w:hAnsi="Arial" w:cs="Arial"/>
+          <w:bCs/>
+          <w:sz w:val="24"/>
+          <w:szCs w:val="24"/>
+          <w:shd w:val="clear" w:color="auto" w:fill="FFFFFF"/>
+        </w:rPr>
+        <w:t xml:space="preserve"> AMPKa2 KO mice had normal insulin sensitivity</w:t>
+      </w:r>
+      <w:r>
+        <w:rPr>
+          <w:rFonts w:ascii="Arial" w:eastAsia="Times New Roman" w:hAnsi="Arial" w:cs="Arial"/>
+          <w:bCs/>
+          <w:sz w:val="24"/>
+          <w:szCs w:val="24"/>
+          <w:shd w:val="clear" w:color="auto" w:fill="FFFFFF"/>
+        </w:rPr>
+        <w:fldChar w:fldCharType="begin" w:fldLock="1"/>
+      </w:r>
+      <w:r>
+        <w:rPr>
+          <w:rFonts w:ascii="Arial" w:eastAsia="Times New Roman" w:hAnsi="Arial" w:cs="Arial"/>
+          <w:bCs/>
+          <w:sz w:val="24"/>
+          <w:szCs w:val="24"/>
+          <w:shd w:val="clear" w:color="auto" w:fill="FFFFFF"/>
+        </w:rPr>
+        <w:instrText>ADDIN CSL_CITATION {"citationItems":[{"id":"ITEM-1","itemData":{"DOI":"10.1210/en.2005-0898","ISSN":"00137227","abstract":"The AMP-activated kinase (AMPK) is a serine threonine kinase that functions as a fuel sensor to regulate energy balance at both cellular and whole-body levels. Here we studied how hepatic AMPKα2 isoform affects hepatic glucose production and peripheral glucose uptake in vivo. We generated mice deleted for the AMPKα2 gene specifically in the liver (liverα2KO). Liverα2KO mice were glucose intolerant and hyperglycemic in the fasted state. Hyperglycemia was associated with a 50% higher endogenous glucose production than in controls as assessed in vivo. We then investigated whether this increased glucose production was sensitive to insulin. Insulin, when infused at a rate inducing physiological hyperinsulinemia, totally inhibited endogenous glucose production in liverα2KO mice, showing that they had normal insulin sensitivity. This was confirmed in vivo by normal insulin-induced phosphorylation of Akt and transcriptional regulation of the phosphoenolpyruvate carboxykinase, glucose-6 phosphatase, and pyruvate kinase in liver during the fasted/fed transition. Leptin and adiponectin regulate hepatic glucose production, so we then infused these adipokines into liverα2KO mice. Neither of these adipokines regulated hepatic glucose production in mice lacking hepatic AMPKα2, whereas both did so in control mice. In conclusion, we show that the hepatic AMPKα2 isoform is essential for suppressing hepatic glucose production and maintaining fasting blood glucose levels in the physiological range. We also demonstrate that regulation of hepatic glucose production by leptin and adiponectin, but not insulin, requires hepatic AMPKα2 activity. Copyright © 2006 by The Endocrine Society.","author":[{"dropping-particle":"","family":"Andreelli","given":"Fabrizio","non-dropping-particle":"","parse-names":false,"suffix":""},{"dropping-particle":"","family":"Foretz","given":"Marc","non-dropping-particle":"","parse-names":false,"suffix":""},{"dropping-particle":"","family":"Knauf","given":"Claude","non-dropping-particle":"","parse-names":false,"suffix":""},{"dropping-particle":"","family":"Cani","given":"Patrice D.","non-dropping-particle":"","parse-names":false,"suffix":""},{"dropping-particle":"","family":"Perrin","given":"Christophe","non-dropping-particle":"","parse-names":false,"suffix":""},{"dropping-particle":"","family":"Iglesias","given":"Miguel A.","non-dropping-particle":"","parse-names":false,"suffix":""},{"dropping-particle":"","family":"Pillot","given":"Bruno","non-dropping-particle":"","parse-names":false,"suffix":""},{"dropping-particle":"","family":"Bado","given":"André","non-dropping-particle":"","parse-names":false,"suffix":""},{"dropping-particle":"","family":"Tronche","given":"François","non-dropping-particle":"","parse-names":false,"suffix":""},{"dropping-particle":"","family":"Mithieux","given":"Gilles","non-dropping-particle":"","parse-names":false,"suffix":""},{"dropping-particle":"","family":"Vaulont","given":"Sophie","non-dropping-particle":"","parse-names":false,"suffix":""},{"dropping-particle":"","family":"Burcelin","given":"Rémy","non-dropping-particle":"","parse-names":false,"suffix":""},{"dropping-particle":"","family":"Viollet","given":"Benoit","non-dropping-particle":"","parse-names":false,"suffix":""}],"container-title":"Endocrinology","id":"ITEM-1","issue":"5","issued":{"date-parts":[["2006","5"]]},"page":"2432-2441","publisher":"Endocrinology","title":"Liver adenosine monophosphate-activated kinase-α2 catalytic subunit is a key target for the control of hepatic glucose production by adiponectin and leptin but not insulin","type":"article-journal","volume":"147"},"uris":["http://www.mendeley.com/documents/?uuid=d70a5e8e-2d91-314e-9e47-55d6889c6d43"]}],"mendeley":{"formattedCitation":"&lt;sup&gt;7&lt;/sup&gt;","plainTextFormattedCitation":"7"},"properties":{"noteIndex":0},"schema":"https://github.com/citation-style-language/schema/raw/master/csl-citation.json"}</w:instrText>
+      </w:r>
+      <w:r>
+        <w:rPr>
+          <w:rFonts w:ascii="Arial" w:eastAsia="Times New Roman" w:hAnsi="Arial" w:cs="Arial"/>
+          <w:bCs/>
+          <w:sz w:val="24"/>
+          <w:szCs w:val="24"/>
+          <w:shd w:val="clear" w:color="auto" w:fill="FFFFFF"/>
+        </w:rPr>
+        <w:fldChar w:fldCharType="separate"/>
+      </w:r>
+      <w:r>
+        <w:rPr>
+          <w:rFonts w:ascii="Arial" w:eastAsia="Times New Roman" w:hAnsi="Arial" w:cs="Arial"/>
+          <w:bCs/>
+          <w:noProof/>
+          <w:sz w:val="24"/>
+          <w:szCs w:val="24"/>
+          <w:shd w:val="clear" w:color="auto" w:fill="FFFFFF"/>
+          <w:vertAlign w:val="superscript"/>
+        </w:rPr>
+        <w:t>7</w:t>
+      </w:r>
+      <w:r>
+        <w:rPr>
+          <w:rFonts w:ascii="Arial" w:eastAsia="Times New Roman" w:hAnsi="Arial" w:cs="Arial"/>
+          <w:bCs/>
+          <w:sz w:val="24"/>
+          <w:szCs w:val="24"/>
+          <w:shd w:val="clear" w:color="auto" w:fill="FFFFFF"/>
+        </w:rPr>
+        <w:fldChar w:fldCharType="end"/>
+      </w:r>
+      <w:r>
+        <w:rPr>
+          <w:rFonts w:ascii="Arial" w:eastAsia="Times New Roman" w:hAnsi="Arial" w:cs="Arial"/>
+          <w:bCs/>
+          <w:sz w:val="24"/>
+          <w:szCs w:val="24"/>
+          <w:shd w:val="clear" w:color="auto" w:fill="FFFFFF"/>
+        </w:rPr>
+        <w:t xml:space="preserve">. </w:t>
+      </w:r>
+      <w:r>
+        <w:rPr>
+          <w:rFonts w:ascii="Arial" w:eastAsia="Times New Roman" w:hAnsi="Arial" w:cs="Arial"/>
+          <w:bCs/>
+          <w:sz w:val="24"/>
+          <w:szCs w:val="24"/>
+          <w:shd w:val="clear" w:color="auto" w:fill="FFFFFF"/>
+        </w:rPr>
+        <w:t xml:space="preserve"> </w:t>
+      </w:r>
+      <w:r>
+        <w:rPr>
+          <w:rFonts w:ascii="Arial" w:eastAsia="Times New Roman" w:hAnsi="Arial" w:cs="Arial"/>
+          <w:bCs/>
+          <w:sz w:val="24"/>
+          <w:szCs w:val="24"/>
+          <w:shd w:val="clear" w:color="auto" w:fill="FFFFFF"/>
+        </w:rPr>
+        <w:t>Our findings showed that a</w:t>
+      </w:r>
+      <w:r>
+        <w:rPr>
+          <w:rFonts w:ascii="Arial" w:eastAsia="Times New Roman" w:hAnsi="Arial" w:cs="Arial"/>
+          <w:bCs/>
+          <w:sz w:val="24"/>
+          <w:szCs w:val="24"/>
+          <w:shd w:val="clear" w:color="auto" w:fill="FFFFFF"/>
+        </w:rPr>
+        <w:t>lpha</w:t>
+      </w:r>
+      <w:r>
+        <w:rPr>
+          <w:rFonts w:ascii="Arial" w:eastAsia="Times New Roman" w:hAnsi="Arial" w:cs="Arial"/>
+          <w:bCs/>
+          <w:sz w:val="24"/>
+          <w:szCs w:val="24"/>
+          <w:shd w:val="clear" w:color="auto" w:fill="FFFFFF"/>
+        </w:rPr>
+        <w:t xml:space="preserve">1/2 </w:t>
+      </w:r>
       <w:r>
         <w:rPr>
           <w:rFonts w:ascii="Arial" w:eastAsia="Times New Roman" w:hAnsi="Arial" w:cs="Arial"/>
@@ -4878,50 +6841,131 @@
           <w:szCs w:val="24"/>
           <w:shd w:val="clear" w:color="auto" w:fill="FFFFFF"/>
         </w:rPr>
-        <w:t xml:space="preserve">in blood glucose </w:t>
-      </w:r>
-      <w:r>
-        <w:rPr>
-          <w:rFonts w:ascii="Arial" w:eastAsia="Times New Roman" w:hAnsi="Arial" w:cs="Arial"/>
-          <w:bCs/>
-          <w:sz w:val="24"/>
-          <w:szCs w:val="24"/>
-          <w:shd w:val="clear" w:color="auto" w:fill="FFFFFF"/>
-        </w:rPr>
-        <w:t>compared to mice fed a control diet</w:t>
-      </w:r>
-      <w:r>
-        <w:rPr>
-          <w:rFonts w:ascii="Arial" w:eastAsia="Times New Roman" w:hAnsi="Arial" w:cs="Arial"/>
-          <w:bCs/>
-          <w:sz w:val="24"/>
-          <w:szCs w:val="24"/>
-          <w:shd w:val="clear" w:color="auto" w:fill="FFFFFF"/>
-        </w:rPr>
-        <w:t>, however there was no difference between treatment groups</w:t>
-      </w:r>
-      <w:r>
-        <w:rPr>
-          <w:rFonts w:ascii="Arial" w:eastAsia="Times New Roman" w:hAnsi="Arial" w:cs="Arial"/>
-          <w:bCs/>
-          <w:sz w:val="24"/>
-          <w:szCs w:val="24"/>
-          <w:shd w:val="clear" w:color="auto" w:fill="FFFFFF"/>
-        </w:rPr>
-        <w:t xml:space="preserve"> </w:t>
-      </w:r>
-      <w:r>
-        <w:rPr>
-          <w:rFonts w:ascii="Arial" w:eastAsia="Times New Roman" w:hAnsi="Arial" w:cs="Arial"/>
-          <w:bCs/>
-          <w:sz w:val="24"/>
-          <w:szCs w:val="24"/>
-          <w:shd w:val="clear" w:color="auto" w:fill="FFFFFF"/>
-        </w:rPr>
-        <w:t xml:space="preserve">(Figure 5).  </w:t>
+        <w:t>in b</w:t>
       </w:r>
       <w:bookmarkStart w:id="0" w:name="_GoBack"/>
       <w:bookmarkEnd w:id="0"/>
+      <w:r>
+        <w:rPr>
+          <w:rFonts w:ascii="Arial" w:eastAsia="Times New Roman" w:hAnsi="Arial" w:cs="Arial"/>
+          <w:bCs/>
+          <w:sz w:val="24"/>
+          <w:szCs w:val="24"/>
+          <w:shd w:val="clear" w:color="auto" w:fill="FFFFFF"/>
+        </w:rPr>
+        <w:t xml:space="preserve">lood glucose </w:t>
+      </w:r>
+      <w:r>
+        <w:rPr>
+          <w:rFonts w:ascii="Arial" w:eastAsia="Times New Roman" w:hAnsi="Arial" w:cs="Arial"/>
+          <w:bCs/>
+          <w:sz w:val="24"/>
+          <w:szCs w:val="24"/>
+          <w:shd w:val="clear" w:color="auto" w:fill="FFFFFF"/>
+        </w:rPr>
+        <w:t>compared to mice fed a control diet</w:t>
+      </w:r>
+      <w:r>
+        <w:rPr>
+          <w:rFonts w:ascii="Arial" w:eastAsia="Times New Roman" w:hAnsi="Arial" w:cs="Arial"/>
+          <w:bCs/>
+          <w:sz w:val="24"/>
+          <w:szCs w:val="24"/>
+          <w:shd w:val="clear" w:color="auto" w:fill="FFFFFF"/>
+        </w:rPr>
+        <w:t>, however there was no difference between treatment groups</w:t>
+      </w:r>
+      <w:r>
+        <w:rPr>
+          <w:rFonts w:ascii="Arial" w:eastAsia="Times New Roman" w:hAnsi="Arial" w:cs="Arial"/>
+          <w:bCs/>
+          <w:sz w:val="24"/>
+          <w:szCs w:val="24"/>
+          <w:shd w:val="clear" w:color="auto" w:fill="FFFFFF"/>
+        </w:rPr>
+        <w:t xml:space="preserve"> </w:t>
+      </w:r>
+      <w:r>
+        <w:rPr>
+          <w:rFonts w:ascii="Arial" w:eastAsia="Times New Roman" w:hAnsi="Arial" w:cs="Arial"/>
+          <w:bCs/>
+          <w:sz w:val="24"/>
+          <w:szCs w:val="24"/>
+          <w:shd w:val="clear" w:color="auto" w:fill="FFFFFF"/>
+        </w:rPr>
+        <w:t xml:space="preserve">(Figure 5).  </w:t>
+      </w:r>
+    </w:p>
+    <w:p>
+      <w:pPr>
+        <w:pStyle w:val="ListParagraph"/>
+        <w:numPr>
+          <w:ilvl w:val="1"/>
+          <w:numId w:val="3"/>
+        </w:numPr>
+        <w:jc w:val="left"/>
+        <w:rPr>
+          <w:rFonts w:ascii="Arial" w:eastAsia="Times New Roman" w:hAnsi="Arial" w:cs="Arial"/>
+          <w:bCs/>
+          <w:sz w:val="24"/>
+          <w:szCs w:val="24"/>
+          <w:shd w:val="clear" w:color="auto" w:fill="FFFFFF"/>
+        </w:rPr>
+      </w:pPr>
+      <w:r>
+        <w:rPr>
+          <w:rFonts w:ascii="Arial" w:eastAsia="Times New Roman" w:hAnsi="Arial" w:cs="Arial"/>
+          <w:bCs/>
+          <w:sz w:val="24"/>
+          <w:szCs w:val="24"/>
+          <w:shd w:val="clear" w:color="auto" w:fill="FFFFFF"/>
+        </w:rPr>
+        <w:t>Keto has higher glucose level, we care of WT vs knockout. KO control diet may be more insulin sensitive.</w:t>
+      </w:r>
+    </w:p>
+    <w:p>
+      <w:pPr>
+        <w:pStyle w:val="ListParagraph"/>
+        <w:numPr>
+          <w:ilvl w:val="1"/>
+          <w:numId w:val="3"/>
+        </w:numPr>
+        <w:jc w:val="left"/>
+        <w:rPr>
+          <w:rFonts w:ascii="Arial" w:eastAsia="Times New Roman" w:hAnsi="Arial" w:cs="Arial"/>
+          <w:bCs/>
+          <w:sz w:val="24"/>
+          <w:szCs w:val="24"/>
+          <w:shd w:val="clear" w:color="auto" w:fill="FFFFFF"/>
+        </w:rPr>
+      </w:pPr>
+      <w:r>
+        <w:rPr>
+          <w:rFonts w:ascii="Arial" w:eastAsia="Times New Roman" w:hAnsi="Arial" w:cs="Arial"/>
+          <w:bCs/>
+          <w:sz w:val="24"/>
+          <w:szCs w:val="24"/>
+          <w:shd w:val="clear" w:color="auto" w:fill="FFFFFF"/>
+        </w:rPr>
+        <w:t xml:space="preserve">on chow they are potentially more insulin sensitive (consistent or inconsistent with other papers) - </w:t>
+      </w:r>
+    </w:p>
+    <w:p>
+      <w:pPr>
+        <w:pStyle w:val="ListParagraph"/>
+        <w:numPr>
+          <w:ilvl w:val="1"/>
+          <w:numId w:val="3"/>
+        </w:numPr>
+        <w:jc w:val="left"/>
+        <w:rPr>
+          <w:rFonts w:ascii="Arial" w:eastAsia="Times New Roman" w:hAnsi="Arial" w:cs="Arial"/>
+          <w:bCs/>
+          <w:sz w:val="24"/>
+          <w:szCs w:val="24"/>
+          <w:shd w:val="clear" w:color="auto" w:fill="FFFFFF"/>
+        </w:rPr>
+      </w:pPr>
     </w:p>
     <w:p>
       <w:pPr>
@@ -5027,7 +7071,6 @@
           <w:rFonts w:ascii="Arial" w:hAnsi="Arial" w:cs="Arial"/>
           <w:noProof/>
           <w:sz w:val="24"/>
-          <w:szCs w:val="24"/>
         </w:rPr>
       </w:pPr>
       <w:r>
@@ -5065,7 +7108,6 @@
           <w:rFonts w:ascii="Arial" w:hAnsi="Arial" w:cs="Arial"/>
           <w:noProof/>
           <w:sz w:val="24"/>
-          <w:szCs w:val="24"/>
         </w:rPr>
         <w:t xml:space="preserve">1. </w:t>
       </w:r>
@@ -5074,7 +7116,6 @@
           <w:rFonts w:ascii="Arial" w:hAnsi="Arial" w:cs="Arial"/>
           <w:noProof/>
           <w:sz w:val="24"/>
-          <w:szCs w:val="24"/>
         </w:rPr>
         <w:tab/>
         <w:t xml:space="preserve">Nakada D, Saunders TL, Morrison SJ. Lkb1 regulates cell cycle and energy metabolism in haematopoietic stem cells. </w:t>
@@ -5086,7 +7127,6 @@
           <w:iCs/>
           <w:noProof/>
           <w:sz w:val="24"/>
-          <w:szCs w:val="24"/>
         </w:rPr>
         <w:t>Nature</w:t>
       </w:r>
@@ -5095,7 +7135,6 @@
           <w:rFonts w:ascii="Arial" w:hAnsi="Arial" w:cs="Arial"/>
           <w:noProof/>
           <w:sz w:val="24"/>
-          <w:szCs w:val="24"/>
         </w:rPr>
         <w:t>. 2010;468(7324):653-658. doi:10.1038/nature09571</w:t>
       </w:r>
@@ -5112,7 +7151,6 @@
           <w:rFonts w:ascii="Arial" w:hAnsi="Arial" w:cs="Arial"/>
           <w:noProof/>
           <w:sz w:val="24"/>
-          <w:szCs w:val="24"/>
         </w:rPr>
       </w:pPr>
       <w:r>
@@ -5120,7 +7158,6 @@
           <w:rFonts w:ascii="Arial" w:hAnsi="Arial" w:cs="Arial"/>
           <w:noProof/>
           <w:sz w:val="24"/>
-          <w:szCs w:val="24"/>
         </w:rPr>
         <w:t xml:space="preserve">2. </w:t>
       </w:r>
@@ -5129,7 +7166,6 @@
           <w:rFonts w:ascii="Arial" w:hAnsi="Arial" w:cs="Arial"/>
           <w:noProof/>
           <w:sz w:val="24"/>
-          <w:szCs w:val="24"/>
         </w:rPr>
         <w:tab/>
         <w:t xml:space="preserve">Kazyken D, Magnuson B, Bodur C, et al. AMPK directly activates mTORC2 to promote cell survival during acute energetic stress. </w:t>
@@ -5141,7 +7177,6 @@
           <w:iCs/>
           <w:noProof/>
           <w:sz w:val="24"/>
-          <w:szCs w:val="24"/>
         </w:rPr>
         <w:t>Sci Signal</w:t>
       </w:r>
@@ -5150,7 +7185,6 @@
           <w:rFonts w:ascii="Arial" w:hAnsi="Arial" w:cs="Arial"/>
           <w:noProof/>
           <w:sz w:val="24"/>
-          <w:szCs w:val="24"/>
         </w:rPr>
         <w:t>. 2019;12(585). doi:10.1126/scisignal.aav3249</w:t>
       </w:r>
@@ -5164,26 +7198,609 @@
         <w:spacing w:line="240" w:lineRule="auto"/>
         <w:ind w:left="640" w:hanging="640"/>
         <w:rPr>
-          <w:rFonts w:ascii="Arial" w:eastAsia="Times New Roman" w:hAnsi="Arial" w:cs="Arial"/>
-          <w:color w:val="252525"/>
-          <w:sz w:val="24"/>
-          <w:szCs w:val="24"/>
-          <w:shd w:val="clear" w:color="auto" w:fill="FFFFFF"/>
-        </w:rPr>
-      </w:pPr>
-      <w:r>
-        <w:rPr>
-          <w:rFonts w:ascii="Arial" w:eastAsia="Times New Roman" w:hAnsi="Arial" w:cs="Arial"/>
-          <w:color w:val="252525"/>
-          <w:sz w:val="24"/>
-          <w:szCs w:val="24"/>
-          <w:shd w:val="clear" w:color="auto" w:fill="FFFFFF"/>
-        </w:rPr>
-        <w:fldChar w:fldCharType="end"/>
+          <w:rFonts w:ascii="Arial" w:hAnsi="Arial" w:cs="Arial"/>
+          <w:noProof/>
+          <w:sz w:val="24"/>
+        </w:rPr>
+      </w:pPr>
+      <w:r>
+        <w:rPr>
+          <w:rFonts w:ascii="Arial" w:hAnsi="Arial" w:cs="Arial"/>
+          <w:noProof/>
+          <w:sz w:val="24"/>
+        </w:rPr>
+        <w:t xml:space="preserve">3. </w:t>
+      </w:r>
+      <w:r>
+        <w:rPr>
+          <w:rFonts w:ascii="Arial" w:hAnsi="Arial" w:cs="Arial"/>
+          <w:noProof/>
+          <w:sz w:val="24"/>
+        </w:rPr>
+        <w:tab/>
+        <w:t xml:space="preserve">Hasenour CM, Ridley DE, Hughey CC, et al. 5-Aminoimidazole-4-carboxamide-1-β-D-ribofuranoside (AICAR) effect on glucose production, but not energy metabolism, is independent of hepatic AMPK in vivo. </w:t>
+      </w:r>
+      <w:r>
+        <w:rPr>
+          <w:rFonts w:ascii="Arial" w:hAnsi="Arial" w:cs="Arial"/>
+          <w:i/>
+          <w:iCs/>
+          <w:noProof/>
+          <w:sz w:val="24"/>
+        </w:rPr>
+        <w:t>J Biol Chem</w:t>
+      </w:r>
+      <w:r>
+        <w:rPr>
+          <w:rFonts w:ascii="Arial" w:hAnsi="Arial" w:cs="Arial"/>
+          <w:noProof/>
+          <w:sz w:val="24"/>
+        </w:rPr>
+        <w:t>. 2014;289(9):5950-5959. doi:10.1074/jbc.M113.528232</w:t>
       </w:r>
     </w:p>
     <w:p>
       <w:pPr>
+        <w:widowControl w:val="0"/>
+        <w:autoSpaceDE w:val="0"/>
+        <w:autoSpaceDN w:val="0"/>
+        <w:adjustRightInd w:val="0"/>
+        <w:spacing w:line="240" w:lineRule="auto"/>
+        <w:ind w:left="640" w:hanging="640"/>
+        <w:rPr>
+          <w:rFonts w:ascii="Arial" w:hAnsi="Arial" w:cs="Arial"/>
+          <w:noProof/>
+          <w:sz w:val="24"/>
+        </w:rPr>
+      </w:pPr>
+      <w:r>
+        <w:rPr>
+          <w:rFonts w:ascii="Arial" w:hAnsi="Arial" w:cs="Arial"/>
+          <w:noProof/>
+          <w:sz w:val="24"/>
+        </w:rPr>
+        <w:t xml:space="preserve">4. </w:t>
+      </w:r>
+      <w:r>
+        <w:rPr>
+          <w:rFonts w:ascii="Arial" w:hAnsi="Arial" w:cs="Arial"/>
+          <w:noProof/>
+          <w:sz w:val="24"/>
+        </w:rPr>
+        <w:tab/>
+        <w:t xml:space="preserve">Viollet B, Andreelli F, Jørgensen SB, et al. The AMP-activated protein kinase α2 catalytic subunit controls whole-body insulin sensitivity. </w:t>
+      </w:r>
+      <w:r>
+        <w:rPr>
+          <w:rFonts w:ascii="Arial" w:hAnsi="Arial" w:cs="Arial"/>
+          <w:i/>
+          <w:iCs/>
+          <w:noProof/>
+          <w:sz w:val="24"/>
+        </w:rPr>
+        <w:t>J Clin Invest</w:t>
+      </w:r>
+      <w:r>
+        <w:rPr>
+          <w:rFonts w:ascii="Arial" w:hAnsi="Arial" w:cs="Arial"/>
+          <w:noProof/>
+          <w:sz w:val="24"/>
+        </w:rPr>
+        <w:t>. 2003;111(1):91-98. doi:10.1172/JCI16567</w:t>
+      </w:r>
+    </w:p>
+    <w:p>
+      <w:pPr>
+        <w:widowControl w:val="0"/>
+        <w:autoSpaceDE w:val="0"/>
+        <w:autoSpaceDN w:val="0"/>
+        <w:adjustRightInd w:val="0"/>
+        <w:spacing w:line="240" w:lineRule="auto"/>
+        <w:ind w:left="640" w:hanging="640"/>
+        <w:rPr>
+          <w:rFonts w:ascii="Arial" w:hAnsi="Arial" w:cs="Arial"/>
+          <w:noProof/>
+          <w:sz w:val="24"/>
+        </w:rPr>
+      </w:pPr>
+      <w:r>
+        <w:rPr>
+          <w:rFonts w:ascii="Arial" w:hAnsi="Arial" w:cs="Arial"/>
+          <w:noProof/>
+          <w:sz w:val="24"/>
+        </w:rPr>
+        <w:t xml:space="preserve">5. </w:t>
+      </w:r>
+      <w:r>
+        <w:rPr>
+          <w:rFonts w:ascii="Arial" w:hAnsi="Arial" w:cs="Arial"/>
+          <w:noProof/>
+          <w:sz w:val="24"/>
+        </w:rPr>
+        <w:tab/>
+        <w:t xml:space="preserve">Jørgensen SB, Viollet B, Andreelli F, et al. Knockout of the α2 but Not α1, 5′-AMP-activated Protein Kinase Isoform Abolishes 5-Aminoimidazole-4-carboxamide-1-β-4-ribofuranoside- but Not Contraction-induced Glucose Uptake in Skeletal Muscle. </w:t>
+      </w:r>
+      <w:r>
+        <w:rPr>
+          <w:rFonts w:ascii="Arial" w:hAnsi="Arial" w:cs="Arial"/>
+          <w:i/>
+          <w:iCs/>
+          <w:noProof/>
+          <w:sz w:val="24"/>
+        </w:rPr>
+        <w:lastRenderedPageBreak/>
+        <w:t>J Biol Chem</w:t>
+      </w:r>
+      <w:r>
+        <w:rPr>
+          <w:rFonts w:ascii="Arial" w:hAnsi="Arial" w:cs="Arial"/>
+          <w:noProof/>
+          <w:sz w:val="24"/>
+        </w:rPr>
+        <w:t>. 2004;279(2):1070-1079. doi:10.1074/jbc.M306205200</w:t>
+      </w:r>
+    </w:p>
+    <w:p>
+      <w:pPr>
+        <w:widowControl w:val="0"/>
+        <w:autoSpaceDE w:val="0"/>
+        <w:autoSpaceDN w:val="0"/>
+        <w:adjustRightInd w:val="0"/>
+        <w:spacing w:line="240" w:lineRule="auto"/>
+        <w:ind w:left="640" w:hanging="640"/>
+        <w:rPr>
+          <w:rFonts w:ascii="Arial" w:hAnsi="Arial" w:cs="Arial"/>
+          <w:noProof/>
+          <w:sz w:val="24"/>
+        </w:rPr>
+      </w:pPr>
+      <w:r>
+        <w:rPr>
+          <w:rFonts w:ascii="Arial" w:hAnsi="Arial" w:cs="Arial"/>
+          <w:noProof/>
+          <w:sz w:val="24"/>
+        </w:rPr>
+        <w:t xml:space="preserve">6. </w:t>
+      </w:r>
+      <w:r>
+        <w:rPr>
+          <w:rFonts w:ascii="Arial" w:hAnsi="Arial" w:cs="Arial"/>
+          <w:noProof/>
+          <w:sz w:val="24"/>
+        </w:rPr>
+        <w:tab/>
+        <w:t xml:space="preserve">Steinberg GR, O’Neill HM, Dzamko NL, et al. Whole body deletion of AMP-activated protein kinase β2 reduces muscle AMPK activity and exercise capacity. </w:t>
+      </w:r>
+      <w:r>
+        <w:rPr>
+          <w:rFonts w:ascii="Arial" w:hAnsi="Arial" w:cs="Arial"/>
+          <w:i/>
+          <w:iCs/>
+          <w:noProof/>
+          <w:sz w:val="24"/>
+        </w:rPr>
+        <w:t>J Biol Chem</w:t>
+      </w:r>
+      <w:r>
+        <w:rPr>
+          <w:rFonts w:ascii="Arial" w:hAnsi="Arial" w:cs="Arial"/>
+          <w:noProof/>
+          <w:sz w:val="24"/>
+        </w:rPr>
+        <w:t>. 2010;285(48):37198-37209. doi:10.1074/jbc.M110.102434</w:t>
+      </w:r>
+    </w:p>
+    <w:p>
+      <w:pPr>
+        <w:widowControl w:val="0"/>
+        <w:autoSpaceDE w:val="0"/>
+        <w:autoSpaceDN w:val="0"/>
+        <w:adjustRightInd w:val="0"/>
+        <w:spacing w:line="240" w:lineRule="auto"/>
+        <w:ind w:left="640" w:hanging="640"/>
+        <w:rPr>
+          <w:rFonts w:ascii="Arial" w:hAnsi="Arial" w:cs="Arial"/>
+          <w:noProof/>
+          <w:sz w:val="24"/>
+        </w:rPr>
+      </w:pPr>
+      <w:r>
+        <w:rPr>
+          <w:rFonts w:ascii="Arial" w:hAnsi="Arial" w:cs="Arial"/>
+          <w:noProof/>
+          <w:sz w:val="24"/>
+        </w:rPr>
+        <w:t xml:space="preserve">7. </w:t>
+      </w:r>
+      <w:r>
+        <w:rPr>
+          <w:rFonts w:ascii="Arial" w:hAnsi="Arial" w:cs="Arial"/>
+          <w:noProof/>
+          <w:sz w:val="24"/>
+        </w:rPr>
+        <w:tab/>
+        <w:t xml:space="preserve">Andreelli F, Foretz M, Knauf C, et al. Liver adenosine monophosphate-activated kinase-α2 catalytic subunit is a key target for the control of hepatic glucose production by adiponectin and leptin but not insulin. </w:t>
+      </w:r>
+      <w:r>
+        <w:rPr>
+          <w:rFonts w:ascii="Arial" w:hAnsi="Arial" w:cs="Arial"/>
+          <w:i/>
+          <w:iCs/>
+          <w:noProof/>
+          <w:sz w:val="24"/>
+        </w:rPr>
+        <w:t>Endocrinology</w:t>
+      </w:r>
+      <w:r>
+        <w:rPr>
+          <w:rFonts w:ascii="Arial" w:hAnsi="Arial" w:cs="Arial"/>
+          <w:noProof/>
+          <w:sz w:val="24"/>
+        </w:rPr>
+        <w:t>. 2006;147(5):2432-2441. doi:10.1210/en.2005-0898</w:t>
+      </w:r>
+    </w:p>
+    <w:p>
+      <w:pPr>
+        <w:widowControl w:val="0"/>
+        <w:autoSpaceDE w:val="0"/>
+        <w:autoSpaceDN w:val="0"/>
+        <w:adjustRightInd w:val="0"/>
+        <w:spacing w:line="240" w:lineRule="auto"/>
+        <w:ind w:left="640" w:hanging="640"/>
+        <w:rPr>
+          <w:rFonts w:ascii="Arial" w:hAnsi="Arial" w:cs="Arial"/>
+          <w:noProof/>
+          <w:sz w:val="24"/>
+        </w:rPr>
+      </w:pPr>
+      <w:r>
+        <w:rPr>
+          <w:rFonts w:ascii="Arial" w:hAnsi="Arial" w:cs="Arial"/>
+          <w:noProof/>
+          <w:sz w:val="24"/>
+        </w:rPr>
+        <w:t xml:space="preserve">8. </w:t>
+      </w:r>
+      <w:r>
+        <w:rPr>
+          <w:rFonts w:ascii="Arial" w:hAnsi="Arial" w:cs="Arial"/>
+          <w:noProof/>
+          <w:sz w:val="24"/>
+        </w:rPr>
+        <w:tab/>
+        <w:t xml:space="preserve">Foretz M, Hébrard S, Leclerc J, et al. Metformin inhibits hepatic gluconeogenesis in mice independently of the LKB1/AMPK pathway via a decrease in hepatic energy state. </w:t>
+      </w:r>
+      <w:r>
+        <w:rPr>
+          <w:rFonts w:ascii="Arial" w:hAnsi="Arial" w:cs="Arial"/>
+          <w:i/>
+          <w:iCs/>
+          <w:noProof/>
+          <w:sz w:val="24"/>
+        </w:rPr>
+        <w:t>J Clin Invest</w:t>
+      </w:r>
+      <w:r>
+        <w:rPr>
+          <w:rFonts w:ascii="Arial" w:hAnsi="Arial" w:cs="Arial"/>
+          <w:noProof/>
+          <w:sz w:val="24"/>
+        </w:rPr>
+        <w:t>. 2010;120(7):2355-2369. doi:10.1172/JCI40671</w:t>
+      </w:r>
+    </w:p>
+    <w:p>
+      <w:pPr>
+        <w:widowControl w:val="0"/>
+        <w:autoSpaceDE w:val="0"/>
+        <w:autoSpaceDN w:val="0"/>
+        <w:adjustRightInd w:val="0"/>
+        <w:spacing w:line="240" w:lineRule="auto"/>
+        <w:ind w:left="640" w:hanging="640"/>
+        <w:rPr>
+          <w:rFonts w:ascii="Arial" w:hAnsi="Arial" w:cs="Arial"/>
+          <w:noProof/>
+          <w:sz w:val="24"/>
+        </w:rPr>
+      </w:pPr>
+      <w:r>
+        <w:rPr>
+          <w:rFonts w:ascii="Arial" w:hAnsi="Arial" w:cs="Arial"/>
+          <w:noProof/>
+          <w:sz w:val="24"/>
+        </w:rPr>
+        <w:t xml:space="preserve">9. </w:t>
+      </w:r>
+      <w:r>
+        <w:rPr>
+          <w:rFonts w:ascii="Arial" w:hAnsi="Arial" w:cs="Arial"/>
+          <w:noProof/>
+          <w:sz w:val="24"/>
+        </w:rPr>
+        <w:tab/>
+        <w:t xml:space="preserve">Miller RA, Chu Q, Xie J, Foretz M, Viollet B, Birnbaum MJ. Biguanides suppress hepatic glucagon signalling by decreasing production of cyclic AMP. </w:t>
+      </w:r>
+      <w:r>
+        <w:rPr>
+          <w:rFonts w:ascii="Arial" w:hAnsi="Arial" w:cs="Arial"/>
+          <w:i/>
+          <w:iCs/>
+          <w:noProof/>
+          <w:sz w:val="24"/>
+        </w:rPr>
+        <w:t>Nature</w:t>
+      </w:r>
+      <w:r>
+        <w:rPr>
+          <w:rFonts w:ascii="Arial" w:hAnsi="Arial" w:cs="Arial"/>
+          <w:noProof/>
+          <w:sz w:val="24"/>
+        </w:rPr>
+        <w:t>. 2013;494(7436):256-260. doi:10.1038/nature11808</w:t>
+      </w:r>
+    </w:p>
+    <w:p>
+      <w:pPr>
+        <w:widowControl w:val="0"/>
+        <w:autoSpaceDE w:val="0"/>
+        <w:autoSpaceDN w:val="0"/>
+        <w:adjustRightInd w:val="0"/>
+        <w:spacing w:line="240" w:lineRule="auto"/>
+        <w:ind w:left="640" w:hanging="640"/>
+        <w:rPr>
+          <w:rFonts w:ascii="Arial" w:hAnsi="Arial" w:cs="Arial"/>
+          <w:noProof/>
+          <w:sz w:val="24"/>
+        </w:rPr>
+      </w:pPr>
+      <w:r>
+        <w:rPr>
+          <w:rFonts w:ascii="Arial" w:hAnsi="Arial" w:cs="Arial"/>
+          <w:noProof/>
+          <w:sz w:val="24"/>
+        </w:rPr>
+        <w:t xml:space="preserve">10. </w:t>
+      </w:r>
+      <w:r>
+        <w:rPr>
+          <w:rFonts w:ascii="Arial" w:hAnsi="Arial" w:cs="Arial"/>
+          <w:noProof/>
+          <w:sz w:val="24"/>
+        </w:rPr>
+        <w:tab/>
+        <w:t xml:space="preserve">Hasenour CM, Ridley DE, James FD, et al. Liver AMP-activated protein kinase is unnecessary for gluconeogenesis but protects energy state during nutrient deprivation. </w:t>
+      </w:r>
+      <w:r>
+        <w:rPr>
+          <w:rFonts w:ascii="Arial" w:hAnsi="Arial" w:cs="Arial"/>
+          <w:i/>
+          <w:iCs/>
+          <w:noProof/>
+          <w:sz w:val="24"/>
+        </w:rPr>
+        <w:t>PLoS One</w:t>
+      </w:r>
+      <w:r>
+        <w:rPr>
+          <w:rFonts w:ascii="Arial" w:hAnsi="Arial" w:cs="Arial"/>
+          <w:noProof/>
+          <w:sz w:val="24"/>
+        </w:rPr>
+        <w:t>. 2017;12(1). doi:10.1371/journal.pone.0170382</w:t>
+      </w:r>
+    </w:p>
+    <w:p>
+      <w:pPr>
+        <w:widowControl w:val="0"/>
+        <w:autoSpaceDE w:val="0"/>
+        <w:autoSpaceDN w:val="0"/>
+        <w:adjustRightInd w:val="0"/>
+        <w:spacing w:line="240" w:lineRule="auto"/>
+        <w:ind w:left="640" w:hanging="640"/>
+        <w:rPr>
+          <w:rFonts w:ascii="Arial" w:hAnsi="Arial" w:cs="Arial"/>
+          <w:noProof/>
+          <w:sz w:val="24"/>
+        </w:rPr>
+      </w:pPr>
+      <w:r>
+        <w:rPr>
+          <w:rFonts w:ascii="Arial" w:hAnsi="Arial" w:cs="Arial"/>
+          <w:noProof/>
+          <w:sz w:val="24"/>
+        </w:rPr>
+        <w:t xml:space="preserve">11. </w:t>
+      </w:r>
+      <w:r>
+        <w:rPr>
+          <w:rFonts w:ascii="Arial" w:hAnsi="Arial" w:cs="Arial"/>
+          <w:noProof/>
+          <w:sz w:val="24"/>
+        </w:rPr>
+        <w:tab/>
+        <w:t xml:space="preserve">Dzamko N, van Denderen BJW, Hevener AL, et al. AMPK β1 deletion reduces appetite, preventing obesity and hepatic insulin resistance. </w:t>
+      </w:r>
+      <w:r>
+        <w:rPr>
+          <w:rFonts w:ascii="Arial" w:hAnsi="Arial" w:cs="Arial"/>
+          <w:i/>
+          <w:iCs/>
+          <w:noProof/>
+          <w:sz w:val="24"/>
+        </w:rPr>
+        <w:t>J Biol Chem</w:t>
+      </w:r>
+      <w:r>
+        <w:rPr>
+          <w:rFonts w:ascii="Arial" w:hAnsi="Arial" w:cs="Arial"/>
+          <w:noProof/>
+          <w:sz w:val="24"/>
+        </w:rPr>
+        <w:t>. 2010;285(1):115-122. doi:10.1074/jbc.M109.056762</w:t>
+      </w:r>
+    </w:p>
+    <w:p>
+      <w:pPr>
+        <w:widowControl w:val="0"/>
+        <w:autoSpaceDE w:val="0"/>
+        <w:autoSpaceDN w:val="0"/>
+        <w:adjustRightInd w:val="0"/>
+        <w:spacing w:line="240" w:lineRule="auto"/>
+        <w:ind w:left="640" w:hanging="640"/>
+        <w:rPr>
+          <w:rFonts w:ascii="Arial" w:hAnsi="Arial" w:cs="Arial"/>
+          <w:noProof/>
+          <w:sz w:val="24"/>
+        </w:rPr>
+      </w:pPr>
+      <w:r>
+        <w:rPr>
+          <w:rFonts w:ascii="Arial" w:hAnsi="Arial" w:cs="Arial"/>
+          <w:noProof/>
+          <w:sz w:val="24"/>
+        </w:rPr>
+        <w:t xml:space="preserve">12. </w:t>
+      </w:r>
+      <w:r>
+        <w:rPr>
+          <w:rFonts w:ascii="Arial" w:hAnsi="Arial" w:cs="Arial"/>
+          <w:noProof/>
+          <w:sz w:val="24"/>
+        </w:rPr>
+        <w:tab/>
+        <w:t xml:space="preserve">Seo E, Park EJ, Joe Y, et al. Overexpression of AMPKα1 ameliorates fatty liver in hyperlipidemic diabetic rats. </w:t>
+      </w:r>
+      <w:r>
+        <w:rPr>
+          <w:rFonts w:ascii="Arial" w:hAnsi="Arial" w:cs="Arial"/>
+          <w:i/>
+          <w:iCs/>
+          <w:noProof/>
+          <w:sz w:val="24"/>
+        </w:rPr>
+        <w:t>Korean J Physiol Pharmacol</w:t>
+      </w:r>
+      <w:r>
+        <w:rPr>
+          <w:rFonts w:ascii="Arial" w:hAnsi="Arial" w:cs="Arial"/>
+          <w:noProof/>
+          <w:sz w:val="24"/>
+        </w:rPr>
+        <w:t>. 2009;13(6):449-454. doi:10.4196/kjpp.2009.13.6.449</w:t>
+      </w:r>
+    </w:p>
+    <w:p>
+      <w:pPr>
+        <w:widowControl w:val="0"/>
+        <w:autoSpaceDE w:val="0"/>
+        <w:autoSpaceDN w:val="0"/>
+        <w:adjustRightInd w:val="0"/>
+        <w:spacing w:line="240" w:lineRule="auto"/>
+        <w:ind w:left="640" w:hanging="640"/>
+        <w:rPr>
+          <w:rFonts w:ascii="Arial" w:hAnsi="Arial" w:cs="Arial"/>
+          <w:noProof/>
+          <w:sz w:val="24"/>
+        </w:rPr>
+      </w:pPr>
+      <w:r>
+        <w:rPr>
+          <w:rFonts w:ascii="Arial" w:hAnsi="Arial" w:cs="Arial"/>
+          <w:noProof/>
+          <w:sz w:val="24"/>
+        </w:rPr>
+        <w:t xml:space="preserve">13. </w:t>
+      </w:r>
+      <w:r>
+        <w:rPr>
+          <w:rFonts w:ascii="Arial" w:hAnsi="Arial" w:cs="Arial"/>
+          <w:noProof/>
+          <w:sz w:val="24"/>
+        </w:rPr>
+        <w:tab/>
+        <w:t xml:space="preserve">Zhang HA, Yang XY, Xiao YF. AMPKα1 overexpression alleviates the hepatocyte model of nonalcoholic fatty liver disease via inactivating p38MAPK pathway. </w:t>
+      </w:r>
+      <w:r>
+        <w:rPr>
+          <w:rFonts w:ascii="Arial" w:hAnsi="Arial" w:cs="Arial"/>
+          <w:i/>
+          <w:iCs/>
+          <w:noProof/>
+          <w:sz w:val="24"/>
+        </w:rPr>
+        <w:t>Biochem Biophys Res Commun</w:t>
+      </w:r>
+      <w:r>
+        <w:rPr>
+          <w:rFonts w:ascii="Arial" w:hAnsi="Arial" w:cs="Arial"/>
+          <w:noProof/>
+          <w:sz w:val="24"/>
+        </w:rPr>
+        <w:t>. 2016;474(2):364-370. doi:10.1016/j.bbrc.2016.04.111</w:t>
+      </w:r>
+    </w:p>
+    <w:p>
+      <w:pPr>
+        <w:widowControl w:val="0"/>
+        <w:autoSpaceDE w:val="0"/>
+        <w:autoSpaceDN w:val="0"/>
+        <w:adjustRightInd w:val="0"/>
+        <w:spacing w:line="240" w:lineRule="auto"/>
+        <w:ind w:left="640" w:hanging="640"/>
+        <w:rPr>
+          <w:rFonts w:ascii="Arial" w:hAnsi="Arial" w:cs="Arial"/>
+          <w:noProof/>
+          <w:sz w:val="24"/>
+        </w:rPr>
+      </w:pPr>
+      <w:r>
+        <w:rPr>
+          <w:rFonts w:ascii="Arial" w:hAnsi="Arial" w:cs="Arial"/>
+          <w:noProof/>
+          <w:sz w:val="24"/>
+        </w:rPr>
+        <w:t xml:space="preserve">14. </w:t>
+      </w:r>
+      <w:r>
+        <w:rPr>
+          <w:rFonts w:ascii="Arial" w:hAnsi="Arial" w:cs="Arial"/>
+          <w:noProof/>
+          <w:sz w:val="24"/>
+        </w:rPr>
+        <w:tab/>
+        <w:t>Day EA, Ford RJ, Steinberg GR. Feature Review AMPK as a Therapeutic Target for Treating Metabolic Diseases The Role of AMPK in Immune Cells. Published online 2017. doi:10.1016/j.tem.2017.05.004</w:t>
+      </w:r>
+    </w:p>
+    <w:p>
+      <w:pPr>
+        <w:widowControl w:val="0"/>
+        <w:autoSpaceDE w:val="0"/>
+        <w:autoSpaceDN w:val="0"/>
+        <w:adjustRightInd w:val="0"/>
+        <w:spacing w:line="240" w:lineRule="auto"/>
+        <w:ind w:left="640" w:hanging="640"/>
+        <w:rPr>
+          <w:rFonts w:ascii="Arial" w:eastAsia="Times New Roman" w:hAnsi="Arial" w:cs="Arial"/>
+          <w:color w:val="252525"/>
+          <w:sz w:val="24"/>
+          <w:szCs w:val="24"/>
+          <w:shd w:val="clear" w:color="auto" w:fill="FFFFFF"/>
+        </w:rPr>
+      </w:pPr>
+      <w:r>
+        <w:rPr>
+          <w:rFonts w:ascii="Arial" w:eastAsia="Times New Roman" w:hAnsi="Arial" w:cs="Arial"/>
+          <w:color w:val="252525"/>
+          <w:sz w:val="24"/>
+          <w:szCs w:val="24"/>
+          <w:shd w:val="clear" w:color="auto" w:fill="FFFFFF"/>
+        </w:rPr>
+        <w:fldChar w:fldCharType="end"/>
+      </w:r>
+    </w:p>
+    <w:p>
+      <w:pPr>
         <w:rPr>
           <w:rFonts w:ascii="Arial" w:eastAsia="Times New Roman" w:hAnsi="Arial" w:cs="Arial"/>
           <w:bCs/>
@@ -5203,6 +7820,17 @@
           <w:shd w:val="clear" w:color="auto" w:fill="FFFFFF"/>
         </w:rPr>
         <w:t>Figure/Table Legends</w:t>
+      </w:r>
+      <w:r>
+        <w:rPr>
+          <w:rFonts w:ascii="Arial" w:eastAsia="Times New Roman" w:hAnsi="Arial" w:cs="Arial"/>
+          <w:bCs/>
+          <w:color w:val="252525"/>
+          <w:sz w:val="24"/>
+          <w:szCs w:val="24"/>
+          <w:shd w:val="clear" w:color="auto" w:fill="FFFFFF"/>
+        </w:rPr>
+        <w:t xml:space="preserve"> </w:t>
       </w:r>
     </w:p>
     <w:p>
@@ -5538,7 +8166,85 @@
           <w:szCs w:val="24"/>
           <w:shd w:val="clear" w:color="auto" w:fill="FFFFFF"/>
         </w:rPr>
-        <w:t>Figure 3. Ketones</w:t>
+        <w:t>Figure</w:t>
+      </w:r>
+      <w:r>
+        <w:rPr>
+          <w:rFonts w:ascii="Arial" w:eastAsia="Times New Roman" w:hAnsi="Arial" w:cs="Arial"/>
+          <w:bCs/>
+          <w:color w:val="252525"/>
+          <w:sz w:val="24"/>
+          <w:szCs w:val="24"/>
+          <w:shd w:val="clear" w:color="auto" w:fill="FFFFFF"/>
+        </w:rPr>
+        <w:t xml:space="preserve"> 3.</w:t>
+      </w:r>
+    </w:p>
+    <w:p>
+      <w:pPr>
+        <w:pStyle w:val="ListParagraph"/>
+        <w:numPr>
+          <w:ilvl w:val="1"/>
+          <w:numId w:val="4"/>
+        </w:numPr>
+        <w:rPr>
+          <w:rFonts w:ascii="Arial" w:eastAsia="Times New Roman" w:hAnsi="Arial" w:cs="Arial"/>
+          <w:bCs/>
+          <w:color w:val="252525"/>
+          <w:sz w:val="24"/>
+          <w:szCs w:val="24"/>
+          <w:shd w:val="clear" w:color="auto" w:fill="FFFFFF"/>
+        </w:rPr>
+      </w:pPr>
+      <w:r>
+        <w:rPr>
+          <w:rFonts w:ascii="Arial" w:eastAsia="Times New Roman" w:hAnsi="Arial" w:cs="Arial"/>
+          <w:bCs/>
+          <w:color w:val="252525"/>
+          <w:sz w:val="24"/>
+          <w:szCs w:val="24"/>
+          <w:shd w:val="clear" w:color="auto" w:fill="FFFFFF"/>
+        </w:rPr>
+        <w:t>A</w:t>
+      </w:r>
+      <w:r>
+        <w:rPr>
+          <w:rFonts w:ascii="Arial" w:eastAsia="Times New Roman" w:hAnsi="Arial" w:cs="Arial"/>
+          <w:bCs/>
+          <w:color w:val="252525"/>
+          <w:sz w:val="24"/>
+          <w:szCs w:val="24"/>
+          <w:shd w:val="clear" w:color="auto" w:fill="FFFFFF"/>
+        </w:rPr>
+        <w:t>. Ketones</w:t>
+      </w:r>
+    </w:p>
+    <w:p>
+      <w:pPr>
+        <w:pStyle w:val="ListParagraph"/>
+        <w:numPr>
+          <w:ilvl w:val="1"/>
+          <w:numId w:val="4"/>
+        </w:numPr>
+        <w:rPr>
+          <w:rFonts w:ascii="Arial" w:eastAsia="Times New Roman" w:hAnsi="Arial" w:cs="Arial"/>
+          <w:bCs/>
+          <w:color w:val="252525"/>
+          <w:sz w:val="24"/>
+          <w:szCs w:val="24"/>
+          <w:shd w:val="clear" w:color="auto" w:fill="FFFFFF"/>
+        </w:rPr>
+      </w:pPr>
+      <w:r>
+        <w:rPr>
+          <w:rFonts w:ascii="Arial" w:eastAsia="Times New Roman" w:hAnsi="Arial" w:cs="Arial"/>
+          <w:bCs/>
+          <w:color w:val="252525"/>
+          <w:sz w:val="24"/>
+          <w:szCs w:val="24"/>
+          <w:shd w:val="clear" w:color="auto" w:fill="FFFFFF"/>
+        </w:rPr>
+        <w:t>B. Food Intake</w:t>
       </w:r>
     </w:p>
     <w:p>
@@ -7135,7 +9841,6 @@
   <w:style w:type="character" w:default="1" w:styleId="DefaultParagraphFont">
     <w:name w:val="Default Paragraph Font"/>
     <w:uiPriority w:val="1"/>
-    <w:semiHidden/>
     <w:unhideWhenUsed/>
   </w:style>
   <w:style w:type="table" w:default="1" w:styleId="TableNormal">
@@ -7830,7 +10535,7 @@
 </file>
 
 <file path=customXml/itemProps1.xml><?xml version="1.0" encoding="utf-8"?>
-<ds:datastoreItem xmlns:ds="http://schemas.openxmlformats.org/officeDocument/2006/customXml" ds:itemID="{141C66A6-BEAA-AD45-A5C7-77E8E8EA678D}">
+<ds:datastoreItem xmlns:ds="http://schemas.openxmlformats.org/officeDocument/2006/customXml" ds:itemID="{C8D98AC8-4D26-764D-94E8-0FED4ADD08F6}">
   <ds:schemaRefs>
     <ds:schemaRef ds:uri="http://schemas.openxmlformats.org/officeDocument/2006/bibliography"/>
   </ds:schemaRefs>

</xml_diff>

<commit_message>
adding food intake figure
</commit_message>
<xml_diff>
--- a/Manuscripts/Liver AMPK Ketogenic Diet Paper/Manuscript.docx
+++ b/Manuscripts/Liver AMPK Ketogenic Diet Paper/Manuscript.docx
@@ -2632,10 +2632,48 @@
           <w:szCs w:val="24"/>
           <w:shd w:val="clear" w:color="auto" w:fill="FFFFFF"/>
         </w:rPr>
-        <w:t xml:space="preserve">Food was placed in jars </w:t>
-      </w:r>
-      <w:bookmarkStart w:id="0" w:name="_GoBack"/>
-      <w:bookmarkEnd w:id="0"/>
+        <w:t xml:space="preserve">CD and KD was placed in shallow jars with </w:t>
+      </w:r>
+      <w:r>
+        <w:rPr>
+          <w:rFonts w:ascii="Arial" w:eastAsia="Times New Roman" w:hAnsi="Arial" w:cs="Arial"/>
+          <w:color w:val="000000"/>
+          <w:sz w:val="24"/>
+          <w:szCs w:val="24"/>
+          <w:shd w:val="clear" w:color="auto" w:fill="FFFFFF"/>
+        </w:rPr>
+        <w:t>holes in the lid allowing for ad libitum food access. The lid was essential to prevent the food from spilling out of the jar</w:t>
+      </w:r>
+      <w:r>
+        <w:rPr>
+          <w:rFonts w:ascii="Arial" w:eastAsia="Times New Roman" w:hAnsi="Arial" w:cs="Arial"/>
+          <w:color w:val="000000"/>
+          <w:sz w:val="24"/>
+          <w:szCs w:val="24"/>
+          <w:shd w:val="clear" w:color="auto" w:fill="FFFFFF"/>
+        </w:rPr>
+        <w:t xml:space="preserve"> and for accurate food measurements</w:t>
+      </w:r>
+      <w:r>
+        <w:rPr>
+          <w:rFonts w:ascii="Arial" w:eastAsia="Times New Roman" w:hAnsi="Arial" w:cs="Arial"/>
+          <w:color w:val="000000"/>
+          <w:sz w:val="24"/>
+          <w:szCs w:val="24"/>
+          <w:shd w:val="clear" w:color="auto" w:fill="FFFFFF"/>
+        </w:rPr>
+        <w:t>. Jars with food were weighed and refilled every other day</w:t>
+      </w:r>
+      <w:r>
+        <w:rPr>
+          <w:rFonts w:ascii="Arial" w:eastAsia="Times New Roman" w:hAnsi="Arial" w:cs="Arial"/>
+          <w:color w:val="000000"/>
+          <w:sz w:val="24"/>
+          <w:szCs w:val="24"/>
+          <w:shd w:val="clear" w:color="auto" w:fill="FFFFFF"/>
+        </w:rPr>
+        <w:t xml:space="preserve">. </w:t>
+      </w:r>
     </w:p>
     <w:p>
       <w:pPr>
@@ -2686,7 +2724,37 @@
           <w:szCs w:val="24"/>
           <w:shd w:val="clear" w:color="auto" w:fill="FFFFFF"/>
         </w:rPr>
-        <w:t>The mice were weighed on a scale weekly to measure body weight. Fat and lean tissue mass was measured in vivo using MRI weekly</w:t>
+        <w:t>The mice were weighed on a scale weekly to measure body weight. Fat and lean tissue mass was measured in vivo using</w:t>
+      </w:r>
+      <w:r>
+        <w:rPr>
+          <w:rFonts w:ascii="Arial" w:eastAsia="Times New Roman" w:hAnsi="Arial" w:cs="Arial"/>
+          <w:color w:val="000000"/>
+          <w:sz w:val="24"/>
+          <w:szCs w:val="24"/>
+          <w:shd w:val="clear" w:color="auto" w:fill="FFFFFF"/>
+        </w:rPr>
+        <w:t xml:space="preserve"> </w:t>
+      </w:r>
+      <w:r>
+        <w:rPr>
+          <w:rFonts w:ascii="Arial" w:eastAsia="Times New Roman" w:hAnsi="Arial" w:cs="Arial"/>
+          <w:color w:val="000000"/>
+          <w:sz w:val="24"/>
+          <w:szCs w:val="24"/>
+          <w:shd w:val="clear" w:color="auto" w:fill="FFFFFF"/>
+        </w:rPr>
+        <w:t>Echo MRI 1100</w:t>
+      </w:r>
+      <w:r>
+        <w:rPr>
+          <w:rFonts w:ascii="Arial" w:eastAsia="Times New Roman" w:hAnsi="Arial" w:cs="Arial"/>
+          <w:color w:val="000000"/>
+          <w:sz w:val="24"/>
+          <w:szCs w:val="24"/>
+          <w:shd w:val="clear" w:color="auto" w:fill="FFFFFF"/>
+        </w:rPr>
+        <w:t xml:space="preserve"> weekly</w:t>
       </w:r>
       <w:r>
         <w:rPr>
@@ -2698,16 +2766,8 @@
         </w:rPr>
         <w:t xml:space="preserve">. Measurements were taken at approximately the same time daily to account for fluctuations in body weight throughout the day. </w:t>
       </w:r>
-      <w:r>
-        <w:rPr>
-          <w:rFonts w:ascii="Arial" w:eastAsia="Times New Roman" w:hAnsi="Arial" w:cs="Arial"/>
-          <w:color w:val="000000"/>
-          <w:sz w:val="24"/>
-          <w:szCs w:val="24"/>
-          <w:shd w:val="clear" w:color="auto" w:fill="FFFFFF"/>
-        </w:rPr>
-        <w:t>Echo MRI 1100.</w:t>
-      </w:r>
+      <w:bookmarkStart w:id="0" w:name="_GoBack"/>
+      <w:bookmarkEnd w:id="0"/>
     </w:p>
     <w:p>
       <w:pPr>
@@ -3222,6 +3282,7 @@
           <w:szCs w:val="24"/>
           <w:shd w:val="clear" w:color="auto" w:fill="FFFFFF"/>
         </w:rPr>
+        <w:lastRenderedPageBreak/>
         <w:t>Sacrifice mice</w:t>
       </w:r>
     </w:p>
@@ -3320,7 +3381,6 @@
           <w:szCs w:val="24"/>
           <w:shd w:val="clear" w:color="auto" w:fill="FFFFFF"/>
         </w:rPr>
-        <w:lastRenderedPageBreak/>
         <w:t xml:space="preserve">Insulin tolerance tests were analyzed using </w:t>
       </w:r>
       <w:r>
@@ -4435,7 +4495,18 @@
           <w:szCs w:val="24"/>
           <w:shd w:val="clear" w:color="auto" w:fill="FFFFFF"/>
         </w:rPr>
-        <w:t>Another lipogenic gene, FAS, was found to decrease on a ketogenic diet but was not different between treatment groups (Figure 2B)</w:t>
+        <w:t xml:space="preserve">Another lipogenic gene, FAS, was found to decrease on a ketogenic diet </w:t>
+      </w:r>
+      <w:r>
+        <w:rPr>
+          <w:rFonts w:ascii="Arial" w:eastAsia="Times New Roman" w:hAnsi="Arial" w:cs="Arial"/>
+          <w:bCs/>
+          <w:sz w:val="24"/>
+          <w:szCs w:val="24"/>
+          <w:shd w:val="clear" w:color="auto" w:fill="FFFFFF"/>
+        </w:rPr>
+        <w:lastRenderedPageBreak/>
+        <w:t>but was not different between treatment groups (Figure 2B)</w:t>
       </w:r>
       <w:r>
         <w:rPr>
@@ -4524,7 +4595,6 @@
           <w:szCs w:val="24"/>
           <w:shd w:val="clear" w:color="auto" w:fill="FFFFFF"/>
         </w:rPr>
-        <w:lastRenderedPageBreak/>
         <w:t xml:space="preserve">Because of the known role of AMPK in regulating mTOR signaling </w:t>
       </w:r>
       <w:r>
@@ -6540,7 +6610,15 @@
           <w:sz w:val="16"/>
           <w:szCs w:val="16"/>
         </w:rPr>
-        <w:t xml:space="preserve">2 null mice have reduced mitochondrial content, mitochondrial respiration, and oxidative capacity, demonstrating that AMPK is required for maintenance of hepatic of mitochondrial function </w:t>
+        <w:t xml:space="preserve">2 null mice have reduced mitochondrial content, </w:t>
+      </w:r>
+      <w:r>
+        <w:rPr>
+          <w:sz w:val="16"/>
+          <w:szCs w:val="16"/>
+        </w:rPr>
+        <w:lastRenderedPageBreak/>
+        <w:t xml:space="preserve">mitochondrial respiration, and oxidative capacity, demonstrating that AMPK is required for maintenance of hepatic of mitochondrial function </w:t>
       </w:r>
       <w:r>
         <w:rPr>
@@ -6777,15 +6855,7 @@
           <w:sz w:val="16"/>
           <w:szCs w:val="16"/>
         </w:rPr>
-        <w:t xml:space="preserve">1-knockout </w:t>
-      </w:r>
-      <w:r>
-        <w:rPr>
-          <w:sz w:val="16"/>
-          <w:szCs w:val="16"/>
-        </w:rPr>
-        <w:lastRenderedPageBreak/>
-        <w:t xml:space="preserve">hepatocytes reduces the phosphorylation of ACC and leads to reductions in FAO and increases in lipogenesis </w:t>
+        <w:t xml:space="preserve">1-knockout hepatocytes reduces the phosphorylation of ACC and leads to reductions in FAO and increases in lipogenesis </w:t>
       </w:r>
       <w:r>
         <w:rPr>
@@ -7857,7 +7927,16 @@
           <w:sz w:val="24"/>
         </w:rPr>
         <w:tab/>
-        <w:t xml:space="preserve">Viollet B, Andreelli F, Jørgensen SB, et al. The AMP-activated protein kinase α2 catalytic subunit controls whole-body insulin sensitivity. </w:t>
+        <w:t xml:space="preserve">Viollet B, Andreelli F, Jørgensen SB, et al. The AMP-activated protein kinase α2 </w:t>
+      </w:r>
+      <w:r>
+        <w:rPr>
+          <w:rFonts w:ascii="Arial" w:hAnsi="Arial" w:cs="Arial"/>
+          <w:noProof/>
+          <w:sz w:val="24"/>
+        </w:rPr>
+        <w:lastRenderedPageBreak/>
+        <w:t xml:space="preserve">catalytic subunit controls whole-body insulin sensitivity. </w:t>
       </w:r>
       <w:r>
         <w:rPr>
@@ -7907,16 +7986,7 @@
           <w:sz w:val="24"/>
         </w:rPr>
         <w:tab/>
-        <w:t>Jørgensen SB, Viollet B, Andreelli F, et al. Knockout of the α2 but Not α1, 5′-AMP-</w:t>
-      </w:r>
-      <w:r>
-        <w:rPr>
-          <w:rFonts w:ascii="Arial" w:hAnsi="Arial" w:cs="Arial"/>
-          <w:noProof/>
-          <w:sz w:val="24"/>
-        </w:rPr>
-        <w:lastRenderedPageBreak/>
-        <w:t xml:space="preserve">activated Protein Kinase Isoform Abolishes 5-Aminoimidazole-4-carboxamide-1-β-4-ribofuranoside- but Not Contraction-induced Glucose Uptake in Skeletal Muscle. </w:t>
+        <w:t xml:space="preserve">Jørgensen SB, Viollet B, Andreelli F, et al. Knockout of the α2 but Not α1, 5′-AMP-activated Protein Kinase Isoform Abolishes 5-Aminoimidazole-4-carboxamide-1-β-4-ribofuranoside- but Not Contraction-induced Glucose Uptake in Skeletal Muscle. </w:t>
       </w:r>
       <w:r>
         <w:rPr>
@@ -8455,6 +8525,7 @@
           <w:szCs w:val="24"/>
           <w:shd w:val="clear" w:color="auto" w:fill="FFFFFF"/>
         </w:rPr>
+        <w:lastRenderedPageBreak/>
         <w:t xml:space="preserve">Figure 1. Experimental Design. </w:t>
       </w:r>
     </w:p>
@@ -8539,7 +8610,6 @@
           <w:szCs w:val="24"/>
           <w:shd w:val="clear" w:color="auto" w:fill="FFFFFF"/>
         </w:rPr>
-        <w:lastRenderedPageBreak/>
         <w:t>***Figure</w:t>
       </w:r>
       <w:r>
@@ -11133,7 +11203,7 @@
 </file>
 
 <file path=customXml/itemProps1.xml><?xml version="1.0" encoding="utf-8"?>
-<ds:datastoreItem xmlns:ds="http://schemas.openxmlformats.org/officeDocument/2006/customXml" ds:itemID="{1D064674-1FDE-B34B-8694-65C9E8D16461}">
+<ds:datastoreItem xmlns:ds="http://schemas.openxmlformats.org/officeDocument/2006/customXml" ds:itemID="{8831A9FD-E5ED-DD41-81AC-820DDB3BF6B5}">
   <ds:schemaRefs>
     <ds:schemaRef ds:uri="http://schemas.openxmlformats.org/officeDocument/2006/bibliography"/>
   </ds:schemaRefs>

</xml_diff>

<commit_message>
Added in Sacrifice Data
</commit_message>
<xml_diff>
--- a/Manuscripts/Liver AMPK Ketogenic Diet Paper/Manuscript.docx
+++ b/Manuscripts/Liver AMPK Ketogenic Diet Paper/Manuscript.docx
@@ -2766,8 +2766,6 @@
         </w:rPr>
         <w:t xml:space="preserve">. Measurements were taken at approximately the same time daily to account for fluctuations in body weight throughout the day. </w:t>
       </w:r>
-      <w:bookmarkStart w:id="0" w:name="_GoBack"/>
-      <w:bookmarkEnd w:id="0"/>
     </w:p>
     <w:p>
       <w:pPr>
@@ -3320,6 +3318,36 @@
           <w:shd w:val="clear" w:color="auto" w:fill="FFFFFF"/>
         </w:rPr>
         <w:t xml:space="preserve">dislocation. The </w:t>
+      </w:r>
+      <w:r>
+        <w:rPr>
+          <w:rFonts w:ascii="Arial" w:eastAsia="Times New Roman" w:hAnsi="Arial" w:cs="Arial"/>
+          <w:color w:val="000000"/>
+          <w:sz w:val="24"/>
+          <w:szCs w:val="24"/>
+          <w:shd w:val="clear" w:color="auto" w:fill="FFFFFF"/>
+        </w:rPr>
+        <w:t>tissues were harvested immediately upon sacrifice</w:t>
+      </w:r>
+      <w:r>
+        <w:rPr>
+          <w:rFonts w:ascii="Arial" w:eastAsia="Times New Roman" w:hAnsi="Arial" w:cs="Arial"/>
+          <w:color w:val="000000"/>
+          <w:sz w:val="24"/>
+          <w:szCs w:val="24"/>
+          <w:shd w:val="clear" w:color="auto" w:fill="FFFFFF"/>
+        </w:rPr>
+        <w:t>, weighed</w:t>
+      </w:r>
+      <w:r>
+        <w:rPr>
+          <w:rFonts w:ascii="Arial" w:eastAsia="Times New Roman" w:hAnsi="Arial" w:cs="Arial"/>
+          <w:color w:val="000000"/>
+          <w:sz w:val="24"/>
+          <w:szCs w:val="24"/>
+          <w:shd w:val="clear" w:color="auto" w:fill="FFFFFF"/>
+        </w:rPr>
+        <w:t xml:space="preserve"> and placed in liquid nitrogen. The tissues were then stored at -80 ˚C. </w:t>
       </w:r>
       <w:r>
         <w:rPr>
@@ -4475,7 +4503,18 @@
           <w:szCs w:val="24"/>
           <w:shd w:val="clear" w:color="auto" w:fill="FFFFFF"/>
         </w:rPr>
-        <w:t xml:space="preserve"> This also indicates there may be an increase in lipogenesis on the ketogenic diet.</w:t>
+        <w:t xml:space="preserve"> This also </w:t>
+      </w:r>
+      <w:r>
+        <w:rPr>
+          <w:rFonts w:ascii="Arial" w:eastAsia="Times New Roman" w:hAnsi="Arial" w:cs="Arial"/>
+          <w:bCs/>
+          <w:sz w:val="24"/>
+          <w:szCs w:val="24"/>
+          <w:shd w:val="clear" w:color="auto" w:fill="FFFFFF"/>
+        </w:rPr>
+        <w:lastRenderedPageBreak/>
+        <w:t>indicates there may be an increase in lipogenesis on the ketogenic diet.</w:t>
       </w:r>
       <w:r>
         <w:rPr>
@@ -4495,18 +4534,7 @@
           <w:szCs w:val="24"/>
           <w:shd w:val="clear" w:color="auto" w:fill="FFFFFF"/>
         </w:rPr>
-        <w:t xml:space="preserve">Another lipogenic gene, FAS, was found to decrease on a ketogenic diet </w:t>
-      </w:r>
-      <w:r>
-        <w:rPr>
-          <w:rFonts w:ascii="Arial" w:eastAsia="Times New Roman" w:hAnsi="Arial" w:cs="Arial"/>
-          <w:bCs/>
-          <w:sz w:val="24"/>
-          <w:szCs w:val="24"/>
-          <w:shd w:val="clear" w:color="auto" w:fill="FFFFFF"/>
-        </w:rPr>
-        <w:lastRenderedPageBreak/>
-        <w:t>but was not different between treatment groups (Figure 2B)</w:t>
+        <w:t>Another lipogenic gene, FAS, was found to decrease on a ketogenic diet but was not different between treatment groups (Figure 2B)</w:t>
       </w:r>
       <w:r>
         <w:rPr>
@@ -5222,7 +5250,17 @@
           <w:szCs w:val="24"/>
           <w:shd w:val="clear" w:color="auto" w:fill="FFFFFF"/>
         </w:rPr>
-        <w:t xml:space="preserve">We showed that </w:t>
+        <w:t>Our data shows</w:t>
+      </w:r>
+      <w:r>
+        <w:rPr>
+          <w:rFonts w:ascii="Arial" w:eastAsia="Times New Roman" w:hAnsi="Arial" w:cs="Arial"/>
+          <w:bCs/>
+          <w:sz w:val="24"/>
+          <w:szCs w:val="24"/>
+          <w:shd w:val="clear" w:color="auto" w:fill="FFFFFF"/>
+        </w:rPr>
+        <w:t xml:space="preserve"> that </w:t>
       </w:r>
       <w:r>
         <w:rPr>
@@ -5775,7 +5813,338 @@
           <w:szCs w:val="24"/>
           <w:shd w:val="clear" w:color="auto" w:fill="FFFFFF"/>
         </w:rPr>
-        <w:t xml:space="preserve">. </w:t>
+        <w:t>.</w:t>
+      </w:r>
+      <w:r>
+        <w:rPr>
+          <w:rFonts w:ascii="Arial" w:eastAsia="Times New Roman" w:hAnsi="Arial" w:cs="Arial"/>
+          <w:bCs/>
+          <w:sz w:val="24"/>
+          <w:szCs w:val="24"/>
+          <w:shd w:val="clear" w:color="auto" w:fill="FFFFFF"/>
+        </w:rPr>
+        <w:t xml:space="preserve"> There were no differences </w:t>
+      </w:r>
+      <w:r>
+        <w:rPr>
+          <w:rFonts w:ascii="Arial" w:eastAsia="Times New Roman" w:hAnsi="Arial" w:cs="Arial"/>
+          <w:bCs/>
+          <w:sz w:val="24"/>
+          <w:szCs w:val="24"/>
+          <w:shd w:val="clear" w:color="auto" w:fill="FFFFFF"/>
+        </w:rPr>
+        <w:t xml:space="preserve">in fat mass between KO and WT mice on a ketogenic diet (Figure 4B). </w:t>
+      </w:r>
+      <w:r>
+        <w:rPr>
+          <w:rFonts w:ascii="Arial" w:eastAsia="Times New Roman" w:hAnsi="Arial" w:cs="Arial"/>
+          <w:bCs/>
+          <w:sz w:val="24"/>
+          <w:szCs w:val="24"/>
+          <w:shd w:val="clear" w:color="auto" w:fill="FFFFFF"/>
+        </w:rPr>
+        <w:t>Consistent with no changes in lean mass between groups, the</w:t>
+      </w:r>
+      <w:r>
+        <w:rPr>
+          <w:rFonts w:ascii="Arial" w:eastAsia="Times New Roman" w:hAnsi="Arial" w:cs="Arial"/>
+          <w:bCs/>
+          <w:sz w:val="24"/>
+          <w:szCs w:val="24"/>
+          <w:shd w:val="clear" w:color="auto" w:fill="FFFFFF"/>
+        </w:rPr>
+        <w:t xml:space="preserve"> gastrocn</w:t>
+      </w:r>
+      <w:r>
+        <w:rPr>
+          <w:rFonts w:ascii="Arial" w:eastAsia="Times New Roman" w:hAnsi="Arial" w:cs="Arial"/>
+          <w:bCs/>
+          <w:sz w:val="24"/>
+          <w:szCs w:val="24"/>
+          <w:shd w:val="clear" w:color="auto" w:fill="FFFFFF"/>
+        </w:rPr>
+        <w:t>emius</w:t>
+      </w:r>
+      <w:r>
+        <w:rPr>
+          <w:rFonts w:ascii="Arial" w:eastAsia="Times New Roman" w:hAnsi="Arial" w:cs="Arial"/>
+          <w:bCs/>
+          <w:sz w:val="24"/>
+          <w:szCs w:val="24"/>
+          <w:shd w:val="clear" w:color="auto" w:fill="FFFFFF"/>
+        </w:rPr>
+        <w:t xml:space="preserve"> </w:t>
+      </w:r>
+      <w:r>
+        <w:rPr>
+          <w:rFonts w:ascii="Arial" w:eastAsia="Times New Roman" w:hAnsi="Arial" w:cs="Arial"/>
+          <w:bCs/>
+          <w:sz w:val="24"/>
+          <w:szCs w:val="24"/>
+          <w:shd w:val="clear" w:color="auto" w:fill="FFFFFF"/>
+        </w:rPr>
+        <w:t xml:space="preserve">and quadriceps </w:t>
+      </w:r>
+      <w:r>
+        <w:rPr>
+          <w:rFonts w:ascii="Arial" w:eastAsia="Times New Roman" w:hAnsi="Arial" w:cs="Arial"/>
+          <w:bCs/>
+          <w:sz w:val="24"/>
+          <w:szCs w:val="24"/>
+          <w:shd w:val="clear" w:color="auto" w:fill="FFFFFF"/>
+        </w:rPr>
+        <w:t>weight</w:t>
+      </w:r>
+      <w:r>
+        <w:rPr>
+          <w:rFonts w:ascii="Arial" w:eastAsia="Times New Roman" w:hAnsi="Arial" w:cs="Arial"/>
+          <w:bCs/>
+          <w:sz w:val="24"/>
+          <w:szCs w:val="24"/>
+          <w:shd w:val="clear" w:color="auto" w:fill="FFFFFF"/>
+        </w:rPr>
+        <w:t xml:space="preserve">s were the same </w:t>
+      </w:r>
+      <w:r>
+        <w:rPr>
+          <w:rFonts w:ascii="Arial" w:eastAsia="Times New Roman" w:hAnsi="Arial" w:cs="Arial"/>
+          <w:bCs/>
+          <w:sz w:val="24"/>
+          <w:szCs w:val="24"/>
+          <w:shd w:val="clear" w:color="auto" w:fill="FFFFFF"/>
+        </w:rPr>
+        <w:t xml:space="preserve">between KO </w:t>
+      </w:r>
+      <w:r>
+        <w:rPr>
+          <w:rFonts w:ascii="Arial" w:eastAsia="Times New Roman" w:hAnsi="Arial" w:cs="Arial"/>
+          <w:bCs/>
+          <w:sz w:val="24"/>
+          <w:szCs w:val="24"/>
+          <w:shd w:val="clear" w:color="auto" w:fill="FFFFFF"/>
+        </w:rPr>
+        <w:lastRenderedPageBreak/>
+        <w:t>and WT mice on both diet groups (Figure 4</w:t>
+      </w:r>
+      <w:r>
+        <w:rPr>
+          <w:rFonts w:ascii="Arial" w:eastAsia="Times New Roman" w:hAnsi="Arial" w:cs="Arial"/>
+          <w:bCs/>
+          <w:sz w:val="24"/>
+          <w:szCs w:val="24"/>
+          <w:shd w:val="clear" w:color="auto" w:fill="FFFFFF"/>
+        </w:rPr>
+        <w:t>D</w:t>
+      </w:r>
+      <w:r>
+        <w:rPr>
+          <w:rFonts w:ascii="Arial" w:eastAsia="Times New Roman" w:hAnsi="Arial" w:cs="Arial"/>
+          <w:bCs/>
+          <w:sz w:val="24"/>
+          <w:szCs w:val="24"/>
+          <w:shd w:val="clear" w:color="auto" w:fill="FFFFFF"/>
+        </w:rPr>
+        <w:t>,E</w:t>
+      </w:r>
+      <w:r>
+        <w:rPr>
+          <w:rFonts w:ascii="Arial" w:eastAsia="Times New Roman" w:hAnsi="Arial" w:cs="Arial"/>
+          <w:bCs/>
+          <w:sz w:val="24"/>
+          <w:szCs w:val="24"/>
+          <w:shd w:val="clear" w:color="auto" w:fill="FFFFFF"/>
+        </w:rPr>
+        <w:t xml:space="preserve">). </w:t>
+      </w:r>
+      <w:r>
+        <w:rPr>
+          <w:rFonts w:ascii="Arial" w:eastAsia="Times New Roman" w:hAnsi="Arial" w:cs="Arial"/>
+          <w:bCs/>
+          <w:sz w:val="24"/>
+          <w:szCs w:val="24"/>
+          <w:shd w:val="clear" w:color="auto" w:fill="FFFFFF"/>
+        </w:rPr>
+        <w:t>Consistent with the change in Fat Mass over four week, i</w:t>
+      </w:r>
+      <w:r>
+        <w:rPr>
+          <w:rFonts w:ascii="Arial" w:eastAsia="Times New Roman" w:hAnsi="Arial" w:cs="Arial"/>
+          <w:bCs/>
+          <w:sz w:val="24"/>
+          <w:szCs w:val="24"/>
+          <w:shd w:val="clear" w:color="auto" w:fill="FFFFFF"/>
+        </w:rPr>
+        <w:t xml:space="preserve">nguinal adipose tissue </w:t>
+      </w:r>
+      <w:r>
+        <w:rPr>
+          <w:rFonts w:ascii="Arial" w:eastAsia="Times New Roman" w:hAnsi="Arial" w:cs="Arial"/>
+          <w:bCs/>
+          <w:sz w:val="24"/>
+          <w:szCs w:val="24"/>
+          <w:shd w:val="clear" w:color="auto" w:fill="FFFFFF"/>
+        </w:rPr>
+        <w:t xml:space="preserve">weight at the time was sacrifice </w:t>
+      </w:r>
+      <w:r>
+        <w:rPr>
+          <w:rFonts w:ascii="Arial" w:eastAsia="Times New Roman" w:hAnsi="Arial" w:cs="Arial"/>
+          <w:bCs/>
+          <w:sz w:val="24"/>
+          <w:szCs w:val="24"/>
+          <w:shd w:val="clear" w:color="auto" w:fill="FFFFFF"/>
+        </w:rPr>
+        <w:t xml:space="preserve">was higher </w:t>
+      </w:r>
+      <w:r>
+        <w:rPr>
+          <w:rFonts w:ascii="Arial" w:eastAsia="Times New Roman" w:hAnsi="Arial" w:cs="Arial"/>
+          <w:bCs/>
+          <w:sz w:val="24"/>
+          <w:szCs w:val="24"/>
+          <w:shd w:val="clear" w:color="auto" w:fill="FFFFFF"/>
+        </w:rPr>
+        <w:t>in those on a</w:t>
+      </w:r>
+      <w:r>
+        <w:rPr>
+          <w:rFonts w:ascii="Arial" w:eastAsia="Times New Roman" w:hAnsi="Arial" w:cs="Arial"/>
+          <w:bCs/>
+          <w:sz w:val="24"/>
+          <w:szCs w:val="24"/>
+          <w:shd w:val="clear" w:color="auto" w:fill="FFFFFF"/>
+        </w:rPr>
+        <w:t xml:space="preserve"> ketogenic diet, but again not different between treatment groups</w:t>
+      </w:r>
+      <w:r>
+        <w:rPr>
+          <w:rFonts w:ascii="Arial" w:eastAsia="Times New Roman" w:hAnsi="Arial" w:cs="Arial"/>
+          <w:bCs/>
+          <w:sz w:val="24"/>
+          <w:szCs w:val="24"/>
+          <w:shd w:val="clear" w:color="auto" w:fill="FFFFFF"/>
+        </w:rPr>
+        <w:t xml:space="preserve"> (Figure </w:t>
+      </w:r>
+      <w:r>
+        <w:rPr>
+          <w:rFonts w:ascii="Arial" w:eastAsia="Times New Roman" w:hAnsi="Arial" w:cs="Arial"/>
+          <w:bCs/>
+          <w:sz w:val="24"/>
+          <w:szCs w:val="24"/>
+          <w:shd w:val="clear" w:color="auto" w:fill="FFFFFF"/>
+        </w:rPr>
+        <w:t>4</w:t>
+      </w:r>
+      <w:r>
+        <w:rPr>
+          <w:rFonts w:ascii="Arial" w:eastAsia="Times New Roman" w:hAnsi="Arial" w:cs="Arial"/>
+          <w:bCs/>
+          <w:sz w:val="24"/>
+          <w:szCs w:val="24"/>
+          <w:shd w:val="clear" w:color="auto" w:fill="FFFFFF"/>
+        </w:rPr>
+        <w:t>F). Gonadal adipose tissues</w:t>
+      </w:r>
+      <w:r>
+        <w:rPr>
+          <w:rFonts w:ascii="Arial" w:eastAsia="Times New Roman" w:hAnsi="Arial" w:cs="Arial"/>
+          <w:bCs/>
+          <w:sz w:val="24"/>
+          <w:szCs w:val="24"/>
+          <w:shd w:val="clear" w:color="auto" w:fill="FFFFFF"/>
+        </w:rPr>
+        <w:t xml:space="preserve"> (GWAT)</w:t>
+      </w:r>
+      <w:r>
+        <w:rPr>
+          <w:rFonts w:ascii="Arial" w:eastAsia="Times New Roman" w:hAnsi="Arial" w:cs="Arial"/>
+          <w:bCs/>
+          <w:sz w:val="24"/>
+          <w:szCs w:val="24"/>
+          <w:shd w:val="clear" w:color="auto" w:fill="FFFFFF"/>
+        </w:rPr>
+        <w:t>, however,</w:t>
+      </w:r>
+      <w:r>
+        <w:rPr>
+          <w:rFonts w:ascii="Arial" w:eastAsia="Times New Roman" w:hAnsi="Arial" w:cs="Arial"/>
+          <w:bCs/>
+          <w:sz w:val="24"/>
+          <w:szCs w:val="24"/>
+          <w:shd w:val="clear" w:color="auto" w:fill="FFFFFF"/>
+        </w:rPr>
+        <w:t xml:space="preserve"> did show a treatment difference </w:t>
+      </w:r>
+      <w:r>
+        <w:rPr>
+          <w:rFonts w:ascii="Arial" w:eastAsia="Times New Roman" w:hAnsi="Arial" w:cs="Arial"/>
+          <w:bCs/>
+          <w:sz w:val="24"/>
+          <w:szCs w:val="24"/>
+          <w:shd w:val="clear" w:color="auto" w:fill="FFFFFF"/>
+        </w:rPr>
+        <w:t xml:space="preserve">with KO males </w:t>
+      </w:r>
+      <w:r>
+        <w:rPr>
+          <w:rFonts w:ascii="Arial" w:eastAsia="Times New Roman" w:hAnsi="Arial" w:cs="Arial"/>
+          <w:bCs/>
+          <w:sz w:val="24"/>
+          <w:szCs w:val="24"/>
+          <w:shd w:val="clear" w:color="auto" w:fill="FFFFFF"/>
+        </w:rPr>
+        <w:t>having</w:t>
+      </w:r>
+      <w:r>
+        <w:rPr>
+          <w:rFonts w:ascii="Arial" w:eastAsia="Times New Roman" w:hAnsi="Arial" w:cs="Arial"/>
+          <w:bCs/>
+          <w:sz w:val="24"/>
+          <w:szCs w:val="24"/>
+          <w:shd w:val="clear" w:color="auto" w:fill="FFFFFF"/>
+        </w:rPr>
+        <w:t xml:space="preserve"> an increase in GWAT compared to WT males on a ketogenic diet </w:t>
+      </w:r>
+      <w:r>
+        <w:rPr>
+          <w:rFonts w:ascii="Arial" w:eastAsia="Times New Roman" w:hAnsi="Arial" w:cs="Arial"/>
+          <w:bCs/>
+          <w:sz w:val="24"/>
+          <w:szCs w:val="24"/>
+          <w:shd w:val="clear" w:color="auto" w:fill="FFFFFF"/>
+        </w:rPr>
+        <w:t xml:space="preserve"> (Figure 4G). </w:t>
+      </w:r>
+      <w:r>
+        <w:rPr>
+          <w:rFonts w:ascii="Arial" w:eastAsia="Times New Roman" w:hAnsi="Arial" w:cs="Arial"/>
+          <w:bCs/>
+          <w:sz w:val="24"/>
+          <w:szCs w:val="24"/>
+          <w:shd w:val="clear" w:color="auto" w:fill="FFFFFF"/>
+        </w:rPr>
+        <w:t xml:space="preserve">This difference was not </w:t>
+      </w:r>
+      <w:r>
+        <w:rPr>
+          <w:rFonts w:ascii="Arial" w:eastAsia="Times New Roman" w:hAnsi="Arial" w:cs="Arial"/>
+          <w:bCs/>
+          <w:sz w:val="24"/>
+          <w:szCs w:val="24"/>
+          <w:shd w:val="clear" w:color="auto" w:fill="FFFFFF"/>
+        </w:rPr>
+        <w:t>seen between KO and WT on</w:t>
+      </w:r>
+      <w:r>
+        <w:rPr>
+          <w:rFonts w:ascii="Arial" w:eastAsia="Times New Roman" w:hAnsi="Arial" w:cs="Arial"/>
+          <w:bCs/>
+          <w:sz w:val="24"/>
+          <w:szCs w:val="24"/>
+          <w:shd w:val="clear" w:color="auto" w:fill="FFFFFF"/>
+        </w:rPr>
+        <w:t xml:space="preserve">  a control diet. </w:t>
       </w:r>
     </w:p>
     <w:p>
@@ -5802,6 +6171,102 @@
           <w:szCs w:val="24"/>
           <w:shd w:val="clear" w:color="auto" w:fill="FFFFFF"/>
         </w:rPr>
+        <w:t xml:space="preserve">Liver Histology </w:t>
+      </w:r>
+    </w:p>
+    <w:p>
+      <w:pPr>
+        <w:pStyle w:val="ListParagraph"/>
+        <w:numPr>
+          <w:ilvl w:val="1"/>
+          <w:numId w:val="3"/>
+        </w:numPr>
+        <w:jc w:val="left"/>
+        <w:rPr>
+          <w:rFonts w:ascii="Arial" w:eastAsia="Times New Roman" w:hAnsi="Arial" w:cs="Arial"/>
+          <w:bCs/>
+          <w:sz w:val="24"/>
+          <w:szCs w:val="24"/>
+          <w:shd w:val="clear" w:color="auto" w:fill="FFFFFF"/>
+        </w:rPr>
+      </w:pPr>
+      <w:r>
+        <w:rPr>
+          <w:rFonts w:ascii="Arial" w:eastAsia="Times New Roman" w:hAnsi="Arial" w:cs="Arial"/>
+          <w:bCs/>
+          <w:sz w:val="24"/>
+          <w:szCs w:val="24"/>
+          <w:shd w:val="clear" w:color="auto" w:fill="FFFFFF"/>
+        </w:rPr>
+        <w:t xml:space="preserve">Consistent with the observed differences </w:t>
+      </w:r>
+      <w:r>
+        <w:rPr>
+          <w:rFonts w:ascii="Arial" w:eastAsia="Times New Roman" w:hAnsi="Arial" w:cs="Arial"/>
+          <w:bCs/>
+          <w:sz w:val="24"/>
+          <w:szCs w:val="24"/>
+          <w:shd w:val="clear" w:color="auto" w:fill="FFFFFF"/>
+        </w:rPr>
+        <w:t xml:space="preserve">in GWAT </w:t>
+      </w:r>
+      <w:r>
+        <w:rPr>
+          <w:rFonts w:ascii="Arial" w:eastAsia="Times New Roman" w:hAnsi="Arial" w:cs="Arial"/>
+          <w:bCs/>
+          <w:sz w:val="24"/>
+          <w:szCs w:val="24"/>
+          <w:shd w:val="clear" w:color="auto" w:fill="FFFFFF"/>
+        </w:rPr>
+        <w:t xml:space="preserve">between KO and WT mice on a ketogenic diet, </w:t>
+      </w:r>
+      <w:r>
+        <w:rPr>
+          <w:rFonts w:ascii="Arial" w:eastAsia="Times New Roman" w:hAnsi="Arial" w:cs="Arial"/>
+          <w:bCs/>
+          <w:sz w:val="24"/>
+          <w:szCs w:val="24"/>
+          <w:shd w:val="clear" w:color="auto" w:fill="FFFFFF"/>
+        </w:rPr>
+        <w:t>KO mice on a ketogenic diet appeared to have increased liver fat accumulation compared to WT on a ketogenic diet</w:t>
+      </w:r>
+      <w:r>
+        <w:rPr>
+          <w:rFonts w:ascii="Arial" w:eastAsia="Times New Roman" w:hAnsi="Arial" w:cs="Arial"/>
+          <w:bCs/>
+          <w:sz w:val="24"/>
+          <w:szCs w:val="24"/>
+          <w:shd w:val="clear" w:color="auto" w:fill="FFFFFF"/>
+        </w:rPr>
+        <w:t xml:space="preserve"> (Figure 5A). </w:t>
+      </w:r>
+      <w:bookmarkStart w:id="0" w:name="_GoBack"/>
+      <w:bookmarkEnd w:id="0"/>
+    </w:p>
+    <w:p>
+      <w:pPr>
+        <w:pStyle w:val="ListParagraph"/>
+        <w:numPr>
+          <w:ilvl w:val="0"/>
+          <w:numId w:val="3"/>
+        </w:numPr>
+        <w:jc w:val="left"/>
+        <w:rPr>
+          <w:rFonts w:ascii="Arial" w:eastAsia="Times New Roman" w:hAnsi="Arial" w:cs="Arial"/>
+          <w:bCs/>
+          <w:sz w:val="24"/>
+          <w:szCs w:val="24"/>
+          <w:shd w:val="clear" w:color="auto" w:fill="FFFFFF"/>
+        </w:rPr>
+      </w:pPr>
+      <w:r>
+        <w:rPr>
+          <w:rFonts w:ascii="Arial" w:eastAsia="Times New Roman" w:hAnsi="Arial" w:cs="Arial"/>
+          <w:bCs/>
+          <w:sz w:val="24"/>
+          <w:szCs w:val="24"/>
+          <w:shd w:val="clear" w:color="auto" w:fill="FFFFFF"/>
+        </w:rPr>
         <w:t xml:space="preserve"> </w:t>
       </w:r>
       <w:r>
@@ -5863,6 +6328,507 @@
           <w:shd w:val="clear" w:color="auto" w:fill="FFFFFF"/>
         </w:rPr>
         <w:t>etogenic Diet</w:t>
+      </w:r>
+    </w:p>
+    <w:p>
+      <w:pPr>
+        <w:pStyle w:val="ListParagraph"/>
+        <w:numPr>
+          <w:ilvl w:val="1"/>
+          <w:numId w:val="3"/>
+        </w:numPr>
+        <w:jc w:val="left"/>
+        <w:rPr>
+          <w:rFonts w:ascii="Arial" w:eastAsia="Times New Roman" w:hAnsi="Arial" w:cs="Arial"/>
+          <w:bCs/>
+          <w:sz w:val="24"/>
+          <w:szCs w:val="24"/>
+          <w:shd w:val="clear" w:color="auto" w:fill="FFFFFF"/>
+        </w:rPr>
+      </w:pPr>
+      <w:r>
+        <w:rPr>
+          <w:rFonts w:ascii="Arial" w:eastAsia="Times New Roman" w:hAnsi="Arial" w:cs="Arial"/>
+          <w:bCs/>
+          <w:sz w:val="24"/>
+          <w:szCs w:val="24"/>
+          <w:shd w:val="clear" w:color="auto" w:fill="FFFFFF"/>
+        </w:rPr>
+        <w:t>In agreement with previous findings</w:t>
+      </w:r>
+      <w:r>
+        <w:rPr>
+          <w:rFonts w:ascii="Arial" w:eastAsia="Times New Roman" w:hAnsi="Arial" w:cs="Arial"/>
+          <w:bCs/>
+          <w:sz w:val="24"/>
+          <w:szCs w:val="24"/>
+          <w:shd w:val="clear" w:color="auto" w:fill="FFFFFF"/>
+        </w:rPr>
+        <w:fldChar w:fldCharType="begin" w:fldLock="1"/>
+      </w:r>
+      <w:r>
+        <w:rPr>
+          <w:rFonts w:ascii="Arial" w:eastAsia="Times New Roman" w:hAnsi="Arial" w:cs="Arial"/>
+          <w:bCs/>
+          <w:sz w:val="24"/>
+          <w:szCs w:val="24"/>
+          <w:shd w:val="clear" w:color="auto" w:fill="FFFFFF"/>
+        </w:rPr>
+        <w:instrText xml:space="preserve">ADDIN CSL_CITATION {"citationItems":[{"id":"ITEM-1","itemData":{"DOI":"10.1074/jbc.M113.528232","ISSN":"00219258","abstract":"Metabolic stress, as well as several antidiabetic agents, increases hepatic nucleotide monophosphate (NMP) levels, activates AMP-activated protein kinase (AMPK), and suppresses glucose production. We tested the necessity of hepatic AMPK for the in vivo effects of an acute elevation in NMP on metabolism. 5-Aminoimidazole-4-carboxamide 1-β-D-ribofuranoside (AICAR; 8 mg·kg-1·min-1)-euglycemic clamps were performed to elicit an increase inNMPin wild type (α1α2 lox/lox) and liver-specific AMPK knock-out mice (α1α 2lox/lox + Albcre) in the presence of fixed glucose. Glucose kinetics were equivalent in 5-h fasted α1α2lox/lox and α1α2lox/lox + Albcre mice. AMPK was not required for AICAR-mediated suppression of glucose production and increased glucose disappearance. These results demonstrate that AMPK is unnecessary for normal 5-h fasting glucose kinetics and AICAR-mediated inhibition of glucose production. Moreover, plasma fatty acids and triglycerides also decreased independently of hepatic AMPK during AICAR administration. Although the glucoregulatory effects of AICAR were shown to be independent of AMPK, these studies provide in vivo support for the AMPK energy sensor paradigm. AICAR reduced hepatic energy charge by </w:instrText>
+      </w:r>
+      <w:r>
+        <w:rPr>
+          <w:rFonts w:ascii="Cambria Math" w:eastAsia="Times New Roman" w:hAnsi="Cambria Math" w:cs="Cambria Math"/>
+          <w:bCs/>
+          <w:sz w:val="24"/>
+          <w:szCs w:val="24"/>
+          <w:shd w:val="clear" w:color="auto" w:fill="FFFFFF"/>
+        </w:rPr>
+        <w:instrText>∼</w:instrText>
+      </w:r>
+      <w:r>
+        <w:rPr>
+          <w:rFonts w:ascii="Arial" w:eastAsia="Times New Roman" w:hAnsi="Arial" w:cs="Arial"/>
+          <w:bCs/>
+          <w:sz w:val="24"/>
+          <w:szCs w:val="24"/>
+          <w:shd w:val="clear" w:color="auto" w:fill="FFFFFF"/>
+        </w:rPr>
+        <w:instrText xml:space="preserve">20% in α1α2lox/lox, which was exacerbated by </w:instrText>
+      </w:r>
+      <w:r>
+        <w:rPr>
+          <w:rFonts w:ascii="Cambria Math" w:eastAsia="Times New Roman" w:hAnsi="Cambria Math" w:cs="Cambria Math"/>
+          <w:bCs/>
+          <w:sz w:val="24"/>
+          <w:szCs w:val="24"/>
+          <w:shd w:val="clear" w:color="auto" w:fill="FFFFFF"/>
+        </w:rPr>
+        <w:instrText>∼</w:instrText>
+      </w:r>
+      <w:r>
+        <w:rPr>
+          <w:rFonts w:ascii="Arial" w:eastAsia="Times New Roman" w:hAnsi="Arial" w:cs="Arial"/>
+          <w:bCs/>
+          <w:sz w:val="24"/>
+          <w:szCs w:val="24"/>
+          <w:shd w:val="clear" w:color="auto" w:fill="FFFFFF"/>
+        </w:rPr>
+        <w:instrText xml:space="preserve">2-fold in α1α2lox/lox + Albcre. This corresponded to a </w:instrText>
+      </w:r>
+      <w:r>
+        <w:rPr>
+          <w:rFonts w:ascii="Cambria Math" w:eastAsia="Times New Roman" w:hAnsi="Cambria Math" w:cs="Cambria Math"/>
+          <w:bCs/>
+          <w:sz w:val="24"/>
+          <w:szCs w:val="24"/>
+          <w:shd w:val="clear" w:color="auto" w:fill="FFFFFF"/>
+        </w:rPr>
+        <w:instrText>∼</w:instrText>
+      </w:r>
+      <w:r>
+        <w:rPr>
+          <w:rFonts w:ascii="Arial" w:eastAsia="Times New Roman" w:hAnsi="Arial" w:cs="Arial"/>
+          <w:bCs/>
+          <w:sz w:val="24"/>
+          <w:szCs w:val="24"/>
+          <w:shd w:val="clear" w:color="auto" w:fill="FFFFFF"/>
+        </w:rPr>
+        <w:instrText xml:space="preserve">6-fold rise in AMP/ATP in α1α2lox/lox + Albcre. Consistent with the effects on adenine nucleotides, maximal mitochondrial respiration was </w:instrText>
+      </w:r>
+      <w:r>
+        <w:rPr>
+          <w:rFonts w:ascii="Cambria Math" w:eastAsia="Times New Roman" w:hAnsi="Cambria Math" w:cs="Cambria Math"/>
+          <w:bCs/>
+          <w:sz w:val="24"/>
+          <w:szCs w:val="24"/>
+          <w:shd w:val="clear" w:color="auto" w:fill="FFFFFF"/>
+        </w:rPr>
+        <w:instrText>∼</w:instrText>
+      </w:r>
+      <w:r>
+        <w:rPr>
+          <w:rFonts w:ascii="Arial" w:eastAsia="Times New Roman" w:hAnsi="Arial" w:cs="Arial"/>
+          <w:bCs/>
+          <w:sz w:val="24"/>
+          <w:szCs w:val="24"/>
+          <w:shd w:val="clear" w:color="auto" w:fill="FFFFFF"/>
+        </w:rPr>
+        <w:instrText>30% lower in α1α2lox/lox + Albcre than α1α2lox/lox livers. Mitochondrial oxidative phosphorylation efficiency was reduced by 25%. In summary, these results demonstrate that the NMP capacity to inhibit glucose production in vivo is independent of liver AMPK. In contrast, AMPK promotes mitochondrial function and protects against a more precipitous fall in ATP during AICAR administration. © 2014 by The American Society for Biochemistry and Molecular Biology, Inc.","author":[{"dropping-particle":"","family":"Hasenour","given":"Clinton M.","non-dropping-particle":"","parse-names":false,"suffix":""},{"dropping-particle":"","family":"Ridley","given":"D. Emerson","non-dropping-particle":"","parse-names":false,"suffix":""},{"dropping-particle":"","family":"Hughey","given":"Curtis C.","non-dropping-particle":"","parse-names":false,"suffix":""},{"dropping-particle":"","family":"James","given":"Freyja D.","non-dropping-particle":"","parse-names":false,"suffix":""},{"dropping-particle":"","family":"Donahue","given":"E. Patrick","non-dropping-particle":"","parse-names":false,"suffix":""},{"dropping-particle":"","family":"Shearer","given":"Jane","non-dropping-particle":"","parse-names":false,"suffix":""},{"dropping-particle":"","family":"Viollet","given":"Benoit","non-dropping-particle":"","parse-names":false,"suffix":""},{"dropping-particle":"","family":"Foretz","given":"Marc","non-dropping-particle":"","parse-names":false,"suffix":""},{"dropping-particle":"","family":"Wasserman","given":"David H.","non-dropping-particle":"","parse-names":false,"suffix":""}],"container-title":"Journal of Biological Chemistry","id":"ITEM-1","issue":"9","issued":{"date-parts":[["2014","2","28"]]},"page":"5950-5959","publisher":"J Biol Chem","title":"5-Aminoimidazole-4-carboxamide-1-β-D-ribofuranoside (AICAR) effect on glucose production, but not energy metabolism, is independent of hepatic AMPK in vivo","type":"article-journal","volume":"289"},"uris":["http://www.mendeley.com/documents/?uuid=7cd98180-58d8-3da2-9156-92217d8cce5e"]}],"mendeley":{"formattedCitation":"&lt;sup&gt;4&lt;/sup&gt;","plainTextFormattedCitation":"4","previouslyFormattedCitation":"&lt;sup&gt;4&lt;/sup&gt;"},"properties":{"noteIndex":0},"schema":"https://github.com/citation-style-language/schema/raw/master/csl-citation.json"}</w:instrText>
+      </w:r>
+      <w:r>
+        <w:rPr>
+          <w:rFonts w:ascii="Arial" w:eastAsia="Times New Roman" w:hAnsi="Arial" w:cs="Arial"/>
+          <w:bCs/>
+          <w:sz w:val="24"/>
+          <w:szCs w:val="24"/>
+          <w:shd w:val="clear" w:color="auto" w:fill="FFFFFF"/>
+        </w:rPr>
+        <w:fldChar w:fldCharType="separate"/>
+      </w:r>
+      <w:r>
+        <w:rPr>
+          <w:rFonts w:ascii="Arial" w:eastAsia="Times New Roman" w:hAnsi="Arial" w:cs="Arial"/>
+          <w:bCs/>
+          <w:noProof/>
+          <w:sz w:val="24"/>
+          <w:szCs w:val="24"/>
+          <w:shd w:val="clear" w:color="auto" w:fill="FFFFFF"/>
+          <w:vertAlign w:val="superscript"/>
+        </w:rPr>
+        <w:t>4</w:t>
+      </w:r>
+      <w:r>
+        <w:rPr>
+          <w:rFonts w:ascii="Arial" w:eastAsia="Times New Roman" w:hAnsi="Arial" w:cs="Arial"/>
+          <w:bCs/>
+          <w:sz w:val="24"/>
+          <w:szCs w:val="24"/>
+          <w:shd w:val="clear" w:color="auto" w:fill="FFFFFF"/>
+        </w:rPr>
+        <w:fldChar w:fldCharType="end"/>
+      </w:r>
+      <w:r>
+        <w:rPr>
+          <w:rFonts w:ascii="Arial" w:eastAsia="Times New Roman" w:hAnsi="Arial" w:cs="Arial"/>
+          <w:bCs/>
+          <w:sz w:val="24"/>
+          <w:szCs w:val="24"/>
+          <w:shd w:val="clear" w:color="auto" w:fill="FFFFFF"/>
+        </w:rPr>
+        <w:t xml:space="preserve">, there was no difference in fasting blood glucose between KO and WT </w:t>
+      </w:r>
+      <w:r>
+        <w:rPr>
+          <w:rFonts w:ascii="Arial" w:eastAsia="Times New Roman" w:hAnsi="Arial" w:cs="Arial"/>
+          <w:bCs/>
+          <w:sz w:val="24"/>
+          <w:szCs w:val="24"/>
+          <w:shd w:val="clear" w:color="auto" w:fill="FFFFFF"/>
+        </w:rPr>
+        <w:t>mice</w:t>
+      </w:r>
+      <w:r>
+        <w:rPr>
+          <w:rFonts w:ascii="Arial" w:eastAsia="Times New Roman" w:hAnsi="Arial" w:cs="Arial"/>
+          <w:bCs/>
+          <w:sz w:val="24"/>
+          <w:szCs w:val="24"/>
+          <w:shd w:val="clear" w:color="auto" w:fill="FFFFFF"/>
+        </w:rPr>
+        <w:t xml:space="preserve"> on either diet</w:t>
+      </w:r>
+      <w:r>
+        <w:rPr>
+          <w:rFonts w:ascii="Arial" w:eastAsia="Times New Roman" w:hAnsi="Arial" w:cs="Arial"/>
+          <w:bCs/>
+          <w:sz w:val="24"/>
+          <w:szCs w:val="24"/>
+          <w:shd w:val="clear" w:color="auto" w:fill="FFFFFF"/>
+        </w:rPr>
+        <w:t xml:space="preserve"> </w:t>
+      </w:r>
+      <w:r>
+        <w:rPr>
+          <w:rFonts w:ascii="Arial" w:eastAsia="Times New Roman" w:hAnsi="Arial" w:cs="Arial"/>
+          <w:bCs/>
+          <w:sz w:val="24"/>
+          <w:szCs w:val="24"/>
+          <w:shd w:val="clear" w:color="auto" w:fill="FFFFFF"/>
+        </w:rPr>
+        <w:t xml:space="preserve">(Figure ___). </w:t>
+      </w:r>
+      <w:r>
+        <w:rPr>
+          <w:rFonts w:ascii="Arial" w:eastAsia="Times New Roman" w:hAnsi="Arial" w:cs="Arial"/>
+          <w:bCs/>
+          <w:sz w:val="24"/>
+          <w:szCs w:val="24"/>
+          <w:shd w:val="clear" w:color="auto" w:fill="FFFFFF"/>
+        </w:rPr>
+        <w:t xml:space="preserve">Both KO and WT ketogenic diet mice </w:t>
+      </w:r>
+      <w:r>
+        <w:rPr>
+          <w:rFonts w:ascii="Arial" w:eastAsia="Times New Roman" w:hAnsi="Arial" w:cs="Arial"/>
+          <w:bCs/>
+          <w:sz w:val="24"/>
+          <w:szCs w:val="24"/>
+          <w:shd w:val="clear" w:color="auto" w:fill="FFFFFF"/>
+        </w:rPr>
+        <w:t>ha</w:t>
+      </w:r>
+      <w:r>
+        <w:rPr>
+          <w:rFonts w:ascii="Arial" w:eastAsia="Times New Roman" w:hAnsi="Arial" w:cs="Arial"/>
+          <w:bCs/>
+          <w:sz w:val="24"/>
+          <w:szCs w:val="24"/>
+          <w:shd w:val="clear" w:color="auto" w:fill="FFFFFF"/>
+        </w:rPr>
+        <w:t>d</w:t>
+      </w:r>
+      <w:r>
+        <w:rPr>
+          <w:rFonts w:ascii="Arial" w:eastAsia="Times New Roman" w:hAnsi="Arial" w:cs="Arial"/>
+          <w:bCs/>
+          <w:sz w:val="24"/>
+          <w:szCs w:val="24"/>
+          <w:shd w:val="clear" w:color="auto" w:fill="FFFFFF"/>
+        </w:rPr>
+        <w:t xml:space="preserve"> higher glucose level</w:t>
+      </w:r>
+      <w:r>
+        <w:rPr>
+          <w:rFonts w:ascii="Arial" w:eastAsia="Times New Roman" w:hAnsi="Arial" w:cs="Arial"/>
+          <w:bCs/>
+          <w:sz w:val="24"/>
+          <w:szCs w:val="24"/>
+          <w:shd w:val="clear" w:color="auto" w:fill="FFFFFF"/>
+        </w:rPr>
+        <w:t xml:space="preserve">s and a larger drop and subsequent increase in blood glucose compared to mice fed a control diet.  </w:t>
+      </w:r>
+    </w:p>
+    <w:p>
+      <w:pPr>
+        <w:pStyle w:val="ListParagraph"/>
+        <w:numPr>
+          <w:ilvl w:val="1"/>
+          <w:numId w:val="3"/>
+        </w:numPr>
+        <w:jc w:val="left"/>
+        <w:rPr>
+          <w:rFonts w:ascii="Arial" w:eastAsia="Times New Roman" w:hAnsi="Arial" w:cs="Arial"/>
+          <w:bCs/>
+          <w:sz w:val="24"/>
+          <w:szCs w:val="24"/>
+          <w:shd w:val="clear" w:color="auto" w:fill="FFFFFF"/>
+        </w:rPr>
+      </w:pPr>
+      <w:r>
+        <w:rPr>
+          <w:rFonts w:ascii="Arial" w:eastAsia="Times New Roman" w:hAnsi="Arial" w:cs="Arial"/>
+          <w:bCs/>
+          <w:sz w:val="24"/>
+          <w:szCs w:val="24"/>
+          <w:shd w:val="clear" w:color="auto" w:fill="FFFFFF"/>
+        </w:rPr>
+        <w:t>Our results were in agreement with the previous finding that AMPKa2 KO mice had normal insulin sensitivity</w:t>
+      </w:r>
+      <w:r>
+        <w:rPr>
+          <w:rFonts w:ascii="Arial" w:eastAsia="Times New Roman" w:hAnsi="Arial" w:cs="Arial"/>
+          <w:bCs/>
+          <w:sz w:val="24"/>
+          <w:szCs w:val="24"/>
+          <w:shd w:val="clear" w:color="auto" w:fill="FFFFFF"/>
+        </w:rPr>
+        <w:fldChar w:fldCharType="begin" w:fldLock="1"/>
+      </w:r>
+      <w:r>
+        <w:rPr>
+          <w:rFonts w:ascii="Arial" w:eastAsia="Times New Roman" w:hAnsi="Arial" w:cs="Arial"/>
+          <w:bCs/>
+          <w:sz w:val="24"/>
+          <w:szCs w:val="24"/>
+          <w:shd w:val="clear" w:color="auto" w:fill="FFFFFF"/>
+        </w:rPr>
+        <w:instrText>ADDIN CSL_CITATION {"citationItems":[{"id":"ITEM-1","itemData":{"DOI":"10.1210/en.2005-0898","ISSN":"00137227","abstract":"The AMP-activated kinase (AMPK) is a serine threonine kinase that functions as a fuel sensor to regulate energy balance at both cellular and whole-body levels. Here we studied how hepatic AMPKα2 isoform affects hepatic glucose production and peripheral glucose uptake in vivo. We generated mice deleted for the AMPKα2 gene specifically in the liver (liverα2KO). Liverα2KO mice were glucose intolerant and hyperglycemic in the fasted state. Hyperglycemia was associated with a 50% higher endogenous glucose production than in controls as assessed in vivo. We then investigated whether this increased glucose production was sensitive to insulin. Insulin, when infused at a rate inducing physiological hyperinsulinemia, totally inhibited endogenous glucose production in liverα2KO mice, showing that they had normal insulin sensitivity. This was confirmed in vivo by normal insulin-induced phosphorylation of Akt and transcriptional regulation of the phosphoenolpyruvate carboxykinase, glucose-6 phosphatase, and pyruvate kinase in liver during the fasted/fed transition. Leptin and adiponectin regulate hepatic glucose production, so we then infused these adipokines into liverα2KO mice. Neither of these adipokines regulated hepatic glucose production in mice lacking hepatic AMPKα2, whereas both did so in control mice. In conclusion, we show that the hepatic AMPKα2 isoform is essential for suppressing hepatic glucose production and maintaining fasting blood glucose levels in the physiological range. We also demonstrate that regulation of hepatic glucose production by leptin and adiponectin, but not insulin, requires hepatic AMPKα2 activity. Copyright © 2006 by The Endocrine Society.","author":[{"dropping-particle":"","family":"Andreelli","given":"Fabrizio","non-dropping-particle":"","parse-names":false,"suffix":""},{"dropping-particle":"","family":"Foretz","given":"Marc","non-dropping-particle":"","parse-names":false,"suffix":""},{"dropping-particle":"","family":"Knauf","given":"Claude","non-dropping-particle":"","parse-names":false,"suffix":""},{"dropping-particle":"","family":"Cani","given":"Patrice D.","non-dropping-particle":"","parse-names":false,"suffix":""},{"dropping-particle":"","family":"Perrin","given":"Christophe","non-dropping-particle":"","parse-names":false,"suffix":""},{"dropping-particle":"","family":"Iglesias","given":"Miguel A.","non-dropping-particle":"","parse-names":false,"suffix":""},{"dropping-particle":"","family":"Pillot","given":"Bruno","non-dropping-particle":"","parse-names":false,"suffix":""},{"dropping-particle":"","family":"Bado","given":"André","non-dropping-particle":"","parse-names":false,"suffix":""},{"dropping-particle":"","family":"Tronche","given":"François","non-dropping-particle":"","parse-names":false,"suffix":""},{"dropping-particle":"","family":"Mithieux","given":"Gilles","non-dropping-particle":"","parse-names":false,"suffix":""},{"dropping-particle":"","family":"Vaulont","given":"Sophie","non-dropping-particle":"","parse-names":false,"suffix":""},{"dropping-particle":"","family":"Burcelin","given":"Rémy","non-dropping-particle":"","parse-names":false,"suffix":""},{"dropping-particle":"","family":"Viollet","given":"Benoit","non-dropping-particle":"","parse-names":false,"suffix":""}],"container-title":"Endocrinology","id":"ITEM-1","issue":"5","issued":{"date-parts":[["2006","5"]]},"page":"2432-2441","publisher":"Endocrinology","title":"Liver adenosine monophosphate-activated kinase-α2 catalytic subunit is a key target for the control of hepatic glucose production by adiponectin and leptin but not insulin","type":"article-journal","volume":"147"},"uris":["http://www.mendeley.com/documents/?uuid=d70a5e8e-2d91-314e-9e47-55d6889c6d43"]}],"mendeley":{"formattedCitation":"&lt;sup&gt;8&lt;/sup&gt;","plainTextFormattedCitation":"8","previouslyFormattedCitation":"&lt;sup&gt;8&lt;/sup&gt;"},"properties":{"noteIndex":0},"schema":"https://github.com/citation-style-language/schema/raw/master/csl-citation.json"}</w:instrText>
+      </w:r>
+      <w:r>
+        <w:rPr>
+          <w:rFonts w:ascii="Arial" w:eastAsia="Times New Roman" w:hAnsi="Arial" w:cs="Arial"/>
+          <w:bCs/>
+          <w:sz w:val="24"/>
+          <w:szCs w:val="24"/>
+          <w:shd w:val="clear" w:color="auto" w:fill="FFFFFF"/>
+        </w:rPr>
+        <w:fldChar w:fldCharType="separate"/>
+      </w:r>
+      <w:r>
+        <w:rPr>
+          <w:rFonts w:ascii="Arial" w:eastAsia="Times New Roman" w:hAnsi="Arial" w:cs="Arial"/>
+          <w:bCs/>
+          <w:noProof/>
+          <w:sz w:val="24"/>
+          <w:szCs w:val="24"/>
+          <w:shd w:val="clear" w:color="auto" w:fill="FFFFFF"/>
+          <w:vertAlign w:val="superscript"/>
+        </w:rPr>
+        <w:t>8</w:t>
+      </w:r>
+      <w:r>
+        <w:rPr>
+          <w:rFonts w:ascii="Arial" w:eastAsia="Times New Roman" w:hAnsi="Arial" w:cs="Arial"/>
+          <w:bCs/>
+          <w:sz w:val="24"/>
+          <w:szCs w:val="24"/>
+          <w:shd w:val="clear" w:color="auto" w:fill="FFFFFF"/>
+        </w:rPr>
+        <w:fldChar w:fldCharType="end"/>
+      </w:r>
+      <w:r>
+        <w:rPr>
+          <w:rFonts w:ascii="Arial" w:eastAsia="Times New Roman" w:hAnsi="Arial" w:cs="Arial"/>
+          <w:bCs/>
+          <w:sz w:val="24"/>
+          <w:szCs w:val="24"/>
+          <w:shd w:val="clear" w:color="auto" w:fill="FFFFFF"/>
+        </w:rPr>
+        <w:t xml:space="preserve">. </w:t>
+      </w:r>
+      <w:r>
+        <w:rPr>
+          <w:rFonts w:ascii="Arial" w:eastAsia="Times New Roman" w:hAnsi="Arial" w:cs="Arial"/>
+          <w:bCs/>
+          <w:sz w:val="24"/>
+          <w:szCs w:val="24"/>
+          <w:shd w:val="clear" w:color="auto" w:fill="FFFFFF"/>
+        </w:rPr>
+        <w:t>Our findings showed that a</w:t>
+      </w:r>
+      <w:r>
+        <w:rPr>
+          <w:rFonts w:ascii="Arial" w:eastAsia="Times New Roman" w:hAnsi="Arial" w:cs="Arial"/>
+          <w:bCs/>
+          <w:sz w:val="24"/>
+          <w:szCs w:val="24"/>
+          <w:shd w:val="clear" w:color="auto" w:fill="FFFFFF"/>
+        </w:rPr>
+        <w:t>lpha</w:t>
+      </w:r>
+      <w:r>
+        <w:rPr>
+          <w:rFonts w:ascii="Arial" w:eastAsia="Times New Roman" w:hAnsi="Arial" w:cs="Arial"/>
+          <w:bCs/>
+          <w:sz w:val="24"/>
+          <w:szCs w:val="24"/>
+          <w:shd w:val="clear" w:color="auto" w:fill="FFFFFF"/>
+        </w:rPr>
+        <w:t xml:space="preserve">1/2 </w:t>
+      </w:r>
+      <w:r>
+        <w:rPr>
+          <w:rFonts w:ascii="Arial" w:eastAsia="Times New Roman" w:hAnsi="Arial" w:cs="Arial"/>
+          <w:bCs/>
+          <w:sz w:val="24"/>
+          <w:szCs w:val="24"/>
+          <w:shd w:val="clear" w:color="auto" w:fill="FFFFFF"/>
+        </w:rPr>
+        <w:t xml:space="preserve">KO mice were equally insulin sensitive to WT </w:t>
+      </w:r>
+      <w:r>
+        <w:rPr>
+          <w:rFonts w:ascii="Arial" w:eastAsia="Times New Roman" w:hAnsi="Arial" w:cs="Arial"/>
+          <w:bCs/>
+          <w:sz w:val="24"/>
+          <w:szCs w:val="24"/>
+          <w:shd w:val="clear" w:color="auto" w:fill="FFFFFF"/>
+        </w:rPr>
+        <w:t xml:space="preserve">and the ketogenic diet had no impact on the insulin sensitivity of KO mice </w:t>
+      </w:r>
+      <w:r>
+        <w:rPr>
+          <w:rFonts w:ascii="Arial" w:eastAsia="Times New Roman" w:hAnsi="Arial" w:cs="Arial"/>
+          <w:bCs/>
+          <w:sz w:val="24"/>
+          <w:szCs w:val="24"/>
+          <w:shd w:val="clear" w:color="auto" w:fill="FFFFFF"/>
+        </w:rPr>
+        <w:t xml:space="preserve">(Figure 5). </w:t>
+      </w:r>
+      <w:r>
+        <w:rPr>
+          <w:rFonts w:ascii="Arial" w:eastAsia="Times New Roman" w:hAnsi="Arial" w:cs="Arial"/>
+          <w:bCs/>
+          <w:sz w:val="24"/>
+          <w:szCs w:val="24"/>
+          <w:shd w:val="clear" w:color="auto" w:fill="FFFFFF"/>
+        </w:rPr>
+        <w:t xml:space="preserve">Both treatment groups fed a ketogenic diet had a larger drop </w:t>
+      </w:r>
+      <w:r>
+        <w:rPr>
+          <w:rFonts w:ascii="Arial" w:eastAsia="Times New Roman" w:hAnsi="Arial" w:cs="Arial"/>
+          <w:bCs/>
+          <w:sz w:val="24"/>
+          <w:szCs w:val="24"/>
+          <w:shd w:val="clear" w:color="auto" w:fill="FFFFFF"/>
+        </w:rPr>
+        <w:t xml:space="preserve">and subsequent increase </w:t>
+      </w:r>
+      <w:r>
+        <w:rPr>
+          <w:rFonts w:ascii="Arial" w:eastAsia="Times New Roman" w:hAnsi="Arial" w:cs="Arial"/>
+          <w:bCs/>
+          <w:sz w:val="24"/>
+          <w:szCs w:val="24"/>
+          <w:shd w:val="clear" w:color="auto" w:fill="FFFFFF"/>
+        </w:rPr>
+        <w:t xml:space="preserve">in blood glucose </w:t>
+      </w:r>
+      <w:r>
+        <w:rPr>
+          <w:rFonts w:ascii="Arial" w:eastAsia="Times New Roman" w:hAnsi="Arial" w:cs="Arial"/>
+          <w:bCs/>
+          <w:sz w:val="24"/>
+          <w:szCs w:val="24"/>
+          <w:shd w:val="clear" w:color="auto" w:fill="FFFFFF"/>
+        </w:rPr>
+        <w:t>compared to mice fed a control diet</w:t>
+      </w:r>
+      <w:r>
+        <w:rPr>
+          <w:rFonts w:ascii="Arial" w:eastAsia="Times New Roman" w:hAnsi="Arial" w:cs="Arial"/>
+          <w:bCs/>
+          <w:sz w:val="24"/>
+          <w:szCs w:val="24"/>
+          <w:shd w:val="clear" w:color="auto" w:fill="FFFFFF"/>
+        </w:rPr>
+        <w:t>, however there was no difference between treatment groups</w:t>
+      </w:r>
+      <w:r>
+        <w:rPr>
+          <w:rFonts w:ascii="Arial" w:eastAsia="Times New Roman" w:hAnsi="Arial" w:cs="Arial"/>
+          <w:bCs/>
+          <w:sz w:val="24"/>
+          <w:szCs w:val="24"/>
+          <w:shd w:val="clear" w:color="auto" w:fill="FFFFFF"/>
+        </w:rPr>
+        <w:t xml:space="preserve"> </w:t>
+      </w:r>
+      <w:r>
+        <w:rPr>
+          <w:rFonts w:ascii="Arial" w:eastAsia="Times New Roman" w:hAnsi="Arial" w:cs="Arial"/>
+          <w:bCs/>
+          <w:sz w:val="24"/>
+          <w:szCs w:val="24"/>
+          <w:shd w:val="clear" w:color="auto" w:fill="FFFFFF"/>
+        </w:rPr>
+        <w:t>(Figure 5).</w:t>
+      </w:r>
+    </w:p>
+    <w:p>
+      <w:pPr>
+        <w:rPr>
+          <w:rFonts w:ascii="Arial" w:eastAsia="Times New Roman" w:hAnsi="Arial" w:cs="Arial"/>
+          <w:bCs/>
+          <w:color w:val="252525"/>
+          <w:sz w:val="24"/>
+          <w:szCs w:val="24"/>
+          <w:shd w:val="clear" w:color="auto" w:fill="FFFFFF"/>
+        </w:rPr>
+      </w:pPr>
+      <w:r>
+        <w:rPr>
+          <w:rFonts w:ascii="Arial" w:eastAsia="Times New Roman" w:hAnsi="Arial" w:cs="Arial"/>
+          <w:bCs/>
+          <w:color w:val="252525"/>
+          <w:sz w:val="24"/>
+          <w:szCs w:val="24"/>
+          <w:shd w:val="clear" w:color="auto" w:fill="FFFFFF"/>
+        </w:rPr>
+        <w:t>Discussion</w:t>
       </w:r>
     </w:p>
     <w:p>
@@ -5886,55 +6852,7 @@
           <w:sz w:val="16"/>
           <w:szCs w:val="16"/>
         </w:rPr>
-        <w:t>“</w:t>
-      </w:r>
-      <w:r>
-        <w:rPr>
-          <w:rFonts w:ascii="Times New Roman" w:eastAsia="Times New Roman" w:hAnsi="Times New Roman" w:cs="Times New Roman"/>
-          <w:sz w:val="16"/>
-          <w:szCs w:val="16"/>
-        </w:rPr>
-        <w:t xml:space="preserve">Previously found, </w:t>
-      </w:r>
-      <w:r>
-        <w:rPr>
-          <w:rFonts w:ascii="Times New Roman" w:eastAsia="Times New Roman" w:hAnsi="Times New Roman" w:cs="Times New Roman"/>
-          <w:sz w:val="16"/>
-          <w:szCs w:val="16"/>
-        </w:rPr>
-        <w:t>genetic deletion of</w:t>
-      </w:r>
-      <w:r>
-        <w:rPr>
-          <w:rFonts w:ascii="Times New Roman" w:eastAsia="Times New Roman" w:hAnsi="Times New Roman" w:cs="Times New Roman"/>
-          <w:sz w:val="16"/>
-          <w:szCs w:val="16"/>
-        </w:rPr>
-        <w:t xml:space="preserve"> </w:t>
-      </w:r>
-      <w:r>
-        <w:rPr>
-          <w:rFonts w:ascii="Times New Roman" w:eastAsia="Times New Roman" w:hAnsi="Times New Roman" w:cs="Times New Roman"/>
-          <w:sz w:val="16"/>
-          <w:szCs w:val="16"/>
-        </w:rPr>
-        <w:t xml:space="preserve">alpha a1, </w:t>
-      </w:r>
-      <w:r>
-        <w:rPr>
-          <w:rFonts w:ascii="Times New Roman" w:eastAsia="Times New Roman" w:hAnsi="Times New Roman" w:cs="Times New Roman"/>
-          <w:sz w:val="16"/>
-          <w:szCs w:val="16"/>
-        </w:rPr>
-        <w:t>a2, or b2 isoforms in mice has little effect on liver AMPK activity</w:t>
-      </w:r>
-      <w:r>
-        <w:rPr>
-          <w:rFonts w:ascii="Times New Roman" w:eastAsia="Times New Roman" w:hAnsi="Times New Roman" w:cs="Times New Roman"/>
-          <w:sz w:val="16"/>
-          <w:szCs w:val="16"/>
-        </w:rPr>
-        <w:t xml:space="preserve"> </w:t>
+        <w:t xml:space="preserve">“Previously found, genetic deletion of alpha a1, a2, or b2 isoforms in mice has little effect on liver AMPK activity </w:t>
       </w:r>
       <w:r>
         <w:rPr>
@@ -6152,14 +7070,7 @@
           <w:sz w:val="16"/>
           <w:szCs w:val="16"/>
         </w:rPr>
-        <w:t xml:space="preserve"> in the liver. </w:t>
-      </w:r>
-      <w:r>
-        <w:rPr>
-          <w:sz w:val="16"/>
-          <w:szCs w:val="16"/>
-        </w:rPr>
-        <w:t>mice with a liver-speci</w:t>
+        <w:t xml:space="preserve"> in the liver. mice with a liver-speci</w:t>
       </w:r>
       <w:r>
         <w:rPr>
@@ -6233,14 +7144,7 @@
           <w:sz w:val="16"/>
           <w:szCs w:val="16"/>
         </w:rPr>
-        <w:t xml:space="preserve">. </w:t>
-      </w:r>
-      <w:r>
-        <w:rPr>
-          <w:sz w:val="16"/>
-          <w:szCs w:val="16"/>
-        </w:rPr>
-        <w:t xml:space="preserve">However, mice lacking both AMPK </w:t>
+        <w:t xml:space="preserve">. However, mice lacking both AMPK </w:t>
       </w:r>
       <w:r>
         <w:rPr>
@@ -6551,21 +7455,7 @@
           <w:sz w:val="16"/>
           <w:szCs w:val="16"/>
         </w:rPr>
-        <w:t>.</w:t>
-      </w:r>
-      <w:r>
-        <w:rPr>
-          <w:sz w:val="16"/>
-          <w:szCs w:val="16"/>
-        </w:rPr>
-        <w:t xml:space="preserve"> </w:t>
-      </w:r>
-      <w:r>
-        <w:rPr>
-          <w:sz w:val="16"/>
-          <w:szCs w:val="16"/>
-        </w:rPr>
-        <w:t>liver-speci</w:t>
+        <w:t>. liver-speci</w:t>
       </w:r>
       <w:r>
         <w:rPr>
@@ -6610,15 +7500,7 @@
           <w:sz w:val="16"/>
           <w:szCs w:val="16"/>
         </w:rPr>
-        <w:t xml:space="preserve">2 null mice have reduced mitochondrial content, </w:t>
-      </w:r>
-      <w:r>
-        <w:rPr>
-          <w:sz w:val="16"/>
-          <w:szCs w:val="16"/>
-        </w:rPr>
-        <w:lastRenderedPageBreak/>
-        <w:t xml:space="preserve">mitochondrial respiration, and oxidative capacity, demonstrating that AMPK is required for maintenance of hepatic of mitochondrial function </w:t>
+        <w:t xml:space="preserve">2 null mice have reduced mitochondrial content, mitochondrial respiration, and oxidative capacity, demonstrating that AMPK is required for maintenance of hepatic of mitochondrial function </w:t>
       </w:r>
       <w:r>
         <w:rPr>
@@ -6826,21 +7708,7 @@
           <w:sz w:val="16"/>
           <w:szCs w:val="16"/>
         </w:rPr>
-        <w:t>ssion</w:t>
-      </w:r>
-      <w:r>
-        <w:rPr>
-          <w:sz w:val="16"/>
-          <w:szCs w:val="16"/>
-        </w:rPr>
-        <w:t xml:space="preserve">. </w:t>
-      </w:r>
-      <w:r>
-        <w:rPr>
-          <w:sz w:val="16"/>
-          <w:szCs w:val="16"/>
-        </w:rPr>
-        <w:t xml:space="preserve">Reductions in liver AMPK activity in AMPK </w:t>
+        <w:t xml:space="preserve">ssion. Reductions in liver AMPK activity in AMPK </w:t>
       </w:r>
       <w:r>
         <w:rPr>
@@ -6995,15 +7863,7 @@
           <w:sz w:val="16"/>
           <w:szCs w:val="16"/>
         </w:rPr>
-        <w:t>in vitro</w:t>
-      </w:r>
-      <w:r>
-        <w:rPr>
-          <w:rFonts w:ascii="Adv OT 1deab 44 4 I" w:hAnsi="Adv OT 1deab 44 4 I" w:cs="Adv OT 1deab 44 4 I"/>
-          <w:sz w:val="16"/>
-          <w:szCs w:val="16"/>
-        </w:rPr>
-        <w:t xml:space="preserve"> </w:t>
+        <w:t xml:space="preserve">in vitro </w:t>
       </w:r>
       <w:r>
         <w:rPr>
@@ -7100,480 +7960,37 @@
     </w:p>
     <w:p>
       <w:pPr>
-        <w:pStyle w:val="ListParagraph"/>
-        <w:numPr>
-          <w:ilvl w:val="1"/>
-          <w:numId w:val="3"/>
-        </w:numPr>
-        <w:jc w:val="left"/>
-        <w:rPr>
-          <w:rFonts w:ascii="Arial" w:eastAsia="Times New Roman" w:hAnsi="Arial" w:cs="Arial"/>
-          <w:bCs/>
-          <w:sz w:val="24"/>
-          <w:szCs w:val="24"/>
-          <w:shd w:val="clear" w:color="auto" w:fill="FFFFFF"/>
-        </w:rPr>
-      </w:pPr>
-      <w:r>
-        <w:rPr>
-          <w:rFonts w:ascii="Arial" w:eastAsia="Times New Roman" w:hAnsi="Arial" w:cs="Arial"/>
-          <w:bCs/>
-          <w:sz w:val="24"/>
-          <w:szCs w:val="24"/>
-          <w:shd w:val="clear" w:color="auto" w:fill="FFFFFF"/>
-        </w:rPr>
-        <w:t>In agreement with previous findings</w:t>
-      </w:r>
-      <w:r>
-        <w:rPr>
-          <w:rFonts w:ascii="Arial" w:eastAsia="Times New Roman" w:hAnsi="Arial" w:cs="Arial"/>
-          <w:bCs/>
-          <w:sz w:val="24"/>
-          <w:szCs w:val="24"/>
-          <w:shd w:val="clear" w:color="auto" w:fill="FFFFFF"/>
-        </w:rPr>
-        <w:fldChar w:fldCharType="begin" w:fldLock="1"/>
-      </w:r>
-      <w:r>
-        <w:rPr>
-          <w:rFonts w:ascii="Arial" w:eastAsia="Times New Roman" w:hAnsi="Arial" w:cs="Arial"/>
-          <w:bCs/>
-          <w:sz w:val="24"/>
-          <w:szCs w:val="24"/>
-          <w:shd w:val="clear" w:color="auto" w:fill="FFFFFF"/>
-        </w:rPr>
-        <w:instrText xml:space="preserve">ADDIN CSL_CITATION {"citationItems":[{"id":"ITEM-1","itemData":{"DOI":"10.1074/jbc.M113.528232","ISSN":"00219258","abstract":"Metabolic stress, as well as several antidiabetic agents, increases hepatic nucleotide monophosphate (NMP) levels, activates AMP-activated protein kinase (AMPK), and suppresses glucose production. We tested the necessity of hepatic AMPK for the in vivo effects of an acute elevation in NMP on metabolism. 5-Aminoimidazole-4-carboxamide 1-β-D-ribofuranoside (AICAR; 8 mg·kg-1·min-1)-euglycemic clamps were performed to elicit an increase inNMPin wild type (α1α2 lox/lox) and liver-specific AMPK knock-out mice (α1α 2lox/lox + Albcre) in the presence of fixed glucose. Glucose kinetics were equivalent in 5-h fasted α1α2lox/lox and α1α2lox/lox + Albcre mice. AMPK was not required for AICAR-mediated suppression of glucose production and increased glucose disappearance. These results demonstrate that AMPK is unnecessary for normal 5-h fasting glucose kinetics and AICAR-mediated inhibition of glucose production. Moreover, plasma fatty acids and triglycerides also decreased independently of hepatic AMPK during AICAR administration. Although the glucoregulatory effects of AICAR were shown to be independent of AMPK, these studies provide in vivo support for the AMPK energy sensor paradigm. AICAR reduced hepatic energy charge by </w:instrText>
-      </w:r>
-      <w:r>
-        <w:rPr>
-          <w:rFonts w:ascii="Cambria Math" w:eastAsia="Times New Roman" w:hAnsi="Cambria Math" w:cs="Cambria Math"/>
-          <w:bCs/>
-          <w:sz w:val="24"/>
-          <w:szCs w:val="24"/>
-          <w:shd w:val="clear" w:color="auto" w:fill="FFFFFF"/>
-        </w:rPr>
-        <w:instrText>∼</w:instrText>
-      </w:r>
-      <w:r>
-        <w:rPr>
-          <w:rFonts w:ascii="Arial" w:eastAsia="Times New Roman" w:hAnsi="Arial" w:cs="Arial"/>
-          <w:bCs/>
-          <w:sz w:val="24"/>
-          <w:szCs w:val="24"/>
-          <w:shd w:val="clear" w:color="auto" w:fill="FFFFFF"/>
-        </w:rPr>
-        <w:instrText xml:space="preserve">20% in α1α2lox/lox, which was exacerbated by </w:instrText>
-      </w:r>
-      <w:r>
-        <w:rPr>
-          <w:rFonts w:ascii="Cambria Math" w:eastAsia="Times New Roman" w:hAnsi="Cambria Math" w:cs="Cambria Math"/>
-          <w:bCs/>
-          <w:sz w:val="24"/>
-          <w:szCs w:val="24"/>
-          <w:shd w:val="clear" w:color="auto" w:fill="FFFFFF"/>
-        </w:rPr>
-        <w:instrText>∼</w:instrText>
-      </w:r>
-      <w:r>
-        <w:rPr>
-          <w:rFonts w:ascii="Arial" w:eastAsia="Times New Roman" w:hAnsi="Arial" w:cs="Arial"/>
-          <w:bCs/>
-          <w:sz w:val="24"/>
-          <w:szCs w:val="24"/>
-          <w:shd w:val="clear" w:color="auto" w:fill="FFFFFF"/>
-        </w:rPr>
-        <w:instrText xml:space="preserve">2-fold in α1α2lox/lox + Albcre. This corresponded to a </w:instrText>
-      </w:r>
-      <w:r>
-        <w:rPr>
-          <w:rFonts w:ascii="Cambria Math" w:eastAsia="Times New Roman" w:hAnsi="Cambria Math" w:cs="Cambria Math"/>
-          <w:bCs/>
-          <w:sz w:val="24"/>
-          <w:szCs w:val="24"/>
-          <w:shd w:val="clear" w:color="auto" w:fill="FFFFFF"/>
-        </w:rPr>
-        <w:instrText>∼</w:instrText>
-      </w:r>
-      <w:r>
-        <w:rPr>
-          <w:rFonts w:ascii="Arial" w:eastAsia="Times New Roman" w:hAnsi="Arial" w:cs="Arial"/>
-          <w:bCs/>
-          <w:sz w:val="24"/>
-          <w:szCs w:val="24"/>
-          <w:shd w:val="clear" w:color="auto" w:fill="FFFFFF"/>
-        </w:rPr>
-        <w:instrText xml:space="preserve">6-fold rise in AMP/ATP in α1α2lox/lox + Albcre. Consistent with the effects on adenine nucleotides, maximal mitochondrial respiration was </w:instrText>
-      </w:r>
-      <w:r>
-        <w:rPr>
-          <w:rFonts w:ascii="Cambria Math" w:eastAsia="Times New Roman" w:hAnsi="Cambria Math" w:cs="Cambria Math"/>
-          <w:bCs/>
-          <w:sz w:val="24"/>
-          <w:szCs w:val="24"/>
-          <w:shd w:val="clear" w:color="auto" w:fill="FFFFFF"/>
-        </w:rPr>
-        <w:instrText>∼</w:instrText>
-      </w:r>
-      <w:r>
-        <w:rPr>
-          <w:rFonts w:ascii="Arial" w:eastAsia="Times New Roman" w:hAnsi="Arial" w:cs="Arial"/>
-          <w:bCs/>
-          <w:sz w:val="24"/>
-          <w:szCs w:val="24"/>
-          <w:shd w:val="clear" w:color="auto" w:fill="FFFFFF"/>
-        </w:rPr>
-        <w:instrText>30% lower in α1α2lox/lox + Albcre than α1α2lox/lox livers. Mitochondrial oxidative phosphorylation efficiency was reduced by 25%. In summary, these results demonstrate that the NMP capacity to inhibit glucose production in vivo is independent of liver AMPK. In contrast, AMPK promotes mitochondrial function and protects against a more precipitous fall in ATP during AICAR administration. © 2014 by The American Society for Biochemistry and Molecular Biology, Inc.","author":[{"dropping-particle":"","family":"Hasenour","given":"Clinton M.","non-dropping-particle":"","parse-names":false,"suffix":""},{"dropping-particle":"","family":"Ridley","given":"D. Emerson","non-dropping-particle":"","parse-names":false,"suffix":""},{"dropping-particle":"","family":"Hughey","given":"Curtis C.","non-dropping-particle":"","parse-names":false,"suffix":""},{"dropping-particle":"","family":"James","given":"Freyja D.","non-dropping-particle":"","parse-names":false,"suffix":""},{"dropping-particle":"","family":"Donahue","given":"E. Patrick","non-dropping-particle":"","parse-names":false,"suffix":""},{"dropping-particle":"","family":"Shearer","given":"Jane","non-dropping-particle":"","parse-names":false,"suffix":""},{"dropping-particle":"","family":"Viollet","given":"Benoit","non-dropping-particle":"","parse-names":false,"suffix":""},{"dropping-particle":"","family":"Foretz","given":"Marc","non-dropping-particle":"","parse-names":false,"suffix":""},{"dropping-particle":"","family":"Wasserman","given":"David H.","non-dropping-particle":"","parse-names":false,"suffix":""}],"container-title":"Journal of Biological Chemistry","id":"ITEM-1","issue":"9","issued":{"date-parts":[["2014","2","28"]]},"page":"5950-5959","publisher":"J Biol Chem","title":"5-Aminoimidazole-4-carboxamide-1-β-D-ribofuranoside (AICAR) effect on glucose production, but not energy metabolism, is independent of hepatic AMPK in vivo","type":"article-journal","volume":"289"},"uris":["http://www.mendeley.com/documents/?uuid=7cd98180-58d8-3da2-9156-92217d8cce5e"]}],"mendeley":{"formattedCitation":"&lt;sup&gt;4&lt;/sup&gt;","plainTextFormattedCitation":"4","previouslyFormattedCitation":"&lt;sup&gt;4&lt;/sup&gt;"},"properties":{"noteIndex":0},"schema":"https://github.com/citation-style-language/schema/raw/master/csl-citation.json"}</w:instrText>
-      </w:r>
-      <w:r>
-        <w:rPr>
-          <w:rFonts w:ascii="Arial" w:eastAsia="Times New Roman" w:hAnsi="Arial" w:cs="Arial"/>
-          <w:bCs/>
-          <w:sz w:val="24"/>
-          <w:szCs w:val="24"/>
-          <w:shd w:val="clear" w:color="auto" w:fill="FFFFFF"/>
-        </w:rPr>
-        <w:fldChar w:fldCharType="separate"/>
-      </w:r>
-      <w:r>
-        <w:rPr>
-          <w:rFonts w:ascii="Arial" w:eastAsia="Times New Roman" w:hAnsi="Arial" w:cs="Arial"/>
-          <w:bCs/>
-          <w:noProof/>
-          <w:sz w:val="24"/>
-          <w:szCs w:val="24"/>
-          <w:shd w:val="clear" w:color="auto" w:fill="FFFFFF"/>
-          <w:vertAlign w:val="superscript"/>
-        </w:rPr>
-        <w:t>4</w:t>
-      </w:r>
-      <w:r>
-        <w:rPr>
-          <w:rFonts w:ascii="Arial" w:eastAsia="Times New Roman" w:hAnsi="Arial" w:cs="Arial"/>
-          <w:bCs/>
-          <w:sz w:val="24"/>
-          <w:szCs w:val="24"/>
-          <w:shd w:val="clear" w:color="auto" w:fill="FFFFFF"/>
-        </w:rPr>
-        <w:fldChar w:fldCharType="end"/>
-      </w:r>
-      <w:r>
-        <w:rPr>
-          <w:rFonts w:ascii="Arial" w:eastAsia="Times New Roman" w:hAnsi="Arial" w:cs="Arial"/>
-          <w:bCs/>
-          <w:sz w:val="24"/>
-          <w:szCs w:val="24"/>
-          <w:shd w:val="clear" w:color="auto" w:fill="FFFFFF"/>
-        </w:rPr>
-        <w:t xml:space="preserve">, there was no difference in fasting blood glucose between KO and WT </w:t>
-      </w:r>
-      <w:r>
-        <w:rPr>
-          <w:rFonts w:ascii="Arial" w:eastAsia="Times New Roman" w:hAnsi="Arial" w:cs="Arial"/>
-          <w:bCs/>
-          <w:sz w:val="24"/>
-          <w:szCs w:val="24"/>
-          <w:shd w:val="clear" w:color="auto" w:fill="FFFFFF"/>
-        </w:rPr>
-        <w:t>mice</w:t>
-      </w:r>
-      <w:r>
-        <w:rPr>
-          <w:rFonts w:ascii="Arial" w:eastAsia="Times New Roman" w:hAnsi="Arial" w:cs="Arial"/>
-          <w:bCs/>
-          <w:sz w:val="24"/>
-          <w:szCs w:val="24"/>
-          <w:shd w:val="clear" w:color="auto" w:fill="FFFFFF"/>
-        </w:rPr>
-        <w:t xml:space="preserve"> on either diet</w:t>
-      </w:r>
-      <w:r>
-        <w:rPr>
-          <w:rFonts w:ascii="Arial" w:eastAsia="Times New Roman" w:hAnsi="Arial" w:cs="Arial"/>
-          <w:bCs/>
-          <w:sz w:val="24"/>
-          <w:szCs w:val="24"/>
-          <w:shd w:val="clear" w:color="auto" w:fill="FFFFFF"/>
-        </w:rPr>
-        <w:t xml:space="preserve"> </w:t>
-      </w:r>
-      <w:r>
-        <w:rPr>
-          <w:rFonts w:ascii="Arial" w:eastAsia="Times New Roman" w:hAnsi="Arial" w:cs="Arial"/>
-          <w:bCs/>
-          <w:sz w:val="24"/>
-          <w:szCs w:val="24"/>
-          <w:shd w:val="clear" w:color="auto" w:fill="FFFFFF"/>
-        </w:rPr>
-        <w:t xml:space="preserve">(Figure ___). </w:t>
-      </w:r>
-      <w:r>
-        <w:rPr>
-          <w:rFonts w:ascii="Arial" w:eastAsia="Times New Roman" w:hAnsi="Arial" w:cs="Arial"/>
-          <w:bCs/>
-          <w:sz w:val="24"/>
-          <w:szCs w:val="24"/>
-          <w:shd w:val="clear" w:color="auto" w:fill="FFFFFF"/>
-        </w:rPr>
-        <w:t xml:space="preserve">Both KO and WT ketogenic diet mice </w:t>
-      </w:r>
-      <w:r>
-        <w:rPr>
-          <w:rFonts w:ascii="Arial" w:eastAsia="Times New Roman" w:hAnsi="Arial" w:cs="Arial"/>
-          <w:bCs/>
-          <w:sz w:val="24"/>
-          <w:szCs w:val="24"/>
-          <w:shd w:val="clear" w:color="auto" w:fill="FFFFFF"/>
-        </w:rPr>
-        <w:t>ha</w:t>
-      </w:r>
-      <w:r>
-        <w:rPr>
-          <w:rFonts w:ascii="Arial" w:eastAsia="Times New Roman" w:hAnsi="Arial" w:cs="Arial"/>
-          <w:bCs/>
-          <w:sz w:val="24"/>
-          <w:szCs w:val="24"/>
-          <w:shd w:val="clear" w:color="auto" w:fill="FFFFFF"/>
-        </w:rPr>
-        <w:t>d</w:t>
-      </w:r>
-      <w:r>
-        <w:rPr>
-          <w:rFonts w:ascii="Arial" w:eastAsia="Times New Roman" w:hAnsi="Arial" w:cs="Arial"/>
-          <w:bCs/>
-          <w:sz w:val="24"/>
-          <w:szCs w:val="24"/>
-          <w:shd w:val="clear" w:color="auto" w:fill="FFFFFF"/>
-        </w:rPr>
-        <w:t xml:space="preserve"> higher glucose level</w:t>
-      </w:r>
-      <w:r>
-        <w:rPr>
-          <w:rFonts w:ascii="Arial" w:eastAsia="Times New Roman" w:hAnsi="Arial" w:cs="Arial"/>
-          <w:bCs/>
-          <w:sz w:val="24"/>
-          <w:szCs w:val="24"/>
-          <w:shd w:val="clear" w:color="auto" w:fill="FFFFFF"/>
-        </w:rPr>
-        <w:t xml:space="preserve">s and a larger drop and subsequent increase in blood glucose compared to mice fed a control diet.  </w:t>
-      </w:r>
+        <w:rPr>
+          <w:rFonts w:ascii="Arial" w:eastAsia="Times New Roman" w:hAnsi="Arial" w:cs="Arial"/>
+          <w:bCs/>
+          <w:color w:val="252525"/>
+          <w:sz w:val="24"/>
+          <w:szCs w:val="24"/>
+          <w:shd w:val="clear" w:color="auto" w:fill="FFFFFF"/>
+        </w:rPr>
+      </w:pPr>
     </w:p>
     <w:p>
       <w:pPr>
-        <w:pStyle w:val="ListParagraph"/>
-        <w:numPr>
-          <w:ilvl w:val="1"/>
-          <w:numId w:val="3"/>
-        </w:numPr>
-        <w:jc w:val="left"/>
-        <w:rPr>
-          <w:rFonts w:ascii="Arial" w:eastAsia="Times New Roman" w:hAnsi="Arial" w:cs="Arial"/>
-          <w:bCs/>
-          <w:sz w:val="24"/>
-          <w:szCs w:val="24"/>
-          <w:shd w:val="clear" w:color="auto" w:fill="FFFFFF"/>
-        </w:rPr>
-      </w:pPr>
-      <w:r>
-        <w:rPr>
-          <w:rFonts w:ascii="Arial" w:eastAsia="Times New Roman" w:hAnsi="Arial" w:cs="Arial"/>
-          <w:bCs/>
-          <w:sz w:val="24"/>
-          <w:szCs w:val="24"/>
-          <w:shd w:val="clear" w:color="auto" w:fill="FFFFFF"/>
-        </w:rPr>
-        <w:t>Our results were in agreement with the previous finding that AMPKa2 KO mice had normal insulin sensitivity</w:t>
-      </w:r>
-      <w:r>
-        <w:rPr>
-          <w:rFonts w:ascii="Arial" w:eastAsia="Times New Roman" w:hAnsi="Arial" w:cs="Arial"/>
-          <w:bCs/>
-          <w:sz w:val="24"/>
-          <w:szCs w:val="24"/>
-          <w:shd w:val="clear" w:color="auto" w:fill="FFFFFF"/>
-        </w:rPr>
-        <w:fldChar w:fldCharType="begin" w:fldLock="1"/>
-      </w:r>
-      <w:r>
-        <w:rPr>
-          <w:rFonts w:ascii="Arial" w:eastAsia="Times New Roman" w:hAnsi="Arial" w:cs="Arial"/>
-          <w:bCs/>
-          <w:sz w:val="24"/>
-          <w:szCs w:val="24"/>
-          <w:shd w:val="clear" w:color="auto" w:fill="FFFFFF"/>
-        </w:rPr>
-        <w:instrText>ADDIN CSL_CITATION {"citationItems":[{"id":"ITEM-1","itemData":{"DOI":"10.1210/en.2005-0898","ISSN":"00137227","abstract":"The AMP-activated kinase (AMPK) is a serine threonine kinase that functions as a fuel sensor to regulate energy balance at both cellular and whole-body levels. Here we studied how hepatic AMPKα2 isoform affects hepatic glucose production and peripheral glucose uptake in vivo. We generated mice deleted for the AMPKα2 gene specifically in the liver (liverα2KO). Liverα2KO mice were glucose intolerant and hyperglycemic in the fasted state. Hyperglycemia was associated with a 50% higher endogenous glucose production than in controls as assessed in vivo. We then investigated whether this increased glucose production was sensitive to insulin. Insulin, when infused at a rate inducing physiological hyperinsulinemia, totally inhibited endogenous glucose production in liverα2KO mice, showing that they had normal insulin sensitivity. This was confirmed in vivo by normal insulin-induced phosphorylation of Akt and transcriptional regulation of the phosphoenolpyruvate carboxykinase, glucose-6 phosphatase, and pyruvate kinase in liver during the fasted/fed transition. Leptin and adiponectin regulate hepatic glucose production, so we then infused these adipokines into liverα2KO mice. Neither of these adipokines regulated hepatic glucose production in mice lacking hepatic AMPKα2, whereas both did so in control mice. In conclusion, we show that the hepatic AMPKα2 isoform is essential for suppressing hepatic glucose production and maintaining fasting blood glucose levels in the physiological range. We also demonstrate that regulation of hepatic glucose production by leptin and adiponectin, but not insulin, requires hepatic AMPKα2 activity. Copyright © 2006 by The Endocrine Society.","author":[{"dropping-particle":"","family":"Andreelli","given":"Fabrizio","non-dropping-particle":"","parse-names":false,"suffix":""},{"dropping-particle":"","family":"Foretz","given":"Marc","non-dropping-particle":"","parse-names":false,"suffix":""},{"dropping-particle":"","family":"Knauf","given":"Claude","non-dropping-particle":"","parse-names":false,"suffix":""},{"dropping-particle":"","family":"Cani","given":"Patrice D.","non-dropping-particle":"","parse-names":false,"suffix":""},{"dropping-particle":"","family":"Perrin","given":"Christophe","non-dropping-particle":"","parse-names":false,"suffix":""},{"dropping-particle":"","family":"Iglesias","given":"Miguel A.","non-dropping-particle":"","parse-names":false,"suffix":""},{"dropping-particle":"","family":"Pillot","given":"Bruno","non-dropping-particle":"","parse-names":false,"suffix":""},{"dropping-particle":"","family":"Bado","given":"André","non-dropping-particle":"","parse-names":false,"suffix":""},{"dropping-particle":"","family":"Tronche","given":"François","non-dropping-particle":"","parse-names":false,"suffix":""},{"dropping-particle":"","family":"Mithieux","given":"Gilles","non-dropping-particle":"","parse-names":false,"suffix":""},{"dropping-particle":"","family":"Vaulont","given":"Sophie","non-dropping-particle":"","parse-names":false,"suffix":""},{"dropping-particle":"","family":"Burcelin","given":"Rémy","non-dropping-particle":"","parse-names":false,"suffix":""},{"dropping-particle":"","family":"Viollet","given":"Benoit","non-dropping-particle":"","parse-names":false,"suffix":""}],"container-title":"Endocrinology","id":"ITEM-1","issue":"5","issued":{"date-parts":[["2006","5"]]},"page":"2432-2441","publisher":"Endocrinology","title":"Liver adenosine monophosphate-activated kinase-α2 catalytic subunit is a key target for the control of hepatic glucose production by adiponectin and leptin but not insulin","type":"article-journal","volume":"147"},"uris":["http://www.mendeley.com/documents/?uuid=d70a5e8e-2d91-314e-9e47-55d6889c6d43"]}],"mendeley":{"formattedCitation":"&lt;sup&gt;8&lt;/sup&gt;","plainTextFormattedCitation":"8","previouslyFormattedCitation":"&lt;sup&gt;8&lt;/sup&gt;"},"properties":{"noteIndex":0},"schema":"https://github.com/citation-style-language/schema/raw/master/csl-citation.json"}</w:instrText>
-      </w:r>
-      <w:r>
-        <w:rPr>
-          <w:rFonts w:ascii="Arial" w:eastAsia="Times New Roman" w:hAnsi="Arial" w:cs="Arial"/>
-          <w:bCs/>
-          <w:sz w:val="24"/>
-          <w:szCs w:val="24"/>
-          <w:shd w:val="clear" w:color="auto" w:fill="FFFFFF"/>
-        </w:rPr>
-        <w:fldChar w:fldCharType="separate"/>
-      </w:r>
-      <w:r>
-        <w:rPr>
-          <w:rFonts w:ascii="Arial" w:eastAsia="Times New Roman" w:hAnsi="Arial" w:cs="Arial"/>
-          <w:bCs/>
-          <w:noProof/>
-          <w:sz w:val="24"/>
-          <w:szCs w:val="24"/>
-          <w:shd w:val="clear" w:color="auto" w:fill="FFFFFF"/>
-          <w:vertAlign w:val="superscript"/>
-        </w:rPr>
-        <w:t>8</w:t>
-      </w:r>
-      <w:r>
-        <w:rPr>
-          <w:rFonts w:ascii="Arial" w:eastAsia="Times New Roman" w:hAnsi="Arial" w:cs="Arial"/>
-          <w:bCs/>
-          <w:sz w:val="24"/>
-          <w:szCs w:val="24"/>
-          <w:shd w:val="clear" w:color="auto" w:fill="FFFFFF"/>
-        </w:rPr>
-        <w:fldChar w:fldCharType="end"/>
-      </w:r>
-      <w:r>
-        <w:rPr>
-          <w:rFonts w:ascii="Arial" w:eastAsia="Times New Roman" w:hAnsi="Arial" w:cs="Arial"/>
-          <w:bCs/>
-          <w:sz w:val="24"/>
-          <w:szCs w:val="24"/>
-          <w:shd w:val="clear" w:color="auto" w:fill="FFFFFF"/>
-        </w:rPr>
-        <w:t xml:space="preserve">. </w:t>
-      </w:r>
-      <w:r>
-        <w:rPr>
-          <w:rFonts w:ascii="Arial" w:eastAsia="Times New Roman" w:hAnsi="Arial" w:cs="Arial"/>
-          <w:bCs/>
-          <w:sz w:val="24"/>
-          <w:szCs w:val="24"/>
-          <w:shd w:val="clear" w:color="auto" w:fill="FFFFFF"/>
-        </w:rPr>
-        <w:t>Our findings showed that a</w:t>
-      </w:r>
-      <w:r>
-        <w:rPr>
-          <w:rFonts w:ascii="Arial" w:eastAsia="Times New Roman" w:hAnsi="Arial" w:cs="Arial"/>
-          <w:bCs/>
-          <w:sz w:val="24"/>
-          <w:szCs w:val="24"/>
-          <w:shd w:val="clear" w:color="auto" w:fill="FFFFFF"/>
-        </w:rPr>
-        <w:t>lpha</w:t>
-      </w:r>
-      <w:r>
-        <w:rPr>
-          <w:rFonts w:ascii="Arial" w:eastAsia="Times New Roman" w:hAnsi="Arial" w:cs="Arial"/>
-          <w:bCs/>
-          <w:sz w:val="24"/>
-          <w:szCs w:val="24"/>
-          <w:shd w:val="clear" w:color="auto" w:fill="FFFFFF"/>
-        </w:rPr>
-        <w:t xml:space="preserve">1/2 </w:t>
-      </w:r>
-      <w:r>
-        <w:rPr>
-          <w:rFonts w:ascii="Arial" w:eastAsia="Times New Roman" w:hAnsi="Arial" w:cs="Arial"/>
-          <w:bCs/>
-          <w:sz w:val="24"/>
-          <w:szCs w:val="24"/>
-          <w:shd w:val="clear" w:color="auto" w:fill="FFFFFF"/>
-        </w:rPr>
-        <w:t xml:space="preserve">KO mice were equally insulin sensitive to WT </w:t>
-      </w:r>
-      <w:r>
-        <w:rPr>
-          <w:rFonts w:ascii="Arial" w:eastAsia="Times New Roman" w:hAnsi="Arial" w:cs="Arial"/>
-          <w:bCs/>
-          <w:sz w:val="24"/>
-          <w:szCs w:val="24"/>
-          <w:shd w:val="clear" w:color="auto" w:fill="FFFFFF"/>
-        </w:rPr>
-        <w:t xml:space="preserve">and the ketogenic diet had no impact on the insulin sensitivity of KO mice </w:t>
-      </w:r>
-      <w:r>
-        <w:rPr>
-          <w:rFonts w:ascii="Arial" w:eastAsia="Times New Roman" w:hAnsi="Arial" w:cs="Arial"/>
-          <w:bCs/>
-          <w:sz w:val="24"/>
-          <w:szCs w:val="24"/>
-          <w:shd w:val="clear" w:color="auto" w:fill="FFFFFF"/>
-        </w:rPr>
-        <w:t xml:space="preserve">(Figure 5). </w:t>
-      </w:r>
-      <w:r>
-        <w:rPr>
-          <w:rFonts w:ascii="Arial" w:eastAsia="Times New Roman" w:hAnsi="Arial" w:cs="Arial"/>
-          <w:bCs/>
-          <w:sz w:val="24"/>
-          <w:szCs w:val="24"/>
-          <w:shd w:val="clear" w:color="auto" w:fill="FFFFFF"/>
-        </w:rPr>
-        <w:t xml:space="preserve">Both treatment groups fed a ketogenic diet had a larger drop </w:t>
-      </w:r>
-      <w:r>
-        <w:rPr>
-          <w:rFonts w:ascii="Arial" w:eastAsia="Times New Roman" w:hAnsi="Arial" w:cs="Arial"/>
-          <w:bCs/>
-          <w:sz w:val="24"/>
-          <w:szCs w:val="24"/>
-          <w:shd w:val="clear" w:color="auto" w:fill="FFFFFF"/>
-        </w:rPr>
-        <w:t xml:space="preserve">and subsequent increase </w:t>
-      </w:r>
-      <w:r>
-        <w:rPr>
-          <w:rFonts w:ascii="Arial" w:eastAsia="Times New Roman" w:hAnsi="Arial" w:cs="Arial"/>
-          <w:bCs/>
-          <w:sz w:val="24"/>
-          <w:szCs w:val="24"/>
-          <w:shd w:val="clear" w:color="auto" w:fill="FFFFFF"/>
-        </w:rPr>
-        <w:t xml:space="preserve">in blood glucose </w:t>
-      </w:r>
-      <w:r>
-        <w:rPr>
-          <w:rFonts w:ascii="Arial" w:eastAsia="Times New Roman" w:hAnsi="Arial" w:cs="Arial"/>
-          <w:bCs/>
-          <w:sz w:val="24"/>
-          <w:szCs w:val="24"/>
-          <w:shd w:val="clear" w:color="auto" w:fill="FFFFFF"/>
-        </w:rPr>
-        <w:t>compared to mice fed a control diet</w:t>
-      </w:r>
-      <w:r>
-        <w:rPr>
-          <w:rFonts w:ascii="Arial" w:eastAsia="Times New Roman" w:hAnsi="Arial" w:cs="Arial"/>
-          <w:bCs/>
-          <w:sz w:val="24"/>
-          <w:szCs w:val="24"/>
-          <w:shd w:val="clear" w:color="auto" w:fill="FFFFFF"/>
-        </w:rPr>
-        <w:t>, however there was no difference between treatment groups</w:t>
-      </w:r>
-      <w:r>
-        <w:rPr>
-          <w:rFonts w:ascii="Arial" w:eastAsia="Times New Roman" w:hAnsi="Arial" w:cs="Arial"/>
-          <w:bCs/>
-          <w:sz w:val="24"/>
-          <w:szCs w:val="24"/>
-          <w:shd w:val="clear" w:color="auto" w:fill="FFFFFF"/>
-        </w:rPr>
-        <w:t xml:space="preserve"> </w:t>
-      </w:r>
-      <w:r>
-        <w:rPr>
-          <w:rFonts w:ascii="Arial" w:eastAsia="Times New Roman" w:hAnsi="Arial" w:cs="Arial"/>
-          <w:bCs/>
-          <w:sz w:val="24"/>
-          <w:szCs w:val="24"/>
-          <w:shd w:val="clear" w:color="auto" w:fill="FFFFFF"/>
-        </w:rPr>
-        <w:t>(Figure 5).</w:t>
+        <w:rPr>
+          <w:rFonts w:ascii="Arial" w:eastAsia="Times New Roman" w:hAnsi="Arial" w:cs="Arial"/>
+          <w:bCs/>
+          <w:color w:val="252525"/>
+          <w:sz w:val="24"/>
+          <w:szCs w:val="24"/>
+          <w:shd w:val="clear" w:color="auto" w:fill="FFFFFF"/>
+        </w:rPr>
+      </w:pPr>
+      <w:r>
+        <w:rPr>
+          <w:rFonts w:ascii="Arial" w:eastAsia="Times New Roman" w:hAnsi="Arial" w:cs="Arial"/>
+          <w:bCs/>
+          <w:color w:val="252525"/>
+          <w:sz w:val="24"/>
+          <w:szCs w:val="24"/>
+          <w:shd w:val="clear" w:color="auto" w:fill="FFFFFF"/>
+        </w:rPr>
+        <w:t>Author Contributions</w:t>
       </w:r>
     </w:p>
     <w:p>
@@ -7596,52 +8013,7 @@
           <w:szCs w:val="24"/>
           <w:shd w:val="clear" w:color="auto" w:fill="FFFFFF"/>
         </w:rPr>
-        <w:t>Discussion</w:t>
-      </w:r>
-    </w:p>
-    <w:p>
-      <w:pPr>
-        <w:rPr>
-          <w:rFonts w:ascii="Arial" w:eastAsia="Times New Roman" w:hAnsi="Arial" w:cs="Arial"/>
-          <w:bCs/>
-          <w:color w:val="252525"/>
-          <w:sz w:val="24"/>
-          <w:szCs w:val="24"/>
-          <w:shd w:val="clear" w:color="auto" w:fill="FFFFFF"/>
-        </w:rPr>
-      </w:pPr>
-      <w:r>
-        <w:rPr>
-          <w:rFonts w:ascii="Arial" w:eastAsia="Times New Roman" w:hAnsi="Arial" w:cs="Arial"/>
-          <w:bCs/>
-          <w:color w:val="252525"/>
-          <w:sz w:val="24"/>
-          <w:szCs w:val="24"/>
-          <w:shd w:val="clear" w:color="auto" w:fill="FFFFFF"/>
-        </w:rPr>
-        <w:t>Author Contributions</w:t>
-      </w:r>
-    </w:p>
-    <w:p>
-      <w:pPr>
-        <w:rPr>
-          <w:rFonts w:ascii="Arial" w:eastAsia="Times New Roman" w:hAnsi="Arial" w:cs="Arial"/>
-          <w:bCs/>
-          <w:color w:val="252525"/>
-          <w:sz w:val="24"/>
-          <w:szCs w:val="24"/>
-          <w:shd w:val="clear" w:color="auto" w:fill="FFFFFF"/>
-        </w:rPr>
-      </w:pPr>
-      <w:r>
-        <w:rPr>
-          <w:rFonts w:ascii="Arial" w:eastAsia="Times New Roman" w:hAnsi="Arial" w:cs="Arial"/>
-          <w:bCs/>
-          <w:color w:val="252525"/>
-          <w:sz w:val="24"/>
-          <w:szCs w:val="24"/>
-          <w:shd w:val="clear" w:color="auto" w:fill="FFFFFF"/>
-        </w:rPr>
+        <w:lastRenderedPageBreak/>
         <w:t>Acknowledgements</w:t>
       </w:r>
     </w:p>
@@ -7927,16 +8299,7 @@
           <w:sz w:val="24"/>
         </w:rPr>
         <w:tab/>
-        <w:t xml:space="preserve">Viollet B, Andreelli F, Jørgensen SB, et al. The AMP-activated protein kinase α2 </w:t>
-      </w:r>
-      <w:r>
-        <w:rPr>
-          <w:rFonts w:ascii="Arial" w:hAnsi="Arial" w:cs="Arial"/>
-          <w:noProof/>
-          <w:sz w:val="24"/>
-        </w:rPr>
-        <w:lastRenderedPageBreak/>
-        <w:t xml:space="preserve">catalytic subunit controls whole-body insulin sensitivity. </w:t>
+        <w:t xml:space="preserve">Viollet B, Andreelli F, Jørgensen SB, et al. The AMP-activated protein kinase α2 catalytic subunit controls whole-body insulin sensitivity. </w:t>
       </w:r>
       <w:r>
         <w:rPr>
@@ -8236,7 +8599,16 @@
           <w:sz w:val="24"/>
         </w:rPr>
         <w:tab/>
-        <w:t xml:space="preserve">Hasenour CM, Ridley DE, James FD, et al. Liver AMP-activated protein kinase is unnecessary for gluconeogenesis but protects energy state during nutrient deprivation. </w:t>
+        <w:t xml:space="preserve">Hasenour CM, Ridley DE, James FD, et al. Liver AMP-activated protein kinase is unnecessary for gluconeogenesis but protects energy state during nutrient </w:t>
+      </w:r>
+      <w:r>
+        <w:rPr>
+          <w:rFonts w:ascii="Arial" w:hAnsi="Arial" w:cs="Arial"/>
+          <w:noProof/>
+          <w:sz w:val="24"/>
+        </w:rPr>
+        <w:lastRenderedPageBreak/>
+        <w:t xml:space="preserve">deprivation. </w:t>
       </w:r>
       <w:r>
         <w:rPr>
@@ -8525,7 +8897,6 @@
           <w:szCs w:val="24"/>
           <w:shd w:val="clear" w:color="auto" w:fill="FFFFFF"/>
         </w:rPr>
-        <w:lastRenderedPageBreak/>
         <w:t xml:space="preserve">Figure 1. Experimental Design. </w:t>
       </w:r>
     </w:p>
@@ -8872,6 +9243,7 @@
           <w:szCs w:val="24"/>
           <w:shd w:val="clear" w:color="auto" w:fill="FFFFFF"/>
         </w:rPr>
+        <w:lastRenderedPageBreak/>
         <w:t>A</w:t>
       </w:r>
       <w:r>
@@ -9047,6 +9419,92 @@
         </w:rPr>
         <w:t>C. Lean Mass</w:t>
       </w:r>
+    </w:p>
+    <w:p>
+      <w:pPr>
+        <w:pStyle w:val="ListParagraph"/>
+        <w:numPr>
+          <w:ilvl w:val="1"/>
+          <w:numId w:val="4"/>
+        </w:numPr>
+        <w:rPr>
+          <w:rFonts w:ascii="Arial" w:eastAsia="Times New Roman" w:hAnsi="Arial" w:cs="Arial"/>
+          <w:bCs/>
+          <w:color w:val="252525"/>
+          <w:sz w:val="24"/>
+          <w:szCs w:val="24"/>
+          <w:shd w:val="clear" w:color="auto" w:fill="FFFFFF"/>
+        </w:rPr>
+      </w:pPr>
+      <w:r>
+        <w:rPr>
+          <w:rFonts w:ascii="Arial" w:eastAsia="Times New Roman" w:hAnsi="Arial" w:cs="Arial"/>
+          <w:bCs/>
+          <w:color w:val="252525"/>
+          <w:sz w:val="24"/>
+          <w:szCs w:val="24"/>
+          <w:shd w:val="clear" w:color="auto" w:fill="FFFFFF"/>
+        </w:rPr>
+        <w:t xml:space="preserve">D. </w:t>
+      </w:r>
+      <w:proofErr w:type="spellStart"/>
+      <w:r>
+        <w:rPr>
+          <w:rFonts w:ascii="Arial" w:eastAsia="Times New Roman" w:hAnsi="Arial" w:cs="Arial"/>
+          <w:bCs/>
+          <w:color w:val="252525"/>
+          <w:sz w:val="24"/>
+          <w:szCs w:val="24"/>
+          <w:shd w:val="clear" w:color="auto" w:fill="FFFFFF"/>
+        </w:rPr>
+        <w:t>Gastroc</w:t>
+      </w:r>
+      <w:proofErr w:type="spellEnd"/>
+    </w:p>
+    <w:p>
+      <w:pPr>
+        <w:pStyle w:val="ListParagraph"/>
+        <w:numPr>
+          <w:ilvl w:val="1"/>
+          <w:numId w:val="4"/>
+        </w:numPr>
+        <w:rPr>
+          <w:rFonts w:ascii="Arial" w:eastAsia="Times New Roman" w:hAnsi="Arial" w:cs="Arial"/>
+          <w:bCs/>
+          <w:color w:val="252525"/>
+          <w:sz w:val="24"/>
+          <w:szCs w:val="24"/>
+          <w:shd w:val="clear" w:color="auto" w:fill="FFFFFF"/>
+        </w:rPr>
+      </w:pPr>
+      <w:r>
+        <w:rPr>
+          <w:rFonts w:ascii="Arial" w:eastAsia="Times New Roman" w:hAnsi="Arial" w:cs="Arial"/>
+          <w:bCs/>
+          <w:color w:val="252525"/>
+          <w:sz w:val="24"/>
+          <w:szCs w:val="24"/>
+          <w:shd w:val="clear" w:color="auto" w:fill="FFFFFF"/>
+        </w:rPr>
+        <w:t>E. Quad</w:t>
+      </w:r>
+    </w:p>
+    <w:p>
+      <w:pPr>
+        <w:pStyle w:val="ListParagraph"/>
+        <w:numPr>
+          <w:ilvl w:val="1"/>
+          <w:numId w:val="4"/>
+        </w:numPr>
+        <w:rPr>
+          <w:rFonts w:ascii="Arial" w:eastAsia="Times New Roman" w:hAnsi="Arial" w:cs="Arial"/>
+          <w:bCs/>
+          <w:color w:val="252525"/>
+          <w:sz w:val="24"/>
+          <w:szCs w:val="24"/>
+          <w:shd w:val="clear" w:color="auto" w:fill="FFFFFF"/>
+        </w:rPr>
+      </w:pPr>
     </w:p>
     <w:p>
       <w:pPr>
@@ -11203,7 +11661,7 @@
 </file>
 
 <file path=customXml/itemProps1.xml><?xml version="1.0" encoding="utf-8"?>
-<ds:datastoreItem xmlns:ds="http://schemas.openxmlformats.org/officeDocument/2006/customXml" ds:itemID="{8831A9FD-E5ED-DD41-81AC-820DDB3BF6B5}">
+<ds:datastoreItem xmlns:ds="http://schemas.openxmlformats.org/officeDocument/2006/customXml" ds:itemID="{D18247F9-68EA-4149-8F9F-7862C5146B56}">
   <ds:schemaRefs>
     <ds:schemaRef ds:uri="http://schemas.openxmlformats.org/officeDocument/2006/bibliography"/>
   </ds:schemaRefs>

</xml_diff>

<commit_message>
added in GWAT and edits to insulin sensitivity
</commit_message>
<xml_diff>
--- a/Manuscripts/Liver AMPK Ketogenic Diet Paper/Manuscript.docx
+++ b/Manuscripts/Liver AMPK Ketogenic Diet Paper/Manuscript.docx
@@ -39,107 +39,7 @@
           <w:sz w:val="24"/>
           <w:szCs w:val="24"/>
         </w:rPr>
-        <w:t xml:space="preserve">Katherine E. Kistler, Cody M. </w:t>
-      </w:r>
-      <w:proofErr w:type="spellStart"/>
-      <w:r>
-        <w:rPr>
-          <w:rFonts w:ascii="Arial" w:eastAsia="Times New Roman" w:hAnsi="Arial" w:cs="Arial"/>
-          <w:color w:val="000000"/>
-          <w:sz w:val="24"/>
-          <w:szCs w:val="24"/>
-        </w:rPr>
-        <w:t>Cousineau</w:t>
-      </w:r>
-      <w:proofErr w:type="spellEnd"/>
-      <w:r>
-        <w:rPr>
-          <w:rFonts w:ascii="Arial" w:eastAsia="Times New Roman" w:hAnsi="Arial" w:cs="Arial"/>
-          <w:color w:val="000000"/>
-          <w:sz w:val="24"/>
-          <w:szCs w:val="24"/>
-        </w:rPr>
-        <w:t xml:space="preserve">, </w:t>
-      </w:r>
-      <w:proofErr w:type="spellStart"/>
-      <w:r>
-        <w:rPr>
-          <w:rFonts w:ascii="Arial" w:eastAsia="Times New Roman" w:hAnsi="Arial" w:cs="Arial"/>
-          <w:color w:val="000000"/>
-          <w:sz w:val="24"/>
-          <w:szCs w:val="24"/>
-        </w:rPr>
-        <w:t>JeAnna</w:t>
-      </w:r>
-      <w:proofErr w:type="spellEnd"/>
-      <w:r>
-        <w:rPr>
-          <w:rFonts w:ascii="Arial" w:eastAsia="Times New Roman" w:hAnsi="Arial" w:cs="Arial"/>
-          <w:color w:val="000000"/>
-          <w:sz w:val="24"/>
-          <w:szCs w:val="24"/>
-        </w:rPr>
-        <w:t xml:space="preserve"> R. Redd, Claire D. Gleason, </w:t>
-      </w:r>
-      <w:proofErr w:type="spellStart"/>
-      <w:r>
-        <w:rPr>
-          <w:rFonts w:ascii="Arial" w:eastAsia="Times New Roman" w:hAnsi="Arial" w:cs="Arial"/>
-          <w:color w:val="000000"/>
-          <w:sz w:val="24"/>
-          <w:szCs w:val="24"/>
-        </w:rPr>
-        <w:t>Noura</w:t>
-      </w:r>
-      <w:proofErr w:type="spellEnd"/>
-      <w:r>
-        <w:rPr>
-          <w:rFonts w:ascii="Arial" w:eastAsia="Times New Roman" w:hAnsi="Arial" w:cs="Arial"/>
-          <w:color w:val="000000"/>
-          <w:sz w:val="24"/>
-          <w:szCs w:val="24"/>
-        </w:rPr>
-        <w:t xml:space="preserve"> El </w:t>
-      </w:r>
-      <w:proofErr w:type="spellStart"/>
-      <w:r>
-        <w:rPr>
-          <w:rFonts w:ascii="Arial" w:eastAsia="Times New Roman" w:hAnsi="Arial" w:cs="Arial"/>
-          <w:color w:val="000000"/>
-          <w:sz w:val="24"/>
-          <w:szCs w:val="24"/>
-        </w:rPr>
-        <w:t>Habbal</w:t>
-      </w:r>
-      <w:proofErr w:type="spellEnd"/>
-      <w:r>
-        <w:rPr>
-          <w:rFonts w:ascii="Arial" w:eastAsia="Times New Roman" w:hAnsi="Arial" w:cs="Arial"/>
-          <w:color w:val="000000"/>
-          <w:sz w:val="24"/>
-          <w:szCs w:val="24"/>
-        </w:rPr>
-        <w:t xml:space="preserve">, Molly ? </w:t>
-      </w:r>
-      <w:proofErr w:type="spellStart"/>
-      <w:r>
-        <w:rPr>
-          <w:rFonts w:ascii="Arial" w:eastAsia="Times New Roman" w:hAnsi="Arial" w:cs="Arial"/>
-          <w:color w:val="000000"/>
-          <w:sz w:val="24"/>
-          <w:szCs w:val="24"/>
-        </w:rPr>
-        <w:t>Mulcahy</w:t>
-      </w:r>
-      <w:proofErr w:type="spellEnd"/>
-      <w:r>
-        <w:rPr>
-          <w:rFonts w:ascii="Arial" w:eastAsia="Times New Roman" w:hAnsi="Arial" w:cs="Arial"/>
-          <w:color w:val="000000"/>
-          <w:sz w:val="24"/>
-          <w:szCs w:val="24"/>
-        </w:rPr>
-        <w:t xml:space="preserve">, Detrick Snyder, </w:t>
+        <w:t xml:space="preserve">Katherine E. Kistler, Cody M. Cousineau, JeAnna R. Redd, Claire D. Gleason, Noura El Habbal, Molly ? Mulcahy, Detrick Snyder, </w:t>
       </w:r>
       <w:r>
         <w:rPr>
@@ -747,31 +647,7 @@
           <w:szCs w:val="24"/>
           <w:shd w:val="clear" w:color="auto" w:fill="FFFFFF"/>
         </w:rPr>
-        <w:t xml:space="preserve"> harbored homozygous, </w:t>
-      </w:r>
-      <w:proofErr w:type="spellStart"/>
-      <w:r>
-        <w:rPr>
-          <w:rFonts w:ascii="Arial" w:eastAsia="Times New Roman" w:hAnsi="Arial" w:cs="Arial"/>
-          <w:bCs/>
-          <w:color w:val="252525"/>
-          <w:sz w:val="24"/>
-          <w:szCs w:val="24"/>
-          <w:shd w:val="clear" w:color="auto" w:fill="FFFFFF"/>
-        </w:rPr>
-        <w:t>floxed</w:t>
-      </w:r>
-      <w:proofErr w:type="spellEnd"/>
-      <w:r>
-        <w:rPr>
-          <w:rFonts w:ascii="Arial" w:eastAsia="Times New Roman" w:hAnsi="Arial" w:cs="Arial"/>
-          <w:bCs/>
-          <w:color w:val="252525"/>
-          <w:sz w:val="24"/>
-          <w:szCs w:val="24"/>
-          <w:shd w:val="clear" w:color="auto" w:fill="FFFFFF"/>
-        </w:rPr>
-        <w:t xml:space="preserve"> alleles for both AMPK a1 and a2 were</w:t>
+        <w:t xml:space="preserve"> harbored homozygous, floxed alleles for both AMPK a1 and a2 were</w:t>
       </w:r>
       <w:r>
         <w:rPr>
@@ -1081,40 +957,17 @@
           <w:szCs w:val="24"/>
           <w:shd w:val="clear" w:color="auto" w:fill="FFFFFF"/>
         </w:rPr>
-        <w:t xml:space="preserve">AAV8-TBG.PI.eGFP.WPRE. </w:t>
-      </w:r>
-      <w:proofErr w:type="spellStart"/>
-      <w:r>
-        <w:rPr>
-          <w:rFonts w:ascii="Arial" w:hAnsi="Arial" w:cs="Arial"/>
-          <w:color w:val="000000"/>
-          <w:sz w:val="24"/>
-          <w:szCs w:val="24"/>
-          <w:shd w:val="clear" w:color="auto" w:fill="FFFFFF"/>
-        </w:rPr>
-        <w:t>bGH</w:t>
-      </w:r>
-      <w:proofErr w:type="spellEnd"/>
-      <w:r>
-        <w:rPr>
-          <w:rFonts w:ascii="Arial" w:eastAsia="Times New Roman" w:hAnsi="Arial" w:cs="Arial"/>
-          <w:color w:val="000000"/>
-          <w:sz w:val="24"/>
-          <w:szCs w:val="24"/>
-          <w:shd w:val="clear" w:color="auto" w:fill="FFFFFF"/>
-        </w:rPr>
-        <w:t xml:space="preserve">) or </w:t>
-      </w:r>
-      <w:proofErr w:type="spellStart"/>
-      <w:r>
-        <w:rPr>
-          <w:rFonts w:ascii="Arial" w:eastAsia="Times New Roman" w:hAnsi="Arial" w:cs="Arial"/>
-          <w:color w:val="000000"/>
-          <w:sz w:val="24"/>
-          <w:szCs w:val="24"/>
-          <w:shd w:val="clear" w:color="auto" w:fill="FFFFFF"/>
-        </w:rPr>
-        <w:t>C</w:t>
+        <w:t>AAV8-TBG.PI.eGFP.WPRE. bGH</w:t>
+      </w:r>
+      <w:r>
+        <w:rPr>
+          <w:rFonts w:ascii="Arial" w:eastAsia="Times New Roman" w:hAnsi="Arial" w:cs="Arial"/>
+          <w:color w:val="000000"/>
+          <w:sz w:val="24"/>
+          <w:szCs w:val="24"/>
+          <w:shd w:val="clear" w:color="auto" w:fill="FFFFFF"/>
+        </w:rPr>
+        <w:t>) or C</w:t>
       </w:r>
       <w:r>
         <w:rPr>
@@ -1126,7 +979,6 @@
         </w:rPr>
         <w:t>re</w:t>
       </w:r>
-      <w:proofErr w:type="spellEnd"/>
       <w:r>
         <w:rPr>
           <w:rFonts w:ascii="Arial" w:eastAsia="Times New Roman" w:hAnsi="Arial" w:cs="Arial"/>
@@ -1330,49 +1182,15 @@
         </w:rPr>
         <w:t xml:space="preserve">m mice, livers were placed in an </w:t>
       </w:r>
-      <w:proofErr w:type="spellStart"/>
-      <w:r>
-        <w:rPr>
-          <w:rFonts w:ascii="Arial" w:eastAsia="Times New Roman" w:hAnsi="Arial" w:cs="Arial"/>
-          <w:color w:val="252525"/>
-          <w:sz w:val="24"/>
-          <w:szCs w:val="24"/>
-          <w:shd w:val="clear" w:color="auto" w:fill="FFFFFF"/>
-        </w:rPr>
-        <w:t>eppendorf</w:t>
-      </w:r>
-      <w:proofErr w:type="spellEnd"/>
-      <w:r>
-        <w:rPr>
-          <w:rFonts w:ascii="Arial" w:eastAsia="Times New Roman" w:hAnsi="Arial" w:cs="Arial"/>
-          <w:color w:val="252525"/>
-          <w:sz w:val="24"/>
-          <w:szCs w:val="24"/>
-          <w:shd w:val="clear" w:color="auto" w:fill="FFFFFF"/>
-        </w:rPr>
-        <w:t xml:space="preserve"> tube in liquid nitrogen to freeze. Frozen tissue samples were cut using dry ice to 20-50 mg of tissue per sample. 20 </w:t>
-      </w:r>
-      <w:proofErr w:type="spellStart"/>
-      <w:r>
-        <w:rPr>
-          <w:rFonts w:ascii="Arial" w:eastAsia="Times New Roman" w:hAnsi="Arial" w:cs="Arial"/>
-          <w:color w:val="252525"/>
-          <w:sz w:val="24"/>
-          <w:szCs w:val="24"/>
-          <w:shd w:val="clear" w:color="auto" w:fill="FFFFFF"/>
-        </w:rPr>
-        <w:t>uL</w:t>
-      </w:r>
-      <w:proofErr w:type="spellEnd"/>
-      <w:r>
-        <w:rPr>
-          <w:rFonts w:ascii="Arial" w:eastAsia="Times New Roman" w:hAnsi="Arial" w:cs="Arial"/>
-          <w:color w:val="252525"/>
-          <w:sz w:val="24"/>
-          <w:szCs w:val="24"/>
-          <w:shd w:val="clear" w:color="auto" w:fill="FFFFFF"/>
-        </w:rPr>
-        <w:t xml:space="preserve">/mg of RIPA buffer </w:t>
+      <w:r>
+        <w:rPr>
+          <w:rFonts w:ascii="Arial" w:eastAsia="Times New Roman" w:hAnsi="Arial" w:cs="Arial"/>
+          <w:color w:val="252525"/>
+          <w:sz w:val="24"/>
+          <w:szCs w:val="24"/>
+          <w:shd w:val="clear" w:color="auto" w:fill="FFFFFF"/>
+        </w:rPr>
+        <w:t xml:space="preserve">eppendorf tube in liquid nitrogen to freeze. Frozen tissue samples were cut using dry ice to 20-50 mg of tissue per sample. 20 uL/mg of RIPA buffer </w:t>
       </w:r>
       <w:r>
         <w:rPr>
@@ -1392,29 +1210,7 @@
           <w:szCs w:val="24"/>
           <w:shd w:val="clear" w:color="auto" w:fill="FFFFFF"/>
         </w:rPr>
-        <w:t xml:space="preserve">was added to each sample and they were homogenized using Qiagen Tissue </w:t>
-      </w:r>
-      <w:proofErr w:type="spellStart"/>
-      <w:r>
-        <w:rPr>
-          <w:rFonts w:ascii="Arial" w:eastAsia="Times New Roman" w:hAnsi="Arial" w:cs="Arial"/>
-          <w:color w:val="252525"/>
-          <w:sz w:val="24"/>
-          <w:szCs w:val="24"/>
-          <w:shd w:val="clear" w:color="auto" w:fill="FFFFFF"/>
-        </w:rPr>
-        <w:t>Lyser</w:t>
-      </w:r>
-      <w:proofErr w:type="spellEnd"/>
-      <w:r>
-        <w:rPr>
-          <w:rFonts w:ascii="Arial" w:eastAsia="Times New Roman" w:hAnsi="Arial" w:cs="Arial"/>
-          <w:color w:val="252525"/>
-          <w:sz w:val="24"/>
-          <w:szCs w:val="24"/>
-          <w:shd w:val="clear" w:color="auto" w:fill="FFFFFF"/>
-        </w:rPr>
-        <w:t xml:space="preserve"> (3 min at 25Hz). </w:t>
+        <w:t xml:space="preserve">was added to each sample and they were homogenized using Qiagen Tissue Lyser (3 min at 25Hz). </w:t>
       </w:r>
       <w:r>
         <w:rPr>
@@ -1469,27 +1265,7 @@
           <w:sz w:val="24"/>
           <w:szCs w:val="24"/>
         </w:rPr>
-        <w:t xml:space="preserve">160 </w:t>
-      </w:r>
-      <w:proofErr w:type="spellStart"/>
-      <w:r>
-        <w:rPr>
-          <w:rFonts w:ascii="Arial" w:eastAsia="Times New Roman" w:hAnsi="Arial" w:cs="Arial"/>
-          <w:color w:val="252525"/>
-          <w:sz w:val="24"/>
-          <w:szCs w:val="24"/>
-        </w:rPr>
-        <w:t>uL</w:t>
-      </w:r>
-      <w:proofErr w:type="spellEnd"/>
-      <w:r>
-        <w:rPr>
-          <w:rFonts w:ascii="Arial" w:eastAsia="Times New Roman" w:hAnsi="Arial" w:cs="Arial"/>
-          <w:color w:val="252525"/>
-          <w:sz w:val="24"/>
-          <w:szCs w:val="24"/>
-        </w:rPr>
-        <w:t xml:space="preserve"> of </w:t>
+        <w:t xml:space="preserve">160 uL of </w:t>
       </w:r>
       <w:r>
         <w:rPr>
@@ -1516,67 +1292,25 @@
           <w:sz w:val="24"/>
           <w:szCs w:val="24"/>
         </w:rPr>
-        <w:t xml:space="preserve">and 40 </w:t>
-      </w:r>
-      <w:proofErr w:type="spellStart"/>
-      <w:r>
-        <w:rPr>
-          <w:rFonts w:ascii="Arial" w:eastAsia="Times New Roman" w:hAnsi="Arial" w:cs="Arial"/>
-          <w:color w:val="252525"/>
-          <w:sz w:val="24"/>
-          <w:szCs w:val="24"/>
-        </w:rPr>
-        <w:t>uL</w:t>
-      </w:r>
-      <w:proofErr w:type="spellEnd"/>
-      <w:r>
-        <w:rPr>
-          <w:rFonts w:ascii="Arial" w:eastAsia="Times New Roman" w:hAnsi="Arial" w:cs="Arial"/>
-          <w:color w:val="252525"/>
-          <w:sz w:val="24"/>
-          <w:szCs w:val="24"/>
-        </w:rPr>
-        <w:t xml:space="preserve"> of </w:t>
-      </w:r>
-      <w:proofErr w:type="spellStart"/>
-      <w:r>
-        <w:rPr>
-          <w:rFonts w:ascii="Arial" w:eastAsia="Times New Roman" w:hAnsi="Arial" w:cs="Arial"/>
-          <w:color w:val="252525"/>
-          <w:sz w:val="24"/>
-          <w:szCs w:val="24"/>
-        </w:rPr>
-        <w:t>ThermoFisher</w:t>
-      </w:r>
-      <w:proofErr w:type="spellEnd"/>
-      <w:r>
-        <w:rPr>
-          <w:rFonts w:ascii="Arial" w:eastAsia="Times New Roman" w:hAnsi="Arial" w:cs="Arial"/>
-          <w:color w:val="252525"/>
-          <w:sz w:val="24"/>
-          <w:szCs w:val="24"/>
-        </w:rPr>
-        <w:t xml:space="preserve"> Scientific </w:t>
-      </w:r>
-      <w:proofErr w:type="spellStart"/>
-      <w:r>
-        <w:rPr>
-          <w:rFonts w:ascii="Arial" w:eastAsia="Times New Roman" w:hAnsi="Arial" w:cs="Arial"/>
-          <w:color w:val="252525"/>
-          <w:sz w:val="24"/>
-          <w:szCs w:val="24"/>
-        </w:rPr>
-        <w:t>NuPAGE</w:t>
-      </w:r>
-      <w:proofErr w:type="spellEnd"/>
-      <w:r>
-        <w:rPr>
-          <w:rFonts w:ascii="Arial" w:eastAsia="Times New Roman" w:hAnsi="Arial" w:cs="Arial"/>
-          <w:color w:val="252525"/>
-          <w:sz w:val="24"/>
-          <w:szCs w:val="24"/>
-        </w:rPr>
-        <w:t xml:space="preserve"> sample </w:t>
+        <w:t xml:space="preserve">and 40 uL of </w:t>
+      </w:r>
+      <w:r>
+        <w:rPr>
+          <w:rFonts w:ascii="Arial" w:eastAsia="Times New Roman" w:hAnsi="Arial" w:cs="Arial"/>
+          <w:color w:val="252525"/>
+          <w:sz w:val="24"/>
+          <w:szCs w:val="24"/>
+        </w:rPr>
+        <w:t xml:space="preserve">ThermoFisher Scientific </w:t>
+      </w:r>
+      <w:r>
+        <w:rPr>
+          <w:rFonts w:ascii="Arial" w:eastAsia="Times New Roman" w:hAnsi="Arial" w:cs="Arial"/>
+          <w:color w:val="252525"/>
+          <w:sz w:val="24"/>
+          <w:szCs w:val="24"/>
+        </w:rPr>
+        <w:t xml:space="preserve">NuPAGE sample </w:t>
       </w:r>
       <w:r>
         <w:rPr>
@@ -1603,27 +1337,7 @@
           <w:sz w:val="24"/>
           <w:szCs w:val="24"/>
         </w:rPr>
-        <w:t xml:space="preserve">and 200 </w:t>
-      </w:r>
-      <w:proofErr w:type="spellStart"/>
-      <w:r>
-        <w:rPr>
-          <w:rFonts w:ascii="Arial" w:eastAsia="Times New Roman" w:hAnsi="Arial" w:cs="Arial"/>
-          <w:color w:val="252525"/>
-          <w:sz w:val="24"/>
-          <w:szCs w:val="24"/>
-        </w:rPr>
-        <w:t>uL</w:t>
-      </w:r>
-      <w:proofErr w:type="spellEnd"/>
-      <w:r>
-        <w:rPr>
-          <w:rFonts w:ascii="Arial" w:eastAsia="Times New Roman" w:hAnsi="Arial" w:cs="Arial"/>
-          <w:color w:val="252525"/>
-          <w:sz w:val="24"/>
-          <w:szCs w:val="24"/>
-        </w:rPr>
-        <w:t xml:space="preserve"> of </w:t>
+        <w:t xml:space="preserve">and 200 uL of </w:t>
       </w:r>
       <w:r>
         <w:rPr>
@@ -1822,29 +1536,7 @@
           <w:szCs w:val="24"/>
           <w:shd w:val="clear" w:color="auto" w:fill="FFFFFF"/>
         </w:rPr>
-        <w:t xml:space="preserve">10 </w:t>
-      </w:r>
-      <w:proofErr w:type="spellStart"/>
-      <w:r>
-        <w:rPr>
-          <w:rFonts w:ascii="Arial" w:eastAsia="Times New Roman" w:hAnsi="Arial" w:cs="Arial"/>
-          <w:color w:val="000000"/>
-          <w:sz w:val="24"/>
-          <w:szCs w:val="24"/>
-          <w:shd w:val="clear" w:color="auto" w:fill="FFFFFF"/>
-        </w:rPr>
-        <w:t>uL</w:t>
-      </w:r>
-      <w:proofErr w:type="spellEnd"/>
-      <w:r>
-        <w:rPr>
-          <w:rFonts w:ascii="Arial" w:eastAsia="Times New Roman" w:hAnsi="Arial" w:cs="Arial"/>
-          <w:color w:val="000000"/>
-          <w:sz w:val="24"/>
-          <w:szCs w:val="24"/>
-          <w:shd w:val="clear" w:color="auto" w:fill="FFFFFF"/>
-        </w:rPr>
-        <w:t xml:space="preserve"> of s</w:t>
+        <w:t>10 uL of s</w:t>
       </w:r>
       <w:r>
         <w:rPr>
@@ -2254,51 +1946,7 @@
           <w:szCs w:val="24"/>
           <w:shd w:val="clear" w:color="auto" w:fill="FFFFFF"/>
         </w:rPr>
-        <w:t xml:space="preserve">were: total </w:t>
-      </w:r>
-      <w:proofErr w:type="spellStart"/>
-      <w:r>
-        <w:rPr>
-          <w:rFonts w:ascii="Arial" w:eastAsia="Times New Roman" w:hAnsi="Arial" w:cs="Arial"/>
-          <w:color w:val="FF0000"/>
-          <w:sz w:val="24"/>
-          <w:szCs w:val="24"/>
-          <w:shd w:val="clear" w:color="auto" w:fill="FFFFFF"/>
-        </w:rPr>
-        <w:t>AMPKalpha</w:t>
-      </w:r>
-      <w:proofErr w:type="spellEnd"/>
-      <w:r>
-        <w:rPr>
-          <w:rFonts w:ascii="Arial" w:eastAsia="Times New Roman" w:hAnsi="Arial" w:cs="Arial"/>
-          <w:color w:val="FF0000"/>
-          <w:sz w:val="24"/>
-          <w:szCs w:val="24"/>
-          <w:shd w:val="clear" w:color="auto" w:fill="FFFFFF"/>
-        </w:rPr>
-        <w:t xml:space="preserve">, </w:t>
-      </w:r>
-      <w:proofErr w:type="spellStart"/>
-      <w:r>
-        <w:rPr>
-          <w:rFonts w:ascii="Arial" w:eastAsia="Times New Roman" w:hAnsi="Arial" w:cs="Arial"/>
-          <w:color w:val="FF0000"/>
-          <w:sz w:val="24"/>
-          <w:szCs w:val="24"/>
-          <w:shd w:val="clear" w:color="auto" w:fill="FFFFFF"/>
-        </w:rPr>
-        <w:t>AMPKalpha</w:t>
-      </w:r>
-      <w:proofErr w:type="spellEnd"/>
-      <w:r>
-        <w:rPr>
-          <w:rFonts w:ascii="Arial" w:eastAsia="Times New Roman" w:hAnsi="Arial" w:cs="Arial"/>
-          <w:color w:val="FF0000"/>
-          <w:sz w:val="24"/>
-          <w:szCs w:val="24"/>
-          <w:shd w:val="clear" w:color="auto" w:fill="FFFFFF"/>
-        </w:rPr>
-        <w:t xml:space="preserve"> phosphorylated at Thr172, total ACC, ACC phosphorylated at Ser79, total FAS, total S6, S6 phosphorylated at ____, total S6K, S6K phosphorylated at ___, other antibodies?</w:t>
+        <w:t>were: total AMPKalpha, AMPKalpha phosphorylated at Thr172, total ACC, ACC phosphorylated at Ser79, total FAS, total S6, S6 phosphorylated at ____, total S6K, S6K phosphorylated at ___, other antibodies?</w:t>
       </w:r>
       <w:r>
         <w:rPr>
@@ -2482,105 +2130,17 @@
           <w:szCs w:val="24"/>
           <w:shd w:val="clear" w:color="auto" w:fill="FFFFFF"/>
         </w:rPr>
-        <w:t xml:space="preserve">4 </w:t>
-      </w:r>
-      <w:proofErr w:type="spellStart"/>
-      <w:r>
-        <w:rPr>
-          <w:rFonts w:ascii="Arial" w:eastAsia="Times New Roman" w:hAnsi="Arial" w:cs="Arial"/>
-          <w:color w:val="000000"/>
-          <w:sz w:val="24"/>
-          <w:szCs w:val="24"/>
-          <w:shd w:val="clear" w:color="auto" w:fill="FFFFFF"/>
-        </w:rPr>
-        <w:t>uL</w:t>
-      </w:r>
-      <w:proofErr w:type="spellEnd"/>
-      <w:r>
-        <w:rPr>
-          <w:rFonts w:ascii="Arial" w:eastAsia="Times New Roman" w:hAnsi="Arial" w:cs="Arial"/>
-          <w:color w:val="000000"/>
-          <w:sz w:val="24"/>
-          <w:szCs w:val="24"/>
-          <w:shd w:val="clear" w:color="auto" w:fill="FFFFFF"/>
-        </w:rPr>
-        <w:t xml:space="preserve"> of each control sample and 1 </w:t>
-      </w:r>
-      <w:proofErr w:type="spellStart"/>
-      <w:r>
-        <w:rPr>
-          <w:rFonts w:ascii="Arial" w:eastAsia="Times New Roman" w:hAnsi="Arial" w:cs="Arial"/>
-          <w:color w:val="000000"/>
-          <w:sz w:val="24"/>
-          <w:szCs w:val="24"/>
-          <w:shd w:val="clear" w:color="auto" w:fill="FFFFFF"/>
-        </w:rPr>
-        <w:t>uL</w:t>
-      </w:r>
-      <w:proofErr w:type="spellEnd"/>
-      <w:r>
-        <w:rPr>
-          <w:rFonts w:ascii="Arial" w:eastAsia="Times New Roman" w:hAnsi="Arial" w:cs="Arial"/>
-          <w:color w:val="000000"/>
-          <w:sz w:val="24"/>
-          <w:szCs w:val="24"/>
-          <w:shd w:val="clear" w:color="auto" w:fill="FFFFFF"/>
-        </w:rPr>
-        <w:t xml:space="preserve"> of each ketogenic diet sample were pipet into a 96 well plate.</w:t>
-      </w:r>
-      <w:r>
-        <w:rPr>
-          <w:rFonts w:ascii="Arial" w:eastAsia="Times New Roman" w:hAnsi="Arial" w:cs="Arial"/>
-          <w:color w:val="252525"/>
-          <w:sz w:val="24"/>
-          <w:szCs w:val="24"/>
-          <w:shd w:val="clear" w:color="auto" w:fill="FFFFFF"/>
-        </w:rPr>
-        <w:t xml:space="preserve"> 270 </w:t>
-      </w:r>
-      <w:proofErr w:type="spellStart"/>
-      <w:r>
-        <w:rPr>
-          <w:rFonts w:ascii="Arial" w:eastAsia="Times New Roman" w:hAnsi="Arial" w:cs="Arial"/>
-          <w:color w:val="252525"/>
-          <w:sz w:val="24"/>
-          <w:szCs w:val="24"/>
-          <w:shd w:val="clear" w:color="auto" w:fill="FFFFFF"/>
-        </w:rPr>
-        <w:t>uL</w:t>
-      </w:r>
-      <w:proofErr w:type="spellEnd"/>
-      <w:r>
-        <w:rPr>
-          <w:rFonts w:ascii="Arial" w:eastAsia="Times New Roman" w:hAnsi="Arial" w:cs="Arial"/>
-          <w:color w:val="252525"/>
-          <w:sz w:val="24"/>
-          <w:szCs w:val="24"/>
-          <w:shd w:val="clear" w:color="auto" w:fill="FFFFFF"/>
-        </w:rPr>
-        <w:t xml:space="preserve"> of R1 was added to each well and incubated for 5 minutes at 37˚C. Next, 90 </w:t>
-      </w:r>
-      <w:proofErr w:type="spellStart"/>
-      <w:r>
-        <w:rPr>
-          <w:rFonts w:ascii="Arial" w:eastAsia="Times New Roman" w:hAnsi="Arial" w:cs="Arial"/>
-          <w:color w:val="252525"/>
-          <w:sz w:val="24"/>
-          <w:szCs w:val="24"/>
-          <w:shd w:val="clear" w:color="auto" w:fill="FFFFFF"/>
-        </w:rPr>
-        <w:t>uL</w:t>
-      </w:r>
-      <w:proofErr w:type="spellEnd"/>
-      <w:r>
-        <w:rPr>
-          <w:rFonts w:ascii="Arial" w:eastAsia="Times New Roman" w:hAnsi="Arial" w:cs="Arial"/>
-          <w:color w:val="252525"/>
-          <w:sz w:val="24"/>
-          <w:szCs w:val="24"/>
-          <w:shd w:val="clear" w:color="auto" w:fill="FFFFFF"/>
-        </w:rPr>
-        <w:t xml:space="preserve"> of R2 were added to each well and then placed in the plate reader at 37˚C. </w:t>
+        <w:t>4 uL of each control sample and 1 uL of each ketogenic diet sample were pipet into a 96 well plate.</w:t>
+      </w:r>
+      <w:r>
+        <w:rPr>
+          <w:rFonts w:ascii="Arial" w:eastAsia="Times New Roman" w:hAnsi="Arial" w:cs="Arial"/>
+          <w:color w:val="252525"/>
+          <w:sz w:val="24"/>
+          <w:szCs w:val="24"/>
+          <w:shd w:val="clear" w:color="auto" w:fill="FFFFFF"/>
+        </w:rPr>
+        <w:t xml:space="preserve"> 270 uL of R1 was added to each well and incubated for 5 minutes at 37˚C. Next, 90 uL of R2 were added to each well and then placed in the plate reader at 37˚C. </w:t>
       </w:r>
     </w:p>
     <w:p>
@@ -2999,6 +2559,60 @@
           <w:szCs w:val="24"/>
           <w:shd w:val="clear" w:color="auto" w:fill="FFFFFF"/>
         </w:rPr>
+        <w:t>Liver Histology</w:t>
+      </w:r>
+    </w:p>
+    <w:p>
+      <w:pPr>
+        <w:pStyle w:val="ListParagraph"/>
+        <w:numPr>
+          <w:ilvl w:val="0"/>
+          <w:numId w:val="2"/>
+        </w:numPr>
+        <w:rPr>
+          <w:rFonts w:ascii="Arial" w:eastAsia="Times New Roman" w:hAnsi="Arial" w:cs="Arial"/>
+          <w:color w:val="000000"/>
+          <w:sz w:val="24"/>
+          <w:szCs w:val="24"/>
+          <w:shd w:val="clear" w:color="auto" w:fill="FFFFFF"/>
+        </w:rPr>
+      </w:pPr>
+      <w:r>
+        <w:rPr>
+          <w:rFonts w:ascii="Arial" w:eastAsia="Times New Roman" w:hAnsi="Arial" w:cs="Arial"/>
+          <w:color w:val="000000"/>
+          <w:sz w:val="24"/>
+          <w:szCs w:val="24"/>
+          <w:shd w:val="clear" w:color="auto" w:fill="FFFFFF"/>
+        </w:rPr>
+        <w:t xml:space="preserve">Triglyceride Assay </w:t>
+      </w:r>
+      <w:bookmarkStart w:id="0" w:name="_GoBack"/>
+      <w:bookmarkEnd w:id="0"/>
+    </w:p>
+    <w:p>
+      <w:pPr>
+        <w:pStyle w:val="ListParagraph"/>
+        <w:numPr>
+          <w:ilvl w:val="0"/>
+          <w:numId w:val="2"/>
+        </w:numPr>
+        <w:rPr>
+          <w:rFonts w:ascii="Arial" w:eastAsia="Times New Roman" w:hAnsi="Arial" w:cs="Arial"/>
+          <w:color w:val="000000"/>
+          <w:sz w:val="24"/>
+          <w:szCs w:val="24"/>
+          <w:shd w:val="clear" w:color="auto" w:fill="FFFFFF"/>
+        </w:rPr>
+      </w:pPr>
+      <w:r>
+        <w:rPr>
+          <w:rFonts w:ascii="Arial" w:eastAsia="Times New Roman" w:hAnsi="Arial" w:cs="Arial"/>
+          <w:color w:val="000000"/>
+          <w:sz w:val="24"/>
+          <w:szCs w:val="24"/>
+          <w:shd w:val="clear" w:color="auto" w:fill="FFFFFF"/>
+        </w:rPr>
         <w:t>Insulin tolerance test</w:t>
       </w:r>
       <w:r>
@@ -3114,27 +2728,15 @@
         </w:rPr>
         <w:t xml:space="preserve"> into the </w:t>
       </w:r>
-      <w:proofErr w:type="spellStart"/>
-      <w:r>
-        <w:rPr>
-          <w:rFonts w:ascii="Arial" w:eastAsia="Times New Roman" w:hAnsi="Arial" w:cs="Arial"/>
-          <w:color w:val="252525"/>
-          <w:sz w:val="24"/>
-          <w:szCs w:val="24"/>
-          <w:shd w:val="clear" w:color="auto" w:fill="FFFFFF"/>
-        </w:rPr>
-        <w:t>interperitoneal</w:t>
-      </w:r>
-      <w:proofErr w:type="spellEnd"/>
-      <w:r>
-        <w:rPr>
-          <w:rFonts w:ascii="Arial" w:eastAsia="Times New Roman" w:hAnsi="Arial" w:cs="Arial"/>
-          <w:color w:val="252525"/>
-          <w:sz w:val="24"/>
-          <w:szCs w:val="24"/>
-          <w:shd w:val="clear" w:color="auto" w:fill="FFFFFF"/>
-        </w:rPr>
-        <w:t xml:space="preserve"> cavity. </w:t>
+      <w:r>
+        <w:rPr>
+          <w:rFonts w:ascii="Arial" w:eastAsia="Times New Roman" w:hAnsi="Arial" w:cs="Arial"/>
+          <w:color w:val="252525"/>
+          <w:sz w:val="24"/>
+          <w:szCs w:val="24"/>
+          <w:shd w:val="clear" w:color="auto" w:fill="FFFFFF"/>
+        </w:rPr>
+        <w:t xml:space="preserve">interperitoneal cavity. </w:t>
       </w:r>
       <w:r>
         <w:rPr>
@@ -3184,6 +2786,7 @@
           <w:szCs w:val="24"/>
           <w:shd w:val="clear" w:color="auto" w:fill="FFFFFF"/>
         </w:rPr>
+        <w:lastRenderedPageBreak/>
         <w:t>from the</w:t>
       </w:r>
       <w:r>
@@ -3280,7 +2883,6 @@
           <w:szCs w:val="24"/>
           <w:shd w:val="clear" w:color="auto" w:fill="FFFFFF"/>
         </w:rPr>
-        <w:lastRenderedPageBreak/>
         <w:t>Sacrifice mice</w:t>
       </w:r>
     </w:p>
@@ -4268,31 +3870,7 @@
           <w:szCs w:val="24"/>
           <w:shd w:val="clear" w:color="auto" w:fill="FFFFFF"/>
         </w:rPr>
-        <w:t xml:space="preserve">Surprisingly, females that received the received AAV-TBG-CRE injections did not show an efficient knockout of AMPKa1/2 (Figure 2A). Similarly, </w:t>
-      </w:r>
-      <w:proofErr w:type="spellStart"/>
-      <w:r>
-        <w:rPr>
-          <w:rFonts w:ascii="Arial" w:eastAsia="Times New Roman" w:hAnsi="Arial" w:cs="Arial"/>
-          <w:bCs/>
-          <w:color w:val="FF0000"/>
-          <w:sz w:val="24"/>
-          <w:szCs w:val="24"/>
-          <w:shd w:val="clear" w:color="auto" w:fill="FFFFFF"/>
-        </w:rPr>
-        <w:t>pACC</w:t>
-      </w:r>
-      <w:proofErr w:type="spellEnd"/>
-      <w:r>
-        <w:rPr>
-          <w:rFonts w:ascii="Arial" w:eastAsia="Times New Roman" w:hAnsi="Arial" w:cs="Arial"/>
-          <w:bCs/>
-          <w:color w:val="FF0000"/>
-          <w:sz w:val="24"/>
-          <w:szCs w:val="24"/>
-          <w:shd w:val="clear" w:color="auto" w:fill="FFFFFF"/>
-        </w:rPr>
-        <w:t xml:space="preserve"> was not down regulated in the females that received the CRE injections (Figure 2A).</w:t>
+        <w:t>Surprisingly, females that received the received AAV-TBG-CRE injections did not show an efficient knockout of AMPKa1/2 (Figure 2A). Similarly, pACC was not down regulated in the females that received the CRE injections (Figure 2A).</w:t>
       </w:r>
       <w:r>
         <w:rPr>
@@ -4331,27 +3909,15 @@
           <w:shd w:val="clear" w:color="auto" w:fill="FFFFFF"/>
         </w:rPr>
       </w:pPr>
-      <w:proofErr w:type="spellStart"/>
-      <w:r>
-        <w:rPr>
-          <w:rFonts w:ascii="Arial" w:eastAsia="Times New Roman" w:hAnsi="Arial" w:cs="Arial"/>
-          <w:bCs/>
-          <w:sz w:val="24"/>
-          <w:szCs w:val="24"/>
-          <w:shd w:val="clear" w:color="auto" w:fill="FFFFFF"/>
-        </w:rPr>
-        <w:t>pACC</w:t>
-      </w:r>
-      <w:proofErr w:type="spellEnd"/>
-      <w:r>
-        <w:rPr>
-          <w:rFonts w:ascii="Arial" w:eastAsia="Times New Roman" w:hAnsi="Arial" w:cs="Arial"/>
-          <w:bCs/>
-          <w:sz w:val="24"/>
-          <w:szCs w:val="24"/>
-          <w:shd w:val="clear" w:color="auto" w:fill="FFFFFF"/>
-        </w:rPr>
-        <w:t>, a downstream target of AMPK</w:t>
+      <w:r>
+        <w:rPr>
+          <w:rFonts w:ascii="Arial" w:eastAsia="Times New Roman" w:hAnsi="Arial" w:cs="Arial"/>
+          <w:bCs/>
+          <w:sz w:val="24"/>
+          <w:szCs w:val="24"/>
+          <w:shd w:val="clear" w:color="auto" w:fill="FFFFFF"/>
+        </w:rPr>
+        <w:t>pACC, a downstream target of AMPK</w:t>
       </w:r>
       <w:r>
         <w:rPr>
@@ -4461,29 +4027,28 @@
           <w:szCs w:val="24"/>
           <w:shd w:val="clear" w:color="auto" w:fill="FFFFFF"/>
         </w:rPr>
-        <w:t xml:space="preserve">This also indicates there may also be an increase in lipogenesis in the KO mice. </w:t>
-      </w:r>
-      <w:proofErr w:type="spellStart"/>
-      <w:r>
-        <w:rPr>
-          <w:rFonts w:ascii="Arial" w:eastAsia="Times New Roman" w:hAnsi="Arial" w:cs="Arial"/>
-          <w:bCs/>
-          <w:sz w:val="24"/>
-          <w:szCs w:val="24"/>
-          <w:shd w:val="clear" w:color="auto" w:fill="FFFFFF"/>
-        </w:rPr>
-        <w:t>pACC</w:t>
-      </w:r>
-      <w:proofErr w:type="spellEnd"/>
-      <w:r>
-        <w:rPr>
-          <w:rFonts w:ascii="Arial" w:eastAsia="Times New Roman" w:hAnsi="Arial" w:cs="Arial"/>
-          <w:bCs/>
-          <w:sz w:val="24"/>
-          <w:szCs w:val="24"/>
-          <w:shd w:val="clear" w:color="auto" w:fill="FFFFFF"/>
-        </w:rPr>
-        <w:t xml:space="preserve"> was also reduced on a ketogenic diet relative to the control diet</w:t>
+        <w:t xml:space="preserve">This also indicates there may also be an increase in </w:t>
+      </w:r>
+      <w:r>
+        <w:rPr>
+          <w:rFonts w:ascii="Arial" w:eastAsia="Times New Roman" w:hAnsi="Arial" w:cs="Arial"/>
+          <w:bCs/>
+          <w:sz w:val="24"/>
+          <w:szCs w:val="24"/>
+          <w:shd w:val="clear" w:color="auto" w:fill="FFFFFF"/>
+        </w:rPr>
+        <w:lastRenderedPageBreak/>
+        <w:t xml:space="preserve">lipogenesis in the KO mice. </w:t>
+      </w:r>
+      <w:r>
+        <w:rPr>
+          <w:rFonts w:ascii="Arial" w:eastAsia="Times New Roman" w:hAnsi="Arial" w:cs="Arial"/>
+          <w:bCs/>
+          <w:sz w:val="24"/>
+          <w:szCs w:val="24"/>
+          <w:shd w:val="clear" w:color="auto" w:fill="FFFFFF"/>
+        </w:rPr>
+        <w:t>pACC was also reduced on a ketogenic diet relative to the control diet</w:t>
       </w:r>
       <w:r>
         <w:rPr>
@@ -4503,18 +4068,7 @@
           <w:szCs w:val="24"/>
           <w:shd w:val="clear" w:color="auto" w:fill="FFFFFF"/>
         </w:rPr>
-        <w:t xml:space="preserve"> This also </w:t>
-      </w:r>
-      <w:r>
-        <w:rPr>
-          <w:rFonts w:ascii="Arial" w:eastAsia="Times New Roman" w:hAnsi="Arial" w:cs="Arial"/>
-          <w:bCs/>
-          <w:sz w:val="24"/>
-          <w:szCs w:val="24"/>
-          <w:shd w:val="clear" w:color="auto" w:fill="FFFFFF"/>
-        </w:rPr>
-        <w:lastRenderedPageBreak/>
-        <w:t>indicates there may be an increase in lipogenesis on the ketogenic diet.</w:t>
+        <w:t xml:space="preserve"> This also indicates there may be an increase in lipogenesis on the ketogenic diet.</w:t>
       </w:r>
       <w:r>
         <w:rPr>
@@ -5544,7 +5098,7 @@
           <w:szCs w:val="24"/>
           <w:shd w:val="clear" w:color="auto" w:fill="FFFFFF"/>
         </w:rPr>
-        <w:t>Body Composition</w:t>
+        <w:t xml:space="preserve">KO mice on a ketogenic diet have more gonadal and liver adipose tissue </w:t>
       </w:r>
     </w:p>
     <w:p>
@@ -5833,17 +5387,48 @@
           <w:szCs w:val="24"/>
           <w:shd w:val="clear" w:color="auto" w:fill="FFFFFF"/>
         </w:rPr>
-        <w:t xml:space="preserve">in fat mass between KO and WT mice on a ketogenic diet (Figure 4B). </w:t>
-      </w:r>
-      <w:r>
-        <w:rPr>
-          <w:rFonts w:ascii="Arial" w:eastAsia="Times New Roman" w:hAnsi="Arial" w:cs="Arial"/>
-          <w:bCs/>
-          <w:sz w:val="24"/>
-          <w:szCs w:val="24"/>
-          <w:shd w:val="clear" w:color="auto" w:fill="FFFFFF"/>
-        </w:rPr>
-        <w:t>Consistent with no changes in lean mass between groups, the</w:t>
+        <w:t xml:space="preserve">in fat mass between KO and WT mice on a ketogenic diet </w:t>
+      </w:r>
+      <w:r>
+        <w:rPr>
+          <w:rFonts w:ascii="Arial" w:eastAsia="Times New Roman" w:hAnsi="Arial" w:cs="Arial"/>
+          <w:bCs/>
+          <w:sz w:val="24"/>
+          <w:szCs w:val="24"/>
+          <w:shd w:val="clear" w:color="auto" w:fill="FFFFFF"/>
+        </w:rPr>
+        <w:lastRenderedPageBreak/>
+        <w:t xml:space="preserve">(Figure 4B). </w:t>
+      </w:r>
+      <w:r>
+        <w:rPr>
+          <w:rFonts w:ascii="Arial" w:eastAsia="Times New Roman" w:hAnsi="Arial" w:cs="Arial"/>
+          <w:bCs/>
+          <w:sz w:val="24"/>
+          <w:szCs w:val="24"/>
+          <w:shd w:val="clear" w:color="auto" w:fill="FFFFFF"/>
+        </w:rPr>
+        <w:t xml:space="preserve">Consistent with no </w:t>
+      </w:r>
+      <w:r>
+        <w:rPr>
+          <w:rFonts w:ascii="Arial" w:eastAsia="Times New Roman" w:hAnsi="Arial" w:cs="Arial"/>
+          <w:bCs/>
+          <w:sz w:val="24"/>
+          <w:szCs w:val="24"/>
+          <w:shd w:val="clear" w:color="auto" w:fill="FFFFFF"/>
+        </w:rPr>
+        <w:t xml:space="preserve">observed </w:t>
+      </w:r>
+      <w:r>
+        <w:rPr>
+          <w:rFonts w:ascii="Arial" w:eastAsia="Times New Roman" w:hAnsi="Arial" w:cs="Arial"/>
+          <w:bCs/>
+          <w:sz w:val="24"/>
+          <w:szCs w:val="24"/>
+          <w:shd w:val="clear" w:color="auto" w:fill="FFFFFF"/>
+        </w:rPr>
+        <w:t>changes in lean mass between groups, the</w:t>
       </w:r>
       <w:r>
         <w:rPr>
@@ -5913,18 +5498,27 @@
           <w:szCs w:val="24"/>
           <w:shd w:val="clear" w:color="auto" w:fill="FFFFFF"/>
         </w:rPr>
-        <w:t xml:space="preserve">between KO </w:t>
-      </w:r>
-      <w:r>
-        <w:rPr>
-          <w:rFonts w:ascii="Arial" w:eastAsia="Times New Roman" w:hAnsi="Arial" w:cs="Arial"/>
-          <w:bCs/>
-          <w:sz w:val="24"/>
-          <w:szCs w:val="24"/>
-          <w:shd w:val="clear" w:color="auto" w:fill="FFFFFF"/>
-        </w:rPr>
-        <w:lastRenderedPageBreak/>
-        <w:t>and WT mice on both diet groups (Figure 4</w:t>
+        <w:t>between KO and WT mice on both diet groups</w:t>
+      </w:r>
+      <w:r>
+        <w:rPr>
+          <w:rFonts w:ascii="Arial" w:eastAsia="Times New Roman" w:hAnsi="Arial" w:cs="Arial"/>
+          <w:bCs/>
+          <w:sz w:val="24"/>
+          <w:szCs w:val="24"/>
+          <w:shd w:val="clear" w:color="auto" w:fill="FFFFFF"/>
+        </w:rPr>
+        <w:t xml:space="preserve"> at the time of sacrifice</w:t>
+      </w:r>
+      <w:r>
+        <w:rPr>
+          <w:rFonts w:ascii="Arial" w:eastAsia="Times New Roman" w:hAnsi="Arial" w:cs="Arial"/>
+          <w:bCs/>
+          <w:sz w:val="24"/>
+          <w:szCs w:val="24"/>
+          <w:shd w:val="clear" w:color="auto" w:fill="FFFFFF"/>
+        </w:rPr>
+        <w:t xml:space="preserve"> (Figure 4</w:t>
       </w:r>
       <w:r>
         <w:rPr>
@@ -5964,7 +5558,47 @@
           <w:szCs w:val="24"/>
           <w:shd w:val="clear" w:color="auto" w:fill="FFFFFF"/>
         </w:rPr>
-        <w:t>Consistent with the change in Fat Mass over four week, i</w:t>
+        <w:t xml:space="preserve">Consistent with the change in </w:t>
+      </w:r>
+      <w:r>
+        <w:rPr>
+          <w:rFonts w:ascii="Arial" w:eastAsia="Times New Roman" w:hAnsi="Arial" w:cs="Arial"/>
+          <w:bCs/>
+          <w:sz w:val="24"/>
+          <w:szCs w:val="24"/>
+          <w:shd w:val="clear" w:color="auto" w:fill="FFFFFF"/>
+        </w:rPr>
+        <w:t>f</w:t>
+      </w:r>
+      <w:r>
+        <w:rPr>
+          <w:rFonts w:ascii="Arial" w:eastAsia="Times New Roman" w:hAnsi="Arial" w:cs="Arial"/>
+          <w:bCs/>
+          <w:sz w:val="24"/>
+          <w:szCs w:val="24"/>
+          <w:shd w:val="clear" w:color="auto" w:fill="FFFFFF"/>
+        </w:rPr>
+        <w:t xml:space="preserve">at </w:t>
+      </w:r>
+      <w:r>
+        <w:rPr>
+          <w:rFonts w:ascii="Arial" w:eastAsia="Times New Roman" w:hAnsi="Arial" w:cs="Arial"/>
+          <w:bCs/>
+          <w:sz w:val="24"/>
+          <w:szCs w:val="24"/>
+          <w:shd w:val="clear" w:color="auto" w:fill="FFFFFF"/>
+        </w:rPr>
+        <w:t>m</w:t>
+      </w:r>
+      <w:r>
+        <w:rPr>
+          <w:rFonts w:ascii="Arial" w:eastAsia="Times New Roman" w:hAnsi="Arial" w:cs="Arial"/>
+          <w:bCs/>
+          <w:sz w:val="24"/>
+          <w:szCs w:val="24"/>
+          <w:shd w:val="clear" w:color="auto" w:fill="FFFFFF"/>
+        </w:rPr>
+        <w:t>ass over four week, i</w:t>
       </w:r>
       <w:r>
         <w:rPr>
@@ -6145,6 +5779,134 @@
           <w:shd w:val="clear" w:color="auto" w:fill="FFFFFF"/>
         </w:rPr>
         <w:t xml:space="preserve">  a control diet. </w:t>
+      </w:r>
+    </w:p>
+    <w:p>
+      <w:pPr>
+        <w:pStyle w:val="ListParagraph"/>
+        <w:numPr>
+          <w:ilvl w:val="1"/>
+          <w:numId w:val="3"/>
+        </w:numPr>
+        <w:jc w:val="left"/>
+        <w:rPr>
+          <w:rFonts w:ascii="Arial" w:eastAsia="Times New Roman" w:hAnsi="Arial" w:cs="Arial"/>
+          <w:bCs/>
+          <w:sz w:val="24"/>
+          <w:szCs w:val="24"/>
+          <w:shd w:val="clear" w:color="auto" w:fill="FFFFFF"/>
+        </w:rPr>
+      </w:pPr>
+      <w:r>
+        <w:rPr>
+          <w:rFonts w:ascii="Arial" w:eastAsia="Times New Roman" w:hAnsi="Arial" w:cs="Arial"/>
+          <w:bCs/>
+          <w:sz w:val="24"/>
+          <w:szCs w:val="24"/>
+          <w:shd w:val="clear" w:color="auto" w:fill="FFFFFF"/>
+        </w:rPr>
+        <w:t xml:space="preserve">Consistent with the observed differences </w:t>
+      </w:r>
+      <w:r>
+        <w:rPr>
+          <w:rFonts w:ascii="Arial" w:eastAsia="Times New Roman" w:hAnsi="Arial" w:cs="Arial"/>
+          <w:bCs/>
+          <w:sz w:val="24"/>
+          <w:szCs w:val="24"/>
+          <w:shd w:val="clear" w:color="auto" w:fill="FFFFFF"/>
+        </w:rPr>
+        <w:t xml:space="preserve">in GWAT </w:t>
+      </w:r>
+      <w:r>
+        <w:rPr>
+          <w:rFonts w:ascii="Arial" w:eastAsia="Times New Roman" w:hAnsi="Arial" w:cs="Arial"/>
+          <w:bCs/>
+          <w:sz w:val="24"/>
+          <w:szCs w:val="24"/>
+          <w:shd w:val="clear" w:color="auto" w:fill="FFFFFF"/>
+        </w:rPr>
+        <w:t xml:space="preserve">between KO and WT mice on a ketogenic diet, </w:t>
+      </w:r>
+      <w:r>
+        <w:rPr>
+          <w:rFonts w:ascii="Arial" w:eastAsia="Times New Roman" w:hAnsi="Arial" w:cs="Arial"/>
+          <w:bCs/>
+          <w:sz w:val="24"/>
+          <w:szCs w:val="24"/>
+          <w:shd w:val="clear" w:color="auto" w:fill="FFFFFF"/>
+        </w:rPr>
+        <w:t>KO mice on a ketogenic diet appeared to have increased liver fat accumulation compared to WT on a ketogenic diet</w:t>
+      </w:r>
+      <w:r>
+        <w:rPr>
+          <w:rFonts w:ascii="Arial" w:eastAsia="Times New Roman" w:hAnsi="Arial" w:cs="Arial"/>
+          <w:bCs/>
+          <w:sz w:val="24"/>
+          <w:szCs w:val="24"/>
+          <w:shd w:val="clear" w:color="auto" w:fill="FFFFFF"/>
+        </w:rPr>
+        <w:t xml:space="preserve"> (Figure 5A). </w:t>
+      </w:r>
+      <w:r>
+        <w:rPr>
+          <w:rFonts w:ascii="Arial" w:eastAsia="Times New Roman" w:hAnsi="Arial" w:cs="Arial"/>
+          <w:bCs/>
+          <w:sz w:val="24"/>
+          <w:szCs w:val="24"/>
+          <w:shd w:val="clear" w:color="auto" w:fill="FFFFFF"/>
+        </w:rPr>
+        <w:t xml:space="preserve">Additionally, the observed increases in fat mass on a ketogenic diet were also seen in the male livers </w:t>
+      </w:r>
+      <w:r>
+        <w:rPr>
+          <w:rFonts w:ascii="Arial" w:eastAsia="Times New Roman" w:hAnsi="Arial" w:cs="Arial"/>
+          <w:bCs/>
+          <w:sz w:val="24"/>
+          <w:szCs w:val="24"/>
+          <w:shd w:val="clear" w:color="auto" w:fill="FFFFFF"/>
+        </w:rPr>
+        <w:t>on a ketogenic diet relative to the control diet (Figure 5</w:t>
+      </w:r>
+      <w:r>
+        <w:rPr>
+          <w:rFonts w:ascii="Arial" w:eastAsia="Times New Roman" w:hAnsi="Arial" w:cs="Arial"/>
+          <w:bCs/>
+          <w:sz w:val="24"/>
+          <w:szCs w:val="24"/>
+          <w:shd w:val="clear" w:color="auto" w:fill="FFFFFF"/>
+        </w:rPr>
+        <w:t>A</w:t>
+      </w:r>
+      <w:r>
+        <w:rPr>
+          <w:rFonts w:ascii="Arial" w:eastAsia="Times New Roman" w:hAnsi="Arial" w:cs="Arial"/>
+          <w:bCs/>
+          <w:sz w:val="24"/>
+          <w:szCs w:val="24"/>
+          <w:shd w:val="clear" w:color="auto" w:fill="FFFFFF"/>
+        </w:rPr>
+        <w:t xml:space="preserve">). </w:t>
+      </w:r>
+      <w:r>
+        <w:rPr>
+          <w:rFonts w:ascii="Arial" w:eastAsia="Times New Roman" w:hAnsi="Arial" w:cs="Arial"/>
+          <w:bCs/>
+          <w:sz w:val="24"/>
+          <w:szCs w:val="24"/>
+          <w:shd w:val="clear" w:color="auto" w:fill="FFFFFF"/>
+        </w:rPr>
+        <w:t xml:space="preserve">There were no differences in liver fat mass seen between treatment groups on a control diet (Figure 5A). </w:t>
+      </w:r>
+      <w:r>
+        <w:rPr>
+          <w:rFonts w:ascii="Arial" w:eastAsia="Times New Roman" w:hAnsi="Arial" w:cs="Arial"/>
+          <w:bCs/>
+          <w:color w:val="FF0000"/>
+          <w:sz w:val="24"/>
+          <w:szCs w:val="24"/>
+          <w:shd w:val="clear" w:color="auto" w:fill="FFFFFF"/>
+        </w:rPr>
+        <w:t xml:space="preserve">Need to quantify liver TGs and put that here (Figure 5B). </w:t>
       </w:r>
     </w:p>
     <w:p>
@@ -6171,7 +5933,67 @@
           <w:szCs w:val="24"/>
           <w:shd w:val="clear" w:color="auto" w:fill="FFFFFF"/>
         </w:rPr>
-        <w:t xml:space="preserve">Liver Histology </w:t>
+        <w:t xml:space="preserve"> </w:t>
+      </w:r>
+      <w:r>
+        <w:rPr>
+          <w:rFonts w:ascii="Arial" w:eastAsia="Times New Roman" w:hAnsi="Arial" w:cs="Arial"/>
+          <w:bCs/>
+          <w:sz w:val="24"/>
+          <w:szCs w:val="24"/>
+          <w:shd w:val="clear" w:color="auto" w:fill="FFFFFF"/>
+        </w:rPr>
+        <w:t xml:space="preserve">AMPK alpha1/2 KO </w:t>
+      </w:r>
+      <w:r>
+        <w:rPr>
+          <w:rFonts w:ascii="Arial" w:eastAsia="Times New Roman" w:hAnsi="Arial" w:cs="Arial"/>
+          <w:bCs/>
+          <w:sz w:val="24"/>
+          <w:szCs w:val="24"/>
+          <w:shd w:val="clear" w:color="auto" w:fill="FFFFFF"/>
+        </w:rPr>
+        <w:t xml:space="preserve">does not </w:t>
+      </w:r>
+      <w:r>
+        <w:rPr>
+          <w:rFonts w:ascii="Arial" w:eastAsia="Times New Roman" w:hAnsi="Arial" w:cs="Arial"/>
+          <w:bCs/>
+          <w:sz w:val="24"/>
+          <w:szCs w:val="24"/>
+          <w:shd w:val="clear" w:color="auto" w:fill="FFFFFF"/>
+        </w:rPr>
+        <w:t>impact insulin sensitivity</w:t>
+      </w:r>
+      <w:r>
+        <w:rPr>
+          <w:rFonts w:ascii="Arial" w:eastAsia="Times New Roman" w:hAnsi="Arial" w:cs="Arial"/>
+          <w:bCs/>
+          <w:sz w:val="24"/>
+          <w:szCs w:val="24"/>
+          <w:shd w:val="clear" w:color="auto" w:fill="FFFFFF"/>
+        </w:rPr>
+        <w:t xml:space="preserve"> on a </w:t>
+      </w:r>
+      <w:r>
+        <w:rPr>
+          <w:rFonts w:ascii="Arial" w:eastAsia="Times New Roman" w:hAnsi="Arial" w:cs="Arial"/>
+          <w:bCs/>
+          <w:sz w:val="24"/>
+          <w:szCs w:val="24"/>
+          <w:shd w:val="clear" w:color="auto" w:fill="FFFFFF"/>
+        </w:rPr>
+        <w:t>K</w:t>
+      </w:r>
+      <w:r>
+        <w:rPr>
+          <w:rFonts w:ascii="Arial" w:eastAsia="Times New Roman" w:hAnsi="Arial" w:cs="Arial"/>
+          <w:bCs/>
+          <w:sz w:val="24"/>
+          <w:szCs w:val="24"/>
+          <w:shd w:val="clear" w:color="auto" w:fill="FFFFFF"/>
+        </w:rPr>
+        <w:t>etogenic Diet</w:t>
       </w:r>
     </w:p>
     <w:p>
@@ -6198,67 +6020,68 @@
           <w:szCs w:val="24"/>
           <w:shd w:val="clear" w:color="auto" w:fill="FFFFFF"/>
         </w:rPr>
-        <w:t xml:space="preserve">Consistent with the observed differences </w:t>
-      </w:r>
-      <w:r>
-        <w:rPr>
-          <w:rFonts w:ascii="Arial" w:eastAsia="Times New Roman" w:hAnsi="Arial" w:cs="Arial"/>
-          <w:bCs/>
-          <w:sz w:val="24"/>
-          <w:szCs w:val="24"/>
-          <w:shd w:val="clear" w:color="auto" w:fill="FFFFFF"/>
-        </w:rPr>
-        <w:t xml:space="preserve">in GWAT </w:t>
-      </w:r>
-      <w:r>
-        <w:rPr>
-          <w:rFonts w:ascii="Arial" w:eastAsia="Times New Roman" w:hAnsi="Arial" w:cs="Arial"/>
-          <w:bCs/>
-          <w:sz w:val="24"/>
-          <w:szCs w:val="24"/>
-          <w:shd w:val="clear" w:color="auto" w:fill="FFFFFF"/>
-        </w:rPr>
-        <w:t xml:space="preserve">between KO and WT mice on a ketogenic diet, </w:t>
-      </w:r>
-      <w:r>
-        <w:rPr>
-          <w:rFonts w:ascii="Arial" w:eastAsia="Times New Roman" w:hAnsi="Arial" w:cs="Arial"/>
-          <w:bCs/>
-          <w:sz w:val="24"/>
-          <w:szCs w:val="24"/>
-          <w:shd w:val="clear" w:color="auto" w:fill="FFFFFF"/>
-        </w:rPr>
-        <w:t>KO mice on a ketogenic diet appeared to have increased liver fat accumulation compared to WT on a ketogenic diet</w:t>
-      </w:r>
-      <w:r>
-        <w:rPr>
-          <w:rFonts w:ascii="Arial" w:eastAsia="Times New Roman" w:hAnsi="Arial" w:cs="Arial"/>
-          <w:bCs/>
-          <w:sz w:val="24"/>
-          <w:szCs w:val="24"/>
-          <w:shd w:val="clear" w:color="auto" w:fill="FFFFFF"/>
-        </w:rPr>
-        <w:t xml:space="preserve"> (Figure 5A). </w:t>
-      </w:r>
-      <w:bookmarkStart w:id="0" w:name="_GoBack"/>
-      <w:bookmarkEnd w:id="0"/>
-    </w:p>
-    <w:p>
-      <w:pPr>
-        <w:pStyle w:val="ListParagraph"/>
-        <w:numPr>
-          <w:ilvl w:val="0"/>
-          <w:numId w:val="3"/>
-        </w:numPr>
-        <w:jc w:val="left"/>
-        <w:rPr>
-          <w:rFonts w:ascii="Arial" w:eastAsia="Times New Roman" w:hAnsi="Arial" w:cs="Arial"/>
-          <w:bCs/>
-          <w:sz w:val="24"/>
-          <w:szCs w:val="24"/>
-          <w:shd w:val="clear" w:color="auto" w:fill="FFFFFF"/>
-        </w:rPr>
-      </w:pPr>
+        <w:t>Despite the increases in liver and gonadal adipose tissue</w:t>
+      </w:r>
+      <w:r>
+        <w:rPr>
+          <w:rFonts w:ascii="Arial" w:eastAsia="Times New Roman" w:hAnsi="Arial" w:cs="Arial"/>
+          <w:bCs/>
+          <w:sz w:val="24"/>
+          <w:szCs w:val="24"/>
+          <w:shd w:val="clear" w:color="auto" w:fill="FFFFFF"/>
+        </w:rPr>
+        <w:t xml:space="preserve"> in </w:t>
+      </w:r>
+      <w:r>
+        <w:rPr>
+          <w:rFonts w:ascii="Arial" w:eastAsia="Times New Roman" w:hAnsi="Arial" w:cs="Arial"/>
+          <w:bCs/>
+          <w:sz w:val="24"/>
+          <w:szCs w:val="24"/>
+          <w:shd w:val="clear" w:color="auto" w:fill="FFFFFF"/>
+        </w:rPr>
+        <w:t>KO mice on a ketogenic diet, there were no differences</w:t>
+      </w:r>
+      <w:r>
+        <w:rPr>
+          <w:rFonts w:ascii="Arial" w:eastAsia="Times New Roman" w:hAnsi="Arial" w:cs="Arial"/>
+          <w:bCs/>
+          <w:sz w:val="24"/>
+          <w:szCs w:val="24"/>
+          <w:shd w:val="clear" w:color="auto" w:fill="FFFFFF"/>
+        </w:rPr>
+        <w:t xml:space="preserve"> between treatment groups</w:t>
+      </w:r>
+      <w:r>
+        <w:rPr>
+          <w:rFonts w:ascii="Arial" w:eastAsia="Times New Roman" w:hAnsi="Arial" w:cs="Arial"/>
+          <w:bCs/>
+          <w:sz w:val="24"/>
+          <w:szCs w:val="24"/>
+          <w:shd w:val="clear" w:color="auto" w:fill="FFFFFF"/>
+        </w:rPr>
+        <w:t xml:space="preserve"> in fasting blood glucose </w:t>
+      </w:r>
+      <w:r>
+        <w:rPr>
+          <w:rFonts w:ascii="Arial" w:eastAsia="Times New Roman" w:hAnsi="Arial" w:cs="Arial"/>
+          <w:bCs/>
+          <w:sz w:val="24"/>
+          <w:szCs w:val="24"/>
+          <w:shd w:val="clear" w:color="auto" w:fill="FFFFFF"/>
+        </w:rPr>
+        <w:t xml:space="preserve">or insulin sensitivity </w:t>
+      </w:r>
+      <w:r>
+        <w:rPr>
+          <w:rFonts w:ascii="Arial" w:eastAsia="Times New Roman" w:hAnsi="Arial" w:cs="Arial"/>
+          <w:bCs/>
+          <w:sz w:val="24"/>
+          <w:szCs w:val="24"/>
+          <w:shd w:val="clear" w:color="auto" w:fill="FFFFFF"/>
+        </w:rPr>
+        <w:t>on either diet</w:t>
+      </w:r>
       <w:r>
         <w:rPr>
           <w:rFonts w:ascii="Arial" w:eastAsia="Times New Roman" w:hAnsi="Arial" w:cs="Arial"/>
@@ -6277,57 +6100,117 @@
           <w:szCs w:val="24"/>
           <w:shd w:val="clear" w:color="auto" w:fill="FFFFFF"/>
         </w:rPr>
-        <w:t xml:space="preserve">AMPK alpha1/2 KO </w:t>
-      </w:r>
-      <w:r>
-        <w:rPr>
-          <w:rFonts w:ascii="Arial" w:eastAsia="Times New Roman" w:hAnsi="Arial" w:cs="Arial"/>
-          <w:bCs/>
-          <w:sz w:val="24"/>
-          <w:szCs w:val="24"/>
-          <w:shd w:val="clear" w:color="auto" w:fill="FFFFFF"/>
-        </w:rPr>
-        <w:t xml:space="preserve">does not </w:t>
-      </w:r>
-      <w:r>
-        <w:rPr>
-          <w:rFonts w:ascii="Arial" w:eastAsia="Times New Roman" w:hAnsi="Arial" w:cs="Arial"/>
-          <w:bCs/>
-          <w:sz w:val="24"/>
-          <w:szCs w:val="24"/>
-          <w:shd w:val="clear" w:color="auto" w:fill="FFFFFF"/>
-        </w:rPr>
-        <w:t>impact insulin sensitivity</w:t>
-      </w:r>
-      <w:r>
-        <w:rPr>
-          <w:rFonts w:ascii="Arial" w:eastAsia="Times New Roman" w:hAnsi="Arial" w:cs="Arial"/>
-          <w:bCs/>
-          <w:sz w:val="24"/>
-          <w:szCs w:val="24"/>
-          <w:shd w:val="clear" w:color="auto" w:fill="FFFFFF"/>
-        </w:rPr>
-        <w:t xml:space="preserve"> on a </w:t>
-      </w:r>
-      <w:r>
-        <w:rPr>
-          <w:rFonts w:ascii="Arial" w:eastAsia="Times New Roman" w:hAnsi="Arial" w:cs="Arial"/>
-          <w:bCs/>
-          <w:sz w:val="24"/>
-          <w:szCs w:val="24"/>
-          <w:shd w:val="clear" w:color="auto" w:fill="FFFFFF"/>
-        </w:rPr>
-        <w:t>K</w:t>
-      </w:r>
-      <w:r>
-        <w:rPr>
-          <w:rFonts w:ascii="Arial" w:eastAsia="Times New Roman" w:hAnsi="Arial" w:cs="Arial"/>
-          <w:bCs/>
-          <w:sz w:val="24"/>
-          <w:szCs w:val="24"/>
-          <w:shd w:val="clear" w:color="auto" w:fill="FFFFFF"/>
-        </w:rPr>
-        <w:t>etogenic Diet</w:t>
+        <w:t xml:space="preserve">(Figure 6A). </w:t>
+      </w:r>
+      <w:r>
+        <w:rPr>
+          <w:rFonts w:ascii="Arial" w:eastAsia="Times New Roman" w:hAnsi="Arial" w:cs="Arial"/>
+          <w:bCs/>
+          <w:sz w:val="24"/>
+          <w:szCs w:val="24"/>
+          <w:shd w:val="clear" w:color="auto" w:fill="FFFFFF"/>
+        </w:rPr>
+        <w:t xml:space="preserve">There were diet </w:t>
+      </w:r>
+      <w:r>
+        <w:rPr>
+          <w:rFonts w:ascii="Arial" w:eastAsia="Times New Roman" w:hAnsi="Arial" w:cs="Arial"/>
+          <w:bCs/>
+          <w:sz w:val="24"/>
+          <w:szCs w:val="24"/>
+          <w:shd w:val="clear" w:color="auto" w:fill="FFFFFF"/>
+        </w:rPr>
+        <w:t>differences in that b</w:t>
+      </w:r>
+      <w:r>
+        <w:rPr>
+          <w:rFonts w:ascii="Arial" w:eastAsia="Times New Roman" w:hAnsi="Arial" w:cs="Arial"/>
+          <w:bCs/>
+          <w:sz w:val="24"/>
+          <w:szCs w:val="24"/>
+          <w:shd w:val="clear" w:color="auto" w:fill="FFFFFF"/>
+        </w:rPr>
+        <w:t xml:space="preserve">oth KO and WT ketogenic diet mice </w:t>
+      </w:r>
+      <w:r>
+        <w:rPr>
+          <w:rFonts w:ascii="Arial" w:eastAsia="Times New Roman" w:hAnsi="Arial" w:cs="Arial"/>
+          <w:bCs/>
+          <w:sz w:val="24"/>
+          <w:szCs w:val="24"/>
+          <w:shd w:val="clear" w:color="auto" w:fill="FFFFFF"/>
+        </w:rPr>
+        <w:t>ha</w:t>
+      </w:r>
+      <w:r>
+        <w:rPr>
+          <w:rFonts w:ascii="Arial" w:eastAsia="Times New Roman" w:hAnsi="Arial" w:cs="Arial"/>
+          <w:bCs/>
+          <w:sz w:val="24"/>
+          <w:szCs w:val="24"/>
+          <w:shd w:val="clear" w:color="auto" w:fill="FFFFFF"/>
+        </w:rPr>
+        <w:t>d</w:t>
+      </w:r>
+      <w:r>
+        <w:rPr>
+          <w:rFonts w:ascii="Arial" w:eastAsia="Times New Roman" w:hAnsi="Arial" w:cs="Arial"/>
+          <w:bCs/>
+          <w:sz w:val="24"/>
+          <w:szCs w:val="24"/>
+          <w:shd w:val="clear" w:color="auto" w:fill="FFFFFF"/>
+        </w:rPr>
+        <w:t xml:space="preserve"> higher glucose level</w:t>
+      </w:r>
+      <w:r>
+        <w:rPr>
+          <w:rFonts w:ascii="Arial" w:eastAsia="Times New Roman" w:hAnsi="Arial" w:cs="Arial"/>
+          <w:bCs/>
+          <w:sz w:val="24"/>
+          <w:szCs w:val="24"/>
+          <w:shd w:val="clear" w:color="auto" w:fill="FFFFFF"/>
+        </w:rPr>
+        <w:t>s</w:t>
+      </w:r>
+      <w:r>
+        <w:rPr>
+          <w:rFonts w:ascii="Arial" w:eastAsia="Times New Roman" w:hAnsi="Arial" w:cs="Arial"/>
+          <w:bCs/>
+          <w:sz w:val="24"/>
+          <w:szCs w:val="24"/>
+          <w:shd w:val="clear" w:color="auto" w:fill="FFFFFF"/>
+        </w:rPr>
+        <w:t xml:space="preserve"> and</w:t>
+      </w:r>
+      <w:r>
+        <w:rPr>
+          <w:rFonts w:ascii="Arial" w:eastAsia="Times New Roman" w:hAnsi="Arial" w:cs="Arial"/>
+          <w:bCs/>
+          <w:sz w:val="24"/>
+          <w:szCs w:val="24"/>
+          <w:shd w:val="clear" w:color="auto" w:fill="FFFFFF"/>
+        </w:rPr>
+        <w:t xml:space="preserve"> a larger drop </w:t>
+      </w:r>
+      <w:r>
+        <w:rPr>
+          <w:rFonts w:ascii="Arial" w:eastAsia="Times New Roman" w:hAnsi="Arial" w:cs="Arial"/>
+          <w:bCs/>
+          <w:sz w:val="24"/>
+          <w:szCs w:val="24"/>
+          <w:shd w:val="clear" w:color="auto" w:fill="FFFFFF"/>
+        </w:rPr>
+        <w:t>with</w:t>
+      </w:r>
+      <w:r>
+        <w:rPr>
+          <w:rFonts w:ascii="Arial" w:eastAsia="Times New Roman" w:hAnsi="Arial" w:cs="Arial"/>
+          <w:bCs/>
+          <w:sz w:val="24"/>
+          <w:szCs w:val="24"/>
+          <w:shd w:val="clear" w:color="auto" w:fill="FFFFFF"/>
+        </w:rPr>
+        <w:t xml:space="preserve"> subsequent increase in blood glucose compared to mice fed a control diet.  </w:t>
       </w:r>
     </w:p>
     <w:p>
@@ -6354,7 +6237,17 @@
           <w:szCs w:val="24"/>
           <w:shd w:val="clear" w:color="auto" w:fill="FFFFFF"/>
         </w:rPr>
-        <w:t>In agreement with previous findings</w:t>
+        <w:t>Our results were in agreement with the previous finding that AMPKa2 KO mice had normal insulin sensitivity</w:t>
+      </w:r>
+      <w:r>
+        <w:rPr>
+          <w:rFonts w:ascii="Arial" w:eastAsia="Times New Roman" w:hAnsi="Arial" w:cs="Arial"/>
+          <w:bCs/>
+          <w:sz w:val="24"/>
+          <w:szCs w:val="24"/>
+          <w:shd w:val="clear" w:color="auto" w:fill="FFFFFF"/>
+        </w:rPr>
+        <w:t xml:space="preserve"> </w:t>
       </w:r>
       <w:r>
         <w:rPr>
@@ -6374,87 +6267,7 @@
           <w:szCs w:val="24"/>
           <w:shd w:val="clear" w:color="auto" w:fill="FFFFFF"/>
         </w:rPr>
-        <w:instrText xml:space="preserve">ADDIN CSL_CITATION {"citationItems":[{"id":"ITEM-1","itemData":{"DOI":"10.1074/jbc.M113.528232","ISSN":"00219258","abstract":"Metabolic stress, as well as several antidiabetic agents, increases hepatic nucleotide monophosphate (NMP) levels, activates AMP-activated protein kinase (AMPK), and suppresses glucose production. We tested the necessity of hepatic AMPK for the in vivo effects of an acute elevation in NMP on metabolism. 5-Aminoimidazole-4-carboxamide 1-β-D-ribofuranoside (AICAR; 8 mg·kg-1·min-1)-euglycemic clamps were performed to elicit an increase inNMPin wild type (α1α2 lox/lox) and liver-specific AMPK knock-out mice (α1α 2lox/lox + Albcre) in the presence of fixed glucose. Glucose kinetics were equivalent in 5-h fasted α1α2lox/lox and α1α2lox/lox + Albcre mice. AMPK was not required for AICAR-mediated suppression of glucose production and increased glucose disappearance. These results demonstrate that AMPK is unnecessary for normal 5-h fasting glucose kinetics and AICAR-mediated inhibition of glucose production. Moreover, plasma fatty acids and triglycerides also decreased independently of hepatic AMPK during AICAR administration. Although the glucoregulatory effects of AICAR were shown to be independent of AMPK, these studies provide in vivo support for the AMPK energy sensor paradigm. AICAR reduced hepatic energy charge by </w:instrText>
-      </w:r>
-      <w:r>
-        <w:rPr>
-          <w:rFonts w:ascii="Cambria Math" w:eastAsia="Times New Roman" w:hAnsi="Cambria Math" w:cs="Cambria Math"/>
-          <w:bCs/>
-          <w:sz w:val="24"/>
-          <w:szCs w:val="24"/>
-          <w:shd w:val="clear" w:color="auto" w:fill="FFFFFF"/>
-        </w:rPr>
-        <w:instrText>∼</w:instrText>
-      </w:r>
-      <w:r>
-        <w:rPr>
-          <w:rFonts w:ascii="Arial" w:eastAsia="Times New Roman" w:hAnsi="Arial" w:cs="Arial"/>
-          <w:bCs/>
-          <w:sz w:val="24"/>
-          <w:szCs w:val="24"/>
-          <w:shd w:val="clear" w:color="auto" w:fill="FFFFFF"/>
-        </w:rPr>
-        <w:instrText xml:space="preserve">20% in α1α2lox/lox, which was exacerbated by </w:instrText>
-      </w:r>
-      <w:r>
-        <w:rPr>
-          <w:rFonts w:ascii="Cambria Math" w:eastAsia="Times New Roman" w:hAnsi="Cambria Math" w:cs="Cambria Math"/>
-          <w:bCs/>
-          <w:sz w:val="24"/>
-          <w:szCs w:val="24"/>
-          <w:shd w:val="clear" w:color="auto" w:fill="FFFFFF"/>
-        </w:rPr>
-        <w:instrText>∼</w:instrText>
-      </w:r>
-      <w:r>
-        <w:rPr>
-          <w:rFonts w:ascii="Arial" w:eastAsia="Times New Roman" w:hAnsi="Arial" w:cs="Arial"/>
-          <w:bCs/>
-          <w:sz w:val="24"/>
-          <w:szCs w:val="24"/>
-          <w:shd w:val="clear" w:color="auto" w:fill="FFFFFF"/>
-        </w:rPr>
-        <w:instrText xml:space="preserve">2-fold in α1α2lox/lox + Albcre. This corresponded to a </w:instrText>
-      </w:r>
-      <w:r>
-        <w:rPr>
-          <w:rFonts w:ascii="Cambria Math" w:eastAsia="Times New Roman" w:hAnsi="Cambria Math" w:cs="Cambria Math"/>
-          <w:bCs/>
-          <w:sz w:val="24"/>
-          <w:szCs w:val="24"/>
-          <w:shd w:val="clear" w:color="auto" w:fill="FFFFFF"/>
-        </w:rPr>
-        <w:instrText>∼</w:instrText>
-      </w:r>
-      <w:r>
-        <w:rPr>
-          <w:rFonts w:ascii="Arial" w:eastAsia="Times New Roman" w:hAnsi="Arial" w:cs="Arial"/>
-          <w:bCs/>
-          <w:sz w:val="24"/>
-          <w:szCs w:val="24"/>
-          <w:shd w:val="clear" w:color="auto" w:fill="FFFFFF"/>
-        </w:rPr>
-        <w:instrText xml:space="preserve">6-fold rise in AMP/ATP in α1α2lox/lox + Albcre. Consistent with the effects on adenine nucleotides, maximal mitochondrial respiration was </w:instrText>
-      </w:r>
-      <w:r>
-        <w:rPr>
-          <w:rFonts w:ascii="Cambria Math" w:eastAsia="Times New Roman" w:hAnsi="Cambria Math" w:cs="Cambria Math"/>
-          <w:bCs/>
-          <w:sz w:val="24"/>
-          <w:szCs w:val="24"/>
-          <w:shd w:val="clear" w:color="auto" w:fill="FFFFFF"/>
-        </w:rPr>
-        <w:instrText>∼</w:instrText>
-      </w:r>
-      <w:r>
-        <w:rPr>
-          <w:rFonts w:ascii="Arial" w:eastAsia="Times New Roman" w:hAnsi="Arial" w:cs="Arial"/>
-          <w:bCs/>
-          <w:sz w:val="24"/>
-          <w:szCs w:val="24"/>
-          <w:shd w:val="clear" w:color="auto" w:fill="FFFFFF"/>
-        </w:rPr>
-        <w:instrText>30% lower in α1α2lox/lox + Albcre than α1α2lox/lox livers. Mitochondrial oxidative phosphorylation efficiency was reduced by 25%. In summary, these results demonstrate that the NMP capacity to inhibit glucose production in vivo is independent of liver AMPK. In contrast, AMPK promotes mitochondrial function and protects against a more precipitous fall in ATP during AICAR administration. © 2014 by The American Society for Biochemistry and Molecular Biology, Inc.","author":[{"dropping-particle":"","family":"Hasenour","given":"Clinton M.","non-dropping-particle":"","parse-names":false,"suffix":""},{"dropping-particle":"","family":"Ridley","given":"D. Emerson","non-dropping-particle":"","parse-names":false,"suffix":""},{"dropping-particle":"","family":"Hughey","given":"Curtis C.","non-dropping-particle":"","parse-names":false,"suffix":""},{"dropping-particle":"","family":"James","given":"Freyja D.","non-dropping-particle":"","parse-names":false,"suffix":""},{"dropping-particle":"","family":"Donahue","given":"E. Patrick","non-dropping-particle":"","parse-names":false,"suffix":""},{"dropping-particle":"","family":"Shearer","given":"Jane","non-dropping-particle":"","parse-names":false,"suffix":""},{"dropping-particle":"","family":"Viollet","given":"Benoit","non-dropping-particle":"","parse-names":false,"suffix":""},{"dropping-particle":"","family":"Foretz","given":"Marc","non-dropping-particle":"","parse-names":false,"suffix":""},{"dropping-particle":"","family":"Wasserman","given":"David H.","non-dropping-particle":"","parse-names":false,"suffix":""}],"container-title":"Journal of Biological Chemistry","id":"ITEM-1","issue":"9","issued":{"date-parts":[["2014","2","28"]]},"page":"5950-5959","publisher":"J Biol Chem","title":"5-Aminoimidazole-4-carboxamide-1-β-D-ribofuranoside (AICAR) effect on glucose production, but not energy metabolism, is independent of hepatic AMPK in vivo","type":"article-journal","volume":"289"},"uris":["http://www.mendeley.com/documents/?uuid=7cd98180-58d8-3da2-9156-92217d8cce5e"]}],"mendeley":{"formattedCitation":"&lt;sup&gt;4&lt;/sup&gt;","plainTextFormattedCitation":"4","previouslyFormattedCitation":"&lt;sup&gt;4&lt;/sup&gt;"},"properties":{"noteIndex":0},"schema":"https://github.com/citation-style-language/schema/raw/master/csl-citation.json"}</w:instrText>
+        <w:instrText>ADDIN CSL_CITATION {"citationItems":[{"id":"ITEM-1","itemData":{"DOI":"10.1210/en.2005-0898","ISSN":"00137227","abstract":"The AMP-activated kinase (AMPK) is a serine threonine kinase that functions as a fuel sensor to regulate energy balance at both cellular and whole-body levels. Here we studied how hepatic AMPKα2 isoform affects hepatic glucose production and peripheral glucose uptake in vivo. We generated mice deleted for the AMPKα2 gene specifically in the liver (liverα2KO). Liverα2KO mice were glucose intolerant and hyperglycemic in the fasted state. Hyperglycemia was associated with a 50% higher endogenous glucose production than in controls as assessed in vivo. We then investigated whether this increased glucose production was sensitive to insulin. Insulin, when infused at a rate inducing physiological hyperinsulinemia, totally inhibited endogenous glucose production in liverα2KO mice, showing that they had normal insulin sensitivity. This was confirmed in vivo by normal insulin-induced phosphorylation of Akt and transcriptional regulation of the phosphoenolpyruvate carboxykinase, glucose-6 phosphatase, and pyruvate kinase in liver during the fasted/fed transition. Leptin and adiponectin regulate hepatic glucose production, so we then infused these adipokines into liverα2KO mice. Neither of these adipokines regulated hepatic glucose production in mice lacking hepatic AMPKα2, whereas both did so in control mice. In conclusion, we show that the hepatic AMPKα2 isoform is essential for suppressing hepatic glucose production and maintaining fasting blood glucose levels in the physiological range. We also demonstrate that regulation of hepatic glucose production by leptin and adiponectin, but not insulin, requires hepatic AMPKα2 activity. Copyright © 2006 by The Endocrine Society.","author":[{"dropping-particle":"","family":"Andreelli","given":"Fabrizio","non-dropping-particle":"","parse-names":false,"suffix":""},{"dropping-particle":"","family":"Foretz","given":"Marc","non-dropping-particle":"","parse-names":false,"suffix":""},{"dropping-particle":"","family":"Knauf","given":"Claude","non-dropping-particle":"","parse-names":false,"suffix":""},{"dropping-particle":"","family":"Cani","given":"Patrice D.","non-dropping-particle":"","parse-names":false,"suffix":""},{"dropping-particle":"","family":"Perrin","given":"Christophe","non-dropping-particle":"","parse-names":false,"suffix":""},{"dropping-particle":"","family":"Iglesias","given":"Miguel A.","non-dropping-particle":"","parse-names":false,"suffix":""},{"dropping-particle":"","family":"Pillot","given":"Bruno","non-dropping-particle":"","parse-names":false,"suffix":""},{"dropping-particle":"","family":"Bado","given":"André","non-dropping-particle":"","parse-names":false,"suffix":""},{"dropping-particle":"","family":"Tronche","given":"François","non-dropping-particle":"","parse-names":false,"suffix":""},{"dropping-particle":"","family":"Mithieux","given":"Gilles","non-dropping-particle":"","parse-names":false,"suffix":""},{"dropping-particle":"","family":"Vaulont","given":"Sophie","non-dropping-particle":"","parse-names":false,"suffix":""},{"dropping-particle":"","family":"Burcelin","given":"Rémy","non-dropping-particle":"","parse-names":false,"suffix":""},{"dropping-particle":"","family":"Viollet","given":"Benoit","non-dropping-particle":"","parse-names":false,"suffix":""}],"container-title":"Endocrinology","id":"ITEM-1","issue":"5","issued":{"date-parts":[["2006","5"]]},"page":"2432-2441","publisher":"Endocrinology","title":"Liver adenosine monophosphate-activated kinase-α2 catalytic subunit is a key target for the control of hepatic glucose production by adiponectin and leptin but not insulin","type":"article-journal","volume":"147"},"uris":["http://www.mendeley.com/documents/?uuid=d70a5e8e-2d91-314e-9e47-55d6889c6d43"]}],"mendeley":{"formattedCitation":"&lt;sup&gt;8&lt;/sup&gt;","plainTextFormattedCitation":"8","previouslyFormattedCitation":"&lt;sup&gt;8&lt;/sup&gt;"},"properties":{"noteIndex":0},"schema":"https://github.com/citation-style-language/schema/raw/master/csl-citation.json"}</w:instrText>
       </w:r>
       <w:r>
         <w:rPr>
@@ -6476,7 +6289,7 @@
           <w:shd w:val="clear" w:color="auto" w:fill="FFFFFF"/>
           <w:vertAlign w:val="superscript"/>
         </w:rPr>
-        <w:t>4</w:t>
+        <w:t>8</w:t>
       </w:r>
       <w:r>
         <w:rPr>
@@ -6496,27 +6309,137 @@
           <w:szCs w:val="24"/>
           <w:shd w:val="clear" w:color="auto" w:fill="FFFFFF"/>
         </w:rPr>
-        <w:t xml:space="preserve">, there was no difference in fasting blood glucose between KO and WT </w:t>
-      </w:r>
-      <w:r>
-        <w:rPr>
-          <w:rFonts w:ascii="Arial" w:eastAsia="Times New Roman" w:hAnsi="Arial" w:cs="Arial"/>
-          <w:bCs/>
-          <w:sz w:val="24"/>
-          <w:szCs w:val="24"/>
-          <w:shd w:val="clear" w:color="auto" w:fill="FFFFFF"/>
-        </w:rPr>
-        <w:t>mice</w:t>
-      </w:r>
-      <w:r>
-        <w:rPr>
-          <w:rFonts w:ascii="Arial" w:eastAsia="Times New Roman" w:hAnsi="Arial" w:cs="Arial"/>
-          <w:bCs/>
-          <w:sz w:val="24"/>
-          <w:szCs w:val="24"/>
-          <w:shd w:val="clear" w:color="auto" w:fill="FFFFFF"/>
-        </w:rPr>
-        <w:t xml:space="preserve"> on either diet</w:t>
+        <w:t xml:space="preserve">. </w:t>
+      </w:r>
+      <w:r>
+        <w:rPr>
+          <w:rFonts w:ascii="Arial" w:eastAsia="Times New Roman" w:hAnsi="Arial" w:cs="Arial"/>
+          <w:bCs/>
+          <w:sz w:val="24"/>
+          <w:szCs w:val="24"/>
+          <w:shd w:val="clear" w:color="auto" w:fill="FFFFFF"/>
+        </w:rPr>
+        <w:t>Our findings showed that a</w:t>
+      </w:r>
+      <w:r>
+        <w:rPr>
+          <w:rFonts w:ascii="Arial" w:eastAsia="Times New Roman" w:hAnsi="Arial" w:cs="Arial"/>
+          <w:bCs/>
+          <w:sz w:val="24"/>
+          <w:szCs w:val="24"/>
+          <w:shd w:val="clear" w:color="auto" w:fill="FFFFFF"/>
+        </w:rPr>
+        <w:t>lpha</w:t>
+      </w:r>
+      <w:r>
+        <w:rPr>
+          <w:rFonts w:ascii="Arial" w:eastAsia="Times New Roman" w:hAnsi="Arial" w:cs="Arial"/>
+          <w:bCs/>
+          <w:sz w:val="24"/>
+          <w:szCs w:val="24"/>
+          <w:shd w:val="clear" w:color="auto" w:fill="FFFFFF"/>
+        </w:rPr>
+        <w:t xml:space="preserve">1/2 </w:t>
+      </w:r>
+      <w:r>
+        <w:rPr>
+          <w:rFonts w:ascii="Arial" w:eastAsia="Times New Roman" w:hAnsi="Arial" w:cs="Arial"/>
+          <w:bCs/>
+          <w:sz w:val="24"/>
+          <w:szCs w:val="24"/>
+          <w:shd w:val="clear" w:color="auto" w:fill="FFFFFF"/>
+        </w:rPr>
+        <w:t xml:space="preserve">KO mice were equally insulin sensitive to WT </w:t>
+      </w:r>
+      <w:r>
+        <w:rPr>
+          <w:rFonts w:ascii="Arial" w:eastAsia="Times New Roman" w:hAnsi="Arial" w:cs="Arial"/>
+          <w:bCs/>
+          <w:sz w:val="24"/>
+          <w:szCs w:val="24"/>
+          <w:shd w:val="clear" w:color="auto" w:fill="FFFFFF"/>
+        </w:rPr>
+        <w:t xml:space="preserve">and the ketogenic diet had no impact on the insulin sensitivity of KO mice </w:t>
+      </w:r>
+      <w:r>
+        <w:rPr>
+          <w:rFonts w:ascii="Arial" w:eastAsia="Times New Roman" w:hAnsi="Arial" w:cs="Arial"/>
+          <w:bCs/>
+          <w:sz w:val="24"/>
+          <w:szCs w:val="24"/>
+          <w:shd w:val="clear" w:color="auto" w:fill="FFFFFF"/>
+        </w:rPr>
+        <w:t xml:space="preserve">(Figure </w:t>
+      </w:r>
+      <w:r>
+        <w:rPr>
+          <w:rFonts w:ascii="Arial" w:eastAsia="Times New Roman" w:hAnsi="Arial" w:cs="Arial"/>
+          <w:bCs/>
+          <w:sz w:val="24"/>
+          <w:szCs w:val="24"/>
+          <w:shd w:val="clear" w:color="auto" w:fill="FFFFFF"/>
+        </w:rPr>
+        <w:t>6A</w:t>
+      </w:r>
+      <w:r>
+        <w:rPr>
+          <w:rFonts w:ascii="Arial" w:eastAsia="Times New Roman" w:hAnsi="Arial" w:cs="Arial"/>
+          <w:bCs/>
+          <w:sz w:val="24"/>
+          <w:szCs w:val="24"/>
+          <w:shd w:val="clear" w:color="auto" w:fill="FFFFFF"/>
+        </w:rPr>
+        <w:t xml:space="preserve">). </w:t>
+      </w:r>
+      <w:r>
+        <w:rPr>
+          <w:rFonts w:ascii="Arial" w:eastAsia="Times New Roman" w:hAnsi="Arial" w:cs="Arial"/>
+          <w:bCs/>
+          <w:sz w:val="24"/>
+          <w:szCs w:val="24"/>
+          <w:shd w:val="clear" w:color="auto" w:fill="FFFFFF"/>
+        </w:rPr>
+        <w:t xml:space="preserve">Both treatment groups fed a ketogenic diet had a larger drop </w:t>
+      </w:r>
+      <w:r>
+        <w:rPr>
+          <w:rFonts w:ascii="Arial" w:eastAsia="Times New Roman" w:hAnsi="Arial" w:cs="Arial"/>
+          <w:bCs/>
+          <w:sz w:val="24"/>
+          <w:szCs w:val="24"/>
+          <w:shd w:val="clear" w:color="auto" w:fill="FFFFFF"/>
+        </w:rPr>
+        <w:t xml:space="preserve">and subsequent increase </w:t>
+      </w:r>
+      <w:r>
+        <w:rPr>
+          <w:rFonts w:ascii="Arial" w:eastAsia="Times New Roman" w:hAnsi="Arial" w:cs="Arial"/>
+          <w:bCs/>
+          <w:sz w:val="24"/>
+          <w:szCs w:val="24"/>
+          <w:shd w:val="clear" w:color="auto" w:fill="FFFFFF"/>
+        </w:rPr>
+        <w:t xml:space="preserve">in blood glucose </w:t>
+      </w:r>
+      <w:r>
+        <w:rPr>
+          <w:rFonts w:ascii="Arial" w:eastAsia="Times New Roman" w:hAnsi="Arial" w:cs="Arial"/>
+          <w:bCs/>
+          <w:sz w:val="24"/>
+          <w:szCs w:val="24"/>
+          <w:shd w:val="clear" w:color="auto" w:fill="FFFFFF"/>
+        </w:rPr>
+        <w:t>compared to mice fed a control diet</w:t>
+      </w:r>
+      <w:r>
+        <w:rPr>
+          <w:rFonts w:ascii="Arial" w:eastAsia="Times New Roman" w:hAnsi="Arial" w:cs="Arial"/>
+          <w:bCs/>
+          <w:sz w:val="24"/>
+          <w:szCs w:val="24"/>
+          <w:shd w:val="clear" w:color="auto" w:fill="FFFFFF"/>
+        </w:rPr>
+        <w:t>, however there was no difference between treatment groups</w:t>
       </w:r>
       <w:r>
         <w:rPr>
@@ -6536,276 +6459,27 @@
           <w:szCs w:val="24"/>
           <w:shd w:val="clear" w:color="auto" w:fill="FFFFFF"/>
         </w:rPr>
-        <w:t xml:space="preserve">(Figure ___). </w:t>
-      </w:r>
-      <w:r>
-        <w:rPr>
-          <w:rFonts w:ascii="Arial" w:eastAsia="Times New Roman" w:hAnsi="Arial" w:cs="Arial"/>
-          <w:bCs/>
-          <w:sz w:val="24"/>
-          <w:szCs w:val="24"/>
-          <w:shd w:val="clear" w:color="auto" w:fill="FFFFFF"/>
-        </w:rPr>
-        <w:t xml:space="preserve">Both KO and WT ketogenic diet mice </w:t>
-      </w:r>
-      <w:r>
-        <w:rPr>
-          <w:rFonts w:ascii="Arial" w:eastAsia="Times New Roman" w:hAnsi="Arial" w:cs="Arial"/>
-          <w:bCs/>
-          <w:sz w:val="24"/>
-          <w:szCs w:val="24"/>
-          <w:shd w:val="clear" w:color="auto" w:fill="FFFFFF"/>
-        </w:rPr>
-        <w:t>ha</w:t>
-      </w:r>
-      <w:r>
-        <w:rPr>
-          <w:rFonts w:ascii="Arial" w:eastAsia="Times New Roman" w:hAnsi="Arial" w:cs="Arial"/>
-          <w:bCs/>
-          <w:sz w:val="24"/>
-          <w:szCs w:val="24"/>
-          <w:shd w:val="clear" w:color="auto" w:fill="FFFFFF"/>
-        </w:rPr>
-        <w:t>d</w:t>
-      </w:r>
-      <w:r>
-        <w:rPr>
-          <w:rFonts w:ascii="Arial" w:eastAsia="Times New Roman" w:hAnsi="Arial" w:cs="Arial"/>
-          <w:bCs/>
-          <w:sz w:val="24"/>
-          <w:szCs w:val="24"/>
-          <w:shd w:val="clear" w:color="auto" w:fill="FFFFFF"/>
-        </w:rPr>
-        <w:t xml:space="preserve"> higher glucose level</w:t>
-      </w:r>
-      <w:r>
-        <w:rPr>
-          <w:rFonts w:ascii="Arial" w:eastAsia="Times New Roman" w:hAnsi="Arial" w:cs="Arial"/>
-          <w:bCs/>
-          <w:sz w:val="24"/>
-          <w:szCs w:val="24"/>
-          <w:shd w:val="clear" w:color="auto" w:fill="FFFFFF"/>
-        </w:rPr>
-        <w:t xml:space="preserve">s and a larger drop and subsequent increase in blood glucose compared to mice fed a control diet.  </w:t>
-      </w:r>
-    </w:p>
-    <w:p>
-      <w:pPr>
-        <w:pStyle w:val="ListParagraph"/>
-        <w:numPr>
-          <w:ilvl w:val="1"/>
-          <w:numId w:val="3"/>
-        </w:numPr>
-        <w:jc w:val="left"/>
-        <w:rPr>
-          <w:rFonts w:ascii="Arial" w:eastAsia="Times New Roman" w:hAnsi="Arial" w:cs="Arial"/>
-          <w:bCs/>
-          <w:sz w:val="24"/>
-          <w:szCs w:val="24"/>
-          <w:shd w:val="clear" w:color="auto" w:fill="FFFFFF"/>
-        </w:rPr>
-      </w:pPr>
-      <w:r>
-        <w:rPr>
-          <w:rFonts w:ascii="Arial" w:eastAsia="Times New Roman" w:hAnsi="Arial" w:cs="Arial"/>
-          <w:bCs/>
-          <w:sz w:val="24"/>
-          <w:szCs w:val="24"/>
-          <w:shd w:val="clear" w:color="auto" w:fill="FFFFFF"/>
-        </w:rPr>
-        <w:t>Our results were in agreement with the previous finding that AMPKa2 KO mice had normal insulin sensitivity</w:t>
-      </w:r>
-      <w:r>
-        <w:rPr>
-          <w:rFonts w:ascii="Arial" w:eastAsia="Times New Roman" w:hAnsi="Arial" w:cs="Arial"/>
-          <w:bCs/>
-          <w:sz w:val="24"/>
-          <w:szCs w:val="24"/>
-          <w:shd w:val="clear" w:color="auto" w:fill="FFFFFF"/>
-        </w:rPr>
-        <w:fldChar w:fldCharType="begin" w:fldLock="1"/>
-      </w:r>
-      <w:r>
-        <w:rPr>
-          <w:rFonts w:ascii="Arial" w:eastAsia="Times New Roman" w:hAnsi="Arial" w:cs="Arial"/>
-          <w:bCs/>
-          <w:sz w:val="24"/>
-          <w:szCs w:val="24"/>
-          <w:shd w:val="clear" w:color="auto" w:fill="FFFFFF"/>
-        </w:rPr>
-        <w:instrText>ADDIN CSL_CITATION {"citationItems":[{"id":"ITEM-1","itemData":{"DOI":"10.1210/en.2005-0898","ISSN":"00137227","abstract":"The AMP-activated kinase (AMPK) is a serine threonine kinase that functions as a fuel sensor to regulate energy balance at both cellular and whole-body levels. Here we studied how hepatic AMPKα2 isoform affects hepatic glucose production and peripheral glucose uptake in vivo. We generated mice deleted for the AMPKα2 gene specifically in the liver (liverα2KO). Liverα2KO mice were glucose intolerant and hyperglycemic in the fasted state. Hyperglycemia was associated with a 50% higher endogenous glucose production than in controls as assessed in vivo. We then investigated whether this increased glucose production was sensitive to insulin. Insulin, when infused at a rate inducing physiological hyperinsulinemia, totally inhibited endogenous glucose production in liverα2KO mice, showing that they had normal insulin sensitivity. This was confirmed in vivo by normal insulin-induced phosphorylation of Akt and transcriptional regulation of the phosphoenolpyruvate carboxykinase, glucose-6 phosphatase, and pyruvate kinase in liver during the fasted/fed transition. Leptin and adiponectin regulate hepatic glucose production, so we then infused these adipokines into liverα2KO mice. Neither of these adipokines regulated hepatic glucose production in mice lacking hepatic AMPKα2, whereas both did so in control mice. In conclusion, we show that the hepatic AMPKα2 isoform is essential for suppressing hepatic glucose production and maintaining fasting blood glucose levels in the physiological range. We also demonstrate that regulation of hepatic glucose production by leptin and adiponectin, but not insulin, requires hepatic AMPKα2 activity. Copyright © 2006 by The Endocrine Society.","author":[{"dropping-particle":"","family":"Andreelli","given":"Fabrizio","non-dropping-particle":"","parse-names":false,"suffix":""},{"dropping-particle":"","family":"Foretz","given":"Marc","non-dropping-particle":"","parse-names":false,"suffix":""},{"dropping-particle":"","family":"Knauf","given":"Claude","non-dropping-particle":"","parse-names":false,"suffix":""},{"dropping-particle":"","family":"Cani","given":"Patrice D.","non-dropping-particle":"","parse-names":false,"suffix":""},{"dropping-particle":"","family":"Perrin","given":"Christophe","non-dropping-particle":"","parse-names":false,"suffix":""},{"dropping-particle":"","family":"Iglesias","given":"Miguel A.","non-dropping-particle":"","parse-names":false,"suffix":""},{"dropping-particle":"","family":"Pillot","given":"Bruno","non-dropping-particle":"","parse-names":false,"suffix":""},{"dropping-particle":"","family":"Bado","given":"André","non-dropping-particle":"","parse-names":false,"suffix":""},{"dropping-particle":"","family":"Tronche","given":"François","non-dropping-particle":"","parse-names":false,"suffix":""},{"dropping-particle":"","family":"Mithieux","given":"Gilles","non-dropping-particle":"","parse-names":false,"suffix":""},{"dropping-particle":"","family":"Vaulont","given":"Sophie","non-dropping-particle":"","parse-names":false,"suffix":""},{"dropping-particle":"","family":"Burcelin","given":"Rémy","non-dropping-particle":"","parse-names":false,"suffix":""},{"dropping-particle":"","family":"Viollet","given":"Benoit","non-dropping-particle":"","parse-names":false,"suffix":""}],"container-title":"Endocrinology","id":"ITEM-1","issue":"5","issued":{"date-parts":[["2006","5"]]},"page":"2432-2441","publisher":"Endocrinology","title":"Liver adenosine monophosphate-activated kinase-α2 catalytic subunit is a key target for the control of hepatic glucose production by adiponectin and leptin but not insulin","type":"article-journal","volume":"147"},"uris":["http://www.mendeley.com/documents/?uuid=d70a5e8e-2d91-314e-9e47-55d6889c6d43"]}],"mendeley":{"formattedCitation":"&lt;sup&gt;8&lt;/sup&gt;","plainTextFormattedCitation":"8","previouslyFormattedCitation":"&lt;sup&gt;8&lt;/sup&gt;"},"properties":{"noteIndex":0},"schema":"https://github.com/citation-style-language/schema/raw/master/csl-citation.json"}</w:instrText>
-      </w:r>
-      <w:r>
-        <w:rPr>
-          <w:rFonts w:ascii="Arial" w:eastAsia="Times New Roman" w:hAnsi="Arial" w:cs="Arial"/>
-          <w:bCs/>
-          <w:sz w:val="24"/>
-          <w:szCs w:val="24"/>
-          <w:shd w:val="clear" w:color="auto" w:fill="FFFFFF"/>
-        </w:rPr>
-        <w:fldChar w:fldCharType="separate"/>
-      </w:r>
-      <w:r>
-        <w:rPr>
-          <w:rFonts w:ascii="Arial" w:eastAsia="Times New Roman" w:hAnsi="Arial" w:cs="Arial"/>
-          <w:bCs/>
-          <w:noProof/>
-          <w:sz w:val="24"/>
-          <w:szCs w:val="24"/>
-          <w:shd w:val="clear" w:color="auto" w:fill="FFFFFF"/>
-          <w:vertAlign w:val="superscript"/>
-        </w:rPr>
-        <w:t>8</w:t>
-      </w:r>
-      <w:r>
-        <w:rPr>
-          <w:rFonts w:ascii="Arial" w:eastAsia="Times New Roman" w:hAnsi="Arial" w:cs="Arial"/>
-          <w:bCs/>
-          <w:sz w:val="24"/>
-          <w:szCs w:val="24"/>
-          <w:shd w:val="clear" w:color="auto" w:fill="FFFFFF"/>
-        </w:rPr>
-        <w:fldChar w:fldCharType="end"/>
-      </w:r>
-      <w:r>
-        <w:rPr>
-          <w:rFonts w:ascii="Arial" w:eastAsia="Times New Roman" w:hAnsi="Arial" w:cs="Arial"/>
-          <w:bCs/>
-          <w:sz w:val="24"/>
-          <w:szCs w:val="24"/>
-          <w:shd w:val="clear" w:color="auto" w:fill="FFFFFF"/>
-        </w:rPr>
-        <w:t xml:space="preserve">. </w:t>
-      </w:r>
-      <w:r>
-        <w:rPr>
-          <w:rFonts w:ascii="Arial" w:eastAsia="Times New Roman" w:hAnsi="Arial" w:cs="Arial"/>
-          <w:bCs/>
-          <w:sz w:val="24"/>
-          <w:szCs w:val="24"/>
-          <w:shd w:val="clear" w:color="auto" w:fill="FFFFFF"/>
-        </w:rPr>
-        <w:t>Our findings showed that a</w:t>
-      </w:r>
-      <w:r>
-        <w:rPr>
-          <w:rFonts w:ascii="Arial" w:eastAsia="Times New Roman" w:hAnsi="Arial" w:cs="Arial"/>
-          <w:bCs/>
-          <w:sz w:val="24"/>
-          <w:szCs w:val="24"/>
-          <w:shd w:val="clear" w:color="auto" w:fill="FFFFFF"/>
-        </w:rPr>
-        <w:t>lpha</w:t>
-      </w:r>
-      <w:r>
-        <w:rPr>
-          <w:rFonts w:ascii="Arial" w:eastAsia="Times New Roman" w:hAnsi="Arial" w:cs="Arial"/>
-          <w:bCs/>
-          <w:sz w:val="24"/>
-          <w:szCs w:val="24"/>
-          <w:shd w:val="clear" w:color="auto" w:fill="FFFFFF"/>
-        </w:rPr>
-        <w:t xml:space="preserve">1/2 </w:t>
-      </w:r>
-      <w:r>
-        <w:rPr>
-          <w:rFonts w:ascii="Arial" w:eastAsia="Times New Roman" w:hAnsi="Arial" w:cs="Arial"/>
-          <w:bCs/>
-          <w:sz w:val="24"/>
-          <w:szCs w:val="24"/>
-          <w:shd w:val="clear" w:color="auto" w:fill="FFFFFF"/>
-        </w:rPr>
-        <w:t xml:space="preserve">KO mice were equally insulin sensitive to WT </w:t>
-      </w:r>
-      <w:r>
-        <w:rPr>
-          <w:rFonts w:ascii="Arial" w:eastAsia="Times New Roman" w:hAnsi="Arial" w:cs="Arial"/>
-          <w:bCs/>
-          <w:sz w:val="24"/>
-          <w:szCs w:val="24"/>
-          <w:shd w:val="clear" w:color="auto" w:fill="FFFFFF"/>
-        </w:rPr>
-        <w:t xml:space="preserve">and the ketogenic diet had no impact on the insulin sensitivity of KO mice </w:t>
-      </w:r>
-      <w:r>
-        <w:rPr>
-          <w:rFonts w:ascii="Arial" w:eastAsia="Times New Roman" w:hAnsi="Arial" w:cs="Arial"/>
-          <w:bCs/>
-          <w:sz w:val="24"/>
-          <w:szCs w:val="24"/>
-          <w:shd w:val="clear" w:color="auto" w:fill="FFFFFF"/>
-        </w:rPr>
-        <w:t xml:space="preserve">(Figure 5). </w:t>
-      </w:r>
-      <w:r>
-        <w:rPr>
-          <w:rFonts w:ascii="Arial" w:eastAsia="Times New Roman" w:hAnsi="Arial" w:cs="Arial"/>
-          <w:bCs/>
-          <w:sz w:val="24"/>
-          <w:szCs w:val="24"/>
-          <w:shd w:val="clear" w:color="auto" w:fill="FFFFFF"/>
-        </w:rPr>
-        <w:t xml:space="preserve">Both treatment groups fed a ketogenic diet had a larger drop </w:t>
-      </w:r>
-      <w:r>
-        <w:rPr>
-          <w:rFonts w:ascii="Arial" w:eastAsia="Times New Roman" w:hAnsi="Arial" w:cs="Arial"/>
-          <w:bCs/>
-          <w:sz w:val="24"/>
-          <w:szCs w:val="24"/>
-          <w:shd w:val="clear" w:color="auto" w:fill="FFFFFF"/>
-        </w:rPr>
-        <w:t xml:space="preserve">and subsequent increase </w:t>
-      </w:r>
-      <w:r>
-        <w:rPr>
-          <w:rFonts w:ascii="Arial" w:eastAsia="Times New Roman" w:hAnsi="Arial" w:cs="Arial"/>
-          <w:bCs/>
-          <w:sz w:val="24"/>
-          <w:szCs w:val="24"/>
-          <w:shd w:val="clear" w:color="auto" w:fill="FFFFFF"/>
-        </w:rPr>
-        <w:t xml:space="preserve">in blood glucose </w:t>
-      </w:r>
-      <w:r>
-        <w:rPr>
-          <w:rFonts w:ascii="Arial" w:eastAsia="Times New Roman" w:hAnsi="Arial" w:cs="Arial"/>
-          <w:bCs/>
-          <w:sz w:val="24"/>
-          <w:szCs w:val="24"/>
-          <w:shd w:val="clear" w:color="auto" w:fill="FFFFFF"/>
-        </w:rPr>
-        <w:t>compared to mice fed a control diet</w:t>
-      </w:r>
-      <w:r>
-        <w:rPr>
-          <w:rFonts w:ascii="Arial" w:eastAsia="Times New Roman" w:hAnsi="Arial" w:cs="Arial"/>
-          <w:bCs/>
-          <w:sz w:val="24"/>
-          <w:szCs w:val="24"/>
-          <w:shd w:val="clear" w:color="auto" w:fill="FFFFFF"/>
-        </w:rPr>
-        <w:t>, however there was no difference between treatment groups</w:t>
-      </w:r>
-      <w:r>
-        <w:rPr>
-          <w:rFonts w:ascii="Arial" w:eastAsia="Times New Roman" w:hAnsi="Arial" w:cs="Arial"/>
-          <w:bCs/>
-          <w:sz w:val="24"/>
-          <w:szCs w:val="24"/>
-          <w:shd w:val="clear" w:color="auto" w:fill="FFFFFF"/>
-        </w:rPr>
-        <w:t xml:space="preserve"> </w:t>
-      </w:r>
-      <w:r>
-        <w:rPr>
-          <w:rFonts w:ascii="Arial" w:eastAsia="Times New Roman" w:hAnsi="Arial" w:cs="Arial"/>
-          <w:bCs/>
-          <w:sz w:val="24"/>
-          <w:szCs w:val="24"/>
-          <w:shd w:val="clear" w:color="auto" w:fill="FFFFFF"/>
-        </w:rPr>
-        <w:t>(Figure 5).</w:t>
+        <w:t xml:space="preserve">(Figure </w:t>
+      </w:r>
+      <w:r>
+        <w:rPr>
+          <w:rFonts w:ascii="Arial" w:eastAsia="Times New Roman" w:hAnsi="Arial" w:cs="Arial"/>
+          <w:bCs/>
+          <w:sz w:val="24"/>
+          <w:szCs w:val="24"/>
+          <w:shd w:val="clear" w:color="auto" w:fill="FFFFFF"/>
+        </w:rPr>
+        <w:t>6A</w:t>
+      </w:r>
+      <w:r>
+        <w:rPr>
+          <w:rFonts w:ascii="Arial" w:eastAsia="Times New Roman" w:hAnsi="Arial" w:cs="Arial"/>
+          <w:bCs/>
+          <w:sz w:val="24"/>
+          <w:szCs w:val="24"/>
+          <w:shd w:val="clear" w:color="auto" w:fill="FFFFFF"/>
+        </w:rPr>
+        <w:t>).</w:t>
       </w:r>
     </w:p>
     <w:p>
@@ -7054,23 +6728,7 @@
           <w:sz w:val="16"/>
           <w:szCs w:val="16"/>
         </w:rPr>
-        <w:t xml:space="preserve">1 subunit is essential for maintaining the AMPK </w:t>
-      </w:r>
-      <w:proofErr w:type="spellStart"/>
-      <w:r>
-        <w:rPr>
-          <w:sz w:val="16"/>
-          <w:szCs w:val="16"/>
-        </w:rPr>
-        <w:t>heterotrimer</w:t>
-      </w:r>
-      <w:proofErr w:type="spellEnd"/>
-      <w:r>
-        <w:rPr>
-          <w:sz w:val="16"/>
-          <w:szCs w:val="16"/>
-        </w:rPr>
-        <w:t xml:space="preserve"> in the liver. mice with a liver-speci</w:t>
+        <w:t>1 subunit is essential for maintaining the AMPK heterotrimer in the liver. mice with a liver-speci</w:t>
       </w:r>
       <w:r>
         <w:rPr>
@@ -7649,7 +7307,15 @@
           <w:sz w:val="16"/>
           <w:szCs w:val="16"/>
         </w:rPr>
-        <w:t xml:space="preserve">2 null mice </w:t>
+        <w:t xml:space="preserve">2 null </w:t>
+      </w:r>
+      <w:r>
+        <w:rPr>
+          <w:sz w:val="16"/>
+          <w:szCs w:val="16"/>
+        </w:rPr>
+        <w:lastRenderedPageBreak/>
+        <w:t xml:space="preserve">mice </w:t>
       </w:r>
       <w:r>
         <w:rPr>
@@ -7839,23 +7505,7 @@
           <w:sz w:val="16"/>
           <w:szCs w:val="16"/>
         </w:rPr>
-        <w:t>, and reduces triglyceride and intracellular lipid accumulation while increasing CPT1 expression (increasing fatty acid clear-</w:t>
-      </w:r>
-      <w:proofErr w:type="spellStart"/>
-      <w:r>
-        <w:rPr>
-          <w:sz w:val="16"/>
-          <w:szCs w:val="16"/>
-        </w:rPr>
-        <w:t>ance</w:t>
-      </w:r>
-      <w:proofErr w:type="spellEnd"/>
-      <w:r>
-        <w:rPr>
-          <w:sz w:val="16"/>
-          <w:szCs w:val="16"/>
-        </w:rPr>
-        <w:t xml:space="preserve"> via mitochondrial FAO) when overexpressed in hepatocytes </w:t>
+        <w:t xml:space="preserve">, and reduces triglyceride and intracellular lipid accumulation while increasing CPT1 expression (increasing fatty acid clear-ance via mitochondrial FAO) when overexpressed in hepatocytes </w:t>
       </w:r>
       <w:r>
         <w:rPr>
@@ -8013,7 +7663,6 @@
           <w:szCs w:val="24"/>
           <w:shd w:val="clear" w:color="auto" w:fill="FFFFFF"/>
         </w:rPr>
-        <w:lastRenderedPageBreak/>
         <w:t>Acknowledgements</w:t>
       </w:r>
     </w:p>
@@ -8499,7 +8148,16 @@
           <w:sz w:val="24"/>
         </w:rPr>
         <w:tab/>
-        <w:t xml:space="preserve">Foretz M, Hébrard S, Leclerc J, et al. Metformin inhibits hepatic gluconeogenesis in mice independently of the LKB1/AMPK pathway via a decrease in hepatic energy state. </w:t>
+        <w:t xml:space="preserve">Foretz M, Hébrard S, Leclerc J, et al. Metformin inhibits hepatic gluconeogenesis </w:t>
+      </w:r>
+      <w:r>
+        <w:rPr>
+          <w:rFonts w:ascii="Arial" w:hAnsi="Arial" w:cs="Arial"/>
+          <w:noProof/>
+          <w:sz w:val="24"/>
+        </w:rPr>
+        <w:lastRenderedPageBreak/>
+        <w:t xml:space="preserve">in mice independently of the LKB1/AMPK pathway via a decrease in hepatic energy state. </w:t>
       </w:r>
       <w:r>
         <w:rPr>
@@ -8599,16 +8257,7 @@
           <w:sz w:val="24"/>
         </w:rPr>
         <w:tab/>
-        <w:t xml:space="preserve">Hasenour CM, Ridley DE, James FD, et al. Liver AMP-activated protein kinase is unnecessary for gluconeogenesis but protects energy state during nutrient </w:t>
-      </w:r>
-      <w:r>
-        <w:rPr>
-          <w:rFonts w:ascii="Arial" w:hAnsi="Arial" w:cs="Arial"/>
-          <w:noProof/>
-          <w:sz w:val="24"/>
-        </w:rPr>
-        <w:lastRenderedPageBreak/>
-        <w:t xml:space="preserve">deprivation. </w:t>
+        <w:t xml:space="preserve">Hasenour CM, Ridley DE, James FD, et al. Liver AMP-activated protein kinase is unnecessary for gluconeogenesis but protects energy state during nutrient deprivation. </w:t>
       </w:r>
       <w:r>
         <w:rPr>
@@ -9117,6 +8766,7 @@
           <w:szCs w:val="24"/>
           <w:shd w:val="clear" w:color="auto" w:fill="FFFFFF"/>
         </w:rPr>
+        <w:lastRenderedPageBreak/>
         <w:t>B)</w:t>
       </w:r>
       <w:r>
@@ -9243,7 +8893,6 @@
           <w:szCs w:val="24"/>
           <w:shd w:val="clear" w:color="auto" w:fill="FFFFFF"/>
         </w:rPr>
-        <w:lastRenderedPageBreak/>
         <w:t>A</w:t>
       </w:r>
       <w:r>
@@ -9447,7 +9096,6 @@
         </w:rPr>
         <w:t xml:space="preserve">D. </w:t>
       </w:r>
-      <w:proofErr w:type="spellStart"/>
       <w:r>
         <w:rPr>
           <w:rFonts w:ascii="Arial" w:eastAsia="Times New Roman" w:hAnsi="Arial" w:cs="Arial"/>
@@ -9459,7 +9107,6 @@
         </w:rPr>
         <w:t>Gastroc</w:t>
       </w:r>
-      <w:proofErr w:type="spellEnd"/>
     </w:p>
     <w:p>
       <w:pPr>
@@ -11661,7 +11308,7 @@
 </file>
 
 <file path=customXml/itemProps1.xml><?xml version="1.0" encoding="utf-8"?>
-<ds:datastoreItem xmlns:ds="http://schemas.openxmlformats.org/officeDocument/2006/customXml" ds:itemID="{D18247F9-68EA-4149-8F9F-7862C5146B56}">
+<ds:datastoreItem xmlns:ds="http://schemas.openxmlformats.org/officeDocument/2006/customXml" ds:itemID="{24CF06AD-DBBF-B84E-928C-CE06541D5BE6}">
   <ds:schemaRefs>
     <ds:schemaRef ds:uri="http://schemas.openxmlformats.org/officeDocument/2006/bibliography"/>
   </ds:schemaRefs>

</xml_diff>

<commit_message>
Body composition figure caption
</commit_message>
<xml_diff>
--- a/Manuscripts/Liver AMPK Ketogenic Diet Paper/Manuscript.docx
+++ b/Manuscripts/Liver AMPK Ketogenic Diet Paper/Manuscript.docx
@@ -39,7 +39,107 @@
           <w:sz w:val="24"/>
           <w:szCs w:val="24"/>
         </w:rPr>
-        <w:t xml:space="preserve">Katherine E. Kistler, Cody M. Cousineau, JeAnna R. Redd, Claire D. Gleason, Noura El Habbal, Molly ? Mulcahy, Detrick Snyder, </w:t>
+        <w:t xml:space="preserve">Katherine E. Kistler, Cody M. </w:t>
+      </w:r>
+      <w:proofErr w:type="spellStart"/>
+      <w:r>
+        <w:rPr>
+          <w:rFonts w:ascii="Arial" w:eastAsia="Times New Roman" w:hAnsi="Arial" w:cs="Arial"/>
+          <w:color w:val="000000"/>
+          <w:sz w:val="24"/>
+          <w:szCs w:val="24"/>
+        </w:rPr>
+        <w:t>Cousineau</w:t>
+      </w:r>
+      <w:proofErr w:type="spellEnd"/>
+      <w:r>
+        <w:rPr>
+          <w:rFonts w:ascii="Arial" w:eastAsia="Times New Roman" w:hAnsi="Arial" w:cs="Arial"/>
+          <w:color w:val="000000"/>
+          <w:sz w:val="24"/>
+          <w:szCs w:val="24"/>
+        </w:rPr>
+        <w:t xml:space="preserve">, </w:t>
+      </w:r>
+      <w:proofErr w:type="spellStart"/>
+      <w:r>
+        <w:rPr>
+          <w:rFonts w:ascii="Arial" w:eastAsia="Times New Roman" w:hAnsi="Arial" w:cs="Arial"/>
+          <w:color w:val="000000"/>
+          <w:sz w:val="24"/>
+          <w:szCs w:val="24"/>
+        </w:rPr>
+        <w:t>JeAnna</w:t>
+      </w:r>
+      <w:proofErr w:type="spellEnd"/>
+      <w:r>
+        <w:rPr>
+          <w:rFonts w:ascii="Arial" w:eastAsia="Times New Roman" w:hAnsi="Arial" w:cs="Arial"/>
+          <w:color w:val="000000"/>
+          <w:sz w:val="24"/>
+          <w:szCs w:val="24"/>
+        </w:rPr>
+        <w:t xml:space="preserve"> R. Redd, Claire D. Gleason, </w:t>
+      </w:r>
+      <w:proofErr w:type="spellStart"/>
+      <w:r>
+        <w:rPr>
+          <w:rFonts w:ascii="Arial" w:eastAsia="Times New Roman" w:hAnsi="Arial" w:cs="Arial"/>
+          <w:color w:val="000000"/>
+          <w:sz w:val="24"/>
+          <w:szCs w:val="24"/>
+        </w:rPr>
+        <w:t>Noura</w:t>
+      </w:r>
+      <w:proofErr w:type="spellEnd"/>
+      <w:r>
+        <w:rPr>
+          <w:rFonts w:ascii="Arial" w:eastAsia="Times New Roman" w:hAnsi="Arial" w:cs="Arial"/>
+          <w:color w:val="000000"/>
+          <w:sz w:val="24"/>
+          <w:szCs w:val="24"/>
+        </w:rPr>
+        <w:t xml:space="preserve"> El </w:t>
+      </w:r>
+      <w:proofErr w:type="spellStart"/>
+      <w:r>
+        <w:rPr>
+          <w:rFonts w:ascii="Arial" w:eastAsia="Times New Roman" w:hAnsi="Arial" w:cs="Arial"/>
+          <w:color w:val="000000"/>
+          <w:sz w:val="24"/>
+          <w:szCs w:val="24"/>
+        </w:rPr>
+        <w:t>Habbal</w:t>
+      </w:r>
+      <w:proofErr w:type="spellEnd"/>
+      <w:r>
+        <w:rPr>
+          <w:rFonts w:ascii="Arial" w:eastAsia="Times New Roman" w:hAnsi="Arial" w:cs="Arial"/>
+          <w:color w:val="000000"/>
+          <w:sz w:val="24"/>
+          <w:szCs w:val="24"/>
+        </w:rPr>
+        <w:t xml:space="preserve">, Molly ? </w:t>
+      </w:r>
+      <w:proofErr w:type="spellStart"/>
+      <w:r>
+        <w:rPr>
+          <w:rFonts w:ascii="Arial" w:eastAsia="Times New Roman" w:hAnsi="Arial" w:cs="Arial"/>
+          <w:color w:val="000000"/>
+          <w:sz w:val="24"/>
+          <w:szCs w:val="24"/>
+        </w:rPr>
+        <w:t>Mulcahy</w:t>
+      </w:r>
+      <w:proofErr w:type="spellEnd"/>
+      <w:r>
+        <w:rPr>
+          <w:rFonts w:ascii="Arial" w:eastAsia="Times New Roman" w:hAnsi="Arial" w:cs="Arial"/>
+          <w:color w:val="000000"/>
+          <w:sz w:val="24"/>
+          <w:szCs w:val="24"/>
+        </w:rPr>
+        <w:t xml:space="preserve">, Detrick Snyder, </w:t>
       </w:r>
       <w:r>
         <w:rPr>
@@ -647,7 +747,31 @@
           <w:szCs w:val="24"/>
           <w:shd w:val="clear" w:color="auto" w:fill="FFFFFF"/>
         </w:rPr>
-        <w:t xml:space="preserve"> harbored homozygous, floxed alleles for both AMPK a1 and a2 were</w:t>
+        <w:t xml:space="preserve"> harbored homozygous, </w:t>
+      </w:r>
+      <w:proofErr w:type="spellStart"/>
+      <w:r>
+        <w:rPr>
+          <w:rFonts w:ascii="Arial" w:eastAsia="Times New Roman" w:hAnsi="Arial" w:cs="Arial"/>
+          <w:bCs/>
+          <w:color w:val="252525"/>
+          <w:sz w:val="24"/>
+          <w:szCs w:val="24"/>
+          <w:shd w:val="clear" w:color="auto" w:fill="FFFFFF"/>
+        </w:rPr>
+        <w:t>floxed</w:t>
+      </w:r>
+      <w:proofErr w:type="spellEnd"/>
+      <w:r>
+        <w:rPr>
+          <w:rFonts w:ascii="Arial" w:eastAsia="Times New Roman" w:hAnsi="Arial" w:cs="Arial"/>
+          <w:bCs/>
+          <w:color w:val="252525"/>
+          <w:sz w:val="24"/>
+          <w:szCs w:val="24"/>
+          <w:shd w:val="clear" w:color="auto" w:fill="FFFFFF"/>
+        </w:rPr>
+        <w:t xml:space="preserve"> alleles for both AMPK a1 and a2 were</w:t>
       </w:r>
       <w:r>
         <w:rPr>
@@ -957,17 +1081,40 @@
           <w:szCs w:val="24"/>
           <w:shd w:val="clear" w:color="auto" w:fill="FFFFFF"/>
         </w:rPr>
-        <w:t>AAV8-TBG.PI.eGFP.WPRE. bGH</w:t>
-      </w:r>
-      <w:r>
-        <w:rPr>
-          <w:rFonts w:ascii="Arial" w:eastAsia="Times New Roman" w:hAnsi="Arial" w:cs="Arial"/>
-          <w:color w:val="000000"/>
-          <w:sz w:val="24"/>
-          <w:szCs w:val="24"/>
-          <w:shd w:val="clear" w:color="auto" w:fill="FFFFFF"/>
-        </w:rPr>
-        <w:t>) or C</w:t>
+        <w:t xml:space="preserve">AAV8-TBG.PI.eGFP.WPRE. </w:t>
+      </w:r>
+      <w:proofErr w:type="spellStart"/>
+      <w:r>
+        <w:rPr>
+          <w:rFonts w:ascii="Arial" w:hAnsi="Arial" w:cs="Arial"/>
+          <w:color w:val="000000"/>
+          <w:sz w:val="24"/>
+          <w:szCs w:val="24"/>
+          <w:shd w:val="clear" w:color="auto" w:fill="FFFFFF"/>
+        </w:rPr>
+        <w:t>bGH</w:t>
+      </w:r>
+      <w:proofErr w:type="spellEnd"/>
+      <w:r>
+        <w:rPr>
+          <w:rFonts w:ascii="Arial" w:eastAsia="Times New Roman" w:hAnsi="Arial" w:cs="Arial"/>
+          <w:color w:val="000000"/>
+          <w:sz w:val="24"/>
+          <w:szCs w:val="24"/>
+          <w:shd w:val="clear" w:color="auto" w:fill="FFFFFF"/>
+        </w:rPr>
+        <w:t xml:space="preserve">) or </w:t>
+      </w:r>
+      <w:proofErr w:type="spellStart"/>
+      <w:r>
+        <w:rPr>
+          <w:rFonts w:ascii="Arial" w:eastAsia="Times New Roman" w:hAnsi="Arial" w:cs="Arial"/>
+          <w:color w:val="000000"/>
+          <w:sz w:val="24"/>
+          <w:szCs w:val="24"/>
+          <w:shd w:val="clear" w:color="auto" w:fill="FFFFFF"/>
+        </w:rPr>
+        <w:t>C</w:t>
       </w:r>
       <w:r>
         <w:rPr>
@@ -979,6 +1126,7 @@
         </w:rPr>
         <w:t>re</w:t>
       </w:r>
+      <w:proofErr w:type="spellEnd"/>
       <w:r>
         <w:rPr>
           <w:rFonts w:ascii="Arial" w:eastAsia="Times New Roman" w:hAnsi="Arial" w:cs="Arial"/>
@@ -1182,15 +1330,49 @@
         </w:rPr>
         <w:t xml:space="preserve">m mice, livers were placed in an </w:t>
       </w:r>
-      <w:r>
-        <w:rPr>
-          <w:rFonts w:ascii="Arial" w:eastAsia="Times New Roman" w:hAnsi="Arial" w:cs="Arial"/>
-          <w:color w:val="252525"/>
-          <w:sz w:val="24"/>
-          <w:szCs w:val="24"/>
-          <w:shd w:val="clear" w:color="auto" w:fill="FFFFFF"/>
-        </w:rPr>
-        <w:t xml:space="preserve">eppendorf tube in liquid nitrogen to freeze. Frozen tissue samples were cut using dry ice to 20-50 mg of tissue per sample. 20 uL/mg of RIPA buffer </w:t>
+      <w:proofErr w:type="spellStart"/>
+      <w:r>
+        <w:rPr>
+          <w:rFonts w:ascii="Arial" w:eastAsia="Times New Roman" w:hAnsi="Arial" w:cs="Arial"/>
+          <w:color w:val="252525"/>
+          <w:sz w:val="24"/>
+          <w:szCs w:val="24"/>
+          <w:shd w:val="clear" w:color="auto" w:fill="FFFFFF"/>
+        </w:rPr>
+        <w:t>eppendorf</w:t>
+      </w:r>
+      <w:proofErr w:type="spellEnd"/>
+      <w:r>
+        <w:rPr>
+          <w:rFonts w:ascii="Arial" w:eastAsia="Times New Roman" w:hAnsi="Arial" w:cs="Arial"/>
+          <w:color w:val="252525"/>
+          <w:sz w:val="24"/>
+          <w:szCs w:val="24"/>
+          <w:shd w:val="clear" w:color="auto" w:fill="FFFFFF"/>
+        </w:rPr>
+        <w:t xml:space="preserve"> tube in liquid nitrogen to freeze. Frozen tissue samples were cut using dry ice to 20-50 mg of tissue per sample. 20 </w:t>
+      </w:r>
+      <w:proofErr w:type="spellStart"/>
+      <w:r>
+        <w:rPr>
+          <w:rFonts w:ascii="Arial" w:eastAsia="Times New Roman" w:hAnsi="Arial" w:cs="Arial"/>
+          <w:color w:val="252525"/>
+          <w:sz w:val="24"/>
+          <w:szCs w:val="24"/>
+          <w:shd w:val="clear" w:color="auto" w:fill="FFFFFF"/>
+        </w:rPr>
+        <w:t>uL</w:t>
+      </w:r>
+      <w:proofErr w:type="spellEnd"/>
+      <w:r>
+        <w:rPr>
+          <w:rFonts w:ascii="Arial" w:eastAsia="Times New Roman" w:hAnsi="Arial" w:cs="Arial"/>
+          <w:color w:val="252525"/>
+          <w:sz w:val="24"/>
+          <w:szCs w:val="24"/>
+          <w:shd w:val="clear" w:color="auto" w:fill="FFFFFF"/>
+        </w:rPr>
+        <w:t xml:space="preserve">/mg of RIPA buffer </w:t>
       </w:r>
       <w:r>
         <w:rPr>
@@ -1210,7 +1392,29 @@
           <w:szCs w:val="24"/>
           <w:shd w:val="clear" w:color="auto" w:fill="FFFFFF"/>
         </w:rPr>
-        <w:t xml:space="preserve">was added to each sample and they were homogenized using Qiagen Tissue Lyser (3 min at 25Hz). </w:t>
+        <w:t xml:space="preserve">was added to each sample and they were homogenized using Qiagen Tissue </w:t>
+      </w:r>
+      <w:proofErr w:type="spellStart"/>
+      <w:r>
+        <w:rPr>
+          <w:rFonts w:ascii="Arial" w:eastAsia="Times New Roman" w:hAnsi="Arial" w:cs="Arial"/>
+          <w:color w:val="252525"/>
+          <w:sz w:val="24"/>
+          <w:szCs w:val="24"/>
+          <w:shd w:val="clear" w:color="auto" w:fill="FFFFFF"/>
+        </w:rPr>
+        <w:t>Lyser</w:t>
+      </w:r>
+      <w:proofErr w:type="spellEnd"/>
+      <w:r>
+        <w:rPr>
+          <w:rFonts w:ascii="Arial" w:eastAsia="Times New Roman" w:hAnsi="Arial" w:cs="Arial"/>
+          <w:color w:val="252525"/>
+          <w:sz w:val="24"/>
+          <w:szCs w:val="24"/>
+          <w:shd w:val="clear" w:color="auto" w:fill="FFFFFF"/>
+        </w:rPr>
+        <w:t xml:space="preserve"> (3 min at 25Hz). </w:t>
       </w:r>
       <w:r>
         <w:rPr>
@@ -1265,7 +1469,27 @@
           <w:sz w:val="24"/>
           <w:szCs w:val="24"/>
         </w:rPr>
-        <w:t xml:space="preserve">160 uL of </w:t>
+        <w:t xml:space="preserve">160 </w:t>
+      </w:r>
+      <w:proofErr w:type="spellStart"/>
+      <w:r>
+        <w:rPr>
+          <w:rFonts w:ascii="Arial" w:eastAsia="Times New Roman" w:hAnsi="Arial" w:cs="Arial"/>
+          <w:color w:val="252525"/>
+          <w:sz w:val="24"/>
+          <w:szCs w:val="24"/>
+        </w:rPr>
+        <w:t>uL</w:t>
+      </w:r>
+      <w:proofErr w:type="spellEnd"/>
+      <w:r>
+        <w:rPr>
+          <w:rFonts w:ascii="Arial" w:eastAsia="Times New Roman" w:hAnsi="Arial" w:cs="Arial"/>
+          <w:color w:val="252525"/>
+          <w:sz w:val="24"/>
+          <w:szCs w:val="24"/>
+        </w:rPr>
+        <w:t xml:space="preserve"> of </w:t>
       </w:r>
       <w:r>
         <w:rPr>
@@ -1292,25 +1516,67 @@
           <w:sz w:val="24"/>
           <w:szCs w:val="24"/>
         </w:rPr>
-        <w:t xml:space="preserve">and 40 uL of </w:t>
-      </w:r>
-      <w:r>
-        <w:rPr>
-          <w:rFonts w:ascii="Arial" w:eastAsia="Times New Roman" w:hAnsi="Arial" w:cs="Arial"/>
-          <w:color w:val="252525"/>
-          <w:sz w:val="24"/>
-          <w:szCs w:val="24"/>
-        </w:rPr>
-        <w:t xml:space="preserve">ThermoFisher Scientific </w:t>
-      </w:r>
-      <w:r>
-        <w:rPr>
-          <w:rFonts w:ascii="Arial" w:eastAsia="Times New Roman" w:hAnsi="Arial" w:cs="Arial"/>
-          <w:color w:val="252525"/>
-          <w:sz w:val="24"/>
-          <w:szCs w:val="24"/>
-        </w:rPr>
-        <w:t xml:space="preserve">NuPAGE sample </w:t>
+        <w:t xml:space="preserve">and 40 </w:t>
+      </w:r>
+      <w:proofErr w:type="spellStart"/>
+      <w:r>
+        <w:rPr>
+          <w:rFonts w:ascii="Arial" w:eastAsia="Times New Roman" w:hAnsi="Arial" w:cs="Arial"/>
+          <w:color w:val="252525"/>
+          <w:sz w:val="24"/>
+          <w:szCs w:val="24"/>
+        </w:rPr>
+        <w:t>uL</w:t>
+      </w:r>
+      <w:proofErr w:type="spellEnd"/>
+      <w:r>
+        <w:rPr>
+          <w:rFonts w:ascii="Arial" w:eastAsia="Times New Roman" w:hAnsi="Arial" w:cs="Arial"/>
+          <w:color w:val="252525"/>
+          <w:sz w:val="24"/>
+          <w:szCs w:val="24"/>
+        </w:rPr>
+        <w:t xml:space="preserve"> of </w:t>
+      </w:r>
+      <w:proofErr w:type="spellStart"/>
+      <w:r>
+        <w:rPr>
+          <w:rFonts w:ascii="Arial" w:eastAsia="Times New Roman" w:hAnsi="Arial" w:cs="Arial"/>
+          <w:color w:val="252525"/>
+          <w:sz w:val="24"/>
+          <w:szCs w:val="24"/>
+        </w:rPr>
+        <w:t>ThermoFisher</w:t>
+      </w:r>
+      <w:proofErr w:type="spellEnd"/>
+      <w:r>
+        <w:rPr>
+          <w:rFonts w:ascii="Arial" w:eastAsia="Times New Roman" w:hAnsi="Arial" w:cs="Arial"/>
+          <w:color w:val="252525"/>
+          <w:sz w:val="24"/>
+          <w:szCs w:val="24"/>
+        </w:rPr>
+        <w:t xml:space="preserve"> Scientific </w:t>
+      </w:r>
+      <w:proofErr w:type="spellStart"/>
+      <w:r>
+        <w:rPr>
+          <w:rFonts w:ascii="Arial" w:eastAsia="Times New Roman" w:hAnsi="Arial" w:cs="Arial"/>
+          <w:color w:val="252525"/>
+          <w:sz w:val="24"/>
+          <w:szCs w:val="24"/>
+        </w:rPr>
+        <w:t>NuPAGE</w:t>
+      </w:r>
+      <w:proofErr w:type="spellEnd"/>
+      <w:r>
+        <w:rPr>
+          <w:rFonts w:ascii="Arial" w:eastAsia="Times New Roman" w:hAnsi="Arial" w:cs="Arial"/>
+          <w:color w:val="252525"/>
+          <w:sz w:val="24"/>
+          <w:szCs w:val="24"/>
+        </w:rPr>
+        <w:t xml:space="preserve"> sample </w:t>
       </w:r>
       <w:r>
         <w:rPr>
@@ -1337,7 +1603,27 @@
           <w:sz w:val="24"/>
           <w:szCs w:val="24"/>
         </w:rPr>
-        <w:t xml:space="preserve">and 200 uL of </w:t>
+        <w:t xml:space="preserve">and 200 </w:t>
+      </w:r>
+      <w:proofErr w:type="spellStart"/>
+      <w:r>
+        <w:rPr>
+          <w:rFonts w:ascii="Arial" w:eastAsia="Times New Roman" w:hAnsi="Arial" w:cs="Arial"/>
+          <w:color w:val="252525"/>
+          <w:sz w:val="24"/>
+          <w:szCs w:val="24"/>
+        </w:rPr>
+        <w:t>uL</w:t>
+      </w:r>
+      <w:proofErr w:type="spellEnd"/>
+      <w:r>
+        <w:rPr>
+          <w:rFonts w:ascii="Arial" w:eastAsia="Times New Roman" w:hAnsi="Arial" w:cs="Arial"/>
+          <w:color w:val="252525"/>
+          <w:sz w:val="24"/>
+          <w:szCs w:val="24"/>
+        </w:rPr>
+        <w:t xml:space="preserve"> of </w:t>
       </w:r>
       <w:r>
         <w:rPr>
@@ -1536,7 +1822,29 @@
           <w:szCs w:val="24"/>
           <w:shd w:val="clear" w:color="auto" w:fill="FFFFFF"/>
         </w:rPr>
-        <w:t>10 uL of s</w:t>
+        <w:t xml:space="preserve">10 </w:t>
+      </w:r>
+      <w:proofErr w:type="spellStart"/>
+      <w:r>
+        <w:rPr>
+          <w:rFonts w:ascii="Arial" w:eastAsia="Times New Roman" w:hAnsi="Arial" w:cs="Arial"/>
+          <w:color w:val="000000"/>
+          <w:sz w:val="24"/>
+          <w:szCs w:val="24"/>
+          <w:shd w:val="clear" w:color="auto" w:fill="FFFFFF"/>
+        </w:rPr>
+        <w:t>uL</w:t>
+      </w:r>
+      <w:proofErr w:type="spellEnd"/>
+      <w:r>
+        <w:rPr>
+          <w:rFonts w:ascii="Arial" w:eastAsia="Times New Roman" w:hAnsi="Arial" w:cs="Arial"/>
+          <w:color w:val="000000"/>
+          <w:sz w:val="24"/>
+          <w:szCs w:val="24"/>
+          <w:shd w:val="clear" w:color="auto" w:fill="FFFFFF"/>
+        </w:rPr>
+        <w:t xml:space="preserve"> of s</w:t>
       </w:r>
       <w:r>
         <w:rPr>
@@ -1946,7 +2254,51 @@
           <w:szCs w:val="24"/>
           <w:shd w:val="clear" w:color="auto" w:fill="FFFFFF"/>
         </w:rPr>
-        <w:t>were: total AMPKalpha, AMPKalpha phosphorylated at Thr172, total ACC, ACC phosphorylated at Ser79, total FAS, total S6, S6 phosphorylated at ____, total S6K, S6K phosphorylated at ___, other antibodies?</w:t>
+        <w:t xml:space="preserve">were: total </w:t>
+      </w:r>
+      <w:proofErr w:type="spellStart"/>
+      <w:r>
+        <w:rPr>
+          <w:rFonts w:ascii="Arial" w:eastAsia="Times New Roman" w:hAnsi="Arial" w:cs="Arial"/>
+          <w:color w:val="FF0000"/>
+          <w:sz w:val="24"/>
+          <w:szCs w:val="24"/>
+          <w:shd w:val="clear" w:color="auto" w:fill="FFFFFF"/>
+        </w:rPr>
+        <w:t>AMPKalpha</w:t>
+      </w:r>
+      <w:proofErr w:type="spellEnd"/>
+      <w:r>
+        <w:rPr>
+          <w:rFonts w:ascii="Arial" w:eastAsia="Times New Roman" w:hAnsi="Arial" w:cs="Arial"/>
+          <w:color w:val="FF0000"/>
+          <w:sz w:val="24"/>
+          <w:szCs w:val="24"/>
+          <w:shd w:val="clear" w:color="auto" w:fill="FFFFFF"/>
+        </w:rPr>
+        <w:t xml:space="preserve">, </w:t>
+      </w:r>
+      <w:proofErr w:type="spellStart"/>
+      <w:r>
+        <w:rPr>
+          <w:rFonts w:ascii="Arial" w:eastAsia="Times New Roman" w:hAnsi="Arial" w:cs="Arial"/>
+          <w:color w:val="FF0000"/>
+          <w:sz w:val="24"/>
+          <w:szCs w:val="24"/>
+          <w:shd w:val="clear" w:color="auto" w:fill="FFFFFF"/>
+        </w:rPr>
+        <w:t>AMPKalpha</w:t>
+      </w:r>
+      <w:proofErr w:type="spellEnd"/>
+      <w:r>
+        <w:rPr>
+          <w:rFonts w:ascii="Arial" w:eastAsia="Times New Roman" w:hAnsi="Arial" w:cs="Arial"/>
+          <w:color w:val="FF0000"/>
+          <w:sz w:val="24"/>
+          <w:szCs w:val="24"/>
+          <w:shd w:val="clear" w:color="auto" w:fill="FFFFFF"/>
+        </w:rPr>
+        <w:t xml:space="preserve"> phosphorylated at Thr172, total ACC, ACC phosphorylated at Ser79, total FAS, total S6, S6 phosphorylated at ____, total S6K, S6K phosphorylated at ___, other antibodies?</w:t>
       </w:r>
       <w:r>
         <w:rPr>
@@ -2130,17 +2482,105 @@
           <w:szCs w:val="24"/>
           <w:shd w:val="clear" w:color="auto" w:fill="FFFFFF"/>
         </w:rPr>
-        <w:t>4 uL of each control sample and 1 uL of each ketogenic diet sample were pipet into a 96 well plate.</w:t>
-      </w:r>
-      <w:r>
-        <w:rPr>
-          <w:rFonts w:ascii="Arial" w:eastAsia="Times New Roman" w:hAnsi="Arial" w:cs="Arial"/>
-          <w:color w:val="252525"/>
-          <w:sz w:val="24"/>
-          <w:szCs w:val="24"/>
-          <w:shd w:val="clear" w:color="auto" w:fill="FFFFFF"/>
-        </w:rPr>
-        <w:t xml:space="preserve"> 270 uL of R1 was added to each well and incubated for 5 minutes at 37˚C. Next, 90 uL of R2 were added to each well and then placed in the plate reader at 37˚C. </w:t>
+        <w:t xml:space="preserve">4 </w:t>
+      </w:r>
+      <w:proofErr w:type="spellStart"/>
+      <w:r>
+        <w:rPr>
+          <w:rFonts w:ascii="Arial" w:eastAsia="Times New Roman" w:hAnsi="Arial" w:cs="Arial"/>
+          <w:color w:val="000000"/>
+          <w:sz w:val="24"/>
+          <w:szCs w:val="24"/>
+          <w:shd w:val="clear" w:color="auto" w:fill="FFFFFF"/>
+        </w:rPr>
+        <w:t>uL</w:t>
+      </w:r>
+      <w:proofErr w:type="spellEnd"/>
+      <w:r>
+        <w:rPr>
+          <w:rFonts w:ascii="Arial" w:eastAsia="Times New Roman" w:hAnsi="Arial" w:cs="Arial"/>
+          <w:color w:val="000000"/>
+          <w:sz w:val="24"/>
+          <w:szCs w:val="24"/>
+          <w:shd w:val="clear" w:color="auto" w:fill="FFFFFF"/>
+        </w:rPr>
+        <w:t xml:space="preserve"> of each control sample and 1 </w:t>
+      </w:r>
+      <w:proofErr w:type="spellStart"/>
+      <w:r>
+        <w:rPr>
+          <w:rFonts w:ascii="Arial" w:eastAsia="Times New Roman" w:hAnsi="Arial" w:cs="Arial"/>
+          <w:color w:val="000000"/>
+          <w:sz w:val="24"/>
+          <w:szCs w:val="24"/>
+          <w:shd w:val="clear" w:color="auto" w:fill="FFFFFF"/>
+        </w:rPr>
+        <w:t>uL</w:t>
+      </w:r>
+      <w:proofErr w:type="spellEnd"/>
+      <w:r>
+        <w:rPr>
+          <w:rFonts w:ascii="Arial" w:eastAsia="Times New Roman" w:hAnsi="Arial" w:cs="Arial"/>
+          <w:color w:val="000000"/>
+          <w:sz w:val="24"/>
+          <w:szCs w:val="24"/>
+          <w:shd w:val="clear" w:color="auto" w:fill="FFFFFF"/>
+        </w:rPr>
+        <w:t xml:space="preserve"> of each ketogenic diet sample were pipet into a 96 well plate.</w:t>
+      </w:r>
+      <w:r>
+        <w:rPr>
+          <w:rFonts w:ascii="Arial" w:eastAsia="Times New Roman" w:hAnsi="Arial" w:cs="Arial"/>
+          <w:color w:val="252525"/>
+          <w:sz w:val="24"/>
+          <w:szCs w:val="24"/>
+          <w:shd w:val="clear" w:color="auto" w:fill="FFFFFF"/>
+        </w:rPr>
+        <w:t xml:space="preserve"> 270 </w:t>
+      </w:r>
+      <w:proofErr w:type="spellStart"/>
+      <w:r>
+        <w:rPr>
+          <w:rFonts w:ascii="Arial" w:eastAsia="Times New Roman" w:hAnsi="Arial" w:cs="Arial"/>
+          <w:color w:val="252525"/>
+          <w:sz w:val="24"/>
+          <w:szCs w:val="24"/>
+          <w:shd w:val="clear" w:color="auto" w:fill="FFFFFF"/>
+        </w:rPr>
+        <w:t>uL</w:t>
+      </w:r>
+      <w:proofErr w:type="spellEnd"/>
+      <w:r>
+        <w:rPr>
+          <w:rFonts w:ascii="Arial" w:eastAsia="Times New Roman" w:hAnsi="Arial" w:cs="Arial"/>
+          <w:color w:val="252525"/>
+          <w:sz w:val="24"/>
+          <w:szCs w:val="24"/>
+          <w:shd w:val="clear" w:color="auto" w:fill="FFFFFF"/>
+        </w:rPr>
+        <w:t xml:space="preserve"> of R1 was added to each well and incubated for 5 minutes at 37˚C. Next, 90 </w:t>
+      </w:r>
+      <w:proofErr w:type="spellStart"/>
+      <w:r>
+        <w:rPr>
+          <w:rFonts w:ascii="Arial" w:eastAsia="Times New Roman" w:hAnsi="Arial" w:cs="Arial"/>
+          <w:color w:val="252525"/>
+          <w:sz w:val="24"/>
+          <w:szCs w:val="24"/>
+          <w:shd w:val="clear" w:color="auto" w:fill="FFFFFF"/>
+        </w:rPr>
+        <w:t>uL</w:t>
+      </w:r>
+      <w:proofErr w:type="spellEnd"/>
+      <w:r>
+        <w:rPr>
+          <w:rFonts w:ascii="Arial" w:eastAsia="Times New Roman" w:hAnsi="Arial" w:cs="Arial"/>
+          <w:color w:val="252525"/>
+          <w:sz w:val="24"/>
+          <w:szCs w:val="24"/>
+          <w:shd w:val="clear" w:color="auto" w:fill="FFFFFF"/>
+        </w:rPr>
+        <w:t xml:space="preserve"> of R2 were added to each well and then placed in the plate reader at 37˚C. </w:t>
       </w:r>
     </w:p>
     <w:p>
@@ -2585,10 +3025,8 @@
           <w:szCs w:val="24"/>
           <w:shd w:val="clear" w:color="auto" w:fill="FFFFFF"/>
         </w:rPr>
-        <w:t xml:space="preserve">Triglyceride Assay </w:t>
-      </w:r>
-      <w:bookmarkStart w:id="0" w:name="_GoBack"/>
-      <w:bookmarkEnd w:id="0"/>
+        <w:t>Triglyceride Assay</w:t>
+      </w:r>
     </w:p>
     <w:p>
       <w:pPr>
@@ -2728,15 +3166,27 @@
         </w:rPr>
         <w:t xml:space="preserve"> into the </w:t>
       </w:r>
-      <w:r>
-        <w:rPr>
-          <w:rFonts w:ascii="Arial" w:eastAsia="Times New Roman" w:hAnsi="Arial" w:cs="Arial"/>
-          <w:color w:val="252525"/>
-          <w:sz w:val="24"/>
-          <w:szCs w:val="24"/>
-          <w:shd w:val="clear" w:color="auto" w:fill="FFFFFF"/>
-        </w:rPr>
-        <w:t xml:space="preserve">interperitoneal cavity. </w:t>
+      <w:proofErr w:type="spellStart"/>
+      <w:r>
+        <w:rPr>
+          <w:rFonts w:ascii="Arial" w:eastAsia="Times New Roman" w:hAnsi="Arial" w:cs="Arial"/>
+          <w:color w:val="252525"/>
+          <w:sz w:val="24"/>
+          <w:szCs w:val="24"/>
+          <w:shd w:val="clear" w:color="auto" w:fill="FFFFFF"/>
+        </w:rPr>
+        <w:t>interperitoneal</w:t>
+      </w:r>
+      <w:proofErr w:type="spellEnd"/>
+      <w:r>
+        <w:rPr>
+          <w:rFonts w:ascii="Arial" w:eastAsia="Times New Roman" w:hAnsi="Arial" w:cs="Arial"/>
+          <w:color w:val="252525"/>
+          <w:sz w:val="24"/>
+          <w:szCs w:val="24"/>
+          <w:shd w:val="clear" w:color="auto" w:fill="FFFFFF"/>
+        </w:rPr>
+        <w:t xml:space="preserve"> cavity. </w:t>
       </w:r>
       <w:r>
         <w:rPr>
@@ -3870,7 +4320,31 @@
           <w:szCs w:val="24"/>
           <w:shd w:val="clear" w:color="auto" w:fill="FFFFFF"/>
         </w:rPr>
-        <w:t>Surprisingly, females that received the received AAV-TBG-CRE injections did not show an efficient knockout of AMPKa1/2 (Figure 2A). Similarly, pACC was not down regulated in the females that received the CRE injections (Figure 2A).</w:t>
+        <w:t xml:space="preserve">Surprisingly, females that received the received AAV-TBG-CRE injections did not show an efficient knockout of AMPKa1/2 (Figure 2A). Similarly, </w:t>
+      </w:r>
+      <w:proofErr w:type="spellStart"/>
+      <w:r>
+        <w:rPr>
+          <w:rFonts w:ascii="Arial" w:eastAsia="Times New Roman" w:hAnsi="Arial" w:cs="Arial"/>
+          <w:bCs/>
+          <w:color w:val="FF0000"/>
+          <w:sz w:val="24"/>
+          <w:szCs w:val="24"/>
+          <w:shd w:val="clear" w:color="auto" w:fill="FFFFFF"/>
+        </w:rPr>
+        <w:t>pACC</w:t>
+      </w:r>
+      <w:proofErr w:type="spellEnd"/>
+      <w:r>
+        <w:rPr>
+          <w:rFonts w:ascii="Arial" w:eastAsia="Times New Roman" w:hAnsi="Arial" w:cs="Arial"/>
+          <w:bCs/>
+          <w:color w:val="FF0000"/>
+          <w:sz w:val="24"/>
+          <w:szCs w:val="24"/>
+          <w:shd w:val="clear" w:color="auto" w:fill="FFFFFF"/>
+        </w:rPr>
+        <w:t xml:space="preserve"> was not down regulated in the females that received the CRE injections (Figure 2A).</w:t>
       </w:r>
       <w:r>
         <w:rPr>
@@ -3909,15 +4383,27 @@
           <w:shd w:val="clear" w:color="auto" w:fill="FFFFFF"/>
         </w:rPr>
       </w:pPr>
-      <w:r>
-        <w:rPr>
-          <w:rFonts w:ascii="Arial" w:eastAsia="Times New Roman" w:hAnsi="Arial" w:cs="Arial"/>
-          <w:bCs/>
-          <w:sz w:val="24"/>
-          <w:szCs w:val="24"/>
-          <w:shd w:val="clear" w:color="auto" w:fill="FFFFFF"/>
-        </w:rPr>
-        <w:t>pACC, a downstream target of AMPK</w:t>
+      <w:proofErr w:type="spellStart"/>
+      <w:r>
+        <w:rPr>
+          <w:rFonts w:ascii="Arial" w:eastAsia="Times New Roman" w:hAnsi="Arial" w:cs="Arial"/>
+          <w:bCs/>
+          <w:sz w:val="24"/>
+          <w:szCs w:val="24"/>
+          <w:shd w:val="clear" w:color="auto" w:fill="FFFFFF"/>
+        </w:rPr>
+        <w:t>pACC</w:t>
+      </w:r>
+      <w:proofErr w:type="spellEnd"/>
+      <w:r>
+        <w:rPr>
+          <w:rFonts w:ascii="Arial" w:eastAsia="Times New Roman" w:hAnsi="Arial" w:cs="Arial"/>
+          <w:bCs/>
+          <w:sz w:val="24"/>
+          <w:szCs w:val="24"/>
+          <w:shd w:val="clear" w:color="auto" w:fill="FFFFFF"/>
+        </w:rPr>
+        <w:t>, a downstream target of AMPK</w:t>
       </w:r>
       <w:r>
         <w:rPr>
@@ -4040,15 +4526,27 @@
         <w:lastRenderedPageBreak/>
         <w:t xml:space="preserve">lipogenesis in the KO mice. </w:t>
       </w:r>
-      <w:r>
-        <w:rPr>
-          <w:rFonts w:ascii="Arial" w:eastAsia="Times New Roman" w:hAnsi="Arial" w:cs="Arial"/>
-          <w:bCs/>
-          <w:sz w:val="24"/>
-          <w:szCs w:val="24"/>
-          <w:shd w:val="clear" w:color="auto" w:fill="FFFFFF"/>
-        </w:rPr>
-        <w:t>pACC was also reduced on a ketogenic diet relative to the control diet</w:t>
+      <w:proofErr w:type="spellStart"/>
+      <w:r>
+        <w:rPr>
+          <w:rFonts w:ascii="Arial" w:eastAsia="Times New Roman" w:hAnsi="Arial" w:cs="Arial"/>
+          <w:bCs/>
+          <w:sz w:val="24"/>
+          <w:szCs w:val="24"/>
+          <w:shd w:val="clear" w:color="auto" w:fill="FFFFFF"/>
+        </w:rPr>
+        <w:t>pACC</w:t>
+      </w:r>
+      <w:proofErr w:type="spellEnd"/>
+      <w:r>
+        <w:rPr>
+          <w:rFonts w:ascii="Arial" w:eastAsia="Times New Roman" w:hAnsi="Arial" w:cs="Arial"/>
+          <w:bCs/>
+          <w:sz w:val="24"/>
+          <w:szCs w:val="24"/>
+          <w:shd w:val="clear" w:color="auto" w:fill="FFFFFF"/>
+        </w:rPr>
+        <w:t xml:space="preserve"> was also reduced on a ketogenic diet relative to the control diet</w:t>
       </w:r>
       <w:r>
         <w:rPr>
@@ -6050,46 +6548,6 @@
           <w:szCs w:val="24"/>
           <w:shd w:val="clear" w:color="auto" w:fill="FFFFFF"/>
         </w:rPr>
-        <w:t xml:space="preserve"> between treatment groups</w:t>
-      </w:r>
-      <w:r>
-        <w:rPr>
-          <w:rFonts w:ascii="Arial" w:eastAsia="Times New Roman" w:hAnsi="Arial" w:cs="Arial"/>
-          <w:bCs/>
-          <w:sz w:val="24"/>
-          <w:szCs w:val="24"/>
-          <w:shd w:val="clear" w:color="auto" w:fill="FFFFFF"/>
-        </w:rPr>
-        <w:t xml:space="preserve"> in fasting blood glucose </w:t>
-      </w:r>
-      <w:r>
-        <w:rPr>
-          <w:rFonts w:ascii="Arial" w:eastAsia="Times New Roman" w:hAnsi="Arial" w:cs="Arial"/>
-          <w:bCs/>
-          <w:sz w:val="24"/>
-          <w:szCs w:val="24"/>
-          <w:shd w:val="clear" w:color="auto" w:fill="FFFFFF"/>
-        </w:rPr>
-        <w:t xml:space="preserve">or insulin sensitivity </w:t>
-      </w:r>
-      <w:r>
-        <w:rPr>
-          <w:rFonts w:ascii="Arial" w:eastAsia="Times New Roman" w:hAnsi="Arial" w:cs="Arial"/>
-          <w:bCs/>
-          <w:sz w:val="24"/>
-          <w:szCs w:val="24"/>
-          <w:shd w:val="clear" w:color="auto" w:fill="FFFFFF"/>
-        </w:rPr>
-        <w:t>on either diet</w:t>
-      </w:r>
-      <w:r>
-        <w:rPr>
-          <w:rFonts w:ascii="Arial" w:eastAsia="Times New Roman" w:hAnsi="Arial" w:cs="Arial"/>
-          <w:bCs/>
-          <w:sz w:val="24"/>
-          <w:szCs w:val="24"/>
-          <w:shd w:val="clear" w:color="auto" w:fill="FFFFFF"/>
-        </w:rPr>
         <w:t xml:space="preserve"> </w:t>
       </w:r>
       <w:r>
@@ -6100,6 +6558,46 @@
           <w:szCs w:val="24"/>
           <w:shd w:val="clear" w:color="auto" w:fill="FFFFFF"/>
         </w:rPr>
+        <w:t xml:space="preserve">in fasting blood glucose or insulin sensitivity </w:t>
+      </w:r>
+      <w:r>
+        <w:rPr>
+          <w:rFonts w:ascii="Arial" w:eastAsia="Times New Roman" w:hAnsi="Arial" w:cs="Arial"/>
+          <w:bCs/>
+          <w:sz w:val="24"/>
+          <w:szCs w:val="24"/>
+          <w:shd w:val="clear" w:color="auto" w:fill="FFFFFF"/>
+        </w:rPr>
+        <w:t>between treatment groups</w:t>
+      </w:r>
+      <w:r>
+        <w:rPr>
+          <w:rFonts w:ascii="Arial" w:eastAsia="Times New Roman" w:hAnsi="Arial" w:cs="Arial"/>
+          <w:bCs/>
+          <w:sz w:val="24"/>
+          <w:szCs w:val="24"/>
+          <w:shd w:val="clear" w:color="auto" w:fill="FFFFFF"/>
+        </w:rPr>
+        <w:t xml:space="preserve"> </w:t>
+      </w:r>
+      <w:r>
+        <w:rPr>
+          <w:rFonts w:ascii="Arial" w:eastAsia="Times New Roman" w:hAnsi="Arial" w:cs="Arial"/>
+          <w:bCs/>
+          <w:sz w:val="24"/>
+          <w:szCs w:val="24"/>
+          <w:shd w:val="clear" w:color="auto" w:fill="FFFFFF"/>
+        </w:rPr>
+        <w:t xml:space="preserve">on a ketogenic diet </w:t>
+      </w:r>
+      <w:r>
+        <w:rPr>
+          <w:rFonts w:ascii="Arial" w:eastAsia="Times New Roman" w:hAnsi="Arial" w:cs="Arial"/>
+          <w:bCs/>
+          <w:sz w:val="24"/>
+          <w:szCs w:val="24"/>
+          <w:shd w:val="clear" w:color="auto" w:fill="FFFFFF"/>
+        </w:rPr>
         <w:t xml:space="preserve">(Figure 6A). </w:t>
       </w:r>
       <w:r>
@@ -6110,17 +6608,47 @@
           <w:szCs w:val="24"/>
           <w:shd w:val="clear" w:color="auto" w:fill="FFFFFF"/>
         </w:rPr>
-        <w:t xml:space="preserve">There were diet </w:t>
-      </w:r>
-      <w:r>
-        <w:rPr>
-          <w:rFonts w:ascii="Arial" w:eastAsia="Times New Roman" w:hAnsi="Arial" w:cs="Arial"/>
-          <w:bCs/>
-          <w:sz w:val="24"/>
-          <w:szCs w:val="24"/>
-          <w:shd w:val="clear" w:color="auto" w:fill="FFFFFF"/>
-        </w:rPr>
-        <w:t>differences in that b</w:t>
+        <w:t xml:space="preserve">There were </w:t>
+      </w:r>
+      <w:r>
+        <w:rPr>
+          <w:rFonts w:ascii="Arial" w:eastAsia="Times New Roman" w:hAnsi="Arial" w:cs="Arial"/>
+          <w:bCs/>
+          <w:sz w:val="24"/>
+          <w:szCs w:val="24"/>
+          <w:shd w:val="clear" w:color="auto" w:fill="FFFFFF"/>
+        </w:rPr>
+        <w:t xml:space="preserve">differences </w:t>
+      </w:r>
+      <w:r>
+        <w:rPr>
+          <w:rFonts w:ascii="Arial" w:eastAsia="Times New Roman" w:hAnsi="Arial" w:cs="Arial"/>
+          <w:bCs/>
+          <w:sz w:val="24"/>
+          <w:szCs w:val="24"/>
+          <w:shd w:val="clear" w:color="auto" w:fill="FFFFFF"/>
+        </w:rPr>
+        <w:t xml:space="preserve">in fasting glucose and insulin sensitivity </w:t>
+      </w:r>
+      <w:r>
+        <w:rPr>
+          <w:rFonts w:ascii="Arial" w:eastAsia="Times New Roman" w:hAnsi="Arial" w:cs="Arial"/>
+          <w:bCs/>
+          <w:sz w:val="24"/>
+          <w:szCs w:val="24"/>
+          <w:shd w:val="clear" w:color="auto" w:fill="FFFFFF"/>
+        </w:rPr>
+        <w:t xml:space="preserve">between diet groups </w:t>
+      </w:r>
+      <w:r>
+        <w:rPr>
+          <w:rFonts w:ascii="Arial" w:eastAsia="Times New Roman" w:hAnsi="Arial" w:cs="Arial"/>
+          <w:bCs/>
+          <w:sz w:val="24"/>
+          <w:szCs w:val="24"/>
+          <w:shd w:val="clear" w:color="auto" w:fill="FFFFFF"/>
+        </w:rPr>
+        <w:t>in that b</w:t>
       </w:r>
       <w:r>
         <w:rPr>
@@ -6210,276 +6738,27 @@
           <w:szCs w:val="24"/>
           <w:shd w:val="clear" w:color="auto" w:fill="FFFFFF"/>
         </w:rPr>
-        <w:t xml:space="preserve"> subsequent increase in blood glucose compared to mice fed a control diet.  </w:t>
-      </w:r>
-    </w:p>
-    <w:p>
-      <w:pPr>
-        <w:pStyle w:val="ListParagraph"/>
-        <w:numPr>
-          <w:ilvl w:val="1"/>
-          <w:numId w:val="3"/>
-        </w:numPr>
-        <w:jc w:val="left"/>
-        <w:rPr>
-          <w:rFonts w:ascii="Arial" w:eastAsia="Times New Roman" w:hAnsi="Arial" w:cs="Arial"/>
-          <w:bCs/>
-          <w:sz w:val="24"/>
-          <w:szCs w:val="24"/>
-          <w:shd w:val="clear" w:color="auto" w:fill="FFFFFF"/>
-        </w:rPr>
-      </w:pPr>
-      <w:r>
-        <w:rPr>
-          <w:rFonts w:ascii="Arial" w:eastAsia="Times New Roman" w:hAnsi="Arial" w:cs="Arial"/>
-          <w:bCs/>
-          <w:sz w:val="24"/>
-          <w:szCs w:val="24"/>
-          <w:shd w:val="clear" w:color="auto" w:fill="FFFFFF"/>
-        </w:rPr>
-        <w:t>Our results were in agreement with the previous finding that AMPKa2 KO mice had normal insulin sensitivity</w:t>
-      </w:r>
-      <w:r>
-        <w:rPr>
-          <w:rFonts w:ascii="Arial" w:eastAsia="Times New Roman" w:hAnsi="Arial" w:cs="Arial"/>
-          <w:bCs/>
-          <w:sz w:val="24"/>
-          <w:szCs w:val="24"/>
-          <w:shd w:val="clear" w:color="auto" w:fill="FFFFFF"/>
-        </w:rPr>
-        <w:t xml:space="preserve"> </w:t>
-      </w:r>
-      <w:r>
-        <w:rPr>
-          <w:rFonts w:ascii="Arial" w:eastAsia="Times New Roman" w:hAnsi="Arial" w:cs="Arial"/>
-          <w:bCs/>
-          <w:sz w:val="24"/>
-          <w:szCs w:val="24"/>
-          <w:shd w:val="clear" w:color="auto" w:fill="FFFFFF"/>
-        </w:rPr>
-        <w:fldChar w:fldCharType="begin" w:fldLock="1"/>
-      </w:r>
-      <w:r>
-        <w:rPr>
-          <w:rFonts w:ascii="Arial" w:eastAsia="Times New Roman" w:hAnsi="Arial" w:cs="Arial"/>
-          <w:bCs/>
-          <w:sz w:val="24"/>
-          <w:szCs w:val="24"/>
-          <w:shd w:val="clear" w:color="auto" w:fill="FFFFFF"/>
-        </w:rPr>
-        <w:instrText>ADDIN CSL_CITATION {"citationItems":[{"id":"ITEM-1","itemData":{"DOI":"10.1210/en.2005-0898","ISSN":"00137227","abstract":"The AMP-activated kinase (AMPK) is a serine threonine kinase that functions as a fuel sensor to regulate energy balance at both cellular and whole-body levels. Here we studied how hepatic AMPKα2 isoform affects hepatic glucose production and peripheral glucose uptake in vivo. We generated mice deleted for the AMPKα2 gene specifically in the liver (liverα2KO). Liverα2KO mice were glucose intolerant and hyperglycemic in the fasted state. Hyperglycemia was associated with a 50% higher endogenous glucose production than in controls as assessed in vivo. We then investigated whether this increased glucose production was sensitive to insulin. Insulin, when infused at a rate inducing physiological hyperinsulinemia, totally inhibited endogenous glucose production in liverα2KO mice, showing that they had normal insulin sensitivity. This was confirmed in vivo by normal insulin-induced phosphorylation of Akt and transcriptional regulation of the phosphoenolpyruvate carboxykinase, glucose-6 phosphatase, and pyruvate kinase in liver during the fasted/fed transition. Leptin and adiponectin regulate hepatic glucose production, so we then infused these adipokines into liverα2KO mice. Neither of these adipokines regulated hepatic glucose production in mice lacking hepatic AMPKα2, whereas both did so in control mice. In conclusion, we show that the hepatic AMPKα2 isoform is essential for suppressing hepatic glucose production and maintaining fasting blood glucose levels in the physiological range. We also demonstrate that regulation of hepatic glucose production by leptin and adiponectin, but not insulin, requires hepatic AMPKα2 activity. Copyright © 2006 by The Endocrine Society.","author":[{"dropping-particle":"","family":"Andreelli","given":"Fabrizio","non-dropping-particle":"","parse-names":false,"suffix":""},{"dropping-particle":"","family":"Foretz","given":"Marc","non-dropping-particle":"","parse-names":false,"suffix":""},{"dropping-particle":"","family":"Knauf","given":"Claude","non-dropping-particle":"","parse-names":false,"suffix":""},{"dropping-particle":"","family":"Cani","given":"Patrice D.","non-dropping-particle":"","parse-names":false,"suffix":""},{"dropping-particle":"","family":"Perrin","given":"Christophe","non-dropping-particle":"","parse-names":false,"suffix":""},{"dropping-particle":"","family":"Iglesias","given":"Miguel A.","non-dropping-particle":"","parse-names":false,"suffix":""},{"dropping-particle":"","family":"Pillot","given":"Bruno","non-dropping-particle":"","parse-names":false,"suffix":""},{"dropping-particle":"","family":"Bado","given":"André","non-dropping-particle":"","parse-names":false,"suffix":""},{"dropping-particle":"","family":"Tronche","given":"François","non-dropping-particle":"","parse-names":false,"suffix":""},{"dropping-particle":"","family":"Mithieux","given":"Gilles","non-dropping-particle":"","parse-names":false,"suffix":""},{"dropping-particle":"","family":"Vaulont","given":"Sophie","non-dropping-particle":"","parse-names":false,"suffix":""},{"dropping-particle":"","family":"Burcelin","given":"Rémy","non-dropping-particle":"","parse-names":false,"suffix":""},{"dropping-particle":"","family":"Viollet","given":"Benoit","non-dropping-particle":"","parse-names":false,"suffix":""}],"container-title":"Endocrinology","id":"ITEM-1","issue":"5","issued":{"date-parts":[["2006","5"]]},"page":"2432-2441","publisher":"Endocrinology","title":"Liver adenosine monophosphate-activated kinase-α2 catalytic subunit is a key target for the control of hepatic glucose production by adiponectin and leptin but not insulin","type":"article-journal","volume":"147"},"uris":["http://www.mendeley.com/documents/?uuid=d70a5e8e-2d91-314e-9e47-55d6889c6d43"]}],"mendeley":{"formattedCitation":"&lt;sup&gt;8&lt;/sup&gt;","plainTextFormattedCitation":"8","previouslyFormattedCitation":"&lt;sup&gt;8&lt;/sup&gt;"},"properties":{"noteIndex":0},"schema":"https://github.com/citation-style-language/schema/raw/master/csl-citation.json"}</w:instrText>
-      </w:r>
-      <w:r>
-        <w:rPr>
-          <w:rFonts w:ascii="Arial" w:eastAsia="Times New Roman" w:hAnsi="Arial" w:cs="Arial"/>
-          <w:bCs/>
-          <w:sz w:val="24"/>
-          <w:szCs w:val="24"/>
-          <w:shd w:val="clear" w:color="auto" w:fill="FFFFFF"/>
-        </w:rPr>
-        <w:fldChar w:fldCharType="separate"/>
-      </w:r>
-      <w:r>
-        <w:rPr>
-          <w:rFonts w:ascii="Arial" w:eastAsia="Times New Roman" w:hAnsi="Arial" w:cs="Arial"/>
-          <w:bCs/>
-          <w:noProof/>
-          <w:sz w:val="24"/>
-          <w:szCs w:val="24"/>
-          <w:shd w:val="clear" w:color="auto" w:fill="FFFFFF"/>
-          <w:vertAlign w:val="superscript"/>
-        </w:rPr>
-        <w:t>8</w:t>
-      </w:r>
-      <w:r>
-        <w:rPr>
-          <w:rFonts w:ascii="Arial" w:eastAsia="Times New Roman" w:hAnsi="Arial" w:cs="Arial"/>
-          <w:bCs/>
-          <w:sz w:val="24"/>
-          <w:szCs w:val="24"/>
-          <w:shd w:val="clear" w:color="auto" w:fill="FFFFFF"/>
-        </w:rPr>
-        <w:fldChar w:fldCharType="end"/>
-      </w:r>
-      <w:r>
-        <w:rPr>
-          <w:rFonts w:ascii="Arial" w:eastAsia="Times New Roman" w:hAnsi="Arial" w:cs="Arial"/>
-          <w:bCs/>
-          <w:sz w:val="24"/>
-          <w:szCs w:val="24"/>
-          <w:shd w:val="clear" w:color="auto" w:fill="FFFFFF"/>
-        </w:rPr>
-        <w:t xml:space="preserve">. </w:t>
-      </w:r>
-      <w:r>
-        <w:rPr>
-          <w:rFonts w:ascii="Arial" w:eastAsia="Times New Roman" w:hAnsi="Arial" w:cs="Arial"/>
-          <w:bCs/>
-          <w:sz w:val="24"/>
-          <w:szCs w:val="24"/>
-          <w:shd w:val="clear" w:color="auto" w:fill="FFFFFF"/>
-        </w:rPr>
-        <w:t>Our findings showed that a</w:t>
-      </w:r>
-      <w:r>
-        <w:rPr>
-          <w:rFonts w:ascii="Arial" w:eastAsia="Times New Roman" w:hAnsi="Arial" w:cs="Arial"/>
-          <w:bCs/>
-          <w:sz w:val="24"/>
-          <w:szCs w:val="24"/>
-          <w:shd w:val="clear" w:color="auto" w:fill="FFFFFF"/>
-        </w:rPr>
-        <w:t>lpha</w:t>
-      </w:r>
-      <w:r>
-        <w:rPr>
-          <w:rFonts w:ascii="Arial" w:eastAsia="Times New Roman" w:hAnsi="Arial" w:cs="Arial"/>
-          <w:bCs/>
-          <w:sz w:val="24"/>
-          <w:szCs w:val="24"/>
-          <w:shd w:val="clear" w:color="auto" w:fill="FFFFFF"/>
-        </w:rPr>
-        <w:t xml:space="preserve">1/2 </w:t>
-      </w:r>
-      <w:r>
-        <w:rPr>
-          <w:rFonts w:ascii="Arial" w:eastAsia="Times New Roman" w:hAnsi="Arial" w:cs="Arial"/>
-          <w:bCs/>
-          <w:sz w:val="24"/>
-          <w:szCs w:val="24"/>
-          <w:shd w:val="clear" w:color="auto" w:fill="FFFFFF"/>
-        </w:rPr>
-        <w:t xml:space="preserve">KO mice were equally insulin sensitive to WT </w:t>
-      </w:r>
-      <w:r>
-        <w:rPr>
-          <w:rFonts w:ascii="Arial" w:eastAsia="Times New Roman" w:hAnsi="Arial" w:cs="Arial"/>
-          <w:bCs/>
-          <w:sz w:val="24"/>
-          <w:szCs w:val="24"/>
-          <w:shd w:val="clear" w:color="auto" w:fill="FFFFFF"/>
-        </w:rPr>
-        <w:t xml:space="preserve">and the ketogenic diet had no impact on the insulin sensitivity of KO mice </w:t>
-      </w:r>
-      <w:r>
-        <w:rPr>
-          <w:rFonts w:ascii="Arial" w:eastAsia="Times New Roman" w:hAnsi="Arial" w:cs="Arial"/>
-          <w:bCs/>
-          <w:sz w:val="24"/>
-          <w:szCs w:val="24"/>
-          <w:shd w:val="clear" w:color="auto" w:fill="FFFFFF"/>
-        </w:rPr>
-        <w:t xml:space="preserve">(Figure </w:t>
-      </w:r>
-      <w:r>
-        <w:rPr>
-          <w:rFonts w:ascii="Arial" w:eastAsia="Times New Roman" w:hAnsi="Arial" w:cs="Arial"/>
-          <w:bCs/>
-          <w:sz w:val="24"/>
-          <w:szCs w:val="24"/>
-          <w:shd w:val="clear" w:color="auto" w:fill="FFFFFF"/>
-        </w:rPr>
-        <w:t>6A</w:t>
-      </w:r>
-      <w:r>
-        <w:rPr>
-          <w:rFonts w:ascii="Arial" w:eastAsia="Times New Roman" w:hAnsi="Arial" w:cs="Arial"/>
-          <w:bCs/>
-          <w:sz w:val="24"/>
-          <w:szCs w:val="24"/>
-          <w:shd w:val="clear" w:color="auto" w:fill="FFFFFF"/>
-        </w:rPr>
-        <w:t xml:space="preserve">). </w:t>
-      </w:r>
-      <w:r>
-        <w:rPr>
-          <w:rFonts w:ascii="Arial" w:eastAsia="Times New Roman" w:hAnsi="Arial" w:cs="Arial"/>
-          <w:bCs/>
-          <w:sz w:val="24"/>
-          <w:szCs w:val="24"/>
-          <w:shd w:val="clear" w:color="auto" w:fill="FFFFFF"/>
-        </w:rPr>
-        <w:t xml:space="preserve">Both treatment groups fed a ketogenic diet had a larger drop </w:t>
-      </w:r>
-      <w:r>
-        <w:rPr>
-          <w:rFonts w:ascii="Arial" w:eastAsia="Times New Roman" w:hAnsi="Arial" w:cs="Arial"/>
-          <w:bCs/>
-          <w:sz w:val="24"/>
-          <w:szCs w:val="24"/>
-          <w:shd w:val="clear" w:color="auto" w:fill="FFFFFF"/>
-        </w:rPr>
-        <w:t xml:space="preserve">and subsequent increase </w:t>
-      </w:r>
-      <w:r>
-        <w:rPr>
-          <w:rFonts w:ascii="Arial" w:eastAsia="Times New Roman" w:hAnsi="Arial" w:cs="Arial"/>
-          <w:bCs/>
-          <w:sz w:val="24"/>
-          <w:szCs w:val="24"/>
-          <w:shd w:val="clear" w:color="auto" w:fill="FFFFFF"/>
-        </w:rPr>
-        <w:t xml:space="preserve">in blood glucose </w:t>
-      </w:r>
-      <w:r>
-        <w:rPr>
-          <w:rFonts w:ascii="Arial" w:eastAsia="Times New Roman" w:hAnsi="Arial" w:cs="Arial"/>
-          <w:bCs/>
-          <w:sz w:val="24"/>
-          <w:szCs w:val="24"/>
-          <w:shd w:val="clear" w:color="auto" w:fill="FFFFFF"/>
-        </w:rPr>
-        <w:t>compared to mice fed a control diet</w:t>
-      </w:r>
-      <w:r>
-        <w:rPr>
-          <w:rFonts w:ascii="Arial" w:eastAsia="Times New Roman" w:hAnsi="Arial" w:cs="Arial"/>
-          <w:bCs/>
-          <w:sz w:val="24"/>
-          <w:szCs w:val="24"/>
-          <w:shd w:val="clear" w:color="auto" w:fill="FFFFFF"/>
-        </w:rPr>
-        <w:t>, however there was no difference between treatment groups</w:t>
-      </w:r>
-      <w:r>
-        <w:rPr>
-          <w:rFonts w:ascii="Arial" w:eastAsia="Times New Roman" w:hAnsi="Arial" w:cs="Arial"/>
-          <w:bCs/>
-          <w:sz w:val="24"/>
-          <w:szCs w:val="24"/>
-          <w:shd w:val="clear" w:color="auto" w:fill="FFFFFF"/>
-        </w:rPr>
-        <w:t xml:space="preserve"> </w:t>
-      </w:r>
-      <w:r>
-        <w:rPr>
-          <w:rFonts w:ascii="Arial" w:eastAsia="Times New Roman" w:hAnsi="Arial" w:cs="Arial"/>
-          <w:bCs/>
-          <w:sz w:val="24"/>
-          <w:szCs w:val="24"/>
-          <w:shd w:val="clear" w:color="auto" w:fill="FFFFFF"/>
-        </w:rPr>
-        <w:t xml:space="preserve">(Figure </w:t>
-      </w:r>
-      <w:r>
-        <w:rPr>
-          <w:rFonts w:ascii="Arial" w:eastAsia="Times New Roman" w:hAnsi="Arial" w:cs="Arial"/>
-          <w:bCs/>
-          <w:sz w:val="24"/>
-          <w:szCs w:val="24"/>
-          <w:shd w:val="clear" w:color="auto" w:fill="FFFFFF"/>
-        </w:rPr>
-        <w:t>6A</w:t>
-      </w:r>
-      <w:r>
-        <w:rPr>
-          <w:rFonts w:ascii="Arial" w:eastAsia="Times New Roman" w:hAnsi="Arial" w:cs="Arial"/>
-          <w:bCs/>
-          <w:sz w:val="24"/>
-          <w:szCs w:val="24"/>
-          <w:shd w:val="clear" w:color="auto" w:fill="FFFFFF"/>
-        </w:rPr>
-        <w:t>).</w:t>
+        <w:t xml:space="preserve"> subsequent increase in blood glucose compared to mice fed a control diet</w:t>
+      </w:r>
+      <w:r>
+        <w:rPr>
+          <w:rFonts w:ascii="Arial" w:eastAsia="Times New Roman" w:hAnsi="Arial" w:cs="Arial"/>
+          <w:bCs/>
+          <w:sz w:val="24"/>
+          <w:szCs w:val="24"/>
+          <w:shd w:val="clear" w:color="auto" w:fill="FFFFFF"/>
+        </w:rPr>
+        <w:t xml:space="preserve"> (Figure 6A)</w:t>
+      </w:r>
+      <w:r>
+        <w:rPr>
+          <w:rFonts w:ascii="Arial" w:eastAsia="Times New Roman" w:hAnsi="Arial" w:cs="Arial"/>
+          <w:bCs/>
+          <w:sz w:val="24"/>
+          <w:szCs w:val="24"/>
+          <w:shd w:val="clear" w:color="auto" w:fill="FFFFFF"/>
+        </w:rPr>
+        <w:t xml:space="preserve">.  </w:t>
       </w:r>
     </w:p>
     <w:p>
@@ -6728,7 +7007,23 @@
           <w:sz w:val="16"/>
           <w:szCs w:val="16"/>
         </w:rPr>
-        <w:t>1 subunit is essential for maintaining the AMPK heterotrimer in the liver. mice with a liver-speci</w:t>
+        <w:t xml:space="preserve">1 subunit is essential for maintaining the AMPK </w:t>
+      </w:r>
+      <w:proofErr w:type="spellStart"/>
+      <w:r>
+        <w:rPr>
+          <w:sz w:val="16"/>
+          <w:szCs w:val="16"/>
+        </w:rPr>
+        <w:t>heterotrimer</w:t>
+      </w:r>
+      <w:proofErr w:type="spellEnd"/>
+      <w:r>
+        <w:rPr>
+          <w:sz w:val="16"/>
+          <w:szCs w:val="16"/>
+        </w:rPr>
+        <w:t xml:space="preserve"> in the liver. mice with a liver-speci</w:t>
       </w:r>
       <w:r>
         <w:rPr>
@@ -7307,15 +7602,7 @@
           <w:sz w:val="16"/>
           <w:szCs w:val="16"/>
         </w:rPr>
-        <w:t xml:space="preserve">2 null </w:t>
-      </w:r>
-      <w:r>
-        <w:rPr>
-          <w:sz w:val="16"/>
-          <w:szCs w:val="16"/>
-        </w:rPr>
-        <w:lastRenderedPageBreak/>
-        <w:t xml:space="preserve">mice </w:t>
+        <w:t xml:space="preserve">2 null mice </w:t>
       </w:r>
       <w:r>
         <w:rPr>
@@ -7505,7 +7792,23 @@
           <w:sz w:val="16"/>
           <w:szCs w:val="16"/>
         </w:rPr>
-        <w:t xml:space="preserve">, and reduces triglyceride and intracellular lipid accumulation while increasing CPT1 expression (increasing fatty acid clear-ance via mitochondrial FAO) when overexpressed in hepatocytes </w:t>
+        <w:t>, and reduces triglyceride and intracellular lipid accumulation while increasing CPT1 expression (increasing fatty acid clear-</w:t>
+      </w:r>
+      <w:proofErr w:type="spellStart"/>
+      <w:r>
+        <w:rPr>
+          <w:sz w:val="16"/>
+          <w:szCs w:val="16"/>
+        </w:rPr>
+        <w:t>ance</w:t>
+      </w:r>
+      <w:proofErr w:type="spellEnd"/>
+      <w:r>
+        <w:rPr>
+          <w:sz w:val="16"/>
+          <w:szCs w:val="16"/>
+        </w:rPr>
+        <w:t xml:space="preserve"> via mitochondrial FAO) when overexpressed in hepatocytes </w:t>
       </w:r>
       <w:r>
         <w:rPr>
@@ -7640,6 +7943,7 @@
           <w:szCs w:val="24"/>
           <w:shd w:val="clear" w:color="auto" w:fill="FFFFFF"/>
         </w:rPr>
+        <w:lastRenderedPageBreak/>
         <w:t>Author Contributions</w:t>
       </w:r>
     </w:p>
@@ -8148,16 +8452,7 @@
           <w:sz w:val="24"/>
         </w:rPr>
         <w:tab/>
-        <w:t xml:space="preserve">Foretz M, Hébrard S, Leclerc J, et al. Metformin inhibits hepatic gluconeogenesis </w:t>
-      </w:r>
-      <w:r>
-        <w:rPr>
-          <w:rFonts w:ascii="Arial" w:hAnsi="Arial" w:cs="Arial"/>
-          <w:noProof/>
-          <w:sz w:val="24"/>
-        </w:rPr>
-        <w:lastRenderedPageBreak/>
-        <w:t xml:space="preserve">in mice independently of the LKB1/AMPK pathway via a decrease in hepatic energy state. </w:t>
+        <w:t xml:space="preserve">Foretz M, Hébrard S, Leclerc J, et al. Metformin inhibits hepatic gluconeogenesis in mice independently of the LKB1/AMPK pathway via a decrease in hepatic energy state. </w:t>
       </w:r>
       <w:r>
         <w:rPr>
@@ -8257,7 +8552,16 @@
           <w:sz w:val="24"/>
         </w:rPr>
         <w:tab/>
-        <w:t xml:space="preserve">Hasenour CM, Ridley DE, James FD, et al. Liver AMP-activated protein kinase is unnecessary for gluconeogenesis but protects energy state during nutrient deprivation. </w:t>
+        <w:t xml:space="preserve">Hasenour CM, Ridley DE, James FD, et al. Liver AMP-activated protein kinase is </w:t>
+      </w:r>
+      <w:r>
+        <w:rPr>
+          <w:rFonts w:ascii="Arial" w:hAnsi="Arial" w:cs="Arial"/>
+          <w:noProof/>
+          <w:sz w:val="24"/>
+        </w:rPr>
+        <w:lastRenderedPageBreak/>
+        <w:t xml:space="preserve">unnecessary for gluconeogenesis but protects energy state during nutrient deprivation. </w:t>
       </w:r>
       <w:r>
         <w:rPr>
@@ -8766,7 +9070,6 @@
           <w:szCs w:val="24"/>
           <w:shd w:val="clear" w:color="auto" w:fill="FFFFFF"/>
         </w:rPr>
-        <w:lastRenderedPageBreak/>
         <w:t>B)</w:t>
       </w:r>
       <w:r>
@@ -8893,6 +9196,7 @@
           <w:szCs w:val="24"/>
           <w:shd w:val="clear" w:color="auto" w:fill="FFFFFF"/>
         </w:rPr>
+        <w:lastRenderedPageBreak/>
         <w:t>A</w:t>
       </w:r>
       <w:r>
@@ -8971,18 +9275,196 @@
           <w:szCs w:val="24"/>
           <w:shd w:val="clear" w:color="auto" w:fill="FFFFFF"/>
         </w:rPr>
-        <w:t>Body Composition</w:t>
-      </w:r>
-      <w:r>
-        <w:rPr>
-          <w:rFonts w:ascii="Arial" w:eastAsia="Times New Roman" w:hAnsi="Arial" w:cs="Arial"/>
-          <w:bCs/>
-          <w:color w:val="252525"/>
-          <w:sz w:val="24"/>
-          <w:szCs w:val="24"/>
-          <w:shd w:val="clear" w:color="auto" w:fill="FFFFFF"/>
-        </w:rPr>
-        <w:t xml:space="preserve"> (should I show raw or change?)</w:t>
+        <w:t xml:space="preserve">Liver-AMPK Knockout </w:t>
+      </w:r>
+      <w:r>
+        <w:rPr>
+          <w:rFonts w:ascii="Arial" w:eastAsia="Times New Roman" w:hAnsi="Arial" w:cs="Arial"/>
+          <w:bCs/>
+          <w:color w:val="252525"/>
+          <w:sz w:val="24"/>
+          <w:szCs w:val="24"/>
+          <w:shd w:val="clear" w:color="auto" w:fill="FFFFFF"/>
+        </w:rPr>
+        <w:t>(</w:t>
+      </w:r>
+      <w:r>
+        <w:rPr>
+          <w:rFonts w:ascii="Segoe UI Symbol" w:eastAsia="Times New Roman" w:hAnsi="Segoe UI Symbol" w:cs="Segoe UI Symbol"/>
+          <w:bCs/>
+          <w:color w:val="252525"/>
+          <w:sz w:val="24"/>
+          <w:szCs w:val="24"/>
+          <w:shd w:val="clear" w:color="auto" w:fill="FFFFFF"/>
+        </w:rPr>
+        <w:t>a</w:t>
+      </w:r>
+      <w:r>
+        <w:rPr>
+          <w:rFonts w:ascii="Arial" w:eastAsia="Times New Roman" w:hAnsi="Arial" w:cs="Arial"/>
+          <w:bCs/>
+          <w:color w:val="252525"/>
+          <w:sz w:val="24"/>
+          <w:szCs w:val="24"/>
+          <w:shd w:val="clear" w:color="auto" w:fill="FFFFFF"/>
+        </w:rPr>
+        <w:t>1</w:t>
+      </w:r>
+      <w:r>
+        <w:rPr>
+          <w:rFonts w:ascii="Segoe UI Symbol" w:eastAsia="Times New Roman" w:hAnsi="Segoe UI Symbol" w:cs="Segoe UI Symbol"/>
+          <w:bCs/>
+          <w:color w:val="252525"/>
+          <w:sz w:val="24"/>
+          <w:szCs w:val="24"/>
+          <w:shd w:val="clear" w:color="auto" w:fill="FFFFFF"/>
+        </w:rPr>
+        <w:t>a</w:t>
+      </w:r>
+      <w:r>
+        <w:rPr>
+          <w:rFonts w:ascii="Arial" w:eastAsia="Times New Roman" w:hAnsi="Arial" w:cs="Arial"/>
+          <w:bCs/>
+          <w:color w:val="252525"/>
+          <w:sz w:val="24"/>
+          <w:szCs w:val="24"/>
+          <w:shd w:val="clear" w:color="auto" w:fill="FFFFFF"/>
+        </w:rPr>
+        <w:t>2lox/</w:t>
+      </w:r>
+      <w:proofErr w:type="spellStart"/>
+      <w:r>
+        <w:rPr>
+          <w:rFonts w:ascii="Arial" w:eastAsia="Times New Roman" w:hAnsi="Arial" w:cs="Arial"/>
+          <w:bCs/>
+          <w:color w:val="252525"/>
+          <w:sz w:val="24"/>
+          <w:szCs w:val="24"/>
+          <w:shd w:val="clear" w:color="auto" w:fill="FFFFFF"/>
+        </w:rPr>
+        <w:t>lox</w:t>
+      </w:r>
+      <w:r>
+        <w:rPr>
+          <w:rFonts w:ascii="Arial" w:eastAsia="Times New Roman" w:hAnsi="Arial" w:cs="Arial"/>
+          <w:bCs/>
+          <w:color w:val="252525"/>
+          <w:sz w:val="24"/>
+          <w:szCs w:val="24"/>
+          <w:shd w:val="clear" w:color="auto" w:fill="FFFFFF"/>
+        </w:rPr>
+        <w:t>+</w:t>
+      </w:r>
+      <w:r>
+        <w:rPr>
+          <w:rFonts w:ascii="Arial" w:eastAsia="Times New Roman" w:hAnsi="Arial" w:cs="Arial"/>
+          <w:bCs/>
+          <w:color w:val="252525"/>
+          <w:sz w:val="24"/>
+          <w:szCs w:val="24"/>
+          <w:shd w:val="clear" w:color="auto" w:fill="FFFFFF"/>
+        </w:rPr>
+        <w:t>Albcre</w:t>
+      </w:r>
+      <w:proofErr w:type="spellEnd"/>
+      <w:r>
+        <w:rPr>
+          <w:rFonts w:ascii="Arial" w:eastAsia="Times New Roman" w:hAnsi="Arial" w:cs="Arial"/>
+          <w:bCs/>
+          <w:color w:val="252525"/>
+          <w:sz w:val="24"/>
+          <w:szCs w:val="24"/>
+          <w:shd w:val="clear" w:color="auto" w:fill="FFFFFF"/>
+        </w:rPr>
+        <w:t xml:space="preserve">) </w:t>
+      </w:r>
+      <w:r>
+        <w:rPr>
+          <w:rFonts w:ascii="Arial" w:eastAsia="Times New Roman" w:hAnsi="Arial" w:cs="Arial"/>
+          <w:bCs/>
+          <w:color w:val="252525"/>
+          <w:sz w:val="24"/>
+          <w:szCs w:val="24"/>
+          <w:shd w:val="clear" w:color="auto" w:fill="FFFFFF"/>
+        </w:rPr>
+        <w:t xml:space="preserve">mice on a ketogenic diet have more gonadal and liver adiposity but exhibit no other changes in body composition compared to wild type </w:t>
+      </w:r>
+      <w:r>
+        <w:rPr>
+          <w:rFonts w:ascii="Arial" w:eastAsia="Times New Roman" w:hAnsi="Arial" w:cs="Arial"/>
+          <w:bCs/>
+          <w:color w:val="252525"/>
+          <w:sz w:val="24"/>
+          <w:szCs w:val="24"/>
+          <w:shd w:val="clear" w:color="auto" w:fill="FFFFFF"/>
+        </w:rPr>
+        <w:t>(</w:t>
+      </w:r>
+      <w:r>
+        <w:rPr>
+          <w:rFonts w:ascii="Segoe UI Symbol" w:eastAsia="Times New Roman" w:hAnsi="Segoe UI Symbol" w:cs="Segoe UI Symbol"/>
+          <w:bCs/>
+          <w:color w:val="252525"/>
+          <w:sz w:val="24"/>
+          <w:szCs w:val="24"/>
+          <w:shd w:val="clear" w:color="auto" w:fill="FFFFFF"/>
+        </w:rPr>
+        <w:t>a</w:t>
+      </w:r>
+      <w:r>
+        <w:rPr>
+          <w:rFonts w:ascii="Arial" w:eastAsia="Times New Roman" w:hAnsi="Arial" w:cs="Arial"/>
+          <w:bCs/>
+          <w:color w:val="252525"/>
+          <w:sz w:val="24"/>
+          <w:szCs w:val="24"/>
+          <w:shd w:val="clear" w:color="auto" w:fill="FFFFFF"/>
+        </w:rPr>
+        <w:t>1</w:t>
+      </w:r>
+      <w:r>
+        <w:rPr>
+          <w:rFonts w:ascii="Segoe UI Symbol" w:eastAsia="Times New Roman" w:hAnsi="Segoe UI Symbol" w:cs="Segoe UI Symbol"/>
+          <w:bCs/>
+          <w:color w:val="252525"/>
+          <w:sz w:val="24"/>
+          <w:szCs w:val="24"/>
+          <w:shd w:val="clear" w:color="auto" w:fill="FFFFFF"/>
+        </w:rPr>
+        <w:t>a</w:t>
+      </w:r>
+      <w:r>
+        <w:rPr>
+          <w:rFonts w:ascii="Arial" w:eastAsia="Times New Roman" w:hAnsi="Arial" w:cs="Arial"/>
+          <w:bCs/>
+          <w:color w:val="252525"/>
+          <w:sz w:val="24"/>
+          <w:szCs w:val="24"/>
+          <w:shd w:val="clear" w:color="auto" w:fill="FFFFFF"/>
+        </w:rPr>
+        <w:t>2lox/lox)</w:t>
+      </w:r>
+      <w:r>
+        <w:rPr>
+          <w:rFonts w:ascii="Arial" w:eastAsia="Times New Roman" w:hAnsi="Arial" w:cs="Arial"/>
+          <w:bCs/>
+          <w:color w:val="252525"/>
+          <w:sz w:val="24"/>
+          <w:szCs w:val="24"/>
+          <w:shd w:val="clear" w:color="auto" w:fill="FFFFFF"/>
+        </w:rPr>
+        <w:t xml:space="preserve"> mice.</w:t>
+      </w:r>
+      <w:r>
+        <w:rPr>
+          <w:rFonts w:ascii="Arial" w:eastAsia="Times New Roman" w:hAnsi="Arial" w:cs="Arial"/>
+          <w:bCs/>
+          <w:color w:val="252525"/>
+          <w:sz w:val="24"/>
+          <w:szCs w:val="24"/>
+          <w:shd w:val="clear" w:color="auto" w:fill="FFFFFF"/>
+        </w:rPr>
+        <w:t xml:space="preserve"> </w:t>
       </w:r>
     </w:p>
     <w:p>
@@ -9010,7 +9492,411 @@
           <w:szCs w:val="24"/>
           <w:shd w:val="clear" w:color="auto" w:fill="FFFFFF"/>
         </w:rPr>
-        <w:t>A. Body Weight</w:t>
+        <w:t>A</w:t>
+      </w:r>
+      <w:r>
+        <w:rPr>
+          <w:rFonts w:ascii="Arial" w:eastAsia="Times New Roman" w:hAnsi="Arial" w:cs="Arial"/>
+          <w:bCs/>
+          <w:color w:val="252525"/>
+          <w:sz w:val="24"/>
+          <w:szCs w:val="24"/>
+          <w:shd w:val="clear" w:color="auto" w:fill="FFFFFF"/>
+        </w:rPr>
+        <w:t>)</w:t>
+      </w:r>
+      <w:r>
+        <w:rPr>
+          <w:rFonts w:ascii="Arial" w:eastAsia="Times New Roman" w:hAnsi="Arial" w:cs="Arial"/>
+          <w:bCs/>
+          <w:color w:val="252525"/>
+          <w:sz w:val="24"/>
+          <w:szCs w:val="24"/>
+          <w:shd w:val="clear" w:color="auto" w:fill="FFFFFF"/>
+        </w:rPr>
+        <w:t xml:space="preserve"> </w:t>
+      </w:r>
+      <w:r>
+        <w:rPr>
+          <w:rFonts w:ascii="Arial" w:eastAsia="Times New Roman" w:hAnsi="Arial" w:cs="Arial"/>
+          <w:bCs/>
+          <w:color w:val="252525"/>
+          <w:sz w:val="24"/>
+          <w:szCs w:val="24"/>
+          <w:shd w:val="clear" w:color="auto" w:fill="FFFFFF"/>
+        </w:rPr>
+        <w:t>Changes in b</w:t>
+      </w:r>
+      <w:r>
+        <w:rPr>
+          <w:rFonts w:ascii="Arial" w:eastAsia="Times New Roman" w:hAnsi="Arial" w:cs="Arial"/>
+          <w:bCs/>
+          <w:color w:val="252525"/>
+          <w:sz w:val="24"/>
+          <w:szCs w:val="24"/>
+          <w:shd w:val="clear" w:color="auto" w:fill="FFFFFF"/>
+        </w:rPr>
+        <w:t xml:space="preserve">ody </w:t>
+      </w:r>
+      <w:r>
+        <w:rPr>
+          <w:rFonts w:ascii="Arial" w:eastAsia="Times New Roman" w:hAnsi="Arial" w:cs="Arial"/>
+          <w:bCs/>
+          <w:color w:val="252525"/>
+          <w:sz w:val="24"/>
+          <w:szCs w:val="24"/>
+          <w:shd w:val="clear" w:color="auto" w:fill="FFFFFF"/>
+        </w:rPr>
+        <w:t>w</w:t>
+      </w:r>
+      <w:r>
+        <w:rPr>
+          <w:rFonts w:ascii="Arial" w:eastAsia="Times New Roman" w:hAnsi="Arial" w:cs="Arial"/>
+          <w:bCs/>
+          <w:color w:val="252525"/>
+          <w:sz w:val="24"/>
+          <w:szCs w:val="24"/>
+          <w:shd w:val="clear" w:color="auto" w:fill="FFFFFF"/>
+        </w:rPr>
+        <w:t>eight</w:t>
+      </w:r>
+      <w:r>
+        <w:rPr>
+          <w:rFonts w:ascii="Arial" w:eastAsia="Times New Roman" w:hAnsi="Arial" w:cs="Arial"/>
+          <w:bCs/>
+          <w:color w:val="252525"/>
+          <w:sz w:val="24"/>
+          <w:szCs w:val="24"/>
+          <w:shd w:val="clear" w:color="auto" w:fill="FFFFFF"/>
+        </w:rPr>
+        <w:t xml:space="preserve"> </w:t>
+      </w:r>
+      <w:r>
+        <w:rPr>
+          <w:rFonts w:ascii="Arial" w:eastAsia="Times New Roman" w:hAnsi="Arial" w:cs="Arial"/>
+          <w:bCs/>
+          <w:color w:val="252525"/>
+          <w:sz w:val="24"/>
+          <w:szCs w:val="24"/>
+          <w:shd w:val="clear" w:color="auto" w:fill="FFFFFF"/>
+        </w:rPr>
+        <w:t xml:space="preserve">of KO and WT </w:t>
+      </w:r>
+      <w:r>
+        <w:rPr>
+          <w:rFonts w:ascii="Arial" w:eastAsia="Times New Roman" w:hAnsi="Arial" w:cs="Arial"/>
+          <w:bCs/>
+          <w:color w:val="252525"/>
+          <w:sz w:val="24"/>
+          <w:szCs w:val="24"/>
+          <w:shd w:val="clear" w:color="auto" w:fill="FFFFFF"/>
+        </w:rPr>
+        <w:t xml:space="preserve">male and female mice on a </w:t>
+      </w:r>
+      <w:r>
+        <w:rPr>
+          <w:rFonts w:ascii="Arial" w:eastAsia="Times New Roman" w:hAnsi="Arial" w:cs="Arial"/>
+          <w:bCs/>
+          <w:color w:val="252525"/>
+          <w:sz w:val="24"/>
+          <w:szCs w:val="24"/>
+          <w:shd w:val="clear" w:color="auto" w:fill="FFFFFF"/>
+        </w:rPr>
+        <w:t>KD</w:t>
+      </w:r>
+      <w:r>
+        <w:rPr>
+          <w:rFonts w:ascii="Arial" w:eastAsia="Times New Roman" w:hAnsi="Arial" w:cs="Arial"/>
+          <w:bCs/>
+          <w:color w:val="252525"/>
+          <w:sz w:val="24"/>
+          <w:szCs w:val="24"/>
+          <w:shd w:val="clear" w:color="auto" w:fill="FFFFFF"/>
+        </w:rPr>
+        <w:t xml:space="preserve"> and </w:t>
+      </w:r>
+      <w:r>
+        <w:rPr>
+          <w:rFonts w:ascii="Arial" w:eastAsia="Times New Roman" w:hAnsi="Arial" w:cs="Arial"/>
+          <w:bCs/>
+          <w:color w:val="252525"/>
+          <w:sz w:val="24"/>
+          <w:szCs w:val="24"/>
+          <w:shd w:val="clear" w:color="auto" w:fill="FFFFFF"/>
+        </w:rPr>
+        <w:t>CD</w:t>
+      </w:r>
+      <w:r>
+        <w:rPr>
+          <w:rFonts w:ascii="Arial" w:eastAsia="Times New Roman" w:hAnsi="Arial" w:cs="Arial"/>
+          <w:bCs/>
+          <w:color w:val="252525"/>
+          <w:sz w:val="24"/>
+          <w:szCs w:val="24"/>
+          <w:shd w:val="clear" w:color="auto" w:fill="FFFFFF"/>
+        </w:rPr>
+        <w:t xml:space="preserve"> from the time of injection (-2 weeks) to the time of sacrifice (4 weeks).</w:t>
+      </w:r>
+      <w:r>
+        <w:rPr>
+          <w:rFonts w:ascii="Arial" w:eastAsia="Times New Roman" w:hAnsi="Arial" w:cs="Arial"/>
+          <w:bCs/>
+          <w:color w:val="252525"/>
+          <w:sz w:val="24"/>
+          <w:szCs w:val="24"/>
+          <w:shd w:val="clear" w:color="auto" w:fill="FFFFFF"/>
+        </w:rPr>
+        <w:t xml:space="preserve"> At week 0 mice were started on either the ketogenic or control matched diet. </w:t>
+      </w:r>
+      <w:r>
+        <w:rPr>
+          <w:rFonts w:ascii="Arial" w:eastAsia="Times New Roman" w:hAnsi="Arial" w:cs="Arial"/>
+          <w:bCs/>
+          <w:color w:val="252525"/>
+          <w:sz w:val="24"/>
+          <w:szCs w:val="24"/>
+          <w:shd w:val="clear" w:color="auto" w:fill="FFFFFF"/>
+        </w:rPr>
+        <w:t>B</w:t>
+      </w:r>
+      <w:r>
+        <w:rPr>
+          <w:rFonts w:ascii="Arial" w:eastAsia="Times New Roman" w:hAnsi="Arial" w:cs="Arial"/>
+          <w:bCs/>
+          <w:color w:val="252525"/>
+          <w:sz w:val="24"/>
+          <w:szCs w:val="24"/>
+          <w:shd w:val="clear" w:color="auto" w:fill="FFFFFF"/>
+        </w:rPr>
+        <w:t>)</w:t>
+      </w:r>
+      <w:r>
+        <w:rPr>
+          <w:rFonts w:ascii="Arial" w:eastAsia="Times New Roman" w:hAnsi="Arial" w:cs="Arial"/>
+          <w:bCs/>
+          <w:color w:val="252525"/>
+          <w:sz w:val="24"/>
+          <w:szCs w:val="24"/>
+          <w:shd w:val="clear" w:color="auto" w:fill="FFFFFF"/>
+        </w:rPr>
+        <w:t xml:space="preserve"> </w:t>
+      </w:r>
+      <w:r>
+        <w:rPr>
+          <w:rFonts w:ascii="Arial" w:eastAsia="Times New Roman" w:hAnsi="Arial" w:cs="Arial"/>
+          <w:bCs/>
+          <w:color w:val="252525"/>
+          <w:sz w:val="24"/>
+          <w:szCs w:val="24"/>
+          <w:shd w:val="clear" w:color="auto" w:fill="FFFFFF"/>
+        </w:rPr>
+        <w:t>Changes in f</w:t>
+      </w:r>
+      <w:r>
+        <w:rPr>
+          <w:rFonts w:ascii="Arial" w:eastAsia="Times New Roman" w:hAnsi="Arial" w:cs="Arial"/>
+          <w:bCs/>
+          <w:color w:val="252525"/>
+          <w:sz w:val="24"/>
+          <w:szCs w:val="24"/>
+          <w:shd w:val="clear" w:color="auto" w:fill="FFFFFF"/>
+        </w:rPr>
+        <w:t xml:space="preserve">at </w:t>
+      </w:r>
+      <w:r>
+        <w:rPr>
+          <w:rFonts w:ascii="Arial" w:eastAsia="Times New Roman" w:hAnsi="Arial" w:cs="Arial"/>
+          <w:bCs/>
+          <w:color w:val="252525"/>
+          <w:sz w:val="24"/>
+          <w:szCs w:val="24"/>
+          <w:shd w:val="clear" w:color="auto" w:fill="FFFFFF"/>
+        </w:rPr>
+        <w:t>m</w:t>
+      </w:r>
+      <w:r>
+        <w:rPr>
+          <w:rFonts w:ascii="Arial" w:eastAsia="Times New Roman" w:hAnsi="Arial" w:cs="Arial"/>
+          <w:bCs/>
+          <w:color w:val="252525"/>
+          <w:sz w:val="24"/>
+          <w:szCs w:val="24"/>
+          <w:shd w:val="clear" w:color="auto" w:fill="FFFFFF"/>
+        </w:rPr>
+        <w:t>ass</w:t>
+      </w:r>
+      <w:r>
+        <w:rPr>
+          <w:rFonts w:ascii="Arial" w:eastAsia="Times New Roman" w:hAnsi="Arial" w:cs="Arial"/>
+          <w:bCs/>
+          <w:color w:val="252525"/>
+          <w:sz w:val="24"/>
+          <w:szCs w:val="24"/>
+          <w:shd w:val="clear" w:color="auto" w:fill="FFFFFF"/>
+        </w:rPr>
+        <w:t xml:space="preserve"> </w:t>
+      </w:r>
+      <w:r>
+        <w:rPr>
+          <w:rFonts w:ascii="Arial" w:eastAsia="Times New Roman" w:hAnsi="Arial" w:cs="Arial"/>
+          <w:bCs/>
+          <w:color w:val="252525"/>
+          <w:sz w:val="24"/>
+          <w:szCs w:val="24"/>
+          <w:shd w:val="clear" w:color="auto" w:fill="FFFFFF"/>
+        </w:rPr>
+        <w:t xml:space="preserve">of KO and WT male and female mice on a </w:t>
+      </w:r>
+      <w:r>
+        <w:rPr>
+          <w:rFonts w:ascii="Arial" w:eastAsia="Times New Roman" w:hAnsi="Arial" w:cs="Arial"/>
+          <w:bCs/>
+          <w:color w:val="252525"/>
+          <w:sz w:val="24"/>
+          <w:szCs w:val="24"/>
+          <w:shd w:val="clear" w:color="auto" w:fill="FFFFFF"/>
+        </w:rPr>
+        <w:t xml:space="preserve">KD or CD. Fat mass was measured weekly in vivo using </w:t>
+      </w:r>
+      <w:proofErr w:type="spellStart"/>
+      <w:r>
+        <w:rPr>
+          <w:rFonts w:ascii="Arial" w:eastAsia="Times New Roman" w:hAnsi="Arial" w:cs="Arial"/>
+          <w:color w:val="000000"/>
+          <w:sz w:val="24"/>
+          <w:szCs w:val="24"/>
+          <w:shd w:val="clear" w:color="auto" w:fill="FFFFFF"/>
+        </w:rPr>
+        <w:t>using</w:t>
+      </w:r>
+      <w:proofErr w:type="spellEnd"/>
+      <w:r>
+        <w:rPr>
+          <w:rFonts w:ascii="Arial" w:eastAsia="Times New Roman" w:hAnsi="Arial" w:cs="Arial"/>
+          <w:color w:val="000000"/>
+          <w:sz w:val="24"/>
+          <w:szCs w:val="24"/>
+          <w:shd w:val="clear" w:color="auto" w:fill="FFFFFF"/>
+        </w:rPr>
+        <w:t xml:space="preserve"> Echo MRI 1100</w:t>
+      </w:r>
+      <w:r>
+        <w:rPr>
+          <w:rFonts w:ascii="Arial" w:eastAsia="Times New Roman" w:hAnsi="Arial" w:cs="Arial"/>
+          <w:color w:val="000000"/>
+          <w:sz w:val="24"/>
+          <w:szCs w:val="24"/>
+          <w:shd w:val="clear" w:color="auto" w:fill="FFFFFF"/>
+        </w:rPr>
+        <w:t xml:space="preserve">. </w:t>
+      </w:r>
+      <w:r>
+        <w:rPr>
+          <w:rFonts w:ascii="Arial" w:eastAsia="Times New Roman" w:hAnsi="Arial" w:cs="Arial"/>
+          <w:bCs/>
+          <w:color w:val="252525"/>
+          <w:sz w:val="24"/>
+          <w:szCs w:val="24"/>
+          <w:shd w:val="clear" w:color="auto" w:fill="FFFFFF"/>
+        </w:rPr>
+        <w:t>C</w:t>
+      </w:r>
+      <w:r>
+        <w:rPr>
+          <w:rFonts w:ascii="Arial" w:eastAsia="Times New Roman" w:hAnsi="Arial" w:cs="Arial"/>
+          <w:bCs/>
+          <w:color w:val="252525"/>
+          <w:sz w:val="24"/>
+          <w:szCs w:val="24"/>
+          <w:shd w:val="clear" w:color="auto" w:fill="FFFFFF"/>
+        </w:rPr>
+        <w:t>)</w:t>
+      </w:r>
+      <w:r>
+        <w:rPr>
+          <w:rFonts w:ascii="Arial" w:eastAsia="Times New Roman" w:hAnsi="Arial" w:cs="Arial"/>
+          <w:bCs/>
+          <w:color w:val="252525"/>
+          <w:sz w:val="24"/>
+          <w:szCs w:val="24"/>
+          <w:shd w:val="clear" w:color="auto" w:fill="FFFFFF"/>
+        </w:rPr>
+        <w:t xml:space="preserve"> </w:t>
+      </w:r>
+      <w:r>
+        <w:rPr>
+          <w:rFonts w:ascii="Arial" w:eastAsia="Times New Roman" w:hAnsi="Arial" w:cs="Arial"/>
+          <w:bCs/>
+          <w:color w:val="252525"/>
+          <w:sz w:val="24"/>
+          <w:szCs w:val="24"/>
+          <w:shd w:val="clear" w:color="auto" w:fill="FFFFFF"/>
+        </w:rPr>
+        <w:t xml:space="preserve">Changes in </w:t>
+      </w:r>
+      <w:r>
+        <w:rPr>
+          <w:rFonts w:ascii="Arial" w:eastAsia="Times New Roman" w:hAnsi="Arial" w:cs="Arial"/>
+          <w:bCs/>
+          <w:color w:val="252525"/>
+          <w:sz w:val="24"/>
+          <w:szCs w:val="24"/>
+          <w:shd w:val="clear" w:color="auto" w:fill="FFFFFF"/>
+        </w:rPr>
+        <w:t>lean</w:t>
+      </w:r>
+      <w:r>
+        <w:rPr>
+          <w:rFonts w:ascii="Arial" w:eastAsia="Times New Roman" w:hAnsi="Arial" w:cs="Arial"/>
+          <w:bCs/>
+          <w:color w:val="252525"/>
+          <w:sz w:val="24"/>
+          <w:szCs w:val="24"/>
+          <w:shd w:val="clear" w:color="auto" w:fill="FFFFFF"/>
+        </w:rPr>
+        <w:t xml:space="preserve"> mass of KO and WT male and female mice on a KD or CD</w:t>
+      </w:r>
+      <w:r>
+        <w:rPr>
+          <w:rFonts w:ascii="Arial" w:eastAsia="Times New Roman" w:hAnsi="Arial" w:cs="Arial"/>
+          <w:bCs/>
+          <w:color w:val="252525"/>
+          <w:sz w:val="24"/>
+          <w:szCs w:val="24"/>
+          <w:shd w:val="clear" w:color="auto" w:fill="FFFFFF"/>
+        </w:rPr>
+        <w:t xml:space="preserve"> measured in vivo weekly using</w:t>
+      </w:r>
+      <w:r>
+        <w:rPr>
+          <w:rFonts w:ascii="Arial" w:eastAsia="Times New Roman" w:hAnsi="Arial" w:cs="Arial"/>
+          <w:color w:val="000000"/>
+          <w:sz w:val="24"/>
+          <w:szCs w:val="24"/>
+          <w:shd w:val="clear" w:color="auto" w:fill="FFFFFF"/>
+        </w:rPr>
+        <w:t xml:space="preserve"> </w:t>
+      </w:r>
+      <w:r>
+        <w:rPr>
+          <w:rFonts w:ascii="Arial" w:eastAsia="Times New Roman" w:hAnsi="Arial" w:cs="Arial"/>
+          <w:color w:val="000000"/>
+          <w:sz w:val="24"/>
+          <w:szCs w:val="24"/>
+          <w:shd w:val="clear" w:color="auto" w:fill="FFFFFF"/>
+        </w:rPr>
+        <w:t>Echo MRI 1100</w:t>
+      </w:r>
+      <w:r>
+        <w:rPr>
+          <w:rFonts w:ascii="Arial" w:eastAsia="Times New Roman" w:hAnsi="Arial" w:cs="Arial"/>
+          <w:bCs/>
+          <w:color w:val="252525"/>
+          <w:sz w:val="24"/>
+          <w:szCs w:val="24"/>
+          <w:shd w:val="clear" w:color="auto" w:fill="FFFFFF"/>
+        </w:rPr>
+        <w:t xml:space="preserve">. </w:t>
       </w:r>
     </w:p>
     <w:p>
@@ -9038,7 +9924,73 @@
           <w:szCs w:val="24"/>
           <w:shd w:val="clear" w:color="auto" w:fill="FFFFFF"/>
         </w:rPr>
-        <w:t>B. Fat Mass</w:t>
+        <w:t>D.</w:t>
+      </w:r>
+      <w:r>
+        <w:rPr>
+          <w:rFonts w:ascii="Arial" w:eastAsia="Times New Roman" w:hAnsi="Arial" w:cs="Arial"/>
+          <w:bCs/>
+          <w:color w:val="252525"/>
+          <w:sz w:val="24"/>
+          <w:szCs w:val="24"/>
+          <w:shd w:val="clear" w:color="auto" w:fill="FFFFFF"/>
+        </w:rPr>
+        <w:t>)</w:t>
+      </w:r>
+      <w:r>
+        <w:rPr>
+          <w:rFonts w:ascii="Arial" w:eastAsia="Times New Roman" w:hAnsi="Arial" w:cs="Arial"/>
+          <w:bCs/>
+          <w:color w:val="252525"/>
+          <w:sz w:val="24"/>
+          <w:szCs w:val="24"/>
+          <w:shd w:val="clear" w:color="auto" w:fill="FFFFFF"/>
+        </w:rPr>
+        <w:t xml:space="preserve"> </w:t>
+      </w:r>
+      <w:r>
+        <w:rPr>
+          <w:rFonts w:ascii="Arial" w:eastAsia="Times New Roman" w:hAnsi="Arial" w:cs="Arial"/>
+          <w:bCs/>
+          <w:color w:val="252525"/>
+          <w:sz w:val="24"/>
+          <w:szCs w:val="24"/>
+          <w:shd w:val="clear" w:color="auto" w:fill="FFFFFF"/>
+        </w:rPr>
+        <w:t>Gastroc</w:t>
+      </w:r>
+      <w:r>
+        <w:rPr>
+          <w:rFonts w:ascii="Arial" w:eastAsia="Times New Roman" w:hAnsi="Arial" w:cs="Arial"/>
+          <w:bCs/>
+          <w:color w:val="252525"/>
+          <w:sz w:val="24"/>
+          <w:szCs w:val="24"/>
+          <w:shd w:val="clear" w:color="auto" w:fill="FFFFFF"/>
+        </w:rPr>
+        <w:t xml:space="preserve">nemius weight of </w:t>
+      </w:r>
+      <w:r>
+        <w:rPr>
+          <w:rFonts w:ascii="Arial" w:eastAsia="Times New Roman" w:hAnsi="Arial" w:cs="Arial"/>
+          <w:bCs/>
+          <w:color w:val="252525"/>
+          <w:sz w:val="24"/>
+          <w:szCs w:val="24"/>
+          <w:shd w:val="clear" w:color="auto" w:fill="FFFFFF"/>
+        </w:rPr>
+        <w:t>KO and WT male and female mice on a KD and CD</w:t>
+      </w:r>
+      <w:r>
+        <w:rPr>
+          <w:rFonts w:ascii="Arial" w:eastAsia="Times New Roman" w:hAnsi="Arial" w:cs="Arial"/>
+          <w:bCs/>
+          <w:color w:val="252525"/>
+          <w:sz w:val="24"/>
+          <w:szCs w:val="24"/>
+          <w:shd w:val="clear" w:color="auto" w:fill="FFFFFF"/>
+        </w:rPr>
+        <w:t xml:space="preserve"> at the time of sacrifice (week 4). </w:t>
       </w:r>
     </w:p>
     <w:p>
@@ -9066,7 +10018,62 @@
           <w:szCs w:val="24"/>
           <w:shd w:val="clear" w:color="auto" w:fill="FFFFFF"/>
         </w:rPr>
-        <w:t>C. Lean Mass</w:t>
+        <w:t>E. Quad</w:t>
+      </w:r>
+      <w:bookmarkStart w:id="0" w:name="_GoBack"/>
+      <w:bookmarkEnd w:id="0"/>
+    </w:p>
+    <w:p>
+      <w:pPr>
+        <w:pStyle w:val="ListParagraph"/>
+        <w:ind w:left="1440"/>
+        <w:rPr>
+          <w:rFonts w:ascii="Arial" w:eastAsia="Times New Roman" w:hAnsi="Arial" w:cs="Arial"/>
+          <w:bCs/>
+          <w:color w:val="252525"/>
+          <w:sz w:val="24"/>
+          <w:szCs w:val="24"/>
+          <w:shd w:val="clear" w:color="auto" w:fill="FFFFFF"/>
+        </w:rPr>
+      </w:pPr>
+    </w:p>
+    <w:p>
+      <w:pPr>
+        <w:pStyle w:val="ListParagraph"/>
+        <w:numPr>
+          <w:ilvl w:val="0"/>
+          <w:numId w:val="4"/>
+        </w:numPr>
+        <w:rPr>
+          <w:rFonts w:ascii="Arial" w:eastAsia="Times New Roman" w:hAnsi="Arial" w:cs="Arial"/>
+          <w:bCs/>
+          <w:color w:val="252525"/>
+          <w:sz w:val="24"/>
+          <w:szCs w:val="24"/>
+          <w:shd w:val="clear" w:color="auto" w:fill="FFFFFF"/>
+        </w:rPr>
+      </w:pPr>
+      <w:r>
+        <w:rPr>
+          <w:rFonts w:ascii="Arial" w:eastAsia="Times New Roman" w:hAnsi="Arial" w:cs="Arial"/>
+          <w:bCs/>
+          <w:color w:val="252525"/>
+          <w:sz w:val="24"/>
+          <w:szCs w:val="24"/>
+          <w:shd w:val="clear" w:color="auto" w:fill="FFFFFF"/>
+        </w:rPr>
+        <w:t xml:space="preserve">Figure 5. </w:t>
+      </w:r>
+      <w:r>
+        <w:rPr>
+          <w:rFonts w:ascii="Arial" w:eastAsia="Times New Roman" w:hAnsi="Arial" w:cs="Arial"/>
+          <w:bCs/>
+          <w:color w:val="252525"/>
+          <w:sz w:val="24"/>
+          <w:szCs w:val="24"/>
+          <w:shd w:val="clear" w:color="auto" w:fill="FFFFFF"/>
+        </w:rPr>
+        <w:t xml:space="preserve">Liver fat changes </w:t>
       </w:r>
     </w:p>
     <w:p>
@@ -9094,18 +10101,7 @@
           <w:szCs w:val="24"/>
           <w:shd w:val="clear" w:color="auto" w:fill="FFFFFF"/>
         </w:rPr>
-        <w:t xml:space="preserve">D. </w:t>
-      </w:r>
-      <w:r>
-        <w:rPr>
-          <w:rFonts w:ascii="Arial" w:eastAsia="Times New Roman" w:hAnsi="Arial" w:cs="Arial"/>
-          <w:bCs/>
-          <w:color w:val="252525"/>
-          <w:sz w:val="24"/>
-          <w:szCs w:val="24"/>
-          <w:shd w:val="clear" w:color="auto" w:fill="FFFFFF"/>
-        </w:rPr>
-        <w:t>Gastroc</w:t>
+        <w:t xml:space="preserve">A. Histology </w:t>
       </w:r>
     </w:p>
     <w:p>
@@ -9133,7 +10129,46 @@
           <w:szCs w:val="24"/>
           <w:shd w:val="clear" w:color="auto" w:fill="FFFFFF"/>
         </w:rPr>
-        <w:t>E. Quad</w:t>
+        <w:t>B. TGs</w:t>
+      </w:r>
+    </w:p>
+    <w:p>
+      <w:pPr>
+        <w:pStyle w:val="ListParagraph"/>
+        <w:numPr>
+          <w:ilvl w:val="0"/>
+          <w:numId w:val="4"/>
+        </w:numPr>
+        <w:rPr>
+          <w:rFonts w:ascii="Arial" w:eastAsia="Times New Roman" w:hAnsi="Arial" w:cs="Arial"/>
+          <w:bCs/>
+          <w:color w:val="252525"/>
+          <w:sz w:val="24"/>
+          <w:szCs w:val="24"/>
+          <w:shd w:val="clear" w:color="auto" w:fill="FFFFFF"/>
+        </w:rPr>
+      </w:pPr>
+      <w:r>
+        <w:rPr>
+          <w:rFonts w:ascii="Arial" w:eastAsia="Times New Roman" w:hAnsi="Arial" w:cs="Arial"/>
+          <w:bCs/>
+          <w:color w:val="252525"/>
+          <w:sz w:val="24"/>
+          <w:szCs w:val="24"/>
+          <w:shd w:val="clear" w:color="auto" w:fill="FFFFFF"/>
+        </w:rPr>
+        <w:t>Figure 6</w:t>
+      </w:r>
+      <w:r>
+        <w:rPr>
+          <w:rFonts w:ascii="Arial" w:eastAsia="Times New Roman" w:hAnsi="Arial" w:cs="Arial"/>
+          <w:bCs/>
+          <w:color w:val="252525"/>
+          <w:sz w:val="24"/>
+          <w:szCs w:val="24"/>
+          <w:shd w:val="clear" w:color="auto" w:fill="FFFFFF"/>
+        </w:rPr>
+        <w:t>. ITT</w:t>
       </w:r>
     </w:p>
     <w:p>
@@ -9152,33 +10187,27 @@
           <w:shd w:val="clear" w:color="auto" w:fill="FFFFFF"/>
         </w:rPr>
       </w:pPr>
-    </w:p>
-    <w:p>
-      <w:pPr>
-        <w:pStyle w:val="ListParagraph"/>
-        <w:numPr>
-          <w:ilvl w:val="0"/>
-          <w:numId w:val="4"/>
-        </w:numPr>
-        <w:rPr>
-          <w:rFonts w:ascii="Arial" w:eastAsia="Times New Roman" w:hAnsi="Arial" w:cs="Arial"/>
-          <w:bCs/>
-          <w:color w:val="252525"/>
-          <w:sz w:val="24"/>
-          <w:szCs w:val="24"/>
-          <w:shd w:val="clear" w:color="auto" w:fill="FFFFFF"/>
-        </w:rPr>
-      </w:pPr>
-      <w:r>
-        <w:rPr>
-          <w:rFonts w:ascii="Arial" w:eastAsia="Times New Roman" w:hAnsi="Arial" w:cs="Arial"/>
-          <w:bCs/>
-          <w:color w:val="252525"/>
-          <w:sz w:val="24"/>
-          <w:szCs w:val="24"/>
-          <w:shd w:val="clear" w:color="auto" w:fill="FFFFFF"/>
-        </w:rPr>
-        <w:t>Figure 5. ITT</w:t>
+      <w:r>
+        <w:rPr>
+          <w:rFonts w:ascii="Arial" w:eastAsia="Times New Roman" w:hAnsi="Arial" w:cs="Arial"/>
+          <w:bCs/>
+          <w:color w:val="252525"/>
+          <w:sz w:val="24"/>
+          <w:szCs w:val="24"/>
+          <w:shd w:val="clear" w:color="auto" w:fill="FFFFFF"/>
+        </w:rPr>
+        <w:t>A</w:t>
+      </w:r>
+      <w:r>
+        <w:rPr>
+          <w:rFonts w:ascii="Arial" w:eastAsia="Times New Roman" w:hAnsi="Arial" w:cs="Arial"/>
+          <w:bCs/>
+          <w:color w:val="252525"/>
+          <w:sz w:val="24"/>
+          <w:szCs w:val="24"/>
+          <w:shd w:val="clear" w:color="auto" w:fill="FFFFFF"/>
+        </w:rPr>
+        <w:t xml:space="preserve">. </w:t>
       </w:r>
     </w:p>
     <w:p>
@@ -11308,7 +12337,7 @@
 </file>
 
 <file path=customXml/itemProps1.xml><?xml version="1.0" encoding="utf-8"?>
-<ds:datastoreItem xmlns:ds="http://schemas.openxmlformats.org/officeDocument/2006/customXml" ds:itemID="{24CF06AD-DBBF-B84E-928C-CE06541D5BE6}">
+<ds:datastoreItem xmlns:ds="http://schemas.openxmlformats.org/officeDocument/2006/customXml" ds:itemID="{346F7A39-E8DE-664A-BBD8-9D38FD837237}">
   <ds:schemaRefs>
     <ds:schemaRef ds:uri="http://schemas.openxmlformats.org/officeDocument/2006/bibliography"/>
   </ds:schemaRefs>

</xml_diff>

<commit_message>
Experimental Design Figure caption
</commit_message>
<xml_diff>
--- a/Manuscripts/Liver AMPK Ketogenic Diet Paper/Manuscript.docx
+++ b/Manuscripts/Liver AMPK Ketogenic Diet Paper/Manuscript.docx
@@ -8850,35 +8850,256 @@
           <w:szCs w:val="24"/>
           <w:shd w:val="clear" w:color="auto" w:fill="FFFFFF"/>
         </w:rPr>
-        <w:t xml:space="preserve">Figure 1. Experimental Design. </w:t>
+        <w:t xml:space="preserve">Figure 1. Experimental </w:t>
+      </w:r>
+      <w:r>
+        <w:rPr>
+          <w:rFonts w:ascii="Arial" w:eastAsia="Times New Roman" w:hAnsi="Arial" w:cs="Arial"/>
+          <w:bCs/>
+          <w:color w:val="252525"/>
+          <w:sz w:val="24"/>
+          <w:szCs w:val="24"/>
+          <w:shd w:val="clear" w:color="auto" w:fill="FFFFFF"/>
+        </w:rPr>
+        <w:t>d</w:t>
+      </w:r>
+      <w:r>
+        <w:rPr>
+          <w:rFonts w:ascii="Arial" w:eastAsia="Times New Roman" w:hAnsi="Arial" w:cs="Arial"/>
+          <w:bCs/>
+          <w:color w:val="252525"/>
+          <w:sz w:val="24"/>
+          <w:szCs w:val="24"/>
+          <w:shd w:val="clear" w:color="auto" w:fill="FFFFFF"/>
+        </w:rPr>
+        <w:t>esign</w:t>
+      </w:r>
+      <w:r>
+        <w:rPr>
+          <w:rFonts w:ascii="Arial" w:eastAsia="Times New Roman" w:hAnsi="Arial" w:cs="Arial"/>
+          <w:bCs/>
+          <w:color w:val="252525"/>
+          <w:sz w:val="24"/>
+          <w:szCs w:val="24"/>
+          <w:shd w:val="clear" w:color="auto" w:fill="FFFFFF"/>
+        </w:rPr>
+        <w:t xml:space="preserve"> </w:t>
+      </w:r>
+      <w:r>
+        <w:rPr>
+          <w:rFonts w:ascii="Arial" w:eastAsia="Times New Roman" w:hAnsi="Arial" w:cs="Arial"/>
+          <w:bCs/>
+          <w:color w:val="252525"/>
+          <w:sz w:val="24"/>
+          <w:szCs w:val="24"/>
+          <w:shd w:val="clear" w:color="auto" w:fill="FFFFFF"/>
+        </w:rPr>
+        <w:t xml:space="preserve">of AMPK </w:t>
+      </w:r>
+      <w:r>
+        <w:rPr>
+          <w:rFonts w:ascii="Arial" w:eastAsia="Times New Roman" w:hAnsi="Arial" w:cs="Arial"/>
+          <w:bCs/>
+          <w:color w:val="252525"/>
+          <w:sz w:val="24"/>
+          <w:szCs w:val="24"/>
+          <w:shd w:val="clear" w:color="auto" w:fill="FFFFFF"/>
+        </w:rPr>
+        <w:t>alpha1/2 KO mice on a ketogenic diet</w:t>
+      </w:r>
+      <w:r>
+        <w:rPr>
+          <w:rFonts w:ascii="Arial" w:eastAsia="Times New Roman" w:hAnsi="Arial" w:cs="Arial"/>
+          <w:bCs/>
+          <w:color w:val="252525"/>
+          <w:sz w:val="24"/>
+          <w:szCs w:val="24"/>
+          <w:shd w:val="clear" w:color="auto" w:fill="FFFFFF"/>
+        </w:rPr>
+        <w:t xml:space="preserve">. </w:t>
       </w:r>
     </w:p>
     <w:p>
       <w:pPr>
-        <w:pStyle w:val="ListParagraph"/>
-        <w:numPr>
-          <w:ilvl w:val="2"/>
-          <w:numId w:val="4"/>
-        </w:numPr>
-        <w:rPr>
-          <w:rFonts w:ascii="Arial" w:eastAsia="Times New Roman" w:hAnsi="Arial" w:cs="Arial"/>
-          <w:bCs/>
-          <w:color w:val="FF0000"/>
-          <w:sz w:val="24"/>
-          <w:szCs w:val="24"/>
-          <w:shd w:val="clear" w:color="auto" w:fill="FFFFFF"/>
-        </w:rPr>
-      </w:pPr>
-      <w:r>
-        <w:rPr>
-          <w:rFonts w:ascii="Arial" w:eastAsia="Times New Roman" w:hAnsi="Arial" w:cs="Arial"/>
-          <w:bCs/>
-          <w:color w:val="FF0000"/>
-          <w:sz w:val="24"/>
-          <w:szCs w:val="24"/>
-          <w:shd w:val="clear" w:color="auto" w:fill="FFFFFF"/>
-        </w:rPr>
-        <w:t>Insert Figure 1 from illustrator?</w:t>
+        <w:rPr>
+          <w:rFonts w:ascii="Arial" w:eastAsia="Times New Roman" w:hAnsi="Arial" w:cs="Arial"/>
+          <w:bCs/>
+          <w:color w:val="252525"/>
+          <w:sz w:val="24"/>
+          <w:szCs w:val="24"/>
+          <w:shd w:val="clear" w:color="auto" w:fill="FFFFFF"/>
+        </w:rPr>
+      </w:pPr>
+      <w:r>
+        <w:rPr>
+          <w:rFonts w:ascii="Arial" w:eastAsia="Times New Roman" w:hAnsi="Arial" w:cs="Arial"/>
+          <w:color w:val="000000"/>
+          <w:sz w:val="24"/>
+          <w:szCs w:val="24"/>
+          <w:shd w:val="clear" w:color="auto" w:fill="FFFFFF"/>
+        </w:rPr>
+        <w:t>M</w:t>
+      </w:r>
+      <w:r>
+        <w:rPr>
+          <w:rFonts w:ascii="Arial" w:eastAsia="Times New Roman" w:hAnsi="Arial" w:cs="Arial"/>
+          <w:color w:val="000000"/>
+          <w:sz w:val="24"/>
+          <w:szCs w:val="24"/>
+          <w:shd w:val="clear" w:color="auto" w:fill="FFFFFF"/>
+        </w:rPr>
+        <w:t>ice were raised on a normal chow diet (Lab Diet; 2.91 kcal/g; 5% fat, 24% protein, 2.7% sucrose, 32% starch). At 70 days old</w:t>
+      </w:r>
+      <w:r>
+        <w:rPr>
+          <w:rFonts w:ascii="Arial" w:eastAsia="Times New Roman" w:hAnsi="Arial" w:cs="Arial"/>
+          <w:color w:val="000000"/>
+          <w:sz w:val="24"/>
+          <w:szCs w:val="24"/>
+          <w:shd w:val="clear" w:color="auto" w:fill="FFFFFF"/>
+        </w:rPr>
+        <w:t xml:space="preserve"> (week -2)</w:t>
+      </w:r>
+      <w:r>
+        <w:rPr>
+          <w:rFonts w:ascii="Arial" w:eastAsia="Times New Roman" w:hAnsi="Arial" w:cs="Arial"/>
+          <w:color w:val="000000"/>
+          <w:sz w:val="24"/>
+          <w:szCs w:val="24"/>
+          <w:shd w:val="clear" w:color="auto" w:fill="FFFFFF"/>
+        </w:rPr>
+        <w:t xml:space="preserve">, </w:t>
+      </w:r>
+      <w:r>
+        <w:rPr>
+          <w:rFonts w:ascii="Arial" w:eastAsia="Times New Roman" w:hAnsi="Arial" w:cs="Arial"/>
+          <w:bCs/>
+          <w:color w:val="252525"/>
+          <w:sz w:val="24"/>
+          <w:szCs w:val="24"/>
+          <w:shd w:val="clear" w:color="auto" w:fill="FFFFFF"/>
+        </w:rPr>
+        <w:t xml:space="preserve">mice were injected with either </w:t>
+      </w:r>
+      <w:r>
+        <w:rPr>
+          <w:rFonts w:ascii="Arial" w:eastAsia="Times New Roman" w:hAnsi="Arial" w:cs="Arial"/>
+          <w:color w:val="000000"/>
+          <w:sz w:val="24"/>
+          <w:szCs w:val="24"/>
+          <w:shd w:val="clear" w:color="auto" w:fill="FFFFFF"/>
+        </w:rPr>
+        <w:t xml:space="preserve">AAV-TBG-GFP or AAV-TBG-CRE to produce liver-specific controls and knockouts, respectively. The mice continued to consume normal chow for two weeks post injection at which point they </w:t>
+      </w:r>
+      <w:r>
+        <w:rPr>
+          <w:rFonts w:ascii="Arial" w:eastAsia="Times New Roman" w:hAnsi="Arial" w:cs="Arial"/>
+          <w:bCs/>
+          <w:color w:val="252525"/>
+          <w:sz w:val="24"/>
+          <w:szCs w:val="24"/>
+          <w:shd w:val="clear" w:color="auto" w:fill="FFFFFF"/>
+        </w:rPr>
+        <w:t>were placed on either a ketogenic (KD) (6.4 kcal/g; 85% fat, 15% protein, 0% sucrose, 0% starch) or matched control diet (CD) (3.8 kcal/g; 10% fat, 15 protein, 0% sucrose, 75% starch)</w:t>
+      </w:r>
+      <w:r>
+        <w:rPr>
+          <w:rFonts w:ascii="Arial" w:eastAsia="Times New Roman" w:hAnsi="Arial" w:cs="Arial"/>
+          <w:bCs/>
+          <w:color w:val="252525"/>
+          <w:sz w:val="24"/>
+          <w:szCs w:val="24"/>
+          <w:shd w:val="clear" w:color="auto" w:fill="FFFFFF"/>
+        </w:rPr>
+        <w:t xml:space="preserve"> (week 0)</w:t>
+      </w:r>
+      <w:r>
+        <w:rPr>
+          <w:rFonts w:ascii="Arial" w:eastAsia="Times New Roman" w:hAnsi="Arial" w:cs="Arial"/>
+          <w:bCs/>
+          <w:color w:val="252525"/>
+          <w:sz w:val="24"/>
+          <w:szCs w:val="24"/>
+          <w:shd w:val="clear" w:color="auto" w:fill="FFFFFF"/>
+        </w:rPr>
+        <w:t>. One week later</w:t>
+      </w:r>
+      <w:r>
+        <w:rPr>
+          <w:rFonts w:ascii="Arial" w:eastAsia="Times New Roman" w:hAnsi="Arial" w:cs="Arial"/>
+          <w:bCs/>
+          <w:color w:val="252525"/>
+          <w:sz w:val="24"/>
+          <w:szCs w:val="24"/>
+          <w:shd w:val="clear" w:color="auto" w:fill="FFFFFF"/>
+        </w:rPr>
+        <w:t xml:space="preserve"> (week 1)</w:t>
+      </w:r>
+      <w:r>
+        <w:rPr>
+          <w:rFonts w:ascii="Arial" w:eastAsia="Times New Roman" w:hAnsi="Arial" w:cs="Arial"/>
+          <w:bCs/>
+          <w:color w:val="252525"/>
+          <w:sz w:val="24"/>
+          <w:szCs w:val="24"/>
+          <w:shd w:val="clear" w:color="auto" w:fill="FFFFFF"/>
+        </w:rPr>
+        <w:t xml:space="preserve">, blood samples were taken using retro-orbital bleeding. </w:t>
+      </w:r>
+      <w:r>
+        <w:rPr>
+          <w:rFonts w:ascii="Arial" w:eastAsia="Times New Roman" w:hAnsi="Arial" w:cs="Arial"/>
+          <w:bCs/>
+          <w:sz w:val="24"/>
+          <w:szCs w:val="24"/>
+          <w:shd w:val="clear" w:color="auto" w:fill="FFFFFF"/>
+        </w:rPr>
+        <w:t>Another week later</w:t>
+      </w:r>
+      <w:r>
+        <w:rPr>
+          <w:rFonts w:ascii="Arial" w:eastAsia="Times New Roman" w:hAnsi="Arial" w:cs="Arial"/>
+          <w:bCs/>
+          <w:sz w:val="24"/>
+          <w:szCs w:val="24"/>
+          <w:shd w:val="clear" w:color="auto" w:fill="FFFFFF"/>
+        </w:rPr>
+        <w:t xml:space="preserve"> (week 2)</w:t>
+      </w:r>
+      <w:r>
+        <w:rPr>
+          <w:rFonts w:ascii="Arial" w:eastAsia="Times New Roman" w:hAnsi="Arial" w:cs="Arial"/>
+          <w:bCs/>
+          <w:color w:val="252525"/>
+          <w:sz w:val="24"/>
+          <w:szCs w:val="24"/>
+          <w:shd w:val="clear" w:color="auto" w:fill="FFFFFF"/>
+        </w:rPr>
+        <w:t xml:space="preserve"> insulin tolerance tests were performed. Two weeks later</w:t>
+      </w:r>
+      <w:r>
+        <w:rPr>
+          <w:rFonts w:ascii="Arial" w:eastAsia="Times New Roman" w:hAnsi="Arial" w:cs="Arial"/>
+          <w:bCs/>
+          <w:color w:val="252525"/>
+          <w:sz w:val="24"/>
+          <w:szCs w:val="24"/>
+          <w:shd w:val="clear" w:color="auto" w:fill="FFFFFF"/>
+        </w:rPr>
+        <w:t xml:space="preserve"> (week 4)</w:t>
+      </w:r>
+      <w:bookmarkStart w:id="0" w:name="_GoBack"/>
+      <w:bookmarkEnd w:id="0"/>
+      <w:r>
+        <w:rPr>
+          <w:rFonts w:ascii="Arial" w:eastAsia="Times New Roman" w:hAnsi="Arial" w:cs="Arial"/>
+          <w:bCs/>
+          <w:color w:val="252525"/>
+          <w:sz w:val="24"/>
+          <w:szCs w:val="24"/>
+          <w:shd w:val="clear" w:color="auto" w:fill="FFFFFF"/>
+        </w:rPr>
+        <w:t xml:space="preserve"> mice were sacrificed and tissues were collected. Body composition (weight, fat mass and lean mass) and food intake was measured weekly from the start of injections until sacrifice.</w:t>
       </w:r>
     </w:p>
     <w:p>
@@ -8984,6 +9205,7 @@
           <w:szCs w:val="24"/>
           <w:shd w:val="clear" w:color="auto" w:fill="FFFFFF"/>
         </w:rPr>
+        <w:lastRenderedPageBreak/>
         <w:t>A)</w:t>
       </w:r>
       <w:r>
@@ -9196,7 +9418,6 @@
           <w:szCs w:val="24"/>
           <w:shd w:val="clear" w:color="auto" w:fill="FFFFFF"/>
         </w:rPr>
-        <w:lastRenderedPageBreak/>
         <w:t>A</w:t>
       </w:r>
       <w:r>
@@ -9242,6 +9463,20 @@
     <w:p>
       <w:pPr>
         <w:pStyle w:val="ListParagraph"/>
+        <w:ind w:left="1440"/>
+        <w:rPr>
+          <w:rFonts w:ascii="Arial" w:eastAsia="Times New Roman" w:hAnsi="Arial" w:cs="Arial"/>
+          <w:bCs/>
+          <w:color w:val="252525"/>
+          <w:sz w:val="24"/>
+          <w:szCs w:val="24"/>
+          <w:shd w:val="clear" w:color="auto" w:fill="FFFFFF"/>
+        </w:rPr>
+      </w:pPr>
+    </w:p>
+    <w:p>
+      <w:pPr>
+        <w:pStyle w:val="ListParagraph"/>
         <w:numPr>
           <w:ilvl w:val="0"/>
           <w:numId w:val="4"/>
@@ -9258,13 +9493,25 @@
       <w:r>
         <w:rPr>
           <w:rFonts w:ascii="Arial" w:eastAsia="Times New Roman" w:hAnsi="Arial" w:cs="Arial"/>
-          <w:bCs/>
-          <w:color w:val="252525"/>
-          <w:sz w:val="24"/>
-          <w:szCs w:val="24"/>
-          <w:shd w:val="clear" w:color="auto" w:fill="FFFFFF"/>
-        </w:rPr>
-        <w:t xml:space="preserve">Figure 4. </w:t>
+          <w:b/>
+          <w:bCs/>
+          <w:color w:val="252525"/>
+          <w:sz w:val="24"/>
+          <w:szCs w:val="24"/>
+          <w:shd w:val="clear" w:color="auto" w:fill="FFFFFF"/>
+        </w:rPr>
+        <w:t>Figure 4.</w:t>
+      </w:r>
+      <w:r>
+        <w:rPr>
+          <w:rFonts w:ascii="Arial" w:eastAsia="Times New Roman" w:hAnsi="Arial" w:cs="Arial"/>
+          <w:bCs/>
+          <w:color w:val="252525"/>
+          <w:sz w:val="24"/>
+          <w:szCs w:val="24"/>
+          <w:shd w:val="clear" w:color="auto" w:fill="FFFFFF"/>
+        </w:rPr>
+        <w:t xml:space="preserve"> </w:t>
       </w:r>
       <w:r>
         <w:rPr>
@@ -9465,6 +9712,840 @@
           <w:shd w:val="clear" w:color="auto" w:fill="FFFFFF"/>
         </w:rPr>
         <w:t xml:space="preserve"> </w:t>
+      </w:r>
+    </w:p>
+    <w:p>
+      <w:pPr>
+        <w:rPr>
+          <w:rFonts w:ascii="Arial" w:eastAsia="Times New Roman" w:hAnsi="Arial" w:cs="Arial"/>
+          <w:bCs/>
+          <w:color w:val="252525"/>
+          <w:sz w:val="24"/>
+          <w:szCs w:val="24"/>
+          <w:shd w:val="clear" w:color="auto" w:fill="FFFFFF"/>
+        </w:rPr>
+      </w:pPr>
+      <w:r>
+        <w:rPr>
+          <w:rFonts w:ascii="Arial" w:eastAsia="Times New Roman" w:hAnsi="Arial" w:cs="Arial"/>
+          <w:bCs/>
+          <w:color w:val="252525"/>
+          <w:sz w:val="24"/>
+          <w:szCs w:val="24"/>
+          <w:shd w:val="clear" w:color="auto" w:fill="FFFFFF"/>
+        </w:rPr>
+        <w:t>A</w:t>
+      </w:r>
+      <w:r>
+        <w:rPr>
+          <w:rFonts w:ascii="Arial" w:eastAsia="Times New Roman" w:hAnsi="Arial" w:cs="Arial"/>
+          <w:bCs/>
+          <w:color w:val="252525"/>
+          <w:sz w:val="24"/>
+          <w:szCs w:val="24"/>
+          <w:shd w:val="clear" w:color="auto" w:fill="FFFFFF"/>
+        </w:rPr>
+        <w:t>)</w:t>
+      </w:r>
+      <w:r>
+        <w:rPr>
+          <w:rFonts w:ascii="Arial" w:eastAsia="Times New Roman" w:hAnsi="Arial" w:cs="Arial"/>
+          <w:bCs/>
+          <w:color w:val="252525"/>
+          <w:sz w:val="24"/>
+          <w:szCs w:val="24"/>
+          <w:shd w:val="clear" w:color="auto" w:fill="FFFFFF"/>
+        </w:rPr>
+        <w:t xml:space="preserve"> </w:t>
+      </w:r>
+      <w:r>
+        <w:rPr>
+          <w:rFonts w:ascii="Arial" w:eastAsia="Times New Roman" w:hAnsi="Arial" w:cs="Arial"/>
+          <w:bCs/>
+          <w:color w:val="252525"/>
+          <w:sz w:val="24"/>
+          <w:szCs w:val="24"/>
+          <w:shd w:val="clear" w:color="auto" w:fill="FFFFFF"/>
+        </w:rPr>
+        <w:t>Changes in b</w:t>
+      </w:r>
+      <w:r>
+        <w:rPr>
+          <w:rFonts w:ascii="Arial" w:eastAsia="Times New Roman" w:hAnsi="Arial" w:cs="Arial"/>
+          <w:bCs/>
+          <w:color w:val="252525"/>
+          <w:sz w:val="24"/>
+          <w:szCs w:val="24"/>
+          <w:shd w:val="clear" w:color="auto" w:fill="FFFFFF"/>
+        </w:rPr>
+        <w:t xml:space="preserve">ody </w:t>
+      </w:r>
+      <w:r>
+        <w:rPr>
+          <w:rFonts w:ascii="Arial" w:eastAsia="Times New Roman" w:hAnsi="Arial" w:cs="Arial"/>
+          <w:bCs/>
+          <w:color w:val="252525"/>
+          <w:sz w:val="24"/>
+          <w:szCs w:val="24"/>
+          <w:shd w:val="clear" w:color="auto" w:fill="FFFFFF"/>
+        </w:rPr>
+        <w:t>w</w:t>
+      </w:r>
+      <w:r>
+        <w:rPr>
+          <w:rFonts w:ascii="Arial" w:eastAsia="Times New Roman" w:hAnsi="Arial" w:cs="Arial"/>
+          <w:bCs/>
+          <w:color w:val="252525"/>
+          <w:sz w:val="24"/>
+          <w:szCs w:val="24"/>
+          <w:shd w:val="clear" w:color="auto" w:fill="FFFFFF"/>
+        </w:rPr>
+        <w:t>eight</w:t>
+      </w:r>
+      <w:r>
+        <w:rPr>
+          <w:rFonts w:ascii="Arial" w:eastAsia="Times New Roman" w:hAnsi="Arial" w:cs="Arial"/>
+          <w:bCs/>
+          <w:color w:val="252525"/>
+          <w:sz w:val="24"/>
+          <w:szCs w:val="24"/>
+          <w:shd w:val="clear" w:color="auto" w:fill="FFFFFF"/>
+        </w:rPr>
+        <w:t xml:space="preserve"> </w:t>
+      </w:r>
+      <w:r>
+        <w:rPr>
+          <w:rFonts w:ascii="Arial" w:eastAsia="Times New Roman" w:hAnsi="Arial" w:cs="Arial"/>
+          <w:bCs/>
+          <w:color w:val="252525"/>
+          <w:sz w:val="24"/>
+          <w:szCs w:val="24"/>
+          <w:shd w:val="clear" w:color="auto" w:fill="FFFFFF"/>
+        </w:rPr>
+        <w:t xml:space="preserve">of KO and WT </w:t>
+      </w:r>
+      <w:r>
+        <w:rPr>
+          <w:rFonts w:ascii="Arial" w:eastAsia="Times New Roman" w:hAnsi="Arial" w:cs="Arial"/>
+          <w:bCs/>
+          <w:color w:val="252525"/>
+          <w:sz w:val="24"/>
+          <w:szCs w:val="24"/>
+          <w:shd w:val="clear" w:color="auto" w:fill="FFFFFF"/>
+        </w:rPr>
+        <w:t xml:space="preserve">male and female mice on a </w:t>
+      </w:r>
+      <w:r>
+        <w:rPr>
+          <w:rFonts w:ascii="Arial" w:eastAsia="Times New Roman" w:hAnsi="Arial" w:cs="Arial"/>
+          <w:bCs/>
+          <w:color w:val="252525"/>
+          <w:sz w:val="24"/>
+          <w:szCs w:val="24"/>
+          <w:shd w:val="clear" w:color="auto" w:fill="FFFFFF"/>
+        </w:rPr>
+        <w:t>KD</w:t>
+      </w:r>
+      <w:r>
+        <w:rPr>
+          <w:rFonts w:ascii="Arial" w:eastAsia="Times New Roman" w:hAnsi="Arial" w:cs="Arial"/>
+          <w:bCs/>
+          <w:color w:val="252525"/>
+          <w:sz w:val="24"/>
+          <w:szCs w:val="24"/>
+          <w:shd w:val="clear" w:color="auto" w:fill="FFFFFF"/>
+        </w:rPr>
+        <w:t xml:space="preserve"> and </w:t>
+      </w:r>
+      <w:r>
+        <w:rPr>
+          <w:rFonts w:ascii="Arial" w:eastAsia="Times New Roman" w:hAnsi="Arial" w:cs="Arial"/>
+          <w:bCs/>
+          <w:color w:val="252525"/>
+          <w:sz w:val="24"/>
+          <w:szCs w:val="24"/>
+          <w:shd w:val="clear" w:color="auto" w:fill="FFFFFF"/>
+        </w:rPr>
+        <w:t>CD</w:t>
+      </w:r>
+      <w:r>
+        <w:rPr>
+          <w:rFonts w:ascii="Arial" w:eastAsia="Times New Roman" w:hAnsi="Arial" w:cs="Arial"/>
+          <w:bCs/>
+          <w:color w:val="252525"/>
+          <w:sz w:val="24"/>
+          <w:szCs w:val="24"/>
+          <w:shd w:val="clear" w:color="auto" w:fill="FFFFFF"/>
+        </w:rPr>
+        <w:t xml:space="preserve"> from the time of injection (-2 weeks) to the time of sacrifice (4 weeks).</w:t>
+      </w:r>
+      <w:r>
+        <w:rPr>
+          <w:rFonts w:ascii="Arial" w:eastAsia="Times New Roman" w:hAnsi="Arial" w:cs="Arial"/>
+          <w:bCs/>
+          <w:color w:val="252525"/>
+          <w:sz w:val="24"/>
+          <w:szCs w:val="24"/>
+          <w:shd w:val="clear" w:color="auto" w:fill="FFFFFF"/>
+        </w:rPr>
+        <w:t xml:space="preserve"> At week 0 mice were started on either the ketogenic or control matched diet. </w:t>
+      </w:r>
+      <w:r>
+        <w:rPr>
+          <w:rFonts w:ascii="Arial" w:eastAsia="Times New Roman" w:hAnsi="Arial" w:cs="Arial"/>
+          <w:bCs/>
+          <w:color w:val="252525"/>
+          <w:sz w:val="24"/>
+          <w:szCs w:val="24"/>
+          <w:shd w:val="clear" w:color="auto" w:fill="FFFFFF"/>
+        </w:rPr>
+        <w:t>B</w:t>
+      </w:r>
+      <w:r>
+        <w:rPr>
+          <w:rFonts w:ascii="Arial" w:eastAsia="Times New Roman" w:hAnsi="Arial" w:cs="Arial"/>
+          <w:bCs/>
+          <w:color w:val="252525"/>
+          <w:sz w:val="24"/>
+          <w:szCs w:val="24"/>
+          <w:shd w:val="clear" w:color="auto" w:fill="FFFFFF"/>
+        </w:rPr>
+        <w:t>)</w:t>
+      </w:r>
+      <w:r>
+        <w:rPr>
+          <w:rFonts w:ascii="Arial" w:eastAsia="Times New Roman" w:hAnsi="Arial" w:cs="Arial"/>
+          <w:bCs/>
+          <w:color w:val="252525"/>
+          <w:sz w:val="24"/>
+          <w:szCs w:val="24"/>
+          <w:shd w:val="clear" w:color="auto" w:fill="FFFFFF"/>
+        </w:rPr>
+        <w:t xml:space="preserve"> </w:t>
+      </w:r>
+      <w:r>
+        <w:rPr>
+          <w:rFonts w:ascii="Arial" w:eastAsia="Times New Roman" w:hAnsi="Arial" w:cs="Arial"/>
+          <w:bCs/>
+          <w:color w:val="252525"/>
+          <w:sz w:val="24"/>
+          <w:szCs w:val="24"/>
+          <w:shd w:val="clear" w:color="auto" w:fill="FFFFFF"/>
+        </w:rPr>
+        <w:t>Changes in f</w:t>
+      </w:r>
+      <w:r>
+        <w:rPr>
+          <w:rFonts w:ascii="Arial" w:eastAsia="Times New Roman" w:hAnsi="Arial" w:cs="Arial"/>
+          <w:bCs/>
+          <w:color w:val="252525"/>
+          <w:sz w:val="24"/>
+          <w:szCs w:val="24"/>
+          <w:shd w:val="clear" w:color="auto" w:fill="FFFFFF"/>
+        </w:rPr>
+        <w:t xml:space="preserve">at </w:t>
+      </w:r>
+      <w:r>
+        <w:rPr>
+          <w:rFonts w:ascii="Arial" w:eastAsia="Times New Roman" w:hAnsi="Arial" w:cs="Arial"/>
+          <w:bCs/>
+          <w:color w:val="252525"/>
+          <w:sz w:val="24"/>
+          <w:szCs w:val="24"/>
+          <w:shd w:val="clear" w:color="auto" w:fill="FFFFFF"/>
+        </w:rPr>
+        <w:t>m</w:t>
+      </w:r>
+      <w:r>
+        <w:rPr>
+          <w:rFonts w:ascii="Arial" w:eastAsia="Times New Roman" w:hAnsi="Arial" w:cs="Arial"/>
+          <w:bCs/>
+          <w:color w:val="252525"/>
+          <w:sz w:val="24"/>
+          <w:szCs w:val="24"/>
+          <w:shd w:val="clear" w:color="auto" w:fill="FFFFFF"/>
+        </w:rPr>
+        <w:t>ass</w:t>
+      </w:r>
+      <w:r>
+        <w:rPr>
+          <w:rFonts w:ascii="Arial" w:eastAsia="Times New Roman" w:hAnsi="Arial" w:cs="Arial"/>
+          <w:bCs/>
+          <w:color w:val="252525"/>
+          <w:sz w:val="24"/>
+          <w:szCs w:val="24"/>
+          <w:shd w:val="clear" w:color="auto" w:fill="FFFFFF"/>
+        </w:rPr>
+        <w:t xml:space="preserve"> </w:t>
+      </w:r>
+      <w:r>
+        <w:rPr>
+          <w:rFonts w:ascii="Arial" w:eastAsia="Times New Roman" w:hAnsi="Arial" w:cs="Arial"/>
+          <w:bCs/>
+          <w:color w:val="252525"/>
+          <w:sz w:val="24"/>
+          <w:szCs w:val="24"/>
+          <w:shd w:val="clear" w:color="auto" w:fill="FFFFFF"/>
+        </w:rPr>
+        <w:t xml:space="preserve">of KO and WT male and female mice on a </w:t>
+      </w:r>
+      <w:r>
+        <w:rPr>
+          <w:rFonts w:ascii="Arial" w:eastAsia="Times New Roman" w:hAnsi="Arial" w:cs="Arial"/>
+          <w:bCs/>
+          <w:color w:val="252525"/>
+          <w:sz w:val="24"/>
+          <w:szCs w:val="24"/>
+          <w:shd w:val="clear" w:color="auto" w:fill="FFFFFF"/>
+        </w:rPr>
+        <w:t>KD or CD</w:t>
+      </w:r>
+      <w:r>
+        <w:rPr>
+          <w:rFonts w:ascii="Arial" w:eastAsia="Times New Roman" w:hAnsi="Arial" w:cs="Arial"/>
+          <w:bCs/>
+          <w:color w:val="252525"/>
+          <w:sz w:val="24"/>
+          <w:szCs w:val="24"/>
+          <w:shd w:val="clear" w:color="auto" w:fill="FFFFFF"/>
+        </w:rPr>
+        <w:t xml:space="preserve"> measured weekly </w:t>
+      </w:r>
+      <w:r>
+        <w:rPr>
+          <w:rFonts w:ascii="Arial" w:eastAsia="Times New Roman" w:hAnsi="Arial" w:cs="Arial"/>
+          <w:bCs/>
+          <w:color w:val="252525"/>
+          <w:sz w:val="24"/>
+          <w:szCs w:val="24"/>
+          <w:shd w:val="clear" w:color="auto" w:fill="FFFFFF"/>
+        </w:rPr>
+        <w:t xml:space="preserve">in vivo using </w:t>
+      </w:r>
+      <w:proofErr w:type="spellStart"/>
+      <w:r>
+        <w:rPr>
+          <w:rFonts w:ascii="Arial" w:eastAsia="Times New Roman" w:hAnsi="Arial" w:cs="Arial"/>
+          <w:color w:val="000000"/>
+          <w:sz w:val="24"/>
+          <w:szCs w:val="24"/>
+          <w:shd w:val="clear" w:color="auto" w:fill="FFFFFF"/>
+        </w:rPr>
+        <w:t>using</w:t>
+      </w:r>
+      <w:proofErr w:type="spellEnd"/>
+      <w:r>
+        <w:rPr>
+          <w:rFonts w:ascii="Arial" w:eastAsia="Times New Roman" w:hAnsi="Arial" w:cs="Arial"/>
+          <w:color w:val="000000"/>
+          <w:sz w:val="24"/>
+          <w:szCs w:val="24"/>
+          <w:shd w:val="clear" w:color="auto" w:fill="FFFFFF"/>
+        </w:rPr>
+        <w:t xml:space="preserve"> Echo MRI 1100</w:t>
+      </w:r>
+      <w:r>
+        <w:rPr>
+          <w:rFonts w:ascii="Arial" w:eastAsia="Times New Roman" w:hAnsi="Arial" w:cs="Arial"/>
+          <w:color w:val="000000"/>
+          <w:sz w:val="24"/>
+          <w:szCs w:val="24"/>
+          <w:shd w:val="clear" w:color="auto" w:fill="FFFFFF"/>
+        </w:rPr>
+        <w:t xml:space="preserve">. </w:t>
+      </w:r>
+      <w:r>
+        <w:rPr>
+          <w:rFonts w:ascii="Arial" w:eastAsia="Times New Roman" w:hAnsi="Arial" w:cs="Arial"/>
+          <w:bCs/>
+          <w:color w:val="252525"/>
+          <w:sz w:val="24"/>
+          <w:szCs w:val="24"/>
+          <w:shd w:val="clear" w:color="auto" w:fill="FFFFFF"/>
+        </w:rPr>
+        <w:t>C</w:t>
+      </w:r>
+      <w:r>
+        <w:rPr>
+          <w:rFonts w:ascii="Arial" w:eastAsia="Times New Roman" w:hAnsi="Arial" w:cs="Arial"/>
+          <w:bCs/>
+          <w:color w:val="252525"/>
+          <w:sz w:val="24"/>
+          <w:szCs w:val="24"/>
+          <w:shd w:val="clear" w:color="auto" w:fill="FFFFFF"/>
+        </w:rPr>
+        <w:t>)</w:t>
+      </w:r>
+      <w:r>
+        <w:rPr>
+          <w:rFonts w:ascii="Arial" w:eastAsia="Times New Roman" w:hAnsi="Arial" w:cs="Arial"/>
+          <w:bCs/>
+          <w:color w:val="252525"/>
+          <w:sz w:val="24"/>
+          <w:szCs w:val="24"/>
+          <w:shd w:val="clear" w:color="auto" w:fill="FFFFFF"/>
+        </w:rPr>
+        <w:t xml:space="preserve"> </w:t>
+      </w:r>
+      <w:r>
+        <w:rPr>
+          <w:rFonts w:ascii="Arial" w:eastAsia="Times New Roman" w:hAnsi="Arial" w:cs="Arial"/>
+          <w:bCs/>
+          <w:color w:val="252525"/>
+          <w:sz w:val="24"/>
+          <w:szCs w:val="24"/>
+          <w:shd w:val="clear" w:color="auto" w:fill="FFFFFF"/>
+        </w:rPr>
+        <w:t xml:space="preserve">Changes in </w:t>
+      </w:r>
+      <w:r>
+        <w:rPr>
+          <w:rFonts w:ascii="Arial" w:eastAsia="Times New Roman" w:hAnsi="Arial" w:cs="Arial"/>
+          <w:bCs/>
+          <w:color w:val="252525"/>
+          <w:sz w:val="24"/>
+          <w:szCs w:val="24"/>
+          <w:shd w:val="clear" w:color="auto" w:fill="FFFFFF"/>
+        </w:rPr>
+        <w:t>lean</w:t>
+      </w:r>
+      <w:r>
+        <w:rPr>
+          <w:rFonts w:ascii="Arial" w:eastAsia="Times New Roman" w:hAnsi="Arial" w:cs="Arial"/>
+          <w:bCs/>
+          <w:color w:val="252525"/>
+          <w:sz w:val="24"/>
+          <w:szCs w:val="24"/>
+          <w:shd w:val="clear" w:color="auto" w:fill="FFFFFF"/>
+        </w:rPr>
+        <w:t xml:space="preserve"> mass of KO and WT male and female mice on a KD or CD</w:t>
+      </w:r>
+      <w:r>
+        <w:rPr>
+          <w:rFonts w:ascii="Arial" w:eastAsia="Times New Roman" w:hAnsi="Arial" w:cs="Arial"/>
+          <w:bCs/>
+          <w:color w:val="252525"/>
+          <w:sz w:val="24"/>
+          <w:szCs w:val="24"/>
+          <w:shd w:val="clear" w:color="auto" w:fill="FFFFFF"/>
+        </w:rPr>
+        <w:t xml:space="preserve"> measured in vivo weekly using</w:t>
+      </w:r>
+      <w:r>
+        <w:rPr>
+          <w:rFonts w:ascii="Arial" w:eastAsia="Times New Roman" w:hAnsi="Arial" w:cs="Arial"/>
+          <w:color w:val="000000"/>
+          <w:sz w:val="24"/>
+          <w:szCs w:val="24"/>
+          <w:shd w:val="clear" w:color="auto" w:fill="FFFFFF"/>
+        </w:rPr>
+        <w:t xml:space="preserve"> </w:t>
+      </w:r>
+      <w:r>
+        <w:rPr>
+          <w:rFonts w:ascii="Arial" w:eastAsia="Times New Roman" w:hAnsi="Arial" w:cs="Arial"/>
+          <w:color w:val="000000"/>
+          <w:sz w:val="24"/>
+          <w:szCs w:val="24"/>
+          <w:shd w:val="clear" w:color="auto" w:fill="FFFFFF"/>
+        </w:rPr>
+        <w:t>Echo MRI 1100</w:t>
+      </w:r>
+      <w:r>
+        <w:rPr>
+          <w:rFonts w:ascii="Arial" w:eastAsia="Times New Roman" w:hAnsi="Arial" w:cs="Arial"/>
+          <w:bCs/>
+          <w:color w:val="252525"/>
+          <w:sz w:val="24"/>
+          <w:szCs w:val="24"/>
+          <w:shd w:val="clear" w:color="auto" w:fill="FFFFFF"/>
+        </w:rPr>
+        <w:t xml:space="preserve">. </w:t>
+      </w:r>
+      <w:r>
+        <w:rPr>
+          <w:rFonts w:ascii="Arial" w:eastAsia="Times New Roman" w:hAnsi="Arial" w:cs="Arial"/>
+          <w:bCs/>
+          <w:color w:val="252525"/>
+          <w:sz w:val="24"/>
+          <w:szCs w:val="24"/>
+          <w:shd w:val="clear" w:color="auto" w:fill="FFFFFF"/>
+        </w:rPr>
+        <w:t>D</w:t>
+      </w:r>
+      <w:r>
+        <w:rPr>
+          <w:rFonts w:ascii="Arial" w:eastAsia="Times New Roman" w:hAnsi="Arial" w:cs="Arial"/>
+          <w:bCs/>
+          <w:color w:val="252525"/>
+          <w:sz w:val="24"/>
+          <w:szCs w:val="24"/>
+          <w:shd w:val="clear" w:color="auto" w:fill="FFFFFF"/>
+        </w:rPr>
+        <w:t>)</w:t>
+      </w:r>
+      <w:r>
+        <w:rPr>
+          <w:rFonts w:ascii="Arial" w:eastAsia="Times New Roman" w:hAnsi="Arial" w:cs="Arial"/>
+          <w:bCs/>
+          <w:color w:val="252525"/>
+          <w:sz w:val="24"/>
+          <w:szCs w:val="24"/>
+          <w:shd w:val="clear" w:color="auto" w:fill="FFFFFF"/>
+        </w:rPr>
+        <w:t xml:space="preserve"> </w:t>
+      </w:r>
+      <w:r>
+        <w:rPr>
+          <w:rFonts w:ascii="Arial" w:eastAsia="Times New Roman" w:hAnsi="Arial" w:cs="Arial"/>
+          <w:bCs/>
+          <w:color w:val="252525"/>
+          <w:sz w:val="24"/>
+          <w:szCs w:val="24"/>
+          <w:shd w:val="clear" w:color="auto" w:fill="FFFFFF"/>
+        </w:rPr>
+        <w:t>Gastroc</w:t>
+      </w:r>
+      <w:r>
+        <w:rPr>
+          <w:rFonts w:ascii="Arial" w:eastAsia="Times New Roman" w:hAnsi="Arial" w:cs="Arial"/>
+          <w:bCs/>
+          <w:color w:val="252525"/>
+          <w:sz w:val="24"/>
+          <w:szCs w:val="24"/>
+          <w:shd w:val="clear" w:color="auto" w:fill="FFFFFF"/>
+        </w:rPr>
+        <w:t xml:space="preserve">nemius weight of </w:t>
+      </w:r>
+      <w:r>
+        <w:rPr>
+          <w:rFonts w:ascii="Arial" w:eastAsia="Times New Roman" w:hAnsi="Arial" w:cs="Arial"/>
+          <w:bCs/>
+          <w:color w:val="252525"/>
+          <w:sz w:val="24"/>
+          <w:szCs w:val="24"/>
+          <w:shd w:val="clear" w:color="auto" w:fill="FFFFFF"/>
+        </w:rPr>
+        <w:t>KO and WT male and female mice on a KD and CD</w:t>
+      </w:r>
+      <w:r>
+        <w:rPr>
+          <w:rFonts w:ascii="Arial" w:eastAsia="Times New Roman" w:hAnsi="Arial" w:cs="Arial"/>
+          <w:bCs/>
+          <w:color w:val="252525"/>
+          <w:sz w:val="24"/>
+          <w:szCs w:val="24"/>
+          <w:shd w:val="clear" w:color="auto" w:fill="FFFFFF"/>
+        </w:rPr>
+        <w:t xml:space="preserve"> </w:t>
+      </w:r>
+      <w:r>
+        <w:rPr>
+          <w:rFonts w:ascii="Arial" w:eastAsia="Times New Roman" w:hAnsi="Arial" w:cs="Arial"/>
+          <w:bCs/>
+          <w:color w:val="252525"/>
+          <w:sz w:val="24"/>
+          <w:szCs w:val="24"/>
+          <w:shd w:val="clear" w:color="auto" w:fill="FFFFFF"/>
+        </w:rPr>
+        <w:t xml:space="preserve">measured </w:t>
+      </w:r>
+      <w:r>
+        <w:rPr>
+          <w:rFonts w:ascii="Arial" w:eastAsia="Times New Roman" w:hAnsi="Arial" w:cs="Arial"/>
+          <w:bCs/>
+          <w:color w:val="252525"/>
+          <w:sz w:val="24"/>
+          <w:szCs w:val="24"/>
+          <w:shd w:val="clear" w:color="auto" w:fill="FFFFFF"/>
+        </w:rPr>
+        <w:t xml:space="preserve">at the time of sacrifice (week 4). </w:t>
+      </w:r>
+      <w:r>
+        <w:rPr>
+          <w:rFonts w:ascii="Arial" w:eastAsia="Times New Roman" w:hAnsi="Arial" w:cs="Arial"/>
+          <w:bCs/>
+          <w:color w:val="252525"/>
+          <w:sz w:val="24"/>
+          <w:szCs w:val="24"/>
+          <w:shd w:val="clear" w:color="auto" w:fill="FFFFFF"/>
+        </w:rPr>
+        <w:t>E</w:t>
+      </w:r>
+      <w:r>
+        <w:rPr>
+          <w:rFonts w:ascii="Arial" w:eastAsia="Times New Roman" w:hAnsi="Arial" w:cs="Arial"/>
+          <w:bCs/>
+          <w:color w:val="252525"/>
+          <w:sz w:val="24"/>
+          <w:szCs w:val="24"/>
+          <w:shd w:val="clear" w:color="auto" w:fill="FFFFFF"/>
+        </w:rPr>
+        <w:t>)</w:t>
+      </w:r>
+      <w:r>
+        <w:rPr>
+          <w:rFonts w:ascii="Arial" w:eastAsia="Times New Roman" w:hAnsi="Arial" w:cs="Arial"/>
+          <w:bCs/>
+          <w:color w:val="252525"/>
+          <w:sz w:val="24"/>
+          <w:szCs w:val="24"/>
+          <w:shd w:val="clear" w:color="auto" w:fill="FFFFFF"/>
+        </w:rPr>
+        <w:t xml:space="preserve"> Quadriceps </w:t>
+      </w:r>
+      <w:r>
+        <w:rPr>
+          <w:rFonts w:ascii="Arial" w:eastAsia="Times New Roman" w:hAnsi="Arial" w:cs="Arial"/>
+          <w:bCs/>
+          <w:color w:val="252525"/>
+          <w:sz w:val="24"/>
+          <w:szCs w:val="24"/>
+          <w:shd w:val="clear" w:color="auto" w:fill="FFFFFF"/>
+        </w:rPr>
+        <w:t xml:space="preserve">weight of KO and WT male and female mice on a KD and CD measured at the time of sacrifice (week 4). </w:t>
+      </w:r>
+      <w:r>
+        <w:rPr>
+          <w:rFonts w:ascii="Arial" w:eastAsia="Times New Roman" w:hAnsi="Arial" w:cs="Arial"/>
+          <w:bCs/>
+          <w:color w:val="252525"/>
+          <w:sz w:val="24"/>
+          <w:szCs w:val="24"/>
+          <w:shd w:val="clear" w:color="auto" w:fill="FFFFFF"/>
+        </w:rPr>
+        <w:t xml:space="preserve">KO = knockout </w:t>
+      </w:r>
+      <w:r>
+        <w:rPr>
+          <w:rFonts w:ascii="Segoe UI Symbol" w:eastAsia="Times New Roman" w:hAnsi="Segoe UI Symbol" w:cs="Segoe UI Symbol"/>
+          <w:bCs/>
+          <w:color w:val="252525"/>
+          <w:sz w:val="24"/>
+          <w:szCs w:val="24"/>
+          <w:shd w:val="clear" w:color="auto" w:fill="FFFFFF"/>
+        </w:rPr>
+        <w:t>a</w:t>
+      </w:r>
+      <w:r>
+        <w:rPr>
+          <w:rFonts w:ascii="Arial" w:eastAsia="Times New Roman" w:hAnsi="Arial" w:cs="Arial"/>
+          <w:bCs/>
+          <w:color w:val="252525"/>
+          <w:sz w:val="24"/>
+          <w:szCs w:val="24"/>
+          <w:shd w:val="clear" w:color="auto" w:fill="FFFFFF"/>
+        </w:rPr>
+        <w:t>1</w:t>
+      </w:r>
+      <w:r>
+        <w:rPr>
+          <w:rFonts w:ascii="Segoe UI Symbol" w:eastAsia="Times New Roman" w:hAnsi="Segoe UI Symbol" w:cs="Segoe UI Symbol"/>
+          <w:bCs/>
+          <w:color w:val="252525"/>
+          <w:sz w:val="24"/>
+          <w:szCs w:val="24"/>
+          <w:shd w:val="clear" w:color="auto" w:fill="FFFFFF"/>
+        </w:rPr>
+        <w:t>a</w:t>
+      </w:r>
+      <w:r>
+        <w:rPr>
+          <w:rFonts w:ascii="Arial" w:eastAsia="Times New Roman" w:hAnsi="Arial" w:cs="Arial"/>
+          <w:bCs/>
+          <w:color w:val="252525"/>
+          <w:sz w:val="24"/>
+          <w:szCs w:val="24"/>
+          <w:shd w:val="clear" w:color="auto" w:fill="FFFFFF"/>
+        </w:rPr>
+        <w:t>2lox/</w:t>
+      </w:r>
+      <w:proofErr w:type="spellStart"/>
+      <w:r>
+        <w:rPr>
+          <w:rFonts w:ascii="Arial" w:eastAsia="Times New Roman" w:hAnsi="Arial" w:cs="Arial"/>
+          <w:bCs/>
+          <w:color w:val="252525"/>
+          <w:sz w:val="24"/>
+          <w:szCs w:val="24"/>
+          <w:shd w:val="clear" w:color="auto" w:fill="FFFFFF"/>
+        </w:rPr>
+        <w:t>lox</w:t>
+      </w:r>
+      <w:r>
+        <w:rPr>
+          <w:rFonts w:ascii="Arial" w:eastAsia="Times New Roman" w:hAnsi="Arial" w:cs="Arial"/>
+          <w:bCs/>
+          <w:color w:val="252525"/>
+          <w:sz w:val="24"/>
+          <w:szCs w:val="24"/>
+          <w:shd w:val="clear" w:color="auto" w:fill="FFFFFF"/>
+        </w:rPr>
+        <w:t>+</w:t>
+      </w:r>
+      <w:r>
+        <w:rPr>
+          <w:rFonts w:ascii="Arial" w:eastAsia="Times New Roman" w:hAnsi="Arial" w:cs="Arial"/>
+          <w:bCs/>
+          <w:color w:val="252525"/>
+          <w:sz w:val="24"/>
+          <w:szCs w:val="24"/>
+          <w:shd w:val="clear" w:color="auto" w:fill="FFFFFF"/>
+        </w:rPr>
+        <w:t>Albcre</w:t>
+      </w:r>
+      <w:proofErr w:type="spellEnd"/>
+      <w:r>
+        <w:rPr>
+          <w:rFonts w:ascii="Arial" w:eastAsia="Times New Roman" w:hAnsi="Arial" w:cs="Arial"/>
+          <w:bCs/>
+          <w:color w:val="252525"/>
+          <w:sz w:val="24"/>
+          <w:szCs w:val="24"/>
+          <w:shd w:val="clear" w:color="auto" w:fill="FFFFFF"/>
+        </w:rPr>
+        <w:t xml:space="preserve"> mice, WT = Wild type (</w:t>
+      </w:r>
+      <w:r>
+        <w:rPr>
+          <w:rFonts w:ascii="Segoe UI Symbol" w:eastAsia="Times New Roman" w:hAnsi="Segoe UI Symbol" w:cs="Segoe UI Symbol"/>
+          <w:bCs/>
+          <w:color w:val="252525"/>
+          <w:sz w:val="24"/>
+          <w:szCs w:val="24"/>
+          <w:shd w:val="clear" w:color="auto" w:fill="FFFFFF"/>
+        </w:rPr>
+        <w:t>a</w:t>
+      </w:r>
+      <w:r>
+        <w:rPr>
+          <w:rFonts w:ascii="Arial" w:eastAsia="Times New Roman" w:hAnsi="Arial" w:cs="Arial"/>
+          <w:bCs/>
+          <w:color w:val="252525"/>
+          <w:sz w:val="24"/>
+          <w:szCs w:val="24"/>
+          <w:shd w:val="clear" w:color="auto" w:fill="FFFFFF"/>
+        </w:rPr>
+        <w:t>1</w:t>
+      </w:r>
+      <w:r>
+        <w:rPr>
+          <w:rFonts w:ascii="Segoe UI Symbol" w:eastAsia="Times New Roman" w:hAnsi="Segoe UI Symbol" w:cs="Segoe UI Symbol"/>
+          <w:bCs/>
+          <w:color w:val="252525"/>
+          <w:sz w:val="24"/>
+          <w:szCs w:val="24"/>
+          <w:shd w:val="clear" w:color="auto" w:fill="FFFFFF"/>
+        </w:rPr>
+        <w:t>a</w:t>
+      </w:r>
+      <w:r>
+        <w:rPr>
+          <w:rFonts w:ascii="Arial" w:eastAsia="Times New Roman" w:hAnsi="Arial" w:cs="Arial"/>
+          <w:bCs/>
+          <w:color w:val="252525"/>
+          <w:sz w:val="24"/>
+          <w:szCs w:val="24"/>
+          <w:shd w:val="clear" w:color="auto" w:fill="FFFFFF"/>
+        </w:rPr>
+        <w:t>2lox/lox</w:t>
+      </w:r>
+      <w:r>
+        <w:rPr>
+          <w:rFonts w:ascii="Arial" w:eastAsia="Times New Roman" w:hAnsi="Arial" w:cs="Arial"/>
+          <w:bCs/>
+          <w:color w:val="252525"/>
+          <w:sz w:val="24"/>
+          <w:szCs w:val="24"/>
+          <w:shd w:val="clear" w:color="auto" w:fill="FFFFFF"/>
+        </w:rPr>
+        <w:t>)</w:t>
+      </w:r>
+      <w:r>
+        <w:rPr>
+          <w:rFonts w:ascii="Arial" w:eastAsia="Times New Roman" w:hAnsi="Arial" w:cs="Arial"/>
+          <w:bCs/>
+          <w:color w:val="252525"/>
+          <w:sz w:val="24"/>
+          <w:szCs w:val="24"/>
+          <w:shd w:val="clear" w:color="auto" w:fill="FFFFFF"/>
+        </w:rPr>
+        <w:t xml:space="preserve"> mice</w:t>
+      </w:r>
+      <w:r>
+        <w:rPr>
+          <w:rFonts w:ascii="Arial" w:eastAsia="Times New Roman" w:hAnsi="Arial" w:cs="Arial"/>
+          <w:bCs/>
+          <w:color w:val="252525"/>
+          <w:sz w:val="24"/>
+          <w:szCs w:val="24"/>
+          <w:shd w:val="clear" w:color="auto" w:fill="FFFFFF"/>
+        </w:rPr>
+        <w:t>, KD = ketogenic diet, CD = control diet</w:t>
+      </w:r>
+      <w:r>
+        <w:rPr>
+          <w:rFonts w:ascii="Arial" w:eastAsia="Times New Roman" w:hAnsi="Arial" w:cs="Arial"/>
+          <w:bCs/>
+          <w:color w:val="252525"/>
+          <w:sz w:val="24"/>
+          <w:szCs w:val="24"/>
+          <w:shd w:val="clear" w:color="auto" w:fill="FFFFFF"/>
+        </w:rPr>
+        <w:t>.</w:t>
+      </w:r>
+    </w:p>
+    <w:p>
+      <w:pPr>
+        <w:pStyle w:val="ListParagraph"/>
+        <w:ind w:left="1440"/>
+        <w:rPr>
+          <w:rFonts w:ascii="Arial" w:eastAsia="Times New Roman" w:hAnsi="Arial" w:cs="Arial"/>
+          <w:bCs/>
+          <w:color w:val="252525"/>
+          <w:sz w:val="24"/>
+          <w:szCs w:val="24"/>
+          <w:shd w:val="clear" w:color="auto" w:fill="FFFFFF"/>
+        </w:rPr>
+      </w:pPr>
+    </w:p>
+    <w:p>
+      <w:pPr>
+        <w:pStyle w:val="ListParagraph"/>
+        <w:numPr>
+          <w:ilvl w:val="0"/>
+          <w:numId w:val="4"/>
+        </w:numPr>
+        <w:rPr>
+          <w:rFonts w:ascii="Arial" w:eastAsia="Times New Roman" w:hAnsi="Arial" w:cs="Arial"/>
+          <w:bCs/>
+          <w:color w:val="252525"/>
+          <w:sz w:val="24"/>
+          <w:szCs w:val="24"/>
+          <w:shd w:val="clear" w:color="auto" w:fill="FFFFFF"/>
+        </w:rPr>
+      </w:pPr>
+      <w:r>
+        <w:rPr>
+          <w:rFonts w:ascii="Arial" w:eastAsia="Times New Roman" w:hAnsi="Arial" w:cs="Arial"/>
+          <w:bCs/>
+          <w:color w:val="252525"/>
+          <w:sz w:val="24"/>
+          <w:szCs w:val="24"/>
+          <w:shd w:val="clear" w:color="auto" w:fill="FFFFFF"/>
+        </w:rPr>
+        <w:t xml:space="preserve">Figure 5. </w:t>
+      </w:r>
+      <w:r>
+        <w:rPr>
+          <w:rFonts w:ascii="Arial" w:eastAsia="Times New Roman" w:hAnsi="Arial" w:cs="Arial"/>
+          <w:bCs/>
+          <w:color w:val="252525"/>
+          <w:sz w:val="24"/>
+          <w:szCs w:val="24"/>
+          <w:shd w:val="clear" w:color="auto" w:fill="FFFFFF"/>
+        </w:rPr>
+        <w:t xml:space="preserve">Liver fat changes </w:t>
       </w:r>
     </w:p>
     <w:p>
@@ -9492,411 +10573,7 @@
           <w:szCs w:val="24"/>
           <w:shd w:val="clear" w:color="auto" w:fill="FFFFFF"/>
         </w:rPr>
-        <w:t>A</w:t>
-      </w:r>
-      <w:r>
-        <w:rPr>
-          <w:rFonts w:ascii="Arial" w:eastAsia="Times New Roman" w:hAnsi="Arial" w:cs="Arial"/>
-          <w:bCs/>
-          <w:color w:val="252525"/>
-          <w:sz w:val="24"/>
-          <w:szCs w:val="24"/>
-          <w:shd w:val="clear" w:color="auto" w:fill="FFFFFF"/>
-        </w:rPr>
-        <w:t>)</w:t>
-      </w:r>
-      <w:r>
-        <w:rPr>
-          <w:rFonts w:ascii="Arial" w:eastAsia="Times New Roman" w:hAnsi="Arial" w:cs="Arial"/>
-          <w:bCs/>
-          <w:color w:val="252525"/>
-          <w:sz w:val="24"/>
-          <w:szCs w:val="24"/>
-          <w:shd w:val="clear" w:color="auto" w:fill="FFFFFF"/>
-        </w:rPr>
-        <w:t xml:space="preserve"> </w:t>
-      </w:r>
-      <w:r>
-        <w:rPr>
-          <w:rFonts w:ascii="Arial" w:eastAsia="Times New Roman" w:hAnsi="Arial" w:cs="Arial"/>
-          <w:bCs/>
-          <w:color w:val="252525"/>
-          <w:sz w:val="24"/>
-          <w:szCs w:val="24"/>
-          <w:shd w:val="clear" w:color="auto" w:fill="FFFFFF"/>
-        </w:rPr>
-        <w:t>Changes in b</w:t>
-      </w:r>
-      <w:r>
-        <w:rPr>
-          <w:rFonts w:ascii="Arial" w:eastAsia="Times New Roman" w:hAnsi="Arial" w:cs="Arial"/>
-          <w:bCs/>
-          <w:color w:val="252525"/>
-          <w:sz w:val="24"/>
-          <w:szCs w:val="24"/>
-          <w:shd w:val="clear" w:color="auto" w:fill="FFFFFF"/>
-        </w:rPr>
-        <w:t xml:space="preserve">ody </w:t>
-      </w:r>
-      <w:r>
-        <w:rPr>
-          <w:rFonts w:ascii="Arial" w:eastAsia="Times New Roman" w:hAnsi="Arial" w:cs="Arial"/>
-          <w:bCs/>
-          <w:color w:val="252525"/>
-          <w:sz w:val="24"/>
-          <w:szCs w:val="24"/>
-          <w:shd w:val="clear" w:color="auto" w:fill="FFFFFF"/>
-        </w:rPr>
-        <w:t>w</w:t>
-      </w:r>
-      <w:r>
-        <w:rPr>
-          <w:rFonts w:ascii="Arial" w:eastAsia="Times New Roman" w:hAnsi="Arial" w:cs="Arial"/>
-          <w:bCs/>
-          <w:color w:val="252525"/>
-          <w:sz w:val="24"/>
-          <w:szCs w:val="24"/>
-          <w:shd w:val="clear" w:color="auto" w:fill="FFFFFF"/>
-        </w:rPr>
-        <w:t>eight</w:t>
-      </w:r>
-      <w:r>
-        <w:rPr>
-          <w:rFonts w:ascii="Arial" w:eastAsia="Times New Roman" w:hAnsi="Arial" w:cs="Arial"/>
-          <w:bCs/>
-          <w:color w:val="252525"/>
-          <w:sz w:val="24"/>
-          <w:szCs w:val="24"/>
-          <w:shd w:val="clear" w:color="auto" w:fill="FFFFFF"/>
-        </w:rPr>
-        <w:t xml:space="preserve"> </w:t>
-      </w:r>
-      <w:r>
-        <w:rPr>
-          <w:rFonts w:ascii="Arial" w:eastAsia="Times New Roman" w:hAnsi="Arial" w:cs="Arial"/>
-          <w:bCs/>
-          <w:color w:val="252525"/>
-          <w:sz w:val="24"/>
-          <w:szCs w:val="24"/>
-          <w:shd w:val="clear" w:color="auto" w:fill="FFFFFF"/>
-        </w:rPr>
-        <w:t xml:space="preserve">of KO and WT </w:t>
-      </w:r>
-      <w:r>
-        <w:rPr>
-          <w:rFonts w:ascii="Arial" w:eastAsia="Times New Roman" w:hAnsi="Arial" w:cs="Arial"/>
-          <w:bCs/>
-          <w:color w:val="252525"/>
-          <w:sz w:val="24"/>
-          <w:szCs w:val="24"/>
-          <w:shd w:val="clear" w:color="auto" w:fill="FFFFFF"/>
-        </w:rPr>
-        <w:t xml:space="preserve">male and female mice on a </w:t>
-      </w:r>
-      <w:r>
-        <w:rPr>
-          <w:rFonts w:ascii="Arial" w:eastAsia="Times New Roman" w:hAnsi="Arial" w:cs="Arial"/>
-          <w:bCs/>
-          <w:color w:val="252525"/>
-          <w:sz w:val="24"/>
-          <w:szCs w:val="24"/>
-          <w:shd w:val="clear" w:color="auto" w:fill="FFFFFF"/>
-        </w:rPr>
-        <w:t>KD</w:t>
-      </w:r>
-      <w:r>
-        <w:rPr>
-          <w:rFonts w:ascii="Arial" w:eastAsia="Times New Roman" w:hAnsi="Arial" w:cs="Arial"/>
-          <w:bCs/>
-          <w:color w:val="252525"/>
-          <w:sz w:val="24"/>
-          <w:szCs w:val="24"/>
-          <w:shd w:val="clear" w:color="auto" w:fill="FFFFFF"/>
-        </w:rPr>
-        <w:t xml:space="preserve"> and </w:t>
-      </w:r>
-      <w:r>
-        <w:rPr>
-          <w:rFonts w:ascii="Arial" w:eastAsia="Times New Roman" w:hAnsi="Arial" w:cs="Arial"/>
-          <w:bCs/>
-          <w:color w:val="252525"/>
-          <w:sz w:val="24"/>
-          <w:szCs w:val="24"/>
-          <w:shd w:val="clear" w:color="auto" w:fill="FFFFFF"/>
-        </w:rPr>
-        <w:t>CD</w:t>
-      </w:r>
-      <w:r>
-        <w:rPr>
-          <w:rFonts w:ascii="Arial" w:eastAsia="Times New Roman" w:hAnsi="Arial" w:cs="Arial"/>
-          <w:bCs/>
-          <w:color w:val="252525"/>
-          <w:sz w:val="24"/>
-          <w:szCs w:val="24"/>
-          <w:shd w:val="clear" w:color="auto" w:fill="FFFFFF"/>
-        </w:rPr>
-        <w:t xml:space="preserve"> from the time of injection (-2 weeks) to the time of sacrifice (4 weeks).</w:t>
-      </w:r>
-      <w:r>
-        <w:rPr>
-          <w:rFonts w:ascii="Arial" w:eastAsia="Times New Roman" w:hAnsi="Arial" w:cs="Arial"/>
-          <w:bCs/>
-          <w:color w:val="252525"/>
-          <w:sz w:val="24"/>
-          <w:szCs w:val="24"/>
-          <w:shd w:val="clear" w:color="auto" w:fill="FFFFFF"/>
-        </w:rPr>
-        <w:t xml:space="preserve"> At week 0 mice were started on either the ketogenic or control matched diet. </w:t>
-      </w:r>
-      <w:r>
-        <w:rPr>
-          <w:rFonts w:ascii="Arial" w:eastAsia="Times New Roman" w:hAnsi="Arial" w:cs="Arial"/>
-          <w:bCs/>
-          <w:color w:val="252525"/>
-          <w:sz w:val="24"/>
-          <w:szCs w:val="24"/>
-          <w:shd w:val="clear" w:color="auto" w:fill="FFFFFF"/>
-        </w:rPr>
-        <w:t>B</w:t>
-      </w:r>
-      <w:r>
-        <w:rPr>
-          <w:rFonts w:ascii="Arial" w:eastAsia="Times New Roman" w:hAnsi="Arial" w:cs="Arial"/>
-          <w:bCs/>
-          <w:color w:val="252525"/>
-          <w:sz w:val="24"/>
-          <w:szCs w:val="24"/>
-          <w:shd w:val="clear" w:color="auto" w:fill="FFFFFF"/>
-        </w:rPr>
-        <w:t>)</w:t>
-      </w:r>
-      <w:r>
-        <w:rPr>
-          <w:rFonts w:ascii="Arial" w:eastAsia="Times New Roman" w:hAnsi="Arial" w:cs="Arial"/>
-          <w:bCs/>
-          <w:color w:val="252525"/>
-          <w:sz w:val="24"/>
-          <w:szCs w:val="24"/>
-          <w:shd w:val="clear" w:color="auto" w:fill="FFFFFF"/>
-        </w:rPr>
-        <w:t xml:space="preserve"> </w:t>
-      </w:r>
-      <w:r>
-        <w:rPr>
-          <w:rFonts w:ascii="Arial" w:eastAsia="Times New Roman" w:hAnsi="Arial" w:cs="Arial"/>
-          <w:bCs/>
-          <w:color w:val="252525"/>
-          <w:sz w:val="24"/>
-          <w:szCs w:val="24"/>
-          <w:shd w:val="clear" w:color="auto" w:fill="FFFFFF"/>
-        </w:rPr>
-        <w:t>Changes in f</w:t>
-      </w:r>
-      <w:r>
-        <w:rPr>
-          <w:rFonts w:ascii="Arial" w:eastAsia="Times New Roman" w:hAnsi="Arial" w:cs="Arial"/>
-          <w:bCs/>
-          <w:color w:val="252525"/>
-          <w:sz w:val="24"/>
-          <w:szCs w:val="24"/>
-          <w:shd w:val="clear" w:color="auto" w:fill="FFFFFF"/>
-        </w:rPr>
-        <w:t xml:space="preserve">at </w:t>
-      </w:r>
-      <w:r>
-        <w:rPr>
-          <w:rFonts w:ascii="Arial" w:eastAsia="Times New Roman" w:hAnsi="Arial" w:cs="Arial"/>
-          <w:bCs/>
-          <w:color w:val="252525"/>
-          <w:sz w:val="24"/>
-          <w:szCs w:val="24"/>
-          <w:shd w:val="clear" w:color="auto" w:fill="FFFFFF"/>
-        </w:rPr>
-        <w:t>m</w:t>
-      </w:r>
-      <w:r>
-        <w:rPr>
-          <w:rFonts w:ascii="Arial" w:eastAsia="Times New Roman" w:hAnsi="Arial" w:cs="Arial"/>
-          <w:bCs/>
-          <w:color w:val="252525"/>
-          <w:sz w:val="24"/>
-          <w:szCs w:val="24"/>
-          <w:shd w:val="clear" w:color="auto" w:fill="FFFFFF"/>
-        </w:rPr>
-        <w:t>ass</w:t>
-      </w:r>
-      <w:r>
-        <w:rPr>
-          <w:rFonts w:ascii="Arial" w:eastAsia="Times New Roman" w:hAnsi="Arial" w:cs="Arial"/>
-          <w:bCs/>
-          <w:color w:val="252525"/>
-          <w:sz w:val="24"/>
-          <w:szCs w:val="24"/>
-          <w:shd w:val="clear" w:color="auto" w:fill="FFFFFF"/>
-        </w:rPr>
-        <w:t xml:space="preserve"> </w:t>
-      </w:r>
-      <w:r>
-        <w:rPr>
-          <w:rFonts w:ascii="Arial" w:eastAsia="Times New Roman" w:hAnsi="Arial" w:cs="Arial"/>
-          <w:bCs/>
-          <w:color w:val="252525"/>
-          <w:sz w:val="24"/>
-          <w:szCs w:val="24"/>
-          <w:shd w:val="clear" w:color="auto" w:fill="FFFFFF"/>
-        </w:rPr>
-        <w:t xml:space="preserve">of KO and WT male and female mice on a </w:t>
-      </w:r>
-      <w:r>
-        <w:rPr>
-          <w:rFonts w:ascii="Arial" w:eastAsia="Times New Roman" w:hAnsi="Arial" w:cs="Arial"/>
-          <w:bCs/>
-          <w:color w:val="252525"/>
-          <w:sz w:val="24"/>
-          <w:szCs w:val="24"/>
-          <w:shd w:val="clear" w:color="auto" w:fill="FFFFFF"/>
-        </w:rPr>
-        <w:t xml:space="preserve">KD or CD. Fat mass was measured weekly in vivo using </w:t>
-      </w:r>
-      <w:proofErr w:type="spellStart"/>
-      <w:r>
-        <w:rPr>
-          <w:rFonts w:ascii="Arial" w:eastAsia="Times New Roman" w:hAnsi="Arial" w:cs="Arial"/>
-          <w:color w:val="000000"/>
-          <w:sz w:val="24"/>
-          <w:szCs w:val="24"/>
-          <w:shd w:val="clear" w:color="auto" w:fill="FFFFFF"/>
-        </w:rPr>
-        <w:t>using</w:t>
-      </w:r>
-      <w:proofErr w:type="spellEnd"/>
-      <w:r>
-        <w:rPr>
-          <w:rFonts w:ascii="Arial" w:eastAsia="Times New Roman" w:hAnsi="Arial" w:cs="Arial"/>
-          <w:color w:val="000000"/>
-          <w:sz w:val="24"/>
-          <w:szCs w:val="24"/>
-          <w:shd w:val="clear" w:color="auto" w:fill="FFFFFF"/>
-        </w:rPr>
-        <w:t xml:space="preserve"> Echo MRI 1100</w:t>
-      </w:r>
-      <w:r>
-        <w:rPr>
-          <w:rFonts w:ascii="Arial" w:eastAsia="Times New Roman" w:hAnsi="Arial" w:cs="Arial"/>
-          <w:color w:val="000000"/>
-          <w:sz w:val="24"/>
-          <w:szCs w:val="24"/>
-          <w:shd w:val="clear" w:color="auto" w:fill="FFFFFF"/>
-        </w:rPr>
-        <w:t xml:space="preserve">. </w:t>
-      </w:r>
-      <w:r>
-        <w:rPr>
-          <w:rFonts w:ascii="Arial" w:eastAsia="Times New Roman" w:hAnsi="Arial" w:cs="Arial"/>
-          <w:bCs/>
-          <w:color w:val="252525"/>
-          <w:sz w:val="24"/>
-          <w:szCs w:val="24"/>
-          <w:shd w:val="clear" w:color="auto" w:fill="FFFFFF"/>
-        </w:rPr>
-        <w:t>C</w:t>
-      </w:r>
-      <w:r>
-        <w:rPr>
-          <w:rFonts w:ascii="Arial" w:eastAsia="Times New Roman" w:hAnsi="Arial" w:cs="Arial"/>
-          <w:bCs/>
-          <w:color w:val="252525"/>
-          <w:sz w:val="24"/>
-          <w:szCs w:val="24"/>
-          <w:shd w:val="clear" w:color="auto" w:fill="FFFFFF"/>
-        </w:rPr>
-        <w:t>)</w:t>
-      </w:r>
-      <w:r>
-        <w:rPr>
-          <w:rFonts w:ascii="Arial" w:eastAsia="Times New Roman" w:hAnsi="Arial" w:cs="Arial"/>
-          <w:bCs/>
-          <w:color w:val="252525"/>
-          <w:sz w:val="24"/>
-          <w:szCs w:val="24"/>
-          <w:shd w:val="clear" w:color="auto" w:fill="FFFFFF"/>
-        </w:rPr>
-        <w:t xml:space="preserve"> </w:t>
-      </w:r>
-      <w:r>
-        <w:rPr>
-          <w:rFonts w:ascii="Arial" w:eastAsia="Times New Roman" w:hAnsi="Arial" w:cs="Arial"/>
-          <w:bCs/>
-          <w:color w:val="252525"/>
-          <w:sz w:val="24"/>
-          <w:szCs w:val="24"/>
-          <w:shd w:val="clear" w:color="auto" w:fill="FFFFFF"/>
-        </w:rPr>
-        <w:t xml:space="preserve">Changes in </w:t>
-      </w:r>
-      <w:r>
-        <w:rPr>
-          <w:rFonts w:ascii="Arial" w:eastAsia="Times New Roman" w:hAnsi="Arial" w:cs="Arial"/>
-          <w:bCs/>
-          <w:color w:val="252525"/>
-          <w:sz w:val="24"/>
-          <w:szCs w:val="24"/>
-          <w:shd w:val="clear" w:color="auto" w:fill="FFFFFF"/>
-        </w:rPr>
-        <w:t>lean</w:t>
-      </w:r>
-      <w:r>
-        <w:rPr>
-          <w:rFonts w:ascii="Arial" w:eastAsia="Times New Roman" w:hAnsi="Arial" w:cs="Arial"/>
-          <w:bCs/>
-          <w:color w:val="252525"/>
-          <w:sz w:val="24"/>
-          <w:szCs w:val="24"/>
-          <w:shd w:val="clear" w:color="auto" w:fill="FFFFFF"/>
-        </w:rPr>
-        <w:t xml:space="preserve"> mass of KO and WT male and female mice on a KD or CD</w:t>
-      </w:r>
-      <w:r>
-        <w:rPr>
-          <w:rFonts w:ascii="Arial" w:eastAsia="Times New Roman" w:hAnsi="Arial" w:cs="Arial"/>
-          <w:bCs/>
-          <w:color w:val="252525"/>
-          <w:sz w:val="24"/>
-          <w:szCs w:val="24"/>
-          <w:shd w:val="clear" w:color="auto" w:fill="FFFFFF"/>
-        </w:rPr>
-        <w:t xml:space="preserve"> measured in vivo weekly using</w:t>
-      </w:r>
-      <w:r>
-        <w:rPr>
-          <w:rFonts w:ascii="Arial" w:eastAsia="Times New Roman" w:hAnsi="Arial" w:cs="Arial"/>
-          <w:color w:val="000000"/>
-          <w:sz w:val="24"/>
-          <w:szCs w:val="24"/>
-          <w:shd w:val="clear" w:color="auto" w:fill="FFFFFF"/>
-        </w:rPr>
-        <w:t xml:space="preserve"> </w:t>
-      </w:r>
-      <w:r>
-        <w:rPr>
-          <w:rFonts w:ascii="Arial" w:eastAsia="Times New Roman" w:hAnsi="Arial" w:cs="Arial"/>
-          <w:color w:val="000000"/>
-          <w:sz w:val="24"/>
-          <w:szCs w:val="24"/>
-          <w:shd w:val="clear" w:color="auto" w:fill="FFFFFF"/>
-        </w:rPr>
-        <w:t>Echo MRI 1100</w:t>
-      </w:r>
-      <w:r>
-        <w:rPr>
-          <w:rFonts w:ascii="Arial" w:eastAsia="Times New Roman" w:hAnsi="Arial" w:cs="Arial"/>
-          <w:bCs/>
-          <w:color w:val="252525"/>
-          <w:sz w:val="24"/>
-          <w:szCs w:val="24"/>
-          <w:shd w:val="clear" w:color="auto" w:fill="FFFFFF"/>
-        </w:rPr>
-        <w:t xml:space="preserve">. </w:t>
+        <w:t xml:space="preserve">A. Histology </w:t>
       </w:r>
     </w:p>
     <w:p>
@@ -9924,73 +10601,46 @@
           <w:szCs w:val="24"/>
           <w:shd w:val="clear" w:color="auto" w:fill="FFFFFF"/>
         </w:rPr>
-        <w:t>D.</w:t>
-      </w:r>
-      <w:r>
-        <w:rPr>
-          <w:rFonts w:ascii="Arial" w:eastAsia="Times New Roman" w:hAnsi="Arial" w:cs="Arial"/>
-          <w:bCs/>
-          <w:color w:val="252525"/>
-          <w:sz w:val="24"/>
-          <w:szCs w:val="24"/>
-          <w:shd w:val="clear" w:color="auto" w:fill="FFFFFF"/>
-        </w:rPr>
-        <w:t>)</w:t>
-      </w:r>
-      <w:r>
-        <w:rPr>
-          <w:rFonts w:ascii="Arial" w:eastAsia="Times New Roman" w:hAnsi="Arial" w:cs="Arial"/>
-          <w:bCs/>
-          <w:color w:val="252525"/>
-          <w:sz w:val="24"/>
-          <w:szCs w:val="24"/>
-          <w:shd w:val="clear" w:color="auto" w:fill="FFFFFF"/>
-        </w:rPr>
-        <w:t xml:space="preserve"> </w:t>
-      </w:r>
-      <w:r>
-        <w:rPr>
-          <w:rFonts w:ascii="Arial" w:eastAsia="Times New Roman" w:hAnsi="Arial" w:cs="Arial"/>
-          <w:bCs/>
-          <w:color w:val="252525"/>
-          <w:sz w:val="24"/>
-          <w:szCs w:val="24"/>
-          <w:shd w:val="clear" w:color="auto" w:fill="FFFFFF"/>
-        </w:rPr>
-        <w:t>Gastroc</w:t>
-      </w:r>
-      <w:r>
-        <w:rPr>
-          <w:rFonts w:ascii="Arial" w:eastAsia="Times New Roman" w:hAnsi="Arial" w:cs="Arial"/>
-          <w:bCs/>
-          <w:color w:val="252525"/>
-          <w:sz w:val="24"/>
-          <w:szCs w:val="24"/>
-          <w:shd w:val="clear" w:color="auto" w:fill="FFFFFF"/>
-        </w:rPr>
-        <w:t xml:space="preserve">nemius weight of </w:t>
-      </w:r>
-      <w:r>
-        <w:rPr>
-          <w:rFonts w:ascii="Arial" w:eastAsia="Times New Roman" w:hAnsi="Arial" w:cs="Arial"/>
-          <w:bCs/>
-          <w:color w:val="252525"/>
-          <w:sz w:val="24"/>
-          <w:szCs w:val="24"/>
-          <w:shd w:val="clear" w:color="auto" w:fill="FFFFFF"/>
-        </w:rPr>
-        <w:t>KO and WT male and female mice on a KD and CD</w:t>
-      </w:r>
-      <w:r>
-        <w:rPr>
-          <w:rFonts w:ascii="Arial" w:eastAsia="Times New Roman" w:hAnsi="Arial" w:cs="Arial"/>
-          <w:bCs/>
-          <w:color w:val="252525"/>
-          <w:sz w:val="24"/>
-          <w:szCs w:val="24"/>
-          <w:shd w:val="clear" w:color="auto" w:fill="FFFFFF"/>
-        </w:rPr>
-        <w:t xml:space="preserve"> at the time of sacrifice (week 4). </w:t>
+        <w:t>B. TGs</w:t>
+      </w:r>
+    </w:p>
+    <w:p>
+      <w:pPr>
+        <w:pStyle w:val="ListParagraph"/>
+        <w:numPr>
+          <w:ilvl w:val="0"/>
+          <w:numId w:val="4"/>
+        </w:numPr>
+        <w:rPr>
+          <w:rFonts w:ascii="Arial" w:eastAsia="Times New Roman" w:hAnsi="Arial" w:cs="Arial"/>
+          <w:bCs/>
+          <w:color w:val="252525"/>
+          <w:sz w:val="24"/>
+          <w:szCs w:val="24"/>
+          <w:shd w:val="clear" w:color="auto" w:fill="FFFFFF"/>
+        </w:rPr>
+      </w:pPr>
+      <w:r>
+        <w:rPr>
+          <w:rFonts w:ascii="Arial" w:eastAsia="Times New Roman" w:hAnsi="Arial" w:cs="Arial"/>
+          <w:bCs/>
+          <w:color w:val="252525"/>
+          <w:sz w:val="24"/>
+          <w:szCs w:val="24"/>
+          <w:shd w:val="clear" w:color="auto" w:fill="FFFFFF"/>
+        </w:rPr>
+        <w:t>Figure 6</w:t>
+      </w:r>
+      <w:r>
+        <w:rPr>
+          <w:rFonts w:ascii="Arial" w:eastAsia="Times New Roman" w:hAnsi="Arial" w:cs="Arial"/>
+          <w:bCs/>
+          <w:color w:val="252525"/>
+          <w:sz w:val="24"/>
+          <w:szCs w:val="24"/>
+          <w:shd w:val="clear" w:color="auto" w:fill="FFFFFF"/>
+        </w:rPr>
+        <w:t>. ITT</w:t>
       </w:r>
     </w:p>
     <w:p>
@@ -10018,184 +10668,7 @@
           <w:szCs w:val="24"/>
           <w:shd w:val="clear" w:color="auto" w:fill="FFFFFF"/>
         </w:rPr>
-        <w:t>E. Quad</w:t>
-      </w:r>
-      <w:bookmarkStart w:id="0" w:name="_GoBack"/>
-      <w:bookmarkEnd w:id="0"/>
-    </w:p>
-    <w:p>
-      <w:pPr>
-        <w:pStyle w:val="ListParagraph"/>
-        <w:ind w:left="1440"/>
-        <w:rPr>
-          <w:rFonts w:ascii="Arial" w:eastAsia="Times New Roman" w:hAnsi="Arial" w:cs="Arial"/>
-          <w:bCs/>
-          <w:color w:val="252525"/>
-          <w:sz w:val="24"/>
-          <w:szCs w:val="24"/>
-          <w:shd w:val="clear" w:color="auto" w:fill="FFFFFF"/>
-        </w:rPr>
-      </w:pPr>
-    </w:p>
-    <w:p>
-      <w:pPr>
-        <w:pStyle w:val="ListParagraph"/>
-        <w:numPr>
-          <w:ilvl w:val="0"/>
-          <w:numId w:val="4"/>
-        </w:numPr>
-        <w:rPr>
-          <w:rFonts w:ascii="Arial" w:eastAsia="Times New Roman" w:hAnsi="Arial" w:cs="Arial"/>
-          <w:bCs/>
-          <w:color w:val="252525"/>
-          <w:sz w:val="24"/>
-          <w:szCs w:val="24"/>
-          <w:shd w:val="clear" w:color="auto" w:fill="FFFFFF"/>
-        </w:rPr>
-      </w:pPr>
-      <w:r>
-        <w:rPr>
-          <w:rFonts w:ascii="Arial" w:eastAsia="Times New Roman" w:hAnsi="Arial" w:cs="Arial"/>
-          <w:bCs/>
-          <w:color w:val="252525"/>
-          <w:sz w:val="24"/>
-          <w:szCs w:val="24"/>
-          <w:shd w:val="clear" w:color="auto" w:fill="FFFFFF"/>
-        </w:rPr>
-        <w:t xml:space="preserve">Figure 5. </w:t>
-      </w:r>
-      <w:r>
-        <w:rPr>
-          <w:rFonts w:ascii="Arial" w:eastAsia="Times New Roman" w:hAnsi="Arial" w:cs="Arial"/>
-          <w:bCs/>
-          <w:color w:val="252525"/>
-          <w:sz w:val="24"/>
-          <w:szCs w:val="24"/>
-          <w:shd w:val="clear" w:color="auto" w:fill="FFFFFF"/>
-        </w:rPr>
-        <w:t xml:space="preserve">Liver fat changes </w:t>
-      </w:r>
-    </w:p>
-    <w:p>
-      <w:pPr>
-        <w:pStyle w:val="ListParagraph"/>
-        <w:numPr>
-          <w:ilvl w:val="1"/>
-          <w:numId w:val="4"/>
-        </w:numPr>
-        <w:rPr>
-          <w:rFonts w:ascii="Arial" w:eastAsia="Times New Roman" w:hAnsi="Arial" w:cs="Arial"/>
-          <w:bCs/>
-          <w:color w:val="252525"/>
-          <w:sz w:val="24"/>
-          <w:szCs w:val="24"/>
-          <w:shd w:val="clear" w:color="auto" w:fill="FFFFFF"/>
-        </w:rPr>
-      </w:pPr>
-      <w:r>
-        <w:rPr>
-          <w:rFonts w:ascii="Arial" w:eastAsia="Times New Roman" w:hAnsi="Arial" w:cs="Arial"/>
-          <w:bCs/>
-          <w:color w:val="252525"/>
-          <w:sz w:val="24"/>
-          <w:szCs w:val="24"/>
-          <w:shd w:val="clear" w:color="auto" w:fill="FFFFFF"/>
-        </w:rPr>
-        <w:t xml:space="preserve">A. Histology </w:t>
-      </w:r>
-    </w:p>
-    <w:p>
-      <w:pPr>
-        <w:pStyle w:val="ListParagraph"/>
-        <w:numPr>
-          <w:ilvl w:val="1"/>
-          <w:numId w:val="4"/>
-        </w:numPr>
-        <w:rPr>
-          <w:rFonts w:ascii="Arial" w:eastAsia="Times New Roman" w:hAnsi="Arial" w:cs="Arial"/>
-          <w:bCs/>
-          <w:color w:val="252525"/>
-          <w:sz w:val="24"/>
-          <w:szCs w:val="24"/>
-          <w:shd w:val="clear" w:color="auto" w:fill="FFFFFF"/>
-        </w:rPr>
-      </w:pPr>
-      <w:r>
-        <w:rPr>
-          <w:rFonts w:ascii="Arial" w:eastAsia="Times New Roman" w:hAnsi="Arial" w:cs="Arial"/>
-          <w:bCs/>
-          <w:color w:val="252525"/>
-          <w:sz w:val="24"/>
-          <w:szCs w:val="24"/>
-          <w:shd w:val="clear" w:color="auto" w:fill="FFFFFF"/>
-        </w:rPr>
-        <w:t>B. TGs</w:t>
-      </w:r>
-    </w:p>
-    <w:p>
-      <w:pPr>
-        <w:pStyle w:val="ListParagraph"/>
-        <w:numPr>
-          <w:ilvl w:val="0"/>
-          <w:numId w:val="4"/>
-        </w:numPr>
-        <w:rPr>
-          <w:rFonts w:ascii="Arial" w:eastAsia="Times New Roman" w:hAnsi="Arial" w:cs="Arial"/>
-          <w:bCs/>
-          <w:color w:val="252525"/>
-          <w:sz w:val="24"/>
-          <w:szCs w:val="24"/>
-          <w:shd w:val="clear" w:color="auto" w:fill="FFFFFF"/>
-        </w:rPr>
-      </w:pPr>
-      <w:r>
-        <w:rPr>
-          <w:rFonts w:ascii="Arial" w:eastAsia="Times New Roman" w:hAnsi="Arial" w:cs="Arial"/>
-          <w:bCs/>
-          <w:color w:val="252525"/>
-          <w:sz w:val="24"/>
-          <w:szCs w:val="24"/>
-          <w:shd w:val="clear" w:color="auto" w:fill="FFFFFF"/>
-        </w:rPr>
-        <w:t>Figure 6</w:t>
-      </w:r>
-      <w:r>
-        <w:rPr>
-          <w:rFonts w:ascii="Arial" w:eastAsia="Times New Roman" w:hAnsi="Arial" w:cs="Arial"/>
-          <w:bCs/>
-          <w:color w:val="252525"/>
-          <w:sz w:val="24"/>
-          <w:szCs w:val="24"/>
-          <w:shd w:val="clear" w:color="auto" w:fill="FFFFFF"/>
-        </w:rPr>
-        <w:t>. ITT</w:t>
-      </w:r>
-    </w:p>
-    <w:p>
-      <w:pPr>
-        <w:pStyle w:val="ListParagraph"/>
-        <w:numPr>
-          <w:ilvl w:val="1"/>
-          <w:numId w:val="4"/>
-        </w:numPr>
-        <w:rPr>
-          <w:rFonts w:ascii="Arial" w:eastAsia="Times New Roman" w:hAnsi="Arial" w:cs="Arial"/>
-          <w:bCs/>
-          <w:color w:val="252525"/>
-          <w:sz w:val="24"/>
-          <w:szCs w:val="24"/>
-          <w:shd w:val="clear" w:color="auto" w:fill="FFFFFF"/>
-        </w:rPr>
-      </w:pPr>
-      <w:r>
-        <w:rPr>
-          <w:rFonts w:ascii="Arial" w:eastAsia="Times New Roman" w:hAnsi="Arial" w:cs="Arial"/>
-          <w:bCs/>
-          <w:color w:val="252525"/>
-          <w:sz w:val="24"/>
-          <w:szCs w:val="24"/>
-          <w:shd w:val="clear" w:color="auto" w:fill="FFFFFF"/>
-        </w:rPr>
+        <w:lastRenderedPageBreak/>
         <w:t>A</w:t>
       </w:r>
       <w:r>
@@ -12337,7 +12810,7 @@
 </file>
 
 <file path=customXml/itemProps1.xml><?xml version="1.0" encoding="utf-8"?>
-<ds:datastoreItem xmlns:ds="http://schemas.openxmlformats.org/officeDocument/2006/customXml" ds:itemID="{346F7A39-E8DE-664A-BBD8-9D38FD837237}">
+<ds:datastoreItem xmlns:ds="http://schemas.openxmlformats.org/officeDocument/2006/customXml" ds:itemID="{D307A142-8EBD-424F-95FC-15A2ECA0CA06}">
   <ds:schemaRefs>
     <ds:schemaRef ds:uri="http://schemas.openxmlformats.org/officeDocument/2006/bibliography"/>
   </ds:schemaRefs>

</xml_diff>

<commit_message>
Figure Caption for Experimental design
</commit_message>
<xml_diff>
--- a/Manuscripts/Liver AMPK Ketogenic Diet Paper/Manuscript.docx
+++ b/Manuscripts/Liver AMPK Ketogenic Diet Paper/Manuscript.docx
@@ -8844,13 +8844,25 @@
       <w:r>
         <w:rPr>
           <w:rFonts w:ascii="Arial" w:eastAsia="Times New Roman" w:hAnsi="Arial" w:cs="Arial"/>
-          <w:bCs/>
-          <w:color w:val="252525"/>
-          <w:sz w:val="24"/>
-          <w:szCs w:val="24"/>
-          <w:shd w:val="clear" w:color="auto" w:fill="FFFFFF"/>
-        </w:rPr>
-        <w:t xml:space="preserve">Figure 1. Experimental </w:t>
+          <w:b/>
+          <w:bCs/>
+          <w:color w:val="252525"/>
+          <w:sz w:val="24"/>
+          <w:szCs w:val="24"/>
+          <w:shd w:val="clear" w:color="auto" w:fill="FFFFFF"/>
+        </w:rPr>
+        <w:t>Figure 1.</w:t>
+      </w:r>
+      <w:r>
+        <w:rPr>
+          <w:rFonts w:ascii="Arial" w:eastAsia="Times New Roman" w:hAnsi="Arial" w:cs="Arial"/>
+          <w:bCs/>
+          <w:color w:val="252525"/>
+          <w:sz w:val="24"/>
+          <w:szCs w:val="24"/>
+          <w:shd w:val="clear" w:color="auto" w:fill="FFFFFF"/>
+        </w:rPr>
+        <w:t xml:space="preserve"> Experimental </w:t>
       </w:r>
       <w:r>
         <w:rPr>
@@ -9088,18 +9100,16 @@
         </w:rPr>
         <w:t xml:space="preserve"> (week 4)</w:t>
       </w:r>
-      <w:bookmarkStart w:id="0" w:name="_GoBack"/>
-      <w:bookmarkEnd w:id="0"/>
-      <w:r>
-        <w:rPr>
-          <w:rFonts w:ascii="Arial" w:eastAsia="Times New Roman" w:hAnsi="Arial" w:cs="Arial"/>
-          <w:bCs/>
-          <w:color w:val="252525"/>
-          <w:sz w:val="24"/>
-          <w:szCs w:val="24"/>
-          <w:shd w:val="clear" w:color="auto" w:fill="FFFFFF"/>
-        </w:rPr>
-        <w:t xml:space="preserve"> mice were sacrificed and tissues were collected. Body composition (weight, fat mass and lean mass) and food intake was measured weekly from the start of injections until sacrifice.</w:t>
+      <w:r>
+        <w:rPr>
+          <w:rFonts w:ascii="Arial" w:eastAsia="Times New Roman" w:hAnsi="Arial" w:cs="Arial"/>
+          <w:bCs/>
+          <w:color w:val="252525"/>
+          <w:sz w:val="24"/>
+          <w:szCs w:val="24"/>
+          <w:shd w:val="clear" w:color="auto" w:fill="FFFFFF"/>
+        </w:rPr>
+        <w:t xml:space="preserve"> mice were sacrificed and tissues were collected.</w:t>
       </w:r>
     </w:p>
     <w:p>
@@ -9205,7 +9215,6 @@
           <w:szCs w:val="24"/>
           <w:shd w:val="clear" w:color="auto" w:fill="FFFFFF"/>
         </w:rPr>
-        <w:lastRenderedPageBreak/>
         <w:t>A)</w:t>
       </w:r>
       <w:r>
@@ -9292,6 +9301,7 @@
           <w:szCs w:val="24"/>
           <w:shd w:val="clear" w:color="auto" w:fill="FFFFFF"/>
         </w:rPr>
+        <w:lastRenderedPageBreak/>
         <w:t>B)</w:t>
       </w:r>
       <w:r>
@@ -9392,6 +9402,19 @@
         </w:rPr>
         <w:t xml:space="preserve"> 3.</w:t>
       </w:r>
+      <w:r>
+        <w:rPr>
+          <w:rFonts w:ascii="Arial" w:eastAsia="Times New Roman" w:hAnsi="Arial" w:cs="Arial"/>
+          <w:bCs/>
+          <w:color w:val="252525"/>
+          <w:sz w:val="24"/>
+          <w:szCs w:val="24"/>
+          <w:shd w:val="clear" w:color="auto" w:fill="FFFFFF"/>
+        </w:rPr>
+        <w:t xml:space="preserve"> </w:t>
+      </w:r>
+      <w:bookmarkStart w:id="0" w:name="_GoBack"/>
+      <w:bookmarkEnd w:id="0"/>
     </w:p>
     <w:p>
       <w:pPr>
@@ -9728,6 +9751,7 @@
       <w:r>
         <w:rPr>
           <w:rFonts w:ascii="Arial" w:eastAsia="Times New Roman" w:hAnsi="Arial" w:cs="Arial"/>
+          <w:b/>
           <w:bCs/>
           <w:color w:val="252525"/>
           <w:sz w:val="24"/>
@@ -9739,6 +9763,7 @@
       <w:r>
         <w:rPr>
           <w:rFonts w:ascii="Arial" w:eastAsia="Times New Roman" w:hAnsi="Arial" w:cs="Arial"/>
+          <w:b/>
           <w:bCs/>
           <w:color w:val="252525"/>
           <w:sz w:val="24"/>
@@ -9750,6 +9775,7 @@
       <w:r>
         <w:rPr>
           <w:rFonts w:ascii="Arial" w:eastAsia="Times New Roman" w:hAnsi="Arial" w:cs="Arial"/>
+          <w:b/>
           <w:bCs/>
           <w:color w:val="252525"/>
           <w:sz w:val="24"/>
@@ -9893,6 +9919,7 @@
       <w:r>
         <w:rPr>
           <w:rFonts w:ascii="Arial" w:eastAsia="Times New Roman" w:hAnsi="Arial" w:cs="Arial"/>
+          <w:b/>
           <w:bCs/>
           <w:color w:val="252525"/>
           <w:sz w:val="24"/>
@@ -9904,6 +9931,7 @@
       <w:r>
         <w:rPr>
           <w:rFonts w:ascii="Arial" w:eastAsia="Times New Roman" w:hAnsi="Arial" w:cs="Arial"/>
+          <w:b/>
           <w:bCs/>
           <w:color w:val="252525"/>
           <w:sz w:val="24"/>
@@ -10057,6 +10085,7 @@
       <w:r>
         <w:rPr>
           <w:rFonts w:ascii="Arial" w:eastAsia="Times New Roman" w:hAnsi="Arial" w:cs="Arial"/>
+          <w:b/>
           <w:bCs/>
           <w:color w:val="252525"/>
           <w:sz w:val="24"/>
@@ -10068,6 +10097,7 @@
       <w:r>
         <w:rPr>
           <w:rFonts w:ascii="Arial" w:eastAsia="Times New Roman" w:hAnsi="Arial" w:cs="Arial"/>
+          <w:b/>
           <w:bCs/>
           <w:color w:val="252525"/>
           <w:sz w:val="24"/>
@@ -10165,6 +10195,7 @@
       <w:r>
         <w:rPr>
           <w:rFonts w:ascii="Arial" w:eastAsia="Times New Roman" w:hAnsi="Arial" w:cs="Arial"/>
+          <w:b/>
           <w:bCs/>
           <w:color w:val="252525"/>
           <w:sz w:val="24"/>
@@ -10176,6 +10207,7 @@
       <w:r>
         <w:rPr>
           <w:rFonts w:ascii="Arial" w:eastAsia="Times New Roman" w:hAnsi="Arial" w:cs="Arial"/>
+          <w:b/>
           <w:bCs/>
           <w:color w:val="252525"/>
           <w:sz w:val="24"/>
@@ -10264,6 +10296,7 @@
       <w:r>
         <w:rPr>
           <w:rFonts w:ascii="Arial" w:eastAsia="Times New Roman" w:hAnsi="Arial" w:cs="Arial"/>
+          <w:b/>
           <w:bCs/>
           <w:color w:val="252525"/>
           <w:sz w:val="24"/>
@@ -10275,6 +10308,7 @@
       <w:r>
         <w:rPr>
           <w:rFonts w:ascii="Arial" w:eastAsia="Times New Roman" w:hAnsi="Arial" w:cs="Arial"/>
+          <w:b/>
           <w:bCs/>
           <w:color w:val="252525"/>
           <w:sz w:val="24"/>
@@ -10286,13 +10320,25 @@
       <w:r>
         <w:rPr>
           <w:rFonts w:ascii="Arial" w:eastAsia="Times New Roman" w:hAnsi="Arial" w:cs="Arial"/>
-          <w:bCs/>
-          <w:color w:val="252525"/>
-          <w:sz w:val="24"/>
-          <w:szCs w:val="24"/>
-          <w:shd w:val="clear" w:color="auto" w:fill="FFFFFF"/>
-        </w:rPr>
-        <w:t xml:space="preserve"> Quadriceps </w:t>
+          <w:b/>
+          <w:bCs/>
+          <w:color w:val="252525"/>
+          <w:sz w:val="24"/>
+          <w:szCs w:val="24"/>
+          <w:shd w:val="clear" w:color="auto" w:fill="FFFFFF"/>
+        </w:rPr>
+        <w:t xml:space="preserve"> </w:t>
+      </w:r>
+      <w:r>
+        <w:rPr>
+          <w:rFonts w:ascii="Arial" w:eastAsia="Times New Roman" w:hAnsi="Arial" w:cs="Arial"/>
+          <w:bCs/>
+          <w:color w:val="252525"/>
+          <w:sz w:val="24"/>
+          <w:szCs w:val="24"/>
+          <w:shd w:val="clear" w:color="auto" w:fill="FFFFFF"/>
+        </w:rPr>
+        <w:t xml:space="preserve">Quadriceps </w:t>
       </w:r>
       <w:r>
         <w:rPr>
@@ -10668,7 +10714,6 @@
           <w:szCs w:val="24"/>
           <w:shd w:val="clear" w:color="auto" w:fill="FFFFFF"/>
         </w:rPr>
-        <w:lastRenderedPageBreak/>
         <w:t>A</w:t>
       </w:r>
       <w:r>
@@ -12810,7 +12855,7 @@
 </file>
 
 <file path=customXml/itemProps1.xml><?xml version="1.0" encoding="utf-8"?>
-<ds:datastoreItem xmlns:ds="http://schemas.openxmlformats.org/officeDocument/2006/customXml" ds:itemID="{D307A142-8EBD-424F-95FC-15A2ECA0CA06}">
+<ds:datastoreItem xmlns:ds="http://schemas.openxmlformats.org/officeDocument/2006/customXml" ds:itemID="{B8919B8B-4175-E64F-8082-7C9CEC02A2B2}">
   <ds:schemaRefs>
     <ds:schemaRef ds:uri="http://schemas.openxmlformats.org/officeDocument/2006/bibliography"/>
   </ds:schemaRefs>

</xml_diff>

<commit_message>
updating blot figure 2 and blot section of manuscript
</commit_message>
<xml_diff>
--- a/Manuscripts/Liver AMPK Ketogenic Diet Paper/Manuscript.docx
+++ b/Manuscripts/Liver AMPK Ketogenic Diet Paper/Manuscript.docx
@@ -5142,149 +5142,37 @@
           <w:szCs w:val="24"/>
           <w:shd w:val="clear" w:color="auto" w:fill="FFFFFF"/>
         </w:rPr>
-        <w:t>ed</w:t>
-      </w:r>
-      <w:r>
-        <w:rPr>
-          <w:rFonts w:ascii="Arial" w:eastAsia="Times New Roman" w:hAnsi="Arial" w:cs="Arial"/>
-          <w:bCs/>
-          <w:sz w:val="24"/>
-          <w:szCs w:val="24"/>
-          <w:shd w:val="clear" w:color="auto" w:fill="FFFFFF"/>
-        </w:rPr>
-        <w:t xml:space="preserve"> </w:t>
-      </w:r>
-      <w:r>
-        <w:rPr>
-          <w:rFonts w:ascii="Arial" w:eastAsia="Times New Roman" w:hAnsi="Arial" w:cs="Arial"/>
-          <w:bCs/>
-          <w:sz w:val="24"/>
-          <w:szCs w:val="24"/>
-          <w:shd w:val="clear" w:color="auto" w:fill="FFFFFF"/>
-        </w:rPr>
-        <w:t xml:space="preserve">approximately </w:t>
-      </w:r>
-      <w:r>
-        <w:rPr>
-          <w:rFonts w:ascii="Arial" w:eastAsia="Times New Roman" w:hAnsi="Arial" w:cs="Arial"/>
-          <w:bCs/>
-          <w:color w:val="FF0000"/>
-          <w:sz w:val="24"/>
-          <w:szCs w:val="24"/>
-          <w:shd w:val="clear" w:color="auto" w:fill="FFFFFF"/>
-        </w:rPr>
-        <w:t>__</w:t>
-      </w:r>
-      <w:r>
-        <w:rPr>
-          <w:rFonts w:ascii="Arial" w:eastAsia="Times New Roman" w:hAnsi="Arial" w:cs="Arial"/>
-          <w:bCs/>
-          <w:color w:val="FF0000"/>
-          <w:sz w:val="24"/>
-          <w:szCs w:val="24"/>
-          <w:shd w:val="clear" w:color="auto" w:fill="FFFFFF"/>
-        </w:rPr>
-        <w:t>%</w:t>
-      </w:r>
-      <w:r>
-        <w:rPr>
-          <w:rFonts w:ascii="Arial" w:eastAsia="Times New Roman" w:hAnsi="Arial" w:cs="Arial"/>
-          <w:bCs/>
-          <w:sz w:val="24"/>
-          <w:szCs w:val="24"/>
-          <w:shd w:val="clear" w:color="auto" w:fill="FFFFFF"/>
-        </w:rPr>
-        <w:t xml:space="preserve"> of </w:t>
-      </w:r>
-      <w:r>
-        <w:rPr>
-          <w:rFonts w:ascii="Arial" w:eastAsia="Times New Roman" w:hAnsi="Arial" w:cs="Arial"/>
-          <w:bCs/>
-          <w:sz w:val="24"/>
-          <w:szCs w:val="24"/>
-          <w:shd w:val="clear" w:color="auto" w:fill="FFFFFF"/>
-        </w:rPr>
-        <w:t>males that received AAV-TBG-CRE injections had AMPK effectively knocked out</w:t>
-      </w:r>
-      <w:r>
-        <w:rPr>
-          <w:rFonts w:ascii="Arial" w:eastAsia="Times New Roman" w:hAnsi="Arial" w:cs="Arial"/>
-          <w:bCs/>
-          <w:sz w:val="24"/>
-          <w:szCs w:val="24"/>
-          <w:shd w:val="clear" w:color="auto" w:fill="FFFFFF"/>
-        </w:rPr>
-        <w:t xml:space="preserve">. We included only the males that </w:t>
-      </w:r>
-      <w:r>
-        <w:rPr>
-          <w:rFonts w:ascii="Arial" w:eastAsia="Times New Roman" w:hAnsi="Arial" w:cs="Arial"/>
-          <w:bCs/>
-          <w:sz w:val="24"/>
-          <w:szCs w:val="24"/>
-          <w:shd w:val="clear" w:color="auto" w:fill="FFFFFF"/>
-        </w:rPr>
-        <w:t>had</w:t>
-      </w:r>
-      <w:r>
-        <w:rPr>
-          <w:rFonts w:ascii="Arial" w:eastAsia="Times New Roman" w:hAnsi="Arial" w:cs="Arial"/>
-          <w:bCs/>
-          <w:sz w:val="24"/>
-          <w:szCs w:val="24"/>
-          <w:shd w:val="clear" w:color="auto" w:fill="FFFFFF"/>
-        </w:rPr>
-        <w:t xml:space="preserve"> AMPK knocked out for the remainder of the study </w:t>
-      </w:r>
-      <w:r>
-        <w:rPr>
-          <w:rFonts w:ascii="Arial" w:eastAsia="Times New Roman" w:hAnsi="Arial" w:cs="Arial"/>
-          <w:bCs/>
-          <w:sz w:val="24"/>
-          <w:szCs w:val="24"/>
-          <w:shd w:val="clear" w:color="auto" w:fill="FFFFFF"/>
-        </w:rPr>
-        <w:t>(Figure 2</w:t>
-      </w:r>
-      <w:r>
-        <w:rPr>
-          <w:rFonts w:ascii="Arial" w:eastAsia="Times New Roman" w:hAnsi="Arial" w:cs="Arial"/>
-          <w:bCs/>
-          <w:sz w:val="24"/>
-          <w:szCs w:val="24"/>
-          <w:shd w:val="clear" w:color="auto" w:fill="FFFFFF"/>
-        </w:rPr>
-        <w:t>A</w:t>
-      </w:r>
-      <w:r>
-        <w:rPr>
-          <w:rFonts w:ascii="Arial" w:eastAsia="Times New Roman" w:hAnsi="Arial" w:cs="Arial"/>
-          <w:bCs/>
-          <w:sz w:val="24"/>
-          <w:szCs w:val="24"/>
-          <w:shd w:val="clear" w:color="auto" w:fill="FFFFFF"/>
-        </w:rPr>
-        <w:t>)</w:t>
-      </w:r>
-      <w:r>
-        <w:rPr>
-          <w:rFonts w:ascii="Arial" w:eastAsia="Times New Roman" w:hAnsi="Arial" w:cs="Arial"/>
-          <w:bCs/>
-          <w:sz w:val="24"/>
-          <w:szCs w:val="24"/>
-          <w:shd w:val="clear" w:color="auto" w:fill="FFFFFF"/>
-        </w:rPr>
-        <w:t>.</w:t>
-      </w:r>
-      <w:r>
-        <w:rPr>
-          <w:rFonts w:ascii="Arial" w:eastAsia="Times New Roman" w:hAnsi="Arial" w:cs="Arial"/>
-          <w:bCs/>
-          <w:sz w:val="24"/>
-          <w:szCs w:val="24"/>
-          <w:shd w:val="clear" w:color="auto" w:fill="FFFFFF"/>
-        </w:rPr>
-        <w:t xml:space="preserve"> </w:t>
+        <w:t xml:space="preserve">s efficient AMPK knock out in </w:t>
+      </w:r>
+      <w:r>
+        <w:rPr>
+          <w:rFonts w:ascii="Arial" w:eastAsia="Times New Roman" w:hAnsi="Arial" w:cs="Arial"/>
+          <w:bCs/>
+          <w:sz w:val="24"/>
+          <w:szCs w:val="24"/>
+          <w:shd w:val="clear" w:color="auto" w:fill="FFFFFF"/>
+        </w:rPr>
+        <w:t>males that received AAV-TBG-CRE injections</w:t>
+      </w:r>
+      <w:r>
+        <w:rPr>
+          <w:rFonts w:ascii="Arial" w:eastAsia="Times New Roman" w:hAnsi="Arial" w:cs="Arial"/>
+          <w:bCs/>
+          <w:sz w:val="24"/>
+          <w:szCs w:val="24"/>
+          <w:shd w:val="clear" w:color="auto" w:fill="FFFFFF"/>
+        </w:rPr>
+        <w:t xml:space="preserve"> (Figure 2A)</w:t>
+      </w:r>
+      <w:r>
+        <w:rPr>
+          <w:rFonts w:ascii="Arial" w:eastAsia="Times New Roman" w:hAnsi="Arial" w:cs="Arial"/>
+          <w:bCs/>
+          <w:sz w:val="24"/>
+          <w:szCs w:val="24"/>
+          <w:shd w:val="clear" w:color="auto" w:fill="FFFFFF"/>
+        </w:rPr>
+        <w:t xml:space="preserve">. </w:t>
       </w:r>
       <w:r>
         <w:rPr>
@@ -5329,7 +5217,29 @@
           <w:szCs w:val="24"/>
           <w:shd w:val="clear" w:color="auto" w:fill="FFFFFF"/>
         </w:rPr>
-        <w:t xml:space="preserve">1/2 (Figure 2A). Similarly, </w:t>
+        <w:t>1/2 (Figure 2</w:t>
+      </w:r>
+      <w:r>
+        <w:rPr>
+          <w:rFonts w:ascii="Arial" w:eastAsia="Times New Roman" w:hAnsi="Arial" w:cs="Arial"/>
+          <w:bCs/>
+          <w:color w:val="FF0000"/>
+          <w:sz w:val="24"/>
+          <w:szCs w:val="24"/>
+          <w:shd w:val="clear" w:color="auto" w:fill="FFFFFF"/>
+        </w:rPr>
+        <w:t>A?</w:t>
+      </w:r>
+      <w:r>
+        <w:rPr>
+          <w:rFonts w:ascii="Arial" w:eastAsia="Times New Roman" w:hAnsi="Arial" w:cs="Arial"/>
+          <w:bCs/>
+          <w:color w:val="FF0000"/>
+          <w:sz w:val="24"/>
+          <w:szCs w:val="24"/>
+          <w:shd w:val="clear" w:color="auto" w:fill="FFFFFF"/>
+        </w:rPr>
+        <w:t xml:space="preserve">). Similarly, </w:t>
       </w:r>
       <w:proofErr w:type="spellStart"/>
       <w:r>
@@ -5481,7 +5391,17 @@
           <w:szCs w:val="24"/>
           <w:shd w:val="clear" w:color="auto" w:fill="FFFFFF"/>
         </w:rPr>
-        <w:t xml:space="preserve">which confirmed the knockout </w:t>
+        <w:t>compared to those that receives GFP injections</w:t>
+      </w:r>
+      <w:r>
+        <w:rPr>
+          <w:rFonts w:ascii="Arial" w:eastAsia="Times New Roman" w:hAnsi="Arial" w:cs="Arial"/>
+          <w:bCs/>
+          <w:sz w:val="24"/>
+          <w:szCs w:val="24"/>
+          <w:shd w:val="clear" w:color="auto" w:fill="FFFFFF"/>
+        </w:rPr>
+        <w:t xml:space="preserve"> </w:t>
       </w:r>
       <w:r>
         <w:rPr>
@@ -5531,7 +5451,17 @@
           <w:szCs w:val="24"/>
           <w:shd w:val="clear" w:color="auto" w:fill="FFFFFF"/>
         </w:rPr>
-        <w:t xml:space="preserve">This also indicates there may also be an increase in lipogenesis in the KO mice. </w:t>
+        <w:t xml:space="preserve">This is another confirmation of knockout and </w:t>
+      </w:r>
+      <w:r>
+        <w:rPr>
+          <w:rFonts w:ascii="Arial" w:eastAsia="Times New Roman" w:hAnsi="Arial" w:cs="Arial"/>
+          <w:bCs/>
+          <w:sz w:val="24"/>
+          <w:szCs w:val="24"/>
+          <w:shd w:val="clear" w:color="auto" w:fill="FFFFFF"/>
+        </w:rPr>
+        <w:t xml:space="preserve">also indicates there may be an increase in lipogenesis in the KO mice. </w:t>
       </w:r>
       <w:proofErr w:type="spellStart"/>
       <w:r>
@@ -5603,7 +5533,7 @@
           <w:szCs w:val="24"/>
           <w:shd w:val="clear" w:color="auto" w:fill="FFFFFF"/>
         </w:rPr>
-        <w:t xml:space="preserve"> This also indicates there may be an increase in lipogenesis on the ketogenic diet.</w:t>
+        <w:t xml:space="preserve"> This indicates there may be an increase in lipogenesis on the ketogenic diet.</w:t>
       </w:r>
       <w:r>
         <w:rPr>
@@ -5623,7 +5553,27 @@
           <w:szCs w:val="24"/>
           <w:shd w:val="clear" w:color="auto" w:fill="FFFFFF"/>
         </w:rPr>
-        <w:t>Another lipogenic gene, FAS, was found to decrease on a ketogenic diet but was not different between treatment groups (Figure 2B)</w:t>
+        <w:t>Another lipogenic gene, FAS, was found to decrease on a ketogenic diet but was not different between treatment groups (Figure 2</w:t>
+      </w:r>
+      <w:r>
+        <w:rPr>
+          <w:rFonts w:ascii="Arial" w:eastAsia="Times New Roman" w:hAnsi="Arial" w:cs="Arial"/>
+          <w:bCs/>
+          <w:sz w:val="24"/>
+          <w:szCs w:val="24"/>
+          <w:shd w:val="clear" w:color="auto" w:fill="FFFFFF"/>
+        </w:rPr>
+        <w:t>A</w:t>
+      </w:r>
+      <w:r>
+        <w:rPr>
+          <w:rFonts w:ascii="Arial" w:eastAsia="Times New Roman" w:hAnsi="Arial" w:cs="Arial"/>
+          <w:bCs/>
+          <w:sz w:val="24"/>
+          <w:szCs w:val="24"/>
+          <w:shd w:val="clear" w:color="auto" w:fill="FFFFFF"/>
+        </w:rPr>
+        <w:t>)</w:t>
       </w:r>
       <w:r>
         <w:rPr>
@@ -5643,7 +5593,17 @@
           <w:szCs w:val="24"/>
           <w:shd w:val="clear" w:color="auto" w:fill="FFFFFF"/>
         </w:rPr>
-        <w:t xml:space="preserve"> observed changes in the KO mice</w:t>
+        <w:t xml:space="preserve"> observed changes </w:t>
+      </w:r>
+      <w:r>
+        <w:rPr>
+          <w:rFonts w:ascii="Arial" w:eastAsia="Times New Roman" w:hAnsi="Arial" w:cs="Arial"/>
+          <w:bCs/>
+          <w:sz w:val="24"/>
+          <w:szCs w:val="24"/>
+          <w:shd w:val="clear" w:color="auto" w:fill="FFFFFF"/>
+        </w:rPr>
+        <w:t>in the KO mice</w:t>
       </w:r>
       <w:r>
         <w:rPr>
@@ -5659,13 +5619,95 @@
         <w:rPr>
           <w:rFonts w:ascii="Arial" w:eastAsia="Times New Roman" w:hAnsi="Arial" w:cs="Arial"/>
           <w:bCs/>
+          <w:sz w:val="24"/>
+          <w:szCs w:val="24"/>
+          <w:shd w:val="clear" w:color="auto" w:fill="FFFFFF"/>
+        </w:rPr>
+        <w:t xml:space="preserve">ACLY, another lipogenic gene, </w:t>
+      </w:r>
+      <w:r>
+        <w:rPr>
+          <w:rFonts w:ascii="Arial" w:eastAsia="Times New Roman" w:hAnsi="Arial" w:cs="Arial"/>
+          <w:bCs/>
+          <w:sz w:val="24"/>
+          <w:szCs w:val="24"/>
+          <w:shd w:val="clear" w:color="auto" w:fill="FFFFFF"/>
+        </w:rPr>
+        <w:t xml:space="preserve">was found to </w:t>
+      </w:r>
+      <w:r>
+        <w:rPr>
+          <w:rFonts w:ascii="Arial" w:eastAsia="Times New Roman" w:hAnsi="Arial" w:cs="Arial"/>
+          <w:bCs/>
+          <w:sz w:val="24"/>
+          <w:szCs w:val="24"/>
+          <w:shd w:val="clear" w:color="auto" w:fill="FFFFFF"/>
+        </w:rPr>
+        <w:t>decrease on a ketogenic diet but again was not different between treatment groups</w:t>
+      </w:r>
+      <w:r>
+        <w:rPr>
+          <w:rFonts w:ascii="Arial" w:eastAsia="Times New Roman" w:hAnsi="Arial" w:cs="Arial"/>
+          <w:bCs/>
+          <w:sz w:val="24"/>
+          <w:szCs w:val="24"/>
+          <w:shd w:val="clear" w:color="auto" w:fill="FFFFFF"/>
+        </w:rPr>
+        <w:t xml:space="preserve"> (Figure 2</w:t>
+      </w:r>
+      <w:r>
+        <w:rPr>
+          <w:rFonts w:ascii="Arial" w:eastAsia="Times New Roman" w:hAnsi="Arial" w:cs="Arial"/>
+          <w:bCs/>
+          <w:sz w:val="24"/>
+          <w:szCs w:val="24"/>
+          <w:shd w:val="clear" w:color="auto" w:fill="FFFFFF"/>
+        </w:rPr>
+        <w:t>A</w:t>
+      </w:r>
+      <w:r>
+        <w:rPr>
+          <w:rFonts w:ascii="Arial" w:eastAsia="Times New Roman" w:hAnsi="Arial" w:cs="Arial"/>
+          <w:bCs/>
+          <w:sz w:val="24"/>
+          <w:szCs w:val="24"/>
+          <w:shd w:val="clear" w:color="auto" w:fill="FFFFFF"/>
+        </w:rPr>
+        <w:t>)</w:t>
+      </w:r>
+      <w:r>
+        <w:rPr>
+          <w:rFonts w:ascii="Arial" w:eastAsia="Times New Roman" w:hAnsi="Arial" w:cs="Arial"/>
+          <w:bCs/>
+          <w:sz w:val="24"/>
+          <w:szCs w:val="24"/>
+          <w:shd w:val="clear" w:color="auto" w:fill="FFFFFF"/>
+        </w:rPr>
+        <w:t>.</w:t>
+      </w:r>
+      <w:r>
+        <w:rPr>
+          <w:rFonts w:ascii="Arial" w:eastAsia="Times New Roman" w:hAnsi="Arial" w:cs="Arial"/>
+          <w:bCs/>
+          <w:sz w:val="24"/>
+          <w:szCs w:val="24"/>
+          <w:shd w:val="clear" w:color="auto" w:fill="FFFFFF"/>
+        </w:rPr>
+        <w:t xml:space="preserve"> </w:t>
+      </w:r>
+      <w:proofErr w:type="spellStart"/>
+      <w:r>
+        <w:rPr>
+          <w:rFonts w:ascii="Arial" w:eastAsia="Times New Roman" w:hAnsi="Arial" w:cs="Arial"/>
+          <w:bCs/>
           <w:color w:val="FF0000"/>
           <w:sz w:val="24"/>
           <w:szCs w:val="24"/>
           <w:shd w:val="clear" w:color="auto" w:fill="FFFFFF"/>
         </w:rPr>
-        <w:t xml:space="preserve">ACLY, another lipogenic gene, </w:t>
-      </w:r>
+        <w:t>pACC</w:t>
+      </w:r>
+      <w:proofErr w:type="spellEnd"/>
       <w:r>
         <w:rPr>
           <w:rFonts w:ascii="Arial" w:eastAsia="Times New Roman" w:hAnsi="Arial" w:cs="Arial"/>
@@ -5675,7 +5717,41 @@
           <w:szCs w:val="24"/>
           <w:shd w:val="clear" w:color="auto" w:fill="FFFFFF"/>
         </w:rPr>
-        <w:t>was found to _______</w:t>
+        <w:t>…..(Figure 2A)</w:t>
+      </w:r>
+    </w:p>
+    <w:p>
+      <w:pPr>
+        <w:spacing w:line="240" w:lineRule="auto"/>
+        <w:ind w:firstLine="720"/>
+        <w:contextualSpacing/>
+        <w:rPr>
+          <w:rFonts w:ascii="Arial" w:eastAsia="Times New Roman" w:hAnsi="Arial" w:cs="Arial"/>
+          <w:bCs/>
+          <w:sz w:val="24"/>
+          <w:szCs w:val="24"/>
+          <w:shd w:val="clear" w:color="auto" w:fill="FFFFFF"/>
+        </w:rPr>
+      </w:pPr>
+      <w:r>
+        <w:rPr>
+          <w:rFonts w:ascii="Arial" w:eastAsia="Times New Roman" w:hAnsi="Arial" w:cs="Arial"/>
+          <w:bCs/>
+          <w:sz w:val="24"/>
+          <w:szCs w:val="24"/>
+          <w:shd w:val="clear" w:color="auto" w:fill="FFFFFF"/>
+        </w:rPr>
+        <w:t xml:space="preserve">Because of the known role of AMPK in regulating mTOR signaling </w:t>
+      </w:r>
+      <w:r>
+        <w:rPr>
+          <w:rFonts w:ascii="Arial" w:eastAsia="Times New Roman" w:hAnsi="Arial" w:cs="Arial"/>
+          <w:bCs/>
+          <w:sz w:val="24"/>
+          <w:szCs w:val="24"/>
+          <w:shd w:val="clear" w:color="auto" w:fill="FFFFFF"/>
+        </w:rPr>
+        <w:t xml:space="preserve">and lipogenesis </w:t>
       </w:r>
       <w:r>
         <w:rPr>
@@ -5686,40 +5762,28 @@
           <w:szCs w:val="24"/>
           <w:shd w:val="clear" w:color="auto" w:fill="FFFFFF"/>
         </w:rPr>
-        <w:t xml:space="preserve"> (Figure 2B)</w:t>
-      </w:r>
-    </w:p>
-    <w:p>
-      <w:pPr>
-        <w:spacing w:line="240" w:lineRule="auto"/>
-        <w:contextualSpacing/>
-        <w:rPr>
-          <w:rFonts w:ascii="Arial" w:eastAsia="Times New Roman" w:hAnsi="Arial" w:cs="Arial"/>
-          <w:bCs/>
-          <w:sz w:val="24"/>
-          <w:szCs w:val="24"/>
-          <w:shd w:val="clear" w:color="auto" w:fill="FFFFFF"/>
-        </w:rPr>
-      </w:pPr>
-      <w:r>
-        <w:rPr>
-          <w:rFonts w:ascii="Arial" w:eastAsia="Times New Roman" w:hAnsi="Arial" w:cs="Arial"/>
-          <w:bCs/>
-          <w:sz w:val="24"/>
-          <w:szCs w:val="24"/>
-          <w:shd w:val="clear" w:color="auto" w:fill="FFFFFF"/>
-        </w:rPr>
-        <w:t xml:space="preserve">Because of the known role of AMPK in regulating mTOR signaling </w:t>
-      </w:r>
-      <w:r>
-        <w:rPr>
-          <w:rFonts w:ascii="Arial" w:eastAsia="Times New Roman" w:hAnsi="Arial" w:cs="Arial"/>
-          <w:bCs/>
-          <w:sz w:val="24"/>
-          <w:szCs w:val="24"/>
-          <w:shd w:val="clear" w:color="auto" w:fill="FFFFFF"/>
-        </w:rPr>
-        <w:t xml:space="preserve">and lipogenesis </w:t>
+        <w:t xml:space="preserve">(citation) </w:t>
+      </w:r>
+      <w:r>
+        <w:rPr>
+          <w:rFonts w:ascii="Arial" w:eastAsia="Times New Roman" w:hAnsi="Arial" w:cs="Arial"/>
+          <w:bCs/>
+          <w:sz w:val="24"/>
+          <w:szCs w:val="24"/>
+          <w:shd w:val="clear" w:color="auto" w:fill="FFFFFF"/>
+        </w:rPr>
+        <w:t xml:space="preserve">we observed downstream targets of mTOR such as total S6, pS6, total S6K and </w:t>
+      </w:r>
+      <w:r>
+        <w:rPr>
+          <w:rFonts w:ascii="Arial" w:eastAsia="Times New Roman" w:hAnsi="Arial" w:cs="Arial"/>
+          <w:bCs/>
+          <w:sz w:val="24"/>
+          <w:szCs w:val="24"/>
+          <w:shd w:val="clear" w:color="auto" w:fill="FFFFFF"/>
+        </w:rPr>
+        <w:lastRenderedPageBreak/>
+        <w:t xml:space="preserve">pS6K. </w:t>
       </w:r>
       <w:r>
         <w:rPr>
@@ -5730,33 +5794,48 @@
           <w:szCs w:val="24"/>
           <w:shd w:val="clear" w:color="auto" w:fill="FFFFFF"/>
         </w:rPr>
-        <w:t xml:space="preserve">(citation) </w:t>
-      </w:r>
-      <w:r>
-        <w:rPr>
-          <w:rFonts w:ascii="Arial" w:eastAsia="Times New Roman" w:hAnsi="Arial" w:cs="Arial"/>
-          <w:bCs/>
-          <w:sz w:val="24"/>
-          <w:szCs w:val="24"/>
-          <w:shd w:val="clear" w:color="auto" w:fill="FFFFFF"/>
-        </w:rPr>
-        <w:t xml:space="preserve">we observed downstream targets of mTOR such as total S6, pS6, total S6K and </w:t>
-      </w:r>
-      <w:r>
-        <w:rPr>
-          <w:rFonts w:ascii="Arial" w:eastAsia="Times New Roman" w:hAnsi="Arial" w:cs="Arial"/>
-          <w:bCs/>
-          <w:sz w:val="24"/>
-          <w:szCs w:val="24"/>
-          <w:shd w:val="clear" w:color="auto" w:fill="FFFFFF"/>
-        </w:rPr>
-        <w:lastRenderedPageBreak/>
-        <w:t>pS6K. We found that mTOR signaling was not different between diet or treatment groups (Figure</w:t>
-      </w:r>
-      <w:r>
-        <w:rPr>
-          <w:rFonts w:ascii="Arial" w:eastAsia="Times New Roman" w:hAnsi="Arial" w:cs="Arial"/>
-          <w:bCs/>
+        <w:t xml:space="preserve">We found that mTOR signaling was </w:t>
+      </w:r>
+      <w:r>
+        <w:rPr>
+          <w:rFonts w:ascii="Arial" w:eastAsia="Times New Roman" w:hAnsi="Arial" w:cs="Arial"/>
+          <w:bCs/>
+          <w:color w:val="FF0000"/>
+          <w:sz w:val="24"/>
+          <w:szCs w:val="24"/>
+          <w:shd w:val="clear" w:color="auto" w:fill="FFFFFF"/>
+        </w:rPr>
+        <w:t>higher on a ke</w:t>
+      </w:r>
+      <w:bookmarkStart w:id="0" w:name="_GoBack"/>
+      <w:bookmarkEnd w:id="0"/>
+      <w:r>
+        <w:rPr>
+          <w:rFonts w:ascii="Arial" w:eastAsia="Times New Roman" w:hAnsi="Arial" w:cs="Arial"/>
+          <w:bCs/>
+          <w:color w:val="FF0000"/>
+          <w:sz w:val="24"/>
+          <w:szCs w:val="24"/>
+          <w:shd w:val="clear" w:color="auto" w:fill="FFFFFF"/>
+        </w:rPr>
+        <w:t>togenic diet but was not different between treatment groups</w:t>
+      </w:r>
+      <w:r>
+        <w:rPr>
+          <w:rFonts w:ascii="Arial" w:eastAsia="Times New Roman" w:hAnsi="Arial" w:cs="Arial"/>
+          <w:bCs/>
+          <w:color w:val="FF0000"/>
+          <w:sz w:val="24"/>
+          <w:szCs w:val="24"/>
+          <w:shd w:val="clear" w:color="auto" w:fill="FFFFFF"/>
+        </w:rPr>
+        <w:t xml:space="preserve"> (Figure</w:t>
+      </w:r>
+      <w:r>
+        <w:rPr>
+          <w:rFonts w:ascii="Arial" w:eastAsia="Times New Roman" w:hAnsi="Arial" w:cs="Arial"/>
+          <w:bCs/>
+          <w:color w:val="FF0000"/>
           <w:sz w:val="24"/>
           <w:szCs w:val="24"/>
           <w:shd w:val="clear" w:color="auto" w:fill="FFFFFF"/>
@@ -5767,6 +5846,7 @@
         <w:rPr>
           <w:rFonts w:ascii="Arial" w:eastAsia="Times New Roman" w:hAnsi="Arial" w:cs="Arial"/>
           <w:bCs/>
+          <w:color w:val="FF0000"/>
           <w:sz w:val="24"/>
           <w:szCs w:val="24"/>
           <w:shd w:val="clear" w:color="auto" w:fill="FFFFFF"/>
@@ -5777,6 +5857,7 @@
         <w:rPr>
           <w:rFonts w:ascii="Arial" w:eastAsia="Times New Roman" w:hAnsi="Arial" w:cs="Arial"/>
           <w:bCs/>
+          <w:color w:val="FF0000"/>
           <w:sz w:val="24"/>
           <w:szCs w:val="24"/>
           <w:shd w:val="clear" w:color="auto" w:fill="FFFFFF"/>
@@ -10908,19 +10989,7 @@
           <w:szCs w:val="24"/>
           <w:shd w:val="clear" w:color="auto" w:fill="FFFFFF"/>
         </w:rPr>
-        <w:t xml:space="preserve"> 1/2 </w:t>
-      </w:r>
-      <w:r>
-        <w:rPr>
-          <w:rFonts w:ascii="Arial" w:eastAsia="Times New Roman" w:hAnsi="Arial" w:cs="Arial"/>
-          <w:b/>
-          <w:bCs/>
-          <w:color w:val="252525"/>
-          <w:sz w:val="24"/>
-          <w:szCs w:val="24"/>
-          <w:shd w:val="clear" w:color="auto" w:fill="FFFFFF"/>
-        </w:rPr>
-        <w:t>KO</w:t>
+        <w:t xml:space="preserve"> 1/2 KO</w:t>
       </w:r>
       <w:r>
         <w:rPr>
@@ -11720,19 +11789,7 @@
           <w:szCs w:val="24"/>
           <w:shd w:val="clear" w:color="auto" w:fill="FFFFFF"/>
         </w:rPr>
-        <w:t xml:space="preserve"> 1/2 KO</w:t>
-      </w:r>
-      <w:r>
-        <w:rPr>
-          <w:rFonts w:ascii="Arial" w:eastAsia="Times New Roman" w:hAnsi="Arial" w:cs="Arial"/>
-          <w:b/>
-          <w:bCs/>
-          <w:color w:val="252525"/>
-          <w:sz w:val="24"/>
-          <w:szCs w:val="24"/>
-          <w:shd w:val="clear" w:color="auto" w:fill="FFFFFF"/>
-        </w:rPr>
-        <w:t xml:space="preserve"> increases fat accumulation on a KD but not on a control diet</w:t>
+        <w:t xml:space="preserve"> 1/2 KO increases fat accumulation on a KD but not on a control diet</w:t>
       </w:r>
       <w:r>
         <w:rPr>
@@ -12040,20 +12097,7 @@
           <w:szCs w:val="24"/>
           <w:shd w:val="clear" w:color="auto" w:fill="FFFFFF"/>
         </w:rPr>
-        <w:t xml:space="preserve"> after in</w:t>
-      </w:r>
-      <w:bookmarkStart w:id="0" w:name="_GoBack"/>
-      <w:bookmarkEnd w:id="0"/>
-      <w:r>
-        <w:rPr>
-          <w:rFonts w:ascii="Arial" w:eastAsia="Times New Roman" w:hAnsi="Arial" w:cs="Arial"/>
-          <w:bCs/>
-          <w:color w:val="252525"/>
-          <w:sz w:val="24"/>
-          <w:szCs w:val="24"/>
-          <w:shd w:val="clear" w:color="auto" w:fill="FFFFFF"/>
-        </w:rPr>
-        <w:t>sulin injection.</w:t>
+        <w:t xml:space="preserve"> after insulin injection.</w:t>
       </w:r>
     </w:p>
     <w:p>
@@ -14195,7 +14239,7 @@
 </file>
 
 <file path=customXml/itemProps1.xml><?xml version="1.0" encoding="utf-8"?>
-<ds:datastoreItem xmlns:ds="http://schemas.openxmlformats.org/officeDocument/2006/customXml" ds:itemID="{ED185DAB-D60B-C043-B7D8-E3C17DDE3BB5}">
+<ds:datastoreItem xmlns:ds="http://schemas.openxmlformats.org/officeDocument/2006/customXml" ds:itemID="{511BBFEE-CBE5-F947-A54E-2EA013949AB1}">
   <ds:schemaRefs>
     <ds:schemaRef ds:uri="http://schemas.openxmlformats.org/officeDocument/2006/bibliography"/>
   </ds:schemaRefs>

</xml_diff>

<commit_message>
small edits to blot section
</commit_message>
<xml_diff>
--- a/Manuscripts/Liver AMPK Ketogenic Diet Paper/Manuscript.docx
+++ b/Manuscripts/Liver AMPK Ketogenic Diet Paper/Manuscript.docx
@@ -5805,20 +5805,7 @@
           <w:szCs w:val="24"/>
           <w:shd w:val="clear" w:color="auto" w:fill="FFFFFF"/>
         </w:rPr>
-        <w:t>higher on a ke</w:t>
-      </w:r>
-      <w:bookmarkStart w:id="0" w:name="_GoBack"/>
-      <w:bookmarkEnd w:id="0"/>
-      <w:r>
-        <w:rPr>
-          <w:rFonts w:ascii="Arial" w:eastAsia="Times New Roman" w:hAnsi="Arial" w:cs="Arial"/>
-          <w:bCs/>
-          <w:color w:val="FF0000"/>
-          <w:sz w:val="24"/>
-          <w:szCs w:val="24"/>
-          <w:shd w:val="clear" w:color="auto" w:fill="FFFFFF"/>
-        </w:rPr>
-        <w:t>togenic diet but was not different between treatment groups</w:t>
+        <w:t>higher on a ketogenic diet but was not different between treatment groups</w:t>
       </w:r>
       <w:r>
         <w:rPr>
@@ -7975,51 +7962,58 @@
         </w:rPr>
         <w:t>Discussion</w:t>
       </w:r>
+      <w:bookmarkStart w:id="0" w:name="_GoBack"/>
+      <w:bookmarkEnd w:id="0"/>
     </w:p>
     <w:p>
       <w:pPr>
         <w:pStyle w:val="ListParagraph"/>
         <w:numPr>
-          <w:ilvl w:val="1"/>
+          <w:ilvl w:val="0"/>
           <w:numId w:val="3"/>
         </w:numPr>
         <w:spacing w:after="0" w:line="240" w:lineRule="auto"/>
         <w:jc w:val="left"/>
         <w:rPr>
           <w:rFonts w:ascii="Times New Roman" w:eastAsia="Times New Roman" w:hAnsi="Times New Roman" w:cs="Times New Roman"/>
-          <w:sz w:val="16"/>
-          <w:szCs w:val="16"/>
+          <w:color w:val="FF0000"/>
+          <w:sz w:val="24"/>
+          <w:szCs w:val="24"/>
         </w:rPr>
       </w:pPr>
       <w:r>
         <w:rPr>
           <w:rFonts w:ascii="Times New Roman" w:eastAsia="Times New Roman" w:hAnsi="Times New Roman" w:cs="Times New Roman"/>
-          <w:sz w:val="16"/>
-          <w:szCs w:val="16"/>
+          <w:color w:val="FF0000"/>
+          <w:sz w:val="24"/>
+          <w:szCs w:val="24"/>
         </w:rPr>
         <w:t xml:space="preserve">“Previously found, genetic deletion of alpha a1, a2, or b2 isoforms in mice has little effect on liver AMPK activity </w:t>
       </w:r>
       <w:r>
         <w:rPr>
           <w:rFonts w:ascii="Times New Roman" w:eastAsia="Times New Roman" w:hAnsi="Times New Roman" w:cs="Times New Roman"/>
-          <w:sz w:val="16"/>
-          <w:szCs w:val="16"/>
+          <w:color w:val="FF0000"/>
+          <w:sz w:val="24"/>
+          <w:szCs w:val="24"/>
         </w:rPr>
         <w:fldChar w:fldCharType="begin" w:fldLock="1"/>
       </w:r>
       <w:r>
         <w:rPr>
           <w:rFonts w:ascii="Times New Roman" w:eastAsia="Times New Roman" w:hAnsi="Times New Roman" w:cs="Times New Roman"/>
-          <w:sz w:val="16"/>
-          <w:szCs w:val="16"/>
+          <w:color w:val="FF0000"/>
+          <w:sz w:val="24"/>
+          <w:szCs w:val="24"/>
         </w:rPr>
         <w:instrText>ADDIN CSL_CITATION {"citationItems":[{"id":"ITEM-1","itemData":{"DOI":"10.1172/JCI16567","ISSN":"00219738","abstract":"AMP-activated protein kinase (AMPK) is viewed as a fuel sensor for glucose and lipid metabolism. To better understand the physiological role of AMPK, we generated a knockout mouse model in which the AMPKα2 catalytic subunit gene was inactivated. AMPKα2-/- mice presented high glucose levels in the fed period and during an oral glucose challenge associated with low insulin plasma levels. However, in isolated AMPKα2-/- pancreatic islets, glucose- and L-arginine-stimulated insulin secretion were not affected. AMPKα2-/- mice have reduced insulin-stimulated whole-body glucose utilization and muscle glycogen synthesis rates assessed in vivo by the hyperinsulinemic euglycemic clamp technique. Surprisingly, both parameters were not altered in mice expressing a dominant-negative mutant of AMPK in skeletal muscle. Furthermore, glucose transport was normal in incubated isolated AMPKα2-/- muscles. These data indicate that AMPKα2 in tissues other than skeletal muscles regulates insulin action. Concordantly, we found an increased daily urinary catecholamine excretion in AMPKα2-/- mice, suggesting altered function of the autonomic nervous system that could explain both the impaired insulin secretion and insulin sensitivity observed in vivo. Therefore, extramuscular AMPKα2 catalytic subunit is important for whole-body insulin action in vivo, probably through modulation of sympathetic nervous activity.","author":[{"dropping-particle":"","family":"Viollet","given":"Benoit","non-dropping-particle":"","parse-names":false,"suffix":""},{"dropping-particle":"","family":"Andreelli","given":"Fabrizio","non-dropping-particle":"","parse-names":false,"suffix":""},{"dropping-particle":"","family":"Jørgensen","given":"Sebastian B.","non-dropping-particle":"","parse-names":false,"suffix":""},{"dropping-particle":"","family":"Perrin","given":"Christophe","non-dropping-particle":"","parse-names":false,"suffix":""},{"dropping-particle":"","family":"Geloen","given":"Alain","non-dropping-particle":"","parse-names":false,"suffix":""},{"dropping-particle":"","family":"Flamez","given":"Daisy","non-dropping-particle":"","parse-names":false,"suffix":""},{"dropping-particle":"","family":"Mu","given":"James","non-dropping-particle":"","parse-names":false,"suffix":""},{"dropping-particle":"","family":"Lenzner","given":"Claudia","non-dropping-particle":"","parse-names":false,"suffix":""},{"dropping-particle":"","family":"Baud","given":"Olivier","non-dropping-particle":"","parse-names":false,"suffix":""},{"dropping-particle":"","family":"Bennoun","given":"Myriam","non-dropping-particle":"","parse-names":false,"suffix":""},{"dropping-particle":"","family":"Gomas","given":"Emmanuel","non-dropping-particle":"","parse-names":false,"suffix":""},{"dropping-particle":"","family":"Nicolas","given":"Gaël","non-dropping-particle":"","parse-names":false,"suffix":""},{"dropping-particle":"","family":"Wojtaszewski","given":"Jørgen F.P.","non-dropping-particle":"","parse-names":false,"suffix":""},{"dropping-particle":"","family":"Kahn","given":"Axel","non-dropping-particle":"","parse-names":false,"suffix":""},{"dropping-particle":"","family":"Carling","given":"David","non-dropping-particle":"","parse-names":false,"suffix":""},{"dropping-particle":"","family":"Schuit","given":"Frans C.","non-dropping-particle":"","parse-names":false,"suffix":""},{"dropping-particle":"","family":"Birnbaum","given":"Morris J.","non-dropping-particle":"","parse-names":false,"suffix":""},{"dropping-particle":"","family":"Richter","given":"Erik A.","non-dropping-particle":"","parse-names":false,"suffix":""},{"dropping-particle":"","family":"Burcelin","given":"Rémy","non-dropping-particle":"","parse-names":false,"suffix":""},{"dropping-particle":"","family":"Vaulont","given":"Sophie","non-dropping-particle":"","parse-names":false,"suffix":""}],"container-title":"Journal of Clinical Investigation","id":"ITEM-1","issue":"1","issued":{"date-parts":[["2003"]]},"page":"91-98","publisher":"The American Society for Clinical Investigation","title":"The AMP-activated protein kinase α2 catalytic subunit controls whole-body insulin sensitivity","type":"article-journal","volume":"111"},"uris":["http://www.mendeley.com/documents/?uuid=b5cc1ce4-878a-3d24-bd27-dd13d39efea9"]}],"mendeley":{"formattedCitation":"&lt;sup&gt;5&lt;/sup&gt;","plainTextFormattedCitation":"5","previouslyFormattedCitation":"&lt;sup&gt;5&lt;/sup&gt;"},"properties":{"noteIndex":0},"schema":"https://github.com/citation-style-language/schema/raw/master/csl-citation.json"}</w:instrText>
       </w:r>
       <w:r>
         <w:rPr>
           <w:rFonts w:ascii="Times New Roman" w:eastAsia="Times New Roman" w:hAnsi="Times New Roman" w:cs="Times New Roman"/>
-          <w:sz w:val="16"/>
-          <w:szCs w:val="16"/>
+          <w:color w:val="FF0000"/>
+          <w:sz w:val="24"/>
+          <w:szCs w:val="24"/>
         </w:rPr>
         <w:fldChar w:fldCharType="separate"/>
       </w:r>
@@ -8027,8 +8021,9 @@
         <w:rPr>
           <w:rFonts w:ascii="Times New Roman" w:eastAsia="Times New Roman" w:hAnsi="Times New Roman" w:cs="Times New Roman"/>
           <w:noProof/>
-          <w:sz w:val="16"/>
-          <w:szCs w:val="16"/>
+          <w:color w:val="FF0000"/>
+          <w:sz w:val="24"/>
+          <w:szCs w:val="24"/>
           <w:vertAlign w:val="superscript"/>
         </w:rPr>
         <w:t>5</w:t>
@@ -8036,40 +8031,45 @@
       <w:r>
         <w:rPr>
           <w:rFonts w:ascii="Times New Roman" w:eastAsia="Times New Roman" w:hAnsi="Times New Roman" w:cs="Times New Roman"/>
-          <w:sz w:val="16"/>
-          <w:szCs w:val="16"/>
+          <w:color w:val="FF0000"/>
+          <w:sz w:val="24"/>
+          <w:szCs w:val="24"/>
         </w:rPr>
         <w:fldChar w:fldCharType="end"/>
       </w:r>
       <w:r>
         <w:rPr>
           <w:rFonts w:ascii="Times New Roman" w:eastAsia="Times New Roman" w:hAnsi="Times New Roman" w:cs="Times New Roman"/>
-          <w:sz w:val="16"/>
-          <w:szCs w:val="16"/>
+          <w:color w:val="FF0000"/>
+          <w:sz w:val="24"/>
+          <w:szCs w:val="24"/>
         </w:rPr>
         <w:t>,</w:t>
       </w:r>
       <w:r>
         <w:rPr>
           <w:rFonts w:ascii="Times New Roman" w:eastAsia="Times New Roman" w:hAnsi="Times New Roman" w:cs="Times New Roman"/>
-          <w:sz w:val="16"/>
-          <w:szCs w:val="16"/>
+          <w:color w:val="FF0000"/>
+          <w:sz w:val="24"/>
+          <w:szCs w:val="24"/>
         </w:rPr>
         <w:fldChar w:fldCharType="begin" w:fldLock="1"/>
       </w:r>
       <w:r>
         <w:rPr>
           <w:rFonts w:ascii="Times New Roman" w:eastAsia="Times New Roman" w:hAnsi="Times New Roman" w:cs="Times New Roman"/>
-          <w:sz w:val="16"/>
-          <w:szCs w:val="16"/>
+          <w:color w:val="FF0000"/>
+          <w:sz w:val="24"/>
+          <w:szCs w:val="24"/>
         </w:rPr>
         <w:instrText>ADDIN CSL_CITATION {"citationItems":[{"id":"ITEM-1","itemData":{"DOI":"10.1074/jbc.M306205200","ISSN":"00219258","abstract":"We investigated the importance of the two catalytic α-isoforms of the 5′-AMP-activated protein kinase (AMPK) in 5-aminoimidazole-4-carboxamide-1-β-4-ribofuranoside (AICAR) and contraction-induced glucose uptake in skeletal muscle. Incubated soleus and EDL muscle from whole-body α2 or α1-AMPK knockout (KO) and wild type (WT) mice were incubated with 2.0 mM AICAR or electrically stimulated to contraction. Both AICAR and contraction increased 2DG uptake in WT muscles. KO of α2 but not α1, abolished AICAR-induced glucose uptake, whereas neither KO affected contraction-induced glucose uptake. AICAR and contraction increased α2- and α1-AMPK activity in wild type (WT) muscles. During AICAR stimulation, the remaining AMPK activity in KO muscles increased to the same level as in WT. During contraction, the remaining AMPK activity in α 2-KO muscles was elevated by 100% probably explained by a 2-3-fold increase in α1-protein. In α1-KO muscles, α2-AMPK activity increased to similar levels as in WT. Both interventions increased total AMPK activity, as expressed by AMPK-P and ACCβ, in WT muscles. During AICAR stimulation, this was dramatically reduced in α2-KO but not in α1-KO, whereas during contraction, both measurements were essentially similar to WT in both KO-muscles. The results show that α2-AMPK is the main donor of basal and AICAR-stimulated AMPK activity and is responsible for AICAR-induced glucose uptake. In contrast, during contraction, the two α-isoforms seem to substitute for each other in terms of activity, which may explain the normal glucose uptake despite the lack of either α2 or α 1-AMPK. Alternatively, neither α-isoform of AMPK is involved in contraction-induced muscle glucose uptake.","author":[{"dropping-particle":"","family":"Jørgensen","given":"Sebastian B.","non-dropping-particle":"","parse-names":false,"suffix":""},{"dropping-particle":"","family":"Viollet","given":"Benoit","non-dropping-particle":"","parse-names":false,"suffix":""},{"dropping-particle":"","family":"Andreelli","given":"Fabrizio","non-dropping-particle":"","parse-names":false,"suffix":""},{"dropping-particle":"","family":"Frøsig","given":"Christian","non-dropping-particle":"","parse-names":false,"suffix":""},{"dropping-particle":"","family":"Birk","given":"Jesper B.","non-dropping-particle":"","parse-names":false,"suffix":""},{"dropping-particle":"","family":"Schjerling","given":"Peter","non-dropping-particle":"","parse-names":false,"suffix":""},{"dropping-particle":"","family":"Vaulont","given":"Sophie","non-dropping-particle":"","parse-names":false,"suffix":""},{"dropping-particle":"","family":"Richter","given":"Erik A.","non-dropping-particle":"","parse-names":false,"suffix":""},{"dropping-particle":"","family":"Wojtaszewski","given":"Jørgen F.P.","non-dropping-particle":"","parse-names":false,"suffix":""}],"container-title":"Journal of Biological Chemistry","id":"ITEM-1","issue":"2","issued":{"date-parts":[["2004","1","9"]]},"page":"1070-1079","publisher":"J Biol Chem","title":"Knockout of the α2 but Not α1, 5′-AMP-activated Protein Kinase Isoform Abolishes 5-Aminoimidazole-4-carboxamide-1-β-4-ribofuranoside- but Not Contraction-induced Glucose Uptake in Skeletal Muscle","type":"article-journal","volume":"279"},"uris":["http://www.mendeley.com/documents/?uuid=215cef34-746c-3a9f-85a1-0be2343b15d3"]}],"mendeley":{"formattedCitation":"&lt;sup&gt;6&lt;/sup&gt;","plainTextFormattedCitation":"6","previouslyFormattedCitation":"&lt;sup&gt;6&lt;/sup&gt;"},"properties":{"noteIndex":0},"schema":"https://github.com/citation-style-language/schema/raw/master/csl-citation.json"}</w:instrText>
       </w:r>
       <w:r>
         <w:rPr>
           <w:rFonts w:ascii="Times New Roman" w:eastAsia="Times New Roman" w:hAnsi="Times New Roman" w:cs="Times New Roman"/>
-          <w:sz w:val="16"/>
-          <w:szCs w:val="16"/>
+          <w:color w:val="FF0000"/>
+          <w:sz w:val="24"/>
+          <w:szCs w:val="24"/>
         </w:rPr>
         <w:fldChar w:fldCharType="separate"/>
       </w:r>
@@ -8077,8 +8077,9 @@
         <w:rPr>
           <w:rFonts w:ascii="Times New Roman" w:eastAsia="Times New Roman" w:hAnsi="Times New Roman" w:cs="Times New Roman"/>
           <w:noProof/>
-          <w:sz w:val="16"/>
-          <w:szCs w:val="16"/>
+          <w:color w:val="FF0000"/>
+          <w:sz w:val="24"/>
+          <w:szCs w:val="24"/>
           <w:vertAlign w:val="superscript"/>
         </w:rPr>
         <w:t>6</w:t>
@@ -8086,40 +8087,45 @@
       <w:r>
         <w:rPr>
           <w:rFonts w:ascii="Times New Roman" w:eastAsia="Times New Roman" w:hAnsi="Times New Roman" w:cs="Times New Roman"/>
-          <w:sz w:val="16"/>
-          <w:szCs w:val="16"/>
+          <w:color w:val="FF0000"/>
+          <w:sz w:val="24"/>
+          <w:szCs w:val="24"/>
         </w:rPr>
         <w:fldChar w:fldCharType="end"/>
       </w:r>
       <w:r>
         <w:rPr>
           <w:rFonts w:ascii="Times New Roman" w:eastAsia="Times New Roman" w:hAnsi="Times New Roman" w:cs="Times New Roman"/>
-          <w:sz w:val="16"/>
-          <w:szCs w:val="16"/>
+          <w:color w:val="FF0000"/>
+          <w:sz w:val="24"/>
+          <w:szCs w:val="24"/>
         </w:rPr>
         <w:t>,</w:t>
       </w:r>
       <w:r>
         <w:rPr>
           <w:rFonts w:ascii="Times New Roman" w:eastAsia="Times New Roman" w:hAnsi="Times New Roman" w:cs="Times New Roman"/>
-          <w:sz w:val="16"/>
-          <w:szCs w:val="16"/>
+          <w:color w:val="FF0000"/>
+          <w:sz w:val="24"/>
+          <w:szCs w:val="24"/>
         </w:rPr>
         <w:fldChar w:fldCharType="begin" w:fldLock="1"/>
       </w:r>
       <w:r>
         <w:rPr>
           <w:rFonts w:ascii="Times New Roman" w:eastAsia="Times New Roman" w:hAnsi="Times New Roman" w:cs="Times New Roman"/>
-          <w:sz w:val="16"/>
-          <w:szCs w:val="16"/>
+          <w:color w:val="FF0000"/>
+          <w:sz w:val="24"/>
+          <w:szCs w:val="24"/>
         </w:rPr>
         <w:instrText>ADDIN CSL_CITATION {"citationItems":[{"id":"ITEM-1","itemData":{"DOI":"10.1074/jbc.M110.102434","ISSN":"00219258","abstract":"AMP-activated protein kinase (AMPK) β subunits (β1 and β2) provide scaffolds for binding α and γ subunits and contain a carbohydrate-binding module important for regulating enzyme activity. We generated C57Bl/6 mice with germline deletion of AMPK β2 (β2 KO) and examined AMPK expression and activity, exercise capacity, metabolic control during muscle contractions, aminoimidazole carboxamide ribonucleotide (AICAR) sensitivity, and susceptibility to obesity-induced insulin resistance. We find that β2 KO mice are viable and breed normally. β2 KO mice had a reduction in skeletal muscle AMPK α1 and α2 expression despite up-regulation of the β1 isoform. Heart AMPK α2 expression was also reduced but this did not affect resting AMPK α1 or α2 activities. AMPK α1 and α2 activities were not changed in liver, fat, or hypothalamus. AICAR-stimulated glucose uptake but not fatty acid oxidation was impaired in β2 KO mice. During treadmill running β2 KO mice had reduced maximal and endurance exercise capacity, which was associated with lower muscle and heart AMPK activity and reduced levels of muscle and liver glycogen. Reductions in exercise capacity of β2 KO mice were not due to lower muscle mitochondrial content or defects in contraction-stimulated glucose uptake or fatty acid oxidation. When challenged with a high-fat diet β2 KO mice gained more weight and were more susceptible to the development of hyperinsulinemia and glucose intolerance. In summary these data show that deletion of AMPK β2 reduces AMPK activity in skeletal muscle resulting in impaired exercise capacity and the worsening of diet-induced obesity and glucose intolerance. © 2010 by The American Society for Biochemistry and Molecular Biology, Inc.","author":[{"dropping-particle":"","family":"Steinberg","given":"Gregory R.","non-dropping-particle":"","parse-names":false,"suffix":""},{"dropping-particle":"","family":"O'Neill","given":"Hayley M.","non-dropping-particle":"","parse-names":false,"suffix":""},{"dropping-particle":"","family":"Dzamko","given":"Nicolas L.","non-dropping-particle":"","parse-names":false,"suffix":""},{"dropping-particle":"","family":"Galic","given":"Sandra","non-dropping-particle":"","parse-names":false,"suffix":""},{"dropping-particle":"","family":"Naim","given":"Tim","non-dropping-particle":"","parse-names":false,"suffix":""},{"dropping-particle":"","family":"Koopman","given":"René","non-dropping-particle":"","parse-names":false,"suffix":""},{"dropping-particle":"","family":"Jørgensen","given":"Sebastian B.","non-dropping-particle":"","parse-names":false,"suffix":""},{"dropping-particle":"","family":"Honeyman","given":"Jane","non-dropping-particle":"","parse-names":false,"suffix":""},{"dropping-particle":"","family":"Hewitt","given":"Kimberly","non-dropping-particle":"","parse-names":false,"suffix":""},{"dropping-particle":"","family":"Chen","given":"Zhi Ping","non-dropping-particle":"","parse-names":false,"suffix":""},{"dropping-particle":"","family":"Schertzer","given":"Jonathan D.","non-dropping-particle":"","parse-names":false,"suffix":""},{"dropping-particle":"","family":"Scott","given":"John W.","non-dropping-particle":"","parse-names":false,"suffix":""},{"dropping-particle":"","family":"Koentgen","given":"Frank","non-dropping-particle":"","parse-names":false,"suffix":""},{"dropping-particle":"","family":"Lynch","given":"Gordon S.","non-dropping-particle":"","parse-names":false,"suffix":""},{"dropping-particle":"","family":"Watt","given":"Matthew J.","non-dropping-particle":"","parse-names":false,"suffix":""},{"dropping-particle":"","family":"Denderen","given":"Bryce J.W.","non-dropping-particle":"Van","parse-names":false,"suffix":""},{"dropping-particle":"","family":"Campbell","given":"Duncan J.","non-dropping-particle":"","parse-names":false,"suffix":""},{"dropping-particle":"","family":"Kemp","given":"Bruce E.","non-dropping-particle":"","parse-names":false,"suffix":""}],"container-title":"Journal of Biological Chemistry","id":"ITEM-1","issue":"48","issued":{"date-parts":[["2010","11","26"]]},"page":"37198-37209","publisher":"J Biol Chem","title":"Whole body deletion of AMP-activated protein kinase β2 reduces muscle AMPK activity and exercise capacity","type":"article-journal","volume":"285"},"uris":["http://www.mendeley.com/documents/?uuid=429286e3-8ee9-3021-af9a-9ddd01e7b529"]}],"mendeley":{"formattedCitation":"&lt;sup&gt;7&lt;/sup&gt;","plainTextFormattedCitation":"7","previouslyFormattedCitation":"&lt;sup&gt;7&lt;/sup&gt;"},"properties":{"noteIndex":0},"schema":"https://github.com/citation-style-language/schema/raw/master/csl-citation.json"}</w:instrText>
       </w:r>
       <w:r>
         <w:rPr>
           <w:rFonts w:ascii="Times New Roman" w:eastAsia="Times New Roman" w:hAnsi="Times New Roman" w:cs="Times New Roman"/>
-          <w:sz w:val="16"/>
-          <w:szCs w:val="16"/>
+          <w:color w:val="FF0000"/>
+          <w:sz w:val="24"/>
+          <w:szCs w:val="24"/>
         </w:rPr>
         <w:fldChar w:fldCharType="separate"/>
       </w:r>
@@ -8127,8 +8133,9 @@
         <w:rPr>
           <w:rFonts w:ascii="Times New Roman" w:eastAsia="Times New Roman" w:hAnsi="Times New Roman" w:cs="Times New Roman"/>
           <w:noProof/>
-          <w:sz w:val="16"/>
-          <w:szCs w:val="16"/>
+          <w:color w:val="FF0000"/>
+          <w:sz w:val="24"/>
+          <w:szCs w:val="24"/>
           <w:vertAlign w:val="superscript"/>
         </w:rPr>
         <w:t>7</w:t>
@@ -8136,828 +8143,939 @@
       <w:r>
         <w:rPr>
           <w:rFonts w:ascii="Times New Roman" w:eastAsia="Times New Roman" w:hAnsi="Times New Roman" w:cs="Times New Roman"/>
-          <w:sz w:val="16"/>
-          <w:szCs w:val="16"/>
+          <w:color w:val="FF0000"/>
+          <w:sz w:val="24"/>
+          <w:szCs w:val="24"/>
         </w:rPr>
         <w:fldChar w:fldCharType="end"/>
       </w:r>
       <w:r>
         <w:rPr>
           <w:rFonts w:ascii="Times New Roman" w:eastAsia="Times New Roman" w:hAnsi="Times New Roman" w:cs="Times New Roman"/>
-          <w:sz w:val="16"/>
-          <w:szCs w:val="16"/>
+          <w:color w:val="FF0000"/>
+          <w:sz w:val="24"/>
+          <w:szCs w:val="24"/>
         </w:rPr>
         <w:t xml:space="preserve">. </w:t>
       </w:r>
       <w:r>
         <w:rPr>
-          <w:sz w:val="16"/>
-          <w:szCs w:val="16"/>
+          <w:color w:val="FF0000"/>
+          <w:sz w:val="24"/>
+          <w:szCs w:val="24"/>
         </w:rPr>
         <w:t xml:space="preserve">By contrast, germline deletion of AMPK </w:t>
       </w:r>
       <w:r>
         <w:rPr>
           <w:rFonts w:ascii="Adv P 7 DA" w:hAnsi="Adv P 7 DA" w:cs="Adv P 7 DA"/>
-          <w:sz w:val="16"/>
-          <w:szCs w:val="16"/>
+          <w:color w:val="FF0000"/>
+          <w:sz w:val="24"/>
+          <w:szCs w:val="24"/>
         </w:rPr>
         <w:t>b</w:t>
       </w:r>
       <w:r>
         <w:rPr>
-          <w:sz w:val="16"/>
-          <w:szCs w:val="16"/>
+          <w:color w:val="FF0000"/>
+          <w:sz w:val="24"/>
+          <w:szCs w:val="24"/>
         </w:rPr>
         <w:t>1 [65] leads to a large reduction in liver AMPK activity (</w:t>
       </w:r>
       <w:r>
         <w:rPr>
           <w:rFonts w:ascii="Adv P 4 C 4 E" w:hAnsi="Adv P 4 C 4 E" w:cs="Adv P 4 C 4 E"/>
-          <w:sz w:val="16"/>
-          <w:szCs w:val="16"/>
+          <w:color w:val="FF0000"/>
+          <w:sz w:val="24"/>
+          <w:szCs w:val="24"/>
         </w:rPr>
         <w:t>_</w:t>
       </w:r>
       <w:r>
         <w:rPr>
-          <w:sz w:val="16"/>
-          <w:szCs w:val="16"/>
+          <w:color w:val="FF0000"/>
+          <w:sz w:val="24"/>
+          <w:szCs w:val="24"/>
         </w:rPr>
         <w:t xml:space="preserve">95%), indicating that the </w:t>
       </w:r>
       <w:r>
         <w:rPr>
           <w:rFonts w:ascii="Adv P 7 DA" w:hAnsi="Adv P 7 DA" w:cs="Adv P 7 DA"/>
-          <w:sz w:val="16"/>
-          <w:szCs w:val="16"/>
+          <w:color w:val="FF0000"/>
+          <w:sz w:val="24"/>
+          <w:szCs w:val="24"/>
         </w:rPr>
         <w:t>b</w:t>
       </w:r>
       <w:r>
         <w:rPr>
-          <w:sz w:val="16"/>
-          <w:szCs w:val="16"/>
+          <w:color w:val="FF0000"/>
+          <w:sz w:val="24"/>
+          <w:szCs w:val="24"/>
         </w:rPr>
         <w:t xml:space="preserve">1 subunit is essential for maintaining the AMPK </w:t>
       </w:r>
       <w:proofErr w:type="spellStart"/>
       <w:r>
         <w:rPr>
-          <w:sz w:val="16"/>
-          <w:szCs w:val="16"/>
+          <w:color w:val="FF0000"/>
+          <w:sz w:val="24"/>
+          <w:szCs w:val="24"/>
         </w:rPr>
         <w:t>heterotrimer</w:t>
       </w:r>
       <w:proofErr w:type="spellEnd"/>
       <w:r>
         <w:rPr>
-          <w:sz w:val="16"/>
-          <w:szCs w:val="16"/>
+          <w:color w:val="FF0000"/>
+          <w:sz w:val="24"/>
+          <w:szCs w:val="24"/>
         </w:rPr>
         <w:t xml:space="preserve"> in the liver. mice with a liver-speci</w:t>
       </w:r>
       <w:r>
         <w:rPr>
           <w:rFonts w:ascii="Adv OT 6e 5d 2ec 0+fb" w:hAnsi="Adv OT 6e 5d 2ec 0+fb" w:cs="Adv OT 6e 5d 2ec 0+fb"/>
-          <w:sz w:val="16"/>
-          <w:szCs w:val="16"/>
+          <w:color w:val="FF0000"/>
+          <w:sz w:val="24"/>
+          <w:szCs w:val="24"/>
         </w:rPr>
         <w:t>fi</w:t>
       </w:r>
       <w:r>
         <w:rPr>
-          <w:sz w:val="16"/>
-          <w:szCs w:val="16"/>
+          <w:color w:val="FF0000"/>
+          <w:sz w:val="24"/>
+          <w:szCs w:val="24"/>
         </w:rPr>
         <w:t xml:space="preserve">c knockout of AMPK </w:t>
       </w:r>
       <w:r>
         <w:rPr>
           <w:rFonts w:ascii="Adv P 7 DA" w:hAnsi="Adv P 7 DA" w:cs="Adv P 7 DA"/>
-          <w:sz w:val="16"/>
-          <w:szCs w:val="16"/>
+          <w:color w:val="FF0000"/>
+          <w:sz w:val="24"/>
+          <w:szCs w:val="24"/>
         </w:rPr>
         <w:t>a</w:t>
       </w:r>
       <w:r>
         <w:rPr>
-          <w:sz w:val="16"/>
-          <w:szCs w:val="16"/>
+          <w:color w:val="FF0000"/>
+          <w:sz w:val="24"/>
+          <w:szCs w:val="24"/>
         </w:rPr>
         <w:t xml:space="preserve">2 were hyperglycemic and had elevated HGP relative to controls </w:t>
       </w:r>
       <w:r>
         <w:rPr>
-          <w:sz w:val="16"/>
-          <w:szCs w:val="16"/>
+          <w:color w:val="FF0000"/>
+          <w:sz w:val="24"/>
+          <w:szCs w:val="24"/>
         </w:rPr>
         <w:fldChar w:fldCharType="begin" w:fldLock="1"/>
       </w:r>
       <w:r>
         <w:rPr>
-          <w:sz w:val="16"/>
-          <w:szCs w:val="16"/>
+          <w:color w:val="FF0000"/>
+          <w:sz w:val="24"/>
+          <w:szCs w:val="24"/>
         </w:rPr>
         <w:instrText>ADDIN CSL_CITATION {"citationItems":[{"id":"ITEM-1","itemData":{"DOI":"10.1210/en.2005-0898","ISSN":"00137227","abstract":"The AMP-activated kinase (AMPK) is a serine threonine kinase that functions as a fuel sensor to regulate energy balance at both cellular and whole-body levels. Here we studied how hepatic AMPKα2 isoform affects hepatic glucose production and peripheral glucose uptake in vivo. We generated mice deleted for the AMPKα2 gene specifically in the liver (liverα2KO). Liverα2KO mice were glucose intolerant and hyperglycemic in the fasted state. Hyperglycemia was associated with a 50% higher endogenous glucose production than in controls as assessed in vivo. We then investigated whether this increased glucose production was sensitive to insulin. Insulin, when infused at a rate inducing physiological hyperinsulinemia, totally inhibited endogenous glucose production in liverα2KO mice, showing that they had normal insulin sensitivity. This was confirmed in vivo by normal insulin-induced phosphorylation of Akt and transcriptional regulation of the phosphoenolpyruvate carboxykinase, glucose-6 phosphatase, and pyruvate kinase in liver during the fasted/fed transition. Leptin and adiponectin regulate hepatic glucose production, so we then infused these adipokines into liverα2KO mice. Neither of these adipokines regulated hepatic glucose production in mice lacking hepatic AMPKα2, whereas both did so in control mice. In conclusion, we show that the hepatic AMPKα2 isoform is essential for suppressing hepatic glucose production and maintaining fasting blood glucose levels in the physiological range. We also demonstrate that regulation of hepatic glucose production by leptin and adiponectin, but not insulin, requires hepatic AMPKα2 activity. Copyright © 2006 by The Endocrine Society.","author":[{"dropping-particle":"","family":"Andreelli","given":"Fabrizio","non-dropping-particle":"","parse-names":false,"suffix":""},{"dropping-particle":"","family":"Foretz","given":"Marc","non-dropping-particle":"","parse-names":false,"suffix":""},{"dropping-particle":"","family":"Knauf","given":"Claude","non-dropping-particle":"","parse-names":false,"suffix":""},{"dropping-particle":"","family":"Cani","given":"Patrice D.","non-dropping-particle":"","parse-names":false,"suffix":""},{"dropping-particle":"","family":"Perrin","given":"Christophe","non-dropping-particle":"","parse-names":false,"suffix":""},{"dropping-particle":"","family":"Iglesias","given":"Miguel A.","non-dropping-particle":"","parse-names":false,"suffix":""},{"dropping-particle":"","family":"Pillot","given":"Bruno","non-dropping-particle":"","parse-names":false,"suffix":""},{"dropping-particle":"","family":"Bado","given":"André","non-dropping-particle":"","parse-names":false,"suffix":""},{"dropping-particle":"","family":"Tronche","given":"François","non-dropping-particle":"","parse-names":false,"suffix":""},{"dropping-particle":"","family":"Mithieux","given":"Gilles","non-dropping-particle":"","parse-names":false,"suffix":""},{"dropping-particle":"","family":"Vaulont","given":"Sophie","non-dropping-particle":"","parse-names":false,"suffix":""},{"dropping-particle":"","family":"Burcelin","given":"Rémy","non-dropping-particle":"","parse-names":false,"suffix":""},{"dropping-particle":"","family":"Viollet","given":"Benoit","non-dropping-particle":"","parse-names":false,"suffix":""}],"container-title":"Endocrinology","id":"ITEM-1","issue":"5","issued":{"date-parts":[["2006","5"]]},"page":"2432-2441","publisher":"Endocrinology","title":"Liver adenosine monophosphate-activated kinase-α2 catalytic subunit is a key target for the control of hepatic glucose production by adiponectin and leptin but not insulin","type":"article-journal","volume":"147"},"uris":["http://www.mendeley.com/documents/?uuid=d70a5e8e-2d91-314e-9e47-55d6889c6d43"]}],"mendeley":{"formattedCitation":"&lt;sup&gt;8&lt;/sup&gt;","plainTextFormattedCitation":"8","previouslyFormattedCitation":"&lt;sup&gt;8&lt;/sup&gt;"},"properties":{"noteIndex":0},"schema":"https://github.com/citation-style-language/schema/raw/master/csl-citation.json"}</w:instrText>
       </w:r>
       <w:r>
         <w:rPr>
-          <w:sz w:val="16"/>
-          <w:szCs w:val="16"/>
+          <w:color w:val="FF0000"/>
+          <w:sz w:val="24"/>
+          <w:szCs w:val="24"/>
         </w:rPr>
         <w:fldChar w:fldCharType="separate"/>
       </w:r>
       <w:r>
         <w:rPr>
           <w:noProof/>
-          <w:sz w:val="16"/>
-          <w:szCs w:val="16"/>
+          <w:color w:val="FF0000"/>
+          <w:sz w:val="24"/>
+          <w:szCs w:val="24"/>
           <w:vertAlign w:val="superscript"/>
         </w:rPr>
         <w:t>8</w:t>
       </w:r>
       <w:r>
         <w:rPr>
-          <w:sz w:val="16"/>
-          <w:szCs w:val="16"/>
+          <w:color w:val="FF0000"/>
+          <w:sz w:val="24"/>
+          <w:szCs w:val="24"/>
         </w:rPr>
         <w:fldChar w:fldCharType="end"/>
       </w:r>
       <w:r>
         <w:rPr>
-          <w:sz w:val="16"/>
-          <w:szCs w:val="16"/>
+          <w:color w:val="FF0000"/>
+          <w:sz w:val="24"/>
+          <w:szCs w:val="24"/>
         </w:rPr>
         <w:t xml:space="preserve">. However, mice lacking both AMPK </w:t>
       </w:r>
       <w:r>
         <w:rPr>
           <w:rFonts w:ascii="Adv P 7 DA" w:hAnsi="Adv P 7 DA" w:cs="Adv P 7 DA"/>
-          <w:sz w:val="16"/>
-          <w:szCs w:val="16"/>
+          <w:color w:val="FF0000"/>
+          <w:sz w:val="24"/>
+          <w:szCs w:val="24"/>
         </w:rPr>
         <w:t>a</w:t>
       </w:r>
       <w:r>
         <w:rPr>
-          <w:sz w:val="16"/>
-          <w:szCs w:val="16"/>
+          <w:color w:val="FF0000"/>
+          <w:sz w:val="24"/>
+          <w:szCs w:val="24"/>
         </w:rPr>
         <w:t xml:space="preserve">1 and </w:t>
       </w:r>
       <w:r>
         <w:rPr>
           <w:rFonts w:ascii="Adv P 7 DA" w:hAnsi="Adv P 7 DA" w:cs="Adv P 7 DA"/>
-          <w:sz w:val="16"/>
-          <w:szCs w:val="16"/>
+          <w:color w:val="FF0000"/>
+          <w:sz w:val="24"/>
+          <w:szCs w:val="24"/>
         </w:rPr>
         <w:t>a</w:t>
       </w:r>
       <w:r>
         <w:rPr>
-          <w:sz w:val="16"/>
-          <w:szCs w:val="16"/>
+          <w:color w:val="FF0000"/>
+          <w:sz w:val="24"/>
+          <w:szCs w:val="24"/>
         </w:rPr>
         <w:t>2 subunits in the liver (which led to no detectable liver AMPK activity) did not result in hyperglycemia or increases in HGP. In addition, AICAR continued to suppress HGP in liver-speci</w:t>
       </w:r>
       <w:r>
         <w:rPr>
           <w:rFonts w:ascii="Adv OT 6e 5d 2ec 0+fb" w:hAnsi="Adv OT 6e 5d 2ec 0+fb" w:cs="Adv OT 6e 5d 2ec 0+fb"/>
-          <w:sz w:val="16"/>
-          <w:szCs w:val="16"/>
+          <w:color w:val="FF0000"/>
+          <w:sz w:val="24"/>
+          <w:szCs w:val="24"/>
         </w:rPr>
         <w:t>fi</w:t>
       </w:r>
       <w:r>
         <w:rPr>
-          <w:sz w:val="16"/>
-          <w:szCs w:val="16"/>
+          <w:color w:val="FF0000"/>
+          <w:sz w:val="24"/>
+          <w:szCs w:val="24"/>
         </w:rPr>
         <w:t>c AMPK</w:t>
       </w:r>
       <w:r>
         <w:rPr>
           <w:rFonts w:ascii="Adv P 7 DA" w:hAnsi="Adv P 7 DA" w:cs="Adv P 7 DA"/>
-          <w:sz w:val="16"/>
-          <w:szCs w:val="16"/>
+          <w:color w:val="FF0000"/>
+          <w:sz w:val="24"/>
+          <w:szCs w:val="24"/>
         </w:rPr>
         <w:t>a</w:t>
       </w:r>
       <w:r>
         <w:rPr>
-          <w:sz w:val="16"/>
-          <w:szCs w:val="16"/>
+          <w:color w:val="FF0000"/>
+          <w:sz w:val="24"/>
+          <w:szCs w:val="24"/>
         </w:rPr>
         <w:t>1</w:t>
       </w:r>
       <w:r>
         <w:rPr>
           <w:rFonts w:ascii="Adv P 7 DA" w:hAnsi="Adv P 7 DA" w:cs="Adv P 7 DA"/>
-          <w:sz w:val="16"/>
-          <w:szCs w:val="16"/>
+          <w:color w:val="FF0000"/>
+          <w:sz w:val="24"/>
+          <w:szCs w:val="24"/>
         </w:rPr>
         <w:t>a</w:t>
       </w:r>
       <w:r>
         <w:rPr>
-          <w:sz w:val="16"/>
-          <w:szCs w:val="16"/>
+          <w:color w:val="FF0000"/>
+          <w:sz w:val="24"/>
+          <w:szCs w:val="24"/>
         </w:rPr>
         <w:t xml:space="preserve">2 KO mice suggesting that the glucose lowering-effects of AICAR are independent of AMPK </w:t>
       </w:r>
       <w:r>
         <w:rPr>
-          <w:sz w:val="16"/>
-          <w:szCs w:val="16"/>
+          <w:color w:val="FF0000"/>
+          <w:sz w:val="24"/>
+          <w:szCs w:val="24"/>
         </w:rPr>
         <w:fldChar w:fldCharType="begin" w:fldLock="1"/>
       </w:r>
       <w:r>
         <w:rPr>
-          <w:sz w:val="16"/>
-          <w:szCs w:val="16"/>
+          <w:color w:val="FF0000"/>
+          <w:sz w:val="24"/>
+          <w:szCs w:val="24"/>
         </w:rPr>
         <w:instrText>ADDIN CSL_CITATION {"citationItems":[{"id":"ITEM-1","itemData":{"DOI":"10.1172/JCI40671","ISSN":"00219738","PMID":"20577053","abstract":"Metformin is widely used to treat hyperglycemia in individuals with type 2 diabetes. Recently the LKB1/AMPactivated protein kinase (LKB1/AMPK) pathway was proposed to mediate the action of metformin on hepatic gluconeogenesis. However, the molecular mechanism by which this pathway operates had remained elusive. Surprisingly, here we have found that in mice lacking AMPK in the liver, blood glucose levels were comparable to those in wild-type mice, and the hypoglycemic effect of metformin was maintained. Hepatocytes lacking AMPK displayed normal glucose production and gluconeogenic gene expression compared with wild-type hepatocytes. In contrast, gluconeogenesis was upregulated in LKB1-deficient hepatocytes. Metformin decreased expression of the gene encoding the catalytic subunit of glucose-6-phosphatase (G6Pase), while cytosolic phosphoenolpyruvate carboxykinase (Pepck) gene expression was unaffected in wild-type, AMPK-deficient, and LKB1-deficient hepatocytes. Surprisingly, metformin-induced inhibition of glucose production was amplified in both AMPK- and LKB1-deficient compared with wild-type hepatocytes. This inhibition correlated in a dose-dependent manner with a reduction in intracellular ATP content, which is crucial for glucose production. Moreover, metformin-induced inhibition of glucose production was preserved under forced expression of gluconeogenic genes through PPARγ coactivator 1α (PGC-1α) overexpression, indicating that metformin suppresses gluconeogenesis via a transcription- independent process. In conclusion, we demonstrate that metformin inhibits hepatic gluconeogenesis in an LKB1- and AMPK-independent manner via a decrease in hepatic energy state.","author":[{"dropping-particle":"","family":"Foretz","given":"Marc","non-dropping-particle":"","parse-names":false,"suffix":""},{"dropping-particle":"","family":"Hébrard","given":"Sophie","non-dropping-particle":"","parse-names":false,"suffix":""},{"dropping-particle":"","family":"Leclerc","given":"Jocelyne","non-dropping-particle":"","parse-names":false,"suffix":""},{"dropping-particle":"","family":"Zarrinpashneh","given":"Elham","non-dropping-particle":"","parse-names":false,"suffix":""},{"dropping-particle":"","family":"Soty","given":"Maud","non-dropping-particle":"","parse-names":false,"suffix":""},{"dropping-particle":"","family":"Mithieux","given":"Gilles","non-dropping-particle":"","parse-names":false,"suffix":""},{"dropping-particle":"","family":"Sakamoto","given":"Kei","non-dropping-particle":"","parse-names":false,"suffix":""},{"dropping-particle":"","family":"Andreelli","given":"Fabrizio","non-dropping-particle":"","parse-names":false,"suffix":""},{"dropping-particle":"","family":"Viollet","given":"Benoit","non-dropping-particle":"","parse-names":false,"suffix":""}],"container-title":"Journal of Clinical Investigation","id":"ITEM-1","issue":"7","issued":{"date-parts":[["2010","7","1"]]},"page":"2355-2369","publisher":"J Clin Invest","title":"Metformin inhibits hepatic gluconeogenesis in mice independently of the LKB1/AMPK pathway via a decrease in hepatic energy state","type":"article-journal","volume":"120"},"uris":["http://www.mendeley.com/documents/?uuid=4987f306-5bc0-3803-88f8-69b5b9aed687"]}],"mendeley":{"formattedCitation":"&lt;sup&gt;9&lt;/sup&gt;","plainTextFormattedCitation":"9","previouslyFormattedCitation":"&lt;sup&gt;9&lt;/sup&gt;"},"properties":{"noteIndex":0},"schema":"https://github.com/citation-style-language/schema/raw/master/csl-citation.json"}</w:instrText>
       </w:r>
       <w:r>
         <w:rPr>
-          <w:sz w:val="16"/>
-          <w:szCs w:val="16"/>
+          <w:color w:val="FF0000"/>
+          <w:sz w:val="24"/>
+          <w:szCs w:val="24"/>
         </w:rPr>
         <w:fldChar w:fldCharType="separate"/>
       </w:r>
       <w:r>
         <w:rPr>
           <w:noProof/>
-          <w:sz w:val="16"/>
-          <w:szCs w:val="16"/>
+          <w:color w:val="FF0000"/>
+          <w:sz w:val="24"/>
+          <w:szCs w:val="24"/>
           <w:vertAlign w:val="superscript"/>
         </w:rPr>
         <w:t>9</w:t>
       </w:r>
       <w:r>
         <w:rPr>
-          <w:sz w:val="16"/>
-          <w:szCs w:val="16"/>
+          <w:color w:val="FF0000"/>
+          <w:sz w:val="24"/>
+          <w:szCs w:val="24"/>
         </w:rPr>
         <w:fldChar w:fldCharType="end"/>
       </w:r>
       <w:r>
         <w:rPr>
-          <w:sz w:val="16"/>
-          <w:szCs w:val="16"/>
+          <w:color w:val="FF0000"/>
+          <w:sz w:val="24"/>
+          <w:szCs w:val="24"/>
         </w:rPr>
         <w:t>,</w:t>
       </w:r>
       <w:r>
         <w:rPr>
-          <w:sz w:val="16"/>
-          <w:szCs w:val="16"/>
+          <w:color w:val="FF0000"/>
+          <w:sz w:val="24"/>
+          <w:szCs w:val="24"/>
         </w:rPr>
         <w:fldChar w:fldCharType="begin" w:fldLock="1"/>
       </w:r>
       <w:r>
         <w:rPr>
-          <w:sz w:val="16"/>
-          <w:szCs w:val="16"/>
+          <w:color w:val="FF0000"/>
+          <w:sz w:val="24"/>
+          <w:szCs w:val="24"/>
         </w:rPr>
         <w:instrText>ADDIN CSL_CITATION {"citationItems":[{"id":"ITEM-1","itemData":{"DOI":"10.1038/nature11808","ISSN":"00280836","abstract":"Glucose production by the liver is essential for providing a substrate for the brain during fasting. The inability of insulin to suppress hepatic glucose output is a major aetiological factor in the hyperglycaemia of type-2 diabetes mellitus and other diseases of insulin resistance. For fifty years, one of the few classes of therapeutics effective in reducing glucose production has been the biguanides, which include phenformin and metformin, the latter the most frequently prescribed drug for type-2 diabetes. Nonetheless, the mechanism of action of biguanides remains imperfectly understood. The suggestion a decade ago that metformin reduces glucose synthesis through activation of the enzyme AMP-activated protein kinase (AMPK) has recently been challenged by genetic loss-of-function experiments. Here we provide a novel mechanism by which metformin antagonizes the action of glucagon, thus reducing fasting glucose levels. In mouse hepatocytes, metformin leads to the accumulation of AMP and related nucleotides, which inhibit adenylate cyclase, reduce levels of cyclic AMP and protein kinase A (PKA) activity, abrogate phosphorylation of critical protein targets of PKA, and block glucagon-dependent glucose output from hepatocytes. These data support a mechanism of action for metformin involving antagonism of glucagon, and suggest an approach for the development of antidiabetic drugs. © 2013 Macmillan Publishers Limited. All rights reserved.","author":[{"dropping-particle":"","family":"Miller","given":"Russell A.","non-dropping-particle":"","parse-names":false,"suffix":""},{"dropping-particle":"","family":"Chu","given":"Qingwei","non-dropping-particle":"","parse-names":false,"suffix":""},{"dropping-particle":"","family":"Xie","given":"Jianxin","non-dropping-particle":"","parse-names":false,"suffix":""},{"dropping-particle":"","family":"Foretz","given":"Marc","non-dropping-particle":"","parse-names":false,"suffix":""},{"dropping-particle":"","family":"Viollet","given":"Benoit","non-dropping-particle":"","parse-names":false,"suffix":""},{"dropping-particle":"","family":"Birnbaum","given":"Morris J.","non-dropping-particle":"","parse-names":false,"suffix":""}],"container-title":"Nature","id":"ITEM-1","issue":"7436","issued":{"date-parts":[["2013","2","14"]]},"page":"256-260","publisher":"Nature","title":"Biguanides suppress hepatic glucagon signalling by decreasing production of cyclic AMP","type":"article-journal","volume":"494"},"uris":["http://www.mendeley.com/documents/?uuid=7bbb2170-73f2-3814-9fbf-c3a51b1eeb40"]}],"mendeley":{"formattedCitation":"&lt;sup&gt;10&lt;/sup&gt;","plainTextFormattedCitation":"10","previouslyFormattedCitation":"&lt;sup&gt;10&lt;/sup&gt;"},"properties":{"noteIndex":0},"schema":"https://github.com/citation-style-language/schema/raw/master/csl-citation.json"}</w:instrText>
       </w:r>
       <w:r>
         <w:rPr>
-          <w:sz w:val="16"/>
-          <w:szCs w:val="16"/>
+          <w:color w:val="FF0000"/>
+          <w:sz w:val="24"/>
+          <w:szCs w:val="24"/>
         </w:rPr>
         <w:fldChar w:fldCharType="separate"/>
       </w:r>
       <w:r>
         <w:rPr>
           <w:noProof/>
-          <w:sz w:val="16"/>
-          <w:szCs w:val="16"/>
+          <w:color w:val="FF0000"/>
+          <w:sz w:val="24"/>
+          <w:szCs w:val="24"/>
           <w:vertAlign w:val="superscript"/>
         </w:rPr>
         <w:t>10</w:t>
       </w:r>
       <w:r>
         <w:rPr>
-          <w:sz w:val="16"/>
-          <w:szCs w:val="16"/>
+          <w:color w:val="FF0000"/>
+          <w:sz w:val="24"/>
+          <w:szCs w:val="24"/>
         </w:rPr>
         <w:fldChar w:fldCharType="end"/>
       </w:r>
       <w:r>
         <w:rPr>
-          <w:sz w:val="16"/>
-          <w:szCs w:val="16"/>
+          <w:color w:val="FF0000"/>
+          <w:sz w:val="24"/>
+          <w:szCs w:val="24"/>
         </w:rPr>
         <w:t>,</w:t>
       </w:r>
       <w:r>
         <w:rPr>
-          <w:sz w:val="16"/>
-          <w:szCs w:val="16"/>
+          <w:color w:val="FF0000"/>
+          <w:sz w:val="24"/>
+          <w:szCs w:val="24"/>
         </w:rPr>
         <w:fldChar w:fldCharType="begin" w:fldLock="1"/>
       </w:r>
       <w:r>
         <w:rPr>
-          <w:sz w:val="16"/>
-          <w:szCs w:val="16"/>
+          <w:color w:val="FF0000"/>
+          <w:sz w:val="24"/>
+          <w:szCs w:val="24"/>
         </w:rPr>
         <w:instrText xml:space="preserve">ADDIN CSL_CITATION {"citationItems":[{"id":"ITEM-1","itemData":{"DOI":"10.1074/jbc.M113.528232","ISSN":"00219258","abstract":"Metabolic stress, as well as several antidiabetic agents, increases hepatic nucleotide monophosphate (NMP) levels, activates AMP-activated protein kinase (AMPK), and suppresses glucose production. We tested the necessity of hepatic AMPK for the in vivo effects of an acute elevation in NMP on metabolism. 5-Aminoimidazole-4-carboxamide 1-β-D-ribofuranoside (AICAR; 8 mg·kg-1·min-1)-euglycemic clamps were performed to elicit an increase inNMPin wild type (α1α2 lox/lox) and liver-specific AMPK knock-out mice (α1α 2lox/lox + Albcre) in the presence of fixed glucose. Glucose kinetics were equivalent in 5-h fasted α1α2lox/lox and α1α2lox/lox + Albcre mice. AMPK was not required for AICAR-mediated suppression of glucose production and increased glucose disappearance. These results demonstrate that AMPK is unnecessary for normal 5-h fasting glucose kinetics and AICAR-mediated inhibition of glucose production. Moreover, plasma fatty acids and triglycerides also decreased independently of hepatic AMPK during AICAR administration. Although the glucoregulatory effects of AICAR were shown to be independent of AMPK, these studies provide in vivo support for the AMPK energy sensor paradigm. AICAR reduced hepatic energy charge by </w:instrText>
       </w:r>
       <w:r>
         <w:rPr>
           <w:rFonts w:ascii="Cambria Math" w:hAnsi="Cambria Math" w:cs="Cambria Math"/>
-          <w:sz w:val="16"/>
-          <w:szCs w:val="16"/>
+          <w:color w:val="FF0000"/>
+          <w:sz w:val="24"/>
+          <w:szCs w:val="24"/>
         </w:rPr>
         <w:instrText>∼</w:instrText>
       </w:r>
       <w:r>
         <w:rPr>
-          <w:sz w:val="16"/>
-          <w:szCs w:val="16"/>
+          <w:color w:val="FF0000"/>
+          <w:sz w:val="24"/>
+          <w:szCs w:val="24"/>
         </w:rPr>
         <w:instrText xml:space="preserve">20% in α1α2lox/lox, which was exacerbated by </w:instrText>
       </w:r>
       <w:r>
         <w:rPr>
           <w:rFonts w:ascii="Cambria Math" w:hAnsi="Cambria Math" w:cs="Cambria Math"/>
-          <w:sz w:val="16"/>
-          <w:szCs w:val="16"/>
+          <w:color w:val="FF0000"/>
+          <w:sz w:val="24"/>
+          <w:szCs w:val="24"/>
         </w:rPr>
         <w:instrText>∼</w:instrText>
       </w:r>
       <w:r>
         <w:rPr>
-          <w:sz w:val="16"/>
-          <w:szCs w:val="16"/>
+          <w:color w:val="FF0000"/>
+          <w:sz w:val="24"/>
+          <w:szCs w:val="24"/>
         </w:rPr>
         <w:instrText xml:space="preserve">2-fold in α1α2lox/lox + Albcre. This corresponded to a </w:instrText>
       </w:r>
       <w:r>
         <w:rPr>
           <w:rFonts w:ascii="Cambria Math" w:hAnsi="Cambria Math" w:cs="Cambria Math"/>
-          <w:sz w:val="16"/>
-          <w:szCs w:val="16"/>
+          <w:color w:val="FF0000"/>
+          <w:sz w:val="24"/>
+          <w:szCs w:val="24"/>
         </w:rPr>
         <w:instrText>∼</w:instrText>
       </w:r>
       <w:r>
         <w:rPr>
-          <w:sz w:val="16"/>
-          <w:szCs w:val="16"/>
+          <w:color w:val="FF0000"/>
+          <w:sz w:val="24"/>
+          <w:szCs w:val="24"/>
         </w:rPr>
         <w:instrText xml:space="preserve">6-fold rise in AMP/ATP in α1α2lox/lox + Albcre. Consistent with the effects on adenine nucleotides, maximal mitochondrial respiration was </w:instrText>
       </w:r>
       <w:r>
         <w:rPr>
           <w:rFonts w:ascii="Cambria Math" w:hAnsi="Cambria Math" w:cs="Cambria Math"/>
-          <w:sz w:val="16"/>
-          <w:szCs w:val="16"/>
+          <w:color w:val="FF0000"/>
+          <w:sz w:val="24"/>
+          <w:szCs w:val="24"/>
         </w:rPr>
         <w:instrText>∼</w:instrText>
       </w:r>
       <w:r>
         <w:rPr>
-          <w:sz w:val="16"/>
-          <w:szCs w:val="16"/>
+          <w:color w:val="FF0000"/>
+          <w:sz w:val="24"/>
+          <w:szCs w:val="24"/>
         </w:rPr>
         <w:instrText>30% lower in α1α2lox/lox + Albcre than α1α2lox/lox livers. Mitochondrial oxidative phosphorylation efficiency was reduced by 25%. In summary, these results demonstrate that the NMP capacity to inhibit glucose production in vivo is independent of liver AMPK. In contrast, AMPK promotes mitochondrial function and protects against a more precipitous fall in ATP during AICAR administration. © 2014 by The American Society for Biochemistry and Molecular Biology, Inc.","author":[{"dropping-particle":"","family":"Hasenour","given":"Clinton M.","non-dropping-particle":"","parse-names":false,"suffix":""},{"dropping-particle":"","family":"Ridley","given":"D. Emerson","non-dropping-particle":"","parse-names":false,"suffix":""},{"dropping-particle":"","family":"Hughey","given":"Curtis C.","non-dropping-particle":"","parse-names":false,"suffix":""},{"dropping-particle":"","family":"James","given":"Freyja D.","non-dropping-particle":"","parse-names":false,"suffix":""},{"dropping-particle":"","family":"Donahue","given":"E. Patrick","non-dropping-particle":"","parse-names":false,"suffix":""},{"dropping-particle":"","family":"Shearer","given":"Jane","non-dropping-particle":"","parse-names":false,"suffix":""},{"dropping-particle":"","family":"Viollet","given":"Benoit","non-dropping-particle":"","parse-names":false,"suffix":""},{"dropping-particle":"","family":"Foretz","given":"Marc","non-dropping-particle":"","parse-names":false,"suffix":""},{"dropping-particle":"","family":"Wasserman","given":"David H.","non-dropping-particle":"","parse-names":false,"suffix":""}],"container-title":"Journal of Biological Chemistry","id":"ITEM-1","issue":"9","issued":{"date-parts":[["2014","2","28"]]},"page":"5950-5959","publisher":"J Biol Chem","title":"5-Aminoimidazole-4-carboxamide-1-β-D-ribofuranoside (AICAR) effect on glucose production, but not energy metabolism, is independent of hepatic AMPK in vivo","type":"article-journal","volume":"289"},"uris":["http://www.mendeley.com/documents/?uuid=7cd98180-58d8-3da2-9156-92217d8cce5e"]}],"mendeley":{"formattedCitation":"&lt;sup&gt;4&lt;/sup&gt;","plainTextFormattedCitation":"4","previouslyFormattedCitation":"&lt;sup&gt;4&lt;/sup&gt;"},"properties":{"noteIndex":0},"schema":"https://github.com/citation-style-language/schema/raw/master/csl-citation.json"}</w:instrText>
       </w:r>
       <w:r>
         <w:rPr>
-          <w:sz w:val="16"/>
-          <w:szCs w:val="16"/>
+          <w:color w:val="FF0000"/>
+          <w:sz w:val="24"/>
+          <w:szCs w:val="24"/>
         </w:rPr>
         <w:fldChar w:fldCharType="separate"/>
       </w:r>
       <w:r>
         <w:rPr>
           <w:noProof/>
-          <w:sz w:val="16"/>
-          <w:szCs w:val="16"/>
+          <w:color w:val="FF0000"/>
+          <w:sz w:val="24"/>
+          <w:szCs w:val="24"/>
           <w:vertAlign w:val="superscript"/>
         </w:rPr>
         <w:t>4</w:t>
       </w:r>
       <w:r>
         <w:rPr>
-          <w:sz w:val="16"/>
-          <w:szCs w:val="16"/>
+          <w:color w:val="FF0000"/>
+          <w:sz w:val="24"/>
+          <w:szCs w:val="24"/>
         </w:rPr>
         <w:fldChar w:fldCharType="end"/>
       </w:r>
       <w:r>
         <w:rPr>
-          <w:sz w:val="16"/>
-          <w:szCs w:val="16"/>
+          <w:color w:val="FF0000"/>
+          <w:sz w:val="24"/>
+          <w:szCs w:val="24"/>
         </w:rPr>
         <w:t>,</w:t>
       </w:r>
       <w:r>
         <w:rPr>
-          <w:sz w:val="16"/>
-          <w:szCs w:val="16"/>
+          <w:color w:val="FF0000"/>
+          <w:sz w:val="24"/>
+          <w:szCs w:val="24"/>
         </w:rPr>
         <w:fldChar w:fldCharType="begin" w:fldLock="1"/>
       </w:r>
       <w:r>
         <w:rPr>
-          <w:sz w:val="16"/>
-          <w:szCs w:val="16"/>
+          <w:color w:val="FF0000"/>
+          <w:sz w:val="24"/>
+          <w:szCs w:val="24"/>
         </w:rPr>
         <w:instrText>ADDIN CSL_CITATION {"citationItems":[{"id":"ITEM-1","itemData":{"DOI":"10.1371/journal.pone.0170382","ISSN":"19326203","abstract":"AMPK is an energy sensor that protects cellular energy state by attenuating anabolic and promoting catabolic processes. AMPK signaling is purported to regulate hepatic gluconeogenesis and substrate oxidation; coordination of these processes is vital during nutrient deprivation or pathogenic during overnutrition. Here we directly test hepatic AMPK function in regulating metabolic fluxes that converge to produce glucose and energy in vivo. Flux analysis was applied in mice with a liver-specific deletion of AMPK (L-KO) or floxed control litter-mates to assess rates of hepatic glucose producing and citric acid cycle (CAC) fluxes. Fluxes were assessed in short and long term fasted mice; the latter condition is a nutrient stressor that increases liver AMP/ATP. The flux circuit connecting anaplerosis with gluconeogenesis from the CAC was unaffected by hepatic AMPK deletion in short and long term fasting. Nevertheless, depletion of hepatic ATP was exacerbated in L-KO mice, corresponding to a relative elevation in citrate synthase flux and accumulation of branched-chain amino acid-related metabolites. L-KO mice also had a physiological reduction in flux from glycogen to G6P. These results demonstrate AMPK is unnecessary for maintaining gluconeogenic flux from the CAC yet is critical for stabilizing liver energy state during nutrient deprivation.","author":[{"dropping-particle":"","family":"Hasenour","given":"Clinton M.","non-dropping-particle":"","parse-names":false,"suffix":""},{"dropping-particle":"","family":"Ridley","given":"D. Emerson","non-dropping-particle":"","parse-names":false,"suffix":""},{"dropping-particle":"","family":"James","given":"Freyja D.","non-dropping-particle":"","parse-names":false,"suffix":""},{"dropping-particle":"","family":"Hughey","given":"Curtis C.","non-dropping-particle":"","parse-names":false,"suffix":""},{"dropping-particle":"","family":"Donahue","given":"E. Patrick","non-dropping-particle":"","parse-names":false,"suffix":""},{"dropping-particle":"","family":"Viollet","given":"Benoit","non-dropping-particle":"","parse-names":false,"suffix":""},{"dropping-particle":"","family":"Foretz","given":"Marc","non-dropping-particle":"","parse-names":false,"suffix":""},{"dropping-particle":"","family":"Young","given":"Jamey D.","non-dropping-particle":"","parse-names":false,"suffix":""},{"dropping-particle":"","family":"Wasserman","given":"David H.","non-dropping-particle":"","parse-names":false,"suffix":""}],"container-title":"PLoS ONE","id":"ITEM-1","issue":"1","issued":{"date-parts":[["2017","1","1"]]},"publisher":"Public Library of Science","title":"Liver AMP-activated protein kinase is unnecessary for gluconeogenesis but protects energy state during nutrient deprivation","type":"article-journal","volume":"12"},"uris":["http://www.mendeley.com/documents/?uuid=f1824938-ff34-32ff-a842-381cafe23c08"]}],"mendeley":{"formattedCitation":"&lt;sup&gt;11&lt;/sup&gt;","plainTextFormattedCitation":"11","previouslyFormattedCitation":"&lt;sup&gt;11&lt;/sup&gt;"},"properties":{"noteIndex":0},"schema":"https://github.com/citation-style-language/schema/raw/master/csl-citation.json"}</w:instrText>
       </w:r>
       <w:r>
         <w:rPr>
-          <w:sz w:val="16"/>
-          <w:szCs w:val="16"/>
+          <w:color w:val="FF0000"/>
+          <w:sz w:val="24"/>
+          <w:szCs w:val="24"/>
         </w:rPr>
         <w:fldChar w:fldCharType="separate"/>
       </w:r>
       <w:r>
         <w:rPr>
           <w:noProof/>
-          <w:sz w:val="16"/>
-          <w:szCs w:val="16"/>
+          <w:color w:val="FF0000"/>
+          <w:sz w:val="24"/>
+          <w:szCs w:val="24"/>
           <w:vertAlign w:val="superscript"/>
         </w:rPr>
         <w:t>11</w:t>
       </w:r>
       <w:r>
         <w:rPr>
-          <w:sz w:val="16"/>
-          <w:szCs w:val="16"/>
+          <w:color w:val="FF0000"/>
+          <w:sz w:val="24"/>
+          <w:szCs w:val="24"/>
         </w:rPr>
         <w:fldChar w:fldCharType="end"/>
       </w:r>
       <w:r>
         <w:rPr>
-          <w:sz w:val="16"/>
-          <w:szCs w:val="16"/>
+          <w:color w:val="FF0000"/>
+          <w:sz w:val="24"/>
+          <w:szCs w:val="24"/>
         </w:rPr>
         <w:t>. liver-speci</w:t>
       </w:r>
       <w:r>
         <w:rPr>
           <w:rFonts w:ascii="Adv OT 6e 5d 2ec 0+fb" w:hAnsi="Adv OT 6e 5d 2ec 0+fb" w:cs="Adv OT 6e 5d 2ec 0+fb"/>
-          <w:sz w:val="16"/>
-          <w:szCs w:val="16"/>
+          <w:color w:val="FF0000"/>
+          <w:sz w:val="24"/>
+          <w:szCs w:val="24"/>
         </w:rPr>
         <w:t>fi</w:t>
       </w:r>
       <w:r>
         <w:rPr>
-          <w:sz w:val="16"/>
-          <w:szCs w:val="16"/>
+          <w:color w:val="FF0000"/>
+          <w:sz w:val="24"/>
+          <w:szCs w:val="24"/>
         </w:rPr>
         <w:t xml:space="preserve">c AMPK </w:t>
       </w:r>
       <w:r>
         <w:rPr>
           <w:rFonts w:ascii="Adv P 7 DA" w:hAnsi="Adv P 7 DA" w:cs="Adv P 7 DA"/>
-          <w:sz w:val="16"/>
-          <w:szCs w:val="16"/>
+          <w:color w:val="FF0000"/>
+          <w:sz w:val="24"/>
+          <w:szCs w:val="24"/>
         </w:rPr>
         <w:t>a</w:t>
       </w:r>
       <w:r>
         <w:rPr>
-          <w:sz w:val="16"/>
-          <w:szCs w:val="16"/>
+          <w:color w:val="FF0000"/>
+          <w:sz w:val="24"/>
+          <w:szCs w:val="24"/>
         </w:rPr>
         <w:t>1</w:t>
       </w:r>
       <w:r>
         <w:rPr>
           <w:rFonts w:ascii="Adv P 7 DA" w:hAnsi="Adv P 7 DA" w:cs="Adv P 7 DA"/>
-          <w:sz w:val="16"/>
-          <w:szCs w:val="16"/>
+          <w:color w:val="FF0000"/>
+          <w:sz w:val="24"/>
+          <w:szCs w:val="24"/>
         </w:rPr>
         <w:t>a</w:t>
       </w:r>
       <w:r>
         <w:rPr>
-          <w:sz w:val="16"/>
-          <w:szCs w:val="16"/>
+          <w:color w:val="FF0000"/>
+          <w:sz w:val="24"/>
+          <w:szCs w:val="24"/>
         </w:rPr>
         <w:t xml:space="preserve">2 null mice have reduced mitochondrial content, mitochondrial respiration, and oxidative capacity, demonstrating that AMPK is required for maintenance of hepatic of mitochondrial function </w:t>
       </w:r>
       <w:r>
         <w:rPr>
-          <w:sz w:val="16"/>
-          <w:szCs w:val="16"/>
+          <w:color w:val="FF0000"/>
+          <w:sz w:val="24"/>
+          <w:szCs w:val="24"/>
         </w:rPr>
         <w:fldChar w:fldCharType="begin" w:fldLock="1"/>
       </w:r>
       <w:r>
         <w:rPr>
-          <w:sz w:val="16"/>
-          <w:szCs w:val="16"/>
+          <w:color w:val="FF0000"/>
+          <w:sz w:val="24"/>
+          <w:szCs w:val="24"/>
         </w:rPr>
         <w:instrText xml:space="preserve">ADDIN CSL_CITATION {"citationItems":[{"id":"ITEM-1","itemData":{"DOI":"10.1074/jbc.M113.528232","ISSN":"00219258","abstract":"Metabolic stress, as well as several antidiabetic agents, increases hepatic nucleotide monophosphate (NMP) levels, activates AMP-activated protein kinase (AMPK), and suppresses glucose production. We tested the necessity of hepatic AMPK for the in vivo effects of an acute elevation in NMP on metabolism. 5-Aminoimidazole-4-carboxamide 1-β-D-ribofuranoside (AICAR; 8 mg·kg-1·min-1)-euglycemic clamps were performed to elicit an increase inNMPin wild type (α1α2 lox/lox) and liver-specific AMPK knock-out mice (α1α 2lox/lox + Albcre) in the presence of fixed glucose. Glucose kinetics were equivalent in 5-h fasted α1α2lox/lox and α1α2lox/lox + Albcre mice. AMPK was not required for AICAR-mediated suppression of glucose production and increased glucose disappearance. These results demonstrate that AMPK is unnecessary for normal 5-h fasting glucose kinetics and AICAR-mediated inhibition of glucose production. Moreover, plasma fatty acids and triglycerides also decreased independently of hepatic AMPK during AICAR administration. Although the glucoregulatory effects of AICAR were shown to be independent of AMPK, these studies provide in vivo support for the AMPK energy sensor paradigm. AICAR reduced hepatic energy charge by </w:instrText>
       </w:r>
       <w:r>
         <w:rPr>
           <w:rFonts w:ascii="Cambria Math" w:hAnsi="Cambria Math" w:cs="Cambria Math"/>
-          <w:sz w:val="16"/>
-          <w:szCs w:val="16"/>
+          <w:color w:val="FF0000"/>
+          <w:sz w:val="24"/>
+          <w:szCs w:val="24"/>
         </w:rPr>
         <w:instrText>∼</w:instrText>
       </w:r>
       <w:r>
         <w:rPr>
-          <w:sz w:val="16"/>
-          <w:szCs w:val="16"/>
+          <w:color w:val="FF0000"/>
+          <w:sz w:val="24"/>
+          <w:szCs w:val="24"/>
         </w:rPr>
         <w:instrText xml:space="preserve">20% in α1α2lox/lox, which was exacerbated by </w:instrText>
       </w:r>
       <w:r>
         <w:rPr>
           <w:rFonts w:ascii="Cambria Math" w:hAnsi="Cambria Math" w:cs="Cambria Math"/>
-          <w:sz w:val="16"/>
-          <w:szCs w:val="16"/>
+          <w:color w:val="FF0000"/>
+          <w:sz w:val="24"/>
+          <w:szCs w:val="24"/>
         </w:rPr>
         <w:instrText>∼</w:instrText>
       </w:r>
       <w:r>
         <w:rPr>
-          <w:sz w:val="16"/>
-          <w:szCs w:val="16"/>
+          <w:color w:val="FF0000"/>
+          <w:sz w:val="24"/>
+          <w:szCs w:val="24"/>
         </w:rPr>
         <w:instrText xml:space="preserve">2-fold in α1α2lox/lox + Albcre. This corresponded to a </w:instrText>
       </w:r>
       <w:r>
         <w:rPr>
           <w:rFonts w:ascii="Cambria Math" w:hAnsi="Cambria Math" w:cs="Cambria Math"/>
-          <w:sz w:val="16"/>
-          <w:szCs w:val="16"/>
+          <w:color w:val="FF0000"/>
+          <w:sz w:val="24"/>
+          <w:szCs w:val="24"/>
         </w:rPr>
         <w:instrText>∼</w:instrText>
       </w:r>
       <w:r>
         <w:rPr>
-          <w:sz w:val="16"/>
-          <w:szCs w:val="16"/>
+          <w:color w:val="FF0000"/>
+          <w:sz w:val="24"/>
+          <w:szCs w:val="24"/>
         </w:rPr>
         <w:instrText xml:space="preserve">6-fold rise in AMP/ATP in α1α2lox/lox + Albcre. Consistent with the effects on adenine nucleotides, maximal mitochondrial respiration was </w:instrText>
       </w:r>
       <w:r>
         <w:rPr>
           <w:rFonts w:ascii="Cambria Math" w:hAnsi="Cambria Math" w:cs="Cambria Math"/>
-          <w:sz w:val="16"/>
-          <w:szCs w:val="16"/>
+          <w:color w:val="FF0000"/>
+          <w:sz w:val="24"/>
+          <w:szCs w:val="24"/>
         </w:rPr>
         <w:instrText>∼</w:instrText>
       </w:r>
       <w:r>
         <w:rPr>
-          <w:sz w:val="16"/>
-          <w:szCs w:val="16"/>
+          <w:color w:val="FF0000"/>
+          <w:sz w:val="24"/>
+          <w:szCs w:val="24"/>
         </w:rPr>
         <w:instrText>30% lower in α1α2lox/lox + Albcre than α1α2lox/lox livers. Mitochondrial oxidative phosphorylation efficiency was reduced by 25%. In summary, these results demonstrate that the NMP capacity to inhibit glucose production in vivo is independent of liver AMPK. In contrast, AMPK promotes mitochondrial function and protects against a more precipitous fall in ATP during AICAR administration. © 2014 by The American Society for Biochemistry and Molecular Biology, Inc.","author":[{"dropping-particle":"","family":"Hasenour","given":"Clinton M.","non-dropping-particle":"","parse-names":false,"suffix":""},{"dropping-particle":"","family":"Ridley","given":"D. Emerson","non-dropping-particle":"","parse-names":false,"suffix":""},{"dropping-particle":"","family":"Hughey","given":"Curtis C.","non-dropping-particle":"","parse-names":false,"suffix":""},{"dropping-particle":"","family":"James","given":"Freyja D.","non-dropping-particle":"","parse-names":false,"suffix":""},{"dropping-particle":"","family":"Donahue","given":"E. Patrick","non-dropping-particle":"","parse-names":false,"suffix":""},{"dropping-particle":"","family":"Shearer","given":"Jane","non-dropping-particle":"","parse-names":false,"suffix":""},{"dropping-particle":"","family":"Viollet","given":"Benoit","non-dropping-particle":"","parse-names":false,"suffix":""},{"dropping-particle":"","family":"Foretz","given":"Marc","non-dropping-particle":"","parse-names":false,"suffix":""},{"dropping-particle":"","family":"Wasserman","given":"David H.","non-dropping-particle":"","parse-names":false,"suffix":""}],"container-title":"Journal of Biological Chemistry","id":"ITEM-1","issue":"9","issued":{"date-parts":[["2014","2","28"]]},"page":"5950-5959","publisher":"J Biol Chem","title":"5-Aminoimidazole-4-carboxamide-1-β-D-ribofuranoside (AICAR) effect on glucose production, but not energy metabolism, is independent of hepatic AMPK in vivo","type":"article-journal","volume":"289"},"uris":["http://www.mendeley.com/documents/?uuid=7cd98180-58d8-3da2-9156-92217d8cce5e"]}],"mendeley":{"formattedCitation":"&lt;sup&gt;4&lt;/sup&gt;","plainTextFormattedCitation":"4","previouslyFormattedCitation":"&lt;sup&gt;4&lt;/sup&gt;"},"properties":{"noteIndex":0},"schema":"https://github.com/citation-style-language/schema/raw/master/csl-citation.json"}</w:instrText>
       </w:r>
       <w:r>
         <w:rPr>
-          <w:sz w:val="16"/>
-          <w:szCs w:val="16"/>
+          <w:color w:val="FF0000"/>
+          <w:sz w:val="24"/>
+          <w:szCs w:val="24"/>
         </w:rPr>
         <w:fldChar w:fldCharType="separate"/>
       </w:r>
       <w:r>
         <w:rPr>
           <w:noProof/>
-          <w:sz w:val="16"/>
-          <w:szCs w:val="16"/>
+          <w:color w:val="FF0000"/>
+          <w:sz w:val="24"/>
+          <w:szCs w:val="24"/>
           <w:vertAlign w:val="superscript"/>
         </w:rPr>
         <w:t>4</w:t>
       </w:r>
       <w:r>
         <w:rPr>
-          <w:sz w:val="16"/>
-          <w:szCs w:val="16"/>
+          <w:color w:val="FF0000"/>
+          <w:sz w:val="24"/>
+          <w:szCs w:val="24"/>
         </w:rPr>
         <w:fldChar w:fldCharType="end"/>
       </w:r>
       <w:r>
         <w:rPr>
-          <w:sz w:val="16"/>
-          <w:szCs w:val="16"/>
+          <w:color w:val="FF0000"/>
+          <w:sz w:val="24"/>
+          <w:szCs w:val="24"/>
         </w:rPr>
         <w:t>. Importantly, this appears to have functional consequences because, during fasting, a time of heavy ATP demand because of gluconeogenesis, there are large reductions in ATP levels in liver-speci</w:t>
       </w:r>
       <w:r>
         <w:rPr>
           <w:rFonts w:ascii="Adv OT 6e 5d 2ec 0+fb" w:hAnsi="Adv OT 6e 5d 2ec 0+fb" w:cs="Adv OT 6e 5d 2ec 0+fb"/>
-          <w:sz w:val="16"/>
-          <w:szCs w:val="16"/>
+          <w:color w:val="FF0000"/>
+          <w:sz w:val="24"/>
+          <w:szCs w:val="24"/>
         </w:rPr>
         <w:t>fi</w:t>
       </w:r>
       <w:r>
         <w:rPr>
-          <w:sz w:val="16"/>
-          <w:szCs w:val="16"/>
+          <w:color w:val="FF0000"/>
+          <w:sz w:val="24"/>
+          <w:szCs w:val="24"/>
         </w:rPr>
         <w:t xml:space="preserve">c AMPK </w:t>
       </w:r>
       <w:r>
         <w:rPr>
           <w:rFonts w:ascii="Adv P 7 DA" w:hAnsi="Adv P 7 DA" w:cs="Adv P 7 DA"/>
-          <w:sz w:val="16"/>
-          <w:szCs w:val="16"/>
+          <w:color w:val="FF0000"/>
+          <w:sz w:val="24"/>
+          <w:szCs w:val="24"/>
         </w:rPr>
         <w:t>a</w:t>
       </w:r>
       <w:r>
         <w:rPr>
-          <w:sz w:val="16"/>
-          <w:szCs w:val="16"/>
+          <w:color w:val="FF0000"/>
+          <w:sz w:val="24"/>
+          <w:szCs w:val="24"/>
         </w:rPr>
         <w:t>1</w:t>
       </w:r>
       <w:r>
         <w:rPr>
           <w:rFonts w:ascii="Adv P 7 DA" w:hAnsi="Adv P 7 DA" w:cs="Adv P 7 DA"/>
-          <w:sz w:val="16"/>
-          <w:szCs w:val="16"/>
+          <w:color w:val="FF0000"/>
+          <w:sz w:val="24"/>
+          <w:szCs w:val="24"/>
         </w:rPr>
         <w:t>a</w:t>
       </w:r>
       <w:r>
         <w:rPr>
-          <w:sz w:val="16"/>
-          <w:szCs w:val="16"/>
+          <w:color w:val="FF0000"/>
+          <w:sz w:val="24"/>
+          <w:szCs w:val="24"/>
         </w:rPr>
         <w:t xml:space="preserve">2 null mice </w:t>
       </w:r>
       <w:r>
         <w:rPr>
-          <w:sz w:val="16"/>
-          <w:szCs w:val="16"/>
+          <w:color w:val="FF0000"/>
+          <w:sz w:val="24"/>
+          <w:szCs w:val="24"/>
         </w:rPr>
         <w:fldChar w:fldCharType="begin" w:fldLock="1"/>
       </w:r>
       <w:r>
         <w:rPr>
-          <w:sz w:val="16"/>
-          <w:szCs w:val="16"/>
+          <w:color w:val="FF0000"/>
+          <w:sz w:val="24"/>
+          <w:szCs w:val="24"/>
         </w:rPr>
         <w:instrText>ADDIN CSL_CITATION {"citationItems":[{"id":"ITEM-1","itemData":{"DOI":"10.1371/journal.pone.0170382","ISSN":"19326203","abstract":"AMPK is an energy sensor that protects cellular energy state by attenuating anabolic and promoting catabolic processes. AMPK signaling is purported to regulate hepatic gluconeogenesis and substrate oxidation; coordination of these processes is vital during nutrient deprivation or pathogenic during overnutrition. Here we directly test hepatic AMPK function in regulating metabolic fluxes that converge to produce glucose and energy in vivo. Flux analysis was applied in mice with a liver-specific deletion of AMPK (L-KO) or floxed control litter-mates to assess rates of hepatic glucose producing and citric acid cycle (CAC) fluxes. Fluxes were assessed in short and long term fasted mice; the latter condition is a nutrient stressor that increases liver AMP/ATP. The flux circuit connecting anaplerosis with gluconeogenesis from the CAC was unaffected by hepatic AMPK deletion in short and long term fasting. Nevertheless, depletion of hepatic ATP was exacerbated in L-KO mice, corresponding to a relative elevation in citrate synthase flux and accumulation of branched-chain amino acid-related metabolites. L-KO mice also had a physiological reduction in flux from glycogen to G6P. These results demonstrate AMPK is unnecessary for maintaining gluconeogenic flux from the CAC yet is critical for stabilizing liver energy state during nutrient deprivation.","author":[{"dropping-particle":"","family":"Hasenour","given":"Clinton M.","non-dropping-particle":"","parse-names":false,"suffix":""},{"dropping-particle":"","family":"Ridley","given":"D. Emerson","non-dropping-particle":"","parse-names":false,"suffix":""},{"dropping-particle":"","family":"James","given":"Freyja D.","non-dropping-particle":"","parse-names":false,"suffix":""},{"dropping-particle":"","family":"Hughey","given":"Curtis C.","non-dropping-particle":"","parse-names":false,"suffix":""},{"dropping-particle":"","family":"Donahue","given":"E. Patrick","non-dropping-particle":"","parse-names":false,"suffix":""},{"dropping-particle":"","family":"Viollet","given":"Benoit","non-dropping-particle":"","parse-names":false,"suffix":""},{"dropping-particle":"","family":"Foretz","given":"Marc","non-dropping-particle":"","parse-names":false,"suffix":""},{"dropping-particle":"","family":"Young","given":"Jamey D.","non-dropping-particle":"","parse-names":false,"suffix":""},{"dropping-particle":"","family":"Wasserman","given":"David H.","non-dropping-particle":"","parse-names":false,"suffix":""}],"container-title":"PLoS ONE","id":"ITEM-1","issue":"1","issued":{"date-parts":[["2017","1","1"]]},"publisher":"Public Library of Science","title":"Liver AMP-activated protein kinase is unnecessary for gluconeogenesis but protects energy state during nutrient deprivation","type":"article-journal","volume":"12"},"uris":["http://www.mendeley.com/documents/?uuid=f1824938-ff34-32ff-a842-381cafe23c08"]}],"mendeley":{"formattedCitation":"&lt;sup&gt;11&lt;/sup&gt;","plainTextFormattedCitation":"11","previouslyFormattedCitation":"&lt;sup&gt;11&lt;/sup&gt;"},"properties":{"noteIndex":0},"schema":"https://github.com/citation-style-language/schema/raw/master/csl-citation.json"}</w:instrText>
       </w:r>
       <w:r>
         <w:rPr>
-          <w:sz w:val="16"/>
-          <w:szCs w:val="16"/>
+          <w:color w:val="FF0000"/>
+          <w:sz w:val="24"/>
+          <w:szCs w:val="24"/>
         </w:rPr>
         <w:fldChar w:fldCharType="separate"/>
       </w:r>
       <w:r>
         <w:rPr>
           <w:noProof/>
-          <w:sz w:val="16"/>
-          <w:szCs w:val="16"/>
+          <w:color w:val="FF0000"/>
+          <w:sz w:val="24"/>
+          <w:szCs w:val="24"/>
           <w:vertAlign w:val="superscript"/>
         </w:rPr>
         <w:t>11</w:t>
       </w:r>
       <w:r>
         <w:rPr>
-          <w:sz w:val="16"/>
-          <w:szCs w:val="16"/>
+          <w:color w:val="FF0000"/>
+          <w:sz w:val="24"/>
+          <w:szCs w:val="24"/>
         </w:rPr>
         <w:fldChar w:fldCharType="end"/>
       </w:r>
       <w:r>
         <w:rPr>
-          <w:sz w:val="16"/>
-          <w:szCs w:val="16"/>
+          <w:color w:val="FF0000"/>
+          <w:sz w:val="24"/>
+          <w:szCs w:val="24"/>
         </w:rPr>
         <w:t xml:space="preserve">. In addition to reductions in mitochondrial content, this impairment in mitochondrial function may also be attributed to defects in mitophagy and mitochondrial </w:t>
       </w:r>
       <w:r>
         <w:rPr>
           <w:rFonts w:ascii="Adv OT 6e 5d 2ec 0+fb" w:hAnsi="Adv OT 6e 5d 2ec 0+fb" w:cs="Adv OT 6e 5d 2ec 0+fb"/>
-          <w:sz w:val="16"/>
-          <w:szCs w:val="16"/>
+          <w:color w:val="FF0000"/>
+          <w:sz w:val="24"/>
+          <w:szCs w:val="24"/>
         </w:rPr>
         <w:t>fi</w:t>
       </w:r>
       <w:r>
         <w:rPr>
-          <w:sz w:val="16"/>
-          <w:szCs w:val="16"/>
+          <w:color w:val="FF0000"/>
+          <w:sz w:val="24"/>
+          <w:szCs w:val="24"/>
         </w:rPr>
         <w:t xml:space="preserve">ssion. Reductions in liver AMPK activity in AMPK </w:t>
       </w:r>
       <w:r>
         <w:rPr>
           <w:rFonts w:ascii="Adv P 7 DA" w:hAnsi="Adv P 7 DA" w:cs="Adv P 7 DA"/>
-          <w:sz w:val="16"/>
-          <w:szCs w:val="16"/>
+          <w:color w:val="FF0000"/>
+          <w:sz w:val="24"/>
+          <w:szCs w:val="24"/>
         </w:rPr>
         <w:t>b</w:t>
       </w:r>
       <w:r>
         <w:rPr>
-          <w:sz w:val="16"/>
-          <w:szCs w:val="16"/>
+          <w:color w:val="FF0000"/>
+          <w:sz w:val="24"/>
+          <w:szCs w:val="24"/>
         </w:rPr>
         <w:t xml:space="preserve">1-knockout hepatocytes reduces the phosphorylation of ACC and leads to reductions in FAO and increases in lipogenesis </w:t>
       </w:r>
       <w:r>
         <w:rPr>
-          <w:sz w:val="16"/>
-          <w:szCs w:val="16"/>
+          <w:color w:val="FF0000"/>
+          <w:sz w:val="24"/>
+          <w:szCs w:val="24"/>
         </w:rPr>
         <w:fldChar w:fldCharType="begin" w:fldLock="1"/>
       </w:r>
       <w:r>
         <w:rPr>
-          <w:sz w:val="16"/>
-          <w:szCs w:val="16"/>
+          <w:color w:val="FF0000"/>
+          <w:sz w:val="24"/>
+          <w:szCs w:val="24"/>
         </w:rPr>
         <w:instrText>ADDIN CSL_CITATION {"citationItems":[{"id":"ITEM-1","itemData":{"DOI":"10.1074/jbc.M109.056762","ISSN":"00219258","abstract":"The AMP-activated protein kinase (AMPK) is αβγ heterotrimer that regulates appetite and fuel metabolism. We have generated AMPK β1-/- mice on a C57Bl/6 background that are viable, fertile, survived greater than 2 years, and display no visible brain developmental defects. These mice have a 90% reduction in hepatic AMPK activity due to loss of the catalytic α subunits, with modest reductions of activity detected in the hypothalamus and white adipose tissue and no change in skeletal muscle or heart. On a low fat or an obesity-inducing high fat diet, β1-/- mice had reduced food intake, reduced adiposity, and reduced total body mass. Metabolic rate, physical activity, adipose tissue lipolysis, and lipogenesis were similar to wild type littermates. The reduced appetite and body mass of β1-/- mice were associated with protection from high fat diet-induced hyperinsulinemia, hepatic steatosis, and insulin resistance. We demonstrate that the loss of β1 reduces food intake and protects against the deleterious effects of an obesity-inducing diet. © 2010 by The American Society for Biochemistry and Molecular Biology, Inc.","author":[{"dropping-particle":"","family":"Dzamko","given":"Nicolas","non-dropping-particle":"","parse-names":false,"suffix":""},{"dropping-particle":"","family":"Denderen","given":"Bryce J.W.","non-dropping-particle":"van","parse-names":false,"suffix":""},{"dropping-particle":"","family":"Hevener","given":"Andrea L.","non-dropping-particle":"","parse-names":false,"suffix":""},{"dropping-particle":"","family":"Jørgensen","given":"Sebastian Beck","non-dropping-particle":"","parse-names":false,"suffix":""},{"dropping-particle":"","family":"Honeyman","given":"Jane","non-dropping-particle":"","parse-names":false,"suffix":""},{"dropping-particle":"","family":"Galic","given":"Sandra","non-dropping-particle":"","parse-names":false,"suffix":""},{"dropping-particle":"","family":"Chen","given":"Zhi Ping","non-dropping-particle":"","parse-names":false,"suffix":""},{"dropping-particle":"","family":"Watt","given":"Matthew J.","non-dropping-particle":"","parse-names":false,"suffix":""},{"dropping-particle":"","family":"Campbell","given":"Duncan J.","non-dropping-particle":"","parse-names":false,"suffix":""},{"dropping-particle":"","family":"Steinberg","given":"Gregory R.","non-dropping-particle":"","parse-names":false,"suffix":""},{"dropping-particle":"","family":"Kemp","given":"Bruce E.","non-dropping-particle":"","parse-names":false,"suffix":""}],"container-title":"Journal of Biological Chemistry","id":"ITEM-1","issue":"1","issued":{"date-parts":[["2010","1","1"]]},"page":"115-122","publisher":"J Biol Chem","title":"AMPK β1 deletion reduces appetite, preventing obesity and hepatic insulin resistance","type":"article-journal","volume":"285"},"uris":["http://www.mendeley.com/documents/?uuid=659cd38c-f7c6-3db9-b34a-ccafef56d819"]}],"mendeley":{"formattedCitation":"&lt;sup&gt;12&lt;/sup&gt;","plainTextFormattedCitation":"12","previouslyFormattedCitation":"&lt;sup&gt;12&lt;/sup&gt;"},"properties":{"noteIndex":0},"schema":"https://github.com/citation-style-language/schema/raw/master/csl-citation.json"}</w:instrText>
       </w:r>
       <w:r>
         <w:rPr>
-          <w:sz w:val="16"/>
-          <w:szCs w:val="16"/>
+          <w:color w:val="FF0000"/>
+          <w:sz w:val="24"/>
+          <w:szCs w:val="24"/>
         </w:rPr>
         <w:fldChar w:fldCharType="separate"/>
       </w:r>
       <w:r>
         <w:rPr>
           <w:noProof/>
-          <w:sz w:val="16"/>
-          <w:szCs w:val="16"/>
+          <w:color w:val="FF0000"/>
+          <w:sz w:val="24"/>
+          <w:szCs w:val="24"/>
           <w:vertAlign w:val="superscript"/>
         </w:rPr>
         <w:t>12</w:t>
       </w:r>
       <w:r>
         <w:rPr>
-          <w:sz w:val="16"/>
-          <w:szCs w:val="16"/>
+          <w:color w:val="FF0000"/>
+          <w:sz w:val="24"/>
+          <w:szCs w:val="24"/>
         </w:rPr>
         <w:fldChar w:fldCharType="end"/>
       </w:r>
       <w:r>
         <w:rPr>
-          <w:sz w:val="16"/>
-          <w:szCs w:val="16"/>
+          <w:color w:val="FF0000"/>
+          <w:sz w:val="24"/>
+          <w:szCs w:val="24"/>
         </w:rPr>
         <w:t xml:space="preserve">. Overexpression of AMPK </w:t>
       </w:r>
       <w:r>
         <w:rPr>
           <w:rFonts w:ascii="Adv P 7 DA" w:hAnsi="Adv P 7 DA" w:cs="Adv P 7 DA"/>
-          <w:sz w:val="16"/>
-          <w:szCs w:val="16"/>
+          <w:color w:val="FF0000"/>
+          <w:sz w:val="24"/>
+          <w:szCs w:val="24"/>
         </w:rPr>
         <w:t>a</w:t>
       </w:r>
       <w:r>
         <w:rPr>
-          <w:sz w:val="16"/>
-          <w:szCs w:val="16"/>
+          <w:color w:val="FF0000"/>
+          <w:sz w:val="24"/>
+          <w:szCs w:val="24"/>
         </w:rPr>
         <w:t xml:space="preserve">1 in the liver reduces lipogenic gene expression, liver triglyceride content, and hepatic steatosis in hyperlipidemic, type 2 diabetic rats </w:t>
       </w:r>
       <w:r>
         <w:rPr>
           <w:rFonts w:ascii="Adv OT 1deab 44 4 I" w:hAnsi="Adv OT 1deab 44 4 I" w:cs="Adv OT 1deab 44 4 I"/>
-          <w:sz w:val="16"/>
-          <w:szCs w:val="16"/>
+          <w:color w:val="FF0000"/>
+          <w:sz w:val="24"/>
+          <w:szCs w:val="24"/>
         </w:rPr>
         <w:t xml:space="preserve">in vivo </w:t>
       </w:r>
       <w:r>
         <w:rPr>
           <w:rFonts w:ascii="Adv OT 1deab 44 4 I" w:hAnsi="Adv OT 1deab 44 4 I" w:cs="Adv OT 1deab 44 4 I"/>
-          <w:sz w:val="16"/>
-          <w:szCs w:val="16"/>
+          <w:color w:val="FF0000"/>
+          <w:sz w:val="24"/>
+          <w:szCs w:val="24"/>
         </w:rPr>
         <w:fldChar w:fldCharType="begin" w:fldLock="1"/>
       </w:r>
       <w:r>
         <w:rPr>
           <w:rFonts w:ascii="Adv OT 1deab 44 4 I" w:hAnsi="Adv OT 1deab 44 4 I" w:cs="Adv OT 1deab 44 4 I"/>
-          <w:sz w:val="16"/>
-          <w:szCs w:val="16"/>
+          <w:color w:val="FF0000"/>
+          <w:sz w:val="24"/>
+          <w:szCs w:val="24"/>
         </w:rPr>
         <w:instrText>ADDIN CSL_CITATION {"citationItems":[{"id":"ITEM-1","itemData":{"DOI":"10.4196/kjpp.2009.13.6.449","ISSN":"12264512","abstract":"5′-AMP-activated protein kinase (AMPK) is a heterotrimeric complex consisting of a catalytic (α) and two regulatory (β and γ) subunits. Two isoforms are known for catalytic subunit (α1, α2) and are encoded by different genes. To assess the metabolic effects of AMPKα1, we examined the effects of overexpression of adenoviral-mediated AMPKα1 in hyperlipidemic type 2 diabetic rats. The Otsuka Long-Evans Tokushima Fatty (OLETF) rat is an established animal model of type 2 diabetes that exhibits chronic and slowly progressive hyperglycemia and hyperlipidemia. Thirty five-week-old overt type 2 diabetic rats (n=10) were administered intravenously with Ad.AMPKα1. AMPK activity was measured by phosphorylation of acetyl CoA carboxlyase (ACC). To investigate the changes of gene expression related glucose and lipid metabolism, quantitative real-time PCR was performed with liver tissues. Overexpression of AMPKα1 showed that blood glucose concentration was decreased but that glucose tolerance was not completely recovered on 7th day after treatment. Plasma triglyceride concentration was decreased slightly, and hepatic triglyceride content was markedly reduced by decreasing expression of hepatic lipogenic genes. Overexpression of AMPKα 1 markedly improved hepatic steatosis and it may have effective role for improving hepatic lipid metabolism in hyperlipidemic state.","author":[{"dropping-particle":"","family":"Seo","given":"Eunhui","non-dropping-particle":"","parse-names":false,"suffix":""},{"dropping-particle":"","family":"Park","given":"Eun Jin","non-dropping-particle":"","parse-names":false,"suffix":""},{"dropping-particle":"","family":"Joe","given":"Yeonsoo","non-dropping-particle":"","parse-names":false,"suffix":""},{"dropping-particle":"","family":"Kang","given":"Soojeong","non-dropping-particle":"","parse-names":false,"suffix":""},{"dropping-particle":"","family":"Kim","given":"Mi Sun","non-dropping-particle":"","parse-names":false,"suffix":""},{"dropping-particle":"","family":"Hong","given":"Sook Hee","non-dropping-particle":"","parse-names":false,"suffix":""},{"dropping-particle":"","family":"Park","given":"Mi Kyoung","non-dropping-particle":"","parse-names":false,"suffix":""},{"dropping-particle":"","family":"Kim","given":"Duk Kyu","non-dropping-particle":"","parse-names":false,"suffix":""},{"dropping-particle":"","family":"Koh","given":"Hyongjong","non-dropping-particle":"","parse-names":false,"suffix":""},{"dropping-particle":"","family":"Lee","given":"Hye Jeong","non-dropping-particle":"","parse-names":false,"suffix":""}],"container-title":"Korean Journal of Physiology and Pharmacology","id":"ITEM-1","issue":"6","issued":{"date-parts":[["2009","12"]]},"page":"449-454","publisher":"Korean Physiological Society and Korean Society of Pharmacology","title":"Overexpression of AMPKα1 ameliorates fatty liver in hyperlipidemic diabetic rats","type":"article-journal","volume":"13"},"uris":["http://www.mendeley.com/documents/?uuid=27557ef3-659b-3905-b31c-89c513ce4df0"]}],"mendeley":{"formattedCitation":"&lt;sup&gt;13&lt;/sup&gt;","plainTextFormattedCitation":"13","previouslyFormattedCitation":"&lt;sup&gt;13&lt;/sup&gt;"},"properties":{"noteIndex":0},"schema":"https://github.com/citation-style-language/schema/raw/master/csl-citation.json"}</w:instrText>
       </w:r>
       <w:r>
         <w:rPr>
           <w:rFonts w:ascii="Adv OT 1deab 44 4 I" w:hAnsi="Adv OT 1deab 44 4 I" w:cs="Adv OT 1deab 44 4 I"/>
-          <w:sz w:val="16"/>
-          <w:szCs w:val="16"/>
+          <w:color w:val="FF0000"/>
+          <w:sz w:val="24"/>
+          <w:szCs w:val="24"/>
         </w:rPr>
         <w:fldChar w:fldCharType="separate"/>
       </w:r>
@@ -8965,8 +9083,9 @@
         <w:rPr>
           <w:rFonts w:ascii="Adv OT 1deab 44 4 I" w:hAnsi="Adv OT 1deab 44 4 I" w:cs="Adv OT 1deab 44 4 I"/>
           <w:noProof/>
-          <w:sz w:val="16"/>
-          <w:szCs w:val="16"/>
+          <w:color w:val="FF0000"/>
+          <w:sz w:val="24"/>
+          <w:szCs w:val="24"/>
           <w:vertAlign w:val="superscript"/>
         </w:rPr>
         <w:t>13</w:t>
@@ -8974,63 +9093,71 @@
       <w:r>
         <w:rPr>
           <w:rFonts w:ascii="Adv OT 1deab 44 4 I" w:hAnsi="Adv OT 1deab 44 4 I" w:cs="Adv OT 1deab 44 4 I"/>
-          <w:sz w:val="16"/>
-          <w:szCs w:val="16"/>
+          <w:color w:val="FF0000"/>
+          <w:sz w:val="24"/>
+          <w:szCs w:val="24"/>
         </w:rPr>
         <w:fldChar w:fldCharType="end"/>
       </w:r>
       <w:r>
         <w:rPr>
-          <w:sz w:val="16"/>
-          <w:szCs w:val="16"/>
+          <w:color w:val="FF0000"/>
+          <w:sz w:val="24"/>
+          <w:szCs w:val="24"/>
         </w:rPr>
         <w:t>, and reduces triglyceride and intracellular lipid accumulation while increasing CPT1 expression (increasing fatty acid clear-</w:t>
       </w:r>
       <w:proofErr w:type="spellStart"/>
       <w:r>
         <w:rPr>
-          <w:sz w:val="16"/>
-          <w:szCs w:val="16"/>
+          <w:color w:val="FF0000"/>
+          <w:sz w:val="24"/>
+          <w:szCs w:val="24"/>
         </w:rPr>
         <w:t>ance</w:t>
       </w:r>
       <w:proofErr w:type="spellEnd"/>
       <w:r>
         <w:rPr>
-          <w:sz w:val="16"/>
-          <w:szCs w:val="16"/>
+          <w:color w:val="FF0000"/>
+          <w:sz w:val="24"/>
+          <w:szCs w:val="24"/>
         </w:rPr>
         <w:t xml:space="preserve"> via mitochondrial FAO) when overexpressed in hepatocytes </w:t>
       </w:r>
       <w:r>
         <w:rPr>
           <w:rFonts w:ascii="Adv OT 1deab 44 4 I" w:hAnsi="Adv OT 1deab 44 4 I" w:cs="Adv OT 1deab 44 4 I"/>
-          <w:sz w:val="16"/>
-          <w:szCs w:val="16"/>
+          <w:color w:val="FF0000"/>
+          <w:sz w:val="24"/>
+          <w:szCs w:val="24"/>
         </w:rPr>
         <w:t xml:space="preserve">in vitro </w:t>
       </w:r>
       <w:r>
         <w:rPr>
           <w:rFonts w:ascii="Adv OT 1deab 44 4 I" w:hAnsi="Adv OT 1deab 44 4 I" w:cs="Adv OT 1deab 44 4 I"/>
-          <w:sz w:val="16"/>
-          <w:szCs w:val="16"/>
+          <w:color w:val="FF0000"/>
+          <w:sz w:val="24"/>
+          <w:szCs w:val="24"/>
         </w:rPr>
         <w:fldChar w:fldCharType="begin" w:fldLock="1"/>
       </w:r>
       <w:r>
         <w:rPr>
           <w:rFonts w:ascii="Adv OT 1deab 44 4 I" w:hAnsi="Adv OT 1deab 44 4 I" w:cs="Adv OT 1deab 44 4 I"/>
-          <w:sz w:val="16"/>
-          <w:szCs w:val="16"/>
+          <w:color w:val="FF0000"/>
+          <w:sz w:val="24"/>
+          <w:szCs w:val="24"/>
         </w:rPr>
         <w:instrText>ADDIN CSL_CITATION {"citationItems":[{"id":"ITEM-1","itemData":{"DOI":"10.1016/j.bbrc.2016.04.111","ISSN":"10902104","abstract":"Nonalcoholic fatty liver disease (NAFLD) has a wide spectrum of liver damage with a worldwide prevalence of almost 20%. AMP-activated protein kinase α1 (AMPKα1) is an energy sensor that plays a key role in regulating lipid metabolism of the liver. This study explores the role of AMPKα1 overexpression in a steatotic hepatocyte model. The results displayed that the AMPKα1 overexpression suppressed lipid accumulation in the cytoplasm, decreased triglyceride levels, maintained the survival of steatotic hepatocyte model with decreased cell apoptosis and increased survival rate. Besides, AMPKα1 overexpression promoted the expression of lipid catabolism-related genes, reduced the level of anabolism-related genes, alleviated the inflammatory response by reducing pro-inflammatory cytokines and increasing anti-inflammatory cytokines. Moreover, AMPKα1 overexpression could inhibit the activation of p38 mitogen-activated protein kinase (p38MAPK). Finally, Anisomycin, a frequently-used activator of p38MAPK, reversed the inhibitory effect of pc-AMPKα1 on the expression of p-p38MAPK, suggesting that AMPKα1 overexpression alleviates inflammatory response through the inactivation of p38MAPK. These results indicated that AMPKα1 may serve as a novel target for treatment of NAFLD.","author":[{"dropping-particle":"","family":"Zhang","given":"Hong Ai","non-dropping-particle":"","parse-names":false,"suffix":""},{"dropping-particle":"","family":"Yang","given":"Xiao Yan","non-dropping-particle":"","parse-names":false,"suffix":""},{"dropping-particle":"","family":"Xiao","given":"Yan Feng","non-dropping-particle":"","parse-names":false,"suffix":""}],"container-title":"Biochemical and Biophysical Research Communications","id":"ITEM-1","issue":"2","issued":{"date-parts":[["2016","5","27"]]},"page":"364-370","publisher":"Elsevier B.V.","title":"AMPKα1 overexpression alleviates the hepatocyte model of nonalcoholic fatty liver disease via inactivating p38MAPK pathway","type":"article-journal","volume":"474"},"uris":["http://www.mendeley.com/documents/?uuid=b87ec29d-ac70-39d4-bbc4-b3d72250cddc"]}],"mendeley":{"formattedCitation":"&lt;sup&gt;14&lt;/sup&gt;","plainTextFormattedCitation":"14","previouslyFormattedCitation":"&lt;sup&gt;14&lt;/sup&gt;"},"properties":{"noteIndex":0},"schema":"https://github.com/citation-style-language/schema/raw/master/csl-citation.json"}</w:instrText>
       </w:r>
       <w:r>
         <w:rPr>
           <w:rFonts w:ascii="Adv OT 1deab 44 4 I" w:hAnsi="Adv OT 1deab 44 4 I" w:cs="Adv OT 1deab 44 4 I"/>
-          <w:sz w:val="16"/>
-          <w:szCs w:val="16"/>
+          <w:color w:val="FF0000"/>
+          <w:sz w:val="24"/>
+          <w:szCs w:val="24"/>
         </w:rPr>
         <w:fldChar w:fldCharType="separate"/>
       </w:r>
@@ -9038,8 +9165,9 @@
         <w:rPr>
           <w:rFonts w:ascii="Adv OT 1deab 44 4 I" w:hAnsi="Adv OT 1deab 44 4 I" w:cs="Adv OT 1deab 44 4 I"/>
           <w:noProof/>
-          <w:sz w:val="16"/>
-          <w:szCs w:val="16"/>
+          <w:color w:val="FF0000"/>
+          <w:sz w:val="24"/>
+          <w:szCs w:val="24"/>
           <w:vertAlign w:val="superscript"/>
         </w:rPr>
         <w:t>14</w:t>
@@ -9047,40 +9175,45 @@
       <w:r>
         <w:rPr>
           <w:rFonts w:ascii="Adv OT 1deab 44 4 I" w:hAnsi="Adv OT 1deab 44 4 I" w:cs="Adv OT 1deab 44 4 I"/>
-          <w:sz w:val="16"/>
-          <w:szCs w:val="16"/>
+          <w:color w:val="FF0000"/>
+          <w:sz w:val="24"/>
+          <w:szCs w:val="24"/>
         </w:rPr>
         <w:fldChar w:fldCharType="end"/>
       </w:r>
       <w:r>
         <w:rPr>
           <w:rFonts w:ascii="Adv OT 1deab 44 4 I" w:hAnsi="Adv OT 1deab 44 4 I" w:cs="Adv OT 1deab 44 4 I"/>
-          <w:sz w:val="16"/>
-          <w:szCs w:val="16"/>
+          <w:color w:val="FF0000"/>
+          <w:sz w:val="24"/>
+          <w:szCs w:val="24"/>
         </w:rPr>
         <w:t xml:space="preserve"> “ </w:t>
       </w:r>
       <w:r>
         <w:rPr>
           <w:rFonts w:ascii="Adv OT 1deab 44 4 I" w:hAnsi="Adv OT 1deab 44 4 I" w:cs="Adv OT 1deab 44 4 I"/>
-          <w:sz w:val="16"/>
-          <w:szCs w:val="16"/>
+          <w:color w:val="FF0000"/>
+          <w:sz w:val="24"/>
+          <w:szCs w:val="24"/>
         </w:rPr>
         <w:fldChar w:fldCharType="begin" w:fldLock="1"/>
       </w:r>
       <w:r>
         <w:rPr>
           <w:rFonts w:ascii="Adv OT 1deab 44 4 I" w:hAnsi="Adv OT 1deab 44 4 I" w:cs="Adv OT 1deab 44 4 I"/>
-          <w:sz w:val="16"/>
-          <w:szCs w:val="16"/>
+          <w:color w:val="FF0000"/>
+          <w:sz w:val="24"/>
+          <w:szCs w:val="24"/>
         </w:rPr>
         <w:instrText>ADDIN CSL_CITATION {"citationItems":[{"id":"ITEM-1","itemData":{"DOI":"10.1016/j.tem.2017.05.004","abstract":"The AMP-activated protein kinase (AMPK) is a central regulator of multiple metabolic pathways and may have therapeutic importance for treating obesity, insulin resistance, type 2 diabetes (T2D), non-alcoholic fatty liver disease (NAFLD), and cardiovascular disease (CVD). Given the ubiquitous expression of AMPK, it has been a challenge to evaluate which tissue types may be most beneficially poised for mediating the positive metabolic effects of AMPK-centered treatments. In this review we evaluate the metabolic phenotypes of transgenic mouse models in which AMPK expression and function have been manipulated, and the impact this has on controlling lipid metabolism, glucose homeostasis, and inflammation. This information may be useful for guiding the development of AMPK-targeted therapeutics to treat chronic metabolic diseases. The Structure and Function of AMPK AMPK is a ubiquitously expressed serine/threonine protein kinase that is activated by low cellular energy status. Once activated, AMPK triggers catalytic processes to generate ATP while inhibiting anabolic processes that consume ATP in an attempt to restore cellular energy homeostasis [1-3]. The processes regulating the activation of AMPK are dictated by its heterotrimeric structure, which consists of an a (a1, a2) catalytic subunit, a regulatory and structurally crucial b (b1, b2) subunit, and a regulatory g (g1, g2, g3) subunit. These isoforms are encoded for by distinct genes that are differentially expressed and have unique tissue-specific expression profiles, creating the potential to generate 12 distinct heterotrimer combinations. The structure, function, and regulation of these different isoforms have been reviewed in detail previously [1-3], and it is not within the scope of the current review to rigorously outline these further. However, for the purposes of the discussion below, it is important to note that activation of AMPK leads to the phosphorylation of key metabolic substrates and transcriptional regulators that are linked to nearly all branches of cellular metabolism. In relation to metabolic diseases, the activation of AMPK has been shown to play a vital role in increasing glucose uptake, fatty acid oxidation (FAO), mitochondrial biogenesis, and autophagy, while suppressing the synthesis of fatty acids, cholesterol, and protein [1-3]. In the subsequent sections of this review, we discuss studies that have taken genetic modification approaches to uncover the role of AMPK in regulating…","author":[{"dropping-particle":"","family":"Day","given":"Emily A","non-dropping-particle":"","parse-names":false,"suffix":""},{"dropping-particle":"","family":"Ford","given":"Rebecca J","non-dropping-particle":"","parse-names":false,"suffix":""},{"dropping-particle":"","family":"Steinberg","given":"Gregory R","non-dropping-particle":"","parse-names":false,"suffix":""}],"id":"ITEM-1","issued":{"date-parts":[["2017"]]},"title":"Feature Review AMPK as a Therapeutic Target for Treating Metabolic Diseases The Role of AMPK in Immune Cells","type":"article-journal"},"uris":["http://www.mendeley.com/documents/?uuid=ac4eb41a-9496-3b22-8d3b-c280f554808a"]}],"mendeley":{"formattedCitation":"&lt;sup&gt;15&lt;/sup&gt;","plainTextFormattedCitation":"15","previouslyFormattedCitation":"&lt;sup&gt;15&lt;/sup&gt;"},"properties":{"noteIndex":0},"schema":"https://github.com/citation-style-language/schema/raw/master/csl-citation.json"}</w:instrText>
       </w:r>
       <w:r>
         <w:rPr>
           <w:rFonts w:ascii="Adv OT 1deab 44 4 I" w:hAnsi="Adv OT 1deab 44 4 I" w:cs="Adv OT 1deab 44 4 I"/>
-          <w:sz w:val="16"/>
-          <w:szCs w:val="16"/>
+          <w:color w:val="FF0000"/>
+          <w:sz w:val="24"/>
+          <w:szCs w:val="24"/>
         </w:rPr>
         <w:fldChar w:fldCharType="separate"/>
       </w:r>
@@ -9088,8 +9221,9 @@
         <w:rPr>
           <w:rFonts w:ascii="Adv OT 1deab 44 4 I" w:hAnsi="Adv OT 1deab 44 4 I" w:cs="Adv OT 1deab 44 4 I"/>
           <w:noProof/>
-          <w:sz w:val="16"/>
-          <w:szCs w:val="16"/>
+          <w:color w:val="FF0000"/>
+          <w:sz w:val="24"/>
+          <w:szCs w:val="24"/>
           <w:vertAlign w:val="superscript"/>
         </w:rPr>
         <w:t>15</w:t>
@@ -9097,8 +9231,9 @@
       <w:r>
         <w:rPr>
           <w:rFonts w:ascii="Adv OT 1deab 44 4 I" w:hAnsi="Adv OT 1deab 44 4 I" w:cs="Adv OT 1deab 44 4 I"/>
-          <w:sz w:val="16"/>
-          <w:szCs w:val="16"/>
+          <w:color w:val="FF0000"/>
+          <w:sz w:val="24"/>
+          <w:szCs w:val="24"/>
         </w:rPr>
         <w:fldChar w:fldCharType="end"/>
       </w:r>
@@ -9335,7 +9470,16 @@
           <w:noProof/>
           <w:sz w:val="24"/>
         </w:rPr>
-        <w:t>. 2019;12(585). doi:10.1126/scisignal.aav3249</w:t>
+        <w:t xml:space="preserve">. 2019;12(585). </w:t>
+      </w:r>
+      <w:r>
+        <w:rPr>
+          <w:rFonts w:ascii="Arial" w:hAnsi="Arial" w:cs="Arial"/>
+          <w:noProof/>
+          <w:sz w:val="24"/>
+        </w:rPr>
+        <w:lastRenderedPageBreak/>
+        <w:t>doi:10.1126/scisignal.aav3249</w:t>
       </w:r>
     </w:p>
     <w:p>
@@ -9512,7 +9656,6 @@
           <w:noProof/>
           <w:sz w:val="24"/>
         </w:rPr>
-        <w:lastRenderedPageBreak/>
         <w:t xml:space="preserve">6. </w:t>
       </w:r>
       <w:r>
@@ -10397,7 +10540,6 @@
           <w:szCs w:val="24"/>
           <w:shd w:val="clear" w:color="auto" w:fill="FFFFFF"/>
         </w:rPr>
-        <w:lastRenderedPageBreak/>
         <w:t>Figure 2. Western Blots</w:t>
       </w:r>
       <w:r>
@@ -11941,6 +12083,7 @@
           <w:szCs w:val="24"/>
           <w:shd w:val="clear" w:color="auto" w:fill="FFFFFF"/>
         </w:rPr>
+        <w:lastRenderedPageBreak/>
         <w:t>Figure 6</w:t>
       </w:r>
       <w:r>
@@ -12472,7 +12615,7 @@
       <w:lvlText w:val=""/>
       <w:lvlJc w:val="left"/>
       <w:pPr>
-        <w:ind w:left="720" w:hanging="360"/>
+        <w:ind w:left="360" w:hanging="360"/>
       </w:pPr>
       <w:rPr>
         <w:rFonts w:ascii="Symbol" w:hAnsi="Symbol" w:hint="default"/>
@@ -12484,7 +12627,7 @@
       <w:lvlText w:val="o"/>
       <w:lvlJc w:val="left"/>
       <w:pPr>
-        <w:ind w:left="1440" w:hanging="360"/>
+        <w:ind w:left="1080" w:hanging="360"/>
       </w:pPr>
       <w:rPr>
         <w:rFonts w:ascii="Courier New" w:hAnsi="Courier New" w:cs="Courier New" w:hint="default"/>
@@ -12496,7 +12639,7 @@
       <w:lvlText w:val=""/>
       <w:lvlJc w:val="left"/>
       <w:pPr>
-        <w:ind w:left="2160" w:hanging="360"/>
+        <w:ind w:left="1800" w:hanging="360"/>
       </w:pPr>
       <w:rPr>
         <w:rFonts w:ascii="Wingdings" w:hAnsi="Wingdings" w:hint="default"/>
@@ -12508,7 +12651,7 @@
       <w:lvlText w:val=""/>
       <w:lvlJc w:val="left"/>
       <w:pPr>
-        <w:ind w:left="2880" w:hanging="360"/>
+        <w:ind w:left="2520" w:hanging="360"/>
       </w:pPr>
       <w:rPr>
         <w:rFonts w:ascii="Symbol" w:hAnsi="Symbol" w:hint="default"/>
@@ -12520,7 +12663,7 @@
       <w:lvlText w:val="o"/>
       <w:lvlJc w:val="left"/>
       <w:pPr>
-        <w:ind w:left="3600" w:hanging="360"/>
+        <w:ind w:left="3240" w:hanging="360"/>
       </w:pPr>
       <w:rPr>
         <w:rFonts w:ascii="Courier New" w:hAnsi="Courier New" w:cs="Courier New" w:hint="default"/>
@@ -12532,7 +12675,7 @@
       <w:lvlText w:val=""/>
       <w:lvlJc w:val="left"/>
       <w:pPr>
-        <w:ind w:left="4320" w:hanging="360"/>
+        <w:ind w:left="3960" w:hanging="360"/>
       </w:pPr>
       <w:rPr>
         <w:rFonts w:ascii="Wingdings" w:hAnsi="Wingdings" w:hint="default"/>
@@ -12544,7 +12687,7 @@
       <w:lvlText w:val=""/>
       <w:lvlJc w:val="left"/>
       <w:pPr>
-        <w:ind w:left="5040" w:hanging="360"/>
+        <w:ind w:left="4680" w:hanging="360"/>
       </w:pPr>
       <w:rPr>
         <w:rFonts w:ascii="Symbol" w:hAnsi="Symbol" w:hint="default"/>
@@ -12556,7 +12699,7 @@
       <w:lvlText w:val="o"/>
       <w:lvlJc w:val="left"/>
       <w:pPr>
-        <w:ind w:left="5760" w:hanging="360"/>
+        <w:ind w:left="5400" w:hanging="360"/>
       </w:pPr>
       <w:rPr>
         <w:rFonts w:ascii="Courier New" w:hAnsi="Courier New" w:cs="Courier New" w:hint="default"/>
@@ -12568,7 +12711,7 @@
       <w:lvlText w:val=""/>
       <w:lvlJc w:val="left"/>
       <w:pPr>
-        <w:ind w:left="6480" w:hanging="360"/>
+        <w:ind w:left="6120" w:hanging="360"/>
       </w:pPr>
       <w:rPr>
         <w:rFonts w:ascii="Wingdings" w:hAnsi="Wingdings" w:hint="default"/>
@@ -14239,7 +14382,7 @@
 </file>
 
 <file path=customXml/itemProps1.xml><?xml version="1.0" encoding="utf-8"?>
-<ds:datastoreItem xmlns:ds="http://schemas.openxmlformats.org/officeDocument/2006/customXml" ds:itemID="{511BBFEE-CBE5-F947-A54E-2EA013949AB1}">
+<ds:datastoreItem xmlns:ds="http://schemas.openxmlformats.org/officeDocument/2006/customXml" ds:itemID="{45941CA6-FB33-774A-9B61-844F296C74FB}">
   <ds:schemaRefs>
     <ds:schemaRef ds:uri="http://schemas.openxmlformats.org/officeDocument/2006/bibliography"/>
   </ds:schemaRefs>

</xml_diff>

<commit_message>
Re-arranged data layout and moved figures file
</commit_message>
<xml_diff>
--- a/Manuscripts/Liver AMPK Ketogenic Diet Paper/Manuscript.docx
+++ b/Manuscripts/Liver AMPK Ketogenic Diet Paper/Manuscript.docx
@@ -21,7 +21,18 @@
           <w:sz w:val="24"/>
           <w:szCs w:val="24"/>
         </w:rPr>
-        <w:t>LIVER AMPK REGULATES TOTAL BODY LIPID ACCUMULATION ON A LCHF DIET BUT IS DISPENSABLE FOR INSULIN RESISTANCE</w:t>
+        <w:t>Hepatic AMPK signaling controls hepatic steatosis and glucose homeostasis under ketogenic diet conditions in mice.</w:t>
+      </w:r>
+      <w:bookmarkStart w:id="0" w:name="_GoBack"/>
+      <w:bookmarkEnd w:id="0"/>
+      <w:r>
+        <w:rPr>
+          <w:rFonts w:ascii="Arial" w:eastAsia="Times New Roman" w:hAnsi="Arial" w:cs="Arial"/>
+          <w:color w:val="000000"/>
+          <w:sz w:val="24"/>
+          <w:szCs w:val="24"/>
+        </w:rPr>
+        <w:t xml:space="preserve"> </w:t>
       </w:r>
     </w:p>
     <w:p>
@@ -43,7 +54,87 @@
           <w:sz w:val="24"/>
           <w:szCs w:val="24"/>
         </w:rPr>
-        <w:t xml:space="preserve">Katherine E. Kistler, Cody M. Cousineau, JeAnna R. Redd, Claire D. Gleason, Noura El Habbal, Molly </w:t>
+        <w:t xml:space="preserve">Katherine E. Kistler, Cody M. </w:t>
+      </w:r>
+      <w:proofErr w:type="spellStart"/>
+      <w:r>
+        <w:rPr>
+          <w:rFonts w:ascii="Arial" w:eastAsia="Times New Roman" w:hAnsi="Arial" w:cs="Arial"/>
+          <w:color w:val="000000"/>
+          <w:sz w:val="24"/>
+          <w:szCs w:val="24"/>
+        </w:rPr>
+        <w:t>Cousineau</w:t>
+      </w:r>
+      <w:proofErr w:type="spellEnd"/>
+      <w:r>
+        <w:rPr>
+          <w:rFonts w:ascii="Arial" w:eastAsia="Times New Roman" w:hAnsi="Arial" w:cs="Arial"/>
+          <w:color w:val="000000"/>
+          <w:sz w:val="24"/>
+          <w:szCs w:val="24"/>
+        </w:rPr>
+        <w:t xml:space="preserve">, </w:t>
+      </w:r>
+      <w:proofErr w:type="spellStart"/>
+      <w:r>
+        <w:rPr>
+          <w:rFonts w:ascii="Arial" w:eastAsia="Times New Roman" w:hAnsi="Arial" w:cs="Arial"/>
+          <w:color w:val="000000"/>
+          <w:sz w:val="24"/>
+          <w:szCs w:val="24"/>
+        </w:rPr>
+        <w:t>JeAnna</w:t>
+      </w:r>
+      <w:proofErr w:type="spellEnd"/>
+      <w:r>
+        <w:rPr>
+          <w:rFonts w:ascii="Arial" w:eastAsia="Times New Roman" w:hAnsi="Arial" w:cs="Arial"/>
+          <w:color w:val="000000"/>
+          <w:sz w:val="24"/>
+          <w:szCs w:val="24"/>
+        </w:rPr>
+        <w:t xml:space="preserve"> R. Redd, Claire D. Gleason, </w:t>
+      </w:r>
+      <w:proofErr w:type="spellStart"/>
+      <w:r>
+        <w:rPr>
+          <w:rFonts w:ascii="Arial" w:eastAsia="Times New Roman" w:hAnsi="Arial" w:cs="Arial"/>
+          <w:color w:val="000000"/>
+          <w:sz w:val="24"/>
+          <w:szCs w:val="24"/>
+        </w:rPr>
+        <w:t>Noura</w:t>
+      </w:r>
+      <w:proofErr w:type="spellEnd"/>
+      <w:r>
+        <w:rPr>
+          <w:rFonts w:ascii="Arial" w:eastAsia="Times New Roman" w:hAnsi="Arial" w:cs="Arial"/>
+          <w:color w:val="000000"/>
+          <w:sz w:val="24"/>
+          <w:szCs w:val="24"/>
+        </w:rPr>
+        <w:t xml:space="preserve"> El </w:t>
+      </w:r>
+      <w:proofErr w:type="spellStart"/>
+      <w:r>
+        <w:rPr>
+          <w:rFonts w:ascii="Arial" w:eastAsia="Times New Roman" w:hAnsi="Arial" w:cs="Arial"/>
+          <w:color w:val="000000"/>
+          <w:sz w:val="24"/>
+          <w:szCs w:val="24"/>
+        </w:rPr>
+        <w:t>Habbal</w:t>
+      </w:r>
+      <w:proofErr w:type="spellEnd"/>
+      <w:r>
+        <w:rPr>
+          <w:rFonts w:ascii="Arial" w:eastAsia="Times New Roman" w:hAnsi="Arial" w:cs="Arial"/>
+          <w:color w:val="000000"/>
+          <w:sz w:val="24"/>
+          <w:szCs w:val="24"/>
+        </w:rPr>
+        <w:t xml:space="preserve">, Molly </w:t>
       </w:r>
       <w:r>
         <w:rPr>
@@ -54,16 +145,34 @@
         </w:rPr>
         <w:t>E.</w:t>
       </w:r>
-      <w:bookmarkStart w:id="0" w:name="_GoBack"/>
-      <w:bookmarkEnd w:id="0"/>
-      <w:r>
-        <w:rPr>
-          <w:rFonts w:ascii="Arial" w:eastAsia="Times New Roman" w:hAnsi="Arial" w:cs="Arial"/>
-          <w:color w:val="000000"/>
-          <w:sz w:val="24"/>
-          <w:szCs w:val="24"/>
-        </w:rPr>
-        <w:t xml:space="preserve"> Mulcahy, Detrick Snyder, </w:t>
+      <w:r>
+        <w:rPr>
+          <w:rFonts w:ascii="Arial" w:eastAsia="Times New Roman" w:hAnsi="Arial" w:cs="Arial"/>
+          <w:color w:val="000000"/>
+          <w:sz w:val="24"/>
+          <w:szCs w:val="24"/>
+        </w:rPr>
+        <w:t xml:space="preserve"> </w:t>
+      </w:r>
+      <w:proofErr w:type="spellStart"/>
+      <w:r>
+        <w:rPr>
+          <w:rFonts w:ascii="Arial" w:eastAsia="Times New Roman" w:hAnsi="Arial" w:cs="Arial"/>
+          <w:color w:val="000000"/>
+          <w:sz w:val="24"/>
+          <w:szCs w:val="24"/>
+        </w:rPr>
+        <w:t>Mulcahy</w:t>
+      </w:r>
+      <w:proofErr w:type="spellEnd"/>
+      <w:r>
+        <w:rPr>
+          <w:rFonts w:ascii="Arial" w:eastAsia="Times New Roman" w:hAnsi="Arial" w:cs="Arial"/>
+          <w:color w:val="000000"/>
+          <w:sz w:val="24"/>
+          <w:szCs w:val="24"/>
+        </w:rPr>
+        <w:t xml:space="preserve">, Detrick Snyder, </w:t>
       </w:r>
       <w:r>
         <w:rPr>
@@ -1081,7 +1190,31 @@
           <w:szCs w:val="24"/>
           <w:shd w:val="clear" w:color="auto" w:fill="FFFFFF"/>
         </w:rPr>
-        <w:t xml:space="preserve"> harbored homozygous, floxed alleles for both AMPK a1 and a2 were</w:t>
+        <w:t xml:space="preserve"> harbored homozygous, </w:t>
+      </w:r>
+      <w:proofErr w:type="spellStart"/>
+      <w:r>
+        <w:rPr>
+          <w:rFonts w:ascii="Arial" w:eastAsia="Times New Roman" w:hAnsi="Arial" w:cs="Arial"/>
+          <w:bCs/>
+          <w:color w:val="252525"/>
+          <w:sz w:val="24"/>
+          <w:szCs w:val="24"/>
+          <w:shd w:val="clear" w:color="auto" w:fill="FFFFFF"/>
+        </w:rPr>
+        <w:t>floxed</w:t>
+      </w:r>
+      <w:proofErr w:type="spellEnd"/>
+      <w:r>
+        <w:rPr>
+          <w:rFonts w:ascii="Arial" w:eastAsia="Times New Roman" w:hAnsi="Arial" w:cs="Arial"/>
+          <w:bCs/>
+          <w:color w:val="252525"/>
+          <w:sz w:val="24"/>
+          <w:szCs w:val="24"/>
+          <w:shd w:val="clear" w:color="auto" w:fill="FFFFFF"/>
+        </w:rPr>
+        <w:t xml:space="preserve"> alleles for both AMPK a1 and a2 were</w:t>
       </w:r>
       <w:r>
         <w:rPr>
@@ -1395,6 +1528,7 @@
         </w:rPr>
         <w:t>with adeno-associated virus expressing either GFP (</w:t>
       </w:r>
+      <w:proofErr w:type="gramStart"/>
       <w:r>
         <w:rPr>
           <w:rFonts w:ascii="Arial" w:hAnsi="Arial" w:cs="Arial"/>
@@ -1403,17 +1537,51 @@
           <w:szCs w:val="24"/>
           <w:shd w:val="clear" w:color="auto" w:fill="FFFFFF"/>
         </w:rPr>
-        <w:t>AAV8-TBG.PI.eGFP.WPRE. bGH</w:t>
-      </w:r>
-      <w:r>
-        <w:rPr>
-          <w:rFonts w:ascii="Arial" w:eastAsia="Times New Roman" w:hAnsi="Arial" w:cs="Arial"/>
-          <w:color w:val="000000"/>
-          <w:sz w:val="24"/>
-          <w:szCs w:val="24"/>
-          <w:shd w:val="clear" w:color="auto" w:fill="FFFFFF"/>
-        </w:rPr>
-        <w:t>) or C</w:t>
+        <w:t>AAV8-TBG.PI.eGFP.WPRE</w:t>
+      </w:r>
+      <w:proofErr w:type="gramEnd"/>
+      <w:r>
+        <w:rPr>
+          <w:rFonts w:ascii="Arial" w:hAnsi="Arial" w:cs="Arial"/>
+          <w:color w:val="000000"/>
+          <w:sz w:val="24"/>
+          <w:szCs w:val="24"/>
+          <w:shd w:val="clear" w:color="auto" w:fill="FFFFFF"/>
+        </w:rPr>
+        <w:t xml:space="preserve">. </w:t>
+      </w:r>
+      <w:proofErr w:type="spellStart"/>
+      <w:r>
+        <w:rPr>
+          <w:rFonts w:ascii="Arial" w:hAnsi="Arial" w:cs="Arial"/>
+          <w:color w:val="000000"/>
+          <w:sz w:val="24"/>
+          <w:szCs w:val="24"/>
+          <w:shd w:val="clear" w:color="auto" w:fill="FFFFFF"/>
+        </w:rPr>
+        <w:t>bGH</w:t>
+      </w:r>
+      <w:proofErr w:type="spellEnd"/>
+      <w:r>
+        <w:rPr>
+          <w:rFonts w:ascii="Arial" w:eastAsia="Times New Roman" w:hAnsi="Arial" w:cs="Arial"/>
+          <w:color w:val="000000"/>
+          <w:sz w:val="24"/>
+          <w:szCs w:val="24"/>
+          <w:shd w:val="clear" w:color="auto" w:fill="FFFFFF"/>
+        </w:rPr>
+        <w:t xml:space="preserve">) or </w:t>
+      </w:r>
+      <w:proofErr w:type="spellStart"/>
+      <w:r>
+        <w:rPr>
+          <w:rFonts w:ascii="Arial" w:eastAsia="Times New Roman" w:hAnsi="Arial" w:cs="Arial"/>
+          <w:color w:val="000000"/>
+          <w:sz w:val="24"/>
+          <w:szCs w:val="24"/>
+          <w:shd w:val="clear" w:color="auto" w:fill="FFFFFF"/>
+        </w:rPr>
+        <w:t>C</w:t>
       </w:r>
       <w:r>
         <w:rPr>
@@ -1425,6 +1593,7 @@
         </w:rPr>
         <w:t>re</w:t>
       </w:r>
+      <w:proofErr w:type="spellEnd"/>
       <w:r>
         <w:rPr>
           <w:rFonts w:ascii="Arial" w:eastAsia="Times New Roman" w:hAnsi="Arial" w:cs="Arial"/>
@@ -1455,6 +1624,7 @@
         </w:rPr>
         <w:t>(</w:t>
       </w:r>
+      <w:proofErr w:type="gramStart"/>
       <w:r>
         <w:rPr>
           <w:rFonts w:ascii="Arial" w:hAnsi="Arial" w:cs="Arial"/>
@@ -1465,6 +1635,7 @@
         </w:rPr>
         <w:t>AAV8.TBG.PPI.Cre.rBG</w:t>
       </w:r>
+      <w:proofErr w:type="gramEnd"/>
       <w:r>
         <w:rPr>
           <w:rFonts w:ascii="Arial" w:eastAsia="Times New Roman" w:hAnsi="Arial" w:cs="Arial"/>
@@ -1662,7 +1833,29 @@
           <w:szCs w:val="24"/>
           <w:shd w:val="clear" w:color="auto" w:fill="FFFFFF"/>
         </w:rPr>
-        <w:t xml:space="preserve"> tube in liquid nitrogen to freeze. Frozen tissue samples were cut using dry ice to 20-50 mg of tissue per sample. 20 uL/mg of RIPA buffer </w:t>
+        <w:t xml:space="preserve"> tube in liquid nitrogen to freeze. Frozen tissue samples were cut using dry ice to 20-50 mg of tissue per sample. 20 </w:t>
+      </w:r>
+      <w:proofErr w:type="spellStart"/>
+      <w:r>
+        <w:rPr>
+          <w:rFonts w:ascii="Arial" w:eastAsia="Times New Roman" w:hAnsi="Arial" w:cs="Arial"/>
+          <w:color w:val="252525"/>
+          <w:sz w:val="24"/>
+          <w:szCs w:val="24"/>
+          <w:shd w:val="clear" w:color="auto" w:fill="FFFFFF"/>
+        </w:rPr>
+        <w:t>uL</w:t>
+      </w:r>
+      <w:proofErr w:type="spellEnd"/>
+      <w:r>
+        <w:rPr>
+          <w:rFonts w:ascii="Arial" w:eastAsia="Times New Roman" w:hAnsi="Arial" w:cs="Arial"/>
+          <w:color w:val="252525"/>
+          <w:sz w:val="24"/>
+          <w:szCs w:val="24"/>
+          <w:shd w:val="clear" w:color="auto" w:fill="FFFFFF"/>
+        </w:rPr>
+        <w:t xml:space="preserve">/mg of RIPA buffer </w:t>
       </w:r>
       <w:r>
         <w:rPr>
@@ -1682,7 +1875,29 @@
           <w:szCs w:val="24"/>
           <w:shd w:val="clear" w:color="auto" w:fill="FFFFFF"/>
         </w:rPr>
-        <w:t xml:space="preserve">was added to each sample and they were homogenized using Qiagen Tissue Lyser (3 min at 25Hz). </w:t>
+        <w:t xml:space="preserve">was added to each sample and they were homogenized using Qiagen Tissue </w:t>
+      </w:r>
+      <w:proofErr w:type="spellStart"/>
+      <w:r>
+        <w:rPr>
+          <w:rFonts w:ascii="Arial" w:eastAsia="Times New Roman" w:hAnsi="Arial" w:cs="Arial"/>
+          <w:color w:val="252525"/>
+          <w:sz w:val="24"/>
+          <w:szCs w:val="24"/>
+          <w:shd w:val="clear" w:color="auto" w:fill="FFFFFF"/>
+        </w:rPr>
+        <w:t>Lyser</w:t>
+      </w:r>
+      <w:proofErr w:type="spellEnd"/>
+      <w:r>
+        <w:rPr>
+          <w:rFonts w:ascii="Arial" w:eastAsia="Times New Roman" w:hAnsi="Arial" w:cs="Arial"/>
+          <w:color w:val="252525"/>
+          <w:sz w:val="24"/>
+          <w:szCs w:val="24"/>
+          <w:shd w:val="clear" w:color="auto" w:fill="FFFFFF"/>
+        </w:rPr>
+        <w:t xml:space="preserve"> (3 min at 25Hz). </w:t>
       </w:r>
       <w:r>
         <w:rPr>
@@ -1737,7 +1952,27 @@
           <w:sz w:val="24"/>
           <w:szCs w:val="24"/>
         </w:rPr>
-        <w:t xml:space="preserve">160 uL of </w:t>
+        <w:t xml:space="preserve">160 </w:t>
+      </w:r>
+      <w:proofErr w:type="spellStart"/>
+      <w:r>
+        <w:rPr>
+          <w:rFonts w:ascii="Arial" w:eastAsia="Times New Roman" w:hAnsi="Arial" w:cs="Arial"/>
+          <w:color w:val="252525"/>
+          <w:sz w:val="24"/>
+          <w:szCs w:val="24"/>
+        </w:rPr>
+        <w:t>uL</w:t>
+      </w:r>
+      <w:proofErr w:type="spellEnd"/>
+      <w:r>
+        <w:rPr>
+          <w:rFonts w:ascii="Arial" w:eastAsia="Times New Roman" w:hAnsi="Arial" w:cs="Arial"/>
+          <w:color w:val="252525"/>
+          <w:sz w:val="24"/>
+          <w:szCs w:val="24"/>
+        </w:rPr>
+        <w:t xml:space="preserve"> of </w:t>
       </w:r>
       <w:r>
         <w:rPr>
@@ -1764,25 +1999,67 @@
           <w:sz w:val="24"/>
           <w:szCs w:val="24"/>
         </w:rPr>
-        <w:t xml:space="preserve">and 40 uL of </w:t>
-      </w:r>
-      <w:r>
-        <w:rPr>
-          <w:rFonts w:ascii="Arial" w:eastAsia="Times New Roman" w:hAnsi="Arial" w:cs="Arial"/>
-          <w:color w:val="252525"/>
-          <w:sz w:val="24"/>
-          <w:szCs w:val="24"/>
-        </w:rPr>
-        <w:t xml:space="preserve">ThermoFisher Scientific </w:t>
-      </w:r>
-      <w:r>
-        <w:rPr>
-          <w:rFonts w:ascii="Arial" w:eastAsia="Times New Roman" w:hAnsi="Arial" w:cs="Arial"/>
-          <w:color w:val="252525"/>
-          <w:sz w:val="24"/>
-          <w:szCs w:val="24"/>
-        </w:rPr>
-        <w:t xml:space="preserve">NuPAGE sample </w:t>
+        <w:t xml:space="preserve">and 40 </w:t>
+      </w:r>
+      <w:proofErr w:type="spellStart"/>
+      <w:r>
+        <w:rPr>
+          <w:rFonts w:ascii="Arial" w:eastAsia="Times New Roman" w:hAnsi="Arial" w:cs="Arial"/>
+          <w:color w:val="252525"/>
+          <w:sz w:val="24"/>
+          <w:szCs w:val="24"/>
+        </w:rPr>
+        <w:t>uL</w:t>
+      </w:r>
+      <w:proofErr w:type="spellEnd"/>
+      <w:r>
+        <w:rPr>
+          <w:rFonts w:ascii="Arial" w:eastAsia="Times New Roman" w:hAnsi="Arial" w:cs="Arial"/>
+          <w:color w:val="252525"/>
+          <w:sz w:val="24"/>
+          <w:szCs w:val="24"/>
+        </w:rPr>
+        <w:t xml:space="preserve"> of </w:t>
+      </w:r>
+      <w:proofErr w:type="spellStart"/>
+      <w:r>
+        <w:rPr>
+          <w:rFonts w:ascii="Arial" w:eastAsia="Times New Roman" w:hAnsi="Arial" w:cs="Arial"/>
+          <w:color w:val="252525"/>
+          <w:sz w:val="24"/>
+          <w:szCs w:val="24"/>
+        </w:rPr>
+        <w:t>ThermoFisher</w:t>
+      </w:r>
+      <w:proofErr w:type="spellEnd"/>
+      <w:r>
+        <w:rPr>
+          <w:rFonts w:ascii="Arial" w:eastAsia="Times New Roman" w:hAnsi="Arial" w:cs="Arial"/>
+          <w:color w:val="252525"/>
+          <w:sz w:val="24"/>
+          <w:szCs w:val="24"/>
+        </w:rPr>
+        <w:t xml:space="preserve"> Scientific </w:t>
+      </w:r>
+      <w:proofErr w:type="spellStart"/>
+      <w:r>
+        <w:rPr>
+          <w:rFonts w:ascii="Arial" w:eastAsia="Times New Roman" w:hAnsi="Arial" w:cs="Arial"/>
+          <w:color w:val="252525"/>
+          <w:sz w:val="24"/>
+          <w:szCs w:val="24"/>
+        </w:rPr>
+        <w:t>NuPAGE</w:t>
+      </w:r>
+      <w:proofErr w:type="spellEnd"/>
+      <w:r>
+        <w:rPr>
+          <w:rFonts w:ascii="Arial" w:eastAsia="Times New Roman" w:hAnsi="Arial" w:cs="Arial"/>
+          <w:color w:val="252525"/>
+          <w:sz w:val="24"/>
+          <w:szCs w:val="24"/>
+        </w:rPr>
+        <w:t xml:space="preserve"> sample </w:t>
       </w:r>
       <w:r>
         <w:rPr>
@@ -1809,7 +2086,27 @@
           <w:sz w:val="24"/>
           <w:szCs w:val="24"/>
         </w:rPr>
-        <w:t xml:space="preserve">and 200 uL of </w:t>
+        <w:t xml:space="preserve">and 200 </w:t>
+      </w:r>
+      <w:proofErr w:type="spellStart"/>
+      <w:r>
+        <w:rPr>
+          <w:rFonts w:ascii="Arial" w:eastAsia="Times New Roman" w:hAnsi="Arial" w:cs="Arial"/>
+          <w:color w:val="252525"/>
+          <w:sz w:val="24"/>
+          <w:szCs w:val="24"/>
+        </w:rPr>
+        <w:t>uL</w:t>
+      </w:r>
+      <w:proofErr w:type="spellEnd"/>
+      <w:r>
+        <w:rPr>
+          <w:rFonts w:ascii="Arial" w:eastAsia="Times New Roman" w:hAnsi="Arial" w:cs="Arial"/>
+          <w:color w:val="252525"/>
+          <w:sz w:val="24"/>
+          <w:szCs w:val="24"/>
+        </w:rPr>
+        <w:t xml:space="preserve"> of </w:t>
       </w:r>
       <w:r>
         <w:rPr>
@@ -2032,7 +2329,29 @@
           <w:szCs w:val="24"/>
           <w:shd w:val="clear" w:color="auto" w:fill="FFFFFF"/>
         </w:rPr>
-        <w:t>10 uL of s</w:t>
+        <w:t xml:space="preserve">10 </w:t>
+      </w:r>
+      <w:proofErr w:type="spellStart"/>
+      <w:r>
+        <w:rPr>
+          <w:rFonts w:ascii="Arial" w:eastAsia="Times New Roman" w:hAnsi="Arial" w:cs="Arial"/>
+          <w:color w:val="000000"/>
+          <w:sz w:val="24"/>
+          <w:szCs w:val="24"/>
+          <w:shd w:val="clear" w:color="auto" w:fill="FFFFFF"/>
+        </w:rPr>
+        <w:t>uL</w:t>
+      </w:r>
+      <w:proofErr w:type="spellEnd"/>
+      <w:r>
+        <w:rPr>
+          <w:rFonts w:ascii="Arial" w:eastAsia="Times New Roman" w:hAnsi="Arial" w:cs="Arial"/>
+          <w:color w:val="000000"/>
+          <w:sz w:val="24"/>
+          <w:szCs w:val="24"/>
+          <w:shd w:val="clear" w:color="auto" w:fill="FFFFFF"/>
+        </w:rPr>
+        <w:t xml:space="preserve"> of s</w:t>
       </w:r>
       <w:r>
         <w:rPr>
@@ -2431,7 +2750,51 @@
           <w:szCs w:val="24"/>
           <w:shd w:val="clear" w:color="auto" w:fill="FFFFFF"/>
         </w:rPr>
-        <w:t>were: total AMPKalpha, AMPKalpha phosphorylated at Thr172, total ACC, ACC phosphorylated at Ser79, total FAS, total S6, S6 phosphorylated at ____, total S6K, S6K phosphorylated at ___, other antibodies?</w:t>
+        <w:t xml:space="preserve">were: total </w:t>
+      </w:r>
+      <w:proofErr w:type="spellStart"/>
+      <w:r>
+        <w:rPr>
+          <w:rFonts w:ascii="Arial" w:eastAsia="Times New Roman" w:hAnsi="Arial" w:cs="Arial"/>
+          <w:color w:val="FF0000"/>
+          <w:sz w:val="24"/>
+          <w:szCs w:val="24"/>
+          <w:shd w:val="clear" w:color="auto" w:fill="FFFFFF"/>
+        </w:rPr>
+        <w:t>AMPKalpha</w:t>
+      </w:r>
+      <w:proofErr w:type="spellEnd"/>
+      <w:r>
+        <w:rPr>
+          <w:rFonts w:ascii="Arial" w:eastAsia="Times New Roman" w:hAnsi="Arial" w:cs="Arial"/>
+          <w:color w:val="FF0000"/>
+          <w:sz w:val="24"/>
+          <w:szCs w:val="24"/>
+          <w:shd w:val="clear" w:color="auto" w:fill="FFFFFF"/>
+        </w:rPr>
+        <w:t xml:space="preserve">, </w:t>
+      </w:r>
+      <w:proofErr w:type="spellStart"/>
+      <w:r>
+        <w:rPr>
+          <w:rFonts w:ascii="Arial" w:eastAsia="Times New Roman" w:hAnsi="Arial" w:cs="Arial"/>
+          <w:color w:val="FF0000"/>
+          <w:sz w:val="24"/>
+          <w:szCs w:val="24"/>
+          <w:shd w:val="clear" w:color="auto" w:fill="FFFFFF"/>
+        </w:rPr>
+        <w:t>AMPKalpha</w:t>
+      </w:r>
+      <w:proofErr w:type="spellEnd"/>
+      <w:r>
+        <w:rPr>
+          <w:rFonts w:ascii="Arial" w:eastAsia="Times New Roman" w:hAnsi="Arial" w:cs="Arial"/>
+          <w:color w:val="FF0000"/>
+          <w:sz w:val="24"/>
+          <w:szCs w:val="24"/>
+          <w:shd w:val="clear" w:color="auto" w:fill="FFFFFF"/>
+        </w:rPr>
+        <w:t xml:space="preserve"> phosphorylated at Thr172, total ACC, ACC phosphorylated at Ser79, total FAS, total S6, S6 phosphorylated at ____, total S6K, S6K phosphorylated at ___, other antibodies?</w:t>
       </w:r>
       <w:r>
         <w:rPr>
@@ -2652,17 +3015,105 @@
           <w:szCs w:val="24"/>
           <w:shd w:val="clear" w:color="auto" w:fill="FFFFFF"/>
         </w:rPr>
-        <w:t>4 uL of each control sample and 1 uL of each ketogenic diet sample were pipet into a 96 well plate.</w:t>
-      </w:r>
-      <w:r>
-        <w:rPr>
-          <w:rFonts w:ascii="Arial" w:eastAsia="Times New Roman" w:hAnsi="Arial" w:cs="Arial"/>
-          <w:color w:val="252525"/>
-          <w:sz w:val="24"/>
-          <w:szCs w:val="24"/>
-          <w:shd w:val="clear" w:color="auto" w:fill="FFFFFF"/>
-        </w:rPr>
-        <w:t xml:space="preserve"> 270 uL of R1 was added to each well and incubated for 5 minutes at 37˚C. Next, 90 uL of R2 were added to each well and then placed in the plate reader at 37˚C. </w:t>
+        <w:t xml:space="preserve">4 </w:t>
+      </w:r>
+      <w:proofErr w:type="spellStart"/>
+      <w:r>
+        <w:rPr>
+          <w:rFonts w:ascii="Arial" w:eastAsia="Times New Roman" w:hAnsi="Arial" w:cs="Arial"/>
+          <w:color w:val="000000"/>
+          <w:sz w:val="24"/>
+          <w:szCs w:val="24"/>
+          <w:shd w:val="clear" w:color="auto" w:fill="FFFFFF"/>
+        </w:rPr>
+        <w:t>uL</w:t>
+      </w:r>
+      <w:proofErr w:type="spellEnd"/>
+      <w:r>
+        <w:rPr>
+          <w:rFonts w:ascii="Arial" w:eastAsia="Times New Roman" w:hAnsi="Arial" w:cs="Arial"/>
+          <w:color w:val="000000"/>
+          <w:sz w:val="24"/>
+          <w:szCs w:val="24"/>
+          <w:shd w:val="clear" w:color="auto" w:fill="FFFFFF"/>
+        </w:rPr>
+        <w:t xml:space="preserve"> of each control sample and 1 </w:t>
+      </w:r>
+      <w:proofErr w:type="spellStart"/>
+      <w:r>
+        <w:rPr>
+          <w:rFonts w:ascii="Arial" w:eastAsia="Times New Roman" w:hAnsi="Arial" w:cs="Arial"/>
+          <w:color w:val="000000"/>
+          <w:sz w:val="24"/>
+          <w:szCs w:val="24"/>
+          <w:shd w:val="clear" w:color="auto" w:fill="FFFFFF"/>
+        </w:rPr>
+        <w:t>uL</w:t>
+      </w:r>
+      <w:proofErr w:type="spellEnd"/>
+      <w:r>
+        <w:rPr>
+          <w:rFonts w:ascii="Arial" w:eastAsia="Times New Roman" w:hAnsi="Arial" w:cs="Arial"/>
+          <w:color w:val="000000"/>
+          <w:sz w:val="24"/>
+          <w:szCs w:val="24"/>
+          <w:shd w:val="clear" w:color="auto" w:fill="FFFFFF"/>
+        </w:rPr>
+        <w:t xml:space="preserve"> of each ketogenic diet sample were pipet into a 96 well plate.</w:t>
+      </w:r>
+      <w:r>
+        <w:rPr>
+          <w:rFonts w:ascii="Arial" w:eastAsia="Times New Roman" w:hAnsi="Arial" w:cs="Arial"/>
+          <w:color w:val="252525"/>
+          <w:sz w:val="24"/>
+          <w:szCs w:val="24"/>
+          <w:shd w:val="clear" w:color="auto" w:fill="FFFFFF"/>
+        </w:rPr>
+        <w:t xml:space="preserve"> 270 </w:t>
+      </w:r>
+      <w:proofErr w:type="spellStart"/>
+      <w:r>
+        <w:rPr>
+          <w:rFonts w:ascii="Arial" w:eastAsia="Times New Roman" w:hAnsi="Arial" w:cs="Arial"/>
+          <w:color w:val="252525"/>
+          <w:sz w:val="24"/>
+          <w:szCs w:val="24"/>
+          <w:shd w:val="clear" w:color="auto" w:fill="FFFFFF"/>
+        </w:rPr>
+        <w:t>uL</w:t>
+      </w:r>
+      <w:proofErr w:type="spellEnd"/>
+      <w:r>
+        <w:rPr>
+          <w:rFonts w:ascii="Arial" w:eastAsia="Times New Roman" w:hAnsi="Arial" w:cs="Arial"/>
+          <w:color w:val="252525"/>
+          <w:sz w:val="24"/>
+          <w:szCs w:val="24"/>
+          <w:shd w:val="clear" w:color="auto" w:fill="FFFFFF"/>
+        </w:rPr>
+        <w:t xml:space="preserve"> of R1 was added to each well and incubated for 5 minutes at 37˚C. Next, 90 </w:t>
+      </w:r>
+      <w:proofErr w:type="spellStart"/>
+      <w:r>
+        <w:rPr>
+          <w:rFonts w:ascii="Arial" w:eastAsia="Times New Roman" w:hAnsi="Arial" w:cs="Arial"/>
+          <w:color w:val="252525"/>
+          <w:sz w:val="24"/>
+          <w:szCs w:val="24"/>
+          <w:shd w:val="clear" w:color="auto" w:fill="FFFFFF"/>
+        </w:rPr>
+        <w:t>uL</w:t>
+      </w:r>
+      <w:proofErr w:type="spellEnd"/>
+      <w:r>
+        <w:rPr>
+          <w:rFonts w:ascii="Arial" w:eastAsia="Times New Roman" w:hAnsi="Arial" w:cs="Arial"/>
+          <w:color w:val="252525"/>
+          <w:sz w:val="24"/>
+          <w:szCs w:val="24"/>
+          <w:shd w:val="clear" w:color="auto" w:fill="FFFFFF"/>
+        </w:rPr>
+        <w:t xml:space="preserve"> of R2 were added to each well and then placed in the plate reader at 37˚C. </w:t>
       </w:r>
     </w:p>
     <w:p>
@@ -3201,7 +3652,29 @@
           <w:szCs w:val="24"/>
           <w:shd w:val="clear" w:color="auto" w:fill="FFFFFF"/>
         </w:rPr>
-        <w:t xml:space="preserve">Liver cryosections were stained with </w:t>
+        <w:t xml:space="preserve">Liver </w:t>
+      </w:r>
+      <w:proofErr w:type="spellStart"/>
+      <w:r>
+        <w:rPr>
+          <w:rFonts w:ascii="Arial" w:eastAsia="Times New Roman" w:hAnsi="Arial" w:cs="Arial"/>
+          <w:color w:val="000000"/>
+          <w:sz w:val="24"/>
+          <w:szCs w:val="24"/>
+          <w:shd w:val="clear" w:color="auto" w:fill="FFFFFF"/>
+        </w:rPr>
+        <w:t>cryosections</w:t>
+      </w:r>
+      <w:proofErr w:type="spellEnd"/>
+      <w:r>
+        <w:rPr>
+          <w:rFonts w:ascii="Arial" w:eastAsia="Times New Roman" w:hAnsi="Arial" w:cs="Arial"/>
+          <w:color w:val="000000"/>
+          <w:sz w:val="24"/>
+          <w:szCs w:val="24"/>
+          <w:shd w:val="clear" w:color="auto" w:fill="FFFFFF"/>
+        </w:rPr>
+        <w:t xml:space="preserve"> were stained with </w:t>
       </w:r>
       <w:r>
         <w:rPr>
@@ -3213,6 +3686,7 @@
         </w:rPr>
         <w:t xml:space="preserve">__??__ according to </w:t>
       </w:r>
+      <w:proofErr w:type="spellStart"/>
       <w:r>
         <w:rPr>
           <w:rFonts w:ascii="Arial" w:eastAsia="Times New Roman" w:hAnsi="Arial" w:cs="Arial"/>
@@ -3223,6 +3697,7 @@
         </w:rPr>
         <w:t>manufacture’s</w:t>
       </w:r>
+      <w:proofErr w:type="spellEnd"/>
       <w:r>
         <w:rPr>
           <w:rFonts w:ascii="Arial" w:eastAsia="Times New Roman" w:hAnsi="Arial" w:cs="Arial"/>
@@ -4428,7 +4903,31 @@
           <w:szCs w:val="24"/>
           <w:shd w:val="clear" w:color="auto" w:fill="FFFFFF"/>
         </w:rPr>
-        <w:t xml:space="preserve"> insulin tolerance tests w</w:t>
+        <w:t xml:space="preserve"> insulin tolerance </w:t>
+      </w:r>
+      <w:proofErr w:type="gramStart"/>
+      <w:r>
+        <w:rPr>
+          <w:rFonts w:ascii="Arial" w:eastAsia="Times New Roman" w:hAnsi="Arial" w:cs="Arial"/>
+          <w:bCs/>
+          <w:color w:val="252525"/>
+          <w:sz w:val="24"/>
+          <w:szCs w:val="24"/>
+          <w:shd w:val="clear" w:color="auto" w:fill="FFFFFF"/>
+        </w:rPr>
+        <w:t>tests</w:t>
+      </w:r>
+      <w:proofErr w:type="gramEnd"/>
+      <w:r>
+        <w:rPr>
+          <w:rFonts w:ascii="Arial" w:eastAsia="Times New Roman" w:hAnsi="Arial" w:cs="Arial"/>
+          <w:bCs/>
+          <w:color w:val="252525"/>
+          <w:sz w:val="24"/>
+          <w:szCs w:val="24"/>
+          <w:shd w:val="clear" w:color="auto" w:fill="FFFFFF"/>
+        </w:rPr>
+        <w:t xml:space="preserve"> w</w:t>
       </w:r>
       <w:r>
         <w:rPr>
@@ -4807,7 +5306,31 @@
           <w:szCs w:val="24"/>
           <w:shd w:val="clear" w:color="auto" w:fill="FFFFFF"/>
         </w:rPr>
-        <w:t>). Similarly, pACC was not down regulated in the females that received the CRE injections (Figure 2A).</w:t>
+        <w:t xml:space="preserve">). Similarly, </w:t>
+      </w:r>
+      <w:proofErr w:type="spellStart"/>
+      <w:r>
+        <w:rPr>
+          <w:rFonts w:ascii="Arial" w:eastAsia="Times New Roman" w:hAnsi="Arial" w:cs="Arial"/>
+          <w:bCs/>
+          <w:color w:val="FF0000"/>
+          <w:sz w:val="24"/>
+          <w:szCs w:val="24"/>
+          <w:shd w:val="clear" w:color="auto" w:fill="FFFFFF"/>
+        </w:rPr>
+        <w:t>pACC</w:t>
+      </w:r>
+      <w:proofErr w:type="spellEnd"/>
+      <w:r>
+        <w:rPr>
+          <w:rFonts w:ascii="Arial" w:eastAsia="Times New Roman" w:hAnsi="Arial" w:cs="Arial"/>
+          <w:bCs/>
+          <w:color w:val="FF0000"/>
+          <w:sz w:val="24"/>
+          <w:szCs w:val="24"/>
+          <w:shd w:val="clear" w:color="auto" w:fill="FFFFFF"/>
+        </w:rPr>
+        <w:t xml:space="preserve"> was not down regulated in the females that received the CRE injections (Figure 2A).</w:t>
       </w:r>
       <w:r>
         <w:rPr>
@@ -4855,15 +5378,27 @@
           <w:shd w:val="clear" w:color="auto" w:fill="FFFFFF"/>
         </w:rPr>
       </w:pPr>
-      <w:r>
-        <w:rPr>
-          <w:rFonts w:ascii="Arial" w:eastAsia="Times New Roman" w:hAnsi="Arial" w:cs="Arial"/>
-          <w:bCs/>
-          <w:sz w:val="24"/>
-          <w:szCs w:val="24"/>
-          <w:shd w:val="clear" w:color="auto" w:fill="FFFFFF"/>
-        </w:rPr>
-        <w:t>pACC, a downstream target of AMPK</w:t>
+      <w:proofErr w:type="spellStart"/>
+      <w:r>
+        <w:rPr>
+          <w:rFonts w:ascii="Arial" w:eastAsia="Times New Roman" w:hAnsi="Arial" w:cs="Arial"/>
+          <w:bCs/>
+          <w:sz w:val="24"/>
+          <w:szCs w:val="24"/>
+          <w:shd w:val="clear" w:color="auto" w:fill="FFFFFF"/>
+        </w:rPr>
+        <w:t>pACC</w:t>
+      </w:r>
+      <w:proofErr w:type="spellEnd"/>
+      <w:r>
+        <w:rPr>
+          <w:rFonts w:ascii="Arial" w:eastAsia="Times New Roman" w:hAnsi="Arial" w:cs="Arial"/>
+          <w:bCs/>
+          <w:sz w:val="24"/>
+          <w:szCs w:val="24"/>
+          <w:shd w:val="clear" w:color="auto" w:fill="FFFFFF"/>
+        </w:rPr>
+        <w:t>, a downstream target of AMPK</w:t>
       </w:r>
       <w:r>
         <w:rPr>
@@ -4995,15 +5530,27 @@
         </w:rPr>
         <w:t xml:space="preserve">also indicates there may be an increase in lipogenesis in the KO mice. </w:t>
       </w:r>
-      <w:r>
-        <w:rPr>
-          <w:rFonts w:ascii="Arial" w:eastAsia="Times New Roman" w:hAnsi="Arial" w:cs="Arial"/>
-          <w:bCs/>
-          <w:sz w:val="24"/>
-          <w:szCs w:val="24"/>
-          <w:shd w:val="clear" w:color="auto" w:fill="FFFFFF"/>
-        </w:rPr>
-        <w:t xml:space="preserve">pACC was also reduced on a </w:t>
+      <w:proofErr w:type="spellStart"/>
+      <w:r>
+        <w:rPr>
+          <w:rFonts w:ascii="Arial" w:eastAsia="Times New Roman" w:hAnsi="Arial" w:cs="Arial"/>
+          <w:bCs/>
+          <w:sz w:val="24"/>
+          <w:szCs w:val="24"/>
+          <w:shd w:val="clear" w:color="auto" w:fill="FFFFFF"/>
+        </w:rPr>
+        <w:t>pACC</w:t>
+      </w:r>
+      <w:proofErr w:type="spellEnd"/>
+      <w:r>
+        <w:rPr>
+          <w:rFonts w:ascii="Arial" w:eastAsia="Times New Roman" w:hAnsi="Arial" w:cs="Arial"/>
+          <w:bCs/>
+          <w:sz w:val="24"/>
+          <w:szCs w:val="24"/>
+          <w:shd w:val="clear" w:color="auto" w:fill="FFFFFF"/>
+        </w:rPr>
+        <w:t xml:space="preserve"> was also reduced on a </w:t>
       </w:r>
       <w:r>
         <w:rPr>
@@ -5215,16 +5762,42 @@
         </w:rPr>
         <w:t xml:space="preserve"> </w:t>
       </w:r>
-      <w:r>
-        <w:rPr>
-          <w:rFonts w:ascii="Arial" w:eastAsia="Times New Roman" w:hAnsi="Arial" w:cs="Arial"/>
-          <w:bCs/>
-          <w:color w:val="FF0000"/>
-          <w:sz w:val="24"/>
-          <w:szCs w:val="24"/>
-          <w:shd w:val="clear" w:color="auto" w:fill="FFFFFF"/>
-        </w:rPr>
-        <w:t>pACC…..(Figure 2A)</w:t>
+      <w:proofErr w:type="spellStart"/>
+      <w:r>
+        <w:rPr>
+          <w:rFonts w:ascii="Arial" w:eastAsia="Times New Roman" w:hAnsi="Arial" w:cs="Arial"/>
+          <w:bCs/>
+          <w:color w:val="FF0000"/>
+          <w:sz w:val="24"/>
+          <w:szCs w:val="24"/>
+          <w:shd w:val="clear" w:color="auto" w:fill="FFFFFF"/>
+        </w:rPr>
+        <w:t>pACC</w:t>
+      </w:r>
+      <w:proofErr w:type="spellEnd"/>
+      <w:proofErr w:type="gramStart"/>
+      <w:r>
+        <w:rPr>
+          <w:rFonts w:ascii="Arial" w:eastAsia="Times New Roman" w:hAnsi="Arial" w:cs="Arial"/>
+          <w:bCs/>
+          <w:color w:val="FF0000"/>
+          <w:sz w:val="24"/>
+          <w:szCs w:val="24"/>
+          <w:shd w:val="clear" w:color="auto" w:fill="FFFFFF"/>
+        </w:rPr>
+        <w:t>…..</w:t>
+      </w:r>
+      <w:proofErr w:type="gramEnd"/>
+      <w:r>
+        <w:rPr>
+          <w:rFonts w:ascii="Arial" w:eastAsia="Times New Roman" w:hAnsi="Arial" w:cs="Arial"/>
+          <w:bCs/>
+          <w:color w:val="FF0000"/>
+          <w:sz w:val="24"/>
+          <w:szCs w:val="24"/>
+          <w:shd w:val="clear" w:color="auto" w:fill="FFFFFF"/>
+        </w:rPr>
+        <w:t>(Figure 2A)</w:t>
       </w:r>
     </w:p>
     <w:p>
@@ -6646,6 +7219,7 @@
         </w:rPr>
         <w:t xml:space="preserve"> (Figure 4</w:t>
       </w:r>
+      <w:proofErr w:type="gramStart"/>
       <w:r>
         <w:rPr>
           <w:rFonts w:ascii="Arial" w:eastAsia="Times New Roman" w:hAnsi="Arial" w:cs="Arial"/>
@@ -6666,6 +7240,7 @@
         </w:rPr>
         <w:t>,E</w:t>
       </w:r>
+      <w:proofErr w:type="gramEnd"/>
       <w:r>
         <w:rPr>
           <w:rFonts w:ascii="Arial" w:eastAsia="Times New Roman" w:hAnsi="Arial" w:cs="Arial"/>
@@ -6884,17 +7459,39 @@
           <w:szCs w:val="24"/>
           <w:shd w:val="clear" w:color="auto" w:fill="FFFFFF"/>
         </w:rPr>
-        <w:t xml:space="preserve"> an increase in GWAT compared to WT males on a ketogenic diet </w:t>
-      </w:r>
-      <w:r>
-        <w:rPr>
-          <w:rFonts w:ascii="Arial" w:eastAsia="Times New Roman" w:hAnsi="Arial" w:cs="Arial"/>
-          <w:bCs/>
-          <w:sz w:val="24"/>
-          <w:szCs w:val="24"/>
-          <w:shd w:val="clear" w:color="auto" w:fill="FFFFFF"/>
-        </w:rPr>
-        <w:t xml:space="preserve"> (Figure 4G). </w:t>
+        <w:t xml:space="preserve"> an increase in GWAT compared to WT males on a ketogenic </w:t>
+      </w:r>
+      <w:proofErr w:type="gramStart"/>
+      <w:r>
+        <w:rPr>
+          <w:rFonts w:ascii="Arial" w:eastAsia="Times New Roman" w:hAnsi="Arial" w:cs="Arial"/>
+          <w:bCs/>
+          <w:sz w:val="24"/>
+          <w:szCs w:val="24"/>
+          <w:shd w:val="clear" w:color="auto" w:fill="FFFFFF"/>
+        </w:rPr>
+        <w:t xml:space="preserve">diet </w:t>
+      </w:r>
+      <w:r>
+        <w:rPr>
+          <w:rFonts w:ascii="Arial" w:eastAsia="Times New Roman" w:hAnsi="Arial" w:cs="Arial"/>
+          <w:bCs/>
+          <w:sz w:val="24"/>
+          <w:szCs w:val="24"/>
+          <w:shd w:val="clear" w:color="auto" w:fill="FFFFFF"/>
+        </w:rPr>
+        <w:t xml:space="preserve"> (</w:t>
+      </w:r>
+      <w:proofErr w:type="gramEnd"/>
+      <w:r>
+        <w:rPr>
+          <w:rFonts w:ascii="Arial" w:eastAsia="Times New Roman" w:hAnsi="Arial" w:cs="Arial"/>
+          <w:bCs/>
+          <w:sz w:val="24"/>
+          <w:szCs w:val="24"/>
+          <w:shd w:val="clear" w:color="auto" w:fill="FFFFFF"/>
+        </w:rPr>
+        <w:t xml:space="preserve">Figure 4G). </w:t>
       </w:r>
       <w:r>
         <w:rPr>
@@ -6914,17 +7511,39 @@
           <w:szCs w:val="24"/>
           <w:shd w:val="clear" w:color="auto" w:fill="FFFFFF"/>
         </w:rPr>
-        <w:t>seen between KO and WT on</w:t>
-      </w:r>
-      <w:r>
-        <w:rPr>
-          <w:rFonts w:ascii="Arial" w:eastAsia="Times New Roman" w:hAnsi="Arial" w:cs="Arial"/>
-          <w:bCs/>
-          <w:sz w:val="24"/>
-          <w:szCs w:val="24"/>
-          <w:shd w:val="clear" w:color="auto" w:fill="FFFFFF"/>
-        </w:rPr>
-        <w:t xml:space="preserve">  a control diet. </w:t>
+        <w:t xml:space="preserve">seen between KO and WT </w:t>
+      </w:r>
+      <w:proofErr w:type="gramStart"/>
+      <w:r>
+        <w:rPr>
+          <w:rFonts w:ascii="Arial" w:eastAsia="Times New Roman" w:hAnsi="Arial" w:cs="Arial"/>
+          <w:bCs/>
+          <w:sz w:val="24"/>
+          <w:szCs w:val="24"/>
+          <w:shd w:val="clear" w:color="auto" w:fill="FFFFFF"/>
+        </w:rPr>
+        <w:t>on</w:t>
+      </w:r>
+      <w:r>
+        <w:rPr>
+          <w:rFonts w:ascii="Arial" w:eastAsia="Times New Roman" w:hAnsi="Arial" w:cs="Arial"/>
+          <w:bCs/>
+          <w:sz w:val="24"/>
+          <w:szCs w:val="24"/>
+          <w:shd w:val="clear" w:color="auto" w:fill="FFFFFF"/>
+        </w:rPr>
+        <w:t xml:space="preserve">  a</w:t>
+      </w:r>
+      <w:proofErr w:type="gramEnd"/>
+      <w:r>
+        <w:rPr>
+          <w:rFonts w:ascii="Arial" w:eastAsia="Times New Roman" w:hAnsi="Arial" w:cs="Arial"/>
+          <w:bCs/>
+          <w:sz w:val="24"/>
+          <w:szCs w:val="24"/>
+          <w:shd w:val="clear" w:color="auto" w:fill="FFFFFF"/>
+        </w:rPr>
+        <w:t xml:space="preserve"> control diet. </w:t>
       </w:r>
     </w:p>
     <w:p>
@@ -7720,7 +8339,25 @@
           <w:sz w:val="24"/>
           <w:szCs w:val="24"/>
         </w:rPr>
-        <w:t>1 subunit is essential for maintaining the AMPK heterotrimer in the liver. mice with a liver-speci</w:t>
+        <w:t xml:space="preserve">1 subunit is essential for maintaining the AMPK </w:t>
+      </w:r>
+      <w:proofErr w:type="spellStart"/>
+      <w:r>
+        <w:rPr>
+          <w:color w:val="FF0000"/>
+          <w:sz w:val="24"/>
+          <w:szCs w:val="24"/>
+        </w:rPr>
+        <w:t>heterotrimer</w:t>
+      </w:r>
+      <w:proofErr w:type="spellEnd"/>
+      <w:r>
+        <w:rPr>
+          <w:color w:val="FF0000"/>
+          <w:sz w:val="24"/>
+          <w:szCs w:val="24"/>
+        </w:rPr>
+        <w:t xml:space="preserve"> in the liver. mice with a liver-speci</w:t>
       </w:r>
       <w:r>
         <w:rPr>
@@ -8592,7 +9229,25 @@
           <w:sz w:val="24"/>
           <w:szCs w:val="24"/>
         </w:rPr>
-        <w:t xml:space="preserve">, and reduces triglyceride and intracellular lipid accumulation while increasing CPT1 expression (increasing fatty acid clear-ance via mitochondrial FAO) when overexpressed in hepatocytes </w:t>
+        <w:t>, and reduces triglyceride and intracellular lipid accumulation while increasing CPT1 expression (increasing fatty acid clear-</w:t>
+      </w:r>
+      <w:proofErr w:type="spellStart"/>
+      <w:r>
+        <w:rPr>
+          <w:color w:val="FF0000"/>
+          <w:sz w:val="24"/>
+          <w:szCs w:val="24"/>
+        </w:rPr>
+        <w:t>ance</w:t>
+      </w:r>
+      <w:proofErr w:type="spellEnd"/>
+      <w:r>
+        <w:rPr>
+          <w:color w:val="FF0000"/>
+          <w:sz w:val="24"/>
+          <w:szCs w:val="24"/>
+        </w:rPr>
+        <w:t xml:space="preserve"> via mitochondrial FAO) when overexpressed in hepatocytes </w:t>
       </w:r>
       <w:r>
         <w:rPr>
@@ -10940,15 +11595,27 @@
         </w:rPr>
         <w:t xml:space="preserve">in vivo using </w:t>
       </w:r>
-      <w:r>
-        <w:rPr>
-          <w:rFonts w:ascii="Arial" w:eastAsia="Times New Roman" w:hAnsi="Arial" w:cs="Arial"/>
-          <w:color w:val="000000"/>
-          <w:sz w:val="24"/>
-          <w:szCs w:val="24"/>
-          <w:shd w:val="clear" w:color="auto" w:fill="FFFFFF"/>
-        </w:rPr>
-        <w:t xml:space="preserve">using Echo MRI 1100. </w:t>
+      <w:proofErr w:type="spellStart"/>
+      <w:r>
+        <w:rPr>
+          <w:rFonts w:ascii="Arial" w:eastAsia="Times New Roman" w:hAnsi="Arial" w:cs="Arial"/>
+          <w:color w:val="000000"/>
+          <w:sz w:val="24"/>
+          <w:szCs w:val="24"/>
+          <w:shd w:val="clear" w:color="auto" w:fill="FFFFFF"/>
+        </w:rPr>
+        <w:t>using</w:t>
+      </w:r>
+      <w:proofErr w:type="spellEnd"/>
+      <w:r>
+        <w:rPr>
+          <w:rFonts w:ascii="Arial" w:eastAsia="Times New Roman" w:hAnsi="Arial" w:cs="Arial"/>
+          <w:color w:val="000000"/>
+          <w:sz w:val="24"/>
+          <w:szCs w:val="24"/>
+          <w:shd w:val="clear" w:color="auto" w:fill="FFFFFF"/>
+        </w:rPr>
+        <w:t xml:space="preserve"> Echo MRI 1100. </w:t>
       </w:r>
       <w:r>
         <w:rPr>
@@ -11196,7 +11863,19 @@
           <w:szCs w:val="24"/>
           <w:shd w:val="clear" w:color="auto" w:fill="FFFFFF"/>
         </w:rPr>
-        <w:t>2lox/lox</w:t>
+        <w:t>2lox/</w:t>
+      </w:r>
+      <w:proofErr w:type="spellStart"/>
+      <w:r>
+        <w:rPr>
+          <w:rFonts w:ascii="Arial" w:eastAsia="Times New Roman" w:hAnsi="Arial" w:cs="Arial"/>
+          <w:bCs/>
+          <w:color w:val="252525"/>
+          <w:sz w:val="24"/>
+          <w:szCs w:val="24"/>
+          <w:shd w:val="clear" w:color="auto" w:fill="FFFFFF"/>
+        </w:rPr>
+        <w:t>lox</w:t>
       </w:r>
       <w:r>
         <w:rPr>
@@ -11220,6 +11899,7 @@
         </w:rPr>
         <w:t>Albcre</w:t>
       </w:r>
+      <w:proofErr w:type="spellEnd"/>
       <w:r>
         <w:rPr>
           <w:rFonts w:ascii="Arial" w:eastAsia="Times New Roman" w:hAnsi="Arial" w:cs="Arial"/>
@@ -13826,7 +14506,7 @@
 </file>
 
 <file path=customXml/itemProps1.xml><?xml version="1.0" encoding="utf-8"?>
-<ds:datastoreItem xmlns:ds="http://schemas.openxmlformats.org/officeDocument/2006/customXml" ds:itemID="{987A90F4-B5AB-C94D-9777-C27694D08D81}">
+<ds:datastoreItem xmlns:ds="http://schemas.openxmlformats.org/officeDocument/2006/customXml" ds:itemID="{B80AFCB6-FD22-814B-AB20-DE21375555F3}">
   <ds:schemaRefs>
     <ds:schemaRef ds:uri="http://schemas.openxmlformats.org/officeDocument/2006/bibliography"/>
   </ds:schemaRefs>

</xml_diff>

<commit_message>
Described fasting glucose results.
</commit_message>
<xml_diff>
--- a/Manuscripts/Liver AMPK Ketogenic Diet Paper/Manuscript.docx
+++ b/Manuscripts/Liver AMPK Ketogenic Diet Paper/Manuscript.docx
@@ -23,17 +23,6 @@
         </w:rPr>
         <w:t>Hepatic AMPK signaling controls hepatic steatosis and glucose homeostasis under ketogenic diet conditions in mice.</w:t>
       </w:r>
-      <w:bookmarkStart w:id="0" w:name="_GoBack"/>
-      <w:bookmarkEnd w:id="0"/>
-      <w:r>
-        <w:rPr>
-          <w:rFonts w:ascii="Arial" w:eastAsia="Times New Roman" w:hAnsi="Arial" w:cs="Arial"/>
-          <w:color w:val="000000"/>
-          <w:sz w:val="24"/>
-          <w:szCs w:val="24"/>
-        </w:rPr>
-        <w:t xml:space="preserve"> </w:t>
-      </w:r>
     </w:p>
     <w:p>
       <w:pPr>
@@ -54,774 +43,8 @@
           <w:sz w:val="24"/>
           <w:szCs w:val="24"/>
         </w:rPr>
-        <w:t xml:space="preserve">Katherine E. Kistler, Cody M. </w:t>
-      </w:r>
-      <w:proofErr w:type="spellStart"/>
-      <w:r>
-        <w:rPr>
-          <w:rFonts w:ascii="Arial" w:eastAsia="Times New Roman" w:hAnsi="Arial" w:cs="Arial"/>
-          <w:color w:val="000000"/>
-          <w:sz w:val="24"/>
-          <w:szCs w:val="24"/>
-        </w:rPr>
-        <w:t>Cousineau</w:t>
-      </w:r>
-      <w:proofErr w:type="spellEnd"/>
-      <w:r>
-        <w:rPr>
-          <w:rFonts w:ascii="Arial" w:eastAsia="Times New Roman" w:hAnsi="Arial" w:cs="Arial"/>
-          <w:color w:val="000000"/>
-          <w:sz w:val="24"/>
-          <w:szCs w:val="24"/>
-        </w:rPr>
-        <w:t xml:space="preserve">, </w:t>
-      </w:r>
-      <w:proofErr w:type="spellStart"/>
-      <w:r>
-        <w:rPr>
-          <w:rFonts w:ascii="Arial" w:eastAsia="Times New Roman" w:hAnsi="Arial" w:cs="Arial"/>
-          <w:color w:val="000000"/>
-          <w:sz w:val="24"/>
-          <w:szCs w:val="24"/>
-        </w:rPr>
-        <w:t>JeAnna</w:t>
-      </w:r>
-      <w:proofErr w:type="spellEnd"/>
-      <w:r>
-        <w:rPr>
-          <w:rFonts w:ascii="Arial" w:eastAsia="Times New Roman" w:hAnsi="Arial" w:cs="Arial"/>
-          <w:color w:val="000000"/>
-          <w:sz w:val="24"/>
-          <w:szCs w:val="24"/>
-        </w:rPr>
-        <w:t xml:space="preserve"> R. Redd, Claire D. Gleason, </w:t>
-      </w:r>
-      <w:proofErr w:type="spellStart"/>
-      <w:r>
-        <w:rPr>
-          <w:rFonts w:ascii="Arial" w:eastAsia="Times New Roman" w:hAnsi="Arial" w:cs="Arial"/>
-          <w:color w:val="000000"/>
-          <w:sz w:val="24"/>
-          <w:szCs w:val="24"/>
-        </w:rPr>
-        <w:t>Noura</w:t>
-      </w:r>
-      <w:proofErr w:type="spellEnd"/>
-      <w:r>
-        <w:rPr>
-          <w:rFonts w:ascii="Arial" w:eastAsia="Times New Roman" w:hAnsi="Arial" w:cs="Arial"/>
-          <w:color w:val="000000"/>
-          <w:sz w:val="24"/>
-          <w:szCs w:val="24"/>
-        </w:rPr>
-        <w:t xml:space="preserve"> El </w:t>
-      </w:r>
-      <w:proofErr w:type="spellStart"/>
-      <w:r>
-        <w:rPr>
-          <w:rFonts w:ascii="Arial" w:eastAsia="Times New Roman" w:hAnsi="Arial" w:cs="Arial"/>
-          <w:color w:val="000000"/>
-          <w:sz w:val="24"/>
-          <w:szCs w:val="24"/>
-        </w:rPr>
-        <w:t>Habbal</w:t>
-      </w:r>
-      <w:proofErr w:type="spellEnd"/>
-      <w:r>
-        <w:rPr>
-          <w:rFonts w:ascii="Arial" w:eastAsia="Times New Roman" w:hAnsi="Arial" w:cs="Arial"/>
-          <w:color w:val="000000"/>
-          <w:sz w:val="24"/>
-          <w:szCs w:val="24"/>
-        </w:rPr>
-        <w:t xml:space="preserve">, Molly </w:t>
-      </w:r>
-      <w:r>
-        <w:rPr>
-          <w:rFonts w:ascii="Arial" w:eastAsia="Times New Roman" w:hAnsi="Arial" w:cs="Arial"/>
-          <w:color w:val="000000"/>
-          <w:sz w:val="24"/>
-          <w:szCs w:val="24"/>
-        </w:rPr>
-        <w:t>E.</w:t>
-      </w:r>
-      <w:r>
-        <w:rPr>
-          <w:rFonts w:ascii="Arial" w:eastAsia="Times New Roman" w:hAnsi="Arial" w:cs="Arial"/>
-          <w:color w:val="000000"/>
-          <w:sz w:val="24"/>
-          <w:szCs w:val="24"/>
-        </w:rPr>
         <w:t xml:space="preserve"> </w:t>
       </w:r>
-      <w:proofErr w:type="spellStart"/>
-      <w:r>
-        <w:rPr>
-          <w:rFonts w:ascii="Arial" w:eastAsia="Times New Roman" w:hAnsi="Arial" w:cs="Arial"/>
-          <w:color w:val="000000"/>
-          <w:sz w:val="24"/>
-          <w:szCs w:val="24"/>
-        </w:rPr>
-        <w:t>Mulcahy</w:t>
-      </w:r>
-      <w:proofErr w:type="spellEnd"/>
-      <w:r>
-        <w:rPr>
-          <w:rFonts w:ascii="Arial" w:eastAsia="Times New Roman" w:hAnsi="Arial" w:cs="Arial"/>
-          <w:color w:val="000000"/>
-          <w:sz w:val="24"/>
-          <w:szCs w:val="24"/>
-        </w:rPr>
-        <w:t xml:space="preserve">, Detrick Snyder, </w:t>
-      </w:r>
-      <w:r>
-        <w:rPr>
-          <w:rFonts w:ascii="Arial" w:eastAsia="Times New Roman" w:hAnsi="Arial" w:cs="Arial"/>
-          <w:color w:val="000000"/>
-          <w:sz w:val="24"/>
-          <w:szCs w:val="24"/>
-        </w:rPr>
-        <w:t xml:space="preserve">Ken Inoki, </w:t>
-      </w:r>
-      <w:r>
-        <w:rPr>
-          <w:rFonts w:ascii="Arial" w:eastAsia="Times New Roman" w:hAnsi="Arial" w:cs="Arial"/>
-          <w:color w:val="000000"/>
-          <w:sz w:val="24"/>
-          <w:szCs w:val="24"/>
-        </w:rPr>
-        <w:t>Dave Bridges</w:t>
-      </w:r>
-    </w:p>
-    <w:p>
-      <w:pPr>
-        <w:spacing w:line="240" w:lineRule="auto"/>
-        <w:contextualSpacing/>
-        <w:rPr>
-          <w:rFonts w:ascii="Arial" w:eastAsia="Times New Roman" w:hAnsi="Arial" w:cs="Arial"/>
-          <w:b/>
-          <w:bCs/>
-          <w:color w:val="252525"/>
-          <w:sz w:val="24"/>
-          <w:szCs w:val="24"/>
-          <w:shd w:val="clear" w:color="auto" w:fill="FFFFFF"/>
-        </w:rPr>
-      </w:pPr>
-    </w:p>
-    <w:p>
-      <w:pPr>
-        <w:spacing w:line="240" w:lineRule="auto"/>
-        <w:contextualSpacing/>
-        <w:rPr>
-          <w:rFonts w:ascii="Arial" w:eastAsia="Times New Roman" w:hAnsi="Arial" w:cs="Arial"/>
-          <w:b/>
-          <w:bCs/>
-          <w:color w:val="252525"/>
-          <w:sz w:val="24"/>
-          <w:szCs w:val="24"/>
-          <w:shd w:val="clear" w:color="auto" w:fill="FFFFFF"/>
-        </w:rPr>
-      </w:pPr>
-    </w:p>
-    <w:p>
-      <w:pPr>
-        <w:spacing w:line="240" w:lineRule="auto"/>
-        <w:contextualSpacing/>
-        <w:rPr>
-          <w:rFonts w:ascii="Arial" w:eastAsia="Times New Roman" w:hAnsi="Arial" w:cs="Arial"/>
-          <w:b/>
-          <w:bCs/>
-          <w:color w:val="252525"/>
-          <w:sz w:val="24"/>
-          <w:szCs w:val="24"/>
-          <w:shd w:val="clear" w:color="auto" w:fill="FFFFFF"/>
-        </w:rPr>
-      </w:pPr>
-    </w:p>
-    <w:p>
-      <w:pPr>
-        <w:spacing w:line="240" w:lineRule="auto"/>
-        <w:contextualSpacing/>
-        <w:rPr>
-          <w:rFonts w:ascii="Arial" w:eastAsia="Times New Roman" w:hAnsi="Arial" w:cs="Arial"/>
-          <w:b/>
-          <w:bCs/>
-          <w:color w:val="252525"/>
-          <w:sz w:val="24"/>
-          <w:szCs w:val="24"/>
-          <w:shd w:val="clear" w:color="auto" w:fill="FFFFFF"/>
-        </w:rPr>
-      </w:pPr>
-    </w:p>
-    <w:p>
-      <w:pPr>
-        <w:spacing w:line="240" w:lineRule="auto"/>
-        <w:contextualSpacing/>
-        <w:rPr>
-          <w:rFonts w:ascii="Arial" w:eastAsia="Times New Roman" w:hAnsi="Arial" w:cs="Arial"/>
-          <w:b/>
-          <w:bCs/>
-          <w:color w:val="252525"/>
-          <w:sz w:val="24"/>
-          <w:szCs w:val="24"/>
-          <w:shd w:val="clear" w:color="auto" w:fill="FFFFFF"/>
-        </w:rPr>
-      </w:pPr>
-    </w:p>
-    <w:p>
-      <w:pPr>
-        <w:spacing w:line="240" w:lineRule="auto"/>
-        <w:contextualSpacing/>
-        <w:rPr>
-          <w:rFonts w:ascii="Arial" w:eastAsia="Times New Roman" w:hAnsi="Arial" w:cs="Arial"/>
-          <w:b/>
-          <w:bCs/>
-          <w:color w:val="252525"/>
-          <w:sz w:val="24"/>
-          <w:szCs w:val="24"/>
-          <w:shd w:val="clear" w:color="auto" w:fill="FFFFFF"/>
-        </w:rPr>
-      </w:pPr>
-    </w:p>
-    <w:p>
-      <w:pPr>
-        <w:spacing w:line="240" w:lineRule="auto"/>
-        <w:contextualSpacing/>
-        <w:rPr>
-          <w:rFonts w:ascii="Arial" w:eastAsia="Times New Roman" w:hAnsi="Arial" w:cs="Arial"/>
-          <w:b/>
-          <w:bCs/>
-          <w:color w:val="252525"/>
-          <w:sz w:val="24"/>
-          <w:szCs w:val="24"/>
-          <w:shd w:val="clear" w:color="auto" w:fill="FFFFFF"/>
-        </w:rPr>
-      </w:pPr>
-    </w:p>
-    <w:p>
-      <w:pPr>
-        <w:spacing w:line="240" w:lineRule="auto"/>
-        <w:contextualSpacing/>
-        <w:rPr>
-          <w:rFonts w:ascii="Arial" w:eastAsia="Times New Roman" w:hAnsi="Arial" w:cs="Arial"/>
-          <w:b/>
-          <w:bCs/>
-          <w:color w:val="252525"/>
-          <w:sz w:val="24"/>
-          <w:szCs w:val="24"/>
-          <w:shd w:val="clear" w:color="auto" w:fill="FFFFFF"/>
-        </w:rPr>
-      </w:pPr>
-    </w:p>
-    <w:p>
-      <w:pPr>
-        <w:spacing w:line="240" w:lineRule="auto"/>
-        <w:contextualSpacing/>
-        <w:rPr>
-          <w:rFonts w:ascii="Arial" w:eastAsia="Times New Roman" w:hAnsi="Arial" w:cs="Arial"/>
-          <w:b/>
-          <w:bCs/>
-          <w:color w:val="252525"/>
-          <w:sz w:val="24"/>
-          <w:szCs w:val="24"/>
-          <w:shd w:val="clear" w:color="auto" w:fill="FFFFFF"/>
-        </w:rPr>
-      </w:pPr>
-    </w:p>
-    <w:p>
-      <w:pPr>
-        <w:spacing w:line="240" w:lineRule="auto"/>
-        <w:contextualSpacing/>
-        <w:rPr>
-          <w:rFonts w:ascii="Arial" w:eastAsia="Times New Roman" w:hAnsi="Arial" w:cs="Arial"/>
-          <w:b/>
-          <w:bCs/>
-          <w:color w:val="252525"/>
-          <w:sz w:val="24"/>
-          <w:szCs w:val="24"/>
-          <w:shd w:val="clear" w:color="auto" w:fill="FFFFFF"/>
-        </w:rPr>
-      </w:pPr>
-    </w:p>
-    <w:p>
-      <w:pPr>
-        <w:spacing w:line="240" w:lineRule="auto"/>
-        <w:contextualSpacing/>
-        <w:rPr>
-          <w:rFonts w:ascii="Arial" w:eastAsia="Times New Roman" w:hAnsi="Arial" w:cs="Arial"/>
-          <w:b/>
-          <w:bCs/>
-          <w:color w:val="252525"/>
-          <w:sz w:val="24"/>
-          <w:szCs w:val="24"/>
-          <w:shd w:val="clear" w:color="auto" w:fill="FFFFFF"/>
-        </w:rPr>
-      </w:pPr>
-    </w:p>
-    <w:p>
-      <w:pPr>
-        <w:spacing w:line="240" w:lineRule="auto"/>
-        <w:contextualSpacing/>
-        <w:rPr>
-          <w:rFonts w:ascii="Arial" w:eastAsia="Times New Roman" w:hAnsi="Arial" w:cs="Arial"/>
-          <w:b/>
-          <w:bCs/>
-          <w:color w:val="252525"/>
-          <w:sz w:val="24"/>
-          <w:szCs w:val="24"/>
-          <w:shd w:val="clear" w:color="auto" w:fill="FFFFFF"/>
-        </w:rPr>
-      </w:pPr>
-    </w:p>
-    <w:p>
-      <w:pPr>
-        <w:spacing w:line="240" w:lineRule="auto"/>
-        <w:contextualSpacing/>
-        <w:rPr>
-          <w:rFonts w:ascii="Arial" w:eastAsia="Times New Roman" w:hAnsi="Arial" w:cs="Arial"/>
-          <w:b/>
-          <w:bCs/>
-          <w:color w:val="252525"/>
-          <w:sz w:val="24"/>
-          <w:szCs w:val="24"/>
-          <w:shd w:val="clear" w:color="auto" w:fill="FFFFFF"/>
-        </w:rPr>
-      </w:pPr>
-    </w:p>
-    <w:p>
-      <w:pPr>
-        <w:spacing w:line="240" w:lineRule="auto"/>
-        <w:contextualSpacing/>
-        <w:rPr>
-          <w:rFonts w:ascii="Arial" w:eastAsia="Times New Roman" w:hAnsi="Arial" w:cs="Arial"/>
-          <w:b/>
-          <w:bCs/>
-          <w:color w:val="252525"/>
-          <w:sz w:val="24"/>
-          <w:szCs w:val="24"/>
-          <w:shd w:val="clear" w:color="auto" w:fill="FFFFFF"/>
-        </w:rPr>
-      </w:pPr>
-    </w:p>
-    <w:p>
-      <w:pPr>
-        <w:spacing w:line="240" w:lineRule="auto"/>
-        <w:contextualSpacing/>
-        <w:rPr>
-          <w:rFonts w:ascii="Arial" w:eastAsia="Times New Roman" w:hAnsi="Arial" w:cs="Arial"/>
-          <w:b/>
-          <w:bCs/>
-          <w:color w:val="252525"/>
-          <w:sz w:val="24"/>
-          <w:szCs w:val="24"/>
-          <w:shd w:val="clear" w:color="auto" w:fill="FFFFFF"/>
-        </w:rPr>
-      </w:pPr>
-    </w:p>
-    <w:p>
-      <w:pPr>
-        <w:spacing w:line="240" w:lineRule="auto"/>
-        <w:contextualSpacing/>
-        <w:rPr>
-          <w:rFonts w:ascii="Arial" w:eastAsia="Times New Roman" w:hAnsi="Arial" w:cs="Arial"/>
-          <w:b/>
-          <w:bCs/>
-          <w:color w:val="252525"/>
-          <w:sz w:val="24"/>
-          <w:szCs w:val="24"/>
-          <w:shd w:val="clear" w:color="auto" w:fill="FFFFFF"/>
-        </w:rPr>
-      </w:pPr>
-    </w:p>
-    <w:p>
-      <w:pPr>
-        <w:spacing w:line="240" w:lineRule="auto"/>
-        <w:contextualSpacing/>
-        <w:rPr>
-          <w:rFonts w:ascii="Arial" w:eastAsia="Times New Roman" w:hAnsi="Arial" w:cs="Arial"/>
-          <w:b/>
-          <w:bCs/>
-          <w:color w:val="252525"/>
-          <w:sz w:val="24"/>
-          <w:szCs w:val="24"/>
-          <w:shd w:val="clear" w:color="auto" w:fill="FFFFFF"/>
-        </w:rPr>
-      </w:pPr>
-    </w:p>
-    <w:p>
-      <w:pPr>
-        <w:spacing w:line="240" w:lineRule="auto"/>
-        <w:contextualSpacing/>
-        <w:rPr>
-          <w:rFonts w:ascii="Arial" w:eastAsia="Times New Roman" w:hAnsi="Arial" w:cs="Arial"/>
-          <w:b/>
-          <w:bCs/>
-          <w:color w:val="252525"/>
-          <w:sz w:val="24"/>
-          <w:szCs w:val="24"/>
-          <w:shd w:val="clear" w:color="auto" w:fill="FFFFFF"/>
-        </w:rPr>
-      </w:pPr>
-    </w:p>
-    <w:p>
-      <w:pPr>
-        <w:spacing w:line="240" w:lineRule="auto"/>
-        <w:contextualSpacing/>
-        <w:rPr>
-          <w:rFonts w:ascii="Arial" w:eastAsia="Times New Roman" w:hAnsi="Arial" w:cs="Arial"/>
-          <w:b/>
-          <w:bCs/>
-          <w:color w:val="252525"/>
-          <w:sz w:val="24"/>
-          <w:szCs w:val="24"/>
-          <w:shd w:val="clear" w:color="auto" w:fill="FFFFFF"/>
-        </w:rPr>
-      </w:pPr>
-    </w:p>
-    <w:p>
-      <w:pPr>
-        <w:spacing w:line="240" w:lineRule="auto"/>
-        <w:contextualSpacing/>
-        <w:rPr>
-          <w:rFonts w:ascii="Arial" w:eastAsia="Times New Roman" w:hAnsi="Arial" w:cs="Arial"/>
-          <w:b/>
-          <w:bCs/>
-          <w:color w:val="252525"/>
-          <w:sz w:val="24"/>
-          <w:szCs w:val="24"/>
-          <w:shd w:val="clear" w:color="auto" w:fill="FFFFFF"/>
-        </w:rPr>
-      </w:pPr>
-    </w:p>
-    <w:p>
-      <w:pPr>
-        <w:spacing w:line="240" w:lineRule="auto"/>
-        <w:contextualSpacing/>
-        <w:rPr>
-          <w:rFonts w:ascii="Arial" w:eastAsia="Times New Roman" w:hAnsi="Arial" w:cs="Arial"/>
-          <w:b/>
-          <w:bCs/>
-          <w:color w:val="252525"/>
-          <w:sz w:val="24"/>
-          <w:szCs w:val="24"/>
-          <w:shd w:val="clear" w:color="auto" w:fill="FFFFFF"/>
-        </w:rPr>
-      </w:pPr>
-    </w:p>
-    <w:p>
-      <w:pPr>
-        <w:spacing w:line="240" w:lineRule="auto"/>
-        <w:contextualSpacing/>
-        <w:rPr>
-          <w:rFonts w:ascii="Arial" w:eastAsia="Times New Roman" w:hAnsi="Arial" w:cs="Arial"/>
-          <w:b/>
-          <w:bCs/>
-          <w:color w:val="252525"/>
-          <w:sz w:val="24"/>
-          <w:szCs w:val="24"/>
-          <w:shd w:val="clear" w:color="auto" w:fill="FFFFFF"/>
-        </w:rPr>
-      </w:pPr>
-    </w:p>
-    <w:p>
-      <w:pPr>
-        <w:spacing w:line="240" w:lineRule="auto"/>
-        <w:contextualSpacing/>
-        <w:rPr>
-          <w:rFonts w:ascii="Arial" w:eastAsia="Times New Roman" w:hAnsi="Arial" w:cs="Arial"/>
-          <w:b/>
-          <w:bCs/>
-          <w:color w:val="252525"/>
-          <w:sz w:val="24"/>
-          <w:szCs w:val="24"/>
-          <w:shd w:val="clear" w:color="auto" w:fill="FFFFFF"/>
-        </w:rPr>
-      </w:pPr>
-    </w:p>
-    <w:p>
-      <w:pPr>
-        <w:spacing w:line="240" w:lineRule="auto"/>
-        <w:contextualSpacing/>
-        <w:rPr>
-          <w:rFonts w:ascii="Arial" w:eastAsia="Times New Roman" w:hAnsi="Arial" w:cs="Arial"/>
-          <w:b/>
-          <w:bCs/>
-          <w:color w:val="252525"/>
-          <w:sz w:val="24"/>
-          <w:szCs w:val="24"/>
-          <w:shd w:val="clear" w:color="auto" w:fill="FFFFFF"/>
-        </w:rPr>
-      </w:pPr>
-    </w:p>
-    <w:p>
-      <w:pPr>
-        <w:spacing w:line="240" w:lineRule="auto"/>
-        <w:contextualSpacing/>
-        <w:rPr>
-          <w:rFonts w:ascii="Arial" w:eastAsia="Times New Roman" w:hAnsi="Arial" w:cs="Arial"/>
-          <w:b/>
-          <w:bCs/>
-          <w:color w:val="252525"/>
-          <w:sz w:val="24"/>
-          <w:szCs w:val="24"/>
-          <w:shd w:val="clear" w:color="auto" w:fill="FFFFFF"/>
-        </w:rPr>
-      </w:pPr>
-    </w:p>
-    <w:p>
-      <w:pPr>
-        <w:spacing w:line="240" w:lineRule="auto"/>
-        <w:contextualSpacing/>
-        <w:rPr>
-          <w:rFonts w:ascii="Arial" w:eastAsia="Times New Roman" w:hAnsi="Arial" w:cs="Arial"/>
-          <w:b/>
-          <w:bCs/>
-          <w:color w:val="252525"/>
-          <w:sz w:val="24"/>
-          <w:szCs w:val="24"/>
-          <w:shd w:val="clear" w:color="auto" w:fill="FFFFFF"/>
-        </w:rPr>
-      </w:pPr>
-    </w:p>
-    <w:p>
-      <w:pPr>
-        <w:spacing w:line="240" w:lineRule="auto"/>
-        <w:contextualSpacing/>
-        <w:rPr>
-          <w:rFonts w:ascii="Arial" w:eastAsia="Times New Roman" w:hAnsi="Arial" w:cs="Arial"/>
-          <w:b/>
-          <w:bCs/>
-          <w:color w:val="252525"/>
-          <w:sz w:val="24"/>
-          <w:szCs w:val="24"/>
-          <w:shd w:val="clear" w:color="auto" w:fill="FFFFFF"/>
-        </w:rPr>
-      </w:pPr>
-    </w:p>
-    <w:p>
-      <w:pPr>
-        <w:spacing w:line="240" w:lineRule="auto"/>
-        <w:contextualSpacing/>
-        <w:rPr>
-          <w:rFonts w:ascii="Arial" w:eastAsia="Times New Roman" w:hAnsi="Arial" w:cs="Arial"/>
-          <w:b/>
-          <w:bCs/>
-          <w:color w:val="252525"/>
-          <w:sz w:val="24"/>
-          <w:szCs w:val="24"/>
-          <w:shd w:val="clear" w:color="auto" w:fill="FFFFFF"/>
-        </w:rPr>
-      </w:pPr>
-    </w:p>
-    <w:p>
-      <w:pPr>
-        <w:spacing w:line="240" w:lineRule="auto"/>
-        <w:contextualSpacing/>
-        <w:rPr>
-          <w:rFonts w:ascii="Arial" w:eastAsia="Times New Roman" w:hAnsi="Arial" w:cs="Arial"/>
-          <w:b/>
-          <w:bCs/>
-          <w:color w:val="252525"/>
-          <w:sz w:val="24"/>
-          <w:szCs w:val="24"/>
-          <w:shd w:val="clear" w:color="auto" w:fill="FFFFFF"/>
-        </w:rPr>
-      </w:pPr>
-    </w:p>
-    <w:p>
-      <w:pPr>
-        <w:spacing w:line="240" w:lineRule="auto"/>
-        <w:contextualSpacing/>
-        <w:rPr>
-          <w:rFonts w:ascii="Arial" w:eastAsia="Times New Roman" w:hAnsi="Arial" w:cs="Arial"/>
-          <w:b/>
-          <w:bCs/>
-          <w:color w:val="252525"/>
-          <w:sz w:val="24"/>
-          <w:szCs w:val="24"/>
-          <w:shd w:val="clear" w:color="auto" w:fill="FFFFFF"/>
-        </w:rPr>
-      </w:pPr>
-    </w:p>
-    <w:p>
-      <w:pPr>
-        <w:spacing w:line="240" w:lineRule="auto"/>
-        <w:contextualSpacing/>
-        <w:rPr>
-          <w:rFonts w:ascii="Arial" w:eastAsia="Times New Roman" w:hAnsi="Arial" w:cs="Arial"/>
-          <w:b/>
-          <w:bCs/>
-          <w:color w:val="252525"/>
-          <w:sz w:val="24"/>
-          <w:szCs w:val="24"/>
-          <w:shd w:val="clear" w:color="auto" w:fill="FFFFFF"/>
-        </w:rPr>
-      </w:pPr>
-    </w:p>
-    <w:p>
-      <w:pPr>
-        <w:spacing w:line="240" w:lineRule="auto"/>
-        <w:contextualSpacing/>
-        <w:rPr>
-          <w:rFonts w:ascii="Arial" w:eastAsia="Times New Roman" w:hAnsi="Arial" w:cs="Arial"/>
-          <w:b/>
-          <w:bCs/>
-          <w:color w:val="252525"/>
-          <w:sz w:val="24"/>
-          <w:szCs w:val="24"/>
-          <w:shd w:val="clear" w:color="auto" w:fill="FFFFFF"/>
-        </w:rPr>
-      </w:pPr>
-    </w:p>
-    <w:p>
-      <w:pPr>
-        <w:spacing w:line="240" w:lineRule="auto"/>
-        <w:contextualSpacing/>
-        <w:rPr>
-          <w:rFonts w:ascii="Arial" w:eastAsia="Times New Roman" w:hAnsi="Arial" w:cs="Arial"/>
-          <w:b/>
-          <w:bCs/>
-          <w:color w:val="252525"/>
-          <w:sz w:val="24"/>
-          <w:szCs w:val="24"/>
-          <w:shd w:val="clear" w:color="auto" w:fill="FFFFFF"/>
-        </w:rPr>
-      </w:pPr>
-    </w:p>
-    <w:p>
-      <w:pPr>
-        <w:spacing w:line="240" w:lineRule="auto"/>
-        <w:contextualSpacing/>
-        <w:rPr>
-          <w:rFonts w:ascii="Arial" w:eastAsia="Times New Roman" w:hAnsi="Arial" w:cs="Arial"/>
-          <w:b/>
-          <w:bCs/>
-          <w:color w:val="252525"/>
-          <w:sz w:val="24"/>
-          <w:szCs w:val="24"/>
-          <w:shd w:val="clear" w:color="auto" w:fill="FFFFFF"/>
-        </w:rPr>
-      </w:pPr>
-    </w:p>
-    <w:p>
-      <w:pPr>
-        <w:spacing w:line="240" w:lineRule="auto"/>
-        <w:contextualSpacing/>
-        <w:rPr>
-          <w:rFonts w:ascii="Arial" w:eastAsia="Times New Roman" w:hAnsi="Arial" w:cs="Arial"/>
-          <w:b/>
-          <w:bCs/>
-          <w:color w:val="252525"/>
-          <w:sz w:val="24"/>
-          <w:szCs w:val="24"/>
-          <w:shd w:val="clear" w:color="auto" w:fill="FFFFFF"/>
-        </w:rPr>
-      </w:pPr>
-    </w:p>
-    <w:p>
-      <w:pPr>
-        <w:spacing w:line="240" w:lineRule="auto"/>
-        <w:contextualSpacing/>
-        <w:rPr>
-          <w:rFonts w:ascii="Arial" w:eastAsia="Times New Roman" w:hAnsi="Arial" w:cs="Arial"/>
-          <w:b/>
-          <w:bCs/>
-          <w:color w:val="252525"/>
-          <w:sz w:val="24"/>
-          <w:szCs w:val="24"/>
-          <w:shd w:val="clear" w:color="auto" w:fill="FFFFFF"/>
-        </w:rPr>
-      </w:pPr>
-    </w:p>
-    <w:p>
-      <w:pPr>
-        <w:spacing w:line="240" w:lineRule="auto"/>
-        <w:contextualSpacing/>
-        <w:rPr>
-          <w:rFonts w:ascii="Arial" w:eastAsia="Times New Roman" w:hAnsi="Arial" w:cs="Arial"/>
-          <w:b/>
-          <w:bCs/>
-          <w:color w:val="252525"/>
-          <w:sz w:val="24"/>
-          <w:szCs w:val="24"/>
-          <w:shd w:val="clear" w:color="auto" w:fill="FFFFFF"/>
-        </w:rPr>
-      </w:pPr>
-    </w:p>
-    <w:p>
-      <w:pPr>
-        <w:spacing w:line="240" w:lineRule="auto"/>
-        <w:contextualSpacing/>
-        <w:rPr>
-          <w:rFonts w:ascii="Arial" w:eastAsia="Times New Roman" w:hAnsi="Arial" w:cs="Arial"/>
-          <w:b/>
-          <w:bCs/>
-          <w:color w:val="252525"/>
-          <w:sz w:val="24"/>
-          <w:szCs w:val="24"/>
-          <w:shd w:val="clear" w:color="auto" w:fill="FFFFFF"/>
-        </w:rPr>
-      </w:pPr>
-    </w:p>
-    <w:p>
-      <w:pPr>
-        <w:spacing w:line="240" w:lineRule="auto"/>
-        <w:contextualSpacing/>
-        <w:rPr>
-          <w:rFonts w:ascii="Arial" w:eastAsia="Times New Roman" w:hAnsi="Arial" w:cs="Arial"/>
-          <w:b/>
-          <w:bCs/>
-          <w:color w:val="252525"/>
-          <w:sz w:val="24"/>
-          <w:szCs w:val="24"/>
-          <w:shd w:val="clear" w:color="auto" w:fill="FFFFFF"/>
-        </w:rPr>
-      </w:pPr>
-    </w:p>
-    <w:p>
-      <w:pPr>
-        <w:spacing w:line="240" w:lineRule="auto"/>
-        <w:contextualSpacing/>
-        <w:rPr>
-          <w:rFonts w:ascii="Arial" w:eastAsia="Times New Roman" w:hAnsi="Arial" w:cs="Arial"/>
-          <w:b/>
-          <w:bCs/>
-          <w:color w:val="252525"/>
-          <w:sz w:val="24"/>
-          <w:szCs w:val="24"/>
-          <w:shd w:val="clear" w:color="auto" w:fill="FFFFFF"/>
-        </w:rPr>
-      </w:pPr>
-    </w:p>
-    <w:p>
-      <w:pPr>
-        <w:spacing w:line="240" w:lineRule="auto"/>
-        <w:contextualSpacing/>
-        <w:rPr>
-          <w:rFonts w:ascii="Arial" w:eastAsia="Times New Roman" w:hAnsi="Arial" w:cs="Arial"/>
-          <w:b/>
-          <w:bCs/>
-          <w:color w:val="252525"/>
-          <w:sz w:val="24"/>
-          <w:szCs w:val="24"/>
-          <w:shd w:val="clear" w:color="auto" w:fill="FFFFFF"/>
-        </w:rPr>
-      </w:pPr>
-    </w:p>
-    <w:p>
-      <w:pPr>
-        <w:spacing w:line="240" w:lineRule="auto"/>
-        <w:contextualSpacing/>
-        <w:rPr>
-          <w:rFonts w:ascii="Arial" w:eastAsia="Times New Roman" w:hAnsi="Arial" w:cs="Arial"/>
-          <w:b/>
-          <w:bCs/>
-          <w:color w:val="252525"/>
-          <w:sz w:val="24"/>
-          <w:szCs w:val="24"/>
-          <w:shd w:val="clear" w:color="auto" w:fill="FFFFFF"/>
-        </w:rPr>
-      </w:pPr>
     </w:p>
     <w:p>
       <w:pPr>
@@ -830,23 +53,810 @@
         <w:jc w:val="center"/>
         <w:rPr>
           <w:rFonts w:ascii="Arial" w:eastAsia="Times New Roman" w:hAnsi="Arial" w:cs="Arial"/>
-          <w:bCs/>
-          <w:color w:val="252525"/>
-          <w:sz w:val="24"/>
-          <w:szCs w:val="24"/>
-          <w:shd w:val="clear" w:color="auto" w:fill="FFFFFF"/>
-        </w:rPr>
-      </w:pPr>
-      <w:r>
-        <w:rPr>
-          <w:rFonts w:ascii="Arial" w:eastAsia="Times New Roman" w:hAnsi="Arial" w:cs="Arial"/>
-          <w:bCs/>
-          <w:color w:val="252525"/>
-          <w:sz w:val="24"/>
-          <w:szCs w:val="24"/>
-          <w:shd w:val="clear" w:color="auto" w:fill="FFFFFF"/>
-        </w:rPr>
-        <w:lastRenderedPageBreak/>
+          <w:color w:val="000000"/>
+          <w:sz w:val="24"/>
+          <w:szCs w:val="24"/>
+        </w:rPr>
+      </w:pPr>
+      <w:r>
+        <w:rPr>
+          <w:rFonts w:ascii="Arial" w:eastAsia="Times New Roman" w:hAnsi="Arial" w:cs="Arial"/>
+          <w:color w:val="000000"/>
+          <w:sz w:val="24"/>
+          <w:szCs w:val="24"/>
+        </w:rPr>
+        <w:t xml:space="preserve">Katherine E. Kistler, Cody M. </w:t>
+      </w:r>
+      <w:proofErr w:type="spellStart"/>
+      <w:r>
+        <w:rPr>
+          <w:rFonts w:ascii="Arial" w:eastAsia="Times New Roman" w:hAnsi="Arial" w:cs="Arial"/>
+          <w:color w:val="000000"/>
+          <w:sz w:val="24"/>
+          <w:szCs w:val="24"/>
+        </w:rPr>
+        <w:t>Cousineau</w:t>
+      </w:r>
+      <w:proofErr w:type="spellEnd"/>
+      <w:r>
+        <w:rPr>
+          <w:rFonts w:ascii="Arial" w:eastAsia="Times New Roman" w:hAnsi="Arial" w:cs="Arial"/>
+          <w:color w:val="000000"/>
+          <w:sz w:val="24"/>
+          <w:szCs w:val="24"/>
+        </w:rPr>
+        <w:t xml:space="preserve">, </w:t>
+      </w:r>
+      <w:proofErr w:type="spellStart"/>
+      <w:r>
+        <w:rPr>
+          <w:rFonts w:ascii="Arial" w:eastAsia="Times New Roman" w:hAnsi="Arial" w:cs="Arial"/>
+          <w:color w:val="000000"/>
+          <w:sz w:val="24"/>
+          <w:szCs w:val="24"/>
+        </w:rPr>
+        <w:t>JeAnna</w:t>
+      </w:r>
+      <w:proofErr w:type="spellEnd"/>
+      <w:r>
+        <w:rPr>
+          <w:rFonts w:ascii="Arial" w:eastAsia="Times New Roman" w:hAnsi="Arial" w:cs="Arial"/>
+          <w:color w:val="000000"/>
+          <w:sz w:val="24"/>
+          <w:szCs w:val="24"/>
+        </w:rPr>
+        <w:t xml:space="preserve"> R. Redd, Claire D. Gleason, </w:t>
+      </w:r>
+      <w:proofErr w:type="spellStart"/>
+      <w:r>
+        <w:rPr>
+          <w:rFonts w:ascii="Arial" w:eastAsia="Times New Roman" w:hAnsi="Arial" w:cs="Arial"/>
+          <w:color w:val="000000"/>
+          <w:sz w:val="24"/>
+          <w:szCs w:val="24"/>
+        </w:rPr>
+        <w:t>Noura</w:t>
+      </w:r>
+      <w:proofErr w:type="spellEnd"/>
+      <w:r>
+        <w:rPr>
+          <w:rFonts w:ascii="Arial" w:eastAsia="Times New Roman" w:hAnsi="Arial" w:cs="Arial"/>
+          <w:color w:val="000000"/>
+          <w:sz w:val="24"/>
+          <w:szCs w:val="24"/>
+        </w:rPr>
+        <w:t xml:space="preserve"> El </w:t>
+      </w:r>
+      <w:proofErr w:type="spellStart"/>
+      <w:r>
+        <w:rPr>
+          <w:rFonts w:ascii="Arial" w:eastAsia="Times New Roman" w:hAnsi="Arial" w:cs="Arial"/>
+          <w:color w:val="000000"/>
+          <w:sz w:val="24"/>
+          <w:szCs w:val="24"/>
+        </w:rPr>
+        <w:t>Habbal</w:t>
+      </w:r>
+      <w:proofErr w:type="spellEnd"/>
+      <w:r>
+        <w:rPr>
+          <w:rFonts w:ascii="Arial" w:eastAsia="Times New Roman" w:hAnsi="Arial" w:cs="Arial"/>
+          <w:color w:val="000000"/>
+          <w:sz w:val="24"/>
+          <w:szCs w:val="24"/>
+        </w:rPr>
+        <w:t xml:space="preserve">, Molly </w:t>
+      </w:r>
+      <w:r>
+        <w:rPr>
+          <w:rFonts w:ascii="Arial" w:eastAsia="Times New Roman" w:hAnsi="Arial" w:cs="Arial"/>
+          <w:color w:val="000000"/>
+          <w:sz w:val="24"/>
+          <w:szCs w:val="24"/>
+        </w:rPr>
+        <w:t>E.</w:t>
+      </w:r>
+      <w:r>
+        <w:rPr>
+          <w:rFonts w:ascii="Arial" w:eastAsia="Times New Roman" w:hAnsi="Arial" w:cs="Arial"/>
+          <w:color w:val="000000"/>
+          <w:sz w:val="24"/>
+          <w:szCs w:val="24"/>
+        </w:rPr>
+        <w:t xml:space="preserve"> </w:t>
+      </w:r>
+      <w:proofErr w:type="spellStart"/>
+      <w:r>
+        <w:rPr>
+          <w:rFonts w:ascii="Arial" w:eastAsia="Times New Roman" w:hAnsi="Arial" w:cs="Arial"/>
+          <w:color w:val="000000"/>
+          <w:sz w:val="24"/>
+          <w:szCs w:val="24"/>
+        </w:rPr>
+        <w:t>Mulcahy</w:t>
+      </w:r>
+      <w:proofErr w:type="spellEnd"/>
+      <w:r>
+        <w:rPr>
+          <w:rFonts w:ascii="Arial" w:eastAsia="Times New Roman" w:hAnsi="Arial" w:cs="Arial"/>
+          <w:color w:val="000000"/>
+          <w:sz w:val="24"/>
+          <w:szCs w:val="24"/>
+        </w:rPr>
+        <w:t xml:space="preserve">, Detrick Snyder, </w:t>
+      </w:r>
+      <w:r>
+        <w:rPr>
+          <w:rFonts w:ascii="Arial" w:eastAsia="Times New Roman" w:hAnsi="Arial" w:cs="Arial"/>
+          <w:color w:val="000000"/>
+          <w:sz w:val="24"/>
+          <w:szCs w:val="24"/>
+        </w:rPr>
+        <w:t xml:space="preserve">Ken Inoki, </w:t>
+      </w:r>
+      <w:r>
+        <w:rPr>
+          <w:rFonts w:ascii="Arial" w:eastAsia="Times New Roman" w:hAnsi="Arial" w:cs="Arial"/>
+          <w:color w:val="000000"/>
+          <w:sz w:val="24"/>
+          <w:szCs w:val="24"/>
+        </w:rPr>
+        <w:t>Dave Bridges</w:t>
+      </w:r>
+    </w:p>
+    <w:p>
+      <w:pPr>
+        <w:spacing w:line="240" w:lineRule="auto"/>
+        <w:contextualSpacing/>
+        <w:rPr>
+          <w:rFonts w:ascii="Arial" w:eastAsia="Times New Roman" w:hAnsi="Arial" w:cs="Arial"/>
+          <w:b/>
+          <w:bCs/>
+          <w:color w:val="252525"/>
+          <w:sz w:val="24"/>
+          <w:szCs w:val="24"/>
+          <w:shd w:val="clear" w:color="auto" w:fill="FFFFFF"/>
+        </w:rPr>
+      </w:pPr>
+    </w:p>
+    <w:p>
+      <w:pPr>
+        <w:spacing w:line="240" w:lineRule="auto"/>
+        <w:contextualSpacing/>
+        <w:rPr>
+          <w:rFonts w:ascii="Arial" w:eastAsia="Times New Roman" w:hAnsi="Arial" w:cs="Arial"/>
+          <w:b/>
+          <w:bCs/>
+          <w:color w:val="252525"/>
+          <w:sz w:val="24"/>
+          <w:szCs w:val="24"/>
+          <w:shd w:val="clear" w:color="auto" w:fill="FFFFFF"/>
+        </w:rPr>
+      </w:pPr>
+    </w:p>
+    <w:p>
+      <w:pPr>
+        <w:spacing w:line="240" w:lineRule="auto"/>
+        <w:contextualSpacing/>
+        <w:rPr>
+          <w:rFonts w:ascii="Arial" w:eastAsia="Times New Roman" w:hAnsi="Arial" w:cs="Arial"/>
+          <w:b/>
+          <w:bCs/>
+          <w:color w:val="252525"/>
+          <w:sz w:val="24"/>
+          <w:szCs w:val="24"/>
+          <w:shd w:val="clear" w:color="auto" w:fill="FFFFFF"/>
+        </w:rPr>
+      </w:pPr>
+    </w:p>
+    <w:p>
+      <w:pPr>
+        <w:spacing w:line="240" w:lineRule="auto"/>
+        <w:contextualSpacing/>
+        <w:rPr>
+          <w:rFonts w:ascii="Arial" w:eastAsia="Times New Roman" w:hAnsi="Arial" w:cs="Arial"/>
+          <w:b/>
+          <w:bCs/>
+          <w:color w:val="252525"/>
+          <w:sz w:val="24"/>
+          <w:szCs w:val="24"/>
+          <w:shd w:val="clear" w:color="auto" w:fill="FFFFFF"/>
+        </w:rPr>
+      </w:pPr>
+    </w:p>
+    <w:p>
+      <w:pPr>
+        <w:spacing w:line="240" w:lineRule="auto"/>
+        <w:contextualSpacing/>
+        <w:rPr>
+          <w:rFonts w:ascii="Arial" w:eastAsia="Times New Roman" w:hAnsi="Arial" w:cs="Arial"/>
+          <w:b/>
+          <w:bCs/>
+          <w:color w:val="252525"/>
+          <w:sz w:val="24"/>
+          <w:szCs w:val="24"/>
+          <w:shd w:val="clear" w:color="auto" w:fill="FFFFFF"/>
+        </w:rPr>
+      </w:pPr>
+    </w:p>
+    <w:p>
+      <w:pPr>
+        <w:spacing w:line="240" w:lineRule="auto"/>
+        <w:contextualSpacing/>
+        <w:rPr>
+          <w:rFonts w:ascii="Arial" w:eastAsia="Times New Roman" w:hAnsi="Arial" w:cs="Arial"/>
+          <w:b/>
+          <w:bCs/>
+          <w:color w:val="252525"/>
+          <w:sz w:val="24"/>
+          <w:szCs w:val="24"/>
+          <w:shd w:val="clear" w:color="auto" w:fill="FFFFFF"/>
+        </w:rPr>
+      </w:pPr>
+    </w:p>
+    <w:p>
+      <w:pPr>
+        <w:spacing w:line="240" w:lineRule="auto"/>
+        <w:contextualSpacing/>
+        <w:rPr>
+          <w:rFonts w:ascii="Arial" w:eastAsia="Times New Roman" w:hAnsi="Arial" w:cs="Arial"/>
+          <w:b/>
+          <w:bCs/>
+          <w:color w:val="252525"/>
+          <w:sz w:val="24"/>
+          <w:szCs w:val="24"/>
+          <w:shd w:val="clear" w:color="auto" w:fill="FFFFFF"/>
+        </w:rPr>
+      </w:pPr>
+    </w:p>
+    <w:p>
+      <w:pPr>
+        <w:spacing w:line="240" w:lineRule="auto"/>
+        <w:contextualSpacing/>
+        <w:rPr>
+          <w:rFonts w:ascii="Arial" w:eastAsia="Times New Roman" w:hAnsi="Arial" w:cs="Arial"/>
+          <w:b/>
+          <w:bCs/>
+          <w:color w:val="252525"/>
+          <w:sz w:val="24"/>
+          <w:szCs w:val="24"/>
+          <w:shd w:val="clear" w:color="auto" w:fill="FFFFFF"/>
+        </w:rPr>
+      </w:pPr>
+    </w:p>
+    <w:p>
+      <w:pPr>
+        <w:spacing w:line="240" w:lineRule="auto"/>
+        <w:contextualSpacing/>
+        <w:rPr>
+          <w:rFonts w:ascii="Arial" w:eastAsia="Times New Roman" w:hAnsi="Arial" w:cs="Arial"/>
+          <w:b/>
+          <w:bCs/>
+          <w:color w:val="252525"/>
+          <w:sz w:val="24"/>
+          <w:szCs w:val="24"/>
+          <w:shd w:val="clear" w:color="auto" w:fill="FFFFFF"/>
+        </w:rPr>
+      </w:pPr>
+    </w:p>
+    <w:p>
+      <w:pPr>
+        <w:spacing w:line="240" w:lineRule="auto"/>
+        <w:contextualSpacing/>
+        <w:rPr>
+          <w:rFonts w:ascii="Arial" w:eastAsia="Times New Roman" w:hAnsi="Arial" w:cs="Arial"/>
+          <w:b/>
+          <w:bCs/>
+          <w:color w:val="252525"/>
+          <w:sz w:val="24"/>
+          <w:szCs w:val="24"/>
+          <w:shd w:val="clear" w:color="auto" w:fill="FFFFFF"/>
+        </w:rPr>
+      </w:pPr>
+    </w:p>
+    <w:p>
+      <w:pPr>
+        <w:spacing w:line="240" w:lineRule="auto"/>
+        <w:contextualSpacing/>
+        <w:rPr>
+          <w:rFonts w:ascii="Arial" w:eastAsia="Times New Roman" w:hAnsi="Arial" w:cs="Arial"/>
+          <w:b/>
+          <w:bCs/>
+          <w:color w:val="252525"/>
+          <w:sz w:val="24"/>
+          <w:szCs w:val="24"/>
+          <w:shd w:val="clear" w:color="auto" w:fill="FFFFFF"/>
+        </w:rPr>
+      </w:pPr>
+    </w:p>
+    <w:p>
+      <w:pPr>
+        <w:spacing w:line="240" w:lineRule="auto"/>
+        <w:contextualSpacing/>
+        <w:rPr>
+          <w:rFonts w:ascii="Arial" w:eastAsia="Times New Roman" w:hAnsi="Arial" w:cs="Arial"/>
+          <w:b/>
+          <w:bCs/>
+          <w:color w:val="252525"/>
+          <w:sz w:val="24"/>
+          <w:szCs w:val="24"/>
+          <w:shd w:val="clear" w:color="auto" w:fill="FFFFFF"/>
+        </w:rPr>
+      </w:pPr>
+    </w:p>
+    <w:p>
+      <w:pPr>
+        <w:spacing w:line="240" w:lineRule="auto"/>
+        <w:contextualSpacing/>
+        <w:rPr>
+          <w:rFonts w:ascii="Arial" w:eastAsia="Times New Roman" w:hAnsi="Arial" w:cs="Arial"/>
+          <w:b/>
+          <w:bCs/>
+          <w:color w:val="252525"/>
+          <w:sz w:val="24"/>
+          <w:szCs w:val="24"/>
+          <w:shd w:val="clear" w:color="auto" w:fill="FFFFFF"/>
+        </w:rPr>
+      </w:pPr>
+    </w:p>
+    <w:p>
+      <w:pPr>
+        <w:spacing w:line="240" w:lineRule="auto"/>
+        <w:contextualSpacing/>
+        <w:rPr>
+          <w:rFonts w:ascii="Arial" w:eastAsia="Times New Roman" w:hAnsi="Arial" w:cs="Arial"/>
+          <w:b/>
+          <w:bCs/>
+          <w:color w:val="252525"/>
+          <w:sz w:val="24"/>
+          <w:szCs w:val="24"/>
+          <w:shd w:val="clear" w:color="auto" w:fill="FFFFFF"/>
+        </w:rPr>
+      </w:pPr>
+    </w:p>
+    <w:p>
+      <w:pPr>
+        <w:spacing w:line="240" w:lineRule="auto"/>
+        <w:contextualSpacing/>
+        <w:rPr>
+          <w:rFonts w:ascii="Arial" w:eastAsia="Times New Roman" w:hAnsi="Arial" w:cs="Arial"/>
+          <w:b/>
+          <w:bCs/>
+          <w:color w:val="252525"/>
+          <w:sz w:val="24"/>
+          <w:szCs w:val="24"/>
+          <w:shd w:val="clear" w:color="auto" w:fill="FFFFFF"/>
+        </w:rPr>
+      </w:pPr>
+    </w:p>
+    <w:p>
+      <w:pPr>
+        <w:spacing w:line="240" w:lineRule="auto"/>
+        <w:contextualSpacing/>
+        <w:rPr>
+          <w:rFonts w:ascii="Arial" w:eastAsia="Times New Roman" w:hAnsi="Arial" w:cs="Arial"/>
+          <w:b/>
+          <w:bCs/>
+          <w:color w:val="252525"/>
+          <w:sz w:val="24"/>
+          <w:szCs w:val="24"/>
+          <w:shd w:val="clear" w:color="auto" w:fill="FFFFFF"/>
+        </w:rPr>
+      </w:pPr>
+    </w:p>
+    <w:p>
+      <w:pPr>
+        <w:spacing w:line="240" w:lineRule="auto"/>
+        <w:contextualSpacing/>
+        <w:rPr>
+          <w:rFonts w:ascii="Arial" w:eastAsia="Times New Roman" w:hAnsi="Arial" w:cs="Arial"/>
+          <w:b/>
+          <w:bCs/>
+          <w:color w:val="252525"/>
+          <w:sz w:val="24"/>
+          <w:szCs w:val="24"/>
+          <w:shd w:val="clear" w:color="auto" w:fill="FFFFFF"/>
+        </w:rPr>
+      </w:pPr>
+    </w:p>
+    <w:p>
+      <w:pPr>
+        <w:spacing w:line="240" w:lineRule="auto"/>
+        <w:contextualSpacing/>
+        <w:rPr>
+          <w:rFonts w:ascii="Arial" w:eastAsia="Times New Roman" w:hAnsi="Arial" w:cs="Arial"/>
+          <w:b/>
+          <w:bCs/>
+          <w:color w:val="252525"/>
+          <w:sz w:val="24"/>
+          <w:szCs w:val="24"/>
+          <w:shd w:val="clear" w:color="auto" w:fill="FFFFFF"/>
+        </w:rPr>
+      </w:pPr>
+    </w:p>
+    <w:p>
+      <w:pPr>
+        <w:spacing w:line="240" w:lineRule="auto"/>
+        <w:contextualSpacing/>
+        <w:rPr>
+          <w:rFonts w:ascii="Arial" w:eastAsia="Times New Roman" w:hAnsi="Arial" w:cs="Arial"/>
+          <w:b/>
+          <w:bCs/>
+          <w:color w:val="252525"/>
+          <w:sz w:val="24"/>
+          <w:szCs w:val="24"/>
+          <w:shd w:val="clear" w:color="auto" w:fill="FFFFFF"/>
+        </w:rPr>
+      </w:pPr>
+    </w:p>
+    <w:p>
+      <w:pPr>
+        <w:spacing w:line="240" w:lineRule="auto"/>
+        <w:contextualSpacing/>
+        <w:rPr>
+          <w:rFonts w:ascii="Arial" w:eastAsia="Times New Roman" w:hAnsi="Arial" w:cs="Arial"/>
+          <w:b/>
+          <w:bCs/>
+          <w:color w:val="252525"/>
+          <w:sz w:val="24"/>
+          <w:szCs w:val="24"/>
+          <w:shd w:val="clear" w:color="auto" w:fill="FFFFFF"/>
+        </w:rPr>
+      </w:pPr>
+    </w:p>
+    <w:p>
+      <w:pPr>
+        <w:spacing w:line="240" w:lineRule="auto"/>
+        <w:contextualSpacing/>
+        <w:rPr>
+          <w:rFonts w:ascii="Arial" w:eastAsia="Times New Roman" w:hAnsi="Arial" w:cs="Arial"/>
+          <w:b/>
+          <w:bCs/>
+          <w:color w:val="252525"/>
+          <w:sz w:val="24"/>
+          <w:szCs w:val="24"/>
+          <w:shd w:val="clear" w:color="auto" w:fill="FFFFFF"/>
+        </w:rPr>
+      </w:pPr>
+    </w:p>
+    <w:p>
+      <w:pPr>
+        <w:spacing w:line="240" w:lineRule="auto"/>
+        <w:contextualSpacing/>
+        <w:rPr>
+          <w:rFonts w:ascii="Arial" w:eastAsia="Times New Roman" w:hAnsi="Arial" w:cs="Arial"/>
+          <w:b/>
+          <w:bCs/>
+          <w:color w:val="252525"/>
+          <w:sz w:val="24"/>
+          <w:szCs w:val="24"/>
+          <w:shd w:val="clear" w:color="auto" w:fill="FFFFFF"/>
+        </w:rPr>
+      </w:pPr>
+    </w:p>
+    <w:p>
+      <w:pPr>
+        <w:spacing w:line="240" w:lineRule="auto"/>
+        <w:contextualSpacing/>
+        <w:rPr>
+          <w:rFonts w:ascii="Arial" w:eastAsia="Times New Roman" w:hAnsi="Arial" w:cs="Arial"/>
+          <w:b/>
+          <w:bCs/>
+          <w:color w:val="252525"/>
+          <w:sz w:val="24"/>
+          <w:szCs w:val="24"/>
+          <w:shd w:val="clear" w:color="auto" w:fill="FFFFFF"/>
+        </w:rPr>
+      </w:pPr>
+    </w:p>
+    <w:p>
+      <w:pPr>
+        <w:spacing w:line="240" w:lineRule="auto"/>
+        <w:contextualSpacing/>
+        <w:rPr>
+          <w:rFonts w:ascii="Arial" w:eastAsia="Times New Roman" w:hAnsi="Arial" w:cs="Arial"/>
+          <w:b/>
+          <w:bCs/>
+          <w:color w:val="252525"/>
+          <w:sz w:val="24"/>
+          <w:szCs w:val="24"/>
+          <w:shd w:val="clear" w:color="auto" w:fill="FFFFFF"/>
+        </w:rPr>
+      </w:pPr>
+    </w:p>
+    <w:p>
+      <w:pPr>
+        <w:spacing w:line="240" w:lineRule="auto"/>
+        <w:contextualSpacing/>
+        <w:rPr>
+          <w:rFonts w:ascii="Arial" w:eastAsia="Times New Roman" w:hAnsi="Arial" w:cs="Arial"/>
+          <w:b/>
+          <w:bCs/>
+          <w:color w:val="252525"/>
+          <w:sz w:val="24"/>
+          <w:szCs w:val="24"/>
+          <w:shd w:val="clear" w:color="auto" w:fill="FFFFFF"/>
+        </w:rPr>
+      </w:pPr>
+    </w:p>
+    <w:p>
+      <w:pPr>
+        <w:spacing w:line="240" w:lineRule="auto"/>
+        <w:contextualSpacing/>
+        <w:rPr>
+          <w:rFonts w:ascii="Arial" w:eastAsia="Times New Roman" w:hAnsi="Arial" w:cs="Arial"/>
+          <w:b/>
+          <w:bCs/>
+          <w:color w:val="252525"/>
+          <w:sz w:val="24"/>
+          <w:szCs w:val="24"/>
+          <w:shd w:val="clear" w:color="auto" w:fill="FFFFFF"/>
+        </w:rPr>
+      </w:pPr>
+    </w:p>
+    <w:p>
+      <w:pPr>
+        <w:spacing w:line="240" w:lineRule="auto"/>
+        <w:contextualSpacing/>
+        <w:rPr>
+          <w:rFonts w:ascii="Arial" w:eastAsia="Times New Roman" w:hAnsi="Arial" w:cs="Arial"/>
+          <w:b/>
+          <w:bCs/>
+          <w:color w:val="252525"/>
+          <w:sz w:val="24"/>
+          <w:szCs w:val="24"/>
+          <w:shd w:val="clear" w:color="auto" w:fill="FFFFFF"/>
+        </w:rPr>
+      </w:pPr>
+    </w:p>
+    <w:p>
+      <w:pPr>
+        <w:spacing w:line="240" w:lineRule="auto"/>
+        <w:contextualSpacing/>
+        <w:rPr>
+          <w:rFonts w:ascii="Arial" w:eastAsia="Times New Roman" w:hAnsi="Arial" w:cs="Arial"/>
+          <w:b/>
+          <w:bCs/>
+          <w:color w:val="252525"/>
+          <w:sz w:val="24"/>
+          <w:szCs w:val="24"/>
+          <w:shd w:val="clear" w:color="auto" w:fill="FFFFFF"/>
+        </w:rPr>
+      </w:pPr>
+    </w:p>
+    <w:p>
+      <w:pPr>
+        <w:spacing w:line="240" w:lineRule="auto"/>
+        <w:contextualSpacing/>
+        <w:rPr>
+          <w:rFonts w:ascii="Arial" w:eastAsia="Times New Roman" w:hAnsi="Arial" w:cs="Arial"/>
+          <w:b/>
+          <w:bCs/>
+          <w:color w:val="252525"/>
+          <w:sz w:val="24"/>
+          <w:szCs w:val="24"/>
+          <w:shd w:val="clear" w:color="auto" w:fill="FFFFFF"/>
+        </w:rPr>
+      </w:pPr>
+    </w:p>
+    <w:p>
+      <w:pPr>
+        <w:spacing w:line="240" w:lineRule="auto"/>
+        <w:contextualSpacing/>
+        <w:rPr>
+          <w:rFonts w:ascii="Arial" w:eastAsia="Times New Roman" w:hAnsi="Arial" w:cs="Arial"/>
+          <w:b/>
+          <w:bCs/>
+          <w:color w:val="252525"/>
+          <w:sz w:val="24"/>
+          <w:szCs w:val="24"/>
+          <w:shd w:val="clear" w:color="auto" w:fill="FFFFFF"/>
+        </w:rPr>
+      </w:pPr>
+    </w:p>
+    <w:p>
+      <w:pPr>
+        <w:spacing w:line="240" w:lineRule="auto"/>
+        <w:contextualSpacing/>
+        <w:rPr>
+          <w:rFonts w:ascii="Arial" w:eastAsia="Times New Roman" w:hAnsi="Arial" w:cs="Arial"/>
+          <w:b/>
+          <w:bCs/>
+          <w:color w:val="252525"/>
+          <w:sz w:val="24"/>
+          <w:szCs w:val="24"/>
+          <w:shd w:val="clear" w:color="auto" w:fill="FFFFFF"/>
+        </w:rPr>
+      </w:pPr>
+    </w:p>
+    <w:p>
+      <w:pPr>
+        <w:spacing w:line="240" w:lineRule="auto"/>
+        <w:contextualSpacing/>
+        <w:rPr>
+          <w:rFonts w:ascii="Arial" w:eastAsia="Times New Roman" w:hAnsi="Arial" w:cs="Arial"/>
+          <w:b/>
+          <w:bCs/>
+          <w:color w:val="252525"/>
+          <w:sz w:val="24"/>
+          <w:szCs w:val="24"/>
+          <w:shd w:val="clear" w:color="auto" w:fill="FFFFFF"/>
+        </w:rPr>
+      </w:pPr>
+    </w:p>
+    <w:p>
+      <w:pPr>
+        <w:spacing w:line="240" w:lineRule="auto"/>
+        <w:contextualSpacing/>
+        <w:rPr>
+          <w:rFonts w:ascii="Arial" w:eastAsia="Times New Roman" w:hAnsi="Arial" w:cs="Arial"/>
+          <w:b/>
+          <w:bCs/>
+          <w:color w:val="252525"/>
+          <w:sz w:val="24"/>
+          <w:szCs w:val="24"/>
+          <w:shd w:val="clear" w:color="auto" w:fill="FFFFFF"/>
+        </w:rPr>
+      </w:pPr>
+    </w:p>
+    <w:p>
+      <w:pPr>
+        <w:spacing w:line="240" w:lineRule="auto"/>
+        <w:contextualSpacing/>
+        <w:rPr>
+          <w:rFonts w:ascii="Arial" w:eastAsia="Times New Roman" w:hAnsi="Arial" w:cs="Arial"/>
+          <w:b/>
+          <w:bCs/>
+          <w:color w:val="252525"/>
+          <w:sz w:val="24"/>
+          <w:szCs w:val="24"/>
+          <w:shd w:val="clear" w:color="auto" w:fill="FFFFFF"/>
+        </w:rPr>
+      </w:pPr>
+    </w:p>
+    <w:p>
+      <w:pPr>
+        <w:spacing w:line="240" w:lineRule="auto"/>
+        <w:contextualSpacing/>
+        <w:rPr>
+          <w:rFonts w:ascii="Arial" w:eastAsia="Times New Roman" w:hAnsi="Arial" w:cs="Arial"/>
+          <w:b/>
+          <w:bCs/>
+          <w:color w:val="252525"/>
+          <w:sz w:val="24"/>
+          <w:szCs w:val="24"/>
+          <w:shd w:val="clear" w:color="auto" w:fill="FFFFFF"/>
+        </w:rPr>
+      </w:pPr>
+    </w:p>
+    <w:p>
+      <w:pPr>
+        <w:spacing w:line="240" w:lineRule="auto"/>
+        <w:contextualSpacing/>
+        <w:rPr>
+          <w:rFonts w:ascii="Arial" w:eastAsia="Times New Roman" w:hAnsi="Arial" w:cs="Arial"/>
+          <w:b/>
+          <w:bCs/>
+          <w:color w:val="252525"/>
+          <w:sz w:val="24"/>
+          <w:szCs w:val="24"/>
+          <w:shd w:val="clear" w:color="auto" w:fill="FFFFFF"/>
+        </w:rPr>
+      </w:pPr>
+    </w:p>
+    <w:p>
+      <w:pPr>
+        <w:spacing w:line="240" w:lineRule="auto"/>
+        <w:contextualSpacing/>
+        <w:rPr>
+          <w:rFonts w:ascii="Arial" w:eastAsia="Times New Roman" w:hAnsi="Arial" w:cs="Arial"/>
+          <w:b/>
+          <w:bCs/>
+          <w:color w:val="252525"/>
+          <w:sz w:val="24"/>
+          <w:szCs w:val="24"/>
+          <w:shd w:val="clear" w:color="auto" w:fill="FFFFFF"/>
+        </w:rPr>
+      </w:pPr>
+    </w:p>
+    <w:p>
+      <w:pPr>
+        <w:spacing w:line="240" w:lineRule="auto"/>
+        <w:contextualSpacing/>
+        <w:rPr>
+          <w:rFonts w:ascii="Arial" w:eastAsia="Times New Roman" w:hAnsi="Arial" w:cs="Arial"/>
+          <w:b/>
+          <w:bCs/>
+          <w:color w:val="252525"/>
+          <w:sz w:val="24"/>
+          <w:szCs w:val="24"/>
+          <w:shd w:val="clear" w:color="auto" w:fill="FFFFFF"/>
+        </w:rPr>
+      </w:pPr>
+    </w:p>
+    <w:p>
+      <w:pPr>
+        <w:spacing w:line="240" w:lineRule="auto"/>
+        <w:contextualSpacing/>
+        <w:rPr>
+          <w:rFonts w:ascii="Arial" w:eastAsia="Times New Roman" w:hAnsi="Arial" w:cs="Arial"/>
+          <w:b/>
+          <w:bCs/>
+          <w:color w:val="252525"/>
+          <w:sz w:val="24"/>
+          <w:szCs w:val="24"/>
+          <w:shd w:val="clear" w:color="auto" w:fill="FFFFFF"/>
+        </w:rPr>
+      </w:pPr>
+    </w:p>
+    <w:p>
+      <w:pPr>
+        <w:spacing w:line="240" w:lineRule="auto"/>
+        <w:contextualSpacing/>
+        <w:rPr>
+          <w:rFonts w:ascii="Arial" w:eastAsia="Times New Roman" w:hAnsi="Arial" w:cs="Arial"/>
+          <w:b/>
+          <w:bCs/>
+          <w:color w:val="252525"/>
+          <w:sz w:val="24"/>
+          <w:szCs w:val="24"/>
+          <w:shd w:val="clear" w:color="auto" w:fill="FFFFFF"/>
+        </w:rPr>
+      </w:pPr>
+    </w:p>
+    <w:p>
+      <w:pPr>
+        <w:spacing w:line="240" w:lineRule="auto"/>
+        <w:contextualSpacing/>
+        <w:rPr>
+          <w:rFonts w:ascii="Arial" w:eastAsia="Times New Roman" w:hAnsi="Arial" w:cs="Arial"/>
+          <w:b/>
+          <w:bCs/>
+          <w:color w:val="252525"/>
+          <w:sz w:val="24"/>
+          <w:szCs w:val="24"/>
+          <w:shd w:val="clear" w:color="auto" w:fill="FFFFFF"/>
+        </w:rPr>
+      </w:pPr>
+    </w:p>
+    <w:p>
+      <w:pPr>
+        <w:spacing w:line="240" w:lineRule="auto"/>
+        <w:contextualSpacing/>
+        <w:rPr>
+          <w:rFonts w:ascii="Arial" w:eastAsia="Times New Roman" w:hAnsi="Arial" w:cs="Arial"/>
+          <w:b/>
+          <w:bCs/>
+          <w:color w:val="252525"/>
+          <w:sz w:val="24"/>
+          <w:szCs w:val="24"/>
+          <w:shd w:val="clear" w:color="auto" w:fill="FFFFFF"/>
+        </w:rPr>
+      </w:pPr>
+    </w:p>
+    <w:p>
+      <w:pPr>
+        <w:spacing w:line="240" w:lineRule="auto"/>
+        <w:contextualSpacing/>
+        <w:jc w:val="center"/>
+        <w:rPr>
+          <w:rFonts w:ascii="Arial" w:eastAsia="Times New Roman" w:hAnsi="Arial" w:cs="Arial"/>
+          <w:bCs/>
+          <w:color w:val="252525"/>
+          <w:sz w:val="24"/>
+          <w:szCs w:val="24"/>
+          <w:shd w:val="clear" w:color="auto" w:fill="FFFFFF"/>
+        </w:rPr>
+      </w:pPr>
+      <w:r>
+        <w:rPr>
+          <w:rFonts w:ascii="Arial" w:eastAsia="Times New Roman" w:hAnsi="Arial" w:cs="Arial"/>
+          <w:bCs/>
+          <w:color w:val="252525"/>
+          <w:sz w:val="24"/>
+          <w:szCs w:val="24"/>
+          <w:shd w:val="clear" w:color="auto" w:fill="FFFFFF"/>
+        </w:rPr>
         <w:t>Abstract</w:t>
       </w:r>
     </w:p>
@@ -2794,17 +2804,7 @@
           <w:szCs w:val="24"/>
           <w:shd w:val="clear" w:color="auto" w:fill="FFFFFF"/>
         </w:rPr>
-        <w:t xml:space="preserve"> phosphorylated at Thr172, total ACC, ACC phosphorylated at Ser79, total FAS, total S6, S6 phosphorylated at ____, total S6K, S6K phosphorylated at ___, other antibodies?</w:t>
-      </w:r>
-      <w:r>
-        <w:rPr>
-          <w:rFonts w:ascii="Arial" w:eastAsia="Times New Roman" w:hAnsi="Arial" w:cs="Arial"/>
-          <w:color w:val="FF0000"/>
-          <w:sz w:val="24"/>
-          <w:szCs w:val="24"/>
-          <w:shd w:val="clear" w:color="auto" w:fill="FFFFFF"/>
-        </w:rPr>
-        <w:t xml:space="preserve"> </w:t>
+        <w:t xml:space="preserve"> phosphorylated at Thr172, total ACC, ACC phosphorylated at Ser79, total FAS, total S6, </w:t>
       </w:r>
       <w:r>
         <w:rPr>
@@ -2815,7 +2815,17 @@
           <w:shd w:val="clear" w:color="auto" w:fill="FFFFFF"/>
         </w:rPr>
         <w:lastRenderedPageBreak/>
-        <w:t xml:space="preserve">(All from Cell Signaling Technology). </w:t>
+        <w:t>S6 phosphorylated at ____, total S6K, S6K phosphorylated at ___, other antibodies?</w:t>
+      </w:r>
+      <w:r>
+        <w:rPr>
+          <w:rFonts w:ascii="Arial" w:eastAsia="Times New Roman" w:hAnsi="Arial" w:cs="Arial"/>
+          <w:color w:val="FF0000"/>
+          <w:sz w:val="24"/>
+          <w:szCs w:val="24"/>
+          <w:shd w:val="clear" w:color="auto" w:fill="FFFFFF"/>
+        </w:rPr>
+        <w:t xml:space="preserve"> (All from Cell Signaling Technology). </w:t>
       </w:r>
       <w:r>
         <w:rPr>
@@ -7850,6 +7860,138 @@
           <w:szCs w:val="24"/>
           <w:shd w:val="clear" w:color="auto" w:fill="FFFFFF"/>
         </w:rPr>
+        <w:t xml:space="preserve">After three weeks of ketogenic diet, insulin tolerance tests were performed on both male and female mice.  As shown in Figure 6A, we observed </w:t>
+      </w:r>
+      <w:r>
+        <w:rPr>
+          <w:rFonts w:ascii="Arial" w:eastAsia="Times New Roman" w:hAnsi="Arial" w:cs="Arial"/>
+          <w:bCs/>
+          <w:sz w:val="24"/>
+          <w:szCs w:val="24"/>
+          <w:shd w:val="clear" w:color="auto" w:fill="FFFFFF"/>
+        </w:rPr>
+        <w:t xml:space="preserve">a </w:t>
+      </w:r>
+      <w:r>
+        <w:rPr>
+          <w:rFonts w:ascii="Arial" w:eastAsia="Times New Roman" w:hAnsi="Arial" w:cs="Arial"/>
+          <w:bCs/>
+          <w:sz w:val="24"/>
+          <w:szCs w:val="24"/>
+          <w:shd w:val="clear" w:color="auto" w:fill="FFFFFF"/>
+        </w:rPr>
+        <w:t>24</w:t>
+      </w:r>
+      <w:r>
+        <w:rPr>
+          <w:rFonts w:ascii="Arial" w:eastAsia="Times New Roman" w:hAnsi="Arial" w:cs="Arial"/>
+          <w:bCs/>
+          <w:sz w:val="24"/>
+          <w:szCs w:val="24"/>
+          <w:shd w:val="clear" w:color="auto" w:fill="FFFFFF"/>
+        </w:rPr>
+        <w:t xml:space="preserve">% </w:t>
+      </w:r>
+      <w:r>
+        <w:rPr>
+          <w:rFonts w:ascii="Arial" w:eastAsia="Times New Roman" w:hAnsi="Arial" w:cs="Arial"/>
+          <w:bCs/>
+          <w:sz w:val="24"/>
+          <w:szCs w:val="24"/>
+          <w:shd w:val="clear" w:color="auto" w:fill="FFFFFF"/>
+        </w:rPr>
+        <w:t xml:space="preserve">increased fasting glucose after KD feeding (p=0.002) and </w:t>
+      </w:r>
+      <w:r>
+        <w:rPr>
+          <w:rFonts w:ascii="Arial" w:eastAsia="Times New Roman" w:hAnsi="Arial" w:cs="Arial"/>
+          <w:bCs/>
+          <w:sz w:val="24"/>
+          <w:szCs w:val="24"/>
+          <w:shd w:val="clear" w:color="auto" w:fill="FFFFFF"/>
+        </w:rPr>
+        <w:t>a further</w:t>
+      </w:r>
+      <w:r>
+        <w:rPr>
+          <w:rFonts w:ascii="Arial" w:eastAsia="Times New Roman" w:hAnsi="Arial" w:cs="Arial"/>
+          <w:bCs/>
+          <w:sz w:val="24"/>
+          <w:szCs w:val="24"/>
+          <w:shd w:val="clear" w:color="auto" w:fill="FFFFFF"/>
+        </w:rPr>
+        <w:t xml:space="preserve"> 20</w:t>
+      </w:r>
+      <w:bookmarkStart w:id="0" w:name="_GoBack"/>
+      <w:bookmarkEnd w:id="0"/>
+      <w:r>
+        <w:rPr>
+          <w:rFonts w:ascii="Arial" w:eastAsia="Times New Roman" w:hAnsi="Arial" w:cs="Arial"/>
+          <w:bCs/>
+          <w:sz w:val="24"/>
+          <w:szCs w:val="24"/>
+          <w:shd w:val="clear" w:color="auto" w:fill="FFFFFF"/>
+        </w:rPr>
+        <w:t>% increase</w:t>
+      </w:r>
+      <w:r>
+        <w:rPr>
+          <w:rFonts w:ascii="Arial" w:eastAsia="Times New Roman" w:hAnsi="Arial" w:cs="Arial"/>
+          <w:bCs/>
+          <w:sz w:val="24"/>
+          <w:szCs w:val="24"/>
+          <w:shd w:val="clear" w:color="auto" w:fill="FFFFFF"/>
+        </w:rPr>
+        <w:t xml:space="preserve"> male mice (p=0.008)</w:t>
+      </w:r>
+      <w:r>
+        <w:rPr>
+          <w:rFonts w:ascii="Arial" w:eastAsia="Times New Roman" w:hAnsi="Arial" w:cs="Arial"/>
+          <w:bCs/>
+          <w:sz w:val="24"/>
+          <w:szCs w:val="24"/>
+          <w:shd w:val="clear" w:color="auto" w:fill="FFFFFF"/>
+        </w:rPr>
+        <w:t>, irrespective of diet.  T</w:t>
+      </w:r>
+      <w:r>
+        <w:rPr>
+          <w:rFonts w:ascii="Arial" w:eastAsia="Times New Roman" w:hAnsi="Arial" w:cs="Arial"/>
+          <w:bCs/>
+          <w:sz w:val="24"/>
+          <w:szCs w:val="24"/>
+          <w:shd w:val="clear" w:color="auto" w:fill="FFFFFF"/>
+        </w:rPr>
+        <w:t>here was no significant effect of AMPK knockout</w:t>
+      </w:r>
+      <w:r>
+        <w:rPr>
+          <w:rFonts w:ascii="Arial" w:eastAsia="Times New Roman" w:hAnsi="Arial" w:cs="Arial"/>
+          <w:bCs/>
+          <w:sz w:val="24"/>
+          <w:szCs w:val="24"/>
+          <w:shd w:val="clear" w:color="auto" w:fill="FFFFFF"/>
+        </w:rPr>
+        <w:t xml:space="preserve"> for male or female mice</w:t>
+      </w:r>
+      <w:r>
+        <w:rPr>
+          <w:rFonts w:ascii="Arial" w:eastAsia="Times New Roman" w:hAnsi="Arial" w:cs="Arial"/>
+          <w:bCs/>
+          <w:sz w:val="24"/>
+          <w:szCs w:val="24"/>
+          <w:shd w:val="clear" w:color="auto" w:fill="FFFFFF"/>
+        </w:rPr>
+        <w:t xml:space="preserve">. </w:t>
+      </w:r>
+      <w:r>
+        <w:rPr>
+          <w:rFonts w:ascii="Arial" w:eastAsia="Times New Roman" w:hAnsi="Arial" w:cs="Arial"/>
+          <w:bCs/>
+          <w:sz w:val="24"/>
+          <w:szCs w:val="24"/>
+          <w:shd w:val="clear" w:color="auto" w:fill="FFFFFF"/>
+        </w:rPr>
         <w:t>Despite the increases in liver and gonadal adipose tissue</w:t>
       </w:r>
       <w:r>
@@ -9525,7 +9667,16 @@
           <w:sz w:val="24"/>
         </w:rPr>
         <w:tab/>
-        <w:t xml:space="preserve">Nakada D, Saunders TL, Morrison SJ. Lkb1 regulates cell cycle and energy metabolism in haematopoietic stem cells. </w:t>
+        <w:t xml:space="preserve">Nakada D, Saunders TL, Morrison SJ. Lkb1 regulates cell cycle and energy </w:t>
+      </w:r>
+      <w:r>
+        <w:rPr>
+          <w:rFonts w:ascii="Arial" w:hAnsi="Arial" w:cs="Arial"/>
+          <w:noProof/>
+          <w:sz w:val="24"/>
+        </w:rPr>
+        <w:lastRenderedPageBreak/>
+        <w:t xml:space="preserve">metabolism in haematopoietic stem cells. </w:t>
       </w:r>
       <w:r>
         <w:rPr>
@@ -9594,16 +9745,7 @@
           <w:noProof/>
           <w:sz w:val="24"/>
         </w:rPr>
-        <w:t xml:space="preserve">. 2019;12(585). </w:t>
-      </w:r>
-      <w:r>
-        <w:rPr>
-          <w:rFonts w:ascii="Arial" w:hAnsi="Arial" w:cs="Arial"/>
-          <w:noProof/>
-          <w:sz w:val="24"/>
-        </w:rPr>
-        <w:lastRenderedPageBreak/>
-        <w:t>doi:10.1126/scisignal.aav3249</w:t>
+        <w:t>. 2019;12(585). doi:10.1126/scisignal.aav3249</w:t>
       </w:r>
     </w:p>
     <w:p>
@@ -10248,7 +10390,16 @@
           <w:sz w:val="24"/>
         </w:rPr>
         <w:tab/>
-        <w:t>Day EA, Ford RJ, Steinberg GR. Feature Review AMPK as a Therapeutic Target for Treating Metabolic Diseases The Role of AMPK in Immune Cells. Published online 2017. doi:10.1016/j.tem.2017.05.004</w:t>
+        <w:t xml:space="preserve">Day EA, Ford RJ, Steinberg GR. Feature Review AMPK as a Therapeutic Target </w:t>
+      </w:r>
+      <w:r>
+        <w:rPr>
+          <w:rFonts w:ascii="Arial" w:hAnsi="Arial" w:cs="Arial"/>
+          <w:noProof/>
+          <w:sz w:val="24"/>
+        </w:rPr>
+        <w:lastRenderedPageBreak/>
+        <w:t>for Treating Metabolic Diseases The Role of AMPK in Immune Cells. Published online 2017. doi:10.1016/j.tem.2017.05.004</w:t>
       </w:r>
     </w:p>
     <w:p>
@@ -12016,6 +12167,7 @@
           <w:szCs w:val="24"/>
           <w:shd w:val="clear" w:color="auto" w:fill="FFFFFF"/>
         </w:rPr>
+        <w:lastRenderedPageBreak/>
         <w:t xml:space="preserve">Figure 5. </w:t>
       </w:r>
       <w:r>
@@ -12207,7 +12359,6 @@
           <w:szCs w:val="24"/>
           <w:shd w:val="clear" w:color="auto" w:fill="FFFFFF"/>
         </w:rPr>
-        <w:lastRenderedPageBreak/>
         <w:t>Figure 6</w:t>
       </w:r>
       <w:r>
@@ -14506,7 +14657,7 @@
 </file>
 
 <file path=customXml/itemProps1.xml><?xml version="1.0" encoding="utf-8"?>
-<ds:datastoreItem xmlns:ds="http://schemas.openxmlformats.org/officeDocument/2006/customXml" ds:itemID="{B80AFCB6-FD22-814B-AB20-DE21375555F3}">
+<ds:datastoreItem xmlns:ds="http://schemas.openxmlformats.org/officeDocument/2006/customXml" ds:itemID="{C2298A5D-AC4D-1747-B1A3-2FB0F9B040E5}">
   <ds:schemaRefs>
     <ds:schemaRef ds:uri="http://schemas.openxmlformats.org/officeDocument/2006/bibliography"/>
   </ds:schemaRefs>

</xml_diff>

<commit_message>
Described 60 minute time point.
</commit_message>
<xml_diff>
--- a/Manuscripts/Liver AMPK Ketogenic Diet Paper/Manuscript.docx
+++ b/Manuscripts/Liver AMPK Ketogenic Diet Paper/Manuscript.docx
@@ -7900,7 +7900,27 @@
           <w:szCs w:val="24"/>
           <w:shd w:val="clear" w:color="auto" w:fill="FFFFFF"/>
         </w:rPr>
-        <w:t xml:space="preserve">increased fasting glucose after KD feeding (p=0.002) and </w:t>
+        <w:t>increased fasting glucose after KD feeding (p=0.002</w:t>
+      </w:r>
+      <w:r>
+        <w:rPr>
+          <w:rFonts w:ascii="Arial" w:eastAsia="Times New Roman" w:hAnsi="Arial" w:cs="Arial"/>
+          <w:bCs/>
+          <w:sz w:val="24"/>
+          <w:szCs w:val="24"/>
+          <w:shd w:val="clear" w:color="auto" w:fill="FFFFFF"/>
+        </w:rPr>
+        <w:t xml:space="preserve"> from a two-way ANOVA</w:t>
+      </w:r>
+      <w:r>
+        <w:rPr>
+          <w:rFonts w:ascii="Arial" w:eastAsia="Times New Roman" w:hAnsi="Arial" w:cs="Arial"/>
+          <w:bCs/>
+          <w:sz w:val="24"/>
+          <w:szCs w:val="24"/>
+          <w:shd w:val="clear" w:color="auto" w:fill="FFFFFF"/>
+        </w:rPr>
+        <w:t xml:space="preserve">) and </w:t>
       </w:r>
       <w:r>
         <w:rPr>
@@ -8030,20 +8050,188 @@
           <w:szCs w:val="24"/>
           <w:shd w:val="clear" w:color="auto" w:fill="FFFFFF"/>
         </w:rPr>
-        <w:t>2 knockout mice, which had lower blood glucose during the ITT under control diet conditions, but much higher blood glucose levels in response to insulin-induced hypoglycemia.</w:t>
-      </w:r>
-      <w:r>
-        <w:rPr>
-          <w:rFonts w:ascii="Arial" w:eastAsia="Times New Roman" w:hAnsi="Arial" w:cs="Arial"/>
-          <w:bCs/>
-          <w:sz w:val="24"/>
-          <w:szCs w:val="24"/>
-          <w:shd w:val="clear" w:color="auto" w:fill="FFFFFF"/>
-        </w:rPr>
-        <w:t xml:space="preserve">  To approximate early-phase insulin sensitivity, we isolated the first 45 minutes of the assay, and calculated the rate of glucose decline for each group.</w:t>
-      </w:r>
-      <w:bookmarkStart w:id="0" w:name="_GoBack"/>
-      <w:bookmarkEnd w:id="0"/>
+        <w:t>2 knockout mice</w:t>
+      </w:r>
+      <w:r>
+        <w:rPr>
+          <w:rFonts w:ascii="Arial" w:eastAsia="Times New Roman" w:hAnsi="Arial" w:cs="Arial"/>
+          <w:bCs/>
+          <w:sz w:val="24"/>
+          <w:szCs w:val="24"/>
+          <w:shd w:val="clear" w:color="auto" w:fill="FFFFFF"/>
+        </w:rPr>
+        <w:t xml:space="preserve">.  At the </w:t>
+      </w:r>
+      <w:proofErr w:type="gramStart"/>
+      <w:r>
+        <w:rPr>
+          <w:rFonts w:ascii="Arial" w:eastAsia="Times New Roman" w:hAnsi="Arial" w:cs="Arial"/>
+          <w:bCs/>
+          <w:sz w:val="24"/>
+          <w:szCs w:val="24"/>
+          <w:shd w:val="clear" w:color="auto" w:fill="FFFFFF"/>
+        </w:rPr>
+        <w:t>60 minute</w:t>
+      </w:r>
+      <w:proofErr w:type="gramEnd"/>
+      <w:r>
+        <w:rPr>
+          <w:rFonts w:ascii="Arial" w:eastAsia="Times New Roman" w:hAnsi="Arial" w:cs="Arial"/>
+          <w:bCs/>
+          <w:sz w:val="24"/>
+          <w:szCs w:val="24"/>
+          <w:shd w:val="clear" w:color="auto" w:fill="FFFFFF"/>
+        </w:rPr>
+        <w:t xml:space="preserve"> time point female knockout mice had 30% lower</w:t>
+      </w:r>
+      <w:r>
+        <w:rPr>
+          <w:rFonts w:ascii="Arial" w:eastAsia="Times New Roman" w:hAnsi="Arial" w:cs="Arial"/>
+          <w:bCs/>
+          <w:sz w:val="24"/>
+          <w:szCs w:val="24"/>
+          <w:shd w:val="clear" w:color="auto" w:fill="FFFFFF"/>
+        </w:rPr>
+        <w:t xml:space="preserve"> blood glucose </w:t>
+      </w:r>
+      <w:r>
+        <w:rPr>
+          <w:rFonts w:ascii="Arial" w:eastAsia="Times New Roman" w:hAnsi="Arial" w:cs="Arial"/>
+          <w:bCs/>
+          <w:sz w:val="24"/>
+          <w:szCs w:val="24"/>
+          <w:shd w:val="clear" w:color="auto" w:fill="FFFFFF"/>
+        </w:rPr>
+        <w:t>under</w:t>
+      </w:r>
+      <w:r>
+        <w:rPr>
+          <w:rFonts w:ascii="Arial" w:eastAsia="Times New Roman" w:hAnsi="Arial" w:cs="Arial"/>
+          <w:bCs/>
+          <w:sz w:val="24"/>
+          <w:szCs w:val="24"/>
+          <w:shd w:val="clear" w:color="auto" w:fill="FFFFFF"/>
+        </w:rPr>
+        <w:t xml:space="preserve"> control diet conditions, but </w:t>
+      </w:r>
+      <w:r>
+        <w:rPr>
+          <w:rFonts w:ascii="Arial" w:eastAsia="Times New Roman" w:hAnsi="Arial" w:cs="Arial"/>
+          <w:bCs/>
+          <w:sz w:val="24"/>
+          <w:szCs w:val="24"/>
+          <w:shd w:val="clear" w:color="auto" w:fill="FFFFFF"/>
+        </w:rPr>
+        <w:t>36%</w:t>
+      </w:r>
+      <w:r>
+        <w:rPr>
+          <w:rFonts w:ascii="Arial" w:eastAsia="Times New Roman" w:hAnsi="Arial" w:cs="Arial"/>
+          <w:bCs/>
+          <w:sz w:val="24"/>
+          <w:szCs w:val="24"/>
+          <w:shd w:val="clear" w:color="auto" w:fill="FFFFFF"/>
+        </w:rPr>
+        <w:t xml:space="preserve"> higher blood glucose levels </w:t>
+      </w:r>
+      <w:r>
+        <w:rPr>
+          <w:rFonts w:ascii="Arial" w:eastAsia="Times New Roman" w:hAnsi="Arial" w:cs="Arial"/>
+          <w:bCs/>
+          <w:sz w:val="24"/>
+          <w:szCs w:val="24"/>
+          <w:shd w:val="clear" w:color="auto" w:fill="FFFFFF"/>
+        </w:rPr>
+        <w:t xml:space="preserve">on a ketogenic diet.  This represents a significant </w:t>
+      </w:r>
+      <w:r>
+        <w:rPr>
+          <w:rFonts w:ascii="Arial" w:eastAsia="Times New Roman" w:hAnsi="Arial" w:cs="Arial"/>
+          <w:bCs/>
+          <w:sz w:val="24"/>
+          <w:szCs w:val="24"/>
+          <w:shd w:val="clear" w:color="auto" w:fill="FFFFFF"/>
+        </w:rPr>
+        <w:t>interaction</w:t>
+      </w:r>
+      <w:r>
+        <w:rPr>
+          <w:rFonts w:ascii="Arial" w:eastAsia="Times New Roman" w:hAnsi="Arial" w:cs="Arial"/>
+          <w:bCs/>
+          <w:sz w:val="24"/>
+          <w:szCs w:val="24"/>
+          <w:shd w:val="clear" w:color="auto" w:fill="FFFFFF"/>
+        </w:rPr>
+        <w:t xml:space="preserve"> between diet and </w:t>
+      </w:r>
+      <w:r>
+        <w:rPr>
+          <w:rFonts w:ascii="Arial" w:eastAsia="Times New Roman" w:hAnsi="Arial" w:cs="Arial"/>
+          <w:bCs/>
+          <w:sz w:val="24"/>
+          <w:szCs w:val="24"/>
+          <w:shd w:val="clear" w:color="auto" w:fill="FFFFFF"/>
+        </w:rPr>
+        <w:t xml:space="preserve">knockout status on </w:t>
+      </w:r>
+      <w:r>
+        <w:rPr>
+          <w:rFonts w:ascii="Arial" w:eastAsia="Times New Roman" w:hAnsi="Arial" w:cs="Arial"/>
+          <w:bCs/>
+          <w:sz w:val="24"/>
+          <w:szCs w:val="24"/>
+          <w:shd w:val="clear" w:color="auto" w:fill="FFFFFF"/>
+        </w:rPr>
+        <w:t>glucose levels in female (p=0.001) but not male (p=0.614) mice.</w:t>
+      </w:r>
+      <w:r>
+        <w:rPr>
+          <w:rFonts w:ascii="Arial" w:eastAsia="Times New Roman" w:hAnsi="Arial" w:cs="Arial"/>
+          <w:bCs/>
+          <w:sz w:val="24"/>
+          <w:szCs w:val="24"/>
+          <w:shd w:val="clear" w:color="auto" w:fill="FFFFFF"/>
+        </w:rPr>
+        <w:t xml:space="preserve">  </w:t>
+      </w:r>
+    </w:p>
+    <w:p>
+      <w:pPr>
+        <w:spacing w:line="240" w:lineRule="auto"/>
+        <w:ind w:firstLine="720"/>
+        <w:jc w:val="left"/>
+        <w:rPr>
+          <w:rFonts w:ascii="Arial" w:eastAsia="Times New Roman" w:hAnsi="Arial" w:cs="Arial"/>
+          <w:bCs/>
+          <w:sz w:val="24"/>
+          <w:szCs w:val="24"/>
+          <w:shd w:val="clear" w:color="auto" w:fill="FFFFFF"/>
+        </w:rPr>
+      </w:pPr>
+    </w:p>
+    <w:p>
+      <w:pPr>
+        <w:spacing w:line="240" w:lineRule="auto"/>
+        <w:ind w:firstLine="720"/>
+        <w:jc w:val="left"/>
+        <w:rPr>
+          <w:rFonts w:ascii="Arial" w:eastAsia="Times New Roman" w:hAnsi="Arial" w:cs="Arial"/>
+          <w:bCs/>
+          <w:sz w:val="24"/>
+          <w:szCs w:val="24"/>
+          <w:shd w:val="clear" w:color="auto" w:fill="FFFFFF"/>
+        </w:rPr>
+      </w:pPr>
+      <w:r>
+        <w:rPr>
+          <w:rFonts w:ascii="Arial" w:eastAsia="Times New Roman" w:hAnsi="Arial" w:cs="Arial"/>
+          <w:bCs/>
+          <w:sz w:val="24"/>
+          <w:szCs w:val="24"/>
+          <w:shd w:val="clear" w:color="auto" w:fill="FFFFFF"/>
+        </w:rPr>
+        <w:t>To approximate early-phase insulin sensitivity, we isolated the first 45 minutes of the assay, and calculated the rate of glucose decline for each group.</w:t>
+      </w:r>
     </w:p>
     <w:p>
       <w:pPr>
@@ -9259,7 +9447,16 @@
           <w:sz w:val="24"/>
           <w:szCs w:val="24"/>
         </w:rPr>
-        <w:t>. Importantly, this appears to have functional consequences because, during fasting, a time of heavy ATP demand because of gluconeogenesis, there are large reductions in ATP levels in liver-speci</w:t>
+        <w:t xml:space="preserve">. Importantly, this appears to have functional consequences because, during fasting, a time </w:t>
+      </w:r>
+      <w:r>
+        <w:rPr>
+          <w:color w:val="FF0000"/>
+          <w:sz w:val="24"/>
+          <w:szCs w:val="24"/>
+        </w:rPr>
+        <w:lastRenderedPageBreak/>
+        <w:t>of heavy ATP demand because of gluconeogenesis, there are large reductions in ATP levels in liver-speci</w:t>
       </w:r>
       <w:r>
         <w:rPr>
@@ -9394,16 +9591,7 @@
           <w:sz w:val="24"/>
           <w:szCs w:val="24"/>
         </w:rPr>
-        <w:t xml:space="preserve">1-knockout hepatocytes reduces the phosphorylation of ACC and leads to reductions in FAO and </w:t>
-      </w:r>
-      <w:r>
-        <w:rPr>
-          <w:color w:val="FF0000"/>
-          <w:sz w:val="24"/>
-          <w:szCs w:val="24"/>
-        </w:rPr>
-        <w:lastRenderedPageBreak/>
-        <w:t xml:space="preserve">increases in lipogenesis </w:t>
+        <w:t xml:space="preserve">1-knockout hepatocytes reduces the phosphorylation of ACC and leads to reductions in FAO and increases in lipogenesis </w:t>
       </w:r>
       <w:r>
         <w:rPr>
@@ -10289,7 +10477,16 @@
           <w:sz w:val="24"/>
         </w:rPr>
         <w:tab/>
-        <w:t xml:space="preserve">Miller RA, Chu Q, Xie J, Foretz M, Viollet B, Birnbaum MJ. Biguanides suppress hepatic glucagon signalling by decreasing production of cyclic AMP. </w:t>
+        <w:t xml:space="preserve">Miller RA, Chu Q, Xie J, Foretz M, Viollet B, Birnbaum MJ. Biguanides suppress </w:t>
+      </w:r>
+      <w:r>
+        <w:rPr>
+          <w:rFonts w:ascii="Arial" w:hAnsi="Arial" w:cs="Arial"/>
+          <w:noProof/>
+          <w:sz w:val="24"/>
+        </w:rPr>
+        <w:lastRenderedPageBreak/>
+        <w:t xml:space="preserve">hepatic glucagon signalling by decreasing production of cyclic AMP. </w:t>
       </w:r>
       <w:r>
         <w:rPr>
@@ -10382,7 +10579,6 @@
           <w:noProof/>
           <w:sz w:val="24"/>
         </w:rPr>
-        <w:lastRenderedPageBreak/>
         <w:t xml:space="preserve">12. </w:t>
       </w:r>
       <w:r>
@@ -11513,6 +11709,7 @@
           <w:szCs w:val="24"/>
           <w:shd w:val="clear" w:color="auto" w:fill="FFFFFF"/>
         </w:rPr>
+        <w:lastRenderedPageBreak/>
         <w:t xml:space="preserve">Figure 4. </w:t>
       </w:r>
       <w:r>
@@ -11778,19 +11975,7 @@
           <w:szCs w:val="24"/>
           <w:shd w:val="clear" w:color="auto" w:fill="FFFFFF"/>
         </w:rPr>
-        <w:t xml:space="preserve">were </w:t>
-      </w:r>
-      <w:r>
-        <w:rPr>
-          <w:rFonts w:ascii="Arial" w:eastAsia="Times New Roman" w:hAnsi="Arial" w:cs="Arial"/>
-          <w:bCs/>
-          <w:color w:val="252525"/>
-          <w:sz w:val="24"/>
-          <w:szCs w:val="24"/>
-          <w:shd w:val="clear" w:color="auto" w:fill="FFFFFF"/>
-        </w:rPr>
-        <w:lastRenderedPageBreak/>
-        <w:t xml:space="preserve">started on either the ketogenic or control matched diet. </w:t>
+        <w:t xml:space="preserve">were started on either the ketogenic or control matched diet. </w:t>
       </w:r>
       <w:r>
         <w:rPr>
@@ -12539,18 +12724,95 @@
           <w:szCs w:val="24"/>
           <w:shd w:val="clear" w:color="auto" w:fill="FFFFFF"/>
         </w:rPr>
-        <w:t xml:space="preserve"> A. </w:t>
-      </w:r>
-      <w:r>
-        <w:rPr>
-          <w:rFonts w:ascii="Arial" w:eastAsia="Times New Roman" w:hAnsi="Arial" w:cs="Arial"/>
-          <w:bCs/>
-          <w:color w:val="252525"/>
-          <w:sz w:val="24"/>
-          <w:szCs w:val="24"/>
-          <w:shd w:val="clear" w:color="auto" w:fill="FFFFFF"/>
-        </w:rPr>
-        <w:t xml:space="preserve">Insulin Tolerance Tests (ITT) was performed in </w:t>
+        <w:t xml:space="preserve">  </w:t>
+      </w:r>
+      <w:r>
+        <w:rPr>
+          <w:rFonts w:ascii="Arial" w:eastAsia="Times New Roman" w:hAnsi="Arial" w:cs="Arial"/>
+          <w:bCs/>
+          <w:color w:val="252525"/>
+          <w:sz w:val="24"/>
+          <w:szCs w:val="24"/>
+          <w:shd w:val="clear" w:color="auto" w:fill="FFFFFF"/>
+        </w:rPr>
+        <w:t xml:space="preserve">Insulin </w:t>
+      </w:r>
+      <w:r>
+        <w:rPr>
+          <w:rFonts w:ascii="Arial" w:eastAsia="Times New Roman" w:hAnsi="Arial" w:cs="Arial"/>
+          <w:bCs/>
+          <w:color w:val="252525"/>
+          <w:sz w:val="24"/>
+          <w:szCs w:val="24"/>
+          <w:shd w:val="clear" w:color="auto" w:fill="FFFFFF"/>
+        </w:rPr>
+        <w:t>t</w:t>
+      </w:r>
+      <w:r>
+        <w:rPr>
+          <w:rFonts w:ascii="Arial" w:eastAsia="Times New Roman" w:hAnsi="Arial" w:cs="Arial"/>
+          <w:bCs/>
+          <w:color w:val="252525"/>
+          <w:sz w:val="24"/>
+          <w:szCs w:val="24"/>
+          <w:shd w:val="clear" w:color="auto" w:fill="FFFFFF"/>
+        </w:rPr>
+        <w:t xml:space="preserve">olerance </w:t>
+      </w:r>
+      <w:r>
+        <w:rPr>
+          <w:rFonts w:ascii="Arial" w:eastAsia="Times New Roman" w:hAnsi="Arial" w:cs="Arial"/>
+          <w:bCs/>
+          <w:color w:val="252525"/>
+          <w:sz w:val="24"/>
+          <w:szCs w:val="24"/>
+          <w:shd w:val="clear" w:color="auto" w:fill="FFFFFF"/>
+        </w:rPr>
+        <w:t>t</w:t>
+      </w:r>
+      <w:r>
+        <w:rPr>
+          <w:rFonts w:ascii="Arial" w:eastAsia="Times New Roman" w:hAnsi="Arial" w:cs="Arial"/>
+          <w:bCs/>
+          <w:color w:val="252525"/>
+          <w:sz w:val="24"/>
+          <w:szCs w:val="24"/>
+          <w:shd w:val="clear" w:color="auto" w:fill="FFFFFF"/>
+        </w:rPr>
+        <w:t>ests</w:t>
+      </w:r>
+      <w:r>
+        <w:rPr>
+          <w:rFonts w:ascii="Arial" w:eastAsia="Times New Roman" w:hAnsi="Arial" w:cs="Arial"/>
+          <w:bCs/>
+          <w:color w:val="252525"/>
+          <w:sz w:val="24"/>
+          <w:szCs w:val="24"/>
+          <w:shd w:val="clear" w:color="auto" w:fill="FFFFFF"/>
+        </w:rPr>
+        <w:t xml:space="preserve"> </w:t>
+      </w:r>
+      <w:r>
+        <w:rPr>
+          <w:rFonts w:ascii="Arial" w:eastAsia="Times New Roman" w:hAnsi="Arial" w:cs="Arial"/>
+          <w:bCs/>
+          <w:color w:val="252525"/>
+          <w:sz w:val="24"/>
+          <w:szCs w:val="24"/>
+          <w:shd w:val="clear" w:color="auto" w:fill="FFFFFF"/>
+        </w:rPr>
+        <w:t>in liver</w:t>
+      </w:r>
+      <w:r>
+        <w:rPr>
+          <w:rFonts w:ascii="Arial" w:eastAsia="Times New Roman" w:hAnsi="Arial" w:cs="Arial"/>
+          <w:bCs/>
+          <w:color w:val="252525"/>
+          <w:sz w:val="24"/>
+          <w:szCs w:val="24"/>
+          <w:shd w:val="clear" w:color="auto" w:fill="FFFFFF"/>
+        </w:rPr>
+        <w:t xml:space="preserve"> </w:t>
       </w:r>
       <w:r>
         <w:rPr>
@@ -12595,18 +12857,18 @@
           <w:szCs w:val="24"/>
           <w:shd w:val="clear" w:color="auto" w:fill="FFFFFF"/>
         </w:rPr>
-        <w:t>1/2 KO or WT mice by intraperitoneal insulin</w:t>
-      </w:r>
-      <w:r>
-        <w:rPr>
-          <w:rFonts w:ascii="Arial" w:eastAsia="Times New Roman" w:hAnsi="Arial" w:cs="Arial"/>
-          <w:bCs/>
-          <w:color w:val="252525"/>
-          <w:sz w:val="24"/>
-          <w:szCs w:val="24"/>
-          <w:shd w:val="clear" w:color="auto" w:fill="FFFFFF"/>
-        </w:rPr>
-        <w:t xml:space="preserve"> injection</w:t>
+        <w:t xml:space="preserve">1/2 KO </w:t>
+      </w:r>
+      <w:r>
+        <w:rPr>
+          <w:rFonts w:ascii="Arial" w:eastAsia="Times New Roman" w:hAnsi="Arial" w:cs="Arial"/>
+          <w:bCs/>
+          <w:color w:val="252525"/>
+          <w:sz w:val="24"/>
+          <w:szCs w:val="24"/>
+          <w:shd w:val="clear" w:color="auto" w:fill="FFFFFF"/>
+        </w:rPr>
+        <w:t>after 2 weeks of control or ketogenic diet feeding</w:t>
       </w:r>
       <w:r>
         <w:rPr>
@@ -12623,56 +12885,80 @@
         <w:rPr>
           <w:rFonts w:ascii="Arial" w:eastAsia="Times New Roman" w:hAnsi="Arial" w:cs="Arial"/>
           <w:bCs/>
-          <w:color w:val="FF0000"/>
-          <w:sz w:val="24"/>
-          <w:szCs w:val="24"/>
-          <w:shd w:val="clear" w:color="auto" w:fill="FFFFFF"/>
-        </w:rPr>
-        <w:t>(n=?)</w:t>
-      </w:r>
-      <w:r>
-        <w:rPr>
-          <w:rFonts w:ascii="Arial" w:eastAsia="Times New Roman" w:hAnsi="Arial" w:cs="Arial"/>
-          <w:bCs/>
-          <w:color w:val="252525"/>
-          <w:sz w:val="24"/>
-          <w:szCs w:val="24"/>
-          <w:shd w:val="clear" w:color="auto" w:fill="FFFFFF"/>
-        </w:rPr>
-        <w:t>. Blood glucose was monitored over the cour</w:t>
-      </w:r>
-      <w:r>
-        <w:rPr>
-          <w:rFonts w:ascii="Arial" w:eastAsia="Times New Roman" w:hAnsi="Arial" w:cs="Arial"/>
-          <w:bCs/>
-          <w:color w:val="252525"/>
-          <w:sz w:val="24"/>
-          <w:szCs w:val="24"/>
-          <w:shd w:val="clear" w:color="auto" w:fill="FFFFFF"/>
-        </w:rPr>
-        <w:t>se</w:t>
-      </w:r>
-      <w:r>
-        <w:rPr>
-          <w:rFonts w:ascii="Arial" w:eastAsia="Times New Roman" w:hAnsi="Arial" w:cs="Arial"/>
-          <w:bCs/>
-          <w:color w:val="252525"/>
-          <w:sz w:val="24"/>
-          <w:szCs w:val="24"/>
-          <w:shd w:val="clear" w:color="auto" w:fill="FFFFFF"/>
-        </w:rPr>
-        <w:t xml:space="preserve"> of 120 minutes</w:t>
-      </w:r>
-      <w:r>
-        <w:rPr>
-          <w:rFonts w:ascii="Arial" w:eastAsia="Times New Roman" w:hAnsi="Arial" w:cs="Arial"/>
-          <w:bCs/>
-          <w:color w:val="252525"/>
-          <w:sz w:val="24"/>
-          <w:szCs w:val="24"/>
-          <w:shd w:val="clear" w:color="auto" w:fill="FFFFFF"/>
-        </w:rPr>
-        <w:t xml:space="preserve"> after insulin injection.</w:t>
+          <w:color w:val="252525"/>
+          <w:sz w:val="24"/>
+          <w:szCs w:val="24"/>
+          <w:shd w:val="clear" w:color="auto" w:fill="FFFFFF"/>
+        </w:rPr>
+        <w:t>A) Fasting glucose.  B) Glucose normalized to fasting glucose levels</w:t>
+      </w:r>
+      <w:r>
+        <w:rPr>
+          <w:rFonts w:ascii="Arial" w:eastAsia="Times New Roman" w:hAnsi="Arial" w:cs="Arial"/>
+          <w:bCs/>
+          <w:color w:val="252525"/>
+          <w:sz w:val="24"/>
+          <w:szCs w:val="24"/>
+          <w:shd w:val="clear" w:color="auto" w:fill="FFFFFF"/>
+        </w:rPr>
+        <w:t>, dashed line indicates basal glucose levels</w:t>
+      </w:r>
+      <w:bookmarkStart w:id="0" w:name="_GoBack"/>
+      <w:bookmarkEnd w:id="0"/>
+      <w:r>
+        <w:rPr>
+          <w:rFonts w:ascii="Arial" w:eastAsia="Times New Roman" w:hAnsi="Arial" w:cs="Arial"/>
+          <w:bCs/>
+          <w:color w:val="252525"/>
+          <w:sz w:val="24"/>
+          <w:szCs w:val="24"/>
+          <w:shd w:val="clear" w:color="auto" w:fill="FFFFFF"/>
+        </w:rPr>
+        <w:t>. (</w:t>
+      </w:r>
+      <w:r>
+        <w:rPr>
+          <w:rFonts w:ascii="Arial" w:eastAsia="Times New Roman" w:hAnsi="Arial" w:cs="Arial"/>
+          <w:bCs/>
+          <w:color w:val="000000" w:themeColor="text1"/>
+          <w:sz w:val="24"/>
+          <w:szCs w:val="24"/>
+          <w:shd w:val="clear" w:color="auto" w:fill="FFFFFF"/>
+        </w:rPr>
+        <w:t>n=</w:t>
+      </w:r>
+      <w:r>
+        <w:rPr>
+          <w:rFonts w:ascii="Arial" w:eastAsia="Times New Roman" w:hAnsi="Arial" w:cs="Arial"/>
+          <w:bCs/>
+          <w:color w:val="000000" w:themeColor="text1"/>
+          <w:sz w:val="24"/>
+          <w:szCs w:val="24"/>
+          <w:shd w:val="clear" w:color="auto" w:fill="FFFFFF"/>
+        </w:rPr>
+        <w:t>7-12, group</w:t>
+      </w:r>
+      <w:r>
+        <w:rPr>
+          <w:rFonts w:ascii="Arial" w:eastAsia="Times New Roman" w:hAnsi="Arial" w:cs="Arial"/>
+          <w:bCs/>
+          <w:color w:val="000000" w:themeColor="text1"/>
+          <w:sz w:val="24"/>
+          <w:szCs w:val="24"/>
+          <w:shd w:val="clear" w:color="auto" w:fill="FFFFFF"/>
+        </w:rPr>
+        <w:t>)</w:t>
+      </w:r>
+      <w:r>
+        <w:rPr>
+          <w:rFonts w:ascii="Arial" w:eastAsia="Times New Roman" w:hAnsi="Arial" w:cs="Arial"/>
+          <w:bCs/>
+          <w:color w:val="000000" w:themeColor="text1"/>
+          <w:sz w:val="24"/>
+          <w:szCs w:val="24"/>
+          <w:shd w:val="clear" w:color="auto" w:fill="FFFFFF"/>
+        </w:rPr>
+        <w:t xml:space="preserve">. </w:t>
       </w:r>
     </w:p>
     <w:p>
@@ -14814,7 +15100,7 @@
 </file>
 
 <file path=customXml/itemProps1.xml><?xml version="1.0" encoding="utf-8"?>
-<ds:datastoreItem xmlns:ds="http://schemas.openxmlformats.org/officeDocument/2006/customXml" ds:itemID="{54FDB829-EDD3-9649-9CAF-D6502FF75249}">
+<ds:datastoreItem xmlns:ds="http://schemas.openxmlformats.org/officeDocument/2006/customXml" ds:itemID="{57A2DEC8-A7CF-EF47-8C7B-BDD1EAA39CBA}">
   <ds:schemaRefs>
     <ds:schemaRef ds:uri="http://schemas.openxmlformats.org/officeDocument/2006/bibliography"/>
   </ds:schemaRefs>

</xml_diff>

<commit_message>
Analysed 60 minute glucose levels and described this in the paper.
</commit_message>
<xml_diff>
--- a/Manuscripts/Liver AMPK Ketogenic Diet Paper/Manuscript.docx
+++ b/Manuscripts/Liver AMPK Ketogenic Diet Paper/Manuscript.docx
@@ -8194,6 +8194,88 @@
         </w:rPr>
         <w:t xml:space="preserve">  </w:t>
       </w:r>
+      <w:r>
+        <w:rPr>
+          <w:rFonts w:ascii="Arial" w:eastAsia="Times New Roman" w:hAnsi="Arial" w:cs="Arial"/>
+          <w:bCs/>
+          <w:sz w:val="24"/>
+          <w:szCs w:val="24"/>
+          <w:shd w:val="clear" w:color="auto" w:fill="FFFFFF"/>
+        </w:rPr>
+        <w:t>Our interpretation of these data is that glucose production (</w:t>
+      </w:r>
+      <w:r>
+        <w:rPr>
+          <w:rFonts w:ascii="Arial" w:eastAsia="Times New Roman" w:hAnsi="Arial" w:cs="Arial"/>
+          <w:bCs/>
+          <w:sz w:val="24"/>
+          <w:szCs w:val="24"/>
+          <w:shd w:val="clear" w:color="auto" w:fill="FFFFFF"/>
+        </w:rPr>
+        <w:t xml:space="preserve">either </w:t>
+      </w:r>
+      <w:r>
+        <w:rPr>
+          <w:rFonts w:ascii="Arial" w:eastAsia="Times New Roman" w:hAnsi="Arial" w:cs="Arial"/>
+          <w:bCs/>
+          <w:sz w:val="24"/>
+          <w:szCs w:val="24"/>
+          <w:shd w:val="clear" w:color="auto" w:fill="FFFFFF"/>
+        </w:rPr>
+        <w:t xml:space="preserve">by gluconeogenesis or glycogenolysis) is </w:t>
+      </w:r>
+      <w:r>
+        <w:rPr>
+          <w:rFonts w:ascii="Arial" w:eastAsia="Times New Roman" w:hAnsi="Arial" w:cs="Arial"/>
+          <w:bCs/>
+          <w:sz w:val="24"/>
+          <w:szCs w:val="24"/>
+          <w:shd w:val="clear" w:color="auto" w:fill="FFFFFF"/>
+        </w:rPr>
+        <w:t>more active</w:t>
+      </w:r>
+      <w:r>
+        <w:rPr>
+          <w:rFonts w:ascii="Arial" w:eastAsia="Times New Roman" w:hAnsi="Arial" w:cs="Arial"/>
+          <w:bCs/>
+          <w:sz w:val="24"/>
+          <w:szCs w:val="24"/>
+          <w:shd w:val="clear" w:color="auto" w:fill="FFFFFF"/>
+        </w:rPr>
+        <w:t xml:space="preserve"> under KD </w:t>
+      </w:r>
+      <w:r>
+        <w:rPr>
+          <w:rFonts w:ascii="Arial" w:eastAsia="Times New Roman" w:hAnsi="Arial" w:cs="Arial"/>
+          <w:bCs/>
+          <w:sz w:val="24"/>
+          <w:szCs w:val="24"/>
+          <w:shd w:val="clear" w:color="auto" w:fill="FFFFFF"/>
+        </w:rPr>
+        <w:t>feeding, and that this is enhanced by the loss of AMPK signaling</w:t>
+      </w:r>
+      <w:r>
+        <w:rPr>
+          <w:rFonts w:ascii="Arial" w:eastAsia="Times New Roman" w:hAnsi="Arial" w:cs="Arial"/>
+          <w:bCs/>
+          <w:sz w:val="24"/>
+          <w:szCs w:val="24"/>
+          <w:shd w:val="clear" w:color="auto" w:fill="FFFFFF"/>
+        </w:rPr>
+        <w:t xml:space="preserve"> in female mice</w:t>
+      </w:r>
+      <w:bookmarkStart w:id="0" w:name="_GoBack"/>
+      <w:bookmarkEnd w:id="0"/>
+      <w:r>
+        <w:rPr>
+          <w:rFonts w:ascii="Arial" w:eastAsia="Times New Roman" w:hAnsi="Arial" w:cs="Arial"/>
+          <w:bCs/>
+          <w:sz w:val="24"/>
+          <w:szCs w:val="24"/>
+          <w:shd w:val="clear" w:color="auto" w:fill="FFFFFF"/>
+        </w:rPr>
+        <w:t>.</w:t>
+      </w:r>
     </w:p>
     <w:p>
       <w:pPr>
@@ -9329,7 +9411,16 @@
           <w:sz w:val="24"/>
           <w:szCs w:val="24"/>
         </w:rPr>
-        <w:t xml:space="preserve">2 null mice have reduced mitochondrial content, mitochondrial respiration, and oxidative capacity, demonstrating that AMPK is required for maintenance of hepatic of mitochondrial function </w:t>
+        <w:t xml:space="preserve">2 null mice have reduced mitochondrial content, mitochondrial respiration, and oxidative capacity, </w:t>
+      </w:r>
+      <w:r>
+        <w:rPr>
+          <w:color w:val="FF0000"/>
+          <w:sz w:val="24"/>
+          <w:szCs w:val="24"/>
+        </w:rPr>
+        <w:lastRenderedPageBreak/>
+        <w:t xml:space="preserve">demonstrating that AMPK is required for maintenance of hepatic of mitochondrial function </w:t>
       </w:r>
       <w:r>
         <w:rPr>
@@ -9447,16 +9538,7 @@
           <w:sz w:val="24"/>
           <w:szCs w:val="24"/>
         </w:rPr>
-        <w:t xml:space="preserve">. Importantly, this appears to have functional consequences because, during fasting, a time </w:t>
-      </w:r>
-      <w:r>
-        <w:rPr>
-          <w:color w:val="FF0000"/>
-          <w:sz w:val="24"/>
-          <w:szCs w:val="24"/>
-        </w:rPr>
-        <w:lastRenderedPageBreak/>
-        <w:t>of heavy ATP demand because of gluconeogenesis, there are large reductions in ATP levels in liver-speci</w:t>
+        <w:t>. Importantly, this appears to have functional consequences because, during fasting, a time of heavy ATP demand because of gluconeogenesis, there are large reductions in ATP levels in liver-speci</w:t>
       </w:r>
       <w:r>
         <w:rPr>
@@ -10426,7 +10508,16 @@
           <w:sz w:val="24"/>
         </w:rPr>
         <w:tab/>
-        <w:t xml:space="preserve">Foretz M, Hébrard S, Leclerc J, et al. Metformin inhibits hepatic gluconeogenesis in mice independently of the LKB1/AMPK pathway via a decrease in hepatic energy state. </w:t>
+        <w:t xml:space="preserve">Foretz M, Hébrard S, Leclerc J, et al. Metformin inhibits hepatic gluconeogenesis in mice independently of the LKB1/AMPK pathway via a decrease in hepatic energy </w:t>
+      </w:r>
+      <w:r>
+        <w:rPr>
+          <w:rFonts w:ascii="Arial" w:hAnsi="Arial" w:cs="Arial"/>
+          <w:noProof/>
+          <w:sz w:val="24"/>
+        </w:rPr>
+        <w:lastRenderedPageBreak/>
+        <w:t xml:space="preserve">state. </w:t>
       </w:r>
       <w:r>
         <w:rPr>
@@ -10477,16 +10568,7 @@
           <w:sz w:val="24"/>
         </w:rPr>
         <w:tab/>
-        <w:t xml:space="preserve">Miller RA, Chu Q, Xie J, Foretz M, Viollet B, Birnbaum MJ. Biguanides suppress </w:t>
-      </w:r>
-      <w:r>
-        <w:rPr>
-          <w:rFonts w:ascii="Arial" w:hAnsi="Arial" w:cs="Arial"/>
-          <w:noProof/>
-          <w:sz w:val="24"/>
-        </w:rPr>
-        <w:lastRenderedPageBreak/>
-        <w:t xml:space="preserve">hepatic glucagon signalling by decreasing production of cyclic AMP. </w:t>
+        <w:t xml:space="preserve">Miller RA, Chu Q, Xie J, Foretz M, Viollet B, Birnbaum MJ. Biguanides suppress hepatic glucagon signalling by decreasing production of cyclic AMP. </w:t>
       </w:r>
       <w:r>
         <w:rPr>
@@ -11570,7 +11652,19 @@
           <w:szCs w:val="24"/>
           <w:shd w:val="clear" w:color="auto" w:fill="FFFFFF"/>
         </w:rPr>
-        <w:t>6.4 kcal/g; 85% fat, 15% protein, 0% sucrose, 0% starch)</w:t>
+        <w:t xml:space="preserve">6.4 kcal/g; 85% fat, 15% </w:t>
+      </w:r>
+      <w:r>
+        <w:rPr>
+          <w:rFonts w:ascii="Arial" w:eastAsia="Times New Roman" w:hAnsi="Arial" w:cs="Arial"/>
+          <w:bCs/>
+          <w:color w:val="252525"/>
+          <w:sz w:val="24"/>
+          <w:szCs w:val="24"/>
+          <w:shd w:val="clear" w:color="auto" w:fill="FFFFFF"/>
+        </w:rPr>
+        <w:lastRenderedPageBreak/>
+        <w:t>protein, 0% sucrose, 0% starch)</w:t>
       </w:r>
       <w:r>
         <w:rPr>
@@ -11709,7 +11803,6 @@
           <w:szCs w:val="24"/>
           <w:shd w:val="clear" w:color="auto" w:fill="FFFFFF"/>
         </w:rPr>
-        <w:lastRenderedPageBreak/>
         <w:t xml:space="preserve">Figure 4. </w:t>
       </w:r>
       <w:r>
@@ -12903,8 +12996,6 @@
         </w:rPr>
         <w:t>, dashed line indicates basal glucose levels</w:t>
       </w:r>
-      <w:bookmarkStart w:id="0" w:name="_GoBack"/>
-      <w:bookmarkEnd w:id="0"/>
       <w:r>
         <w:rPr>
           <w:rFonts w:ascii="Arial" w:eastAsia="Times New Roman" w:hAnsi="Arial" w:cs="Arial"/>
@@ -15100,7 +15191,7 @@
 </file>
 
 <file path=customXml/itemProps1.xml><?xml version="1.0" encoding="utf-8"?>
-<ds:datastoreItem xmlns:ds="http://schemas.openxmlformats.org/officeDocument/2006/customXml" ds:itemID="{57A2DEC8-A7CF-EF47-8C7B-BDD1EAA39CBA}">
+<ds:datastoreItem xmlns:ds="http://schemas.openxmlformats.org/officeDocument/2006/customXml" ds:itemID="{E1383111-9D2E-BE44-8C29-1C4DBDE1E468}">
   <ds:schemaRefs>
     <ds:schemaRef ds:uri="http://schemas.openxmlformats.org/officeDocument/2006/bibliography"/>
   </ds:schemaRefs>

</xml_diff>

<commit_message>
Added statistics for interaction between diet and knockout
</commit_message>
<xml_diff>
--- a/Manuscripts/Liver AMPK Ketogenic Diet Paper/Manuscript.docx
+++ b/Manuscripts/Liver AMPK Ketogenic Diet Paper/Manuscript.docx
@@ -8264,8 +8264,6 @@
         </w:rPr>
         <w:t xml:space="preserve"> in female mice</w:t>
       </w:r>
-      <w:bookmarkStart w:id="0" w:name="_GoBack"/>
-      <w:bookmarkEnd w:id="0"/>
       <w:r>
         <w:rPr>
           <w:rFonts w:ascii="Arial" w:eastAsia="Times New Roman" w:hAnsi="Arial" w:cs="Arial"/>
@@ -8678,6 +8676,52 @@
           <w:sz w:val="24"/>
           <w:szCs w:val="24"/>
         </w:rPr>
+        <w:t xml:space="preserve">Our study has several advantages, including the use of inducible knockout of both AMPK catalytic isoforms, </w:t>
+      </w:r>
+      <w:r>
+        <w:rPr>
+          <w:rFonts w:ascii="Times New Roman" w:eastAsia="Times New Roman" w:hAnsi="Times New Roman" w:cs="Times New Roman"/>
+          <w:color w:val="FF0000"/>
+          <w:sz w:val="24"/>
+          <w:szCs w:val="24"/>
+        </w:rPr>
+        <w:t>well controlled dietary exposures and an evaluation of phenotypes in</w:t>
+      </w:r>
+      <w:bookmarkStart w:id="0" w:name="_GoBack"/>
+      <w:bookmarkEnd w:id="0"/>
+      <w:r>
+        <w:rPr>
+          <w:rFonts w:ascii="Times New Roman" w:eastAsia="Times New Roman" w:hAnsi="Times New Roman" w:cs="Times New Roman"/>
+          <w:color w:val="FF0000"/>
+          <w:sz w:val="24"/>
+          <w:szCs w:val="24"/>
+        </w:rPr>
+        <w:t xml:space="preserve"> both sexes.</w:t>
+      </w:r>
+    </w:p>
+    <w:p>
+      <w:pPr>
+        <w:pStyle w:val="ListParagraph"/>
+        <w:numPr>
+          <w:ilvl w:val="0"/>
+          <w:numId w:val="3"/>
+        </w:numPr>
+        <w:spacing w:after="0" w:line="240" w:lineRule="auto"/>
+        <w:jc w:val="left"/>
+        <w:rPr>
+          <w:rFonts w:ascii="Times New Roman" w:eastAsia="Times New Roman" w:hAnsi="Times New Roman" w:cs="Times New Roman"/>
+          <w:color w:val="FF0000"/>
+          <w:sz w:val="24"/>
+          <w:szCs w:val="24"/>
+        </w:rPr>
+      </w:pPr>
+      <w:r>
+        <w:rPr>
+          <w:rFonts w:ascii="Times New Roman" w:eastAsia="Times New Roman" w:hAnsi="Times New Roman" w:cs="Times New Roman"/>
+          <w:color w:val="FF0000"/>
+          <w:sz w:val="24"/>
+          <w:szCs w:val="24"/>
+        </w:rPr>
         <w:t xml:space="preserve">“Previously found, genetic deletion of alpha a1, a2, or b2 isoforms in mice has little effect on liver AMPK activity </w:t>
       </w:r>
       <w:r>
@@ -9041,7 +9085,16 @@
           <w:sz w:val="24"/>
           <w:szCs w:val="24"/>
         </w:rPr>
-        <w:t>2 subunits in the liver (which led to no detectable liver AMPK activity) did not result in hyperglycemia or increases in HGP. In addition, AICAR continued to suppress HGP in liver-speci</w:t>
+        <w:t xml:space="preserve">2 subunits in the liver (which led to no detectable liver AMPK activity) did not result in hyperglycemia or increases in HGP. In addition, AICAR continued to </w:t>
+      </w:r>
+      <w:r>
+        <w:rPr>
+          <w:color w:val="FF0000"/>
+          <w:sz w:val="24"/>
+          <w:szCs w:val="24"/>
+        </w:rPr>
+        <w:lastRenderedPageBreak/>
+        <w:t>suppress HGP in liver-speci</w:t>
       </w:r>
       <w:r>
         <w:rPr>
@@ -9411,16 +9464,7 @@
           <w:sz w:val="24"/>
           <w:szCs w:val="24"/>
         </w:rPr>
-        <w:t xml:space="preserve">2 null mice have reduced mitochondrial content, mitochondrial respiration, and oxidative capacity, </w:t>
-      </w:r>
-      <w:r>
-        <w:rPr>
-          <w:color w:val="FF0000"/>
-          <w:sz w:val="24"/>
-          <w:szCs w:val="24"/>
-        </w:rPr>
-        <w:lastRenderedPageBreak/>
-        <w:t xml:space="preserve">demonstrating that AMPK is required for maintenance of hepatic of mitochondrial function </w:t>
+        <w:t xml:space="preserve">2 null mice have reduced mitochondrial content, mitochondrial respiration, and oxidative capacity, demonstrating that AMPK is required for maintenance of hepatic of mitochondrial function </w:t>
       </w:r>
       <w:r>
         <w:rPr>
@@ -10475,7 +10519,16 @@
           <w:noProof/>
           <w:sz w:val="24"/>
         </w:rPr>
-        <w:t>. 2006;147(5):2432-2441. doi:10.1210/en.2005-0898</w:t>
+        <w:t xml:space="preserve">. </w:t>
+      </w:r>
+      <w:r>
+        <w:rPr>
+          <w:rFonts w:ascii="Arial" w:hAnsi="Arial" w:cs="Arial"/>
+          <w:noProof/>
+          <w:sz w:val="24"/>
+        </w:rPr>
+        <w:lastRenderedPageBreak/>
+        <w:t>2006;147(5):2432-2441. doi:10.1210/en.2005-0898</w:t>
       </w:r>
     </w:p>
     <w:p>
@@ -10508,16 +10561,7 @@
           <w:sz w:val="24"/>
         </w:rPr>
         <w:tab/>
-        <w:t xml:space="preserve">Foretz M, Hébrard S, Leclerc J, et al. Metformin inhibits hepatic gluconeogenesis in mice independently of the LKB1/AMPK pathway via a decrease in hepatic energy </w:t>
-      </w:r>
-      <w:r>
-        <w:rPr>
-          <w:rFonts w:ascii="Arial" w:hAnsi="Arial" w:cs="Arial"/>
-          <w:noProof/>
-          <w:sz w:val="24"/>
-        </w:rPr>
-        <w:lastRenderedPageBreak/>
-        <w:t xml:space="preserve">state. </w:t>
+        <w:t xml:space="preserve">Foretz M, Hébrard S, Leclerc J, et al. Metformin inhibits hepatic gluconeogenesis in mice independently of the LKB1/AMPK pathway via a decrease in hepatic energy state. </w:t>
       </w:r>
       <w:r>
         <w:rPr>
@@ -11576,6 +11620,7 @@
           <w:szCs w:val="24"/>
           <w:shd w:val="clear" w:color="auto" w:fill="FFFFFF"/>
         </w:rPr>
+        <w:lastRenderedPageBreak/>
         <w:t>B. Food Intake</w:t>
       </w:r>
       <w:r>
@@ -11652,19 +11697,7 @@
           <w:szCs w:val="24"/>
           <w:shd w:val="clear" w:color="auto" w:fill="FFFFFF"/>
         </w:rPr>
-        <w:t xml:space="preserve">6.4 kcal/g; 85% fat, 15% </w:t>
-      </w:r>
-      <w:r>
-        <w:rPr>
-          <w:rFonts w:ascii="Arial" w:eastAsia="Times New Roman" w:hAnsi="Arial" w:cs="Arial"/>
-          <w:bCs/>
-          <w:color w:val="252525"/>
-          <w:sz w:val="24"/>
-          <w:szCs w:val="24"/>
-          <w:shd w:val="clear" w:color="auto" w:fill="FFFFFF"/>
-        </w:rPr>
-        <w:lastRenderedPageBreak/>
-        <w:t>protein, 0% sucrose, 0% starch)</w:t>
+        <w:t>6.4 kcal/g; 85% fat, 15% protein, 0% sucrose, 0% starch)</w:t>
       </w:r>
       <w:r>
         <w:rPr>
@@ -12995,6 +13028,17 @@
           <w:shd w:val="clear" w:color="auto" w:fill="FFFFFF"/>
         </w:rPr>
         <w:t>, dashed line indicates basal glucose levels</w:t>
+      </w:r>
+      <w:r>
+        <w:rPr>
+          <w:rFonts w:ascii="Arial" w:eastAsia="Times New Roman" w:hAnsi="Arial" w:cs="Arial"/>
+          <w:bCs/>
+          <w:color w:val="252525"/>
+          <w:sz w:val="24"/>
+          <w:szCs w:val="24"/>
+          <w:shd w:val="clear" w:color="auto" w:fill="FFFFFF"/>
+        </w:rPr>
+        <w:t>, asterisks indicate a significant diet-genotype interaction from a 2x2 ANOVA</w:t>
       </w:r>
       <w:r>
         <w:rPr>
@@ -15191,7 +15235,7 @@
 </file>
 
 <file path=customXml/itemProps1.xml><?xml version="1.0" encoding="utf-8"?>
-<ds:datastoreItem xmlns:ds="http://schemas.openxmlformats.org/officeDocument/2006/customXml" ds:itemID="{E1383111-9D2E-BE44-8C29-1C4DBDE1E468}">
+<ds:datastoreItem xmlns:ds="http://schemas.openxmlformats.org/officeDocument/2006/customXml" ds:itemID="{CE0CD734-1F4A-7A48-8480-B380B6EF2808}">
   <ds:schemaRefs>
     <ds:schemaRef ds:uri="http://schemas.openxmlformats.org/officeDocument/2006/bibliography"/>
   </ds:schemaRefs>

</xml_diff>

<commit_message>
Calculated changes in initial rates per group
</commit_message>
<xml_diff>
--- a/Manuscripts/Liver AMPK Ketogenic Diet Paper/Manuscript.docx
+++ b/Manuscripts/Liver AMPK Ketogenic Diet Paper/Manuscript.docx
@@ -7990,7 +7990,27 @@
           <w:szCs w:val="24"/>
           <w:shd w:val="clear" w:color="auto" w:fill="FFFFFF"/>
         </w:rPr>
-        <w:t xml:space="preserve">all mice had an approximately 50% reduction in blood glucose after 45 minutes, but mice on a ketogenic diet recovered past their fasting glucose levels.  This effect was </w:t>
+        <w:t>all mice had an approximately 50% reduction in blood glucose after 45 minutes, but mice on a ketogenic diet recovered past their fasting glucose levels</w:t>
+      </w:r>
+      <w:r>
+        <w:rPr>
+          <w:rFonts w:ascii="Arial" w:eastAsia="Times New Roman" w:hAnsi="Arial" w:cs="Arial"/>
+          <w:bCs/>
+          <w:sz w:val="24"/>
+          <w:szCs w:val="24"/>
+          <w:shd w:val="clear" w:color="auto" w:fill="FFFFFF"/>
+        </w:rPr>
+        <w:t xml:space="preserve"> (Figure 6B)</w:t>
+      </w:r>
+      <w:r>
+        <w:rPr>
+          <w:rFonts w:ascii="Arial" w:eastAsia="Times New Roman" w:hAnsi="Arial" w:cs="Arial"/>
+          <w:bCs/>
+          <w:sz w:val="24"/>
+          <w:szCs w:val="24"/>
+          <w:shd w:val="clear" w:color="auto" w:fill="FFFFFF"/>
+        </w:rPr>
+        <w:t xml:space="preserve">.  This effect was </w:t>
       </w:r>
       <w:r>
         <w:rPr>
@@ -8310,7 +8330,105 @@
           <w:szCs w:val="24"/>
           <w:shd w:val="clear" w:color="auto" w:fill="FFFFFF"/>
         </w:rPr>
-        <w:t>To approximate early-phase insulin sensitivity, we isolated the first 45 minutes of the assay, and calculated the rate of glucose decline for each group.</w:t>
+        <w:t xml:space="preserve">To </w:t>
+      </w:r>
+      <w:r>
+        <w:rPr>
+          <w:rFonts w:ascii="Arial" w:eastAsia="Times New Roman" w:hAnsi="Arial" w:cs="Arial"/>
+          <w:bCs/>
+          <w:sz w:val="24"/>
+          <w:szCs w:val="24"/>
+          <w:shd w:val="clear" w:color="auto" w:fill="FFFFFF"/>
+        </w:rPr>
+        <w:t>estimate</w:t>
+      </w:r>
+      <w:r>
+        <w:rPr>
+          <w:rFonts w:ascii="Arial" w:eastAsia="Times New Roman" w:hAnsi="Arial" w:cs="Arial"/>
+          <w:bCs/>
+          <w:sz w:val="24"/>
+          <w:szCs w:val="24"/>
+          <w:shd w:val="clear" w:color="auto" w:fill="FFFFFF"/>
+        </w:rPr>
+        <w:t xml:space="preserve"> early-phase insulin sensitivity, </w:t>
+      </w:r>
+      <w:r>
+        <w:rPr>
+          <w:rFonts w:ascii="Arial" w:eastAsia="Times New Roman" w:hAnsi="Arial" w:cs="Arial"/>
+          <w:bCs/>
+          <w:sz w:val="24"/>
+          <w:szCs w:val="24"/>
+          <w:shd w:val="clear" w:color="auto" w:fill="FFFFFF"/>
+        </w:rPr>
+        <w:t>we</w:t>
+      </w:r>
+      <w:r>
+        <w:rPr>
+          <w:rFonts w:ascii="Arial" w:eastAsia="Times New Roman" w:hAnsi="Arial" w:cs="Arial"/>
+          <w:bCs/>
+          <w:sz w:val="24"/>
+          <w:szCs w:val="24"/>
+          <w:shd w:val="clear" w:color="auto" w:fill="FFFFFF"/>
+        </w:rPr>
+        <w:t xml:space="preserve"> calculated the rate of glucose decline for each </w:t>
+      </w:r>
+      <w:r>
+        <w:rPr>
+          <w:rFonts w:ascii="Arial" w:eastAsia="Times New Roman" w:hAnsi="Arial" w:cs="Arial"/>
+          <w:bCs/>
+          <w:sz w:val="24"/>
+          <w:szCs w:val="24"/>
+          <w:shd w:val="clear" w:color="auto" w:fill="FFFFFF"/>
+        </w:rPr>
+        <w:t>animal from injection to 30 minutes</w:t>
+      </w:r>
+      <w:r>
+        <w:rPr>
+          <w:rFonts w:ascii="Arial" w:eastAsia="Times New Roman" w:hAnsi="Arial" w:cs="Arial"/>
+          <w:bCs/>
+          <w:sz w:val="24"/>
+          <w:szCs w:val="24"/>
+          <w:shd w:val="clear" w:color="auto" w:fill="FFFFFF"/>
+        </w:rPr>
+        <w:t>.</w:t>
+      </w:r>
+      <w:r>
+        <w:rPr>
+          <w:rFonts w:ascii="Arial" w:eastAsia="Times New Roman" w:hAnsi="Arial" w:cs="Arial"/>
+          <w:bCs/>
+          <w:sz w:val="24"/>
+          <w:szCs w:val="24"/>
+          <w:shd w:val="clear" w:color="auto" w:fill="FFFFFF"/>
+        </w:rPr>
+        <w:t xml:space="preserve">  Again, here we noted interesting sex-specific differences (Figure 6C).  On our ketogenic diet, the GFP-injected female mice had double the rate of glucose decline in comparison to control diet mice (p=</w:t>
+      </w:r>
+      <w:commentRangeStart w:id="0"/>
+      <w:r>
+        <w:rPr>
+          <w:rFonts w:ascii="Arial" w:eastAsia="Times New Roman" w:hAnsi="Arial" w:cs="Arial"/>
+          <w:bCs/>
+          <w:sz w:val="24"/>
+          <w:szCs w:val="24"/>
+          <w:shd w:val="clear" w:color="auto" w:fill="FFFFFF"/>
+        </w:rPr>
+        <w:t>XXX</w:t>
+      </w:r>
+      <w:commentRangeEnd w:id="0"/>
+      <w:r>
+        <w:rPr>
+          <w:rStyle w:val="CommentReference"/>
+        </w:rPr>
+        <w:commentReference w:id="0"/>
+      </w:r>
+      <w:r>
+        <w:rPr>
+          <w:rFonts w:ascii="Arial" w:eastAsia="Times New Roman" w:hAnsi="Arial" w:cs="Arial"/>
+          <w:bCs/>
+          <w:sz w:val="24"/>
+          <w:szCs w:val="24"/>
+          <w:shd w:val="clear" w:color="auto" w:fill="FFFFFF"/>
+        </w:rPr>
+        <w:t>).  In contrast, for the male mice, insulin sensitivity was unaffected by the diet.</w:t>
       </w:r>
     </w:p>
     <w:p>
@@ -8685,18 +8803,7 @@
           <w:sz w:val="24"/>
           <w:szCs w:val="24"/>
         </w:rPr>
-        <w:t>well controlled dietary exposures and an evaluation of phenotypes in</w:t>
-      </w:r>
-      <w:bookmarkStart w:id="0" w:name="_GoBack"/>
-      <w:bookmarkEnd w:id="0"/>
-      <w:r>
-        <w:rPr>
-          <w:rFonts w:ascii="Times New Roman" w:eastAsia="Times New Roman" w:hAnsi="Times New Roman" w:cs="Times New Roman"/>
-          <w:color w:val="FF0000"/>
-          <w:sz w:val="24"/>
-          <w:szCs w:val="24"/>
-        </w:rPr>
-        <w:t xml:space="preserve"> both sexes.</w:t>
+        <w:t>well controlled dietary exposures and an evaluation of phenotypes in both sexes.</w:t>
       </w:r>
     </w:p>
     <w:p>
@@ -9051,7 +9158,16 @@
           <w:sz w:val="24"/>
           <w:szCs w:val="24"/>
         </w:rPr>
-        <w:t xml:space="preserve">. However, mice lacking both AMPK </w:t>
+        <w:t xml:space="preserve">. However, mice lacking </w:t>
+      </w:r>
+      <w:r>
+        <w:rPr>
+          <w:color w:val="FF0000"/>
+          <w:sz w:val="24"/>
+          <w:szCs w:val="24"/>
+        </w:rPr>
+        <w:lastRenderedPageBreak/>
+        <w:t xml:space="preserve">both AMPK </w:t>
       </w:r>
       <w:r>
         <w:rPr>
@@ -9085,16 +9201,7 @@
           <w:sz w:val="24"/>
           <w:szCs w:val="24"/>
         </w:rPr>
-        <w:t xml:space="preserve">2 subunits in the liver (which led to no detectable liver AMPK activity) did not result in hyperglycemia or increases in HGP. In addition, AICAR continued to </w:t>
-      </w:r>
-      <w:r>
-        <w:rPr>
-          <w:color w:val="FF0000"/>
-          <w:sz w:val="24"/>
-          <w:szCs w:val="24"/>
-        </w:rPr>
-        <w:lastRenderedPageBreak/>
-        <w:t>suppress HGP in liver-speci</w:t>
+        <w:t>2 subunits in the liver (which led to no detectable liver AMPK activity) did not result in hyperglycemia or increases in HGP. In addition, AICAR continued to suppress HGP in liver-speci</w:t>
       </w:r>
       <w:r>
         <w:rPr>
@@ -10492,6 +10599,7 @@
           <w:noProof/>
           <w:sz w:val="24"/>
         </w:rPr>
+        <w:lastRenderedPageBreak/>
         <w:t xml:space="preserve">8. </w:t>
       </w:r>
       <w:r>
@@ -10519,16 +10627,7 @@
           <w:noProof/>
           <w:sz w:val="24"/>
         </w:rPr>
-        <w:t xml:space="preserve">. </w:t>
-      </w:r>
-      <w:r>
-        <w:rPr>
-          <w:rFonts w:ascii="Arial" w:hAnsi="Arial" w:cs="Arial"/>
-          <w:noProof/>
-          <w:sz w:val="24"/>
-        </w:rPr>
-        <w:lastRenderedPageBreak/>
-        <w:t>2006;147(5):2432-2441. doi:10.1210/en.2005-0898</w:t>
+        <w:t>. 2006;147(5):2432-2441. doi:10.1210/en.2005-0898</w:t>
       </w:r>
     </w:p>
     <w:p>
@@ -11549,6 +11648,7 @@
           <w:szCs w:val="24"/>
           <w:shd w:val="clear" w:color="auto" w:fill="FFFFFF"/>
         </w:rPr>
+        <w:lastRenderedPageBreak/>
         <w:t>A</w:t>
       </w:r>
       <w:r>
@@ -11620,7 +11720,6 @@
           <w:szCs w:val="24"/>
           <w:shd w:val="clear" w:color="auto" w:fill="FFFFFF"/>
         </w:rPr>
-        <w:lastRenderedPageBreak/>
         <w:t>B. Food Intake</w:t>
       </w:r>
       <w:r>
@@ -13115,6 +13214,41 @@
     </w:sectPr>
   </w:body>
 </w:document>
+</file>
+
+<file path=word/comments.xml><?xml version="1.0" encoding="utf-8"?>
+<w:comments xmlns:wpc="http://schemas.microsoft.com/office/word/2010/wordprocessingCanvas" xmlns:cx="http://schemas.microsoft.com/office/drawing/2014/chartex" xmlns:cx1="http://schemas.microsoft.com/office/drawing/2015/9/8/chartex" xmlns:cx2="http://schemas.microsoft.com/office/drawing/2015/10/21/chartex" xmlns:cx3="http://schemas.microsoft.com/office/drawing/2016/5/9/chartex" xmlns:cx4="http://schemas.microsoft.com/office/drawing/2016/5/10/chartex" xmlns:cx5="http://schemas.microsoft.com/office/drawing/2016/5/11/chartex" xmlns:cx6="http://schemas.microsoft.com/office/drawing/2016/5/12/chartex" xmlns:cx7="http://schemas.microsoft.com/office/drawing/2016/5/13/chartex" xmlns:cx8="http://schemas.microsoft.com/office/drawing/2016/5/14/chartex" xmlns:mc="http://schemas.openxmlformats.org/markup-compatibility/2006" xmlns:aink="http://schemas.microsoft.com/office/drawing/2016/ink" xmlns:am3d="http://schemas.microsoft.com/office/drawing/2017/model3d" xmlns:o="urn:schemas-microsoft-com:office:office" xmlns:r="http://schemas.openxmlformats.org/officeDocument/2006/relationships" xmlns:m="http://schemas.openxmlformats.org/officeDocument/2006/math" xmlns:v="urn:schemas-microsoft-com:vml" xmlns:wp14="http://schemas.microsoft.com/office/word/2010/wordprocessingDrawing" xmlns:wp="http://schemas.openxmlformats.org/drawingml/2006/wordprocessingDrawing" xmlns:w10="urn:schemas-microsoft-com:office:word" xmlns:w="http://schemas.openxmlformats.org/wordprocessingml/2006/main" xmlns:w14="http://schemas.microsoft.com/office/word/2010/wordml" xmlns:w15="http://schemas.microsoft.com/office/word/2012/wordml" xmlns:w16cid="http://schemas.microsoft.com/office/word/2016/wordml/cid" xmlns:w16se="http://schemas.microsoft.com/office/word/2015/wordml/symex" xmlns:wpg="http://schemas.microsoft.com/office/word/2010/wordprocessingGroup" xmlns:wpi="http://schemas.microsoft.com/office/word/2010/wordprocessingInk" xmlns:wne="http://schemas.microsoft.com/office/word/2006/wordml" xmlns:wps="http://schemas.microsoft.com/office/word/2010/wordprocessingShape" mc:Ignorable="w14 w15 w16se w16cid wp14">
+  <w:comment w:id="0" w:author="Dave Bridges" w:date="2021-04-01T11:58:00Z" w:initials="DB">
+    <w:p>
+      <w:pPr>
+        <w:pStyle w:val="CommentText"/>
+      </w:pPr>
+      <w:r>
+        <w:rPr>
+          <w:rStyle w:val="CommentReference"/>
+        </w:rPr>
+        <w:annotationRef/>
+      </w:r>
+      <w:r>
+        <w:t>add</w:t>
+      </w:r>
+      <w:bookmarkStart w:id="1" w:name="_GoBack"/>
+      <w:bookmarkEnd w:id="1"/>
+    </w:p>
+  </w:comment>
+</w:comments>
+</file>
+
+<file path=word/commentsExtended.xml><?xml version="1.0" encoding="utf-8"?>
+<w15:commentsEx xmlns:wpc="http://schemas.microsoft.com/office/word/2010/wordprocessingCanvas" xmlns:cx="http://schemas.microsoft.com/office/drawing/2014/chartex" xmlns:cx1="http://schemas.microsoft.com/office/drawing/2015/9/8/chartex" xmlns:cx2="http://schemas.microsoft.com/office/drawing/2015/10/21/chartex" xmlns:cx3="http://schemas.microsoft.com/office/drawing/2016/5/9/chartex" xmlns:cx4="http://schemas.microsoft.com/office/drawing/2016/5/10/chartex" xmlns:cx5="http://schemas.microsoft.com/office/drawing/2016/5/11/chartex" xmlns:cx6="http://schemas.microsoft.com/office/drawing/2016/5/12/chartex" xmlns:cx7="http://schemas.microsoft.com/office/drawing/2016/5/13/chartex" xmlns:cx8="http://schemas.microsoft.com/office/drawing/2016/5/14/chartex" xmlns:mc="http://schemas.openxmlformats.org/markup-compatibility/2006" xmlns:aink="http://schemas.microsoft.com/office/drawing/2016/ink" xmlns:am3d="http://schemas.microsoft.com/office/drawing/2017/model3d" xmlns:o="urn:schemas-microsoft-com:office:office" xmlns:r="http://schemas.openxmlformats.org/officeDocument/2006/relationships" xmlns:m="http://schemas.openxmlformats.org/officeDocument/2006/math" xmlns:v="urn:schemas-microsoft-com:vml" xmlns:wp14="http://schemas.microsoft.com/office/word/2010/wordprocessingDrawing" xmlns:wp="http://schemas.openxmlformats.org/drawingml/2006/wordprocessingDrawing" xmlns:w10="urn:schemas-microsoft-com:office:word" xmlns:w="http://schemas.openxmlformats.org/wordprocessingml/2006/main" xmlns:w14="http://schemas.microsoft.com/office/word/2010/wordml" xmlns:w15="http://schemas.microsoft.com/office/word/2012/wordml" xmlns:w16cid="http://schemas.microsoft.com/office/word/2016/wordml/cid" xmlns:w16se="http://schemas.microsoft.com/office/word/2015/wordml/symex" xmlns:wpg="http://schemas.microsoft.com/office/word/2010/wordprocessingGroup" xmlns:wpi="http://schemas.microsoft.com/office/word/2010/wordprocessingInk" xmlns:wne="http://schemas.microsoft.com/office/word/2006/wordml" xmlns:wps="http://schemas.microsoft.com/office/word/2010/wordprocessingShape" mc:Ignorable="w14 w15 w16se w16cid wp14">
+  <w15:commentEx w15:paraId="56DB203D" w15:done="0"/>
+</w15:commentsEx>
+</file>
+
+<file path=word/commentsIds.xml><?xml version="1.0" encoding="utf-8"?>
+<w16cid:commentsIds xmlns:wpc="http://schemas.microsoft.com/office/word/2010/wordprocessingCanvas" xmlns:cx="http://schemas.microsoft.com/office/drawing/2014/chartex" xmlns:cx1="http://schemas.microsoft.com/office/drawing/2015/9/8/chartex" xmlns:cx2="http://schemas.microsoft.com/office/drawing/2015/10/21/chartex" xmlns:cx3="http://schemas.microsoft.com/office/drawing/2016/5/9/chartex" xmlns:cx4="http://schemas.microsoft.com/office/drawing/2016/5/10/chartex" xmlns:cx5="http://schemas.microsoft.com/office/drawing/2016/5/11/chartex" xmlns:cx6="http://schemas.microsoft.com/office/drawing/2016/5/12/chartex" xmlns:cx7="http://schemas.microsoft.com/office/drawing/2016/5/13/chartex" xmlns:cx8="http://schemas.microsoft.com/office/drawing/2016/5/14/chartex" xmlns:mc="http://schemas.openxmlformats.org/markup-compatibility/2006" xmlns:aink="http://schemas.microsoft.com/office/drawing/2016/ink" xmlns:am3d="http://schemas.microsoft.com/office/drawing/2017/model3d" xmlns:o="urn:schemas-microsoft-com:office:office" xmlns:r="http://schemas.openxmlformats.org/officeDocument/2006/relationships" xmlns:m="http://schemas.openxmlformats.org/officeDocument/2006/math" xmlns:v="urn:schemas-microsoft-com:vml" xmlns:wp14="http://schemas.microsoft.com/office/word/2010/wordprocessingDrawing" xmlns:wp="http://schemas.openxmlformats.org/drawingml/2006/wordprocessingDrawing" xmlns:w10="urn:schemas-microsoft-com:office:word" xmlns:w="http://schemas.openxmlformats.org/wordprocessingml/2006/main" xmlns:w14="http://schemas.microsoft.com/office/word/2010/wordml" xmlns:w15="http://schemas.microsoft.com/office/word/2012/wordml" xmlns:w16cid="http://schemas.microsoft.com/office/word/2016/wordml/cid" xmlns:w16se="http://schemas.microsoft.com/office/word/2015/wordml/symex" xmlns:wpg="http://schemas.microsoft.com/office/word/2010/wordprocessingGroup" xmlns:wpi="http://schemas.microsoft.com/office/word/2010/wordprocessingInk" xmlns:wne="http://schemas.microsoft.com/office/word/2006/wordml" xmlns:wps="http://schemas.microsoft.com/office/word/2010/wordprocessingShape" mc:Ignorable="w14 w15 w16se w16cid wp14">
+  <w16cid:commentId w16cid:paraId="56DB203D" w16cid:durableId="24103402"/>
+</w16cid:commentsIds>
 </file>
 
 <file path=word/numbering.xml><?xml version="1.0" encoding="utf-8"?>
@@ -13932,6 +14066,14 @@
     <w:abstractNumId w:val="1"/>
   </w:num>
 </w:numbering>
+</file>
+
+<file path=word/people.xml><?xml version="1.0" encoding="utf-8"?>
+<w15:people xmlns:wpc="http://schemas.microsoft.com/office/word/2010/wordprocessingCanvas" xmlns:cx="http://schemas.microsoft.com/office/drawing/2014/chartex" xmlns:cx1="http://schemas.microsoft.com/office/drawing/2015/9/8/chartex" xmlns:cx2="http://schemas.microsoft.com/office/drawing/2015/10/21/chartex" xmlns:cx3="http://schemas.microsoft.com/office/drawing/2016/5/9/chartex" xmlns:cx4="http://schemas.microsoft.com/office/drawing/2016/5/10/chartex" xmlns:cx5="http://schemas.microsoft.com/office/drawing/2016/5/11/chartex" xmlns:cx6="http://schemas.microsoft.com/office/drawing/2016/5/12/chartex" xmlns:cx7="http://schemas.microsoft.com/office/drawing/2016/5/13/chartex" xmlns:cx8="http://schemas.microsoft.com/office/drawing/2016/5/14/chartex" xmlns:mc="http://schemas.openxmlformats.org/markup-compatibility/2006" xmlns:aink="http://schemas.microsoft.com/office/drawing/2016/ink" xmlns:am3d="http://schemas.microsoft.com/office/drawing/2017/model3d" xmlns:o="urn:schemas-microsoft-com:office:office" xmlns:r="http://schemas.openxmlformats.org/officeDocument/2006/relationships" xmlns:m="http://schemas.openxmlformats.org/officeDocument/2006/math" xmlns:v="urn:schemas-microsoft-com:vml" xmlns:wp14="http://schemas.microsoft.com/office/word/2010/wordprocessingDrawing" xmlns:wp="http://schemas.openxmlformats.org/drawingml/2006/wordprocessingDrawing" xmlns:w10="urn:schemas-microsoft-com:office:word" xmlns:w="http://schemas.openxmlformats.org/wordprocessingml/2006/main" xmlns:w14="http://schemas.microsoft.com/office/word/2010/wordml" xmlns:w15="http://schemas.microsoft.com/office/word/2012/wordml" xmlns:w16cid="http://schemas.microsoft.com/office/word/2016/wordml/cid" xmlns:w16se="http://schemas.microsoft.com/office/word/2015/wordml/symex" xmlns:wpg="http://schemas.microsoft.com/office/word/2010/wordprocessingGroup" xmlns:wpi="http://schemas.microsoft.com/office/word/2010/wordprocessingInk" xmlns:wne="http://schemas.microsoft.com/office/word/2006/wordml" xmlns:wps="http://schemas.microsoft.com/office/word/2010/wordprocessingShape" mc:Ignorable="w14 w15 w16se w16cid wp14">
+  <w15:person w15:author="Dave Bridges">
+    <w15:presenceInfo w15:providerId="Windows Live" w15:userId="4bc1184c43c78bbd"/>
+  </w15:person>
+</w15:people>
 </file>
 
 <file path=word/styles.xml><?xml version="1.0" encoding="utf-8"?>
@@ -14966,6 +15108,94 @@
       <w:color w:val="808080"/>
     </w:rPr>
   </w:style>
+  <w:style w:type="character" w:styleId="CommentReference">
+    <w:name w:val="annotation reference"/>
+    <w:basedOn w:val="DefaultParagraphFont"/>
+    <w:uiPriority w:val="99"/>
+    <w:semiHidden/>
+    <w:unhideWhenUsed/>
+    <w:rsid w:val="004A55B5"/>
+    <w:rPr>
+      <w:sz w:val="16"/>
+      <w:szCs w:val="16"/>
+    </w:rPr>
+  </w:style>
+  <w:style w:type="paragraph" w:styleId="CommentText">
+    <w:name w:val="annotation text"/>
+    <w:basedOn w:val="Normal"/>
+    <w:link w:val="CommentTextChar"/>
+    <w:uiPriority w:val="99"/>
+    <w:semiHidden/>
+    <w:unhideWhenUsed/>
+    <w:rsid w:val="004A55B5"/>
+    <w:pPr>
+      <w:spacing w:line="240" w:lineRule="auto"/>
+    </w:pPr>
+  </w:style>
+  <w:style w:type="character" w:customStyle="1" w:styleId="CommentTextChar">
+    <w:name w:val="Comment Text Char"/>
+    <w:basedOn w:val="DefaultParagraphFont"/>
+    <w:link w:val="CommentText"/>
+    <w:uiPriority w:val="99"/>
+    <w:semiHidden/>
+    <w:rsid w:val="004A55B5"/>
+  </w:style>
+  <w:style w:type="paragraph" w:styleId="CommentSubject">
+    <w:name w:val="annotation subject"/>
+    <w:basedOn w:val="CommentText"/>
+    <w:next w:val="CommentText"/>
+    <w:link w:val="CommentSubjectChar"/>
+    <w:uiPriority w:val="99"/>
+    <w:semiHidden/>
+    <w:unhideWhenUsed/>
+    <w:rsid w:val="004A55B5"/>
+    <w:rPr>
+      <w:b/>
+      <w:bCs/>
+    </w:rPr>
+  </w:style>
+  <w:style w:type="character" w:customStyle="1" w:styleId="CommentSubjectChar">
+    <w:name w:val="Comment Subject Char"/>
+    <w:basedOn w:val="CommentTextChar"/>
+    <w:link w:val="CommentSubject"/>
+    <w:uiPriority w:val="99"/>
+    <w:semiHidden/>
+    <w:rsid w:val="004A55B5"/>
+    <w:rPr>
+      <w:b/>
+      <w:bCs/>
+    </w:rPr>
+  </w:style>
+  <w:style w:type="paragraph" w:styleId="BalloonText">
+    <w:name w:val="Balloon Text"/>
+    <w:basedOn w:val="Normal"/>
+    <w:link w:val="BalloonTextChar"/>
+    <w:uiPriority w:val="99"/>
+    <w:semiHidden/>
+    <w:unhideWhenUsed/>
+    <w:rsid w:val="004A55B5"/>
+    <w:pPr>
+      <w:spacing w:after="0" w:line="240" w:lineRule="auto"/>
+    </w:pPr>
+    <w:rPr>
+      <w:rFonts w:ascii="Times New Roman" w:hAnsi="Times New Roman" w:cs="Times New Roman"/>
+      <w:sz w:val="18"/>
+      <w:szCs w:val="18"/>
+    </w:rPr>
+  </w:style>
+  <w:style w:type="character" w:customStyle="1" w:styleId="BalloonTextChar">
+    <w:name w:val="Balloon Text Char"/>
+    <w:basedOn w:val="DefaultParagraphFont"/>
+    <w:link w:val="BalloonText"/>
+    <w:uiPriority w:val="99"/>
+    <w:semiHidden/>
+    <w:rsid w:val="004A55B5"/>
+    <w:rPr>
+      <w:rFonts w:ascii="Times New Roman" w:hAnsi="Times New Roman" w:cs="Times New Roman"/>
+      <w:sz w:val="18"/>
+      <w:szCs w:val="18"/>
+    </w:rPr>
+  </w:style>
 </w:styles>
 </file>
 
@@ -15235,7 +15465,7 @@
 </file>
 
 <file path=customXml/itemProps1.xml><?xml version="1.0" encoding="utf-8"?>
-<ds:datastoreItem xmlns:ds="http://schemas.openxmlformats.org/officeDocument/2006/customXml" ds:itemID="{CE0CD734-1F4A-7A48-8480-B380B6EF2808}">
+<ds:datastoreItem xmlns:ds="http://schemas.openxmlformats.org/officeDocument/2006/customXml" ds:itemID="{7C968EBB-CEB5-544B-A339-2E801B6110E4}">
   <ds:schemaRefs>
     <ds:schemaRef ds:uri="http://schemas.openxmlformats.org/officeDocument/2006/bibliography"/>
   </ds:schemaRefs>

</xml_diff>

<commit_message>
Wrote about interaction between sex and diet for GFP mice
</commit_message>
<xml_diff>
--- a/Manuscripts/Liver AMPK Ketogenic Diet Paper/Manuscript.docx
+++ b/Manuscripts/Liver AMPK Ketogenic Diet Paper/Manuscript.docx
@@ -8308,20 +8308,6 @@
           <w:shd w:val="clear" w:color="auto" w:fill="FFFFFF"/>
         </w:rPr>
       </w:pPr>
-    </w:p>
-    <w:p>
-      <w:pPr>
-        <w:spacing w:line="240" w:lineRule="auto"/>
-        <w:ind w:firstLine="720"/>
-        <w:jc w:val="left"/>
-        <w:rPr>
-          <w:rFonts w:ascii="Arial" w:eastAsia="Times New Roman" w:hAnsi="Arial" w:cs="Arial"/>
-          <w:bCs/>
-          <w:sz w:val="24"/>
-          <w:szCs w:val="24"/>
-          <w:shd w:val="clear" w:color="auto" w:fill="FFFFFF"/>
-        </w:rPr>
-      </w:pPr>
       <w:r>
         <w:rPr>
           <w:rFonts w:ascii="Arial" w:eastAsia="Times New Roman" w:hAnsi="Arial" w:cs="Arial"/>
@@ -8400,50 +8386,174 @@
           <w:szCs w:val="24"/>
           <w:shd w:val="clear" w:color="auto" w:fill="FFFFFF"/>
         </w:rPr>
-        <w:t xml:space="preserve">  Again, here we noted interesting sex-specific differences (Figure 6C).  On our ketogenic diet, the GFP-injected female mice had double the rate of glucose decline in comparison to control diet mice (p=</w:t>
-      </w:r>
-      <w:commentRangeStart w:id="0"/>
-      <w:r>
-        <w:rPr>
-          <w:rFonts w:ascii="Arial" w:eastAsia="Times New Roman" w:hAnsi="Arial" w:cs="Arial"/>
-          <w:bCs/>
-          <w:sz w:val="24"/>
-          <w:szCs w:val="24"/>
-          <w:shd w:val="clear" w:color="auto" w:fill="FFFFFF"/>
-        </w:rPr>
-        <w:t>XXX</w:t>
-      </w:r>
-      <w:commentRangeEnd w:id="0"/>
-      <w:r>
-        <w:rPr>
-          <w:rStyle w:val="CommentReference"/>
-        </w:rPr>
-        <w:commentReference w:id="0"/>
-      </w:r>
-      <w:r>
-        <w:rPr>
-          <w:rFonts w:ascii="Arial" w:eastAsia="Times New Roman" w:hAnsi="Arial" w:cs="Arial"/>
-          <w:bCs/>
-          <w:sz w:val="24"/>
-          <w:szCs w:val="24"/>
-          <w:shd w:val="clear" w:color="auto" w:fill="FFFFFF"/>
-        </w:rPr>
-        <w:t>).  In contrast, for the male mice, insulin sensitivity was unaffected by the diet.</w:t>
-      </w:r>
-    </w:p>
-    <w:p>
-      <w:pPr>
-        <w:spacing w:line="240" w:lineRule="auto"/>
-        <w:ind w:firstLine="720"/>
-        <w:jc w:val="left"/>
-        <w:rPr>
-          <w:rFonts w:ascii="Arial" w:eastAsia="Times New Roman" w:hAnsi="Arial" w:cs="Arial"/>
-          <w:bCs/>
-          <w:sz w:val="24"/>
-          <w:szCs w:val="24"/>
-          <w:shd w:val="clear" w:color="auto" w:fill="FFFFFF"/>
-        </w:rPr>
-      </w:pPr>
+        <w:t xml:space="preserve">  Again, here we noted interesting sex-specific differences (Figure 6C).  On our ketogenic diet, the GFP-injected female mice had double the rate of glucose decline </w:t>
+      </w:r>
+      <w:r>
+        <w:rPr>
+          <w:rFonts w:ascii="Arial" w:eastAsia="Times New Roman" w:hAnsi="Arial" w:cs="Arial"/>
+          <w:bCs/>
+          <w:sz w:val="24"/>
+          <w:szCs w:val="24"/>
+          <w:shd w:val="clear" w:color="auto" w:fill="FFFFFF"/>
+        </w:rPr>
+        <w:t xml:space="preserve">(p=0.03) </w:t>
+      </w:r>
+      <w:r>
+        <w:rPr>
+          <w:rFonts w:ascii="Arial" w:eastAsia="Times New Roman" w:hAnsi="Arial" w:cs="Arial"/>
+          <w:bCs/>
+          <w:sz w:val="24"/>
+          <w:szCs w:val="24"/>
+          <w:shd w:val="clear" w:color="auto" w:fill="FFFFFF"/>
+        </w:rPr>
+        <w:t>in comparison to control diet</w:t>
+      </w:r>
+      <w:r>
+        <w:rPr>
+          <w:rFonts w:ascii="Arial" w:eastAsia="Times New Roman" w:hAnsi="Arial" w:cs="Arial"/>
+          <w:bCs/>
+          <w:sz w:val="24"/>
+          <w:szCs w:val="24"/>
+          <w:shd w:val="clear" w:color="auto" w:fill="FFFFFF"/>
+        </w:rPr>
+        <w:t>/GFP-injected</w:t>
+      </w:r>
+      <w:r>
+        <w:rPr>
+          <w:rFonts w:ascii="Arial" w:eastAsia="Times New Roman" w:hAnsi="Arial" w:cs="Arial"/>
+          <w:bCs/>
+          <w:sz w:val="24"/>
+          <w:szCs w:val="24"/>
+          <w:shd w:val="clear" w:color="auto" w:fill="FFFFFF"/>
+        </w:rPr>
+        <w:t xml:space="preserve"> mice </w:t>
+      </w:r>
+      <w:r>
+        <w:rPr>
+          <w:rFonts w:ascii="Arial" w:eastAsia="Times New Roman" w:hAnsi="Arial" w:cs="Arial"/>
+          <w:bCs/>
+          <w:sz w:val="24"/>
+          <w:szCs w:val="24"/>
+          <w:shd w:val="clear" w:color="auto" w:fill="FFFFFF"/>
+        </w:rPr>
+        <w:t>during the insulin tolerance test</w:t>
+      </w:r>
+      <w:r>
+        <w:rPr>
+          <w:rFonts w:ascii="Arial" w:eastAsia="Times New Roman" w:hAnsi="Arial" w:cs="Arial"/>
+          <w:bCs/>
+          <w:sz w:val="24"/>
+          <w:szCs w:val="24"/>
+          <w:shd w:val="clear" w:color="auto" w:fill="FFFFFF"/>
+        </w:rPr>
+        <w:t xml:space="preserve">.  In contrast, for the male </w:t>
+      </w:r>
+      <w:r>
+        <w:rPr>
+          <w:rFonts w:ascii="Arial" w:eastAsia="Times New Roman" w:hAnsi="Arial" w:cs="Arial"/>
+          <w:bCs/>
+          <w:sz w:val="24"/>
+          <w:szCs w:val="24"/>
+          <w:shd w:val="clear" w:color="auto" w:fill="FFFFFF"/>
+        </w:rPr>
+        <w:t xml:space="preserve">GFP-injected </w:t>
+      </w:r>
+      <w:r>
+        <w:rPr>
+          <w:rFonts w:ascii="Arial" w:eastAsia="Times New Roman" w:hAnsi="Arial" w:cs="Arial"/>
+          <w:bCs/>
+          <w:sz w:val="24"/>
+          <w:szCs w:val="24"/>
+          <w:shd w:val="clear" w:color="auto" w:fill="FFFFFF"/>
+        </w:rPr>
+        <w:t>mice, insulin sensitivity was unaffected by the diet</w:t>
+      </w:r>
+      <w:r>
+        <w:rPr>
+          <w:rFonts w:ascii="Arial" w:eastAsia="Times New Roman" w:hAnsi="Arial" w:cs="Arial"/>
+          <w:bCs/>
+          <w:sz w:val="24"/>
+          <w:szCs w:val="24"/>
+          <w:shd w:val="clear" w:color="auto" w:fill="FFFFFF"/>
+        </w:rPr>
+        <w:t xml:space="preserve"> (p</w:t>
+      </w:r>
+      <w:r>
+        <w:rPr>
+          <w:rFonts w:ascii="Arial" w:eastAsia="Times New Roman" w:hAnsi="Arial" w:cs="Arial"/>
+          <w:bCs/>
+          <w:sz w:val="24"/>
+          <w:szCs w:val="24"/>
+          <w:shd w:val="clear" w:color="auto" w:fill="FFFFFF"/>
+        </w:rPr>
+        <w:t>=</w:t>
+      </w:r>
+      <w:r>
+        <w:rPr>
+          <w:rFonts w:ascii="Arial" w:eastAsia="Times New Roman" w:hAnsi="Arial" w:cs="Arial"/>
+          <w:bCs/>
+          <w:sz w:val="24"/>
+          <w:szCs w:val="24"/>
+          <w:shd w:val="clear" w:color="auto" w:fill="FFFFFF"/>
+        </w:rPr>
+        <w:t xml:space="preserve">0.80; </w:t>
+      </w:r>
+      <w:proofErr w:type="spellStart"/>
+      <w:r>
+        <w:rPr>
+          <w:rFonts w:ascii="Arial" w:eastAsia="Times New Roman" w:hAnsi="Arial" w:cs="Arial"/>
+          <w:bCs/>
+          <w:sz w:val="24"/>
+          <w:szCs w:val="24"/>
+          <w:shd w:val="clear" w:color="auto" w:fill="FFFFFF"/>
+        </w:rPr>
+        <w:t>p</w:t>
+      </w:r>
+      <w:r>
+        <w:rPr>
+          <w:rFonts w:ascii="Arial" w:eastAsia="Times New Roman" w:hAnsi="Arial" w:cs="Arial"/>
+          <w:bCs/>
+          <w:sz w:val="24"/>
+          <w:szCs w:val="24"/>
+          <w:shd w:val="clear" w:color="auto" w:fill="FFFFFF"/>
+          <w:vertAlign w:val="subscript"/>
+        </w:rPr>
+        <w:t>sex</w:t>
+      </w:r>
+      <w:proofErr w:type="spellEnd"/>
+      <w:r>
+        <w:rPr>
+          <w:rFonts w:ascii="Arial" w:eastAsia="Times New Roman" w:hAnsi="Arial" w:cs="Arial"/>
+          <w:bCs/>
+          <w:sz w:val="24"/>
+          <w:szCs w:val="24"/>
+          <w:shd w:val="clear" w:color="auto" w:fill="FFFFFF"/>
+          <w:vertAlign w:val="subscript"/>
+        </w:rPr>
+        <w:t xml:space="preserve"> x diet</w:t>
+      </w:r>
+      <w:r>
+        <w:rPr>
+          <w:rFonts w:ascii="Arial" w:eastAsia="Times New Roman" w:hAnsi="Arial" w:cs="Arial"/>
+          <w:bCs/>
+          <w:sz w:val="24"/>
+          <w:szCs w:val="24"/>
+          <w:shd w:val="clear" w:color="auto" w:fill="FFFFFF"/>
+        </w:rPr>
+        <w:t>=0.063)</w:t>
+      </w:r>
+      <w:r>
+        <w:rPr>
+          <w:rFonts w:ascii="Arial" w:eastAsia="Times New Roman" w:hAnsi="Arial" w:cs="Arial"/>
+          <w:bCs/>
+          <w:sz w:val="24"/>
+          <w:szCs w:val="24"/>
+          <w:shd w:val="clear" w:color="auto" w:fill="FFFFFF"/>
+        </w:rPr>
+        <w:t>.</w:t>
+      </w:r>
+      <w:bookmarkStart w:id="0" w:name="_GoBack"/>
+      <w:bookmarkEnd w:id="0"/>
     </w:p>
     <w:p>
       <w:pPr>
@@ -9158,7 +9268,41 @@
           <w:sz w:val="24"/>
           <w:szCs w:val="24"/>
         </w:rPr>
-        <w:t xml:space="preserve">. However, mice lacking </w:t>
+        <w:t xml:space="preserve">. However, mice lacking both AMPK </w:t>
+      </w:r>
+      <w:r>
+        <w:rPr>
+          <w:rFonts w:ascii="Adv P 7 DA" w:hAnsi="Adv P 7 DA" w:cs="Adv P 7 DA"/>
+          <w:color w:val="FF0000"/>
+          <w:sz w:val="24"/>
+          <w:szCs w:val="24"/>
+        </w:rPr>
+        <w:t>a</w:t>
+      </w:r>
+      <w:r>
+        <w:rPr>
+          <w:color w:val="FF0000"/>
+          <w:sz w:val="24"/>
+          <w:szCs w:val="24"/>
+        </w:rPr>
+        <w:t xml:space="preserve">1 and </w:t>
+      </w:r>
+      <w:r>
+        <w:rPr>
+          <w:rFonts w:ascii="Adv P 7 DA" w:hAnsi="Adv P 7 DA" w:cs="Adv P 7 DA"/>
+          <w:color w:val="FF0000"/>
+          <w:sz w:val="24"/>
+          <w:szCs w:val="24"/>
+        </w:rPr>
+        <w:t>a</w:t>
+      </w:r>
+      <w:r>
+        <w:rPr>
+          <w:color w:val="FF0000"/>
+          <w:sz w:val="24"/>
+          <w:szCs w:val="24"/>
+        </w:rPr>
+        <w:t xml:space="preserve">2 subunits in the liver (which led to no detectable liver AMPK activity) did not result in hyperglycemia or increases in HGP. In addition, AICAR continued to </w:t>
       </w:r>
       <w:r>
         <w:rPr>
@@ -9167,41 +9311,7 @@
           <w:szCs w:val="24"/>
         </w:rPr>
         <w:lastRenderedPageBreak/>
-        <w:t xml:space="preserve">both AMPK </w:t>
-      </w:r>
-      <w:r>
-        <w:rPr>
-          <w:rFonts w:ascii="Adv P 7 DA" w:hAnsi="Adv P 7 DA" w:cs="Adv P 7 DA"/>
-          <w:color w:val="FF0000"/>
-          <w:sz w:val="24"/>
-          <w:szCs w:val="24"/>
-        </w:rPr>
-        <w:t>a</w:t>
-      </w:r>
-      <w:r>
-        <w:rPr>
-          <w:color w:val="FF0000"/>
-          <w:sz w:val="24"/>
-          <w:szCs w:val="24"/>
-        </w:rPr>
-        <w:t xml:space="preserve">1 and </w:t>
-      </w:r>
-      <w:r>
-        <w:rPr>
-          <w:rFonts w:ascii="Adv P 7 DA" w:hAnsi="Adv P 7 DA" w:cs="Adv P 7 DA"/>
-          <w:color w:val="FF0000"/>
-          <w:sz w:val="24"/>
-          <w:szCs w:val="24"/>
-        </w:rPr>
-        <w:t>a</w:t>
-      </w:r>
-      <w:r>
-        <w:rPr>
-          <w:color w:val="FF0000"/>
-          <w:sz w:val="24"/>
-          <w:szCs w:val="24"/>
-        </w:rPr>
-        <w:t>2 subunits in the liver (which led to no detectable liver AMPK activity) did not result in hyperglycemia or increases in HGP. In addition, AICAR continued to suppress HGP in liver-speci</w:t>
+        <w:t>suppress HGP in liver-speci</w:t>
       </w:r>
       <w:r>
         <w:rPr>
@@ -10599,7 +10709,6 @@
           <w:noProof/>
           <w:sz w:val="24"/>
         </w:rPr>
-        <w:lastRenderedPageBreak/>
         <w:t xml:space="preserve">8. </w:t>
       </w:r>
       <w:r>
@@ -10627,7 +10736,16 @@
           <w:noProof/>
           <w:sz w:val="24"/>
         </w:rPr>
-        <w:t>. 2006;147(5):2432-2441. doi:10.1210/en.2005-0898</w:t>
+        <w:t xml:space="preserve">. </w:t>
+      </w:r>
+      <w:r>
+        <w:rPr>
+          <w:rFonts w:ascii="Arial" w:hAnsi="Arial" w:cs="Arial"/>
+          <w:noProof/>
+          <w:sz w:val="24"/>
+        </w:rPr>
+        <w:lastRenderedPageBreak/>
+        <w:t>2006;147(5):2432-2441. doi:10.1210/en.2005-0898</w:t>
       </w:r>
     </w:p>
     <w:p>
@@ -11648,7 +11766,6 @@
           <w:szCs w:val="24"/>
           <w:shd w:val="clear" w:color="auto" w:fill="FFFFFF"/>
         </w:rPr>
-        <w:lastRenderedPageBreak/>
         <w:t>A</w:t>
       </w:r>
       <w:r>
@@ -11720,6 +11837,7 @@
           <w:szCs w:val="24"/>
           <w:shd w:val="clear" w:color="auto" w:fill="FFFFFF"/>
         </w:rPr>
+        <w:lastRenderedPageBreak/>
         <w:t>B. Food Intake</w:t>
       </w:r>
       <w:r>
@@ -13214,41 +13332,6 @@
     </w:sectPr>
   </w:body>
 </w:document>
-</file>
-
-<file path=word/comments.xml><?xml version="1.0" encoding="utf-8"?>
-<w:comments xmlns:wpc="http://schemas.microsoft.com/office/word/2010/wordprocessingCanvas" xmlns:cx="http://schemas.microsoft.com/office/drawing/2014/chartex" xmlns:cx1="http://schemas.microsoft.com/office/drawing/2015/9/8/chartex" xmlns:cx2="http://schemas.microsoft.com/office/drawing/2015/10/21/chartex" xmlns:cx3="http://schemas.microsoft.com/office/drawing/2016/5/9/chartex" xmlns:cx4="http://schemas.microsoft.com/office/drawing/2016/5/10/chartex" xmlns:cx5="http://schemas.microsoft.com/office/drawing/2016/5/11/chartex" xmlns:cx6="http://schemas.microsoft.com/office/drawing/2016/5/12/chartex" xmlns:cx7="http://schemas.microsoft.com/office/drawing/2016/5/13/chartex" xmlns:cx8="http://schemas.microsoft.com/office/drawing/2016/5/14/chartex" xmlns:mc="http://schemas.openxmlformats.org/markup-compatibility/2006" xmlns:aink="http://schemas.microsoft.com/office/drawing/2016/ink" xmlns:am3d="http://schemas.microsoft.com/office/drawing/2017/model3d" xmlns:o="urn:schemas-microsoft-com:office:office" xmlns:r="http://schemas.openxmlformats.org/officeDocument/2006/relationships" xmlns:m="http://schemas.openxmlformats.org/officeDocument/2006/math" xmlns:v="urn:schemas-microsoft-com:vml" xmlns:wp14="http://schemas.microsoft.com/office/word/2010/wordprocessingDrawing" xmlns:wp="http://schemas.openxmlformats.org/drawingml/2006/wordprocessingDrawing" xmlns:w10="urn:schemas-microsoft-com:office:word" xmlns:w="http://schemas.openxmlformats.org/wordprocessingml/2006/main" xmlns:w14="http://schemas.microsoft.com/office/word/2010/wordml" xmlns:w15="http://schemas.microsoft.com/office/word/2012/wordml" xmlns:w16cid="http://schemas.microsoft.com/office/word/2016/wordml/cid" xmlns:w16se="http://schemas.microsoft.com/office/word/2015/wordml/symex" xmlns:wpg="http://schemas.microsoft.com/office/word/2010/wordprocessingGroup" xmlns:wpi="http://schemas.microsoft.com/office/word/2010/wordprocessingInk" xmlns:wne="http://schemas.microsoft.com/office/word/2006/wordml" xmlns:wps="http://schemas.microsoft.com/office/word/2010/wordprocessingShape" mc:Ignorable="w14 w15 w16se w16cid wp14">
-  <w:comment w:id="0" w:author="Dave Bridges" w:date="2021-04-01T11:58:00Z" w:initials="DB">
-    <w:p>
-      <w:pPr>
-        <w:pStyle w:val="CommentText"/>
-      </w:pPr>
-      <w:r>
-        <w:rPr>
-          <w:rStyle w:val="CommentReference"/>
-        </w:rPr>
-        <w:annotationRef/>
-      </w:r>
-      <w:r>
-        <w:t>add</w:t>
-      </w:r>
-      <w:bookmarkStart w:id="1" w:name="_GoBack"/>
-      <w:bookmarkEnd w:id="1"/>
-    </w:p>
-  </w:comment>
-</w:comments>
-</file>
-
-<file path=word/commentsExtended.xml><?xml version="1.0" encoding="utf-8"?>
-<w15:commentsEx xmlns:wpc="http://schemas.microsoft.com/office/word/2010/wordprocessingCanvas" xmlns:cx="http://schemas.microsoft.com/office/drawing/2014/chartex" xmlns:cx1="http://schemas.microsoft.com/office/drawing/2015/9/8/chartex" xmlns:cx2="http://schemas.microsoft.com/office/drawing/2015/10/21/chartex" xmlns:cx3="http://schemas.microsoft.com/office/drawing/2016/5/9/chartex" xmlns:cx4="http://schemas.microsoft.com/office/drawing/2016/5/10/chartex" xmlns:cx5="http://schemas.microsoft.com/office/drawing/2016/5/11/chartex" xmlns:cx6="http://schemas.microsoft.com/office/drawing/2016/5/12/chartex" xmlns:cx7="http://schemas.microsoft.com/office/drawing/2016/5/13/chartex" xmlns:cx8="http://schemas.microsoft.com/office/drawing/2016/5/14/chartex" xmlns:mc="http://schemas.openxmlformats.org/markup-compatibility/2006" xmlns:aink="http://schemas.microsoft.com/office/drawing/2016/ink" xmlns:am3d="http://schemas.microsoft.com/office/drawing/2017/model3d" xmlns:o="urn:schemas-microsoft-com:office:office" xmlns:r="http://schemas.openxmlformats.org/officeDocument/2006/relationships" xmlns:m="http://schemas.openxmlformats.org/officeDocument/2006/math" xmlns:v="urn:schemas-microsoft-com:vml" xmlns:wp14="http://schemas.microsoft.com/office/word/2010/wordprocessingDrawing" xmlns:wp="http://schemas.openxmlformats.org/drawingml/2006/wordprocessingDrawing" xmlns:w10="urn:schemas-microsoft-com:office:word" xmlns:w="http://schemas.openxmlformats.org/wordprocessingml/2006/main" xmlns:w14="http://schemas.microsoft.com/office/word/2010/wordml" xmlns:w15="http://schemas.microsoft.com/office/word/2012/wordml" xmlns:w16cid="http://schemas.microsoft.com/office/word/2016/wordml/cid" xmlns:w16se="http://schemas.microsoft.com/office/word/2015/wordml/symex" xmlns:wpg="http://schemas.microsoft.com/office/word/2010/wordprocessingGroup" xmlns:wpi="http://schemas.microsoft.com/office/word/2010/wordprocessingInk" xmlns:wne="http://schemas.microsoft.com/office/word/2006/wordml" xmlns:wps="http://schemas.microsoft.com/office/word/2010/wordprocessingShape" mc:Ignorable="w14 w15 w16se w16cid wp14">
-  <w15:commentEx w15:paraId="56DB203D" w15:done="0"/>
-</w15:commentsEx>
-</file>
-
-<file path=word/commentsIds.xml><?xml version="1.0" encoding="utf-8"?>
-<w16cid:commentsIds xmlns:wpc="http://schemas.microsoft.com/office/word/2010/wordprocessingCanvas" xmlns:cx="http://schemas.microsoft.com/office/drawing/2014/chartex" xmlns:cx1="http://schemas.microsoft.com/office/drawing/2015/9/8/chartex" xmlns:cx2="http://schemas.microsoft.com/office/drawing/2015/10/21/chartex" xmlns:cx3="http://schemas.microsoft.com/office/drawing/2016/5/9/chartex" xmlns:cx4="http://schemas.microsoft.com/office/drawing/2016/5/10/chartex" xmlns:cx5="http://schemas.microsoft.com/office/drawing/2016/5/11/chartex" xmlns:cx6="http://schemas.microsoft.com/office/drawing/2016/5/12/chartex" xmlns:cx7="http://schemas.microsoft.com/office/drawing/2016/5/13/chartex" xmlns:cx8="http://schemas.microsoft.com/office/drawing/2016/5/14/chartex" xmlns:mc="http://schemas.openxmlformats.org/markup-compatibility/2006" xmlns:aink="http://schemas.microsoft.com/office/drawing/2016/ink" xmlns:am3d="http://schemas.microsoft.com/office/drawing/2017/model3d" xmlns:o="urn:schemas-microsoft-com:office:office" xmlns:r="http://schemas.openxmlformats.org/officeDocument/2006/relationships" xmlns:m="http://schemas.openxmlformats.org/officeDocument/2006/math" xmlns:v="urn:schemas-microsoft-com:vml" xmlns:wp14="http://schemas.microsoft.com/office/word/2010/wordprocessingDrawing" xmlns:wp="http://schemas.openxmlformats.org/drawingml/2006/wordprocessingDrawing" xmlns:w10="urn:schemas-microsoft-com:office:word" xmlns:w="http://schemas.openxmlformats.org/wordprocessingml/2006/main" xmlns:w14="http://schemas.microsoft.com/office/word/2010/wordml" xmlns:w15="http://schemas.microsoft.com/office/word/2012/wordml" xmlns:w16cid="http://schemas.microsoft.com/office/word/2016/wordml/cid" xmlns:w16se="http://schemas.microsoft.com/office/word/2015/wordml/symex" xmlns:wpg="http://schemas.microsoft.com/office/word/2010/wordprocessingGroup" xmlns:wpi="http://schemas.microsoft.com/office/word/2010/wordprocessingInk" xmlns:wne="http://schemas.microsoft.com/office/word/2006/wordml" xmlns:wps="http://schemas.microsoft.com/office/word/2010/wordprocessingShape" mc:Ignorable="w14 w15 w16se w16cid wp14">
-  <w16cid:commentId w16cid:paraId="56DB203D" w16cid:durableId="24103402"/>
-</w16cid:commentsIds>
 </file>
 
 <file path=word/numbering.xml><?xml version="1.0" encoding="utf-8"?>
@@ -14066,14 +14149,6 @@
     <w:abstractNumId w:val="1"/>
   </w:num>
 </w:numbering>
-</file>
-
-<file path=word/people.xml><?xml version="1.0" encoding="utf-8"?>
-<w15:people xmlns:wpc="http://schemas.microsoft.com/office/word/2010/wordprocessingCanvas" xmlns:cx="http://schemas.microsoft.com/office/drawing/2014/chartex" xmlns:cx1="http://schemas.microsoft.com/office/drawing/2015/9/8/chartex" xmlns:cx2="http://schemas.microsoft.com/office/drawing/2015/10/21/chartex" xmlns:cx3="http://schemas.microsoft.com/office/drawing/2016/5/9/chartex" xmlns:cx4="http://schemas.microsoft.com/office/drawing/2016/5/10/chartex" xmlns:cx5="http://schemas.microsoft.com/office/drawing/2016/5/11/chartex" xmlns:cx6="http://schemas.microsoft.com/office/drawing/2016/5/12/chartex" xmlns:cx7="http://schemas.microsoft.com/office/drawing/2016/5/13/chartex" xmlns:cx8="http://schemas.microsoft.com/office/drawing/2016/5/14/chartex" xmlns:mc="http://schemas.openxmlformats.org/markup-compatibility/2006" xmlns:aink="http://schemas.microsoft.com/office/drawing/2016/ink" xmlns:am3d="http://schemas.microsoft.com/office/drawing/2017/model3d" xmlns:o="urn:schemas-microsoft-com:office:office" xmlns:r="http://schemas.openxmlformats.org/officeDocument/2006/relationships" xmlns:m="http://schemas.openxmlformats.org/officeDocument/2006/math" xmlns:v="urn:schemas-microsoft-com:vml" xmlns:wp14="http://schemas.microsoft.com/office/word/2010/wordprocessingDrawing" xmlns:wp="http://schemas.openxmlformats.org/drawingml/2006/wordprocessingDrawing" xmlns:w10="urn:schemas-microsoft-com:office:word" xmlns:w="http://schemas.openxmlformats.org/wordprocessingml/2006/main" xmlns:w14="http://schemas.microsoft.com/office/word/2010/wordml" xmlns:w15="http://schemas.microsoft.com/office/word/2012/wordml" xmlns:w16cid="http://schemas.microsoft.com/office/word/2016/wordml/cid" xmlns:w16se="http://schemas.microsoft.com/office/word/2015/wordml/symex" xmlns:wpg="http://schemas.microsoft.com/office/word/2010/wordprocessingGroup" xmlns:wpi="http://schemas.microsoft.com/office/word/2010/wordprocessingInk" xmlns:wne="http://schemas.microsoft.com/office/word/2006/wordml" xmlns:wps="http://schemas.microsoft.com/office/word/2010/wordprocessingShape" mc:Ignorable="w14 w15 w16se w16cid wp14">
-  <w15:person w15:author="Dave Bridges">
-    <w15:presenceInfo w15:providerId="Windows Live" w15:userId="4bc1184c43c78bbd"/>
-  </w15:person>
-</w15:people>
 </file>
 
 <file path=word/styles.xml><?xml version="1.0" encoding="utf-8"?>
@@ -15465,7 +15540,7 @@
 </file>
 
 <file path=customXml/itemProps1.xml><?xml version="1.0" encoding="utf-8"?>
-<ds:datastoreItem xmlns:ds="http://schemas.openxmlformats.org/officeDocument/2006/customXml" ds:itemID="{7C968EBB-CEB5-544B-A339-2E801B6110E4}">
+<ds:datastoreItem xmlns:ds="http://schemas.openxmlformats.org/officeDocument/2006/customXml" ds:itemID="{E11856BD-478E-3B48-9FC9-661AB6F3BC6D}">
   <ds:schemaRefs>
     <ds:schemaRef ds:uri="http://schemas.openxmlformats.org/officeDocument/2006/bibliography"/>
   </ds:schemaRefs>

</xml_diff>

<commit_message>
Wrote about effect of knockout on early phase insulin response
</commit_message>
<xml_diff>
--- a/Manuscripts/Liver AMPK Ketogenic Diet Paper/Manuscript.docx
+++ b/Manuscripts/Liver AMPK Ketogenic Diet Paper/Manuscript.docx
@@ -8552,8 +8552,96 @@
         </w:rPr>
         <w:t>.</w:t>
       </w:r>
-      <w:bookmarkStart w:id="0" w:name="_GoBack"/>
-      <w:bookmarkEnd w:id="0"/>
+      <w:r>
+        <w:rPr>
+          <w:rFonts w:ascii="Arial" w:eastAsia="Times New Roman" w:hAnsi="Arial" w:cs="Arial"/>
+          <w:bCs/>
+          <w:sz w:val="24"/>
+          <w:szCs w:val="24"/>
+          <w:shd w:val="clear" w:color="auto" w:fill="FFFFFF"/>
+        </w:rPr>
+        <w:t xml:space="preserve">  In the AMPK </w:t>
+      </w:r>
+      <w:r>
+        <w:rPr>
+          <w:rFonts w:ascii="Symbol" w:eastAsia="Times New Roman" w:hAnsi="Symbol" w:cs="Arial"/>
+          <w:bCs/>
+          <w:sz w:val="24"/>
+          <w:szCs w:val="24"/>
+          <w:shd w:val="clear" w:color="auto" w:fill="FFFFFF"/>
+        </w:rPr>
+        <w:t></w:t>
+      </w:r>
+      <w:r>
+        <w:rPr>
+          <w:rFonts w:ascii="Arial" w:eastAsia="Times New Roman" w:hAnsi="Arial" w:cs="Arial"/>
+          <w:bCs/>
+          <w:sz w:val="24"/>
+          <w:szCs w:val="24"/>
+          <w:shd w:val="clear" w:color="auto" w:fill="FFFFFF"/>
+        </w:rPr>
+        <w:t>1/</w:t>
+      </w:r>
+      <w:r>
+        <w:rPr>
+          <w:rFonts w:ascii="Symbol" w:eastAsia="Times New Roman" w:hAnsi="Symbol" w:cs="Arial"/>
+          <w:bCs/>
+          <w:sz w:val="24"/>
+          <w:szCs w:val="24"/>
+          <w:shd w:val="clear" w:color="auto" w:fill="FFFFFF"/>
+        </w:rPr>
+        <w:t></w:t>
+      </w:r>
+      <w:r>
+        <w:rPr>
+          <w:rFonts w:ascii="Arial" w:eastAsia="Times New Roman" w:hAnsi="Arial" w:cs="Arial"/>
+          <w:bCs/>
+          <w:sz w:val="24"/>
+          <w:szCs w:val="24"/>
+          <w:shd w:val="clear" w:color="auto" w:fill="FFFFFF"/>
+        </w:rPr>
+        <w:t xml:space="preserve">2 knockout mice, </w:t>
+      </w:r>
+      <w:r>
+        <w:rPr>
+          <w:rFonts w:ascii="Arial" w:eastAsia="Times New Roman" w:hAnsi="Arial" w:cs="Arial"/>
+          <w:bCs/>
+          <w:sz w:val="24"/>
+          <w:szCs w:val="24"/>
+          <w:shd w:val="clear" w:color="auto" w:fill="FFFFFF"/>
+        </w:rPr>
+        <w:t>we observed</w:t>
+      </w:r>
+      <w:r>
+        <w:rPr>
+          <w:rFonts w:ascii="Arial" w:eastAsia="Times New Roman" w:hAnsi="Arial" w:cs="Arial"/>
+          <w:bCs/>
+          <w:sz w:val="24"/>
+          <w:szCs w:val="24"/>
+          <w:shd w:val="clear" w:color="auto" w:fill="FFFFFF"/>
+        </w:rPr>
+        <w:t xml:space="preserve"> modest impairments in insulin sensitivity for all but the control diet female mice.  For mice on a ketogenic diet </w:t>
+      </w:r>
+      <w:r>
+        <w:rPr>
+          <w:rFonts w:ascii="Arial" w:eastAsia="Times New Roman" w:hAnsi="Arial" w:cs="Arial"/>
+          <w:bCs/>
+          <w:sz w:val="24"/>
+          <w:szCs w:val="24"/>
+          <w:shd w:val="clear" w:color="auto" w:fill="FFFFFF"/>
+        </w:rPr>
+        <w:t>knockout caused a 23% decrease in insulin sensitivity, after adjusting for sex (p=0.17).</w:t>
+      </w:r>
+      <w:r>
+        <w:rPr>
+          <w:rFonts w:ascii="Arial" w:eastAsia="Times New Roman" w:hAnsi="Arial" w:cs="Arial"/>
+          <w:bCs/>
+          <w:sz w:val="24"/>
+          <w:szCs w:val="24"/>
+          <w:shd w:val="clear" w:color="auto" w:fill="FFFFFF"/>
+        </w:rPr>
+        <w:t xml:space="preserve"> </w:t>
+      </w:r>
     </w:p>
     <w:p>
       <w:pPr>
@@ -9210,6 +9298,7 @@
           <w:sz w:val="24"/>
           <w:szCs w:val="24"/>
         </w:rPr>
+        <w:lastRenderedPageBreak/>
         <w:t>a</w:t>
       </w:r>
       <w:r>
@@ -9302,16 +9391,7 @@
           <w:sz w:val="24"/>
           <w:szCs w:val="24"/>
         </w:rPr>
-        <w:t xml:space="preserve">2 subunits in the liver (which led to no detectable liver AMPK activity) did not result in hyperglycemia or increases in HGP. In addition, AICAR continued to </w:t>
-      </w:r>
-      <w:r>
-        <w:rPr>
-          <w:color w:val="FF0000"/>
-          <w:sz w:val="24"/>
-          <w:szCs w:val="24"/>
-        </w:rPr>
-        <w:lastRenderedPageBreak/>
-        <w:t>suppress HGP in liver-speci</w:t>
+        <w:t>2 subunits in the liver (which led to no detectable liver AMPK activity) did not result in hyperglycemia or increases in HGP. In addition, AICAR continued to suppress HGP in liver-speci</w:t>
       </w:r>
       <w:r>
         <w:rPr>
@@ -10677,7 +10757,18 @@
           <w:noProof/>
           <w:sz w:val="24"/>
         </w:rPr>
-        <w:t>J Biol Chem</w:t>
+        <w:t xml:space="preserve">J Biol </w:t>
+      </w:r>
+      <w:r>
+        <w:rPr>
+          <w:rFonts w:ascii="Arial" w:hAnsi="Arial" w:cs="Arial"/>
+          <w:i/>
+          <w:iCs/>
+          <w:noProof/>
+          <w:sz w:val="24"/>
+        </w:rPr>
+        <w:lastRenderedPageBreak/>
+        <w:t>Chem</w:t>
       </w:r>
       <w:r>
         <w:rPr>
@@ -10736,16 +10827,7 @@
           <w:noProof/>
           <w:sz w:val="24"/>
         </w:rPr>
-        <w:t xml:space="preserve">. </w:t>
-      </w:r>
-      <w:r>
-        <w:rPr>
-          <w:rFonts w:ascii="Arial" w:hAnsi="Arial" w:cs="Arial"/>
-          <w:noProof/>
-          <w:sz w:val="24"/>
-        </w:rPr>
-        <w:lastRenderedPageBreak/>
-        <w:t>2006;147(5):2432-2441. doi:10.1210/en.2005-0898</w:t>
+        <w:t>. 2006;147(5):2432-2441. doi:10.1210/en.2005-0898</w:t>
       </w:r>
     </w:p>
     <w:p>
@@ -11666,6 +11748,7 @@
           <w:szCs w:val="24"/>
           <w:shd w:val="clear" w:color="auto" w:fill="FFFFFF"/>
         </w:rPr>
+        <w:lastRenderedPageBreak/>
         <w:t>Figure</w:t>
       </w:r>
       <w:r>
@@ -11837,7 +11920,6 @@
           <w:szCs w:val="24"/>
           <w:shd w:val="clear" w:color="auto" w:fill="FFFFFF"/>
         </w:rPr>
-        <w:lastRenderedPageBreak/>
         <w:t>B. Food Intake</w:t>
       </w:r>
       <w:r>
@@ -13266,7 +13348,18 @@
           <w:szCs w:val="24"/>
           <w:shd w:val="clear" w:color="auto" w:fill="FFFFFF"/>
         </w:rPr>
-        <w:t>. (</w:t>
+        <w:t xml:space="preserve">. </w:t>
+      </w:r>
+      <w:r>
+        <w:rPr>
+          <w:rFonts w:ascii="Arial" w:eastAsia="Times New Roman" w:hAnsi="Arial" w:cs="Arial"/>
+          <w:bCs/>
+          <w:color w:val="252525"/>
+          <w:sz w:val="24"/>
+          <w:szCs w:val="24"/>
+          <w:shd w:val="clear" w:color="auto" w:fill="FFFFFF"/>
+        </w:rPr>
+        <w:t xml:space="preserve">C) Glucose change rates by group, calculated during the first 30 minutes of the insulin tolerance test.  Asterisk indicates significant difference between control and ketogenic diet fed females.  </w:t>
       </w:r>
       <w:r>
         <w:rPr>
@@ -13288,7 +13381,7 @@
           <w:szCs w:val="24"/>
           <w:shd w:val="clear" w:color="auto" w:fill="FFFFFF"/>
         </w:rPr>
-        <w:t>7-12, group</w:t>
+        <w:t>7-12</w:t>
       </w:r>
       <w:r>
         <w:rPr>
@@ -13299,8 +13392,32 @@
           <w:szCs w:val="24"/>
           <w:shd w:val="clear" w:color="auto" w:fill="FFFFFF"/>
         </w:rPr>
-        <w:t>)</w:t>
-      </w:r>
+        <w:t xml:space="preserve"> mice/</w:t>
+      </w:r>
+      <w:r>
+        <w:rPr>
+          <w:rFonts w:ascii="Arial" w:eastAsia="Times New Roman" w:hAnsi="Arial" w:cs="Arial"/>
+          <w:bCs/>
+          <w:color w:val="000000" w:themeColor="text1"/>
+          <w:sz w:val="24"/>
+          <w:szCs w:val="24"/>
+          <w:shd w:val="clear" w:color="auto" w:fill="FFFFFF"/>
+        </w:rPr>
+        <w:t>group</w:t>
+      </w:r>
+      <w:r>
+        <w:rPr>
+          <w:rFonts w:ascii="Arial" w:eastAsia="Times New Roman" w:hAnsi="Arial" w:cs="Arial"/>
+          <w:bCs/>
+          <w:color w:val="000000" w:themeColor="text1"/>
+          <w:sz w:val="24"/>
+          <w:szCs w:val="24"/>
+          <w:shd w:val="clear" w:color="auto" w:fill="FFFFFF"/>
+        </w:rPr>
+        <w:t>.</w:t>
+      </w:r>
+      <w:bookmarkStart w:id="0" w:name="_GoBack"/>
+      <w:bookmarkEnd w:id="0"/>
       <w:r>
         <w:rPr>
           <w:rFonts w:ascii="Arial" w:eastAsia="Times New Roman" w:hAnsi="Arial" w:cs="Arial"/>
@@ -15540,7 +15657,7 @@
 </file>
 
 <file path=customXml/itemProps1.xml><?xml version="1.0" encoding="utf-8"?>
-<ds:datastoreItem xmlns:ds="http://schemas.openxmlformats.org/officeDocument/2006/customXml" ds:itemID="{E11856BD-478E-3B48-9FC9-661AB6F3BC6D}">
+<ds:datastoreItem xmlns:ds="http://schemas.openxmlformats.org/officeDocument/2006/customXml" ds:itemID="{8AC7AD7B-2191-6F4C-A905-5BE7AF7DFF98}">
   <ds:schemaRefs>
     <ds:schemaRef ds:uri="http://schemas.openxmlformats.org/officeDocument/2006/bibliography"/>
   </ds:schemaRefs>

</xml_diff>